<commit_message>
Sua phan Nhan su du an lan 1
</commit_message>
<xml_diff>
--- a/docs/ProjectMgnt.docx
+++ b/docs/ProjectMgnt.docx
@@ -4089,13 +4089,7 @@
         </w:numPr>
       </w:pPr>
       <w:r>
-        <w:t>Tạo một</w:t>
-      </w:r>
-      <w:r>
-        <w:t xml:space="preserve"> Project</w:t>
-      </w:r>
-      <w:r>
-        <w:t xml:space="preserve"> chung cho cả nhóm </w:t>
+        <w:t xml:space="preserve">Tạo một Project chung cho cả nhóm </w:t>
       </w:r>
     </w:p>
     <w:p>
@@ -4647,10 +4641,7 @@
           </w:tcPr>
           <w:p>
             <w:r>
-              <w:t>QUẢN LÝ</w:t>
-            </w:r>
-            <w:r>
-              <w:t xml:space="preserve"> CÔNG VIỆC</w:t>
+              <w:t>QUẢN LÝ CÔNG VIỆC</w:t>
             </w:r>
           </w:p>
         </w:tc>
@@ -5061,8 +5052,6 @@
           <w:color w:val="951B13"/>
         </w:rPr>
       </w:pPr>
-      <w:bookmarkStart w:id="0" w:name="_GoBack"/>
-      <w:bookmarkEnd w:id="0"/>
       <w:r>
         <w:rPr>
           <w:color w:val="951B13"/>
@@ -5721,25 +5710,25 @@
       <w:pPr>
         <w:pStyle w:val="Heading1"/>
       </w:pPr>
-      <w:bookmarkStart w:id="1" w:name="_Toc25660378"/>
+      <w:bookmarkStart w:id="0" w:name="_Toc25660378"/>
       <w:r>
         <w:lastRenderedPageBreak/>
         <w:t>Giới thiệu dự án</w:t>
       </w:r>
+      <w:bookmarkEnd w:id="0"/>
+    </w:p>
+    <w:p>
+      <w:pPr>
+        <w:pStyle w:val="Heading2"/>
+      </w:pPr>
+      <w:bookmarkStart w:id="1" w:name="_Toc25660379"/>
+      <w:r>
+        <w:t xml:space="preserve">Mô tả </w:t>
+      </w:r>
+      <w:r>
+        <w:t>dự án</w:t>
+      </w:r>
       <w:bookmarkEnd w:id="1"/>
-    </w:p>
-    <w:p>
-      <w:pPr>
-        <w:pStyle w:val="Heading2"/>
-      </w:pPr>
-      <w:bookmarkStart w:id="2" w:name="_Toc25660379"/>
-      <w:r>
-        <w:t xml:space="preserve">Mô tả </w:t>
-      </w:r>
-      <w:r>
-        <w:t>dự án</w:t>
-      </w:r>
-      <w:bookmarkEnd w:id="2"/>
     </w:p>
     <w:p>
       <w:pPr>
@@ -5760,11 +5749,11 @@
       <w:pPr>
         <w:pStyle w:val="Heading2"/>
       </w:pPr>
-      <w:bookmarkStart w:id="3" w:name="_Toc25660380"/>
+      <w:bookmarkStart w:id="2" w:name="_Toc25660380"/>
       <w:r>
         <w:t>Công cụ quản lý</w:t>
       </w:r>
-      <w:bookmarkEnd w:id="3"/>
+      <w:bookmarkEnd w:id="2"/>
     </w:p>
     <w:p>
       <w:r>
@@ -5867,21 +5856,21 @@
       <w:pPr>
         <w:pStyle w:val="Heading1"/>
       </w:pPr>
-      <w:bookmarkStart w:id="4" w:name="_Toc25660381"/>
+      <w:bookmarkStart w:id="3" w:name="_Toc25660381"/>
       <w:r>
         <w:t>Các nhân sự tham gia dự án</w:t>
       </w:r>
+      <w:bookmarkEnd w:id="3"/>
+    </w:p>
+    <w:p>
+      <w:pPr>
+        <w:pStyle w:val="Heading2"/>
+      </w:pPr>
+      <w:bookmarkStart w:id="4" w:name="_Toc25660382"/>
+      <w:r>
+        <w:t>Thông tin liên hệ phía khách hàng</w:t>
+      </w:r>
       <w:bookmarkEnd w:id="4"/>
-    </w:p>
-    <w:p>
-      <w:pPr>
-        <w:pStyle w:val="Heading2"/>
-      </w:pPr>
-      <w:bookmarkStart w:id="5" w:name="_Toc25660382"/>
-      <w:r>
-        <w:t>Thông tin liên hệ phía khách hàng</w:t>
-      </w:r>
-      <w:bookmarkEnd w:id="5"/>
     </w:p>
     <w:p>
       <w:pPr>
@@ -5902,11 +5891,11 @@
       <w:pPr>
         <w:pStyle w:val="Heading2"/>
       </w:pPr>
-      <w:bookmarkStart w:id="6" w:name="_Toc25660383"/>
+      <w:bookmarkStart w:id="5" w:name="_Toc25660383"/>
       <w:r>
         <w:t>Thông tin liên hệ phía công ty</w:t>
       </w:r>
-      <w:bookmarkEnd w:id="6"/>
+      <w:bookmarkEnd w:id="5"/>
     </w:p>
     <w:p>
       <w:pPr>
@@ -5942,11 +5931,11 @@
       <w:pPr>
         <w:pStyle w:val="Heading2"/>
       </w:pPr>
-      <w:bookmarkStart w:id="7" w:name="_Toc25660384"/>
+      <w:bookmarkStart w:id="6" w:name="_Toc25660384"/>
       <w:r>
         <w:t>Phân chia vai trò của thành viên dự án và khách hàng</w:t>
       </w:r>
-      <w:bookmarkEnd w:id="7"/>
+      <w:bookmarkEnd w:id="6"/>
     </w:p>
     <w:p>
       <w:pPr>
@@ -6004,8 +5993,17 @@
           <w:i/>
           <w:iCs/>
         </w:rPr>
-        <w:t>Phiên dịch: Bích</w:t>
-      </w:r>
+        <w:t xml:space="preserve">Phiên dịch: </w:t>
+      </w:r>
+      <w:r>
+        <w:rPr>
+          <w:i/>
+          <w:iCs/>
+        </w:rPr>
+        <w:t>Vũ Xuân Lượng</w:t>
+      </w:r>
+      <w:bookmarkStart w:id="7" w:name="_GoBack"/>
+      <w:bookmarkEnd w:id="7"/>
     </w:p>
     <w:p/>
     <w:p/>
@@ -6124,250 +6122,240 @@
           <w:i/>
           <w:iCs/>
         </w:rPr>
-        <w:t xml:space="preserve">ọp hành </w:t>
-      </w:r>
-      <w:r>
+        <w:t>ọp hành với khách hàng</w:t>
+      </w:r>
+    </w:p>
+    <w:p>
+      <w:pPr>
+        <w:pStyle w:val="Heading1"/>
+      </w:pPr>
+      <w:bookmarkStart w:id="14" w:name="_Toc25660391"/>
+      <w:r>
+        <w:t>Ước lượng</w:t>
+      </w:r>
+      <w:r>
+        <w:t xml:space="preserve"> chung</w:t>
+      </w:r>
+      <w:bookmarkEnd w:id="14"/>
+    </w:p>
+    <w:p>
+      <w:pPr>
+        <w:pStyle w:val="Heading2"/>
+      </w:pPr>
+      <w:bookmarkStart w:id="15" w:name="_Toc25660392"/>
+      <w:r>
+        <w:t>Ước lượng tính năng</w:t>
+      </w:r>
+      <w:bookmarkEnd w:id="15"/>
+    </w:p>
+    <w:p>
+      <w:pPr>
         <w:rPr>
           <w:i/>
           <w:iCs/>
         </w:rPr>
-        <w:t>với khách hàng</w:t>
-      </w:r>
-    </w:p>
-    <w:p>
-      <w:pPr>
-        <w:pStyle w:val="Heading1"/>
-      </w:pPr>
-      <w:bookmarkStart w:id="14" w:name="_Toc25660391"/>
-      <w:r>
-        <w:t>Ước lượng</w:t>
-      </w:r>
-      <w:r>
-        <w:t xml:space="preserve"> chung</w:t>
-      </w:r>
-      <w:bookmarkEnd w:id="14"/>
-    </w:p>
-    <w:p>
-      <w:pPr>
-        <w:pStyle w:val="Heading2"/>
-      </w:pPr>
-      <w:bookmarkStart w:id="15" w:name="_Toc25660392"/>
-      <w:r>
-        <w:t>Ước lượng tính năng</w:t>
-      </w:r>
-      <w:bookmarkEnd w:id="15"/>
-    </w:p>
-    <w:p>
-      <w:pPr>
+      </w:pPr>
+      <w:r>
         <w:rPr>
           <w:i/>
           <w:iCs/>
         </w:rPr>
-      </w:pPr>
-      <w:r>
+        <w:t>Nêu khoảng 5 tính năng</w:t>
+      </w:r>
+    </w:p>
+    <w:p>
+      <w:pPr>
+        <w:pStyle w:val="Heading2"/>
+      </w:pPr>
+      <w:bookmarkStart w:id="16" w:name="_Toc25660393"/>
+      <w:r>
+        <w:t>Work Breakdown Structure</w:t>
+      </w:r>
+      <w:bookmarkEnd w:id="16"/>
+    </w:p>
+    <w:p>
+      <w:pPr>
         <w:rPr>
           <w:i/>
           <w:iCs/>
         </w:rPr>
-        <w:t>Nêu khoảng 5 tính năng</w:t>
-      </w:r>
-    </w:p>
-    <w:p>
-      <w:pPr>
-        <w:pStyle w:val="Heading2"/>
-      </w:pPr>
-      <w:bookmarkStart w:id="16" w:name="_Toc25660393"/>
-      <w:r>
-        <w:t>Work Breakdown Structure</w:t>
-      </w:r>
-      <w:bookmarkEnd w:id="16"/>
-    </w:p>
-    <w:p>
-      <w:pPr>
+      </w:pPr>
+      <w:r>
         <w:rPr>
           <w:i/>
           <w:iCs/>
         </w:rPr>
-      </w:pPr>
-      <w:r>
+        <w:t>Vẽ WBS cho khoảng 5 tính năng nói trên</w:t>
+      </w:r>
+    </w:p>
+    <w:p>
+      <w:pPr>
         <w:rPr>
           <w:i/>
           <w:iCs/>
         </w:rPr>
-        <w:t>Vẽ WBS cho khoảng 5 tính năng nói trên</w:t>
-      </w:r>
-    </w:p>
-    <w:p>
-      <w:pPr>
+      </w:pPr>
+      <w:r>
         <w:rPr>
           <w:i/>
           <w:iCs/>
         </w:rPr>
-      </w:pPr>
+        <w:t>Phải quan tâm tới deadline mà kh</w:t>
+      </w:r>
       <w:r>
         <w:rPr>
           <w:i/>
           <w:iCs/>
         </w:rPr>
-        <w:t>Phải quan tâm tới deadline mà kh</w:t>
+        <w:t>ách hàng yêu cầu, và chỉ nên sử dụng tầm 90% thời gian</w:t>
       </w:r>
       <w:r>
         <w:rPr>
           <w:i/>
           <w:iCs/>
         </w:rPr>
-        <w:t>ách hàng yêu cầu, và chỉ nên sử dụng tầm 90% thời gian</w:t>
+        <w:t>.</w:t>
       </w:r>
       <w:r>
         <w:rPr>
           <w:i/>
           <w:iCs/>
         </w:rPr>
-        <w:t>.</w:t>
-      </w:r>
-      <w:r>
+        <w:t xml:space="preserve"> 10% còn lại là buffer.</w:t>
+      </w:r>
+    </w:p>
+    <w:p>
+      <w:pPr>
+        <w:pStyle w:val="Heading2"/>
+      </w:pPr>
+      <w:bookmarkStart w:id="17" w:name="_Toc25660394"/>
+      <w:r>
+        <w:t>Ước lượng thời gian</w:t>
+      </w:r>
+      <w:bookmarkEnd w:id="17"/>
+    </w:p>
+    <w:p>
+      <w:pPr>
         <w:rPr>
           <w:i/>
           <w:iCs/>
         </w:rPr>
-        <w:t xml:space="preserve"> 10% còn lại là buffer.</w:t>
-      </w:r>
-    </w:p>
-    <w:p>
-      <w:pPr>
-        <w:pStyle w:val="Heading2"/>
-      </w:pPr>
-      <w:bookmarkStart w:id="17" w:name="_Toc25660394"/>
-      <w:r>
-        <w:t>Ước lượng thời gian</w:t>
-      </w:r>
-      <w:bookmarkEnd w:id="17"/>
-    </w:p>
-    <w:p>
-      <w:pPr>
+      </w:pPr>
+      <w:r>
         <w:rPr>
           <w:i/>
           <w:iCs/>
         </w:rPr>
-      </w:pPr>
+        <w:t>Từ WBS</w:t>
+      </w:r>
       <w:r>
         <w:rPr>
           <w:i/>
           <w:iCs/>
         </w:rPr>
-        <w:t>Từ WBS</w:t>
+        <w:t xml:space="preserve"> x</w:t>
       </w:r>
       <w:r>
         <w:rPr>
           <w:i/>
           <w:iCs/>
         </w:rPr>
-        <w:t xml:space="preserve"> x</w:t>
+        <w:t>ác định đường găng và c</w:t>
       </w:r>
       <w:r>
         <w:rPr>
           <w:i/>
           <w:iCs/>
         </w:rPr>
-        <w:t>ác định đường găng và c</w:t>
+        <w:t>ho biết thời gian cần thiết để làm dự án</w:t>
       </w:r>
       <w:r>
         <w:rPr>
           <w:i/>
           <w:iCs/>
         </w:rPr>
-        <w:t>ho biết thời gian cần thiết để làm dự án</w:t>
-      </w:r>
-      <w:r>
+        <w:t>.</w:t>
+      </w:r>
+    </w:p>
+    <w:p>
+      <w:pPr>
+        <w:pStyle w:val="Heading2"/>
+      </w:pPr>
+      <w:bookmarkStart w:id="18" w:name="_Toc25660395"/>
+      <w:r>
+        <w:t>Ước lượng rủi ro</w:t>
+      </w:r>
+      <w:bookmarkEnd w:id="18"/>
+    </w:p>
+    <w:p/>
+    <w:p>
+      <w:pPr>
+        <w:pStyle w:val="Heading1"/>
+      </w:pPr>
+      <w:bookmarkStart w:id="19" w:name="_Toc25660396"/>
+      <w:r>
+        <w:t>Ước lượng giá thành</w:t>
+      </w:r>
+      <w:bookmarkEnd w:id="19"/>
+    </w:p>
+    <w:p>
+      <w:pPr>
         <w:rPr>
           <w:i/>
-          <w:iCs/>
-        </w:rPr>
-        <w:t>.</w:t>
-      </w:r>
-    </w:p>
-    <w:p>
-      <w:pPr>
-        <w:pStyle w:val="Heading2"/>
-      </w:pPr>
-      <w:bookmarkStart w:id="18" w:name="_Toc25660395"/>
-      <w:r>
-        <w:t>Ước lượng rủi ro</w:t>
-      </w:r>
-      <w:bookmarkEnd w:id="18"/>
-    </w:p>
-    <w:p/>
+        </w:rPr>
+      </w:pPr>
+      <w:r>
+        <w:rPr>
+          <w:i/>
+        </w:rPr>
+        <w:t xml:space="preserve">Chi phí </w:t>
+      </w:r>
+      <w:r>
+        <w:rPr>
+          <w:i/>
+        </w:rPr>
+        <w:t>phát triển  +  Chi phí kiểm thử</w:t>
+      </w:r>
+    </w:p>
+    <w:p>
+      <w:pPr>
+        <w:rPr>
+          <w:i/>
+        </w:rPr>
+      </w:pPr>
+      <w:r>
+        <w:rPr>
+          <w:i/>
+        </w:rPr>
+        <w:t>Chi phí vận hành</w:t>
+      </w:r>
+      <w:r>
+        <w:rPr>
+          <w:i/>
+        </w:rPr>
+        <w:t>, quản lý, hành chính</w:t>
+      </w:r>
+    </w:p>
+    <w:p>
+      <w:pPr>
+        <w:rPr>
+          <w:i/>
+        </w:rPr>
+      </w:pPr>
+      <w:r>
+        <w:rPr>
+          <w:i/>
+        </w:rPr>
+        <w:t>Chi phí kính doanh, quảng cáo, tiếp thị</w:t>
+      </w:r>
+    </w:p>
     <w:p>
       <w:pPr>
         <w:pStyle w:val="Heading1"/>
       </w:pPr>
-      <w:bookmarkStart w:id="19" w:name="_Toc25660396"/>
-      <w:r>
-        <w:t>Ước lượng giá thành</w:t>
-      </w:r>
-      <w:bookmarkEnd w:id="19"/>
-    </w:p>
-    <w:p>
-      <w:pPr>
-        <w:rPr>
-          <w:i/>
-        </w:rPr>
-      </w:pPr>
-      <w:r>
-        <w:rPr>
-          <w:i/>
-        </w:rPr>
-        <w:t xml:space="preserve">Chi phí </w:t>
-      </w:r>
-      <w:r>
-        <w:rPr>
-          <w:i/>
-        </w:rPr>
-        <w:t>phát triển  +  Chi phí kiểm thử</w:t>
-      </w:r>
-    </w:p>
-    <w:p>
-      <w:pPr>
-        <w:rPr>
-          <w:i/>
-        </w:rPr>
-      </w:pPr>
-      <w:r>
-        <w:rPr>
-          <w:i/>
-        </w:rPr>
-        <w:t>Chi phí vận hành</w:t>
-      </w:r>
-      <w:r>
-        <w:rPr>
-          <w:i/>
-        </w:rPr>
-        <w:t>, quản lý, hành chính</w:t>
-      </w:r>
-    </w:p>
-    <w:p>
-      <w:pPr>
-        <w:rPr>
-          <w:i/>
-        </w:rPr>
-      </w:pPr>
-      <w:r>
-        <w:rPr>
-          <w:i/>
-        </w:rPr>
-        <w:t>Chi phí kính doanh, quảng cáo, tiếp thị</w:t>
-      </w:r>
-    </w:p>
-    <w:p>
-      <w:pPr>
-        <w:pStyle w:val="Heading1"/>
-      </w:pPr>
       <w:bookmarkStart w:id="20" w:name="_Toc25660397"/>
       <w:r>
-        <w:t xml:space="preserve">Ước lượng </w:t>
-      </w:r>
-      <w:r>
-        <w:t>chất lượng</w:t>
+        <w:t>Ước lượng chất lượng</w:t>
       </w:r>
       <w:bookmarkEnd w:id="20"/>
     </w:p>
@@ -11226,6 +11214,7 @@
     <w:lsdException w:name="HTML Sample" w:semiHidden="1" w:unhideWhenUsed="1"/>
     <w:lsdException w:name="HTML Typewriter" w:semiHidden="1" w:unhideWhenUsed="1"/>
     <w:lsdException w:name="HTML Variable" w:semiHidden="1" w:unhideWhenUsed="1"/>
+    <w:lsdException w:name="Normal Table" w:semiHidden="1" w:unhideWhenUsed="1"/>
     <w:lsdException w:name="annotation subject" w:semiHidden="1" w:unhideWhenUsed="1"/>
     <w:lsdException w:name="No List" w:semiHidden="1" w:unhideWhenUsed="1"/>
     <w:lsdException w:name="Outline List 1" w:semiHidden="1" w:unhideWhenUsed="1"/>
@@ -11272,7 +11261,9 @@
     <w:lsdException w:name="Table Subtle 2" w:semiHidden="1" w:unhideWhenUsed="1"/>
     <w:lsdException w:name="Table Web 1" w:semiHidden="1" w:unhideWhenUsed="1"/>
     <w:lsdException w:name="Table Web 2" w:semiHidden="1" w:unhideWhenUsed="1"/>
+    <w:lsdException w:name="Table Web 3" w:semiHidden="1" w:unhideWhenUsed="1"/>
     <w:lsdException w:name="Balloon Text" w:semiHidden="1" w:unhideWhenUsed="1"/>
+    <w:lsdException w:name="Table Theme" w:semiHidden="1" w:unhideWhenUsed="1"/>
     <w:lsdException w:name="Placeholder Text" w:semiHidden="1" w:uiPriority="99"/>
     <w:lsdException w:name="No Spacing" w:uiPriority="1" w:qFormat="1"/>
     <w:lsdException w:name="Light Shading" w:uiPriority="60"/>
@@ -12929,7 +12920,7 @@
 </file>
 
 <file path=customXml/itemProps1.xml><?xml version="1.0" encoding="utf-8"?>
-<ds:datastoreItem xmlns:ds="http://schemas.openxmlformats.org/officeDocument/2006/customXml" ds:itemID="{D6D632A3-6DEE-491E-85C7-3D2F82F30E5A}">
+<ds:datastoreItem xmlns:ds="http://schemas.openxmlformats.org/officeDocument/2006/customXml" ds:itemID="{F1557390-8D33-4E48-B9A0-14E019D4B68A}">
   <ds:schemaRefs>
     <ds:schemaRef ds:uri="http://schemas.openxmlformats.org/officeDocument/2006/bibliography"/>
   </ds:schemaRefs>

</xml_diff>

<commit_message>
demo phan yeu cau khach hang
</commit_message>
<xml_diff>
--- a/docs/ProjectMgnt.docx
+++ b/docs/ProjectMgnt.docx
@@ -1,6 +1,6 @@
 
 <file path=word/document.xml><?xml version="1.0" encoding="utf-8"?>
-<w:document xmlns:wpc="http://schemas.microsoft.com/office/word/2010/wordprocessingCanvas" xmlns:cx="http://schemas.microsoft.com/office/drawing/2014/chartex" xmlns:cx1="http://schemas.microsoft.com/office/drawing/2015/9/8/chartex" xmlns:cx2="http://schemas.microsoft.com/office/drawing/2015/10/21/chartex" xmlns:cx3="http://schemas.microsoft.com/office/drawing/2016/5/9/chartex" xmlns:cx4="http://schemas.microsoft.com/office/drawing/2016/5/10/chartex" xmlns:cx5="http://schemas.microsoft.com/office/drawing/2016/5/11/chartex" xmlns:cx6="http://schemas.microsoft.com/office/drawing/2016/5/12/chartex" xmlns:cx7="http://schemas.microsoft.com/office/drawing/2016/5/13/chartex" xmlns:cx8="http://schemas.microsoft.com/office/drawing/2016/5/14/chartex" xmlns:mc="http://schemas.openxmlformats.org/markup-compatibility/2006" xmlns:aink="http://schemas.microsoft.com/office/drawing/2016/ink" xmlns:am3d="http://schemas.microsoft.com/office/drawing/2017/model3d" xmlns:o="urn:schemas-microsoft-com:office:office" xmlns:r="http://schemas.openxmlformats.org/officeDocument/2006/relationships" xmlns:m="http://schemas.openxmlformats.org/officeDocument/2006/math" xmlns:v="urn:schemas-microsoft-com:vml" xmlns:wp14="http://schemas.microsoft.com/office/word/2010/wordprocessingDrawing" xmlns:wp="http://schemas.openxmlformats.org/drawingml/2006/wordprocessingDrawing" xmlns:w10="urn:schemas-microsoft-com:office:word" xmlns:w="http://schemas.openxmlformats.org/wordprocessingml/2006/main" xmlns:w14="http://schemas.microsoft.com/office/word/2010/wordml" xmlns:w15="http://schemas.microsoft.com/office/word/2012/wordml" xmlns:w16cid="http://schemas.microsoft.com/office/word/2016/wordml/cid" xmlns:w16se="http://schemas.microsoft.com/office/word/2015/wordml/symex" xmlns:wpg="http://schemas.microsoft.com/office/word/2010/wordprocessingGroup" xmlns:wpi="http://schemas.microsoft.com/office/word/2010/wordprocessingInk" xmlns:wne="http://schemas.microsoft.com/office/word/2006/wordml" xmlns:wps="http://schemas.microsoft.com/office/word/2010/wordprocessingShape" mc:Ignorable="w14 w15 w16se w16cid wp14">
+<w:document xmlns:ve="http://schemas.openxmlformats.org/markup-compatibility/2006" xmlns:o="urn:schemas-microsoft-com:office:office" xmlns:r="http://schemas.openxmlformats.org/officeDocument/2006/relationships" xmlns:m="http://schemas.openxmlformats.org/officeDocument/2006/math" xmlns:v="urn:schemas-microsoft-com:vml" xmlns:wp="http://schemas.openxmlformats.org/drawingml/2006/wordprocessingDrawing" xmlns:w10="urn:schemas-microsoft-com:office:word" xmlns:w="http://schemas.openxmlformats.org/wordprocessingml/2006/main" xmlns:wne="http://schemas.microsoft.com/office/word/2006/wordml">
   <w:background w:color="FFFFFF"/>
   <w:body>
     <w:p>
@@ -23,108 +23,35 @@
           <w:sz w:val="32"/>
           <w:szCs w:val="32"/>
         </w:rPr>
-        <mc:AlternateContent>
-          <mc:Choice Requires="wps">
-            <w:drawing>
-              <wp:anchor distT="0" distB="0" distL="114300" distR="114300" simplePos="0" relativeHeight="251660288" behindDoc="0" locked="0" layoutInCell="1" allowOverlap="1" wp14:anchorId="3470755F" wp14:editId="49E2A737">
-                <wp:simplePos x="0" y="0"/>
-                <wp:positionH relativeFrom="column">
-                  <wp:posOffset>-84952</wp:posOffset>
-                </wp:positionH>
-                <wp:positionV relativeFrom="paragraph">
-                  <wp:posOffset>-22915</wp:posOffset>
-                </wp:positionV>
-                <wp:extent cx="1653871" cy="572494"/>
-                <wp:effectExtent l="0" t="0" r="22860" b="18415"/>
-                <wp:wrapNone/>
-                <wp:docPr id="11" name="Text Box 11"/>
-                <wp:cNvGraphicFramePr/>
-                <a:graphic xmlns:a="http://schemas.openxmlformats.org/drawingml/2006/main">
-                  <a:graphicData uri="http://schemas.microsoft.com/office/word/2010/wordprocessingShape">
-                    <wps:wsp>
-                      <wps:cNvSpPr txBox="1"/>
-                      <wps:spPr>
-                        <a:xfrm>
-                          <a:off x="0" y="0"/>
-                          <a:ext cx="1653871" cy="572494"/>
-                        </a:xfrm>
-                        <a:prstGeom prst="rect">
-                          <a:avLst/>
-                        </a:prstGeom>
-                        <a:solidFill>
-                          <a:schemeClr val="lt1"/>
-                        </a:solidFill>
-                        <a:ln w="6350">
-                          <a:solidFill>
-                            <a:prstClr val="black"/>
-                          </a:solidFill>
-                        </a:ln>
-                      </wps:spPr>
-                      <wps:txbx>
-                        <w:txbxContent>
-                          <w:p>
-                            <w:pPr>
-                              <w:rPr>
-                                <w:b/>
-                                <w:i/>
-                                <w:color w:val="C00000"/>
-                              </w:rPr>
-                            </w:pPr>
-                            <w:r>
-                              <w:rPr>
-                                <w:b/>
-                                <w:i/>
-                                <w:color w:val="C00000"/>
-                              </w:rPr>
-                              <w:t>My Company Logo</w:t>
-                            </w:r>
-                          </w:p>
-                        </w:txbxContent>
-                      </wps:txbx>
-                      <wps:bodyPr rot="0" spcFirstLastPara="0" vertOverflow="overflow" horzOverflow="overflow" vert="horz" wrap="square" lIns="91440" tIns="45720" rIns="91440" bIns="45720" numCol="1" spcCol="0" rtlCol="0" fromWordArt="0" anchor="t" anchorCtr="0" forceAA="0" compatLnSpc="1">
-                        <a:prstTxWarp prst="textNoShape">
-                          <a:avLst/>
-                        </a:prstTxWarp>
-                        <a:noAutofit/>
-                      </wps:bodyPr>
-                    </wps:wsp>
-                  </a:graphicData>
-                </a:graphic>
-              </wp:anchor>
-            </w:drawing>
-          </mc:Choice>
-          <mc:Fallback>
-            <w:pict>
-              <v:shapetype w14:anchorId="3470755F" id="_x0000_t202" coordsize="21600,21600" o:spt="202" path="m,l,21600r21600,l21600,xe">
-                <v:stroke joinstyle="miter"/>
-                <v:path gradientshapeok="t" o:connecttype="rect"/>
-              </v:shapetype>
-              <v:shape id="Text Box 11" o:spid="_x0000_s1026" type="#_x0000_t202" style="position:absolute;left:0;text-align:left;margin-left:-6.7pt;margin-top:-1.8pt;width:130.25pt;height:45.1pt;z-index:251660288;visibility:visible;mso-wrap-style:square;mso-wrap-distance-left:9pt;mso-wrap-distance-top:0;mso-wrap-distance-right:9pt;mso-wrap-distance-bottom:0;mso-position-horizontal:absolute;mso-position-horizontal-relative:text;mso-position-vertical:absolute;mso-position-vertical-relative:text;v-text-anchor:top" o:gfxdata="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" fillcolor="white [3201]" strokeweight=".5pt">
-                <v:textbox>
-                  <w:txbxContent>
-                    <w:p>
-                      <w:pPr>
-                        <w:rPr>
-                          <w:b/>
-                          <w:i/>
-                          <w:color w:val="C00000"/>
-                        </w:rPr>
-                      </w:pPr>
-                      <w:r>
-                        <w:rPr>
-                          <w:b/>
-                          <w:i/>
-                          <w:color w:val="C00000"/>
-                        </w:rPr>
-                        <w:t>My Company Logo</w:t>
-                      </w:r>
-                    </w:p>
-                  </w:txbxContent>
-                </v:textbox>
-              </v:shape>
-            </w:pict>
-          </mc:Fallback>
-        </mc:AlternateContent>
+        <w:pict>
+          <v:shapetype id="_x0000_t202" coordsize="21600,21600" o:spt="202" path="m,l,21600r21600,l21600,xe">
+            <v:stroke joinstyle="miter"/>
+            <v:path gradientshapeok="t" o:connecttype="rect"/>
+          </v:shapetype>
+          <v:shape id="Text Box 11" o:spid="_x0000_s1026" type="#_x0000_t202" style="position:absolute;left:0;text-align:left;margin-left:-6.7pt;margin-top:-1.8pt;width:130.25pt;height:45.1pt;z-index:251660288;visibility:visible" o:gfxdata="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" fillcolor="white [3201]" strokeweight=".5pt">
+            <v:textbox>
+              <w:txbxContent>
+                <w:p>
+                  <w:pPr>
+                    <w:rPr>
+                      <w:b/>
+                      <w:i/>
+                      <w:color w:val="C00000"/>
+                    </w:rPr>
+                  </w:pPr>
+                  <w:r>
+                    <w:rPr>
+                      <w:b/>
+                      <w:i/>
+                      <w:color w:val="C00000"/>
+                    </w:rPr>
+                    <w:t>My Company Logo</w:t>
+                  </w:r>
+                </w:p>
+              </w:txbxContent>
+            </v:textbox>
+          </v:shape>
+        </w:pict>
       </w:r>
     </w:p>
     <w:p>
@@ -200,56 +127,18 @@
           <w:szCs w:val="48"/>
         </w:rPr>
       </w:pPr>
-      <w:r>
-        <w:rPr>
-          <w:rFonts w:cs="Arial"/>
-          <w:b/>
-          <w:color w:val="951B13"/>
-          <w:sz w:val="58"/>
-          <w:szCs w:val="48"/>
-        </w:rPr>
-        <w:fldChar w:fldCharType="begin"/>
-      </w:r>
-      <w:r>
-        <w:rPr>
-          <w:rFonts w:cs="Arial"/>
-          <w:b/>
-          <w:color w:val="951B13"/>
-          <w:sz w:val="58"/>
-          <w:szCs w:val="48"/>
-        </w:rPr>
-        <w:instrText xml:space="preserve"> TITLE   \* MERGEFORMAT </w:instrText>
-      </w:r>
-      <w:r>
-        <w:rPr>
-          <w:rFonts w:cs="Arial"/>
-          <w:b/>
-          <w:color w:val="951B13"/>
-          <w:sz w:val="58"/>
-          <w:szCs w:val="48"/>
-        </w:rPr>
-        <w:fldChar w:fldCharType="separate"/>
-      </w:r>
-      <w:r>
-        <w:rPr>
-          <w:rFonts w:cs="Arial"/>
-          <w:b/>
-          <w:color w:val="951B13"/>
-          <w:sz w:val="58"/>
-          <w:szCs w:val="48"/>
-        </w:rPr>
-        <w:t>Document Title</w:t>
-      </w:r>
-      <w:r>
-        <w:rPr>
-          <w:rFonts w:cs="Arial"/>
-          <w:b/>
-          <w:color w:val="951B13"/>
-          <w:sz w:val="58"/>
-          <w:szCs w:val="48"/>
-        </w:rPr>
-        <w:fldChar w:fldCharType="end"/>
-      </w:r>
+      <w:fldSimple w:instr=" TITLE   \* MERGEFORMAT ">
+        <w:r>
+          <w:rPr>
+            <w:rFonts w:cs="Arial"/>
+            <w:b/>
+            <w:color w:val="951B13"/>
+            <w:sz w:val="58"/>
+            <w:szCs w:val="48"/>
+          </w:rPr>
+          <w:t>Document Title</w:t>
+        </w:r>
+      </w:fldSimple>
     </w:p>
     <w:p>
       <w:pPr>
@@ -263,46 +152,16 @@
           <w:lang w:val="vi-VN"/>
         </w:rPr>
       </w:pPr>
-      <w:r>
-        <w:rPr>
-          <w:b/>
-          <w:i/>
-          <w:sz w:val="42"/>
-        </w:rPr>
-        <w:fldChar w:fldCharType="begin"/>
-      </w:r>
-      <w:r>
-        <w:rPr>
-          <w:b/>
-          <w:i/>
-          <w:sz w:val="42"/>
-        </w:rPr>
-        <w:instrText xml:space="preserve"> SUBJECT   \* MERGEFORMAT </w:instrText>
-      </w:r>
-      <w:r>
-        <w:rPr>
-          <w:b/>
-          <w:i/>
-          <w:sz w:val="42"/>
-        </w:rPr>
-        <w:fldChar w:fldCharType="separate"/>
-      </w:r>
-      <w:r>
-        <w:rPr>
-          <w:b/>
-          <w:i/>
-          <w:sz w:val="42"/>
-        </w:rPr>
-        <w:t>Document Subject</w:t>
-      </w:r>
-      <w:r>
-        <w:rPr>
-          <w:b/>
-          <w:i/>
-          <w:sz w:val="42"/>
-        </w:rPr>
-        <w:fldChar w:fldCharType="end"/>
-      </w:r>
+      <w:fldSimple w:instr=" SUBJECT   \* MERGEFORMAT ">
+        <w:r>
+          <w:rPr>
+            <w:b/>
+            <w:i/>
+            <w:sz w:val="42"/>
+          </w:rPr>
+          <w:t>Document Subject</w:t>
+        </w:r>
+      </w:fldSimple>
     </w:p>
     <w:p>
       <w:r>
@@ -3202,9 +3061,6 @@
         <w:fldChar w:fldCharType="end"/>
       </w:r>
       <w:r>
-        <w:t xml:space="preserve"> </w:t>
-      </w:r>
-      <w:r>
         <w:br w:type="page"/>
       </w:r>
     </w:p>
@@ -3371,9 +3227,6 @@
         </w:numPr>
       </w:pPr>
       <w:r>
-        <w:t xml:space="preserve"> </w:t>
-      </w:r>
-      <w:r>
         <w:t>Mỗi SV đều phải có t</w:t>
       </w:r>
       <w:r>
@@ -3415,12 +3268,6 @@
       <w:r>
         <w:t>ư mục:</w:t>
       </w:r>
-      <w:r>
-        <w:rPr>
-          <w:noProof/>
-        </w:rPr>
-        <w:t xml:space="preserve"> </w:t>
-      </w:r>
     </w:p>
     <w:p>
       <w:pPr>
@@ -3430,9 +3277,10 @@
       <w:r>
         <w:rPr>
           <w:noProof/>
+          <w:lang w:eastAsia="en-US" w:bidi="ar-SA"/>
         </w:rPr>
         <w:drawing>
-          <wp:inline distT="0" distB="0" distL="0" distR="0" wp14:anchorId="74474866" wp14:editId="0693E056">
+          <wp:inline distT="0" distB="0" distL="0" distR="0">
             <wp:extent cx="2880625" cy="908935"/>
             <wp:effectExtent l="0" t="0" r="0" b="5715"/>
             <wp:docPr id="1" name="Picture 1"/>
@@ -3510,9 +3358,6 @@
         <w:t>.</w:t>
       </w:r>
       <w:r>
-        <w:t xml:space="preserve"> </w:t>
-      </w:r>
-      <w:r>
         <w:rPr>
           <w:color w:val="FF0000"/>
         </w:rPr>
@@ -3586,9 +3431,6 @@
         <w:t>.</w:t>
       </w:r>
       <w:r>
-        <w:t xml:space="preserve"> </w:t>
-      </w:r>
-      <w:r>
         <w:rPr>
           <w:color w:val="FF0000"/>
         </w:rPr>
@@ -3615,9 +3457,6 @@
         <w:t>:</w:t>
       </w:r>
       <w:r>
-        <w:t xml:space="preserve"> </w:t>
-      </w:r>
-      <w:r>
         <w:t>mỗi khi gửi c</w:t>
       </w:r>
       <w:r>
@@ -3640,18 +3479,9 @@
       </w:r>
       <w:r>
         <w:rPr>
-          <w:b/>
-          <w:bCs/>
           <w:i/>
           <w:iCs/>
         </w:rPr>
-        <w:t xml:space="preserve"> </w:t>
-      </w:r>
-      <w:r>
-        <w:rPr>
-          <w:i/>
-          <w:iCs/>
-        </w:rPr>
         <w:t>là</w:t>
       </w:r>
       <w:r>
@@ -3664,9 +3494,6 @@
         <w:t>.</w:t>
       </w:r>
       <w:r>
-        <w:t xml:space="preserve"> </w:t>
-      </w:r>
-      <w:r>
         <w:rPr>
           <w:color w:val="FF0000"/>
         </w:rPr>
@@ -3689,12 +3516,6 @@
           <w:color w:val="FF0000"/>
         </w:rPr>
         <w:t xml:space="preserve"> một số</w:t>
-      </w:r>
-      <w:r>
-        <w:rPr>
-          <w:color w:val="FF0000"/>
-        </w:rPr>
-        <w:t xml:space="preserve"> </w:t>
       </w:r>
       <w:r>
         <w:rPr>
@@ -3734,12 +3555,6 @@
         <w:rPr>
           <w:color w:val="FF0000"/>
         </w:rPr>
-        <w:t xml:space="preserve"> </w:t>
-      </w:r>
-      <w:r>
-        <w:rPr>
-          <w:color w:val="FF0000"/>
-        </w:rPr>
         <w:t>để làm</w:t>
       </w:r>
       <w:r>
@@ -3763,9 +3578,10 @@
       <w:r>
         <w:rPr>
           <w:noProof/>
+          <w:lang w:eastAsia="en-US" w:bidi="ar-SA"/>
         </w:rPr>
         <w:drawing>
-          <wp:inline distT="0" distB="0" distL="0" distR="0" wp14:anchorId="5803104E" wp14:editId="01B72F42">
+          <wp:inline distT="0" distB="0" distL="0" distR="0">
             <wp:extent cx="761120" cy="490816"/>
             <wp:effectExtent l="0" t="0" r="1270" b="5080"/>
             <wp:docPr id="2" name="Picture 2"/>
@@ -3939,13 +3755,6 @@
           <w:color w:val="FF0000"/>
           <w:lang w:val="fr-FR"/>
         </w:rPr>
-        <w:t xml:space="preserve"> </w:t>
-      </w:r>
-      <w:r>
-        <w:rPr>
-          <w:color w:val="FF0000"/>
-          <w:lang w:val="fr-FR"/>
-        </w:rPr>
         <w:t>cho file báo cáo này.</w:t>
       </w:r>
     </w:p>
@@ -4003,9 +3812,6 @@
       <w:r>
         <w:t xml:space="preserve">. </w:t>
       </w:r>
-      <w:r>
-        <w:t xml:space="preserve">  </w:t>
-      </w:r>
       <w:hyperlink r:id="rId10" w:history="1">
         <w:r>
           <w:rPr>
@@ -4034,21 +3840,7 @@
           <w:i/>
           <w:iCs/>
         </w:rPr>
-        <w:t>:</w:t>
-      </w:r>
-      <w:r>
-        <w:rPr>
-          <w:i/>
-          <w:iCs/>
-        </w:rPr>
-        <w:t xml:space="preserve"> </w:t>
-      </w:r>
-      <w:r>
-        <w:rPr>
-          <w:i/>
-          <w:iCs/>
-        </w:rPr>
-        <w:t>yêu cầu này của bài tập lớn có thể tiến hành luôn và ngay, không ảnh hưởng tới phần báo cáo</w:t>
+        <w:t>:yêu cầu này của bài tập lớn có thể tiến hành luôn và ngay, không ảnh hưởng tới phần báo cáo</w:t>
       </w:r>
     </w:p>
     <w:p>
@@ -4068,9 +3860,6 @@
         </w:numPr>
       </w:pPr>
       <w:r>
-        <w:t xml:space="preserve"> </w:t>
-      </w:r>
-      <w:r>
         <w:t xml:space="preserve">Mỗi SV đều phải có tài khoản </w:t>
       </w:r>
       <w:r>
@@ -4145,9 +3934,10 @@
       <w:r>
         <w:rPr>
           <w:noProof/>
+          <w:lang w:eastAsia="en-US" w:bidi="ar-SA"/>
         </w:rPr>
         <w:drawing>
-          <wp:inline distT="0" distB="0" distL="0" distR="0" wp14:anchorId="0202A120" wp14:editId="5DE3375F">
+          <wp:inline distT="0" distB="0" distL="0" distR="0">
             <wp:extent cx="2790908" cy="1711100"/>
             <wp:effectExtent l="0" t="0" r="0" b="0"/>
             <wp:docPr id="4" name="Picture 4" descr="Image result for kanban"/>
@@ -4167,7 +3957,7 @@
                     <a:blip r:embed="rId12" cstate="print">
                       <a:extLst>
                         <a:ext uri="{28A0092B-C50C-407E-A947-70E740481C1C}">
-                          <a14:useLocalDpi xmlns:a14="http://schemas.microsoft.com/office/drawing/2010/main" val="0"/>
+                          <a14:useLocalDpi xmlns:a14="http://schemas.microsoft.com/office/drawing/2010/main" xmlns:wps="http://schemas.microsoft.com/office/word/2010/wordprocessingShape" xmlns:wpi="http://schemas.microsoft.com/office/word/2010/wordprocessingInk" xmlns:wpg="http://schemas.microsoft.com/office/word/2010/wordprocessingGroup" xmlns:w16se="http://schemas.microsoft.com/office/word/2015/wordml/symex" xmlns:w16cid="http://schemas.microsoft.com/office/word/2016/wordml/cid" xmlns:w15="http://schemas.microsoft.com/office/word/2012/wordml" xmlns:w14="http://schemas.microsoft.com/office/word/2010/wordml" xmlns:w="http://schemas.openxmlformats.org/wordprocessingml/2006/main" xmlns:w10="urn:schemas-microsoft-com:office:word" xmlns:wp14="http://schemas.microsoft.com/office/word/2010/wordprocessingDrawing" xmlns:v="urn:schemas-microsoft-com:vml" xmlns:o="urn:schemas-microsoft-com:office:office" xmlns:am3d="http://schemas.microsoft.com/office/drawing/2017/model3d" xmlns:aink="http://schemas.microsoft.com/office/drawing/2016/ink" xmlns:mc="http://schemas.openxmlformats.org/markup-compatibility/2006" xmlns:cx8="http://schemas.microsoft.com/office/drawing/2016/5/14/chartex" xmlns:cx7="http://schemas.microsoft.com/office/drawing/2016/5/13/chartex" xmlns:cx6="http://schemas.microsoft.com/office/drawing/2016/5/12/chartex" xmlns:cx5="http://schemas.microsoft.com/office/drawing/2016/5/11/chartex" xmlns:cx4="http://schemas.microsoft.com/office/drawing/2016/5/10/chartex" xmlns:cx3="http://schemas.microsoft.com/office/drawing/2016/5/9/chartex" xmlns:cx2="http://schemas.microsoft.com/office/drawing/2015/10/21/chartex" xmlns:cx1="http://schemas.microsoft.com/office/drawing/2015/9/8/chartex" xmlns:cx="http://schemas.microsoft.com/office/drawing/2014/chartex" xmlns:wpc="http://schemas.microsoft.com/office/word/2010/wordprocessingCanvas" xmlns="" val="0"/>
                         </a:ext>
                       </a:extLst>
                     </a:blip>
@@ -4316,111 +4106,48 @@
         <w:rPr>
           <w:noProof/>
         </w:rPr>
-        <mc:AlternateContent>
-          <mc:Choice Requires="wpc">
-            <w:drawing>
-              <wp:inline distT="0" distB="0" distL="0" distR="0" wp14:anchorId="4E9EAA49" wp14:editId="2B70A454">
-                <wp:extent cx="2671445" cy="1168786"/>
-                <wp:effectExtent l="0" t="0" r="14605" b="12700"/>
-                <wp:docPr id="5" name="Canvas 5"/>
-                <wp:cNvGraphicFramePr>
-                  <a:graphicFrameLocks xmlns:a="http://schemas.openxmlformats.org/drawingml/2006/main" noChangeAspect="1"/>
-                </wp:cNvGraphicFramePr>
-                <a:graphic xmlns:a="http://schemas.openxmlformats.org/drawingml/2006/main">
-                  <a:graphicData uri="http://schemas.microsoft.com/office/word/2010/wordprocessingCanvas">
-                    <wpc:wpc>
-                      <wpc:bg>
-                        <a:solidFill>
-                          <a:prstClr val="white"/>
-                        </a:solidFill>
-                      </wpc:bg>
-                      <wpc:whole>
-                        <a:ln>
-                          <a:solidFill>
-                            <a:schemeClr val="bg1">
-                              <a:lumMod val="50000"/>
-                            </a:schemeClr>
-                          </a:solidFill>
-                        </a:ln>
-                      </wpc:whole>
-                      <wps:wsp>
-                        <wps:cNvPr id="6" name="Oval 6"/>
-                        <wps:cNvSpPr/>
-                        <wps:spPr>
-                          <a:xfrm>
-                            <a:off x="1176794" y="731520"/>
-                            <a:ext cx="294198" cy="302150"/>
-                          </a:xfrm>
-                          <a:prstGeom prst="ellipse">
-                            <a:avLst/>
-                          </a:prstGeom>
-                        </wps:spPr>
-                        <wps:style>
-                          <a:lnRef idx="2">
-                            <a:schemeClr val="dk1"/>
-                          </a:lnRef>
-                          <a:fillRef idx="1">
-                            <a:schemeClr val="lt1"/>
-                          </a:fillRef>
-                          <a:effectRef idx="0">
-                            <a:schemeClr val="dk1"/>
-                          </a:effectRef>
-                          <a:fontRef idx="minor">
-                            <a:schemeClr val="dk1"/>
-                          </a:fontRef>
-                        </wps:style>
-                        <wps:bodyPr rot="0" spcFirstLastPara="0" vertOverflow="overflow" horzOverflow="overflow" vert="horz" wrap="square" lIns="91440" tIns="45720" rIns="91440" bIns="45720" numCol="1" spcCol="0" rtlCol="0" fromWordArt="0" anchor="ctr" anchorCtr="0" forceAA="0" compatLnSpc="1">
-                          <a:prstTxWarp prst="textNoShape">
-                            <a:avLst/>
-                          </a:prstTxWarp>
-                          <a:noAutofit/>
-                        </wps:bodyPr>
-                      </wps:wsp>
-                    </wpc:wpc>
-                  </a:graphicData>
-                </a:graphic>
-              </wp:inline>
-            </w:drawing>
-          </mc:Choice>
-          <mc:Fallback>
-            <w:pict>
-              <v:group w14:anchorId="456B0A6C" id="Canvas 5" o:spid="_x0000_s1026" editas="canvas" style="width:210.35pt;height:92.05pt;mso-position-horizontal-relative:char;mso-position-vertical-relative:line" coordsize="26714,11684" o:gfxdata="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">
-                <v:shapetype id="_x0000_t75" coordsize="21600,21600" o:spt="75" o:preferrelative="t" path="m@4@5l@4@11@9@11@9@5xe" filled="f" stroked="f">
-                  <v:stroke joinstyle="miter"/>
-                  <v:formulas>
-                    <v:f eqn="if lineDrawn pixelLineWidth 0"/>
-                    <v:f eqn="sum @0 1 0"/>
-                    <v:f eqn="sum 0 0 @1"/>
-                    <v:f eqn="prod @2 1 2"/>
-                    <v:f eqn="prod @3 21600 pixelWidth"/>
-                    <v:f eqn="prod @3 21600 pixelHeight"/>
-                    <v:f eqn="sum @0 0 1"/>
-                    <v:f eqn="prod @6 1 2"/>
-                    <v:f eqn="prod @7 21600 pixelWidth"/>
-                    <v:f eqn="sum @8 21600 0"/>
-                    <v:f eqn="prod @7 21600 pixelHeight"/>
-                    <v:f eqn="sum @10 21600 0"/>
-                  </v:formulas>
-                  <v:path o:extrusionok="f" gradientshapeok="t" o:connecttype="rect"/>
-                  <o:lock v:ext="edit" aspectratio="t"/>
-                </v:shapetype>
-                <v:shape id="_x0000_s1027" type="#_x0000_t75" style="position:absolute;width:26714;height:11684;visibility:visible;mso-wrap-style:square" filled="t" stroked="t" strokecolor="#7f7f7f [1612]">
-                  <v:fill o:detectmouseclick="t"/>
-                  <v:path o:connecttype="none"/>
-                </v:shape>
-                <v:oval id="Oval 6" o:spid="_x0000_s1028" style="position:absolute;left:11767;top:7315;width:2942;height:3021;visibility:visible;mso-wrap-style:square;v-text-anchor:middle" o:gfxdata="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" fillcolor="white [3201]" strokecolor="black [3200]" strokeweight="2pt"/>
-                <w10:anchorlock/>
-              </v:group>
-            </w:pict>
-          </mc:Fallback>
-        </mc:AlternateContent>
+      </w:r>
+      <w:r>
+        <w:rPr>
+          <w:noProof/>
+        </w:rPr>
+        <w:pict>
+          <v:group id="Canvas 5" o:spid="_x0000_s1029" editas="canvas" style="width:210.35pt;height:92.05pt;mso-position-horizontal-relative:char;mso-position-vertical-relative:line" coordsize="26714,11684" o:gfxdata="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">
+            <v:shapetype id="_x0000_t75" coordsize="21600,21600" o:spt="75" o:preferrelative="t" path="m@4@5l@4@11@9@11@9@5xe" filled="f" stroked="f">
+              <v:stroke joinstyle="miter"/>
+              <v:formulas>
+                <v:f eqn="if lineDrawn pixelLineWidth 0"/>
+                <v:f eqn="sum @0 1 0"/>
+                <v:f eqn="sum 0 0 @1"/>
+                <v:f eqn="prod @2 1 2"/>
+                <v:f eqn="prod @3 21600 pixelWidth"/>
+                <v:f eqn="prod @3 21600 pixelHeight"/>
+                <v:f eqn="sum @0 0 1"/>
+                <v:f eqn="prod @6 1 2"/>
+                <v:f eqn="prod @7 21600 pixelWidth"/>
+                <v:f eqn="sum @8 21600 0"/>
+                <v:f eqn="prod @7 21600 pixelHeight"/>
+                <v:f eqn="sum @10 21600 0"/>
+              </v:formulas>
+              <v:path o:extrusionok="f" gradientshapeok="t" o:connecttype="rect"/>
+              <o:lock v:ext="edit" aspectratio="t"/>
+            </v:shapetype>
+            <v:shape id="_x0000_s1027" type="#_x0000_t75" style="position:absolute;width:26714;height:11684;visibility:visible" filled="t" stroked="t" strokecolor="#7f7f7f [1612]">
+              <v:fill o:detectmouseclick="t"/>
+              <v:path o:connecttype="none"/>
+            </v:shape>
+            <v:oval id="Oval 6" o:spid="_x0000_s1028" style="position:absolute;left:11767;top:7315;width:2942;height:3021;visibility:visible;v-text-anchor:middle" o:gfxdata="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" fillcolor="white [3201]" strokecolor="black [3200]" strokeweight="2pt"/>
+            <w10:wrap type="none"/>
+            <w10:anchorlock/>
+          </v:group>
+        </w:pict>
       </w:r>
     </w:p>
     <w:tbl>
       <w:tblPr>
-        <w:tblStyle w:val="GridTable4-Accent1"/>
+        <w:tblStyle w:val="GridTable4Accent1"/>
         <w:tblW w:w="0" w:type="auto"/>
-        <w:tblLook w:val="04A0" w:firstRow="1" w:lastRow="0" w:firstColumn="1" w:lastColumn="0" w:noHBand="0" w:noVBand="1"/>
+        <w:tblLook w:val="04A0"/>
       </w:tblPr>
       <w:tblGrid>
         <w:gridCol w:w="494"/>
@@ -4429,11 +4156,11 @@
       </w:tblGrid>
       <w:tr>
         <w:trPr>
-          <w:cnfStyle w:val="100000000000" w:firstRow="1" w:lastRow="0" w:firstColumn="0" w:lastColumn="0" w:oddVBand="0" w:evenVBand="0" w:oddHBand="0" w:evenHBand="0" w:firstRowFirstColumn="0" w:firstRowLastColumn="0" w:lastRowFirstColumn="0" w:lastRowLastColumn="0"/>
+          <w:cnfStyle w:val="100000000000"/>
         </w:trPr>
         <w:tc>
           <w:tcPr>
-            <w:cnfStyle w:val="001000000000" w:firstRow="0" w:lastRow="0" w:firstColumn="1" w:lastColumn="0" w:oddVBand="0" w:evenVBand="0" w:oddHBand="0" w:evenHBand="0" w:firstRowFirstColumn="0" w:firstRowLastColumn="0" w:lastRowFirstColumn="0" w:lastRowLastColumn="0"/>
+            <w:cnfStyle w:val="001000000000"/>
             <w:tcW w:w="494" w:type="dxa"/>
           </w:tcPr>
           <w:p>
@@ -4448,7 +4175,7 @@
           </w:tcPr>
           <w:p>
             <w:pPr>
-              <w:cnfStyle w:val="100000000000" w:firstRow="1" w:lastRow="0" w:firstColumn="0" w:lastColumn="0" w:oddVBand="0" w:evenVBand="0" w:oddHBand="0" w:evenHBand="0" w:firstRowFirstColumn="0" w:firstRowLastColumn="0" w:lastRowFirstColumn="0" w:lastRowLastColumn="0"/>
+              <w:cnfStyle w:val="100000000000"/>
             </w:pPr>
             <w:r>
               <w:t>Hạng mục</w:t>
@@ -4461,7 +4188,7 @@
           </w:tcPr>
           <w:p>
             <w:pPr>
-              <w:cnfStyle w:val="100000000000" w:firstRow="1" w:lastRow="0" w:firstColumn="0" w:lastColumn="0" w:oddVBand="0" w:evenVBand="0" w:oddHBand="0" w:evenHBand="0" w:firstRowFirstColumn="0" w:firstRowLastColumn="0" w:lastRowFirstColumn="0" w:lastRowLastColumn="0"/>
+              <w:cnfStyle w:val="100000000000"/>
             </w:pPr>
             <w:r>
               <w:t>Mô tả</w:t>
@@ -4471,11 +4198,11 @@
       </w:tr>
       <w:tr>
         <w:trPr>
-          <w:cnfStyle w:val="000000100000" w:firstRow="0" w:lastRow="0" w:firstColumn="0" w:lastColumn="0" w:oddVBand="0" w:evenVBand="0" w:oddHBand="1" w:evenHBand="0" w:firstRowFirstColumn="0" w:firstRowLastColumn="0" w:lastRowFirstColumn="0" w:lastRowLastColumn="0"/>
+          <w:cnfStyle w:val="000000100000"/>
         </w:trPr>
         <w:tc>
           <w:tcPr>
-            <w:cnfStyle w:val="001000000000" w:firstRow="0" w:lastRow="0" w:firstColumn="1" w:lastColumn="0" w:oddVBand="0" w:evenVBand="0" w:oddHBand="0" w:evenHBand="0" w:firstRowFirstColumn="0" w:firstRowLastColumn="0" w:lastRowFirstColumn="0" w:lastRowLastColumn="0"/>
+            <w:cnfStyle w:val="001000000000"/>
             <w:tcW w:w="8359" w:type="dxa"/>
             <w:gridSpan w:val="3"/>
           </w:tcPr>
@@ -4489,7 +4216,7 @@
       <w:tr>
         <w:tc>
           <w:tcPr>
-            <w:cnfStyle w:val="001000000000" w:firstRow="0" w:lastRow="0" w:firstColumn="1" w:lastColumn="0" w:oddVBand="0" w:evenVBand="0" w:oddHBand="0" w:evenHBand="0" w:firstRowFirstColumn="0" w:firstRowLastColumn="0" w:lastRowFirstColumn="0" w:lastRowLastColumn="0"/>
+            <w:cnfStyle w:val="001000000000"/>
             <w:tcW w:w="494" w:type="dxa"/>
           </w:tcPr>
           <w:p>
@@ -4504,7 +4231,7 @@
           </w:tcPr>
           <w:p>
             <w:pPr>
-              <w:cnfStyle w:val="000000000000" w:firstRow="0" w:lastRow="0" w:firstColumn="0" w:lastColumn="0" w:oddVBand="0" w:evenVBand="0" w:oddHBand="0" w:evenHBand="0" w:firstRowFirstColumn="0" w:firstRowLastColumn="0" w:lastRowFirstColumn="0" w:lastRowLastColumn="0"/>
+              <w:cnfStyle w:val="000000000000"/>
             </w:pPr>
             <w:r>
               <w:t>Cấu trúc thư mục</w:t>
@@ -4517,18 +4244,18 @@
           </w:tcPr>
           <w:p>
             <w:pPr>
-              <w:cnfStyle w:val="000000000000" w:firstRow="0" w:lastRow="0" w:firstColumn="0" w:lastColumn="0" w:oddVBand="0" w:evenVBand="0" w:oddHBand="0" w:evenHBand="0" w:firstRowFirstColumn="0" w:firstRowLastColumn="0" w:lastRowFirstColumn="0" w:lastRowLastColumn="0"/>
+              <w:cnfStyle w:val="000000000000"/>
             </w:pPr>
           </w:p>
         </w:tc>
       </w:tr>
       <w:tr>
         <w:trPr>
-          <w:cnfStyle w:val="000000100000" w:firstRow="0" w:lastRow="0" w:firstColumn="0" w:lastColumn="0" w:oddVBand="0" w:evenVBand="0" w:oddHBand="1" w:evenHBand="0" w:firstRowFirstColumn="0" w:firstRowLastColumn="0" w:lastRowFirstColumn="0" w:lastRowLastColumn="0"/>
+          <w:cnfStyle w:val="000000100000"/>
         </w:trPr>
         <w:tc>
           <w:tcPr>
-            <w:cnfStyle w:val="001000000000" w:firstRow="0" w:lastRow="0" w:firstColumn="1" w:lastColumn="0" w:oddVBand="0" w:evenVBand="0" w:oddHBand="0" w:evenHBand="0" w:firstRowFirstColumn="0" w:firstRowLastColumn="0" w:lastRowFirstColumn="0" w:lastRowLastColumn="0"/>
+            <w:cnfStyle w:val="001000000000"/>
             <w:tcW w:w="494" w:type="dxa"/>
           </w:tcPr>
           <w:p>
@@ -4543,7 +4270,7 @@
           </w:tcPr>
           <w:p>
             <w:pPr>
-              <w:cnfStyle w:val="000000100000" w:firstRow="0" w:lastRow="0" w:firstColumn="0" w:lastColumn="0" w:oddVBand="0" w:evenVBand="0" w:oddHBand="1" w:evenHBand="0" w:firstRowFirstColumn="0" w:firstRowLastColumn="0" w:lastRowFirstColumn="0" w:lastRowLastColumn="0"/>
+              <w:cnfStyle w:val="000000100000"/>
             </w:pPr>
             <w:r>
               <w:t>Số commit</w:t>
@@ -4551,7 +4278,7 @@
           </w:p>
           <w:p>
             <w:pPr>
-              <w:cnfStyle w:val="000000100000" w:firstRow="0" w:lastRow="0" w:firstColumn="0" w:lastColumn="0" w:oddVBand="0" w:evenVBand="0" w:oddHBand="1" w:evenHBand="0" w:firstRowFirstColumn="0" w:firstRowLastColumn="0" w:lastRowFirstColumn="0" w:lastRowLastColumn="0"/>
+              <w:cnfStyle w:val="000000100000"/>
             </w:pPr>
             <w:r>
               <w:t>1</w:t>
@@ -4559,7 +4286,7 @@
           </w:p>
           <w:p>
             <w:pPr>
-              <w:cnfStyle w:val="000000100000" w:firstRow="0" w:lastRow="0" w:firstColumn="0" w:lastColumn="0" w:oddVBand="0" w:evenVBand="0" w:oddHBand="1" w:evenHBand="0" w:firstRowFirstColumn="0" w:firstRowLastColumn="0" w:lastRowFirstColumn="0" w:lastRowLastColumn="0"/>
+              <w:cnfStyle w:val="000000100000"/>
             </w:pPr>
             <w:r>
               <w:t>2</w:t>
@@ -4567,7 +4294,7 @@
           </w:p>
           <w:p>
             <w:pPr>
-              <w:cnfStyle w:val="000000100000" w:firstRow="0" w:lastRow="0" w:firstColumn="0" w:lastColumn="0" w:oddVBand="0" w:evenVBand="0" w:oddHBand="1" w:evenHBand="0" w:firstRowFirstColumn="0" w:firstRowLastColumn="0" w:lastRowFirstColumn="0" w:lastRowLastColumn="0"/>
+              <w:cnfStyle w:val="000000100000"/>
             </w:pPr>
             <w:r>
               <w:t>3</w:t>
@@ -4575,7 +4302,7 @@
           </w:p>
           <w:p>
             <w:pPr>
-              <w:cnfStyle w:val="000000100000" w:firstRow="0" w:lastRow="0" w:firstColumn="0" w:lastColumn="0" w:oddVBand="0" w:evenVBand="0" w:oddHBand="1" w:evenHBand="0" w:firstRowFirstColumn="0" w:firstRowLastColumn="0" w:lastRowFirstColumn="0" w:lastRowLastColumn="0"/>
+              <w:cnfStyle w:val="000000100000"/>
             </w:pPr>
             <w:r>
               <w:t>4</w:t>
@@ -4588,7 +4315,7 @@
           </w:tcPr>
           <w:p>
             <w:pPr>
-              <w:cnfStyle w:val="000000100000" w:firstRow="0" w:lastRow="0" w:firstColumn="0" w:lastColumn="0" w:oddVBand="0" w:evenVBand="0" w:oddHBand="1" w:evenHBand="0" w:firstRowFirstColumn="0" w:firstRowLastColumn="0" w:lastRowFirstColumn="0" w:lastRowLastColumn="0"/>
+              <w:cnfStyle w:val="000000100000"/>
             </w:pPr>
           </w:p>
         </w:tc>
@@ -4596,7 +4323,7 @@
       <w:tr>
         <w:tc>
           <w:tcPr>
-            <w:cnfStyle w:val="001000000000" w:firstRow="0" w:lastRow="0" w:firstColumn="1" w:lastColumn="0" w:oddVBand="0" w:evenVBand="0" w:oddHBand="0" w:evenHBand="0" w:firstRowFirstColumn="0" w:firstRowLastColumn="0" w:lastRowFirstColumn="0" w:lastRowLastColumn="0"/>
+            <w:cnfStyle w:val="001000000000"/>
             <w:tcW w:w="494" w:type="dxa"/>
           </w:tcPr>
           <w:p>
@@ -4611,7 +4338,7 @@
           </w:tcPr>
           <w:p>
             <w:pPr>
-              <w:cnfStyle w:val="000000000000" w:firstRow="0" w:lastRow="0" w:firstColumn="0" w:lastColumn="0" w:oddVBand="0" w:evenVBand="0" w:oddHBand="0" w:evenHBand="0" w:firstRowFirstColumn="0" w:firstRowLastColumn="0" w:lastRowFirstColumn="0" w:lastRowLastColumn="0"/>
+              <w:cnfStyle w:val="000000000000"/>
             </w:pPr>
             <w:r>
               <w:t>Thư mục Release</w:t>
@@ -4624,18 +4351,18 @@
           </w:tcPr>
           <w:p>
             <w:pPr>
-              <w:cnfStyle w:val="000000000000" w:firstRow="0" w:lastRow="0" w:firstColumn="0" w:lastColumn="0" w:oddVBand="0" w:evenVBand="0" w:oddHBand="0" w:evenHBand="0" w:firstRowFirstColumn="0" w:firstRowLastColumn="0" w:lastRowFirstColumn="0" w:lastRowLastColumn="0"/>
+              <w:cnfStyle w:val="000000000000"/>
             </w:pPr>
           </w:p>
         </w:tc>
       </w:tr>
       <w:tr>
         <w:trPr>
-          <w:cnfStyle w:val="000000100000" w:firstRow="0" w:lastRow="0" w:firstColumn="0" w:lastColumn="0" w:oddVBand="0" w:evenVBand="0" w:oddHBand="1" w:evenHBand="0" w:firstRowFirstColumn="0" w:firstRowLastColumn="0" w:lastRowFirstColumn="0" w:lastRowLastColumn="0"/>
+          <w:cnfStyle w:val="000000100000"/>
         </w:trPr>
         <w:tc>
           <w:tcPr>
-            <w:cnfStyle w:val="001000000000" w:firstRow="0" w:lastRow="0" w:firstColumn="1" w:lastColumn="0" w:oddVBand="0" w:evenVBand="0" w:oddHBand="0" w:evenHBand="0" w:firstRowFirstColumn="0" w:firstRowLastColumn="0" w:lastRowFirstColumn="0" w:lastRowLastColumn="0"/>
+            <w:cnfStyle w:val="001000000000"/>
             <w:tcW w:w="8359" w:type="dxa"/>
             <w:gridSpan w:val="3"/>
           </w:tcPr>
@@ -4649,7 +4376,7 @@
       <w:tr>
         <w:tc>
           <w:tcPr>
-            <w:cnfStyle w:val="001000000000" w:firstRow="0" w:lastRow="0" w:firstColumn="1" w:lastColumn="0" w:oddVBand="0" w:evenVBand="0" w:oddHBand="0" w:evenHBand="0" w:firstRowFirstColumn="0" w:firstRowLastColumn="0" w:lastRowFirstColumn="0" w:lastRowLastColumn="0"/>
+            <w:cnfStyle w:val="001000000000"/>
             <w:tcW w:w="494" w:type="dxa"/>
           </w:tcPr>
           <w:p>
@@ -4664,7 +4391,7 @@
           </w:tcPr>
           <w:p>
             <w:pPr>
-              <w:cnfStyle w:val="000000000000" w:firstRow="0" w:lastRow="0" w:firstColumn="0" w:lastColumn="0" w:oddVBand="0" w:evenVBand="0" w:oddHBand="0" w:evenHBand="0" w:firstRowFirstColumn="0" w:firstRowLastColumn="0" w:lastRowFirstColumn="0" w:lastRowLastColumn="0"/>
+              <w:cnfStyle w:val="000000000000"/>
             </w:pPr>
             <w:r>
               <w:t xml:space="preserve">Cấu trúc </w:t>
@@ -4680,18 +4407,18 @@
           </w:tcPr>
           <w:p>
             <w:pPr>
-              <w:cnfStyle w:val="000000000000" w:firstRow="0" w:lastRow="0" w:firstColumn="0" w:lastColumn="0" w:oddVBand="0" w:evenVBand="0" w:oddHBand="0" w:evenHBand="0" w:firstRowFirstColumn="0" w:firstRowLastColumn="0" w:lastRowFirstColumn="0" w:lastRowLastColumn="0"/>
+              <w:cnfStyle w:val="000000000000"/>
             </w:pPr>
           </w:p>
         </w:tc>
       </w:tr>
       <w:tr>
         <w:trPr>
-          <w:cnfStyle w:val="000000100000" w:firstRow="0" w:lastRow="0" w:firstColumn="0" w:lastColumn="0" w:oddVBand="0" w:evenVBand="0" w:oddHBand="1" w:evenHBand="0" w:firstRowFirstColumn="0" w:firstRowLastColumn="0" w:lastRowFirstColumn="0" w:lastRowLastColumn="0"/>
+          <w:cnfStyle w:val="000000100000"/>
         </w:trPr>
         <w:tc>
           <w:tcPr>
-            <w:cnfStyle w:val="001000000000" w:firstRow="0" w:lastRow="0" w:firstColumn="1" w:lastColumn="0" w:oddVBand="0" w:evenVBand="0" w:oddHBand="0" w:evenHBand="0" w:firstRowFirstColumn="0" w:firstRowLastColumn="0" w:lastRowFirstColumn="0" w:lastRowLastColumn="0"/>
+            <w:cnfStyle w:val="001000000000"/>
             <w:tcW w:w="494" w:type="dxa"/>
           </w:tcPr>
           <w:p>
@@ -4706,7 +4433,7 @@
           </w:tcPr>
           <w:p>
             <w:pPr>
-              <w:cnfStyle w:val="000000100000" w:firstRow="0" w:lastRow="0" w:firstColumn="0" w:lastColumn="0" w:oddVBand="0" w:evenVBand="0" w:oddHBand="1" w:evenHBand="0" w:firstRowFirstColumn="0" w:firstRowLastColumn="0" w:lastRowFirstColumn="0" w:lastRowLastColumn="0"/>
+              <w:cnfStyle w:val="000000100000"/>
             </w:pPr>
             <w:r>
               <w:t xml:space="preserve">Số Task, Due Date, Assign </w:t>
@@ -4714,7 +4441,7 @@
           </w:p>
           <w:p>
             <w:pPr>
-              <w:cnfStyle w:val="000000100000" w:firstRow="0" w:lastRow="0" w:firstColumn="0" w:lastColumn="0" w:oddVBand="0" w:evenVBand="0" w:oddHBand="1" w:evenHBand="0" w:firstRowFirstColumn="0" w:firstRowLastColumn="0" w:lastRowFirstColumn="0" w:lastRowLastColumn="0"/>
+              <w:cnfStyle w:val="000000100000"/>
             </w:pPr>
             <w:r>
               <w:t>1</w:t>
@@ -4722,7 +4449,7 @@
           </w:p>
           <w:p>
             <w:pPr>
-              <w:cnfStyle w:val="000000100000" w:firstRow="0" w:lastRow="0" w:firstColumn="0" w:lastColumn="0" w:oddVBand="0" w:evenVBand="0" w:oddHBand="1" w:evenHBand="0" w:firstRowFirstColumn="0" w:firstRowLastColumn="0" w:lastRowFirstColumn="0" w:lastRowLastColumn="0"/>
+              <w:cnfStyle w:val="000000100000"/>
             </w:pPr>
             <w:r>
               <w:t>2</w:t>
@@ -4730,7 +4457,7 @@
           </w:p>
           <w:p>
             <w:pPr>
-              <w:cnfStyle w:val="000000100000" w:firstRow="0" w:lastRow="0" w:firstColumn="0" w:lastColumn="0" w:oddVBand="0" w:evenVBand="0" w:oddHBand="1" w:evenHBand="0" w:firstRowFirstColumn="0" w:firstRowLastColumn="0" w:lastRowFirstColumn="0" w:lastRowLastColumn="0"/>
+              <w:cnfStyle w:val="000000100000"/>
             </w:pPr>
             <w:r>
               <w:t>3</w:t>
@@ -4738,7 +4465,7 @@
           </w:p>
           <w:p>
             <w:pPr>
-              <w:cnfStyle w:val="000000100000" w:firstRow="0" w:lastRow="0" w:firstColumn="0" w:lastColumn="0" w:oddVBand="0" w:evenVBand="0" w:oddHBand="1" w:evenHBand="0" w:firstRowFirstColumn="0" w:firstRowLastColumn="0" w:lastRowFirstColumn="0" w:lastRowLastColumn="0"/>
+              <w:cnfStyle w:val="000000100000"/>
             </w:pPr>
             <w:r>
               <w:t>4</w:t>
@@ -4751,7 +4478,7 @@
           </w:tcPr>
           <w:p>
             <w:pPr>
-              <w:cnfStyle w:val="000000100000" w:firstRow="0" w:lastRow="0" w:firstColumn="0" w:lastColumn="0" w:oddVBand="0" w:evenVBand="0" w:oddHBand="1" w:evenHBand="0" w:firstRowFirstColumn="0" w:firstRowLastColumn="0" w:lastRowFirstColumn="0" w:lastRowLastColumn="0"/>
+              <w:cnfStyle w:val="000000100000"/>
             </w:pPr>
           </w:p>
         </w:tc>
@@ -4759,7 +4486,7 @@
       <w:tr>
         <w:tc>
           <w:tcPr>
-            <w:cnfStyle w:val="001000000000" w:firstRow="0" w:lastRow="0" w:firstColumn="1" w:lastColumn="0" w:oddVBand="0" w:evenVBand="0" w:oddHBand="0" w:evenHBand="0" w:firstRowFirstColumn="0" w:firstRowLastColumn="0" w:lastRowFirstColumn="0" w:lastRowLastColumn="0"/>
+            <w:cnfStyle w:val="001000000000"/>
             <w:tcW w:w="8359" w:type="dxa"/>
             <w:gridSpan w:val="3"/>
           </w:tcPr>
@@ -4772,11 +4499,11 @@
       </w:tr>
       <w:tr>
         <w:trPr>
-          <w:cnfStyle w:val="000000100000" w:firstRow="0" w:lastRow="0" w:firstColumn="0" w:lastColumn="0" w:oddVBand="0" w:evenVBand="0" w:oddHBand="1" w:evenHBand="0" w:firstRowFirstColumn="0" w:firstRowLastColumn="0" w:lastRowFirstColumn="0" w:lastRowLastColumn="0"/>
+          <w:cnfStyle w:val="000000100000"/>
         </w:trPr>
         <w:tc>
           <w:tcPr>
-            <w:cnfStyle w:val="001000000000" w:firstRow="0" w:lastRow="0" w:firstColumn="1" w:lastColumn="0" w:oddVBand="0" w:evenVBand="0" w:oddHBand="0" w:evenHBand="0" w:firstRowFirstColumn="0" w:firstRowLastColumn="0" w:lastRowFirstColumn="0" w:lastRowLastColumn="0"/>
+            <w:cnfStyle w:val="001000000000"/>
             <w:tcW w:w="494" w:type="dxa"/>
           </w:tcPr>
           <w:p>
@@ -4791,7 +4518,7 @@
           </w:tcPr>
           <w:p>
             <w:pPr>
-              <w:cnfStyle w:val="000000100000" w:firstRow="0" w:lastRow="0" w:firstColumn="0" w:lastColumn="0" w:oddVBand="0" w:evenVBand="0" w:oddHBand="1" w:evenHBand="0" w:firstRowFirstColumn="0" w:firstRowLastColumn="0" w:lastRowFirstColumn="0" w:lastRowLastColumn="0"/>
+              <w:cnfStyle w:val="000000100000"/>
             </w:pPr>
             <w:r>
               <w:t>Logo</w:t>
@@ -4804,7 +4531,7 @@
           </w:tcPr>
           <w:p>
             <w:pPr>
-              <w:cnfStyle w:val="000000100000" w:firstRow="0" w:lastRow="0" w:firstColumn="0" w:lastColumn="0" w:oddVBand="0" w:evenVBand="0" w:oddHBand="1" w:evenHBand="0" w:firstRowFirstColumn="0" w:firstRowLastColumn="0" w:lastRowFirstColumn="0" w:lastRowLastColumn="0"/>
+              <w:cnfStyle w:val="000000100000"/>
             </w:pPr>
           </w:p>
         </w:tc>
@@ -4812,7 +4539,7 @@
       <w:tr>
         <w:tc>
           <w:tcPr>
-            <w:cnfStyle w:val="001000000000" w:firstRow="0" w:lastRow="0" w:firstColumn="1" w:lastColumn="0" w:oddVBand="0" w:evenVBand="0" w:oddHBand="0" w:evenHBand="0" w:firstRowFirstColumn="0" w:firstRowLastColumn="0" w:lastRowFirstColumn="0" w:lastRowLastColumn="0"/>
+            <w:cnfStyle w:val="001000000000"/>
             <w:tcW w:w="494" w:type="dxa"/>
           </w:tcPr>
           <w:p>
@@ -4827,7 +4554,7 @@
           </w:tcPr>
           <w:p>
             <w:pPr>
-              <w:cnfStyle w:val="000000000000" w:firstRow="0" w:lastRow="0" w:firstColumn="0" w:lastColumn="0" w:oddVBand="0" w:evenVBand="0" w:oddHBand="0" w:evenHBand="0" w:firstRowFirstColumn="0" w:firstRowLastColumn="0" w:lastRowFirstColumn="0" w:lastRowLastColumn="0"/>
+              <w:cnfStyle w:val="000000000000"/>
             </w:pPr>
             <w:r>
               <w:t>Bố cục, căn lề ngay ngắn</w:t>
@@ -4840,18 +4567,18 @@
           </w:tcPr>
           <w:p>
             <w:pPr>
-              <w:cnfStyle w:val="000000000000" w:firstRow="0" w:lastRow="0" w:firstColumn="0" w:lastColumn="0" w:oddVBand="0" w:evenVBand="0" w:oddHBand="0" w:evenHBand="0" w:firstRowFirstColumn="0" w:firstRowLastColumn="0" w:lastRowFirstColumn="0" w:lastRowLastColumn="0"/>
+              <w:cnfStyle w:val="000000000000"/>
             </w:pPr>
           </w:p>
         </w:tc>
       </w:tr>
       <w:tr>
         <w:trPr>
-          <w:cnfStyle w:val="000000100000" w:firstRow="0" w:lastRow="0" w:firstColumn="0" w:lastColumn="0" w:oddVBand="0" w:evenVBand="0" w:oddHBand="1" w:evenHBand="0" w:firstRowFirstColumn="0" w:firstRowLastColumn="0" w:lastRowFirstColumn="0" w:lastRowLastColumn="0"/>
+          <w:cnfStyle w:val="000000100000"/>
         </w:trPr>
         <w:tc>
           <w:tcPr>
-            <w:cnfStyle w:val="001000000000" w:firstRow="0" w:lastRow="0" w:firstColumn="1" w:lastColumn="0" w:oddVBand="0" w:evenVBand="0" w:oddHBand="0" w:evenHBand="0" w:firstRowFirstColumn="0" w:firstRowLastColumn="0" w:lastRowFirstColumn="0" w:lastRowLastColumn="0"/>
+            <w:cnfStyle w:val="001000000000"/>
             <w:tcW w:w="494" w:type="dxa"/>
           </w:tcPr>
           <w:p>
@@ -4866,12 +4593,12 @@
           </w:tcPr>
           <w:p>
             <w:pPr>
-              <w:cnfStyle w:val="000000100000" w:firstRow="0" w:lastRow="0" w:firstColumn="0" w:lastColumn="0" w:oddVBand="0" w:evenVBand="0" w:oddHBand="1" w:evenHBand="0" w:firstRowFirstColumn="0" w:firstRowLastColumn="0" w:lastRowFirstColumn="0" w:lastRowLastColumn="0"/>
+              <w:cnfStyle w:val="000000100000"/>
             </w:pPr>
           </w:p>
           <w:p>
             <w:pPr>
-              <w:cnfStyle w:val="000000100000" w:firstRow="0" w:lastRow="0" w:firstColumn="0" w:lastColumn="0" w:oddVBand="0" w:evenVBand="0" w:oddHBand="1" w:evenHBand="0" w:firstRowFirstColumn="0" w:firstRowLastColumn="0" w:lastRowFirstColumn="0" w:lastRowLastColumn="0"/>
+              <w:cnfStyle w:val="000000100000"/>
             </w:pPr>
           </w:p>
         </w:tc>
@@ -4881,7 +4608,7 @@
           </w:tcPr>
           <w:p>
             <w:pPr>
-              <w:cnfStyle w:val="000000100000" w:firstRow="0" w:lastRow="0" w:firstColumn="0" w:lastColumn="0" w:oddVBand="0" w:evenVBand="0" w:oddHBand="1" w:evenHBand="0" w:firstRowFirstColumn="0" w:firstRowLastColumn="0" w:lastRowFirstColumn="0" w:lastRowLastColumn="0"/>
+              <w:cnfStyle w:val="000000100000"/>
             </w:pPr>
           </w:p>
         </w:tc>
@@ -4889,7 +4616,7 @@
       <w:tr>
         <w:tc>
           <w:tcPr>
-            <w:cnfStyle w:val="001000000000" w:firstRow="0" w:lastRow="0" w:firstColumn="1" w:lastColumn="0" w:oddVBand="0" w:evenVBand="0" w:oddHBand="0" w:evenHBand="0" w:firstRowFirstColumn="0" w:firstRowLastColumn="0" w:lastRowFirstColumn="0" w:lastRowLastColumn="0"/>
+            <w:cnfStyle w:val="001000000000"/>
             <w:tcW w:w="494" w:type="dxa"/>
           </w:tcPr>
           <w:p>
@@ -4904,12 +4631,12 @@
           </w:tcPr>
           <w:p>
             <w:pPr>
-              <w:cnfStyle w:val="000000000000" w:firstRow="0" w:lastRow="0" w:firstColumn="0" w:lastColumn="0" w:oddVBand="0" w:evenVBand="0" w:oddHBand="0" w:evenHBand="0" w:firstRowFirstColumn="0" w:firstRowLastColumn="0" w:lastRowFirstColumn="0" w:lastRowLastColumn="0"/>
+              <w:cnfStyle w:val="000000000000"/>
             </w:pPr>
           </w:p>
           <w:p>
             <w:pPr>
-              <w:cnfStyle w:val="000000000000" w:firstRow="0" w:lastRow="0" w:firstColumn="0" w:lastColumn="0" w:oddVBand="0" w:evenVBand="0" w:oddHBand="0" w:evenHBand="0" w:firstRowFirstColumn="0" w:firstRowLastColumn="0" w:lastRowFirstColumn="0" w:lastRowLastColumn="0"/>
+              <w:cnfStyle w:val="000000000000"/>
             </w:pPr>
           </w:p>
         </w:tc>
@@ -4919,18 +4646,18 @@
           </w:tcPr>
           <w:p>
             <w:pPr>
-              <w:cnfStyle w:val="000000000000" w:firstRow="0" w:lastRow="0" w:firstColumn="0" w:lastColumn="0" w:oddVBand="0" w:evenVBand="0" w:oddHBand="0" w:evenHBand="0" w:firstRowFirstColumn="0" w:firstRowLastColumn="0" w:lastRowFirstColumn="0" w:lastRowLastColumn="0"/>
+              <w:cnfStyle w:val="000000000000"/>
             </w:pPr>
           </w:p>
         </w:tc>
       </w:tr>
       <w:tr>
         <w:trPr>
-          <w:cnfStyle w:val="000000100000" w:firstRow="0" w:lastRow="0" w:firstColumn="0" w:lastColumn="0" w:oddVBand="0" w:evenVBand="0" w:oddHBand="1" w:evenHBand="0" w:firstRowFirstColumn="0" w:firstRowLastColumn="0" w:lastRowFirstColumn="0" w:lastRowLastColumn="0"/>
+          <w:cnfStyle w:val="000000100000"/>
         </w:trPr>
         <w:tc>
           <w:tcPr>
-            <w:cnfStyle w:val="001000000000" w:firstRow="0" w:lastRow="0" w:firstColumn="1" w:lastColumn="0" w:oddVBand="0" w:evenVBand="0" w:oddHBand="0" w:evenHBand="0" w:firstRowFirstColumn="0" w:firstRowLastColumn="0" w:lastRowFirstColumn="0" w:lastRowLastColumn="0"/>
+            <w:cnfStyle w:val="001000000000"/>
             <w:tcW w:w="494" w:type="dxa"/>
           </w:tcPr>
           <w:p>
@@ -4945,12 +4672,12 @@
           </w:tcPr>
           <w:p>
             <w:pPr>
-              <w:cnfStyle w:val="000000100000" w:firstRow="0" w:lastRow="0" w:firstColumn="0" w:lastColumn="0" w:oddVBand="0" w:evenVBand="0" w:oddHBand="1" w:evenHBand="0" w:firstRowFirstColumn="0" w:firstRowLastColumn="0" w:lastRowFirstColumn="0" w:lastRowLastColumn="0"/>
+              <w:cnfStyle w:val="000000100000"/>
             </w:pPr>
           </w:p>
           <w:p>
             <w:pPr>
-              <w:cnfStyle w:val="000000100000" w:firstRow="0" w:lastRow="0" w:firstColumn="0" w:lastColumn="0" w:oddVBand="0" w:evenVBand="0" w:oddHBand="1" w:evenHBand="0" w:firstRowFirstColumn="0" w:firstRowLastColumn="0" w:lastRowFirstColumn="0" w:lastRowLastColumn="0"/>
+              <w:cnfStyle w:val="000000100000"/>
             </w:pPr>
           </w:p>
         </w:tc>
@@ -4960,7 +4687,7 @@
           </w:tcPr>
           <w:p>
             <w:pPr>
-              <w:cnfStyle w:val="000000100000" w:firstRow="0" w:lastRow="0" w:firstColumn="0" w:lastColumn="0" w:oddVBand="0" w:evenVBand="0" w:oddHBand="1" w:evenHBand="0" w:firstRowFirstColumn="0" w:firstRowLastColumn="0" w:lastRowFirstColumn="0" w:lastRowLastColumn="0"/>
+              <w:cnfStyle w:val="000000100000"/>
             </w:pPr>
           </w:p>
         </w:tc>
@@ -4968,7 +4695,7 @@
       <w:tr>
         <w:tc>
           <w:tcPr>
-            <w:cnfStyle w:val="001000000000" w:firstRow="0" w:lastRow="0" w:firstColumn="1" w:lastColumn="0" w:oddVBand="0" w:evenVBand="0" w:oddHBand="0" w:evenHBand="0" w:firstRowFirstColumn="0" w:firstRowLastColumn="0" w:lastRowFirstColumn="0" w:lastRowLastColumn="0"/>
+            <w:cnfStyle w:val="001000000000"/>
             <w:tcW w:w="494" w:type="dxa"/>
           </w:tcPr>
           <w:p>
@@ -4983,12 +4710,12 @@
           </w:tcPr>
           <w:p>
             <w:pPr>
-              <w:cnfStyle w:val="000000000000" w:firstRow="0" w:lastRow="0" w:firstColumn="0" w:lastColumn="0" w:oddVBand="0" w:evenVBand="0" w:oddHBand="0" w:evenHBand="0" w:firstRowFirstColumn="0" w:firstRowLastColumn="0" w:lastRowFirstColumn="0" w:lastRowLastColumn="0"/>
+              <w:cnfStyle w:val="000000000000"/>
             </w:pPr>
           </w:p>
           <w:p>
             <w:pPr>
-              <w:cnfStyle w:val="000000000000" w:firstRow="0" w:lastRow="0" w:firstColumn="0" w:lastColumn="0" w:oddVBand="0" w:evenVBand="0" w:oddHBand="0" w:evenHBand="0" w:firstRowFirstColumn="0" w:firstRowLastColumn="0" w:lastRowFirstColumn="0" w:lastRowLastColumn="0"/>
+              <w:cnfStyle w:val="000000000000"/>
             </w:pPr>
           </w:p>
         </w:tc>
@@ -4998,18 +4725,18 @@
           </w:tcPr>
           <w:p>
             <w:pPr>
-              <w:cnfStyle w:val="000000000000" w:firstRow="0" w:lastRow="0" w:firstColumn="0" w:lastColumn="0" w:oddVBand="0" w:evenVBand="0" w:oddHBand="0" w:evenHBand="0" w:firstRowFirstColumn="0" w:firstRowLastColumn="0" w:lastRowFirstColumn="0" w:lastRowLastColumn="0"/>
+              <w:cnfStyle w:val="000000000000"/>
             </w:pPr>
           </w:p>
         </w:tc>
       </w:tr>
       <w:tr>
         <w:trPr>
-          <w:cnfStyle w:val="000000100000" w:firstRow="0" w:lastRow="0" w:firstColumn="0" w:lastColumn="0" w:oddVBand="0" w:evenVBand="0" w:oddHBand="1" w:evenHBand="0" w:firstRowFirstColumn="0" w:firstRowLastColumn="0" w:lastRowFirstColumn="0" w:lastRowLastColumn="0"/>
+          <w:cnfStyle w:val="000000100000"/>
         </w:trPr>
         <w:tc>
           <w:tcPr>
-            <w:cnfStyle w:val="001000000000" w:firstRow="0" w:lastRow="0" w:firstColumn="1" w:lastColumn="0" w:oddVBand="0" w:evenVBand="0" w:oddHBand="0" w:evenHBand="0" w:firstRowFirstColumn="0" w:firstRowLastColumn="0" w:lastRowFirstColumn="0" w:lastRowLastColumn="0"/>
+            <w:cnfStyle w:val="001000000000"/>
             <w:tcW w:w="494" w:type="dxa"/>
           </w:tcPr>
           <w:p>
@@ -5024,12 +4751,12 @@
           </w:tcPr>
           <w:p>
             <w:pPr>
-              <w:cnfStyle w:val="000000100000" w:firstRow="0" w:lastRow="0" w:firstColumn="0" w:lastColumn="0" w:oddVBand="0" w:evenVBand="0" w:oddHBand="1" w:evenHBand="0" w:firstRowFirstColumn="0" w:firstRowLastColumn="0" w:lastRowFirstColumn="0" w:lastRowLastColumn="0"/>
+              <w:cnfStyle w:val="000000100000"/>
             </w:pPr>
           </w:p>
           <w:p>
             <w:pPr>
-              <w:cnfStyle w:val="000000100000" w:firstRow="0" w:lastRow="0" w:firstColumn="0" w:lastColumn="0" w:oddVBand="0" w:evenVBand="0" w:oddHBand="1" w:evenHBand="0" w:firstRowFirstColumn="0" w:firstRowLastColumn="0" w:lastRowFirstColumn="0" w:lastRowLastColumn="0"/>
+              <w:cnfStyle w:val="000000100000"/>
             </w:pPr>
           </w:p>
         </w:tc>
@@ -5039,7 +4766,7 @@
           </w:tcPr>
           <w:p>
             <w:pPr>
-              <w:cnfStyle w:val="000000100000" w:firstRow="0" w:lastRow="0" w:firstColumn="0" w:lastColumn="0" w:oddVBand="0" w:evenVBand="0" w:oddHBand="1" w:evenHBand="0" w:firstRowFirstColumn="0" w:firstRowLastColumn="0" w:lastRowFirstColumn="0" w:lastRowLastColumn="0"/>
+              <w:cnfStyle w:val="000000100000"/>
             </w:pPr>
           </w:p>
         </w:tc>
@@ -5062,10 +4789,10 @@
     </w:p>
     <w:tbl>
       <w:tblPr>
-        <w:tblStyle w:val="GridTable1Light-Accent2"/>
+        <w:tblStyle w:val="GridTable1LightAccent2"/>
         <w:tblW w:w="8730" w:type="dxa"/>
         <w:tblLayout w:type="fixed"/>
-        <w:tblLook w:val="00A0" w:firstRow="1" w:lastRow="0" w:firstColumn="1" w:lastColumn="0" w:noHBand="0" w:noVBand="0"/>
+        <w:tblLook w:val="00A0"/>
       </w:tblPr>
       <w:tblGrid>
         <w:gridCol w:w="1495"/>
@@ -5076,11 +4803,11 @@
       </w:tblGrid>
       <w:tr>
         <w:trPr>
-          <w:cnfStyle w:val="100000000000" w:firstRow="1" w:lastRow="0" w:firstColumn="0" w:lastColumn="0" w:oddVBand="0" w:evenVBand="0" w:oddHBand="0" w:evenHBand="0" w:firstRowFirstColumn="0" w:firstRowLastColumn="0" w:lastRowFirstColumn="0" w:lastRowLastColumn="0"/>
+          <w:cnfStyle w:val="100000000000"/>
         </w:trPr>
         <w:tc>
           <w:tcPr>
-            <w:cnfStyle w:val="001000000000" w:firstRow="0" w:lastRow="0" w:firstColumn="1" w:lastColumn="0" w:oddVBand="0" w:evenVBand="0" w:oddHBand="0" w:evenHBand="0" w:firstRowFirstColumn="0" w:firstRowLastColumn="0" w:lastRowFirstColumn="0" w:lastRowLastColumn="0"/>
+            <w:cnfStyle w:val="001000000000"/>
             <w:tcW w:w="1495" w:type="dxa"/>
           </w:tcPr>
           <w:p>
@@ -5095,7 +4822,7 @@
           </w:tcPr>
           <w:p>
             <w:pPr>
-              <w:cnfStyle w:val="100000000000" w:firstRow="1" w:lastRow="0" w:firstColumn="0" w:lastColumn="0" w:oddVBand="0" w:evenVBand="0" w:oddHBand="0" w:evenHBand="0" w:firstRowFirstColumn="0" w:firstRowLastColumn="0" w:lastRowFirstColumn="0" w:lastRowLastColumn="0"/>
+              <w:cnfStyle w:val="100000000000"/>
               <w:rPr>
                 <w:snapToGrid w:val="0"/>
               </w:rPr>
@@ -5114,7 +4841,7 @@
           </w:tcPr>
           <w:p>
             <w:pPr>
-              <w:cnfStyle w:val="100000000000" w:firstRow="1" w:lastRow="0" w:firstColumn="0" w:lastColumn="0" w:oddVBand="0" w:evenVBand="0" w:oddHBand="0" w:evenHBand="0" w:firstRowFirstColumn="0" w:firstRowLastColumn="0" w:lastRowFirstColumn="0" w:lastRowLastColumn="0"/>
+              <w:cnfStyle w:val="100000000000"/>
             </w:pPr>
             <w:r>
               <w:t>Phiên bản</w:t>
@@ -5127,7 +4854,7 @@
           </w:tcPr>
           <w:p>
             <w:pPr>
-              <w:cnfStyle w:val="100000000000" w:firstRow="1" w:lastRow="0" w:firstColumn="0" w:lastColumn="0" w:oddVBand="0" w:evenVBand="0" w:oddHBand="0" w:evenHBand="0" w:firstRowFirstColumn="0" w:firstRowLastColumn="0" w:lastRowFirstColumn="0" w:lastRowLastColumn="0"/>
+              <w:cnfStyle w:val="100000000000"/>
             </w:pPr>
             <w:r>
               <w:t>Người lập</w:t>
@@ -5140,7 +4867,7 @@
           </w:tcPr>
           <w:p>
             <w:pPr>
-              <w:cnfStyle w:val="100000000000" w:firstRow="1" w:lastRow="0" w:firstColumn="0" w:lastColumn="0" w:oddVBand="0" w:evenVBand="0" w:oddHBand="0" w:evenHBand="0" w:firstRowFirstColumn="0" w:firstRowLastColumn="0" w:lastRowFirstColumn="0" w:lastRowLastColumn="0"/>
+              <w:cnfStyle w:val="100000000000"/>
             </w:pPr>
             <w:r>
               <w:t>Người duyệt</w:t>
@@ -5154,7 +4881,7 @@
         </w:trPr>
         <w:tc>
           <w:tcPr>
-            <w:cnfStyle w:val="001000000000" w:firstRow="0" w:lastRow="0" w:firstColumn="1" w:lastColumn="0" w:oddVBand="0" w:evenVBand="0" w:oddHBand="0" w:evenHBand="0" w:firstRowFirstColumn="0" w:firstRowLastColumn="0" w:lastRowFirstColumn="0" w:lastRowLastColumn="0"/>
+            <w:cnfStyle w:val="001000000000"/>
             <w:tcW w:w="1495" w:type="dxa"/>
           </w:tcPr>
           <w:p>
@@ -5169,7 +4896,7 @@
           </w:tcPr>
           <w:p>
             <w:pPr>
-              <w:cnfStyle w:val="000000000000" w:firstRow="0" w:lastRow="0" w:firstColumn="0" w:lastColumn="0" w:oddVBand="0" w:evenVBand="0" w:oddHBand="0" w:evenHBand="0" w:firstRowFirstColumn="0" w:firstRowLastColumn="0" w:lastRowFirstColumn="0" w:lastRowLastColumn="0"/>
+              <w:cnfStyle w:val="000000000000"/>
             </w:pPr>
           </w:p>
         </w:tc>
@@ -5179,7 +4906,7 @@
           </w:tcPr>
           <w:p>
             <w:pPr>
-              <w:cnfStyle w:val="000000000000" w:firstRow="0" w:lastRow="0" w:firstColumn="0" w:lastColumn="0" w:oddVBand="0" w:evenVBand="0" w:oddHBand="0" w:evenHBand="0" w:firstRowFirstColumn="0" w:firstRowLastColumn="0" w:lastRowFirstColumn="0" w:lastRowLastColumn="0"/>
+              <w:cnfStyle w:val="000000000000"/>
             </w:pPr>
             <w:r>
               <w:t>0.4</w:t>
@@ -5192,7 +4919,7 @@
           </w:tcPr>
           <w:p>
             <w:pPr>
-              <w:cnfStyle w:val="000000000000" w:firstRow="0" w:lastRow="0" w:firstColumn="0" w:lastColumn="0" w:oddVBand="0" w:evenVBand="0" w:oddHBand="0" w:evenHBand="0" w:firstRowFirstColumn="0" w:firstRowLastColumn="0" w:lastRowFirstColumn="0" w:lastRowLastColumn="0"/>
+              <w:cnfStyle w:val="000000000000"/>
             </w:pPr>
           </w:p>
         </w:tc>
@@ -5202,7 +4929,7 @@
           </w:tcPr>
           <w:p>
             <w:pPr>
-              <w:cnfStyle w:val="000000000000" w:firstRow="0" w:lastRow="0" w:firstColumn="0" w:lastColumn="0" w:oddVBand="0" w:evenVBand="0" w:oddHBand="0" w:evenHBand="0" w:firstRowFirstColumn="0" w:firstRowLastColumn="0" w:lastRowFirstColumn="0" w:lastRowLastColumn="0"/>
+              <w:cnfStyle w:val="000000000000"/>
             </w:pPr>
           </w:p>
         </w:tc>
@@ -5213,7 +4940,7 @@
         </w:trPr>
         <w:tc>
           <w:tcPr>
-            <w:cnfStyle w:val="001000000000" w:firstRow="0" w:lastRow="0" w:firstColumn="1" w:lastColumn="0" w:oddVBand="0" w:evenVBand="0" w:oddHBand="0" w:evenHBand="0" w:firstRowFirstColumn="0" w:firstRowLastColumn="0" w:lastRowFirstColumn="0" w:lastRowLastColumn="0"/>
+            <w:cnfStyle w:val="001000000000"/>
             <w:tcW w:w="1495" w:type="dxa"/>
           </w:tcPr>
           <w:p>
@@ -5228,7 +4955,7 @@
           </w:tcPr>
           <w:p>
             <w:pPr>
-              <w:cnfStyle w:val="000000000000" w:firstRow="0" w:lastRow="0" w:firstColumn="0" w:lastColumn="0" w:oddVBand="0" w:evenVBand="0" w:oddHBand="0" w:evenHBand="0" w:firstRowFirstColumn="0" w:firstRowLastColumn="0" w:lastRowFirstColumn="0" w:lastRowLastColumn="0"/>
+              <w:cnfStyle w:val="000000000000"/>
             </w:pPr>
           </w:p>
         </w:tc>
@@ -5238,7 +4965,7 @@
           </w:tcPr>
           <w:p>
             <w:pPr>
-              <w:cnfStyle w:val="000000000000" w:firstRow="0" w:lastRow="0" w:firstColumn="0" w:lastColumn="0" w:oddVBand="0" w:evenVBand="0" w:oddHBand="0" w:evenHBand="0" w:firstRowFirstColumn="0" w:firstRowLastColumn="0" w:lastRowFirstColumn="0" w:lastRowLastColumn="0"/>
+              <w:cnfStyle w:val="000000000000"/>
             </w:pPr>
             <w:r>
               <w:t>0.6</w:t>
@@ -5251,7 +4978,7 @@
           </w:tcPr>
           <w:p>
             <w:pPr>
-              <w:cnfStyle w:val="000000000000" w:firstRow="0" w:lastRow="0" w:firstColumn="0" w:lastColumn="0" w:oddVBand="0" w:evenVBand="0" w:oddHBand="0" w:evenHBand="0" w:firstRowFirstColumn="0" w:firstRowLastColumn="0" w:lastRowFirstColumn="0" w:lastRowLastColumn="0"/>
+              <w:cnfStyle w:val="000000000000"/>
             </w:pPr>
           </w:p>
         </w:tc>
@@ -5261,7 +4988,7 @@
           </w:tcPr>
           <w:p>
             <w:pPr>
-              <w:cnfStyle w:val="000000000000" w:firstRow="0" w:lastRow="0" w:firstColumn="0" w:lastColumn="0" w:oddVBand="0" w:evenVBand="0" w:oddHBand="0" w:evenHBand="0" w:firstRowFirstColumn="0" w:firstRowLastColumn="0" w:lastRowFirstColumn="0" w:lastRowLastColumn="0"/>
+              <w:cnfStyle w:val="000000000000"/>
             </w:pPr>
           </w:p>
         </w:tc>
@@ -5272,7 +4999,7 @@
         </w:trPr>
         <w:tc>
           <w:tcPr>
-            <w:cnfStyle w:val="001000000000" w:firstRow="0" w:lastRow="0" w:firstColumn="1" w:lastColumn="0" w:oddVBand="0" w:evenVBand="0" w:oddHBand="0" w:evenHBand="0" w:firstRowFirstColumn="0" w:firstRowLastColumn="0" w:lastRowFirstColumn="0" w:lastRowLastColumn="0"/>
+            <w:cnfStyle w:val="001000000000"/>
             <w:tcW w:w="1495" w:type="dxa"/>
           </w:tcPr>
           <w:p>
@@ -5287,7 +5014,7 @@
           </w:tcPr>
           <w:p>
             <w:pPr>
-              <w:cnfStyle w:val="000000000000" w:firstRow="0" w:lastRow="0" w:firstColumn="0" w:lastColumn="0" w:oddVBand="0" w:evenVBand="0" w:oddHBand="0" w:evenHBand="0" w:firstRowFirstColumn="0" w:firstRowLastColumn="0" w:lastRowFirstColumn="0" w:lastRowLastColumn="0"/>
+              <w:cnfStyle w:val="000000000000"/>
             </w:pPr>
           </w:p>
         </w:tc>
@@ -5297,7 +5024,7 @@
           </w:tcPr>
           <w:p>
             <w:pPr>
-              <w:cnfStyle w:val="000000000000" w:firstRow="0" w:lastRow="0" w:firstColumn="0" w:lastColumn="0" w:oddVBand="0" w:evenVBand="0" w:oddHBand="0" w:evenHBand="0" w:firstRowFirstColumn="0" w:firstRowLastColumn="0" w:lastRowFirstColumn="0" w:lastRowLastColumn="0"/>
+              <w:cnfStyle w:val="000000000000"/>
             </w:pPr>
             <w:r>
               <w:t>0.9</w:t>
@@ -5310,7 +5037,7 @@
           </w:tcPr>
           <w:p>
             <w:pPr>
-              <w:cnfStyle w:val="000000000000" w:firstRow="0" w:lastRow="0" w:firstColumn="0" w:lastColumn="0" w:oddVBand="0" w:evenVBand="0" w:oddHBand="0" w:evenHBand="0" w:firstRowFirstColumn="0" w:firstRowLastColumn="0" w:lastRowFirstColumn="0" w:lastRowLastColumn="0"/>
+              <w:cnfStyle w:val="000000000000"/>
             </w:pPr>
           </w:p>
         </w:tc>
@@ -5320,7 +5047,7 @@
           </w:tcPr>
           <w:p>
             <w:pPr>
-              <w:cnfStyle w:val="000000000000" w:firstRow="0" w:lastRow="0" w:firstColumn="0" w:lastColumn="0" w:oddVBand="0" w:evenVBand="0" w:oddHBand="0" w:evenHBand="0" w:firstRowFirstColumn="0" w:firstRowLastColumn="0" w:lastRowFirstColumn="0" w:lastRowLastColumn="0"/>
+              <w:cnfStyle w:val="000000000000"/>
             </w:pPr>
           </w:p>
         </w:tc>
@@ -5331,7 +5058,7 @@
         </w:trPr>
         <w:tc>
           <w:tcPr>
-            <w:cnfStyle w:val="001000000000" w:firstRow="0" w:lastRow="0" w:firstColumn="1" w:lastColumn="0" w:oddVBand="0" w:evenVBand="0" w:oddHBand="0" w:evenHBand="0" w:firstRowFirstColumn="0" w:firstRowLastColumn="0" w:lastRowFirstColumn="0" w:lastRowLastColumn="0"/>
+            <w:cnfStyle w:val="001000000000"/>
             <w:tcW w:w="1495" w:type="dxa"/>
           </w:tcPr>
           <w:p/>
@@ -5342,7 +5069,7 @@
           </w:tcPr>
           <w:p>
             <w:pPr>
-              <w:cnfStyle w:val="000000000000" w:firstRow="0" w:lastRow="0" w:firstColumn="0" w:lastColumn="0" w:oddVBand="0" w:evenVBand="0" w:oddHBand="0" w:evenHBand="0" w:firstRowFirstColumn="0" w:firstRowLastColumn="0" w:lastRowFirstColumn="0" w:lastRowLastColumn="0"/>
+              <w:cnfStyle w:val="000000000000"/>
             </w:pPr>
           </w:p>
         </w:tc>
@@ -5352,7 +5079,7 @@
           </w:tcPr>
           <w:p>
             <w:pPr>
-              <w:cnfStyle w:val="000000000000" w:firstRow="0" w:lastRow="0" w:firstColumn="0" w:lastColumn="0" w:oddVBand="0" w:evenVBand="0" w:oddHBand="0" w:evenHBand="0" w:firstRowFirstColumn="0" w:firstRowLastColumn="0" w:lastRowFirstColumn="0" w:lastRowLastColumn="0"/>
+              <w:cnfStyle w:val="000000000000"/>
             </w:pPr>
           </w:p>
         </w:tc>
@@ -5362,7 +5089,7 @@
           </w:tcPr>
           <w:p>
             <w:pPr>
-              <w:cnfStyle w:val="000000000000" w:firstRow="0" w:lastRow="0" w:firstColumn="0" w:lastColumn="0" w:oddVBand="0" w:evenVBand="0" w:oddHBand="0" w:evenHBand="0" w:firstRowFirstColumn="0" w:firstRowLastColumn="0" w:lastRowFirstColumn="0" w:lastRowLastColumn="0"/>
+              <w:cnfStyle w:val="000000000000"/>
             </w:pPr>
           </w:p>
         </w:tc>
@@ -5372,7 +5099,7 @@
           </w:tcPr>
           <w:p>
             <w:pPr>
-              <w:cnfStyle w:val="000000000000" w:firstRow="0" w:lastRow="0" w:firstColumn="0" w:lastColumn="0" w:oddVBand="0" w:evenVBand="0" w:oddHBand="0" w:evenHBand="0" w:firstRowFirstColumn="0" w:firstRowLastColumn="0" w:lastRowFirstColumn="0" w:lastRowLastColumn="0"/>
+              <w:cnfStyle w:val="000000000000"/>
             </w:pPr>
           </w:p>
         </w:tc>
@@ -5383,7 +5110,7 @@
         </w:trPr>
         <w:tc>
           <w:tcPr>
-            <w:cnfStyle w:val="001000000000" w:firstRow="0" w:lastRow="0" w:firstColumn="1" w:lastColumn="0" w:oddVBand="0" w:evenVBand="0" w:oddHBand="0" w:evenHBand="0" w:firstRowFirstColumn="0" w:firstRowLastColumn="0" w:lastRowFirstColumn="0" w:lastRowLastColumn="0"/>
+            <w:cnfStyle w:val="001000000000"/>
             <w:tcW w:w="1495" w:type="dxa"/>
           </w:tcPr>
           <w:p/>
@@ -5394,7 +5121,7 @@
           </w:tcPr>
           <w:p>
             <w:pPr>
-              <w:cnfStyle w:val="000000000000" w:firstRow="0" w:lastRow="0" w:firstColumn="0" w:lastColumn="0" w:oddVBand="0" w:evenVBand="0" w:oddHBand="0" w:evenHBand="0" w:firstRowFirstColumn="0" w:firstRowLastColumn="0" w:lastRowFirstColumn="0" w:lastRowLastColumn="0"/>
+              <w:cnfStyle w:val="000000000000"/>
             </w:pPr>
           </w:p>
         </w:tc>
@@ -5404,7 +5131,7 @@
           </w:tcPr>
           <w:p>
             <w:pPr>
-              <w:cnfStyle w:val="000000000000" w:firstRow="0" w:lastRow="0" w:firstColumn="0" w:lastColumn="0" w:oddVBand="0" w:evenVBand="0" w:oddHBand="0" w:evenHBand="0" w:firstRowFirstColumn="0" w:firstRowLastColumn="0" w:lastRowFirstColumn="0" w:lastRowLastColumn="0"/>
+              <w:cnfStyle w:val="000000000000"/>
             </w:pPr>
           </w:p>
         </w:tc>
@@ -5414,7 +5141,7 @@
           </w:tcPr>
           <w:p>
             <w:pPr>
-              <w:cnfStyle w:val="000000000000" w:firstRow="0" w:lastRow="0" w:firstColumn="0" w:lastColumn="0" w:oddVBand="0" w:evenVBand="0" w:oddHBand="0" w:evenHBand="0" w:firstRowFirstColumn="0" w:firstRowLastColumn="0" w:lastRowFirstColumn="0" w:lastRowLastColumn="0"/>
+              <w:cnfStyle w:val="000000000000"/>
             </w:pPr>
           </w:p>
         </w:tc>
@@ -5424,7 +5151,7 @@
           </w:tcPr>
           <w:p>
             <w:pPr>
-              <w:cnfStyle w:val="000000000000" w:firstRow="0" w:lastRow="0" w:firstColumn="0" w:lastColumn="0" w:oddVBand="0" w:evenVBand="0" w:oddHBand="0" w:evenHBand="0" w:firstRowFirstColumn="0" w:firstRowLastColumn="0" w:lastRowFirstColumn="0" w:lastRowLastColumn="0"/>
+              <w:cnfStyle w:val="000000000000"/>
             </w:pPr>
           </w:p>
         </w:tc>
@@ -5435,7 +5162,7 @@
         </w:trPr>
         <w:tc>
           <w:tcPr>
-            <w:cnfStyle w:val="001000000000" w:firstRow="0" w:lastRow="0" w:firstColumn="1" w:lastColumn="0" w:oddVBand="0" w:evenVBand="0" w:oddHBand="0" w:evenHBand="0" w:firstRowFirstColumn="0" w:firstRowLastColumn="0" w:lastRowFirstColumn="0" w:lastRowLastColumn="0"/>
+            <w:cnfStyle w:val="001000000000"/>
             <w:tcW w:w="1495" w:type="dxa"/>
           </w:tcPr>
           <w:p/>
@@ -5446,7 +5173,7 @@
           </w:tcPr>
           <w:p>
             <w:pPr>
-              <w:cnfStyle w:val="000000000000" w:firstRow="0" w:lastRow="0" w:firstColumn="0" w:lastColumn="0" w:oddVBand="0" w:evenVBand="0" w:oddHBand="0" w:evenHBand="0" w:firstRowFirstColumn="0" w:firstRowLastColumn="0" w:lastRowFirstColumn="0" w:lastRowLastColumn="0"/>
+              <w:cnfStyle w:val="000000000000"/>
             </w:pPr>
           </w:p>
         </w:tc>
@@ -5456,7 +5183,7 @@
           </w:tcPr>
           <w:p>
             <w:pPr>
-              <w:cnfStyle w:val="000000000000" w:firstRow="0" w:lastRow="0" w:firstColumn="0" w:lastColumn="0" w:oddVBand="0" w:evenVBand="0" w:oddHBand="0" w:evenHBand="0" w:firstRowFirstColumn="0" w:firstRowLastColumn="0" w:lastRowFirstColumn="0" w:lastRowLastColumn="0"/>
+              <w:cnfStyle w:val="000000000000"/>
             </w:pPr>
           </w:p>
         </w:tc>
@@ -5466,7 +5193,7 @@
           </w:tcPr>
           <w:p>
             <w:pPr>
-              <w:cnfStyle w:val="000000000000" w:firstRow="0" w:lastRow="0" w:firstColumn="0" w:lastColumn="0" w:oddVBand="0" w:evenVBand="0" w:oddHBand="0" w:evenHBand="0" w:firstRowFirstColumn="0" w:firstRowLastColumn="0" w:lastRowFirstColumn="0" w:lastRowLastColumn="0"/>
+              <w:cnfStyle w:val="000000000000"/>
             </w:pPr>
           </w:p>
         </w:tc>
@@ -5476,7 +5203,7 @@
           </w:tcPr>
           <w:p>
             <w:pPr>
-              <w:cnfStyle w:val="000000000000" w:firstRow="0" w:lastRow="0" w:firstColumn="0" w:lastColumn="0" w:oddVBand="0" w:evenVBand="0" w:oddHBand="0" w:evenHBand="0" w:firstRowFirstColumn="0" w:firstRowLastColumn="0" w:lastRowFirstColumn="0" w:lastRowLastColumn="0"/>
+              <w:cnfStyle w:val="000000000000"/>
             </w:pPr>
           </w:p>
         </w:tc>
@@ -5487,7 +5214,7 @@
         </w:trPr>
         <w:tc>
           <w:tcPr>
-            <w:cnfStyle w:val="001000000000" w:firstRow="0" w:lastRow="0" w:firstColumn="1" w:lastColumn="0" w:oddVBand="0" w:evenVBand="0" w:oddHBand="0" w:evenHBand="0" w:firstRowFirstColumn="0" w:firstRowLastColumn="0" w:lastRowFirstColumn="0" w:lastRowLastColumn="0"/>
+            <w:cnfStyle w:val="001000000000"/>
             <w:tcW w:w="1495" w:type="dxa"/>
           </w:tcPr>
           <w:p/>
@@ -5498,7 +5225,7 @@
           </w:tcPr>
           <w:p>
             <w:pPr>
-              <w:cnfStyle w:val="000000000000" w:firstRow="0" w:lastRow="0" w:firstColumn="0" w:lastColumn="0" w:oddVBand="0" w:evenVBand="0" w:oddHBand="0" w:evenHBand="0" w:firstRowFirstColumn="0" w:firstRowLastColumn="0" w:lastRowFirstColumn="0" w:lastRowLastColumn="0"/>
+              <w:cnfStyle w:val="000000000000"/>
             </w:pPr>
           </w:p>
         </w:tc>
@@ -5508,7 +5235,7 @@
           </w:tcPr>
           <w:p>
             <w:pPr>
-              <w:cnfStyle w:val="000000000000" w:firstRow="0" w:lastRow="0" w:firstColumn="0" w:lastColumn="0" w:oddVBand="0" w:evenVBand="0" w:oddHBand="0" w:evenHBand="0" w:firstRowFirstColumn="0" w:firstRowLastColumn="0" w:lastRowFirstColumn="0" w:lastRowLastColumn="0"/>
+              <w:cnfStyle w:val="000000000000"/>
             </w:pPr>
           </w:p>
         </w:tc>
@@ -5518,7 +5245,7 @@
           </w:tcPr>
           <w:p>
             <w:pPr>
-              <w:cnfStyle w:val="000000000000" w:firstRow="0" w:lastRow="0" w:firstColumn="0" w:lastColumn="0" w:oddVBand="0" w:evenVBand="0" w:oddHBand="0" w:evenHBand="0" w:firstRowFirstColumn="0" w:firstRowLastColumn="0" w:lastRowFirstColumn="0" w:lastRowLastColumn="0"/>
+              <w:cnfStyle w:val="000000000000"/>
             </w:pPr>
           </w:p>
         </w:tc>
@@ -5528,7 +5255,7 @@
           </w:tcPr>
           <w:p>
             <w:pPr>
-              <w:cnfStyle w:val="000000000000" w:firstRow="0" w:lastRow="0" w:firstColumn="0" w:lastColumn="0" w:oddVBand="0" w:evenVBand="0" w:oddHBand="0" w:evenHBand="0" w:firstRowFirstColumn="0" w:firstRowLastColumn="0" w:lastRowFirstColumn="0" w:lastRowLastColumn="0"/>
+              <w:cnfStyle w:val="000000000000"/>
             </w:pPr>
           </w:p>
         </w:tc>
@@ -5539,7 +5266,7 @@
         </w:trPr>
         <w:tc>
           <w:tcPr>
-            <w:cnfStyle w:val="001000000000" w:firstRow="0" w:lastRow="0" w:firstColumn="1" w:lastColumn="0" w:oddVBand="0" w:evenVBand="0" w:oddHBand="0" w:evenHBand="0" w:firstRowFirstColumn="0" w:firstRowLastColumn="0" w:lastRowFirstColumn="0" w:lastRowLastColumn="0"/>
+            <w:cnfStyle w:val="001000000000"/>
             <w:tcW w:w="1495" w:type="dxa"/>
           </w:tcPr>
           <w:p/>
@@ -5550,7 +5277,7 @@
           </w:tcPr>
           <w:p>
             <w:pPr>
-              <w:cnfStyle w:val="000000000000" w:firstRow="0" w:lastRow="0" w:firstColumn="0" w:lastColumn="0" w:oddVBand="0" w:evenVBand="0" w:oddHBand="0" w:evenHBand="0" w:firstRowFirstColumn="0" w:firstRowLastColumn="0" w:lastRowFirstColumn="0" w:lastRowLastColumn="0"/>
+              <w:cnfStyle w:val="000000000000"/>
             </w:pPr>
           </w:p>
         </w:tc>
@@ -5560,7 +5287,7 @@
           </w:tcPr>
           <w:p>
             <w:pPr>
-              <w:cnfStyle w:val="000000000000" w:firstRow="0" w:lastRow="0" w:firstColumn="0" w:lastColumn="0" w:oddVBand="0" w:evenVBand="0" w:oddHBand="0" w:evenHBand="0" w:firstRowFirstColumn="0" w:firstRowLastColumn="0" w:lastRowFirstColumn="0" w:lastRowLastColumn="0"/>
+              <w:cnfStyle w:val="000000000000"/>
             </w:pPr>
           </w:p>
         </w:tc>
@@ -5570,7 +5297,7 @@
           </w:tcPr>
           <w:p>
             <w:pPr>
-              <w:cnfStyle w:val="000000000000" w:firstRow="0" w:lastRow="0" w:firstColumn="0" w:lastColumn="0" w:oddVBand="0" w:evenVBand="0" w:oddHBand="0" w:evenHBand="0" w:firstRowFirstColumn="0" w:firstRowLastColumn="0" w:lastRowFirstColumn="0" w:lastRowLastColumn="0"/>
+              <w:cnfStyle w:val="000000000000"/>
             </w:pPr>
           </w:p>
         </w:tc>
@@ -5580,7 +5307,7 @@
           </w:tcPr>
           <w:p>
             <w:pPr>
-              <w:cnfStyle w:val="000000000000" w:firstRow="0" w:lastRow="0" w:firstColumn="0" w:lastColumn="0" w:oddVBand="0" w:evenVBand="0" w:oddHBand="0" w:evenHBand="0" w:firstRowFirstColumn="0" w:firstRowLastColumn="0" w:lastRowFirstColumn="0" w:lastRowLastColumn="0"/>
+              <w:cnfStyle w:val="000000000000"/>
             </w:pPr>
           </w:p>
         </w:tc>
@@ -5591,7 +5318,7 @@
         </w:trPr>
         <w:tc>
           <w:tcPr>
-            <w:cnfStyle w:val="001000000000" w:firstRow="0" w:lastRow="0" w:firstColumn="1" w:lastColumn="0" w:oddVBand="0" w:evenVBand="0" w:oddHBand="0" w:evenHBand="0" w:firstRowFirstColumn="0" w:firstRowLastColumn="0" w:lastRowFirstColumn="0" w:lastRowLastColumn="0"/>
+            <w:cnfStyle w:val="001000000000"/>
             <w:tcW w:w="1495" w:type="dxa"/>
           </w:tcPr>
           <w:p/>
@@ -5602,7 +5329,7 @@
           </w:tcPr>
           <w:p>
             <w:pPr>
-              <w:cnfStyle w:val="000000000000" w:firstRow="0" w:lastRow="0" w:firstColumn="0" w:lastColumn="0" w:oddVBand="0" w:evenVBand="0" w:oddHBand="0" w:evenHBand="0" w:firstRowFirstColumn="0" w:firstRowLastColumn="0" w:lastRowFirstColumn="0" w:lastRowLastColumn="0"/>
+              <w:cnfStyle w:val="000000000000"/>
             </w:pPr>
           </w:p>
         </w:tc>
@@ -5612,7 +5339,7 @@
           </w:tcPr>
           <w:p>
             <w:pPr>
-              <w:cnfStyle w:val="000000000000" w:firstRow="0" w:lastRow="0" w:firstColumn="0" w:lastColumn="0" w:oddVBand="0" w:evenVBand="0" w:oddHBand="0" w:evenHBand="0" w:firstRowFirstColumn="0" w:firstRowLastColumn="0" w:lastRowFirstColumn="0" w:lastRowLastColumn="0"/>
+              <w:cnfStyle w:val="000000000000"/>
             </w:pPr>
           </w:p>
         </w:tc>
@@ -5622,7 +5349,7 @@
           </w:tcPr>
           <w:p>
             <w:pPr>
-              <w:cnfStyle w:val="000000000000" w:firstRow="0" w:lastRow="0" w:firstColumn="0" w:lastColumn="0" w:oddVBand="0" w:evenVBand="0" w:oddHBand="0" w:evenHBand="0" w:firstRowFirstColumn="0" w:firstRowLastColumn="0" w:lastRowFirstColumn="0" w:lastRowLastColumn="0"/>
+              <w:cnfStyle w:val="000000000000"/>
             </w:pPr>
           </w:p>
         </w:tc>
@@ -5632,7 +5359,7 @@
           </w:tcPr>
           <w:p>
             <w:pPr>
-              <w:cnfStyle w:val="000000000000" w:firstRow="0" w:lastRow="0" w:firstColumn="0" w:lastColumn="0" w:oddVBand="0" w:evenVBand="0" w:oddHBand="0" w:evenHBand="0" w:firstRowFirstColumn="0" w:firstRowLastColumn="0" w:lastRowFirstColumn="0" w:lastRowLastColumn="0"/>
+              <w:cnfStyle w:val="000000000000"/>
             </w:pPr>
           </w:p>
         </w:tc>
@@ -5640,7 +5367,7 @@
       <w:tr>
         <w:tc>
           <w:tcPr>
-            <w:cnfStyle w:val="001000000000" w:firstRow="0" w:lastRow="0" w:firstColumn="1" w:lastColumn="0" w:oddVBand="0" w:evenVBand="0" w:oddHBand="0" w:evenHBand="0" w:firstRowFirstColumn="0" w:firstRowLastColumn="0" w:lastRowFirstColumn="0" w:lastRowLastColumn="0"/>
+            <w:cnfStyle w:val="001000000000"/>
             <w:tcW w:w="1495" w:type="dxa"/>
           </w:tcPr>
           <w:p/>
@@ -5651,7 +5378,7 @@
           </w:tcPr>
           <w:p>
             <w:pPr>
-              <w:cnfStyle w:val="000000000000" w:firstRow="0" w:lastRow="0" w:firstColumn="0" w:lastColumn="0" w:oddVBand="0" w:evenVBand="0" w:oddHBand="0" w:evenHBand="0" w:firstRowFirstColumn="0" w:firstRowLastColumn="0" w:lastRowFirstColumn="0" w:lastRowLastColumn="0"/>
+              <w:cnfStyle w:val="000000000000"/>
             </w:pPr>
           </w:p>
         </w:tc>
@@ -5661,7 +5388,7 @@
           </w:tcPr>
           <w:p>
             <w:pPr>
-              <w:cnfStyle w:val="000000000000" w:firstRow="0" w:lastRow="0" w:firstColumn="0" w:lastColumn="0" w:oddVBand="0" w:evenVBand="0" w:oddHBand="0" w:evenHBand="0" w:firstRowFirstColumn="0" w:firstRowLastColumn="0" w:lastRowFirstColumn="0" w:lastRowLastColumn="0"/>
+              <w:cnfStyle w:val="000000000000"/>
             </w:pPr>
           </w:p>
         </w:tc>
@@ -5671,7 +5398,7 @@
           </w:tcPr>
           <w:p>
             <w:pPr>
-              <w:cnfStyle w:val="000000000000" w:firstRow="0" w:lastRow="0" w:firstColumn="0" w:lastColumn="0" w:oddVBand="0" w:evenVBand="0" w:oddHBand="0" w:evenHBand="0" w:firstRowFirstColumn="0" w:firstRowLastColumn="0" w:lastRowFirstColumn="0" w:lastRowLastColumn="0"/>
+              <w:cnfStyle w:val="000000000000"/>
             </w:pPr>
           </w:p>
         </w:tc>
@@ -5681,7 +5408,7 @@
           </w:tcPr>
           <w:p>
             <w:pPr>
-              <w:cnfStyle w:val="000000000000" w:firstRow="0" w:lastRow="0" w:firstColumn="0" w:lastColumn="0" w:oddVBand="0" w:evenVBand="0" w:oddHBand="0" w:evenHBand="0" w:firstRowFirstColumn="0" w:firstRowLastColumn="0" w:lastRowFirstColumn="0" w:lastRowLastColumn="0"/>
+              <w:cnfStyle w:val="000000000000"/>
             </w:pPr>
           </w:p>
         </w:tc>
@@ -5812,9 +5539,6 @@
         <w:t>:</w:t>
       </w:r>
       <w:r>
-        <w:t xml:space="preserve"> </w:t>
-      </w:r>
-      <w:r>
         <w:t>Git</w:t>
       </w:r>
       <w:r>
@@ -5837,12 +5561,6 @@
           <w:color w:val="FF0000"/>
         </w:rPr>
         <w:t>:</w:t>
-      </w:r>
-      <w:r>
-        <w:rPr>
-          <w:color w:val="FF0000"/>
-        </w:rPr>
-        <w:t xml:space="preserve"> </w:t>
       </w:r>
       <w:r>
         <w:t>…………………………………………</w:t>
@@ -6030,6 +5748,289 @@
     </w:p>
     <w:p>
       <w:pPr>
+        <w:rPr>
+          <w:rFonts w:ascii="Arial" w:hAnsi="Arial" w:cs="Arial"/>
+          <w:sz w:val="29"/>
+          <w:szCs w:val="29"/>
+          <w:shd w:val="clear" w:color="auto" w:fill="FAF9F8"/>
+        </w:rPr>
+      </w:pPr>
+      <w:r>
+        <w:rPr>
+          <w:rFonts w:ascii="Arial" w:hAnsi="Arial" w:cs="Arial"/>
+          <w:sz w:val="29"/>
+          <w:szCs w:val="29"/>
+          <w:shd w:val="clear" w:color="auto" w:fill="FAF9F8"/>
+        </w:rPr>
+        <w:t>Khách hàng có</w:t>
+      </w:r>
+    </w:p>
+    <w:p>
+      <w:pPr>
+        <w:rPr>
+          <w:rFonts w:ascii="Arial" w:hAnsi="Arial" w:cs="Arial"/>
+          <w:sz w:val="29"/>
+          <w:szCs w:val="29"/>
+          <w:shd w:val="clear" w:color="auto" w:fill="FAF9F8"/>
+        </w:rPr>
+      </w:pPr>
+      <w:r>
+        <w:rPr>
+          <w:rFonts w:ascii="Arial" w:hAnsi="Arial" w:cs="Arial"/>
+          <w:sz w:val="29"/>
+          <w:szCs w:val="29"/>
+          <w:shd w:val="clear" w:color="auto" w:fill="FAF9F8"/>
+        </w:rPr>
+        <w:t>•Một hệ 3 máy chủ vật lý được ảo hóa, và chia thành 5 máy chủ ảo</w:t>
+      </w:r>
+    </w:p>
+    <w:p>
+      <w:pPr>
+        <w:rPr>
+          <w:rFonts w:ascii="Arial" w:hAnsi="Arial" w:cs="Arial"/>
+          <w:sz w:val="29"/>
+          <w:szCs w:val="29"/>
+          <w:shd w:val="clear" w:color="auto" w:fill="FAF9F8"/>
+        </w:rPr>
+      </w:pPr>
+      <w:r>
+        <w:rPr>
+          <w:rFonts w:ascii="Arial" w:hAnsi="Arial" w:cs="Arial"/>
+          <w:sz w:val="29"/>
+          <w:szCs w:val="29"/>
+          <w:shd w:val="clear" w:color="auto" w:fill="FAF9F8"/>
+        </w:rPr>
+        <w:t>•Máy chủ ảoAD-DC</w:t>
+      </w:r>
+    </w:p>
+    <w:p>
+      <w:pPr>
+        <w:rPr>
+          <w:rFonts w:ascii="Arial" w:hAnsi="Arial" w:cs="Arial"/>
+          <w:sz w:val="29"/>
+          <w:szCs w:val="29"/>
+          <w:shd w:val="clear" w:color="auto" w:fill="FAF9F8"/>
+        </w:rPr>
+      </w:pPr>
+      <w:r>
+        <w:rPr>
+          <w:rFonts w:ascii="Arial" w:hAnsi="Arial" w:cs="Arial"/>
+          <w:sz w:val="29"/>
+          <w:szCs w:val="29"/>
+          <w:shd w:val="clear" w:color="auto" w:fill="FAF9F8"/>
+        </w:rPr>
+        <w:t>•Máy chủ ảoLưu trữ</w:t>
+      </w:r>
+    </w:p>
+    <w:p>
+      <w:pPr>
+        <w:rPr>
+          <w:rFonts w:ascii="Arial" w:hAnsi="Arial" w:cs="Arial"/>
+          <w:sz w:val="29"/>
+          <w:szCs w:val="29"/>
+          <w:shd w:val="clear" w:color="auto" w:fill="FAF9F8"/>
+        </w:rPr>
+      </w:pPr>
+      <w:r>
+        <w:rPr>
+          <w:rFonts w:ascii="Arial" w:hAnsi="Arial" w:cs="Arial"/>
+          <w:sz w:val="29"/>
+          <w:szCs w:val="29"/>
+          <w:shd w:val="clear" w:color="auto" w:fill="FAF9F8"/>
+        </w:rPr>
+        <w:t>•Máy chủ ảoEmail</w:t>
+      </w:r>
+    </w:p>
+    <w:p>
+      <w:pPr>
+        <w:rPr>
+          <w:rFonts w:ascii="Arial" w:hAnsi="Arial" w:cs="Arial"/>
+          <w:sz w:val="29"/>
+          <w:szCs w:val="29"/>
+          <w:shd w:val="clear" w:color="auto" w:fill="FAF9F8"/>
+        </w:rPr>
+      </w:pPr>
+      <w:r>
+        <w:rPr>
+          <w:rFonts w:ascii="Arial" w:hAnsi="Arial" w:cs="Arial"/>
+          <w:sz w:val="29"/>
+          <w:szCs w:val="29"/>
+          <w:shd w:val="clear" w:color="auto" w:fill="FAF9F8"/>
+        </w:rPr>
+        <w:lastRenderedPageBreak/>
+        <w:t>•Máy chủ ảochocácdịchvụgiatăngnộibộ</w:t>
+      </w:r>
+    </w:p>
+    <w:p>
+      <w:pPr>
+        <w:rPr>
+          <w:rFonts w:ascii="Arial" w:hAnsi="Arial" w:cs="Arial"/>
+          <w:sz w:val="29"/>
+          <w:szCs w:val="29"/>
+          <w:shd w:val="clear" w:color="auto" w:fill="FAF9F8"/>
+        </w:rPr>
+      </w:pPr>
+      <w:r>
+        <w:rPr>
+          <w:rFonts w:ascii="Arial" w:hAnsi="Arial" w:cs="Arial"/>
+          <w:sz w:val="29"/>
+          <w:szCs w:val="29"/>
+          <w:shd w:val="clear" w:color="auto" w:fill="FAF9F8"/>
+        </w:rPr>
+        <w:t>•Máy chủ ảokiểm soáthệnhúngtậptrung</w:t>
+      </w:r>
+    </w:p>
+    <w:p>
+      <w:pPr>
+        <w:rPr>
+          <w:rFonts w:ascii="Arial" w:hAnsi="Arial" w:cs="Arial"/>
+          <w:sz w:val="29"/>
+          <w:szCs w:val="29"/>
+          <w:shd w:val="clear" w:color="auto" w:fill="FAF9F8"/>
+        </w:rPr>
+      </w:pPr>
+      <w:r>
+        <w:rPr>
+          <w:rFonts w:ascii="Arial" w:hAnsi="Arial" w:cs="Arial"/>
+          <w:sz w:val="29"/>
+          <w:szCs w:val="29"/>
+          <w:shd w:val="clear" w:color="auto" w:fill="FAF9F8"/>
+        </w:rPr>
+        <w:t>•2 đườnginternet song hành</w:t>
+      </w:r>
+      <w:r>
+        <w:rPr>
+          <w:rFonts w:ascii="Arial" w:hAnsi="Arial" w:cs="Arial"/>
+          <w:sz w:val="29"/>
+          <w:szCs w:val="29"/>
+          <w:shd w:val="clear" w:color="auto" w:fill="FAF9F8"/>
+        </w:rPr>
+        <w:t xml:space="preserve">-&gt;cân </w:t>
+      </w:r>
+      <w:r>
+        <w:rPr>
+          <w:rFonts w:ascii="Arial" w:hAnsi="Arial" w:cs="Arial"/>
+          <w:sz w:val="29"/>
+          <w:szCs w:val="29"/>
+          <w:shd w:val="clear" w:color="auto" w:fill="FAF9F8"/>
+        </w:rPr>
+        <w:t>bằng tải+ tườnglửa</w:t>
+      </w:r>
+      <w:r>
+        <w:rPr>
+          <w:rFonts w:ascii="Arial" w:hAnsi="Arial" w:cs="Arial"/>
+          <w:sz w:val="29"/>
+          <w:szCs w:val="29"/>
+          <w:shd w:val="clear" w:color="auto" w:fill="FAF9F8"/>
+        </w:rPr>
+        <w:t>-&gt;</w:t>
+      </w:r>
+      <w:r>
+        <w:rPr>
+          <w:rFonts w:ascii="Arial" w:hAnsi="Arial" w:cs="Arial"/>
+          <w:sz w:val="29"/>
+          <w:szCs w:val="29"/>
+          <w:shd w:val="clear" w:color="auto" w:fill="FAF9F8"/>
+        </w:rPr>
+        <w:t xml:space="preserve">1x switch mạnglayer 3 </w:t>
+      </w:r>
+      <w:r>
+        <w:rPr>
+          <w:rFonts w:ascii="Arial" w:hAnsi="Arial" w:cs="Arial"/>
+          <w:sz w:val="29"/>
+          <w:szCs w:val="29"/>
+          <w:shd w:val="clear" w:color="auto" w:fill="FAF9F8"/>
+        </w:rPr>
+        <w:t>-&gt;</w:t>
+      </w:r>
+      <w:r>
+        <w:rPr>
+          <w:rFonts w:ascii="Arial" w:hAnsi="Arial" w:cs="Arial"/>
+          <w:sz w:val="29"/>
+          <w:szCs w:val="29"/>
+          <w:shd w:val="clear" w:color="auto" w:fill="FAF9F8"/>
+        </w:rPr>
+        <w:t>4x switch layer 2 + 3x Access Point</w:t>
+      </w:r>
+    </w:p>
+    <w:p>
+      <w:pPr>
+        <w:rPr>
+          <w:rFonts w:ascii="Arial" w:hAnsi="Arial" w:cs="Arial"/>
+          <w:sz w:val="29"/>
+          <w:szCs w:val="29"/>
+          <w:shd w:val="clear" w:color="auto" w:fill="FAF9F8"/>
+        </w:rPr>
+      </w:pPr>
+      <w:r>
+        <w:rPr>
+          <w:rFonts w:ascii="Arial" w:hAnsi="Arial" w:cs="Arial"/>
+          <w:sz w:val="29"/>
+          <w:szCs w:val="29"/>
+          <w:shd w:val="clear" w:color="auto" w:fill="FAF9F8"/>
+        </w:rPr>
+        <w:t>-Yêu cầu của khách:</w:t>
+      </w:r>
+    </w:p>
+    <w:p>
+      <w:pPr>
+        <w:rPr>
+          <w:rFonts w:ascii="Arial" w:hAnsi="Arial" w:cs="Arial"/>
+          <w:sz w:val="29"/>
+          <w:szCs w:val="29"/>
+          <w:shd w:val="clear" w:color="auto" w:fill="FAF9F8"/>
+        </w:rPr>
+      </w:pPr>
+      <w:r>
+        <w:rPr>
+          <w:rFonts w:ascii="Arial" w:hAnsi="Arial" w:cs="Arial"/>
+          <w:sz w:val="29"/>
+          <w:szCs w:val="29"/>
+          <w:shd w:val="clear" w:color="auto" w:fill="FAF9F8"/>
+        </w:rPr>
+        <w:t xml:space="preserve">+ Tạo một trang web </w:t>
+      </w:r>
+    </w:p>
+    <w:p>
+      <w:pPr>
+        <w:rPr>
+          <w:rFonts w:ascii="Arial" w:hAnsi="Arial" w:cs="Arial"/>
+          <w:sz w:val="29"/>
+          <w:szCs w:val="29"/>
+          <w:shd w:val="clear" w:color="auto" w:fill="FAF9F8"/>
+        </w:rPr>
+      </w:pPr>
+      <w:r>
+        <w:rPr>
+          <w:rFonts w:ascii="Arial" w:hAnsi="Arial" w:cs="Arial"/>
+          <w:sz w:val="29"/>
+          <w:szCs w:val="29"/>
+          <w:shd w:val="clear" w:color="auto" w:fill="FAF9F8"/>
+        </w:rPr>
+        <w:t>+ Tạo hệ thống máy chủ</w:t>
+      </w:r>
+    </w:p>
+    <w:p>
+      <w:pPr>
+        <w:rPr>
+          <w:rFonts w:ascii="Arial" w:hAnsi="Arial" w:cs="Arial"/>
+          <w:sz w:val="29"/>
+          <w:szCs w:val="29"/>
+          <w:shd w:val="clear" w:color="auto" w:fill="FAF9F8"/>
+        </w:rPr>
+      </w:pPr>
+      <w:r>
+        <w:rPr>
+          <w:rFonts w:ascii="Arial" w:hAnsi="Arial" w:cs="Arial"/>
+          <w:sz w:val="29"/>
+          <w:szCs w:val="29"/>
+          <w:shd w:val="clear" w:color="auto" w:fill="FAF9F8"/>
+        </w:rPr>
+        <w:t xml:space="preserve">+ </w:t>
+      </w:r>
+    </w:p>
+    <w:p>
+      <w:pPr>
         <w:pStyle w:val="Heading2"/>
       </w:pPr>
       <w:bookmarkStart w:id="10" w:name="_Toc25660387"/>
@@ -6114,7 +6115,6 @@
           <w:i/>
           <w:iCs/>
         </w:rPr>
-        <w:lastRenderedPageBreak/>
         <w:t>Các qui định về h</w:t>
       </w:r>
       <w:r>
@@ -6346,6 +6346,7 @@
         <w:rPr>
           <w:i/>
         </w:rPr>
+        <w:lastRenderedPageBreak/>
         <w:t>Chi phí kính doanh, quảng cáo, tiếp thị</w:t>
       </w:r>
     </w:p>
@@ -6449,13 +6450,9 @@
       </w:pPr>
       <w:bookmarkStart w:id="21" w:name="_Toc25660398"/>
       <w:r>
-        <w:lastRenderedPageBreak/>
         <w:t>Phân tích thiết kế</w:t>
       </w:r>
       <w:bookmarkEnd w:id="21"/>
-      <w:r>
-        <w:t xml:space="preserve"> </w:t>
-      </w:r>
     </w:p>
     <w:p>
       <w:pPr>
@@ -6846,9 +6843,6 @@
       <w:r>
         <w:t>. Gợi ý</w:t>
       </w:r>
-      <w:r>
-        <w:t xml:space="preserve"> </w:t>
-      </w:r>
     </w:p>
     <w:p>
       <w:pPr>
@@ -6871,7 +6865,6 @@
         </w:numPr>
       </w:pPr>
       <w:r>
-        <w:lastRenderedPageBreak/>
         <w:t>Phân bố commit của dự án (sáng chiều đêm…)</w:t>
       </w:r>
     </w:p>
@@ -7050,8 +7043,8 @@
 </file>
 
 <file path=word/endnotes.xml><?xml version="1.0" encoding="utf-8"?>
-<w:endnotes xmlns:wpc="http://schemas.microsoft.com/office/word/2010/wordprocessingCanvas" xmlns:cx="http://schemas.microsoft.com/office/drawing/2014/chartex" xmlns:cx1="http://schemas.microsoft.com/office/drawing/2015/9/8/chartex" xmlns:cx2="http://schemas.microsoft.com/office/drawing/2015/10/21/chartex" xmlns:cx3="http://schemas.microsoft.com/office/drawing/2016/5/9/chartex" xmlns:cx4="http://schemas.microsoft.com/office/drawing/2016/5/10/chartex" xmlns:cx5="http://schemas.microsoft.com/office/drawing/2016/5/11/chartex" xmlns:cx6="http://schemas.microsoft.com/office/drawing/2016/5/12/chartex" xmlns:cx7="http://schemas.microsoft.com/office/drawing/2016/5/13/chartex" xmlns:cx8="http://schemas.microsoft.com/office/drawing/2016/5/14/chartex" xmlns:mc="http://schemas.openxmlformats.org/markup-compatibility/2006" xmlns:aink="http://schemas.microsoft.com/office/drawing/2016/ink" xmlns:am3d="http://schemas.microsoft.com/office/drawing/2017/model3d" xmlns:o="urn:schemas-microsoft-com:office:office" xmlns:r="http://schemas.openxmlformats.org/officeDocument/2006/relationships" xmlns:m="http://schemas.openxmlformats.org/officeDocument/2006/math" xmlns:v="urn:schemas-microsoft-com:vml" xmlns:wp14="http://schemas.microsoft.com/office/word/2010/wordprocessingDrawing" xmlns:wp="http://schemas.openxmlformats.org/drawingml/2006/wordprocessingDrawing" xmlns:w10="urn:schemas-microsoft-com:office:word" xmlns:w="http://schemas.openxmlformats.org/wordprocessingml/2006/main" xmlns:w14="http://schemas.microsoft.com/office/word/2010/wordml" xmlns:w15="http://schemas.microsoft.com/office/word/2012/wordml" xmlns:w16cid="http://schemas.microsoft.com/office/word/2016/wordml/cid" xmlns:w16se="http://schemas.microsoft.com/office/word/2015/wordml/symex" xmlns:wpg="http://schemas.microsoft.com/office/word/2010/wordprocessingGroup" xmlns:wpi="http://schemas.microsoft.com/office/word/2010/wordprocessingInk" xmlns:wne="http://schemas.microsoft.com/office/word/2006/wordml" xmlns:wps="http://schemas.microsoft.com/office/word/2010/wordprocessingShape" mc:Ignorable="w14 w15 w16se w16cid wp14">
-  <w:endnote w:type="separator" w:id="-1">
+<w:endnotes xmlns:ve="http://schemas.openxmlformats.org/markup-compatibility/2006" xmlns:o="urn:schemas-microsoft-com:office:office" xmlns:r="http://schemas.openxmlformats.org/officeDocument/2006/relationships" xmlns:m="http://schemas.openxmlformats.org/officeDocument/2006/math" xmlns:v="urn:schemas-microsoft-com:vml" xmlns:wp="http://schemas.openxmlformats.org/drawingml/2006/wordprocessingDrawing" xmlns:w10="urn:schemas-microsoft-com:office:word" xmlns:w="http://schemas.openxmlformats.org/wordprocessingml/2006/main" xmlns:wne="http://schemas.microsoft.com/office/word/2006/wordml">
+  <w:endnote w:type="separator" w:id="0">
     <w:p>
       <w:r>
         <w:separator/>
@@ -7059,7 +7052,7 @@
     </w:p>
     <w:p/>
   </w:endnote>
-  <w:endnote w:type="continuationSeparator" w:id="0">
+  <w:endnote w:type="continuationSeparator" w:id="1">
     <w:p>
       <w:r>
         <w:continuationSeparator/>
@@ -7071,7 +7064,7 @@
 </file>
 
 <file path=word/footer1.xml><?xml version="1.0" encoding="utf-8"?>
-<w:ftr xmlns:wpc="http://schemas.microsoft.com/office/word/2010/wordprocessingCanvas" xmlns:cx="http://schemas.microsoft.com/office/drawing/2014/chartex" xmlns:cx1="http://schemas.microsoft.com/office/drawing/2015/9/8/chartex" xmlns:cx2="http://schemas.microsoft.com/office/drawing/2015/10/21/chartex" xmlns:cx3="http://schemas.microsoft.com/office/drawing/2016/5/9/chartex" xmlns:cx4="http://schemas.microsoft.com/office/drawing/2016/5/10/chartex" xmlns:cx5="http://schemas.microsoft.com/office/drawing/2016/5/11/chartex" xmlns:cx6="http://schemas.microsoft.com/office/drawing/2016/5/12/chartex" xmlns:cx7="http://schemas.microsoft.com/office/drawing/2016/5/13/chartex" xmlns:cx8="http://schemas.microsoft.com/office/drawing/2016/5/14/chartex" xmlns:mc="http://schemas.openxmlformats.org/markup-compatibility/2006" xmlns:aink="http://schemas.microsoft.com/office/drawing/2016/ink" xmlns:am3d="http://schemas.microsoft.com/office/drawing/2017/model3d" xmlns:o="urn:schemas-microsoft-com:office:office" xmlns:r="http://schemas.openxmlformats.org/officeDocument/2006/relationships" xmlns:m="http://schemas.openxmlformats.org/officeDocument/2006/math" xmlns:v="urn:schemas-microsoft-com:vml" xmlns:wp14="http://schemas.microsoft.com/office/word/2010/wordprocessingDrawing" xmlns:wp="http://schemas.openxmlformats.org/drawingml/2006/wordprocessingDrawing" xmlns:w10="urn:schemas-microsoft-com:office:word" xmlns:w="http://schemas.openxmlformats.org/wordprocessingml/2006/main" xmlns:w14="http://schemas.microsoft.com/office/word/2010/wordml" xmlns:w15="http://schemas.microsoft.com/office/word/2012/wordml" xmlns:w16cid="http://schemas.microsoft.com/office/word/2016/wordml/cid" xmlns:w16se="http://schemas.microsoft.com/office/word/2015/wordml/symex" xmlns:wpg="http://schemas.microsoft.com/office/word/2010/wordprocessingGroup" xmlns:wpi="http://schemas.microsoft.com/office/word/2010/wordprocessingInk" xmlns:wne="http://schemas.microsoft.com/office/word/2006/wordml" xmlns:wps="http://schemas.microsoft.com/office/word/2010/wordprocessingShape" mc:Ignorable="w14 w15 w16se w16cid wp14">
+<w:ftr xmlns:ve="http://schemas.openxmlformats.org/markup-compatibility/2006" xmlns:o="urn:schemas-microsoft-com:office:office" xmlns:r="http://schemas.openxmlformats.org/officeDocument/2006/relationships" xmlns:m="http://schemas.openxmlformats.org/officeDocument/2006/math" xmlns:v="urn:schemas-microsoft-com:vml" xmlns:wp="http://schemas.openxmlformats.org/drawingml/2006/wordprocessingDrawing" xmlns:w10="urn:schemas-microsoft-com:office:word" xmlns:w="http://schemas.openxmlformats.org/wordprocessingml/2006/main" xmlns:wne="http://schemas.microsoft.com/office/word/2006/wordml">
   <w:p>
     <w:pPr>
       <w:pStyle w:val="Footer"/>
@@ -7134,7 +7127,7 @@
         <w:color w:val="951B13"/>
         <w:lang w:eastAsia="ar-SA" w:bidi="ar-SA"/>
       </w:rPr>
-      <w:t>ii</w:t>
+      <w:t>vii</w:t>
     </w:r>
     <w:r>
       <w:rPr>
@@ -7149,7 +7142,7 @@
 </file>
 
 <file path=word/footer2.xml><?xml version="1.0" encoding="utf-8"?>
-<w:ftr xmlns:wpc="http://schemas.microsoft.com/office/word/2010/wordprocessingCanvas" xmlns:cx="http://schemas.microsoft.com/office/drawing/2014/chartex" xmlns:cx1="http://schemas.microsoft.com/office/drawing/2015/9/8/chartex" xmlns:cx2="http://schemas.microsoft.com/office/drawing/2015/10/21/chartex" xmlns:cx3="http://schemas.microsoft.com/office/drawing/2016/5/9/chartex" xmlns:cx4="http://schemas.microsoft.com/office/drawing/2016/5/10/chartex" xmlns:cx5="http://schemas.microsoft.com/office/drawing/2016/5/11/chartex" xmlns:cx6="http://schemas.microsoft.com/office/drawing/2016/5/12/chartex" xmlns:cx7="http://schemas.microsoft.com/office/drawing/2016/5/13/chartex" xmlns:cx8="http://schemas.microsoft.com/office/drawing/2016/5/14/chartex" xmlns:mc="http://schemas.openxmlformats.org/markup-compatibility/2006" xmlns:aink="http://schemas.microsoft.com/office/drawing/2016/ink" xmlns:am3d="http://schemas.microsoft.com/office/drawing/2017/model3d" xmlns:o="urn:schemas-microsoft-com:office:office" xmlns:r="http://schemas.openxmlformats.org/officeDocument/2006/relationships" xmlns:m="http://schemas.openxmlformats.org/officeDocument/2006/math" xmlns:v="urn:schemas-microsoft-com:vml" xmlns:wp14="http://schemas.microsoft.com/office/word/2010/wordprocessingDrawing" xmlns:wp="http://schemas.openxmlformats.org/drawingml/2006/wordprocessingDrawing" xmlns:w10="urn:schemas-microsoft-com:office:word" xmlns:w="http://schemas.openxmlformats.org/wordprocessingml/2006/main" xmlns:w14="http://schemas.microsoft.com/office/word/2010/wordml" xmlns:w15="http://schemas.microsoft.com/office/word/2012/wordml" xmlns:w16cid="http://schemas.microsoft.com/office/word/2016/wordml/cid" xmlns:w16se="http://schemas.microsoft.com/office/word/2015/wordml/symex" xmlns:wpg="http://schemas.microsoft.com/office/word/2010/wordprocessingGroup" xmlns:wpi="http://schemas.microsoft.com/office/word/2010/wordprocessingInk" xmlns:wne="http://schemas.microsoft.com/office/word/2006/wordml" xmlns:wps="http://schemas.microsoft.com/office/word/2010/wordprocessingShape" mc:Ignorable="w14 w15 w16se w16cid wp14">
+<w:ftr xmlns:ve="http://schemas.openxmlformats.org/markup-compatibility/2006" xmlns:o="urn:schemas-microsoft-com:office:office" xmlns:r="http://schemas.openxmlformats.org/officeDocument/2006/relationships" xmlns:m="http://schemas.openxmlformats.org/officeDocument/2006/math" xmlns:v="urn:schemas-microsoft-com:vml" xmlns:wp="http://schemas.openxmlformats.org/drawingml/2006/wordprocessingDrawing" xmlns:w10="urn:schemas-microsoft-com:office:word" xmlns:w="http://schemas.openxmlformats.org/wordprocessingml/2006/main" xmlns:wne="http://schemas.microsoft.com/office/word/2006/wordml">
   <w:p>
     <w:pPr>
       <w:pStyle w:val="Footer"/>
@@ -7324,14 +7317,14 @@
 </file>
 
 <file path=word/footer3.xml><?xml version="1.0" encoding="utf-8"?>
-<w:ftr xmlns:wpc="http://schemas.microsoft.com/office/word/2010/wordprocessingCanvas" xmlns:cx="http://schemas.microsoft.com/office/drawing/2014/chartex" xmlns:cx1="http://schemas.microsoft.com/office/drawing/2015/9/8/chartex" xmlns:cx2="http://schemas.microsoft.com/office/drawing/2015/10/21/chartex" xmlns:cx3="http://schemas.microsoft.com/office/drawing/2016/5/9/chartex" xmlns:cx4="http://schemas.microsoft.com/office/drawing/2016/5/10/chartex" xmlns:cx5="http://schemas.microsoft.com/office/drawing/2016/5/11/chartex" xmlns:cx6="http://schemas.microsoft.com/office/drawing/2016/5/12/chartex" xmlns:cx7="http://schemas.microsoft.com/office/drawing/2016/5/13/chartex" xmlns:cx8="http://schemas.microsoft.com/office/drawing/2016/5/14/chartex" xmlns:mc="http://schemas.openxmlformats.org/markup-compatibility/2006" xmlns:aink="http://schemas.microsoft.com/office/drawing/2016/ink" xmlns:am3d="http://schemas.microsoft.com/office/drawing/2017/model3d" xmlns:o="urn:schemas-microsoft-com:office:office" xmlns:r="http://schemas.openxmlformats.org/officeDocument/2006/relationships" xmlns:m="http://schemas.openxmlformats.org/officeDocument/2006/math" xmlns:v="urn:schemas-microsoft-com:vml" xmlns:wp14="http://schemas.microsoft.com/office/word/2010/wordprocessingDrawing" xmlns:wp="http://schemas.openxmlformats.org/drawingml/2006/wordprocessingDrawing" xmlns:w10="urn:schemas-microsoft-com:office:word" xmlns:w="http://schemas.openxmlformats.org/wordprocessingml/2006/main" xmlns:w14="http://schemas.microsoft.com/office/word/2010/wordml" xmlns:w15="http://schemas.microsoft.com/office/word/2012/wordml" xmlns:w16cid="http://schemas.microsoft.com/office/word/2016/wordml/cid" xmlns:w16se="http://schemas.microsoft.com/office/word/2015/wordml/symex" xmlns:wpg="http://schemas.microsoft.com/office/word/2010/wordprocessingGroup" xmlns:wpi="http://schemas.microsoft.com/office/word/2010/wordprocessingInk" xmlns:wne="http://schemas.microsoft.com/office/word/2006/wordml" xmlns:wps="http://schemas.microsoft.com/office/word/2010/wordprocessingShape" mc:Ignorable="w14 w15 w16se w16cid wp14">
+<w:ftr xmlns:ve="http://schemas.openxmlformats.org/markup-compatibility/2006" xmlns:o="urn:schemas-microsoft-com:office:office" xmlns:r="http://schemas.openxmlformats.org/officeDocument/2006/relationships" xmlns:m="http://schemas.openxmlformats.org/officeDocument/2006/math" xmlns:v="urn:schemas-microsoft-com:vml" xmlns:wp="http://schemas.openxmlformats.org/drawingml/2006/wordprocessingDrawing" xmlns:w10="urn:schemas-microsoft-com:office:word" xmlns:w="http://schemas.openxmlformats.org/wordprocessingml/2006/main" xmlns:wne="http://schemas.microsoft.com/office/word/2006/wordml">
   <w:p/>
   <w:p/>
 </w:ftr>
 </file>
 
 <file path=word/footer4.xml><?xml version="1.0" encoding="utf-8"?>
-<w:ftr xmlns:wpc="http://schemas.microsoft.com/office/word/2010/wordprocessingCanvas" xmlns:cx="http://schemas.microsoft.com/office/drawing/2014/chartex" xmlns:cx1="http://schemas.microsoft.com/office/drawing/2015/9/8/chartex" xmlns:cx2="http://schemas.microsoft.com/office/drawing/2015/10/21/chartex" xmlns:cx3="http://schemas.microsoft.com/office/drawing/2016/5/9/chartex" xmlns:cx4="http://schemas.microsoft.com/office/drawing/2016/5/10/chartex" xmlns:cx5="http://schemas.microsoft.com/office/drawing/2016/5/11/chartex" xmlns:cx6="http://schemas.microsoft.com/office/drawing/2016/5/12/chartex" xmlns:cx7="http://schemas.microsoft.com/office/drawing/2016/5/13/chartex" xmlns:cx8="http://schemas.microsoft.com/office/drawing/2016/5/14/chartex" xmlns:mc="http://schemas.openxmlformats.org/markup-compatibility/2006" xmlns:aink="http://schemas.microsoft.com/office/drawing/2016/ink" xmlns:am3d="http://schemas.microsoft.com/office/drawing/2017/model3d" xmlns:o="urn:schemas-microsoft-com:office:office" xmlns:r="http://schemas.openxmlformats.org/officeDocument/2006/relationships" xmlns:m="http://schemas.openxmlformats.org/officeDocument/2006/math" xmlns:v="urn:schemas-microsoft-com:vml" xmlns:wp14="http://schemas.microsoft.com/office/word/2010/wordprocessingDrawing" xmlns:wp="http://schemas.openxmlformats.org/drawingml/2006/wordprocessingDrawing" xmlns:w10="urn:schemas-microsoft-com:office:word" xmlns:w="http://schemas.openxmlformats.org/wordprocessingml/2006/main" xmlns:w14="http://schemas.microsoft.com/office/word/2010/wordml" xmlns:w15="http://schemas.microsoft.com/office/word/2012/wordml" xmlns:w16cid="http://schemas.microsoft.com/office/word/2016/wordml/cid" xmlns:w16se="http://schemas.microsoft.com/office/word/2015/wordml/symex" xmlns:wpg="http://schemas.microsoft.com/office/word/2010/wordprocessingGroup" xmlns:wpi="http://schemas.microsoft.com/office/word/2010/wordprocessingInk" xmlns:wne="http://schemas.microsoft.com/office/word/2006/wordml" xmlns:wps="http://schemas.microsoft.com/office/word/2010/wordprocessingShape" mc:Ignorable="w14 w15 w16se w16cid wp14">
+<w:ftr xmlns:ve="http://schemas.openxmlformats.org/markup-compatibility/2006" xmlns:o="urn:schemas-microsoft-com:office:office" xmlns:r="http://schemas.openxmlformats.org/officeDocument/2006/relationships" xmlns:m="http://schemas.openxmlformats.org/officeDocument/2006/math" xmlns:v="urn:schemas-microsoft-com:vml" xmlns:wp="http://schemas.openxmlformats.org/drawingml/2006/wordprocessingDrawing" xmlns:w10="urn:schemas-microsoft-com:office:word" xmlns:w="http://schemas.openxmlformats.org/wordprocessingml/2006/main" xmlns:wne="http://schemas.microsoft.com/office/word/2006/wordml">
   <w:p>
     <w:pPr>
       <w:pStyle w:val="Footer"/>
@@ -7394,7 +7387,7 @@
         <w:color w:val="C00000"/>
         <w:lang w:eastAsia="ar-SA" w:bidi="ar-SA"/>
       </w:rPr>
-      <w:t>12</w:t>
+      <w:t>9</w:t>
     </w:r>
     <w:r>
       <w:rPr>
@@ -7443,7 +7436,7 @@
         <w:color w:val="C00000"/>
         <w:lang w:eastAsia="ar-SA" w:bidi="ar-SA"/>
       </w:rPr>
-      <w:t>12</w:t>
+      <w:t>11</w:t>
     </w:r>
     <w:r>
       <w:rPr>
@@ -7458,14 +7451,14 @@
 </file>
 
 <file path=word/footer5.xml><?xml version="1.0" encoding="utf-8"?>
-<w:ftr xmlns:wpc="http://schemas.microsoft.com/office/word/2010/wordprocessingCanvas" xmlns:cx="http://schemas.microsoft.com/office/drawing/2014/chartex" xmlns:cx1="http://schemas.microsoft.com/office/drawing/2015/9/8/chartex" xmlns:cx2="http://schemas.microsoft.com/office/drawing/2015/10/21/chartex" xmlns:cx3="http://schemas.microsoft.com/office/drawing/2016/5/9/chartex" xmlns:cx4="http://schemas.microsoft.com/office/drawing/2016/5/10/chartex" xmlns:cx5="http://schemas.microsoft.com/office/drawing/2016/5/11/chartex" xmlns:cx6="http://schemas.microsoft.com/office/drawing/2016/5/12/chartex" xmlns:cx7="http://schemas.microsoft.com/office/drawing/2016/5/13/chartex" xmlns:cx8="http://schemas.microsoft.com/office/drawing/2016/5/14/chartex" xmlns:mc="http://schemas.openxmlformats.org/markup-compatibility/2006" xmlns:aink="http://schemas.microsoft.com/office/drawing/2016/ink" xmlns:am3d="http://schemas.microsoft.com/office/drawing/2017/model3d" xmlns:o="urn:schemas-microsoft-com:office:office" xmlns:r="http://schemas.openxmlformats.org/officeDocument/2006/relationships" xmlns:m="http://schemas.openxmlformats.org/officeDocument/2006/math" xmlns:v="urn:schemas-microsoft-com:vml" xmlns:wp14="http://schemas.microsoft.com/office/word/2010/wordprocessingDrawing" xmlns:wp="http://schemas.openxmlformats.org/drawingml/2006/wordprocessingDrawing" xmlns:w10="urn:schemas-microsoft-com:office:word" xmlns:w="http://schemas.openxmlformats.org/wordprocessingml/2006/main" xmlns:w14="http://schemas.microsoft.com/office/word/2010/wordml" xmlns:w15="http://schemas.microsoft.com/office/word/2012/wordml" xmlns:w16cid="http://schemas.microsoft.com/office/word/2016/wordml/cid" xmlns:w16se="http://schemas.microsoft.com/office/word/2015/wordml/symex" xmlns:wpg="http://schemas.microsoft.com/office/word/2010/wordprocessingGroup" xmlns:wpi="http://schemas.microsoft.com/office/word/2010/wordprocessingInk" xmlns:wne="http://schemas.microsoft.com/office/word/2006/wordml" xmlns:wps="http://schemas.microsoft.com/office/word/2010/wordprocessingShape" mc:Ignorable="w14 w15 w16se w16cid wp14">
+<w:ftr xmlns:ve="http://schemas.openxmlformats.org/markup-compatibility/2006" xmlns:o="urn:schemas-microsoft-com:office:office" xmlns:r="http://schemas.openxmlformats.org/officeDocument/2006/relationships" xmlns:m="http://schemas.openxmlformats.org/officeDocument/2006/math" xmlns:v="urn:schemas-microsoft-com:vml" xmlns:wp="http://schemas.openxmlformats.org/drawingml/2006/wordprocessingDrawing" xmlns:w10="urn:schemas-microsoft-com:office:word" xmlns:w="http://schemas.openxmlformats.org/wordprocessingml/2006/main" xmlns:wne="http://schemas.microsoft.com/office/word/2006/wordml">
   <w:p/>
 </w:ftr>
 </file>
 
 <file path=word/footnotes.xml><?xml version="1.0" encoding="utf-8"?>
-<w:footnotes xmlns:wpc="http://schemas.microsoft.com/office/word/2010/wordprocessingCanvas" xmlns:cx="http://schemas.microsoft.com/office/drawing/2014/chartex" xmlns:cx1="http://schemas.microsoft.com/office/drawing/2015/9/8/chartex" xmlns:cx2="http://schemas.microsoft.com/office/drawing/2015/10/21/chartex" xmlns:cx3="http://schemas.microsoft.com/office/drawing/2016/5/9/chartex" xmlns:cx4="http://schemas.microsoft.com/office/drawing/2016/5/10/chartex" xmlns:cx5="http://schemas.microsoft.com/office/drawing/2016/5/11/chartex" xmlns:cx6="http://schemas.microsoft.com/office/drawing/2016/5/12/chartex" xmlns:cx7="http://schemas.microsoft.com/office/drawing/2016/5/13/chartex" xmlns:cx8="http://schemas.microsoft.com/office/drawing/2016/5/14/chartex" xmlns:mc="http://schemas.openxmlformats.org/markup-compatibility/2006" xmlns:aink="http://schemas.microsoft.com/office/drawing/2016/ink" xmlns:am3d="http://schemas.microsoft.com/office/drawing/2017/model3d" xmlns:o="urn:schemas-microsoft-com:office:office" xmlns:r="http://schemas.openxmlformats.org/officeDocument/2006/relationships" xmlns:m="http://schemas.openxmlformats.org/officeDocument/2006/math" xmlns:v="urn:schemas-microsoft-com:vml" xmlns:wp14="http://schemas.microsoft.com/office/word/2010/wordprocessingDrawing" xmlns:wp="http://schemas.openxmlformats.org/drawingml/2006/wordprocessingDrawing" xmlns:w10="urn:schemas-microsoft-com:office:word" xmlns:w="http://schemas.openxmlformats.org/wordprocessingml/2006/main" xmlns:w14="http://schemas.microsoft.com/office/word/2010/wordml" xmlns:w15="http://schemas.microsoft.com/office/word/2012/wordml" xmlns:w16cid="http://schemas.microsoft.com/office/word/2016/wordml/cid" xmlns:w16se="http://schemas.microsoft.com/office/word/2015/wordml/symex" xmlns:wpg="http://schemas.microsoft.com/office/word/2010/wordprocessingGroup" xmlns:wpi="http://schemas.microsoft.com/office/word/2010/wordprocessingInk" xmlns:wne="http://schemas.microsoft.com/office/word/2006/wordml" xmlns:wps="http://schemas.microsoft.com/office/word/2010/wordprocessingShape" mc:Ignorable="w14 w15 w16se w16cid wp14">
-  <w:footnote w:type="separator" w:id="-1">
+<w:footnotes xmlns:ve="http://schemas.openxmlformats.org/markup-compatibility/2006" xmlns:o="urn:schemas-microsoft-com:office:office" xmlns:r="http://schemas.openxmlformats.org/officeDocument/2006/relationships" xmlns:m="http://schemas.openxmlformats.org/officeDocument/2006/math" xmlns:v="urn:schemas-microsoft-com:vml" xmlns:wp="http://schemas.openxmlformats.org/drawingml/2006/wordprocessingDrawing" xmlns:w10="urn:schemas-microsoft-com:office:word" xmlns:w="http://schemas.openxmlformats.org/wordprocessingml/2006/main" xmlns:wne="http://schemas.microsoft.com/office/word/2006/wordml">
+  <w:footnote w:type="separator" w:id="0">
     <w:p>
       <w:r>
         <w:separator/>
@@ -7473,7 +7466,7 @@
     </w:p>
     <w:p/>
   </w:footnote>
-  <w:footnote w:type="continuationSeparator" w:id="0">
+  <w:footnote w:type="continuationSeparator" w:id="1">
     <w:p>
       <w:r>
         <w:continuationSeparator/>
@@ -7485,7 +7478,7 @@
 </file>
 
 <file path=word/header1.xml><?xml version="1.0" encoding="utf-8"?>
-<w:hdr xmlns:wpc="http://schemas.microsoft.com/office/word/2010/wordprocessingCanvas" xmlns:cx="http://schemas.microsoft.com/office/drawing/2014/chartex" xmlns:cx1="http://schemas.microsoft.com/office/drawing/2015/9/8/chartex" xmlns:cx2="http://schemas.microsoft.com/office/drawing/2015/10/21/chartex" xmlns:cx3="http://schemas.microsoft.com/office/drawing/2016/5/9/chartex" xmlns:cx4="http://schemas.microsoft.com/office/drawing/2016/5/10/chartex" xmlns:cx5="http://schemas.microsoft.com/office/drawing/2016/5/11/chartex" xmlns:cx6="http://schemas.microsoft.com/office/drawing/2016/5/12/chartex" xmlns:cx7="http://schemas.microsoft.com/office/drawing/2016/5/13/chartex" xmlns:cx8="http://schemas.microsoft.com/office/drawing/2016/5/14/chartex" xmlns:mc="http://schemas.openxmlformats.org/markup-compatibility/2006" xmlns:aink="http://schemas.microsoft.com/office/drawing/2016/ink" xmlns:am3d="http://schemas.microsoft.com/office/drawing/2017/model3d" xmlns:o="urn:schemas-microsoft-com:office:office" xmlns:r="http://schemas.openxmlformats.org/officeDocument/2006/relationships" xmlns:m="http://schemas.openxmlformats.org/officeDocument/2006/math" xmlns:v="urn:schemas-microsoft-com:vml" xmlns:wp14="http://schemas.microsoft.com/office/word/2010/wordprocessingDrawing" xmlns:wp="http://schemas.openxmlformats.org/drawingml/2006/wordprocessingDrawing" xmlns:w10="urn:schemas-microsoft-com:office:word" xmlns:w="http://schemas.openxmlformats.org/wordprocessingml/2006/main" xmlns:w14="http://schemas.microsoft.com/office/word/2010/wordml" xmlns:w15="http://schemas.microsoft.com/office/word/2012/wordml" xmlns:w16cid="http://schemas.microsoft.com/office/word/2016/wordml/cid" xmlns:w16se="http://schemas.microsoft.com/office/word/2015/wordml/symex" xmlns:wpg="http://schemas.microsoft.com/office/word/2010/wordprocessingGroup" xmlns:wpi="http://schemas.microsoft.com/office/word/2010/wordprocessingInk" xmlns:wne="http://schemas.microsoft.com/office/word/2006/wordml" xmlns:wps="http://schemas.microsoft.com/office/word/2010/wordprocessingShape" mc:Ignorable="w14 w15 w16se w16cid wp14">
+<w:hdr xmlns:ve="http://schemas.openxmlformats.org/markup-compatibility/2006" xmlns:o="urn:schemas-microsoft-com:office:office" xmlns:r="http://schemas.openxmlformats.org/officeDocument/2006/relationships" xmlns:m="http://schemas.openxmlformats.org/officeDocument/2006/math" xmlns:v="urn:schemas-microsoft-com:vml" xmlns:wp="http://schemas.openxmlformats.org/drawingml/2006/wordprocessingDrawing" xmlns:w10="urn:schemas-microsoft-com:office:word" xmlns:w="http://schemas.openxmlformats.org/wordprocessingml/2006/main" xmlns:wne="http://schemas.microsoft.com/office/word/2006/wordml">
   <w:p>
     <w:pPr>
       <w:pStyle w:val="Header"/>
@@ -7517,13 +7510,13 @@
 </file>
 
 <file path=word/header2.xml><?xml version="1.0" encoding="utf-8"?>
-<w:hdr xmlns:wpc="http://schemas.microsoft.com/office/word/2010/wordprocessingCanvas" xmlns:cx="http://schemas.microsoft.com/office/drawing/2014/chartex" xmlns:cx1="http://schemas.microsoft.com/office/drawing/2015/9/8/chartex" xmlns:cx2="http://schemas.microsoft.com/office/drawing/2015/10/21/chartex" xmlns:cx3="http://schemas.microsoft.com/office/drawing/2016/5/9/chartex" xmlns:cx4="http://schemas.microsoft.com/office/drawing/2016/5/10/chartex" xmlns:cx5="http://schemas.microsoft.com/office/drawing/2016/5/11/chartex" xmlns:cx6="http://schemas.microsoft.com/office/drawing/2016/5/12/chartex" xmlns:cx7="http://schemas.microsoft.com/office/drawing/2016/5/13/chartex" xmlns:cx8="http://schemas.microsoft.com/office/drawing/2016/5/14/chartex" xmlns:mc="http://schemas.openxmlformats.org/markup-compatibility/2006" xmlns:aink="http://schemas.microsoft.com/office/drawing/2016/ink" xmlns:am3d="http://schemas.microsoft.com/office/drawing/2017/model3d" xmlns:o="urn:schemas-microsoft-com:office:office" xmlns:r="http://schemas.openxmlformats.org/officeDocument/2006/relationships" xmlns:m="http://schemas.openxmlformats.org/officeDocument/2006/math" xmlns:v="urn:schemas-microsoft-com:vml" xmlns:wp14="http://schemas.microsoft.com/office/word/2010/wordprocessingDrawing" xmlns:wp="http://schemas.openxmlformats.org/drawingml/2006/wordprocessingDrawing" xmlns:w10="urn:schemas-microsoft-com:office:word" xmlns:w="http://schemas.openxmlformats.org/wordprocessingml/2006/main" xmlns:w14="http://schemas.microsoft.com/office/word/2010/wordml" xmlns:w15="http://schemas.microsoft.com/office/word/2012/wordml" xmlns:w16cid="http://schemas.microsoft.com/office/word/2016/wordml/cid" xmlns:w16se="http://schemas.microsoft.com/office/word/2015/wordml/symex" xmlns:wpg="http://schemas.microsoft.com/office/word/2010/wordprocessingGroup" xmlns:wpi="http://schemas.microsoft.com/office/word/2010/wordprocessingInk" xmlns:wne="http://schemas.microsoft.com/office/word/2006/wordml" xmlns:wps="http://schemas.microsoft.com/office/word/2010/wordprocessingShape" mc:Ignorable="w14 w15 w16se w16cid wp14">
+<w:hdr xmlns:ve="http://schemas.openxmlformats.org/markup-compatibility/2006" xmlns:o="urn:schemas-microsoft-com:office:office" xmlns:r="http://schemas.openxmlformats.org/officeDocument/2006/relationships" xmlns:m="http://schemas.openxmlformats.org/officeDocument/2006/math" xmlns:v="urn:schemas-microsoft-com:vml" xmlns:wp="http://schemas.openxmlformats.org/drawingml/2006/wordprocessingDrawing" xmlns:w10="urn:schemas-microsoft-com:office:word" xmlns:w="http://schemas.openxmlformats.org/wordprocessingml/2006/main" xmlns:wne="http://schemas.microsoft.com/office/word/2006/wordml">
   <w:p/>
 </w:hdr>
 </file>
 
 <file path=word/header3.xml><?xml version="1.0" encoding="utf-8"?>
-<w:hdr xmlns:wpc="http://schemas.microsoft.com/office/word/2010/wordprocessingCanvas" xmlns:cx="http://schemas.microsoft.com/office/drawing/2014/chartex" xmlns:cx1="http://schemas.microsoft.com/office/drawing/2015/9/8/chartex" xmlns:cx2="http://schemas.microsoft.com/office/drawing/2015/10/21/chartex" xmlns:cx3="http://schemas.microsoft.com/office/drawing/2016/5/9/chartex" xmlns:cx4="http://schemas.microsoft.com/office/drawing/2016/5/10/chartex" xmlns:cx5="http://schemas.microsoft.com/office/drawing/2016/5/11/chartex" xmlns:cx6="http://schemas.microsoft.com/office/drawing/2016/5/12/chartex" xmlns:cx7="http://schemas.microsoft.com/office/drawing/2016/5/13/chartex" xmlns:cx8="http://schemas.microsoft.com/office/drawing/2016/5/14/chartex" xmlns:mc="http://schemas.openxmlformats.org/markup-compatibility/2006" xmlns:aink="http://schemas.microsoft.com/office/drawing/2016/ink" xmlns:am3d="http://schemas.microsoft.com/office/drawing/2017/model3d" xmlns:o="urn:schemas-microsoft-com:office:office" xmlns:r="http://schemas.openxmlformats.org/officeDocument/2006/relationships" xmlns:m="http://schemas.openxmlformats.org/officeDocument/2006/math" xmlns:v="urn:schemas-microsoft-com:vml" xmlns:wp14="http://schemas.microsoft.com/office/word/2010/wordprocessingDrawing" xmlns:wp="http://schemas.openxmlformats.org/drawingml/2006/wordprocessingDrawing" xmlns:w10="urn:schemas-microsoft-com:office:word" xmlns:w="http://schemas.openxmlformats.org/wordprocessingml/2006/main" xmlns:w14="http://schemas.microsoft.com/office/word/2010/wordml" xmlns:w15="http://schemas.microsoft.com/office/word/2012/wordml" xmlns:w16cid="http://schemas.microsoft.com/office/word/2016/wordml/cid" xmlns:w16se="http://schemas.microsoft.com/office/word/2015/wordml/symex" xmlns:wpg="http://schemas.microsoft.com/office/word/2010/wordprocessingGroup" xmlns:wpi="http://schemas.microsoft.com/office/word/2010/wordprocessingInk" xmlns:wne="http://schemas.microsoft.com/office/word/2006/wordml" xmlns:wps="http://schemas.microsoft.com/office/word/2010/wordprocessingShape" mc:Ignorable="w14 w15 w16se w16cid wp14">
+<w:hdr xmlns:ve="http://schemas.openxmlformats.org/markup-compatibility/2006" xmlns:o="urn:schemas-microsoft-com:office:office" xmlns:r="http://schemas.openxmlformats.org/officeDocument/2006/relationships" xmlns:m="http://schemas.openxmlformats.org/officeDocument/2006/math" xmlns:v="urn:schemas-microsoft-com:vml" xmlns:wp="http://schemas.openxmlformats.org/drawingml/2006/wordprocessingDrawing" xmlns:w10="urn:schemas-microsoft-com:office:word" xmlns:w="http://schemas.openxmlformats.org/wordprocessingml/2006/main" xmlns:wne="http://schemas.microsoft.com/office/word/2006/wordml">
   <w:p>
     <w:pPr>
       <w:pStyle w:val="Header"/>
@@ -7549,119 +7542,38 @@
         <w:sz w:val="32"/>
         <w:szCs w:val="32"/>
       </w:rPr>
-      <mc:AlternateContent>
-        <mc:Choice Requires="wps">
-          <w:drawing>
-            <wp:anchor distT="0" distB="0" distL="114300" distR="114300" simplePos="0" relativeHeight="251659264" behindDoc="0" locked="0" layoutInCell="1" allowOverlap="1" wp14:anchorId="2A850F9D" wp14:editId="5974689E">
-              <wp:simplePos x="0" y="0"/>
-              <wp:positionH relativeFrom="margin">
-                <wp:posOffset>-991097</wp:posOffset>
-              </wp:positionH>
-              <wp:positionV relativeFrom="paragraph">
-                <wp:posOffset>-130699</wp:posOffset>
-              </wp:positionV>
-              <wp:extent cx="906449" cy="389614"/>
-              <wp:effectExtent l="0" t="0" r="27305" b="10795"/>
-              <wp:wrapNone/>
-              <wp:docPr id="14" name="Text Box 14"/>
-              <wp:cNvGraphicFramePr/>
-              <a:graphic xmlns:a="http://schemas.openxmlformats.org/drawingml/2006/main">
-                <a:graphicData uri="http://schemas.microsoft.com/office/word/2010/wordprocessingShape">
-                  <wps:wsp>
-                    <wps:cNvSpPr txBox="1"/>
-                    <wps:spPr>
-                      <a:xfrm>
-                        <a:off x="0" y="0"/>
-                        <a:ext cx="906449" cy="389614"/>
-                      </a:xfrm>
-                      <a:prstGeom prst="rect">
-                        <a:avLst/>
-                      </a:prstGeom>
-                      <a:solidFill>
-                        <a:schemeClr val="lt1"/>
-                      </a:solidFill>
-                      <a:ln w="6350">
-                        <a:solidFill>
-                          <a:prstClr val="black"/>
-                        </a:solidFill>
-                      </a:ln>
-                    </wps:spPr>
-                    <wps:txbx>
-                      <w:txbxContent>
-                        <w:p>
-                          <w:pPr>
-                            <w:rPr>
-                              <w:b/>
-                              <w:i/>
-                              <w:color w:val="C00000"/>
-                              <w:sz w:val="16"/>
-                            </w:rPr>
-                          </w:pPr>
-                          <w:r>
-                            <w:rPr>
-                              <w:b/>
-                              <w:i/>
-                              <w:color w:val="C00000"/>
-                              <w:sz w:val="16"/>
-                            </w:rPr>
-                            <w:t>My Company Logo</w:t>
-                          </w:r>
-                        </w:p>
-                      </w:txbxContent>
-                    </wps:txbx>
-                    <wps:bodyPr rot="0" spcFirstLastPara="0" vertOverflow="overflow" horzOverflow="overflow" vert="horz" wrap="square" lIns="91440" tIns="45720" rIns="91440" bIns="45720" numCol="1" spcCol="0" rtlCol="0" fromWordArt="0" anchor="t" anchorCtr="0" forceAA="0" compatLnSpc="1">
-                      <a:prstTxWarp prst="textNoShape">
-                        <a:avLst/>
-                      </a:prstTxWarp>
-                      <a:noAutofit/>
-                    </wps:bodyPr>
-                  </wps:wsp>
-                </a:graphicData>
-              </a:graphic>
-              <wp14:sizeRelH relativeFrom="margin">
-                <wp14:pctWidth>0</wp14:pctWidth>
-              </wp14:sizeRelH>
-              <wp14:sizeRelV relativeFrom="margin">
-                <wp14:pctHeight>0</wp14:pctHeight>
-              </wp14:sizeRelV>
-            </wp:anchor>
-          </w:drawing>
-        </mc:Choice>
-        <mc:Fallback>
-          <w:pict>
-            <v:shapetype w14:anchorId="2A850F9D" id="_x0000_t202" coordsize="21600,21600" o:spt="202" path="m,l,21600r21600,l21600,xe">
-              <v:stroke joinstyle="miter"/>
-              <v:path gradientshapeok="t" o:connecttype="rect"/>
-            </v:shapetype>
-            <v:shape id="Text Box 14" o:spid="_x0000_s1027" type="#_x0000_t202" style="position:absolute;left:0;text-align:left;margin-left:-78.05pt;margin-top:-10.3pt;width:71.35pt;height:30.7pt;z-index:251659264;visibility:visible;mso-wrap-style:square;mso-width-percent:0;mso-height-percent:0;mso-wrap-distance-left:9pt;mso-wrap-distance-top:0;mso-wrap-distance-right:9pt;mso-wrap-distance-bottom:0;mso-position-horizontal:absolute;mso-position-horizontal-relative:margin;mso-position-vertical:absolute;mso-position-vertical-relative:text;mso-width-percent:0;mso-height-percent:0;mso-width-relative:margin;mso-height-relative:margin;v-text-anchor:top" o:gfxdata="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" fillcolor="white [3201]" strokeweight=".5pt">
-              <v:textbox>
-                <w:txbxContent>
-                  <w:p>
-                    <w:pPr>
-                      <w:rPr>
-                        <w:b/>
-                        <w:i/>
-                        <w:color w:val="C00000"/>
-                        <w:sz w:val="16"/>
-                      </w:rPr>
-                    </w:pPr>
-                    <w:r>
-                      <w:rPr>
-                        <w:b/>
-                        <w:i/>
-                        <w:color w:val="C00000"/>
-                        <w:sz w:val="16"/>
-                      </w:rPr>
-                      <w:t>My Company Logo</w:t>
-                    </w:r>
-                  </w:p>
-                </w:txbxContent>
-              </v:textbox>
-              <w10:wrap anchorx="margin"/>
-            </v:shape>
-          </w:pict>
-        </mc:Fallback>
-      </mc:AlternateContent>
+      <w:pict>
+        <v:shapetype id="_x0000_t202" coordsize="21600,21600" o:spt="202" path="m,l,21600r21600,l21600,xe">
+          <v:stroke joinstyle="miter"/>
+          <v:path gradientshapeok="t" o:connecttype="rect"/>
+        </v:shapetype>
+        <v:shape id="Text Box 14" o:spid="_x0000_s4097" type="#_x0000_t202" style="position:absolute;left:0;text-align:left;margin-left:-78.05pt;margin-top:-10.3pt;width:71.35pt;height:30.7pt;z-index:251659264;visibility:visible;mso-position-horizontal-relative:margin;mso-width-relative:margin;mso-height-relative:margin" o:gfxdata="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" fillcolor="white [3201]" strokeweight=".5pt">
+          <v:textbox>
+            <w:txbxContent>
+              <w:p>
+                <w:pPr>
+                  <w:rPr>
+                    <w:b/>
+                    <w:i/>
+                    <w:color w:val="C00000"/>
+                    <w:sz w:val="16"/>
+                  </w:rPr>
+                </w:pPr>
+                <w:r>
+                  <w:rPr>
+                    <w:b/>
+                    <w:i/>
+                    <w:color w:val="C00000"/>
+                    <w:sz w:val="16"/>
+                  </w:rPr>
+                  <w:t>My Company Logo</w:t>
+                </w:r>
+              </w:p>
+            </w:txbxContent>
+          </v:textbox>
+          <w10:wrap anchorx="margin"/>
+        </v:shape>
+      </w:pict>
     </w:r>
     <w:r>
       <w:rPr>
@@ -7671,156 +7583,58 @@
       </w:rPr>
       <w:t xml:space="preserve">Project </w:t>
     </w:r>
+    <w:fldSimple w:instr=" DOCPROPERTY  Project  \* MERGEFORMAT ">
+      <w:r>
+        <w:rPr>
+          <w:i/>
+          <w:color w:val="C00000"/>
+          <w:lang w:eastAsia="ar-SA" w:bidi="ar-SA"/>
+        </w:rPr>
+        <w:t>Name of Project</w:t>
+      </w:r>
+    </w:fldSimple>
     <w:r>
       <w:rPr>
         <w:i/>
         <w:color w:val="C00000"/>
         <w:lang w:eastAsia="ar-SA" w:bidi="ar-SA"/>
       </w:rPr>
-      <w:fldChar w:fldCharType="begin"/>
-    </w:r>
-    <w:r>
-      <w:rPr>
-        <w:i/>
-        <w:color w:val="C00000"/>
-        <w:lang w:eastAsia="ar-SA" w:bidi="ar-SA"/>
-      </w:rPr>
-      <w:instrText xml:space="preserve"> DOCPROPERTY  Project  \* MERGEFORMAT </w:instrText>
-    </w:r>
-    <w:r>
-      <w:rPr>
-        <w:i/>
-        <w:color w:val="C00000"/>
-        <w:lang w:eastAsia="ar-SA" w:bidi="ar-SA"/>
-      </w:rPr>
-      <w:fldChar w:fldCharType="separate"/>
-    </w:r>
-    <w:r>
-      <w:rPr>
-        <w:i/>
-        <w:color w:val="C00000"/>
-        <w:lang w:eastAsia="ar-SA" w:bidi="ar-SA"/>
-      </w:rPr>
-      <w:t>Name of Project</w:t>
-    </w:r>
-    <w:r>
-      <w:rPr>
-        <w:i/>
-        <w:color w:val="C00000"/>
-        <w:lang w:eastAsia="ar-SA" w:bidi="ar-SA"/>
-      </w:rPr>
-      <w:fldChar w:fldCharType="end"/>
-    </w:r>
-    <w:r>
-      <w:rPr>
-        <w:i/>
-        <w:color w:val="C00000"/>
-        <w:lang w:eastAsia="ar-SA" w:bidi="ar-SA"/>
-      </w:rPr>
       <w:tab/>
     </w:r>
-    <w:r>
-      <w:rPr>
-        <w:i/>
-        <w:color w:val="C00000"/>
-        <w:lang w:eastAsia="ar-SA" w:bidi="ar-SA"/>
-      </w:rPr>
-      <w:fldChar w:fldCharType="begin"/>
-    </w:r>
-    <w:r>
-      <w:rPr>
-        <w:i/>
-        <w:color w:val="C00000"/>
-        <w:lang w:eastAsia="ar-SA" w:bidi="ar-SA"/>
-      </w:rPr>
-      <w:instrText xml:space="preserve"> TITLE   \* MERGEFORMAT </w:instrText>
-    </w:r>
-    <w:r>
-      <w:rPr>
-        <w:i/>
-        <w:color w:val="C00000"/>
-        <w:lang w:eastAsia="ar-SA" w:bidi="ar-SA"/>
-      </w:rPr>
-      <w:fldChar w:fldCharType="separate"/>
-    </w:r>
-    <w:r>
-      <w:rPr>
-        <w:i/>
-        <w:color w:val="C00000"/>
-        <w:lang w:eastAsia="ar-SA" w:bidi="ar-SA"/>
-      </w:rPr>
-      <w:t>Document Title</w:t>
-    </w:r>
-    <w:r>
-      <w:rPr>
-        <w:i/>
-        <w:color w:val="C00000"/>
-        <w:lang w:eastAsia="ar-SA" w:bidi="ar-SA"/>
-      </w:rPr>
-      <w:fldChar w:fldCharType="end"/>
-    </w:r>
-    <w:r>
-      <w:rPr>
-        <w:i/>
-        <w:color w:val="C00000"/>
-        <w:lang w:eastAsia="ar-SA" w:bidi="ar-SA"/>
-      </w:rPr>
-      <w:t xml:space="preserve"> </w:t>
-    </w:r>
-    <w:r>
-      <w:rPr>
-        <w:i/>
-        <w:color w:val="C00000"/>
-        <w:lang w:eastAsia="ar-SA" w:bidi="ar-SA"/>
-      </w:rPr>
-      <w:fldChar w:fldCharType="begin"/>
-    </w:r>
-    <w:r>
-      <w:rPr>
-        <w:i/>
-        <w:color w:val="C00000"/>
-        <w:lang w:eastAsia="ar-SA" w:bidi="ar-SA"/>
-      </w:rPr>
-      <w:instrText xml:space="preserve"> SUBJECT   \* MERGEFORMAT </w:instrText>
-    </w:r>
-    <w:r>
-      <w:rPr>
-        <w:i/>
-        <w:color w:val="C00000"/>
-        <w:lang w:eastAsia="ar-SA" w:bidi="ar-SA"/>
-      </w:rPr>
-      <w:fldChar w:fldCharType="separate"/>
-    </w:r>
-    <w:r>
-      <w:rPr>
-        <w:i/>
-        <w:color w:val="C00000"/>
-        <w:lang w:eastAsia="ar-SA" w:bidi="ar-SA"/>
-      </w:rPr>
-      <w:t>Document Subject</w:t>
-    </w:r>
-    <w:r>
-      <w:rPr>
-        <w:i/>
-        <w:color w:val="C00000"/>
-        <w:lang w:eastAsia="ar-SA" w:bidi="ar-SA"/>
-      </w:rPr>
-      <w:fldChar w:fldCharType="end"/>
-    </w:r>
+    <w:fldSimple w:instr=" TITLE   \* MERGEFORMAT ">
+      <w:r>
+        <w:rPr>
+          <w:i/>
+          <w:color w:val="C00000"/>
+          <w:lang w:eastAsia="ar-SA" w:bidi="ar-SA"/>
+        </w:rPr>
+        <w:t>Document Title</w:t>
+      </w:r>
+    </w:fldSimple>
+    <w:fldSimple w:instr=" SUBJECT   \* MERGEFORMAT ">
+      <w:r>
+        <w:rPr>
+          <w:i/>
+          <w:color w:val="C00000"/>
+          <w:lang w:eastAsia="ar-SA" w:bidi="ar-SA"/>
+        </w:rPr>
+        <w:t>Document Subject</w:t>
+      </w:r>
+    </w:fldSimple>
   </w:p>
   <w:p/>
 </w:hdr>
 </file>
 
 <file path=word/header4.xml><?xml version="1.0" encoding="utf-8"?>
-<w:hdr xmlns:wpc="http://schemas.microsoft.com/office/word/2010/wordprocessingCanvas" xmlns:cx="http://schemas.microsoft.com/office/drawing/2014/chartex" xmlns:cx1="http://schemas.microsoft.com/office/drawing/2015/9/8/chartex" xmlns:cx2="http://schemas.microsoft.com/office/drawing/2015/10/21/chartex" xmlns:cx3="http://schemas.microsoft.com/office/drawing/2016/5/9/chartex" xmlns:cx4="http://schemas.microsoft.com/office/drawing/2016/5/10/chartex" xmlns:cx5="http://schemas.microsoft.com/office/drawing/2016/5/11/chartex" xmlns:cx6="http://schemas.microsoft.com/office/drawing/2016/5/12/chartex" xmlns:cx7="http://schemas.microsoft.com/office/drawing/2016/5/13/chartex" xmlns:cx8="http://schemas.microsoft.com/office/drawing/2016/5/14/chartex" xmlns:mc="http://schemas.openxmlformats.org/markup-compatibility/2006" xmlns:aink="http://schemas.microsoft.com/office/drawing/2016/ink" xmlns:am3d="http://schemas.microsoft.com/office/drawing/2017/model3d" xmlns:o="urn:schemas-microsoft-com:office:office" xmlns:r="http://schemas.openxmlformats.org/officeDocument/2006/relationships" xmlns:m="http://schemas.openxmlformats.org/officeDocument/2006/math" xmlns:v="urn:schemas-microsoft-com:vml" xmlns:wp14="http://schemas.microsoft.com/office/word/2010/wordprocessingDrawing" xmlns:wp="http://schemas.openxmlformats.org/drawingml/2006/wordprocessingDrawing" xmlns:w10="urn:schemas-microsoft-com:office:word" xmlns:w="http://schemas.openxmlformats.org/wordprocessingml/2006/main" xmlns:w14="http://schemas.microsoft.com/office/word/2010/wordml" xmlns:w15="http://schemas.microsoft.com/office/word/2012/wordml" xmlns:w16cid="http://schemas.microsoft.com/office/word/2016/wordml/cid" xmlns:w16se="http://schemas.microsoft.com/office/word/2015/wordml/symex" xmlns:wpg="http://schemas.microsoft.com/office/word/2010/wordprocessingGroup" xmlns:wpi="http://schemas.microsoft.com/office/word/2010/wordprocessingInk" xmlns:wne="http://schemas.microsoft.com/office/word/2006/wordml" xmlns:wps="http://schemas.microsoft.com/office/word/2010/wordprocessingShape" mc:Ignorable="w14 w15 w16se w16cid wp14">
+<w:hdr xmlns:ve="http://schemas.openxmlformats.org/markup-compatibility/2006" xmlns:o="urn:schemas-microsoft-com:office:office" xmlns:r="http://schemas.openxmlformats.org/officeDocument/2006/relationships" xmlns:m="http://schemas.openxmlformats.org/officeDocument/2006/math" xmlns:v="urn:schemas-microsoft-com:vml" xmlns:wp="http://schemas.openxmlformats.org/drawingml/2006/wordprocessingDrawing" xmlns:w10="urn:schemas-microsoft-com:office:word" xmlns:w="http://schemas.openxmlformats.org/wordprocessingml/2006/main" xmlns:wne="http://schemas.microsoft.com/office/word/2006/wordml">
   <w:p/>
 </w:hdr>
 </file>
 
 <file path=word/numbering.xml><?xml version="1.0" encoding="utf-8"?>
-<w:numbering xmlns:wpc="http://schemas.microsoft.com/office/word/2010/wordprocessingCanvas" xmlns:cx="http://schemas.microsoft.com/office/drawing/2014/chartex" xmlns:cx1="http://schemas.microsoft.com/office/drawing/2015/9/8/chartex" xmlns:cx2="http://schemas.microsoft.com/office/drawing/2015/10/21/chartex" xmlns:cx3="http://schemas.microsoft.com/office/drawing/2016/5/9/chartex" xmlns:cx4="http://schemas.microsoft.com/office/drawing/2016/5/10/chartex" xmlns:cx5="http://schemas.microsoft.com/office/drawing/2016/5/11/chartex" xmlns:cx6="http://schemas.microsoft.com/office/drawing/2016/5/12/chartex" xmlns:cx7="http://schemas.microsoft.com/office/drawing/2016/5/13/chartex" xmlns:cx8="http://schemas.microsoft.com/office/drawing/2016/5/14/chartex" xmlns:mc="http://schemas.openxmlformats.org/markup-compatibility/2006" xmlns:aink="http://schemas.microsoft.com/office/drawing/2016/ink" xmlns:am3d="http://schemas.microsoft.com/office/drawing/2017/model3d" xmlns:o="urn:schemas-microsoft-com:office:office" xmlns:r="http://schemas.openxmlformats.org/officeDocument/2006/relationships" xmlns:m="http://schemas.openxmlformats.org/officeDocument/2006/math" xmlns:v="urn:schemas-microsoft-com:vml" xmlns:wp14="http://schemas.microsoft.com/office/word/2010/wordprocessingDrawing" xmlns:wp="http://schemas.openxmlformats.org/drawingml/2006/wordprocessingDrawing" xmlns:w10="urn:schemas-microsoft-com:office:word" xmlns:w="http://schemas.openxmlformats.org/wordprocessingml/2006/main" xmlns:w14="http://schemas.microsoft.com/office/word/2010/wordml" xmlns:w15="http://schemas.microsoft.com/office/word/2012/wordml" xmlns:w16cid="http://schemas.microsoft.com/office/word/2016/wordml/cid" xmlns:w16se="http://schemas.microsoft.com/office/word/2015/wordml/symex" xmlns:wpg="http://schemas.microsoft.com/office/word/2010/wordprocessingGroup" xmlns:wpi="http://schemas.microsoft.com/office/word/2010/wordprocessingInk" xmlns:wne="http://schemas.microsoft.com/office/word/2006/wordml" xmlns:wps="http://schemas.microsoft.com/office/word/2010/wordprocessingShape" mc:Ignorable="w14 w15 w16se w16cid wp14">
-  <w:abstractNum w:abstractNumId="0" w15:restartNumberingAfterBreak="0">
+<w:numbering xmlns:ve="http://schemas.openxmlformats.org/markup-compatibility/2006" xmlns:o="urn:schemas-microsoft-com:office:office" xmlns:r="http://schemas.openxmlformats.org/officeDocument/2006/relationships" xmlns:m="http://schemas.openxmlformats.org/officeDocument/2006/math" xmlns:v="urn:schemas-microsoft-com:vml" xmlns:wp="http://schemas.openxmlformats.org/drawingml/2006/wordprocessingDrawing" xmlns:w10="urn:schemas-microsoft-com:office:word" xmlns:w="http://schemas.openxmlformats.org/wordprocessingml/2006/main" xmlns:wne="http://schemas.microsoft.com/office/word/2006/wordml">
+  <w:abstractNum w:abstractNumId="0">
     <w:nsid w:val="00000001"/>
     <w:multiLevelType w:val="multilevel"/>
     <w:tmpl w:val="AC12CE28"/>
@@ -7939,7 +7753,7 @@
       </w:pPr>
     </w:lvl>
   </w:abstractNum>
-  <w:abstractNum w:abstractNumId="1" w15:restartNumberingAfterBreak="0">
+  <w:abstractNum w:abstractNumId="1">
     <w:nsid w:val="00000002"/>
     <w:multiLevelType w:val="singleLevel"/>
     <w:tmpl w:val="00000002"/>
@@ -7960,7 +7774,7 @@
       </w:rPr>
     </w:lvl>
   </w:abstractNum>
-  <w:abstractNum w:abstractNumId="2" w15:restartNumberingAfterBreak="0">
+  <w:abstractNum w:abstractNumId="2">
     <w:nsid w:val="00000003"/>
     <w:multiLevelType w:val="multilevel"/>
     <w:tmpl w:val="00000003"/>
@@ -8074,7 +7888,7 @@
       </w:pPr>
     </w:lvl>
   </w:abstractNum>
-  <w:abstractNum w:abstractNumId="3" w15:restartNumberingAfterBreak="0">
+  <w:abstractNum w:abstractNumId="3">
     <w:nsid w:val="00000004"/>
     <w:multiLevelType w:val="singleLevel"/>
     <w:tmpl w:val="00000004"/>
@@ -8091,7 +7905,7 @@
       </w:pPr>
     </w:lvl>
   </w:abstractNum>
-  <w:abstractNum w:abstractNumId="4" w15:restartNumberingAfterBreak="0">
+  <w:abstractNum w:abstractNumId="4">
     <w:nsid w:val="00000005"/>
     <w:multiLevelType w:val="singleLevel"/>
     <w:tmpl w:val="00000005"/>
@@ -8114,7 +7928,7 @@
       </w:rPr>
     </w:lvl>
   </w:abstractNum>
-  <w:abstractNum w:abstractNumId="5" w15:restartNumberingAfterBreak="0">
+  <w:abstractNum w:abstractNumId="5">
     <w:nsid w:val="00000006"/>
     <w:multiLevelType w:val="singleLevel"/>
     <w:tmpl w:val="00000006"/>
@@ -8135,7 +7949,7 @@
       </w:rPr>
     </w:lvl>
   </w:abstractNum>
-  <w:abstractNum w:abstractNumId="6" w15:restartNumberingAfterBreak="0">
+  <w:abstractNum w:abstractNumId="6">
     <w:nsid w:val="00000007"/>
     <w:multiLevelType w:val="singleLevel"/>
     <w:tmpl w:val="00000007"/>
@@ -8153,7 +7967,7 @@
       </w:pPr>
     </w:lvl>
   </w:abstractNum>
-  <w:abstractNum w:abstractNumId="7" w15:restartNumberingAfterBreak="0">
+  <w:abstractNum w:abstractNumId="7">
     <w:nsid w:val="00000008"/>
     <w:multiLevelType w:val="singleLevel"/>
     <w:tmpl w:val="00000008"/>
@@ -8176,7 +7990,7 @@
       </w:rPr>
     </w:lvl>
   </w:abstractNum>
-  <w:abstractNum w:abstractNumId="8" w15:restartNumberingAfterBreak="0">
+  <w:abstractNum w:abstractNumId="8">
     <w:nsid w:val="00000009"/>
     <w:multiLevelType w:val="singleLevel"/>
     <w:tmpl w:val="00000009"/>
@@ -8194,7 +8008,7 @@
       </w:pPr>
     </w:lvl>
   </w:abstractNum>
-  <w:abstractNum w:abstractNumId="9" w15:restartNumberingAfterBreak="0">
+  <w:abstractNum w:abstractNumId="9">
     <w:nsid w:val="0000000A"/>
     <w:multiLevelType w:val="singleLevel"/>
     <w:tmpl w:val="0000000A"/>
@@ -8212,7 +8026,7 @@
       </w:pPr>
     </w:lvl>
   </w:abstractNum>
-  <w:abstractNum w:abstractNumId="10" w15:restartNumberingAfterBreak="0">
+  <w:abstractNum w:abstractNumId="10">
     <w:nsid w:val="0000000B"/>
     <w:multiLevelType w:val="singleLevel"/>
     <w:tmpl w:val="0000000B"/>
@@ -8233,7 +8047,7 @@
       </w:rPr>
     </w:lvl>
   </w:abstractNum>
-  <w:abstractNum w:abstractNumId="11" w15:restartNumberingAfterBreak="0">
+  <w:abstractNum w:abstractNumId="11">
     <w:nsid w:val="0000000C"/>
     <w:multiLevelType w:val="singleLevel"/>
     <w:tmpl w:val="0000000C"/>
@@ -8256,7 +8070,7 @@
       </w:rPr>
     </w:lvl>
   </w:abstractNum>
-  <w:abstractNum w:abstractNumId="12" w15:restartNumberingAfterBreak="0">
+  <w:abstractNum w:abstractNumId="12">
     <w:nsid w:val="0000000D"/>
     <w:multiLevelType w:val="singleLevel"/>
     <w:tmpl w:val="0000000D"/>
@@ -8274,7 +8088,7 @@
       </w:pPr>
     </w:lvl>
   </w:abstractNum>
-  <w:abstractNum w:abstractNumId="13" w15:restartNumberingAfterBreak="0">
+  <w:abstractNum w:abstractNumId="13">
     <w:nsid w:val="0000000E"/>
     <w:multiLevelType w:val="multilevel"/>
     <w:tmpl w:val="0000000E"/>
@@ -8388,7 +8202,7 @@
       </w:pPr>
     </w:lvl>
   </w:abstractNum>
-  <w:abstractNum w:abstractNumId="14" w15:restartNumberingAfterBreak="0">
+  <w:abstractNum w:abstractNumId="14">
     <w:nsid w:val="0000000F"/>
     <w:multiLevelType w:val="singleLevel"/>
     <w:tmpl w:val="0000000F"/>
@@ -8406,7 +8220,7 @@
       </w:pPr>
     </w:lvl>
   </w:abstractNum>
-  <w:abstractNum w:abstractNumId="15" w15:restartNumberingAfterBreak="0">
+  <w:abstractNum w:abstractNumId="15">
     <w:nsid w:val="00000010"/>
     <w:multiLevelType w:val="multilevel"/>
     <w:tmpl w:val="00000010"/>
@@ -8520,7 +8334,7 @@
       </w:pPr>
     </w:lvl>
   </w:abstractNum>
-  <w:abstractNum w:abstractNumId="16" w15:restartNumberingAfterBreak="0">
+  <w:abstractNum w:abstractNumId="16">
     <w:nsid w:val="00000011"/>
     <w:multiLevelType w:val="multilevel"/>
     <w:tmpl w:val="00000011"/>
@@ -8633,7 +8447,7 @@
       </w:pPr>
     </w:lvl>
   </w:abstractNum>
-  <w:abstractNum w:abstractNumId="17" w15:restartNumberingAfterBreak="0">
+  <w:abstractNum w:abstractNumId="17">
     <w:nsid w:val="00000012"/>
     <w:multiLevelType w:val="singleLevel"/>
     <w:tmpl w:val="00000012"/>
@@ -8651,7 +8465,7 @@
       </w:pPr>
     </w:lvl>
   </w:abstractNum>
-  <w:abstractNum w:abstractNumId="18" w15:restartNumberingAfterBreak="0">
+  <w:abstractNum w:abstractNumId="18">
     <w:nsid w:val="0AC548F3"/>
     <w:multiLevelType w:val="hybridMultilevel"/>
     <w:tmpl w:val="E95ADD7E"/>
@@ -8740,7 +8554,7 @@
       </w:pPr>
     </w:lvl>
   </w:abstractNum>
-  <w:abstractNum w:abstractNumId="19" w15:restartNumberingAfterBreak="0">
+  <w:abstractNum w:abstractNumId="19">
     <w:nsid w:val="0F1C5952"/>
     <w:multiLevelType w:val="hybridMultilevel"/>
     <w:tmpl w:val="C2D8673A"/>
@@ -8880,7 +8694,7 @@
       </w:rPr>
     </w:lvl>
   </w:abstractNum>
-  <w:abstractNum w:abstractNumId="20" w15:restartNumberingAfterBreak="0">
+  <w:abstractNum w:abstractNumId="20">
     <w:nsid w:val="10071F88"/>
     <w:multiLevelType w:val="hybridMultilevel"/>
     <w:tmpl w:val="09AED870"/>
@@ -8992,7 +8806,7 @@
       </w:rPr>
     </w:lvl>
   </w:abstractNum>
-  <w:abstractNum w:abstractNumId="21" w15:restartNumberingAfterBreak="0">
+  <w:abstractNum w:abstractNumId="21">
     <w:nsid w:val="17E86640"/>
     <w:multiLevelType w:val="hybridMultilevel"/>
     <w:tmpl w:val="E75E9EBC"/>
@@ -9133,7 +8947,7 @@
       </w:rPr>
     </w:lvl>
   </w:abstractNum>
-  <w:abstractNum w:abstractNumId="22" w15:restartNumberingAfterBreak="0">
+  <w:abstractNum w:abstractNumId="22">
     <w:nsid w:val="1904704E"/>
     <w:multiLevelType w:val="multilevel"/>
     <w:tmpl w:val="00000011"/>
@@ -9246,7 +9060,7 @@
       </w:pPr>
     </w:lvl>
   </w:abstractNum>
-  <w:abstractNum w:abstractNumId="23" w15:restartNumberingAfterBreak="0">
+  <w:abstractNum w:abstractNumId="23">
     <w:nsid w:val="1F391341"/>
     <w:multiLevelType w:val="hybridMultilevel"/>
     <w:tmpl w:val="28D01D6A"/>
@@ -9386,7 +9200,7 @@
       </w:rPr>
     </w:lvl>
   </w:abstractNum>
-  <w:abstractNum w:abstractNumId="24" w15:restartNumberingAfterBreak="0">
+  <w:abstractNum w:abstractNumId="24">
     <w:nsid w:val="1FCD39A1"/>
     <w:multiLevelType w:val="multilevel"/>
     <w:tmpl w:val="AC12CE28"/>
@@ -9502,7 +9316,7 @@
       </w:pPr>
     </w:lvl>
   </w:abstractNum>
-  <w:abstractNum w:abstractNumId="25" w15:restartNumberingAfterBreak="0">
+  <w:abstractNum w:abstractNumId="25">
     <w:nsid w:val="1FE2537C"/>
     <w:multiLevelType w:val="hybridMultilevel"/>
     <w:tmpl w:val="DC94D102"/>
@@ -9591,7 +9405,7 @@
       </w:pPr>
     </w:lvl>
   </w:abstractNum>
-  <w:abstractNum w:abstractNumId="26" w15:restartNumberingAfterBreak="0">
+  <w:abstractNum w:abstractNumId="26">
     <w:nsid w:val="22EB47C4"/>
     <w:multiLevelType w:val="hybridMultilevel"/>
     <w:tmpl w:val="58A2CCCA"/>
@@ -9680,7 +9494,7 @@
       </w:pPr>
     </w:lvl>
   </w:abstractNum>
-  <w:abstractNum w:abstractNumId="27" w15:restartNumberingAfterBreak="0">
+  <w:abstractNum w:abstractNumId="27">
     <w:nsid w:val="2A332316"/>
     <w:multiLevelType w:val="hybridMultilevel"/>
     <w:tmpl w:val="8D50A05A"/>
@@ -9792,7 +9606,7 @@
       </w:rPr>
     </w:lvl>
   </w:abstractNum>
-  <w:abstractNum w:abstractNumId="28" w15:restartNumberingAfterBreak="0">
+  <w:abstractNum w:abstractNumId="28">
     <w:nsid w:val="2D5B3E5E"/>
     <w:multiLevelType w:val="multilevel"/>
     <w:tmpl w:val="AC12CE28"/>
@@ -9908,7 +9722,7 @@
       </w:pPr>
     </w:lvl>
   </w:abstractNum>
-  <w:abstractNum w:abstractNumId="29" w15:restartNumberingAfterBreak="0">
+  <w:abstractNum w:abstractNumId="29">
     <w:nsid w:val="3A2B4E87"/>
     <w:multiLevelType w:val="multilevel"/>
     <w:tmpl w:val="AC12CE28"/>
@@ -10024,7 +9838,7 @@
       </w:pPr>
     </w:lvl>
   </w:abstractNum>
-  <w:abstractNum w:abstractNumId="30" w15:restartNumberingAfterBreak="0">
+  <w:abstractNum w:abstractNumId="30">
     <w:nsid w:val="434F6183"/>
     <w:multiLevelType w:val="hybridMultilevel"/>
     <w:tmpl w:val="77F43510"/>
@@ -10110,7 +9924,7 @@
       </w:pPr>
     </w:lvl>
   </w:abstractNum>
-  <w:abstractNum w:abstractNumId="31" w15:restartNumberingAfterBreak="0">
+  <w:abstractNum w:abstractNumId="31">
     <w:nsid w:val="48A10028"/>
     <w:multiLevelType w:val="hybridMultilevel"/>
     <w:tmpl w:val="58A2CCCA"/>
@@ -10199,7 +10013,7 @@
       </w:pPr>
     </w:lvl>
   </w:abstractNum>
-  <w:abstractNum w:abstractNumId="32" w15:restartNumberingAfterBreak="0">
+  <w:abstractNum w:abstractNumId="32">
     <w:nsid w:val="4EAF51D8"/>
     <w:multiLevelType w:val="hybridMultilevel"/>
     <w:tmpl w:val="58A2CCCA"/>
@@ -10288,7 +10102,7 @@
       </w:pPr>
     </w:lvl>
   </w:abstractNum>
-  <w:abstractNum w:abstractNumId="33" w15:restartNumberingAfterBreak="0">
+  <w:abstractNum w:abstractNumId="33">
     <w:nsid w:val="58B72105"/>
     <w:multiLevelType w:val="multilevel"/>
     <w:tmpl w:val="D960FB60"/>
@@ -10437,7 +10251,7 @@
       </w:rPr>
     </w:lvl>
   </w:abstractNum>
-  <w:abstractNum w:abstractNumId="34" w15:restartNumberingAfterBreak="0">
+  <w:abstractNum w:abstractNumId="34">
     <w:nsid w:val="67C1146D"/>
     <w:multiLevelType w:val="hybridMultilevel"/>
     <w:tmpl w:val="7DA8282E"/>
@@ -10577,7 +10391,7 @@
       </w:rPr>
     </w:lvl>
   </w:abstractNum>
-  <w:abstractNum w:abstractNumId="35" w15:restartNumberingAfterBreak="0">
+  <w:abstractNum w:abstractNumId="35">
     <w:nsid w:val="6E6566D4"/>
     <w:multiLevelType w:val="hybridMultilevel"/>
     <w:tmpl w:val="DC94D102"/>
@@ -10666,7 +10480,7 @@
       </w:pPr>
     </w:lvl>
   </w:abstractNum>
-  <w:abstractNum w:abstractNumId="36" w15:restartNumberingAfterBreak="0">
+  <w:abstractNum w:abstractNumId="36">
     <w:nsid w:val="7745669D"/>
     <w:multiLevelType w:val="hybridMultilevel"/>
     <w:tmpl w:val="7C84415A"/>
@@ -10755,7 +10569,7 @@
       </w:pPr>
     </w:lvl>
   </w:abstractNum>
-  <w:abstractNum w:abstractNumId="37" w15:restartNumberingAfterBreak="0">
+  <w:abstractNum w:abstractNumId="37">
     <w:nsid w:val="79405515"/>
     <w:multiLevelType w:val="hybridMultilevel"/>
     <w:tmpl w:val="B588D586"/>
@@ -10871,7 +10685,7 @@
       </w:pPr>
     </w:lvl>
   </w:abstractNum>
-  <w:abstractNum w:abstractNumId="38" w15:restartNumberingAfterBreak="0">
+  <w:abstractNum w:abstractNumId="38">
     <w:nsid w:val="795348F1"/>
     <w:multiLevelType w:val="multilevel"/>
     <w:tmpl w:val="00000011"/>
@@ -10982,6 +10796,119 @@
         </w:tabs>
         <w:ind w:left="5102" w:hanging="1700"/>
       </w:pPr>
+    </w:lvl>
+  </w:abstractNum>
+  <w:abstractNum w:abstractNumId="39">
+    <w:nsid w:val="7EE024B2"/>
+    <w:multiLevelType w:val="hybridMultilevel"/>
+    <w:tmpl w:val="D3E817F8"/>
+    <w:lvl w:ilvl="0" w:tplc="482C224A">
+      <w:numFmt w:val="bullet"/>
+      <w:lvlText w:val="-"/>
+      <w:lvlJc w:val="left"/>
+      <w:pPr>
+        <w:ind w:left="720" w:hanging="360"/>
+      </w:pPr>
+      <w:rPr>
+        <w:rFonts w:ascii="Arial" w:eastAsia="MS Mincho" w:hAnsi="Arial" w:cs="Arial" w:hint="default"/>
+        <w:sz w:val="29"/>
+      </w:rPr>
+    </w:lvl>
+    <w:lvl w:ilvl="1" w:tplc="04090003" w:tentative="1">
+      <w:start w:val="1"/>
+      <w:numFmt w:val="bullet"/>
+      <w:lvlText w:val="o"/>
+      <w:lvlJc w:val="left"/>
+      <w:pPr>
+        <w:ind w:left="1440" w:hanging="360"/>
+      </w:pPr>
+      <w:rPr>
+        <w:rFonts w:ascii="Courier New" w:hAnsi="Courier New" w:cs="Courier New" w:hint="default"/>
+      </w:rPr>
+    </w:lvl>
+    <w:lvl w:ilvl="2" w:tplc="04090005" w:tentative="1">
+      <w:start w:val="1"/>
+      <w:numFmt w:val="bullet"/>
+      <w:lvlText w:val=""/>
+      <w:lvlJc w:val="left"/>
+      <w:pPr>
+        <w:ind w:left="2160" w:hanging="360"/>
+      </w:pPr>
+      <w:rPr>
+        <w:rFonts w:ascii="Wingdings" w:hAnsi="Wingdings" w:hint="default"/>
+      </w:rPr>
+    </w:lvl>
+    <w:lvl w:ilvl="3" w:tplc="04090001" w:tentative="1">
+      <w:start w:val="1"/>
+      <w:numFmt w:val="bullet"/>
+      <w:lvlText w:val=""/>
+      <w:lvlJc w:val="left"/>
+      <w:pPr>
+        <w:ind w:left="2880" w:hanging="360"/>
+      </w:pPr>
+      <w:rPr>
+        <w:rFonts w:ascii="Symbol" w:hAnsi="Symbol" w:hint="default"/>
+      </w:rPr>
+    </w:lvl>
+    <w:lvl w:ilvl="4" w:tplc="04090003" w:tentative="1">
+      <w:start w:val="1"/>
+      <w:numFmt w:val="bullet"/>
+      <w:lvlText w:val="o"/>
+      <w:lvlJc w:val="left"/>
+      <w:pPr>
+        <w:ind w:left="3600" w:hanging="360"/>
+      </w:pPr>
+      <w:rPr>
+        <w:rFonts w:ascii="Courier New" w:hAnsi="Courier New" w:cs="Courier New" w:hint="default"/>
+      </w:rPr>
+    </w:lvl>
+    <w:lvl w:ilvl="5" w:tplc="04090005" w:tentative="1">
+      <w:start w:val="1"/>
+      <w:numFmt w:val="bullet"/>
+      <w:lvlText w:val=""/>
+      <w:lvlJc w:val="left"/>
+      <w:pPr>
+        <w:ind w:left="4320" w:hanging="360"/>
+      </w:pPr>
+      <w:rPr>
+        <w:rFonts w:ascii="Wingdings" w:hAnsi="Wingdings" w:hint="default"/>
+      </w:rPr>
+    </w:lvl>
+    <w:lvl w:ilvl="6" w:tplc="04090001" w:tentative="1">
+      <w:start w:val="1"/>
+      <w:numFmt w:val="bullet"/>
+      <w:lvlText w:val=""/>
+      <w:lvlJc w:val="left"/>
+      <w:pPr>
+        <w:ind w:left="5040" w:hanging="360"/>
+      </w:pPr>
+      <w:rPr>
+        <w:rFonts w:ascii="Symbol" w:hAnsi="Symbol" w:hint="default"/>
+      </w:rPr>
+    </w:lvl>
+    <w:lvl w:ilvl="7" w:tplc="04090003" w:tentative="1">
+      <w:start w:val="1"/>
+      <w:numFmt w:val="bullet"/>
+      <w:lvlText w:val="o"/>
+      <w:lvlJc w:val="left"/>
+      <w:pPr>
+        <w:ind w:left="5760" w:hanging="360"/>
+      </w:pPr>
+      <w:rPr>
+        <w:rFonts w:ascii="Courier New" w:hAnsi="Courier New" w:cs="Courier New" w:hint="default"/>
+      </w:rPr>
+    </w:lvl>
+    <w:lvl w:ilvl="8" w:tplc="04090005" w:tentative="1">
+      <w:start w:val="1"/>
+      <w:numFmt w:val="bullet"/>
+      <w:lvlText w:val=""/>
+      <w:lvlJc w:val="left"/>
+      <w:pPr>
+        <w:ind w:left="6480" w:hanging="360"/>
+      </w:pPr>
+      <w:rPr>
+        <w:rFonts w:ascii="Wingdings" w:hAnsi="Wingdings" w:hint="default"/>
+      </w:rPr>
     </w:lvl>
   </w:abstractNum>
   <w:num w:numId="1">
@@ -11101,11 +11028,14 @@
   <w:num w:numId="39">
     <w:abstractNumId w:val="36"/>
   </w:num>
+  <w:num w:numId="40">
+    <w:abstractNumId w:val="39"/>
+  </w:num>
 </w:numbering>
 </file>
 
 <file path=word/styles.xml><?xml version="1.0" encoding="utf-8"?>
-<w:styles xmlns:mc="http://schemas.openxmlformats.org/markup-compatibility/2006" xmlns:r="http://schemas.openxmlformats.org/officeDocument/2006/relationships" xmlns:w="http://schemas.openxmlformats.org/wordprocessingml/2006/main" xmlns:w14="http://schemas.microsoft.com/office/word/2010/wordml" xmlns:w15="http://schemas.microsoft.com/office/word/2012/wordml" xmlns:w16cid="http://schemas.microsoft.com/office/word/2016/wordml/cid" xmlns:w16se="http://schemas.microsoft.com/office/word/2015/wordml/symex" mc:Ignorable="w14 w15 w16se w16cid">
+<w:styles xmlns:r="http://schemas.openxmlformats.org/officeDocument/2006/relationships" xmlns:w="http://schemas.openxmlformats.org/wordprocessingml/2006/main">
   <w:docDefaults>
     <w:rPrDefault>
       <w:rPr>
@@ -11115,375 +11045,146 @@
     </w:rPrDefault>
     <w:pPrDefault/>
   </w:docDefaults>
-  <w:latentStyles w:defLockedState="0" w:defUIPriority="0" w:defSemiHidden="0" w:defUnhideWhenUsed="0" w:defQFormat="0" w:count="376">
-    <w:lsdException w:name="Normal" w:qFormat="1"/>
-    <w:lsdException w:name="heading 1" w:qFormat="1"/>
-    <w:lsdException w:name="heading 2" w:qFormat="1"/>
-    <w:lsdException w:name="heading 3" w:semiHidden="1" w:unhideWhenUsed="1" w:qFormat="1"/>
-    <w:lsdException w:name="heading 4" w:semiHidden="1" w:unhideWhenUsed="1" w:qFormat="1"/>
-    <w:lsdException w:name="heading 5" w:semiHidden="1" w:unhideWhenUsed="1" w:qFormat="1"/>
-    <w:lsdException w:name="heading 6" w:semiHidden="1" w:unhideWhenUsed="1" w:qFormat="1"/>
-    <w:lsdException w:name="heading 7" w:semiHidden="1" w:unhideWhenUsed="1" w:qFormat="1"/>
-    <w:lsdException w:name="heading 8" w:semiHidden="1" w:unhideWhenUsed="1" w:qFormat="1"/>
-    <w:lsdException w:name="heading 9" w:semiHidden="1" w:unhideWhenUsed="1" w:qFormat="1"/>
-    <w:lsdException w:name="index 1" w:semiHidden="1" w:unhideWhenUsed="1"/>
-    <w:lsdException w:name="index 2" w:semiHidden="1" w:unhideWhenUsed="1"/>
-    <w:lsdException w:name="index 3" w:semiHidden="1" w:unhideWhenUsed="1"/>
-    <w:lsdException w:name="index 4" w:semiHidden="1" w:unhideWhenUsed="1"/>
-    <w:lsdException w:name="index 5" w:semiHidden="1" w:unhideWhenUsed="1"/>
-    <w:lsdException w:name="index 6" w:semiHidden="1" w:unhideWhenUsed="1"/>
-    <w:lsdException w:name="index 7" w:semiHidden="1" w:unhideWhenUsed="1"/>
-    <w:lsdException w:name="index 8" w:semiHidden="1" w:unhideWhenUsed="1"/>
-    <w:lsdException w:name="index 9" w:semiHidden="1" w:unhideWhenUsed="1"/>
-    <w:lsdException w:name="toc 1" w:semiHidden="1" w:uiPriority="39" w:unhideWhenUsed="1"/>
-    <w:lsdException w:name="toc 2" w:semiHidden="1" w:uiPriority="39" w:unhideWhenUsed="1"/>
-    <w:lsdException w:name="toc 3" w:semiHidden="1" w:uiPriority="39" w:unhideWhenUsed="1"/>
-    <w:lsdException w:name="toc 4" w:semiHidden="1" w:unhideWhenUsed="1"/>
-    <w:lsdException w:name="toc 5" w:semiHidden="1" w:unhideWhenUsed="1"/>
-    <w:lsdException w:name="toc 6" w:semiHidden="1" w:unhideWhenUsed="1"/>
-    <w:lsdException w:name="toc 7" w:semiHidden="1" w:unhideWhenUsed="1"/>
-    <w:lsdException w:name="toc 8" w:semiHidden="1" w:unhideWhenUsed="1"/>
-    <w:lsdException w:name="toc 9" w:semiHidden="1" w:unhideWhenUsed="1"/>
-    <w:lsdException w:name="Normal Indent" w:semiHidden="1" w:unhideWhenUsed="1"/>
-    <w:lsdException w:name="footnote text" w:semiHidden="1" w:unhideWhenUsed="1"/>
-    <w:lsdException w:name="annotation text" w:semiHidden="1" w:unhideWhenUsed="1"/>
-    <w:lsdException w:name="header" w:semiHidden="1" w:unhideWhenUsed="1"/>
-    <w:lsdException w:name="footer" w:semiHidden="1" w:unhideWhenUsed="1"/>
-    <w:lsdException w:name="index heading" w:semiHidden="1" w:unhideWhenUsed="1"/>
-    <w:lsdException w:name="caption" w:semiHidden="1" w:unhideWhenUsed="1" w:qFormat="1"/>
-    <w:lsdException w:name="table of figures" w:semiHidden="1" w:unhideWhenUsed="1"/>
-    <w:lsdException w:name="envelope address" w:semiHidden="1" w:unhideWhenUsed="1"/>
-    <w:lsdException w:name="envelope return" w:semiHidden="1" w:unhideWhenUsed="1"/>
-    <w:lsdException w:name="footnote reference" w:semiHidden="1" w:unhideWhenUsed="1"/>
-    <w:lsdException w:name="annotation reference" w:semiHidden="1" w:unhideWhenUsed="1"/>
-    <w:lsdException w:name="line number" w:semiHidden="1" w:unhideWhenUsed="1"/>
-    <w:lsdException w:name="page number" w:semiHidden="1" w:unhideWhenUsed="1"/>
-    <w:lsdException w:name="endnote reference" w:semiHidden="1" w:unhideWhenUsed="1"/>
-    <w:lsdException w:name="endnote text" w:semiHidden="1" w:unhideWhenUsed="1"/>
-    <w:lsdException w:name="table of authorities" w:semiHidden="1" w:unhideWhenUsed="1"/>
-    <w:lsdException w:name="toa heading" w:semiHidden="1" w:unhideWhenUsed="1"/>
-    <w:lsdException w:name="List" w:semiHidden="1" w:unhideWhenUsed="1"/>
-    <w:lsdException w:name="List 2" w:semiHidden="1" w:unhideWhenUsed="1"/>
-    <w:lsdException w:name="List 3" w:semiHidden="1" w:unhideWhenUsed="1"/>
-    <w:lsdException w:name="List 4" w:semiHidden="1" w:unhideWhenUsed="1"/>
-    <w:lsdException w:name="List 5" w:semiHidden="1" w:unhideWhenUsed="1"/>
-    <w:lsdException w:name="List Bullet 2" w:semiHidden="1" w:unhideWhenUsed="1"/>
-    <w:lsdException w:name="List Bullet 3" w:semiHidden="1" w:unhideWhenUsed="1"/>
-    <w:lsdException w:name="List Bullet 4" w:semiHidden="1" w:unhideWhenUsed="1"/>
-    <w:lsdException w:name="List Bullet 5" w:semiHidden="1" w:unhideWhenUsed="1"/>
-    <w:lsdException w:name="List Number 2" w:semiHidden="1" w:unhideWhenUsed="1"/>
-    <w:lsdException w:name="List Number 3" w:semiHidden="1" w:unhideWhenUsed="1"/>
-    <w:lsdException w:name="List Number 4" w:semiHidden="1" w:unhideWhenUsed="1"/>
-    <w:lsdException w:name="List Number 5" w:semiHidden="1" w:unhideWhenUsed="1"/>
-    <w:lsdException w:name="Title" w:qFormat="1"/>
-    <w:lsdException w:name="Closing" w:semiHidden="1" w:unhideWhenUsed="1"/>
-    <w:lsdException w:name="Signature" w:semiHidden="1" w:unhideWhenUsed="1"/>
-    <w:lsdException w:name="Default Paragraph Font" w:semiHidden="1" w:unhideWhenUsed="1"/>
-    <w:lsdException w:name="Body Text" w:semiHidden="1" w:unhideWhenUsed="1"/>
-    <w:lsdException w:name="Body Text Indent" w:semiHidden="1" w:unhideWhenUsed="1"/>
-    <w:lsdException w:name="List Continue" w:semiHidden="1" w:unhideWhenUsed="1"/>
-    <w:lsdException w:name="List Continue 2" w:semiHidden="1" w:unhideWhenUsed="1"/>
-    <w:lsdException w:name="Subtitle" w:qFormat="1"/>
-    <w:lsdException w:name="Salutation" w:semiHidden="1" w:unhideWhenUsed="1"/>
-    <w:lsdException w:name="Date" w:semiHidden="1" w:unhideWhenUsed="1"/>
-    <w:lsdException w:name="Body Text First Indent" w:semiHidden="1" w:unhideWhenUsed="1"/>
-    <w:lsdException w:name="Body Text First Indent 2" w:semiHidden="1" w:unhideWhenUsed="1"/>
-    <w:lsdException w:name="Note Heading" w:semiHidden="1" w:unhideWhenUsed="1"/>
-    <w:lsdException w:name="Body Text 2" w:semiHidden="1" w:unhideWhenUsed="1"/>
-    <w:lsdException w:name="Body Text 3" w:semiHidden="1" w:unhideWhenUsed="1"/>
-    <w:lsdException w:name="Body Text Indent 2" w:semiHidden="1" w:unhideWhenUsed="1"/>
-    <w:lsdException w:name="Body Text Indent 3" w:semiHidden="1" w:unhideWhenUsed="1"/>
-    <w:lsdException w:name="Block Text" w:semiHidden="1" w:unhideWhenUsed="1"/>
-    <w:lsdException w:name="Hyperlink" w:semiHidden="1" w:uiPriority="99" w:unhideWhenUsed="1"/>
-    <w:lsdException w:name="FollowedHyperlink" w:semiHidden="1" w:unhideWhenUsed="1"/>
-    <w:lsdException w:name="Strong" w:qFormat="1"/>
-    <w:lsdException w:name="Emphasis" w:qFormat="1"/>
-    <w:lsdException w:name="Document Map" w:semiHidden="1" w:unhideWhenUsed="1"/>
-    <w:lsdException w:name="Plain Text" w:semiHidden="1" w:unhideWhenUsed="1"/>
-    <w:lsdException w:name="E-mail Signature" w:semiHidden="1" w:unhideWhenUsed="1"/>
-    <w:lsdException w:name="HTML Top of Form" w:semiHidden="1" w:unhideWhenUsed="1"/>
-    <w:lsdException w:name="HTML Bottom of Form" w:semiHidden="1" w:unhideWhenUsed="1"/>
-    <w:lsdException w:name="Normal (Web)" w:semiHidden="1" w:uiPriority="99" w:unhideWhenUsed="1"/>
-    <w:lsdException w:name="HTML Acronym" w:semiHidden="1" w:unhideWhenUsed="1"/>
-    <w:lsdException w:name="HTML Address" w:semiHidden="1" w:unhideWhenUsed="1"/>
-    <w:lsdException w:name="HTML Cite" w:semiHidden="1" w:unhideWhenUsed="1"/>
-    <w:lsdException w:name="HTML Code" w:semiHidden="1" w:unhideWhenUsed="1"/>
-    <w:lsdException w:name="HTML Definition" w:semiHidden="1" w:unhideWhenUsed="1"/>
-    <w:lsdException w:name="HTML Keyboard" w:semiHidden="1" w:unhideWhenUsed="1"/>
-    <w:lsdException w:name="HTML Preformatted" w:semiHidden="1" w:unhideWhenUsed="1"/>
-    <w:lsdException w:name="HTML Sample" w:semiHidden="1" w:unhideWhenUsed="1"/>
-    <w:lsdException w:name="HTML Typewriter" w:semiHidden="1" w:unhideWhenUsed="1"/>
-    <w:lsdException w:name="HTML Variable" w:semiHidden="1" w:unhideWhenUsed="1"/>
-    <w:lsdException w:name="Normal Table" w:semiHidden="1" w:unhideWhenUsed="1"/>
-    <w:lsdException w:name="annotation subject" w:semiHidden="1" w:unhideWhenUsed="1"/>
-    <w:lsdException w:name="No List" w:semiHidden="1" w:unhideWhenUsed="1"/>
-    <w:lsdException w:name="Outline List 1" w:semiHidden="1" w:unhideWhenUsed="1"/>
-    <w:lsdException w:name="Outline List 2" w:semiHidden="1" w:unhideWhenUsed="1"/>
-    <w:lsdException w:name="Outline List 3" w:semiHidden="1" w:unhideWhenUsed="1"/>
-    <w:lsdException w:name="Table Simple 1" w:semiHidden="1" w:unhideWhenUsed="1"/>
-    <w:lsdException w:name="Table Simple 2" w:semiHidden="1" w:unhideWhenUsed="1"/>
-    <w:lsdException w:name="Table Simple 3" w:semiHidden="1" w:unhideWhenUsed="1"/>
-    <w:lsdException w:name="Table Classic 1" w:semiHidden="1" w:unhideWhenUsed="1"/>
-    <w:lsdException w:name="Table Classic 2" w:semiHidden="1" w:unhideWhenUsed="1"/>
-    <w:lsdException w:name="Table Classic 3" w:semiHidden="1" w:unhideWhenUsed="1"/>
-    <w:lsdException w:name="Table Classic 4" w:semiHidden="1" w:unhideWhenUsed="1"/>
-    <w:lsdException w:name="Table Colorful 1" w:semiHidden="1" w:unhideWhenUsed="1"/>
-    <w:lsdException w:name="Table Colorful 2" w:semiHidden="1" w:unhideWhenUsed="1"/>
-    <w:lsdException w:name="Table Colorful 3" w:semiHidden="1" w:unhideWhenUsed="1"/>
-    <w:lsdException w:name="Table Columns 1" w:semiHidden="1" w:unhideWhenUsed="1"/>
-    <w:lsdException w:name="Table Columns 2" w:semiHidden="1" w:unhideWhenUsed="1"/>
-    <w:lsdException w:name="Table Columns 3" w:semiHidden="1" w:unhideWhenUsed="1"/>
-    <w:lsdException w:name="Table Columns 4" w:semiHidden="1" w:unhideWhenUsed="1"/>
-    <w:lsdException w:name="Table Columns 5" w:semiHidden="1" w:unhideWhenUsed="1"/>
-    <w:lsdException w:name="Table Grid 1" w:semiHidden="1" w:unhideWhenUsed="1"/>
-    <w:lsdException w:name="Table Grid 2" w:semiHidden="1" w:unhideWhenUsed="1"/>
-    <w:lsdException w:name="Table Grid 3" w:semiHidden="1" w:unhideWhenUsed="1"/>
-    <w:lsdException w:name="Table Grid 4" w:semiHidden="1" w:unhideWhenUsed="1"/>
-    <w:lsdException w:name="Table Grid 5" w:semiHidden="1" w:unhideWhenUsed="1"/>
-    <w:lsdException w:name="Table Grid 6" w:semiHidden="1" w:unhideWhenUsed="1"/>
-    <w:lsdException w:name="Table Grid 7" w:semiHidden="1" w:unhideWhenUsed="1"/>
-    <w:lsdException w:name="Table Grid 8" w:semiHidden="1" w:unhideWhenUsed="1"/>
-    <w:lsdException w:name="Table List 1" w:semiHidden="1" w:unhideWhenUsed="1"/>
-    <w:lsdException w:name="Table List 2" w:semiHidden="1" w:unhideWhenUsed="1"/>
-    <w:lsdException w:name="Table List 3" w:semiHidden="1" w:unhideWhenUsed="1"/>
-    <w:lsdException w:name="Table List 4" w:semiHidden="1" w:unhideWhenUsed="1"/>
-    <w:lsdException w:name="Table List 5" w:semiHidden="1" w:unhideWhenUsed="1"/>
-    <w:lsdException w:name="Table List 6" w:semiHidden="1" w:unhideWhenUsed="1"/>
-    <w:lsdException w:name="Table List 7" w:semiHidden="1" w:unhideWhenUsed="1"/>
-    <w:lsdException w:name="Table List 8" w:semiHidden="1" w:unhideWhenUsed="1"/>
-    <w:lsdException w:name="Table 3D effects 1" w:semiHidden="1" w:unhideWhenUsed="1"/>
-    <w:lsdException w:name="Table 3D effects 2" w:semiHidden="1" w:unhideWhenUsed="1"/>
-    <w:lsdException w:name="Table 3D effects 3" w:semiHidden="1" w:unhideWhenUsed="1"/>
-    <w:lsdException w:name="Table Contemporary" w:semiHidden="1" w:unhideWhenUsed="1"/>
-    <w:lsdException w:name="Table Elegant" w:semiHidden="1" w:unhideWhenUsed="1"/>
-    <w:lsdException w:name="Table Professional" w:semiHidden="1" w:unhideWhenUsed="1"/>
-    <w:lsdException w:name="Table Subtle 1" w:semiHidden="1" w:unhideWhenUsed="1"/>
-    <w:lsdException w:name="Table Subtle 2" w:semiHidden="1" w:unhideWhenUsed="1"/>
-    <w:lsdException w:name="Table Web 1" w:semiHidden="1" w:unhideWhenUsed="1"/>
-    <w:lsdException w:name="Table Web 2" w:semiHidden="1" w:unhideWhenUsed="1"/>
-    <w:lsdException w:name="Table Web 3" w:semiHidden="1" w:unhideWhenUsed="1"/>
-    <w:lsdException w:name="Balloon Text" w:semiHidden="1" w:unhideWhenUsed="1"/>
-    <w:lsdException w:name="Table Theme" w:semiHidden="1" w:unhideWhenUsed="1"/>
-    <w:lsdException w:name="Placeholder Text" w:semiHidden="1" w:uiPriority="99"/>
-    <w:lsdException w:name="No Spacing" w:uiPriority="1" w:qFormat="1"/>
-    <w:lsdException w:name="Light Shading" w:uiPriority="60"/>
-    <w:lsdException w:name="Light List" w:uiPriority="61"/>
-    <w:lsdException w:name="Light Grid" w:uiPriority="62"/>
-    <w:lsdException w:name="Medium Shading 1" w:uiPriority="63"/>
-    <w:lsdException w:name="Medium Shading 2" w:uiPriority="64"/>
-    <w:lsdException w:name="Medium List 1" w:uiPriority="65"/>
-    <w:lsdException w:name="Medium List 2" w:uiPriority="66"/>
-    <w:lsdException w:name="Medium Grid 1" w:uiPriority="67"/>
-    <w:lsdException w:name="Medium Grid 2" w:uiPriority="68"/>
-    <w:lsdException w:name="Medium Grid 3" w:uiPriority="69"/>
-    <w:lsdException w:name="Dark List" w:uiPriority="70"/>
-    <w:lsdException w:name="Colorful Shading" w:uiPriority="71"/>
-    <w:lsdException w:name="Colorful List" w:uiPriority="72"/>
-    <w:lsdException w:name="Colorful Grid" w:uiPriority="73"/>
-    <w:lsdException w:name="Light Shading Accent 1" w:uiPriority="60"/>
-    <w:lsdException w:name="Light List Accent 1" w:uiPriority="61"/>
-    <w:lsdException w:name="Light Grid Accent 1" w:uiPriority="62"/>
-    <w:lsdException w:name="Medium Shading 1 Accent 1" w:uiPriority="63"/>
-    <w:lsdException w:name="Medium Shading 2 Accent 1" w:uiPriority="64"/>
-    <w:lsdException w:name="Medium List 1 Accent 1" w:uiPriority="65"/>
-    <w:lsdException w:name="Revision" w:semiHidden="1" w:uiPriority="99"/>
-    <w:lsdException w:name="List Paragraph" w:uiPriority="34" w:qFormat="1"/>
-    <w:lsdException w:name="Quote" w:uiPriority="29" w:qFormat="1"/>
-    <w:lsdException w:name="Intense Quote" w:uiPriority="30" w:qFormat="1"/>
-    <w:lsdException w:name="Medium List 2 Accent 1" w:uiPriority="66"/>
-    <w:lsdException w:name="Medium Grid 1 Accent 1" w:uiPriority="67"/>
-    <w:lsdException w:name="Medium Grid 2 Accent 1" w:uiPriority="68"/>
-    <w:lsdException w:name="Medium Grid 3 Accent 1" w:uiPriority="69"/>
-    <w:lsdException w:name="Dark List Accent 1" w:uiPriority="70"/>
-    <w:lsdException w:name="Colorful Shading Accent 1" w:uiPriority="71"/>
-    <w:lsdException w:name="Colorful List Accent 1" w:uiPriority="72"/>
-    <w:lsdException w:name="Colorful Grid Accent 1" w:uiPriority="73"/>
-    <w:lsdException w:name="Light Shading Accent 2" w:uiPriority="60"/>
-    <w:lsdException w:name="Light List Accent 2" w:uiPriority="61"/>
-    <w:lsdException w:name="Light Grid Accent 2" w:uiPriority="62"/>
-    <w:lsdException w:name="Medium Shading 1 Accent 2" w:uiPriority="63"/>
-    <w:lsdException w:name="Medium Shading 2 Accent 2" w:uiPriority="64"/>
-    <w:lsdException w:name="Medium List 1 Accent 2" w:uiPriority="65"/>
-    <w:lsdException w:name="Medium List 2 Accent 2" w:uiPriority="66"/>
-    <w:lsdException w:name="Medium Grid 1 Accent 2" w:uiPriority="67"/>
-    <w:lsdException w:name="Medium Grid 2 Accent 2" w:uiPriority="68"/>
-    <w:lsdException w:name="Medium Grid 3 Accent 2" w:uiPriority="69"/>
-    <w:lsdException w:name="Dark List Accent 2" w:uiPriority="70"/>
-    <w:lsdException w:name="Colorful Shading Accent 2" w:uiPriority="71"/>
-    <w:lsdException w:name="Colorful List Accent 2" w:uiPriority="72"/>
-    <w:lsdException w:name="Colorful Grid Accent 2" w:uiPriority="73"/>
-    <w:lsdException w:name="Light Shading Accent 3" w:uiPriority="60"/>
-    <w:lsdException w:name="Light List Accent 3" w:uiPriority="61"/>
-    <w:lsdException w:name="Light Grid Accent 3" w:uiPriority="62"/>
-    <w:lsdException w:name="Medium Shading 1 Accent 3" w:uiPriority="63"/>
-    <w:lsdException w:name="Medium Shading 2 Accent 3" w:uiPriority="64"/>
-    <w:lsdException w:name="Medium List 1 Accent 3" w:uiPriority="65"/>
-    <w:lsdException w:name="Medium List 2 Accent 3" w:uiPriority="66"/>
-    <w:lsdException w:name="Medium Grid 1 Accent 3" w:uiPriority="67"/>
-    <w:lsdException w:name="Medium Grid 2 Accent 3" w:uiPriority="68"/>
-    <w:lsdException w:name="Medium Grid 3 Accent 3" w:uiPriority="69"/>
-    <w:lsdException w:name="Dark List Accent 3" w:uiPriority="70"/>
-    <w:lsdException w:name="Colorful Shading Accent 3" w:uiPriority="71"/>
-    <w:lsdException w:name="Colorful List Accent 3" w:uiPriority="72"/>
-    <w:lsdException w:name="Colorful Grid Accent 3" w:uiPriority="73"/>
-    <w:lsdException w:name="Light Shading Accent 4" w:uiPriority="60"/>
-    <w:lsdException w:name="Light List Accent 4" w:uiPriority="61"/>
-    <w:lsdException w:name="Light Grid Accent 4" w:uiPriority="62"/>
-    <w:lsdException w:name="Medium Shading 1 Accent 4" w:uiPriority="63"/>
-    <w:lsdException w:name="Medium Shading 2 Accent 4" w:uiPriority="64"/>
-    <w:lsdException w:name="Medium List 1 Accent 4" w:uiPriority="65"/>
-    <w:lsdException w:name="Medium List 2 Accent 4" w:uiPriority="66"/>
-    <w:lsdException w:name="Medium Grid 1 Accent 4" w:uiPriority="67"/>
-    <w:lsdException w:name="Medium Grid 2 Accent 4" w:uiPriority="68"/>
-    <w:lsdException w:name="Medium Grid 3 Accent 4" w:uiPriority="69"/>
-    <w:lsdException w:name="Dark List Accent 4" w:uiPriority="70"/>
-    <w:lsdException w:name="Colorful Shading Accent 4" w:uiPriority="71"/>
-    <w:lsdException w:name="Colorful List Accent 4" w:uiPriority="72"/>
-    <w:lsdException w:name="Colorful Grid Accent 4" w:uiPriority="73"/>
-    <w:lsdException w:name="Light Shading Accent 5" w:uiPriority="60"/>
-    <w:lsdException w:name="Light List Accent 5" w:uiPriority="61"/>
-    <w:lsdException w:name="Light Grid Accent 5" w:uiPriority="62"/>
-    <w:lsdException w:name="Medium Shading 1 Accent 5" w:uiPriority="63"/>
-    <w:lsdException w:name="Medium Shading 2 Accent 5" w:uiPriority="64"/>
-    <w:lsdException w:name="Medium List 1 Accent 5" w:uiPriority="65"/>
-    <w:lsdException w:name="Medium List 2 Accent 5" w:uiPriority="66"/>
-    <w:lsdException w:name="Medium Grid 1 Accent 5" w:uiPriority="67"/>
-    <w:lsdException w:name="Medium Grid 2 Accent 5" w:uiPriority="68"/>
-    <w:lsdException w:name="Medium Grid 3 Accent 5" w:uiPriority="69"/>
-    <w:lsdException w:name="Dark List Accent 5" w:uiPriority="70"/>
-    <w:lsdException w:name="Colorful Shading Accent 5" w:uiPriority="71"/>
-    <w:lsdException w:name="Colorful List Accent 5" w:uiPriority="72"/>
-    <w:lsdException w:name="Colorful Grid Accent 5" w:uiPriority="73"/>
-    <w:lsdException w:name="Light Shading Accent 6" w:uiPriority="60"/>
-    <w:lsdException w:name="Light List Accent 6" w:uiPriority="61"/>
-    <w:lsdException w:name="Light Grid Accent 6" w:uiPriority="62"/>
-    <w:lsdException w:name="Medium Shading 1 Accent 6" w:uiPriority="63"/>
-    <w:lsdException w:name="Medium Shading 2 Accent 6" w:uiPriority="64"/>
-    <w:lsdException w:name="Medium List 1 Accent 6" w:uiPriority="65"/>
-    <w:lsdException w:name="Medium List 2 Accent 6" w:uiPriority="66"/>
-    <w:lsdException w:name="Medium Grid 1 Accent 6" w:uiPriority="67"/>
-    <w:lsdException w:name="Medium Grid 2 Accent 6" w:uiPriority="68"/>
-    <w:lsdException w:name="Medium Grid 3 Accent 6" w:uiPriority="69"/>
-    <w:lsdException w:name="Dark List Accent 6" w:uiPriority="70"/>
-    <w:lsdException w:name="Colorful Shading Accent 6" w:uiPriority="71"/>
-    <w:lsdException w:name="Colorful List Accent 6" w:uiPriority="72"/>
-    <w:lsdException w:name="Colorful Grid Accent 6" w:uiPriority="73"/>
-    <w:lsdException w:name="Subtle Emphasis" w:uiPriority="19" w:qFormat="1"/>
-    <w:lsdException w:name="Intense Emphasis" w:uiPriority="21" w:qFormat="1"/>
-    <w:lsdException w:name="Subtle Reference" w:uiPriority="31" w:qFormat="1"/>
-    <w:lsdException w:name="Intense Reference" w:uiPriority="32" w:qFormat="1"/>
-    <w:lsdException w:name="Book Title" w:uiPriority="33" w:qFormat="1"/>
-    <w:lsdException w:name="Bibliography" w:semiHidden="1" w:uiPriority="37" w:unhideWhenUsed="1"/>
-    <w:lsdException w:name="TOC Heading" w:semiHidden="1" w:uiPriority="39" w:unhideWhenUsed="1" w:qFormat="1"/>
-    <w:lsdException w:name="Plain Table 1" w:uiPriority="41"/>
-    <w:lsdException w:name="Plain Table 2" w:uiPriority="42"/>
-    <w:lsdException w:name="Plain Table 3" w:uiPriority="43"/>
-    <w:lsdException w:name="Plain Table 4" w:uiPriority="44"/>
-    <w:lsdException w:name="Plain Table 5" w:uiPriority="45"/>
-    <w:lsdException w:name="Grid Table Light" w:uiPriority="40"/>
-    <w:lsdException w:name="Grid Table 1 Light" w:uiPriority="46"/>
-    <w:lsdException w:name="Grid Table 2" w:uiPriority="47"/>
-    <w:lsdException w:name="Grid Table 3" w:uiPriority="48"/>
-    <w:lsdException w:name="Grid Table 4" w:uiPriority="49"/>
-    <w:lsdException w:name="Grid Table 5 Dark" w:uiPriority="50"/>
-    <w:lsdException w:name="Grid Table 6 Colorful" w:uiPriority="51"/>
-    <w:lsdException w:name="Grid Table 7 Colorful" w:uiPriority="52"/>
-    <w:lsdException w:name="Grid Table 1 Light Accent 1" w:uiPriority="46"/>
-    <w:lsdException w:name="Grid Table 2 Accent 1" w:uiPriority="47"/>
-    <w:lsdException w:name="Grid Table 3 Accent 1" w:uiPriority="48"/>
-    <w:lsdException w:name="Grid Table 4 Accent 1" w:uiPriority="49"/>
-    <w:lsdException w:name="Grid Table 5 Dark Accent 1" w:uiPriority="50"/>
-    <w:lsdException w:name="Grid Table 6 Colorful Accent 1" w:uiPriority="51"/>
-    <w:lsdException w:name="Grid Table 7 Colorful Accent 1" w:uiPriority="52"/>
-    <w:lsdException w:name="Grid Table 1 Light Accent 2" w:uiPriority="46"/>
-    <w:lsdException w:name="Grid Table 2 Accent 2" w:uiPriority="47"/>
-    <w:lsdException w:name="Grid Table 3 Accent 2" w:uiPriority="48"/>
-    <w:lsdException w:name="Grid Table 4 Accent 2" w:uiPriority="49"/>
-    <w:lsdException w:name="Grid Table 5 Dark Accent 2" w:uiPriority="50"/>
-    <w:lsdException w:name="Grid Table 6 Colorful Accent 2" w:uiPriority="51"/>
-    <w:lsdException w:name="Grid Table 7 Colorful Accent 2" w:uiPriority="52"/>
-    <w:lsdException w:name="Grid Table 1 Light Accent 3" w:uiPriority="46"/>
-    <w:lsdException w:name="Grid Table 2 Accent 3" w:uiPriority="47"/>
-    <w:lsdException w:name="Grid Table 3 Accent 3" w:uiPriority="48"/>
-    <w:lsdException w:name="Grid Table 4 Accent 3" w:uiPriority="49"/>
-    <w:lsdException w:name="Grid Table 5 Dark Accent 3" w:uiPriority="50"/>
-    <w:lsdException w:name="Grid Table 6 Colorful Accent 3" w:uiPriority="51"/>
-    <w:lsdException w:name="Grid Table 7 Colorful Accent 3" w:uiPriority="52"/>
-    <w:lsdException w:name="Grid Table 1 Light Accent 4" w:uiPriority="46"/>
-    <w:lsdException w:name="Grid Table 2 Accent 4" w:uiPriority="47"/>
-    <w:lsdException w:name="Grid Table 3 Accent 4" w:uiPriority="48"/>
-    <w:lsdException w:name="Grid Table 4 Accent 4" w:uiPriority="49"/>
-    <w:lsdException w:name="Grid Table 5 Dark Accent 4" w:uiPriority="50"/>
-    <w:lsdException w:name="Grid Table 6 Colorful Accent 4" w:uiPriority="51"/>
-    <w:lsdException w:name="Grid Table 7 Colorful Accent 4" w:uiPriority="52"/>
-    <w:lsdException w:name="Grid Table 1 Light Accent 5" w:uiPriority="46"/>
-    <w:lsdException w:name="Grid Table 2 Accent 5" w:uiPriority="47"/>
-    <w:lsdException w:name="Grid Table 3 Accent 5" w:uiPriority="48"/>
-    <w:lsdException w:name="Grid Table 4 Accent 5" w:uiPriority="49"/>
-    <w:lsdException w:name="Grid Table 5 Dark Accent 5" w:uiPriority="50"/>
-    <w:lsdException w:name="Grid Table 6 Colorful Accent 5" w:uiPriority="51"/>
-    <w:lsdException w:name="Grid Table 7 Colorful Accent 5" w:uiPriority="52"/>
-    <w:lsdException w:name="Grid Table 1 Light Accent 6" w:uiPriority="46"/>
-    <w:lsdException w:name="Grid Table 2 Accent 6" w:uiPriority="47"/>
-    <w:lsdException w:name="Grid Table 3 Accent 6" w:uiPriority="48"/>
-    <w:lsdException w:name="Grid Table 4 Accent 6" w:uiPriority="49"/>
-    <w:lsdException w:name="Grid Table 5 Dark Accent 6" w:uiPriority="50"/>
-    <w:lsdException w:name="Grid Table 6 Colorful Accent 6" w:uiPriority="51"/>
-    <w:lsdException w:name="Grid Table 7 Colorful Accent 6" w:uiPriority="52"/>
-    <w:lsdException w:name="List Table 1 Light" w:uiPriority="46"/>
-    <w:lsdException w:name="List Table 2" w:uiPriority="47"/>
-    <w:lsdException w:name="List Table 3" w:uiPriority="48"/>
-    <w:lsdException w:name="List Table 4" w:uiPriority="49"/>
-    <w:lsdException w:name="List Table 5 Dark" w:uiPriority="50"/>
-    <w:lsdException w:name="List Table 6 Colorful" w:uiPriority="51"/>
-    <w:lsdException w:name="List Table 7 Colorful" w:uiPriority="52"/>
-    <w:lsdException w:name="List Table 1 Light Accent 1" w:uiPriority="46"/>
-    <w:lsdException w:name="List Table 2 Accent 1" w:uiPriority="47"/>
-    <w:lsdException w:name="List Table 3 Accent 1" w:uiPriority="48"/>
-    <w:lsdException w:name="List Table 4 Accent 1" w:uiPriority="49"/>
-    <w:lsdException w:name="List Table 5 Dark Accent 1" w:uiPriority="50"/>
-    <w:lsdException w:name="List Table 6 Colorful Accent 1" w:uiPriority="51"/>
-    <w:lsdException w:name="List Table 7 Colorful Accent 1" w:uiPriority="52"/>
-    <w:lsdException w:name="List Table 1 Light Accent 2" w:uiPriority="46"/>
-    <w:lsdException w:name="List Table 2 Accent 2" w:uiPriority="47"/>
-    <w:lsdException w:name="List Table 3 Accent 2" w:uiPriority="48"/>
-    <w:lsdException w:name="List Table 4 Accent 2" w:uiPriority="49"/>
-    <w:lsdException w:name="List Table 5 Dark Accent 2" w:uiPriority="50"/>
-    <w:lsdException w:name="List Table 6 Colorful Accent 2" w:uiPriority="51"/>
-    <w:lsdException w:name="List Table 7 Colorful Accent 2" w:uiPriority="52"/>
-    <w:lsdException w:name="List Table 1 Light Accent 3" w:uiPriority="46"/>
-    <w:lsdException w:name="List Table 2 Accent 3" w:uiPriority="47"/>
-    <w:lsdException w:name="List Table 3 Accent 3" w:uiPriority="48"/>
-    <w:lsdException w:name="List Table 4 Accent 3" w:uiPriority="49"/>
-    <w:lsdException w:name="List Table 5 Dark Accent 3" w:uiPriority="50"/>
-    <w:lsdException w:name="List Table 6 Colorful Accent 3" w:uiPriority="51"/>
-    <w:lsdException w:name="List Table 7 Colorful Accent 3" w:uiPriority="52"/>
-    <w:lsdException w:name="List Table 1 Light Accent 4" w:uiPriority="46"/>
-    <w:lsdException w:name="List Table 2 Accent 4" w:uiPriority="47"/>
-    <w:lsdException w:name="List Table 3 Accent 4" w:uiPriority="48"/>
-    <w:lsdException w:name="List Table 4 Accent 4" w:uiPriority="49"/>
-    <w:lsdException w:name="List Table 5 Dark Accent 4" w:uiPriority="50"/>
-    <w:lsdException w:name="List Table 6 Colorful Accent 4" w:uiPriority="51"/>
-    <w:lsdException w:name="List Table 7 Colorful Accent 4" w:uiPriority="52"/>
-    <w:lsdException w:name="List Table 1 Light Accent 5" w:uiPriority="46"/>
-    <w:lsdException w:name="List Table 2 Accent 5" w:uiPriority="47"/>
-    <w:lsdException w:name="List Table 3 Accent 5" w:uiPriority="48"/>
-    <w:lsdException w:name="List Table 4 Accent 5" w:uiPriority="49"/>
-    <w:lsdException w:name="List Table 5 Dark Accent 5" w:uiPriority="50"/>
-    <w:lsdException w:name="List Table 6 Colorful Accent 5" w:uiPriority="51"/>
-    <w:lsdException w:name="List Table 7 Colorful Accent 5" w:uiPriority="52"/>
-    <w:lsdException w:name="List Table 1 Light Accent 6" w:uiPriority="46"/>
-    <w:lsdException w:name="List Table 2 Accent 6" w:uiPriority="47"/>
-    <w:lsdException w:name="List Table 3 Accent 6" w:uiPriority="48"/>
-    <w:lsdException w:name="List Table 4 Accent 6" w:uiPriority="49"/>
-    <w:lsdException w:name="List Table 5 Dark Accent 6" w:uiPriority="50"/>
-    <w:lsdException w:name="List Table 6 Colorful Accent 6" w:uiPriority="51"/>
-    <w:lsdException w:name="List Table 7 Colorful Accent 6" w:uiPriority="52"/>
-    <w:lsdException w:name="Mention" w:semiHidden="1" w:uiPriority="99" w:unhideWhenUsed="1"/>
-    <w:lsdException w:name="Smart Hyperlink" w:semiHidden="1" w:uiPriority="99" w:unhideWhenUsed="1"/>
-    <w:lsdException w:name="Hashtag" w:semiHidden="1" w:uiPriority="99" w:unhideWhenUsed="1"/>
-    <w:lsdException w:name="Unresolved Mention" w:semiHidden="1" w:uiPriority="99" w:unhideWhenUsed="1"/>
-    <w:lsdException w:name="Smart Link" w:semiHidden="1" w:uiPriority="99" w:unhideWhenUsed="1"/>
+  <w:latentStyles w:defLockedState="0" w:defUIPriority="0" w:defSemiHidden="1" w:defUnhideWhenUsed="1" w:defQFormat="0" w:count="267">
+    <w:lsdException w:name="Normal" w:semiHidden="0" w:unhideWhenUsed="0" w:qFormat="1"/>
+    <w:lsdException w:name="heading 1" w:semiHidden="0" w:unhideWhenUsed="0" w:qFormat="1"/>
+    <w:lsdException w:name="heading 2" w:semiHidden="0" w:unhideWhenUsed="0" w:qFormat="1"/>
+    <w:lsdException w:name="heading 3" w:qFormat="1"/>
+    <w:lsdException w:name="heading 4" w:qFormat="1"/>
+    <w:lsdException w:name="heading 5" w:qFormat="1"/>
+    <w:lsdException w:name="heading 6" w:qFormat="1"/>
+    <w:lsdException w:name="heading 7" w:qFormat="1"/>
+    <w:lsdException w:name="heading 8" w:qFormat="1"/>
+    <w:lsdException w:name="heading 9" w:qFormat="1"/>
+    <w:lsdException w:name="toc 1" w:uiPriority="39"/>
+    <w:lsdException w:name="toc 2" w:uiPriority="39"/>
+    <w:lsdException w:name="toc 3" w:uiPriority="39"/>
+    <w:lsdException w:name="caption" w:qFormat="1"/>
+    <w:lsdException w:name="macro" w:semiHidden="0" w:unhideWhenUsed="0"/>
+    <w:lsdException w:name="List Bullet" w:semiHidden="0" w:unhideWhenUsed="0"/>
+    <w:lsdException w:name="List Number" w:semiHidden="0" w:unhideWhenUsed="0"/>
+    <w:lsdException w:name="Title" w:semiHidden="0" w:unhideWhenUsed="0" w:qFormat="1"/>
+    <w:lsdException w:name="List Continue 3" w:semiHidden="0" w:unhideWhenUsed="0"/>
+    <w:lsdException w:name="List Continue 4" w:semiHidden="0" w:unhideWhenUsed="0"/>
+    <w:lsdException w:name="List Continue 5" w:semiHidden="0" w:unhideWhenUsed="0"/>
+    <w:lsdException w:name="Message Header" w:semiHidden="0" w:unhideWhenUsed="0"/>
+    <w:lsdException w:name="Subtitle" w:semiHidden="0" w:unhideWhenUsed="0" w:qFormat="1"/>
+    <w:lsdException w:name="Hyperlink" w:uiPriority="99"/>
+    <w:lsdException w:name="Strong" w:semiHidden="0" w:unhideWhenUsed="0" w:qFormat="1"/>
+    <w:lsdException w:name="Emphasis" w:semiHidden="0" w:unhideWhenUsed="0" w:qFormat="1"/>
+    <w:lsdException w:name="Normal (Web)" w:uiPriority="99"/>
+    <w:lsdException w:name="Table Grid" w:semiHidden="0" w:unhideWhenUsed="0"/>
+    <w:lsdException w:name="Placeholder Text" w:uiPriority="99" w:unhideWhenUsed="0"/>
+    <w:lsdException w:name="No Spacing" w:semiHidden="0" w:uiPriority="1" w:unhideWhenUsed="0" w:qFormat="1"/>
+    <w:lsdException w:name="Light Shading" w:semiHidden="0" w:uiPriority="60" w:unhideWhenUsed="0"/>
+    <w:lsdException w:name="Light List" w:semiHidden="0" w:uiPriority="61" w:unhideWhenUsed="0"/>
+    <w:lsdException w:name="Light Grid" w:semiHidden="0" w:uiPriority="62" w:unhideWhenUsed="0"/>
+    <w:lsdException w:name="Medium Shading 1" w:semiHidden="0" w:uiPriority="63" w:unhideWhenUsed="0"/>
+    <w:lsdException w:name="Medium Shading 2" w:semiHidden="0" w:uiPriority="64" w:unhideWhenUsed="0"/>
+    <w:lsdException w:name="Medium List 1" w:semiHidden="0" w:uiPriority="65" w:unhideWhenUsed="0"/>
+    <w:lsdException w:name="Medium List 2" w:semiHidden="0" w:uiPriority="66" w:unhideWhenUsed="0"/>
+    <w:lsdException w:name="Medium Grid 1" w:semiHidden="0" w:uiPriority="67" w:unhideWhenUsed="0"/>
+    <w:lsdException w:name="Medium Grid 2" w:semiHidden="0" w:uiPriority="68" w:unhideWhenUsed="0"/>
+    <w:lsdException w:name="Medium Grid 3" w:semiHidden="0" w:uiPriority="69" w:unhideWhenUsed="0"/>
+    <w:lsdException w:name="Dark List" w:semiHidden="0" w:uiPriority="70" w:unhideWhenUsed="0"/>
+    <w:lsdException w:name="Colorful Shading" w:semiHidden="0" w:uiPriority="71" w:unhideWhenUsed="0"/>
+    <w:lsdException w:name="Colorful List" w:semiHidden="0" w:uiPriority="72" w:unhideWhenUsed="0"/>
+    <w:lsdException w:name="Colorful Grid" w:semiHidden="0" w:uiPriority="73" w:unhideWhenUsed="0"/>
+    <w:lsdException w:name="Light Shading Accent 1" w:semiHidden="0" w:uiPriority="60" w:unhideWhenUsed="0"/>
+    <w:lsdException w:name="Light List Accent 1" w:semiHidden="0" w:uiPriority="61" w:unhideWhenUsed="0"/>
+    <w:lsdException w:name="Light Grid Accent 1" w:semiHidden="0" w:uiPriority="62" w:unhideWhenUsed="0"/>
+    <w:lsdException w:name="Medium Shading 1 Accent 1" w:semiHidden="0" w:uiPriority="63" w:unhideWhenUsed="0"/>
+    <w:lsdException w:name="Medium Shading 2 Accent 1" w:semiHidden="0" w:uiPriority="64" w:unhideWhenUsed="0"/>
+    <w:lsdException w:name="Medium List 1 Accent 1" w:semiHidden="0" w:uiPriority="65" w:unhideWhenUsed="0"/>
+    <w:lsdException w:name="Revision" w:uiPriority="99" w:unhideWhenUsed="0"/>
+    <w:lsdException w:name="List Paragraph" w:semiHidden="0" w:uiPriority="34" w:unhideWhenUsed="0" w:qFormat="1"/>
+    <w:lsdException w:name="Quote" w:semiHidden="0" w:uiPriority="29" w:unhideWhenUsed="0" w:qFormat="1"/>
+    <w:lsdException w:name="Intense Quote" w:semiHidden="0" w:uiPriority="30" w:unhideWhenUsed="0" w:qFormat="1"/>
+    <w:lsdException w:name="Medium List 2 Accent 1" w:semiHidden="0" w:uiPriority="66" w:unhideWhenUsed="0"/>
+    <w:lsdException w:name="Medium Grid 1 Accent 1" w:semiHidden="0" w:uiPriority="67" w:unhideWhenUsed="0"/>
+    <w:lsdException w:name="Medium Grid 2 Accent 1" w:semiHidden="0" w:uiPriority="68" w:unhideWhenUsed="0"/>
+    <w:lsdException w:name="Medium Grid 3 Accent 1" w:semiHidden="0" w:uiPriority="69" w:unhideWhenUsed="0"/>
+    <w:lsdException w:name="Dark List Accent 1" w:semiHidden="0" w:uiPriority="70" w:unhideWhenUsed="0"/>
+    <w:lsdException w:name="Colorful Shading Accent 1" w:semiHidden="0" w:uiPriority="71" w:unhideWhenUsed="0"/>
+    <w:lsdException w:name="Colorful List Accent 1" w:semiHidden="0" w:uiPriority="72" w:unhideWhenUsed="0"/>
+    <w:lsdException w:name="Colorful Grid Accent 1" w:semiHidden="0" w:uiPriority="73" w:unhideWhenUsed="0"/>
+    <w:lsdException w:name="Light Shading Accent 2" w:semiHidden="0" w:uiPriority="60" w:unhideWhenUsed="0"/>
+    <w:lsdException w:name="Light List Accent 2" w:semiHidden="0" w:uiPriority="61" w:unhideWhenUsed="0"/>
+    <w:lsdException w:name="Light Grid Accent 2" w:semiHidden="0" w:uiPriority="62" w:unhideWhenUsed="0"/>
+    <w:lsdException w:name="Medium Shading 1 Accent 2" w:semiHidden="0" w:uiPriority="63" w:unhideWhenUsed="0"/>
+    <w:lsdException w:name="Medium Shading 2 Accent 2" w:semiHidden="0" w:uiPriority="64" w:unhideWhenUsed="0"/>
+    <w:lsdException w:name="Medium List 1 Accent 2" w:semiHidden="0" w:uiPriority="65" w:unhideWhenUsed="0"/>
+    <w:lsdException w:name="Medium List 2 Accent 2" w:semiHidden="0" w:uiPriority="66" w:unhideWhenUsed="0"/>
+    <w:lsdException w:name="Medium Grid 1 Accent 2" w:semiHidden="0" w:uiPriority="67" w:unhideWhenUsed="0"/>
+    <w:lsdException w:name="Medium Grid 2 Accent 2" w:semiHidden="0" w:uiPriority="68" w:unhideWhenUsed="0"/>
+    <w:lsdException w:name="Medium Grid 3 Accent 2" w:semiHidden="0" w:uiPriority="69" w:unhideWhenUsed="0"/>
+    <w:lsdException w:name="Dark List Accent 2" w:semiHidden="0" w:uiPriority="70" w:unhideWhenUsed="0"/>
+    <w:lsdException w:name="Colorful Shading Accent 2" w:semiHidden="0" w:uiPriority="71" w:unhideWhenUsed="0"/>
+    <w:lsdException w:name="Colorful List Accent 2" w:semiHidden="0" w:uiPriority="72" w:unhideWhenUsed="0"/>
+    <w:lsdException w:name="Colorful Grid Accent 2" w:semiHidden="0" w:uiPriority="73" w:unhideWhenUsed="0"/>
+    <w:lsdException w:name="Light Shading Accent 3" w:semiHidden="0" w:uiPriority="60" w:unhideWhenUsed="0"/>
+    <w:lsdException w:name="Light List Accent 3" w:semiHidden="0" w:uiPriority="61" w:unhideWhenUsed="0"/>
+    <w:lsdException w:name="Light Grid Accent 3" w:semiHidden="0" w:uiPriority="62" w:unhideWhenUsed="0"/>
+    <w:lsdException w:name="Medium Shading 1 Accent 3" w:semiHidden="0" w:uiPriority="63" w:unhideWhenUsed="0"/>
+    <w:lsdException w:name="Medium Shading 2 Accent 3" w:semiHidden="0" w:uiPriority="64" w:unhideWhenUsed="0"/>
+    <w:lsdException w:name="Medium List 1 Accent 3" w:semiHidden="0" w:uiPriority="65" w:unhideWhenUsed="0"/>
+    <w:lsdException w:name="Medium List 2 Accent 3" w:semiHidden="0" w:uiPriority="66" w:unhideWhenUsed="0"/>
+    <w:lsdException w:name="Medium Grid 1 Accent 3" w:semiHidden="0" w:uiPriority="67" w:unhideWhenUsed="0"/>
+    <w:lsdException w:name="Medium Grid 2 Accent 3" w:semiHidden="0" w:uiPriority="68" w:unhideWhenUsed="0"/>
+    <w:lsdException w:name="Medium Grid 3 Accent 3" w:semiHidden="0" w:uiPriority="69" w:unhideWhenUsed="0"/>
+    <w:lsdException w:name="Dark List Accent 3" w:semiHidden="0" w:uiPriority="70" w:unhideWhenUsed="0"/>
+    <w:lsdException w:name="Colorful Shading Accent 3" w:semiHidden="0" w:uiPriority="71" w:unhideWhenUsed="0"/>
+    <w:lsdException w:name="Colorful List Accent 3" w:semiHidden="0" w:uiPriority="72" w:unhideWhenUsed="0"/>
+    <w:lsdException w:name="Colorful Grid Accent 3" w:semiHidden="0" w:uiPriority="73" w:unhideWhenUsed="0"/>
+    <w:lsdException w:name="Light Shading Accent 4" w:semiHidden="0" w:uiPriority="60" w:unhideWhenUsed="0"/>
+    <w:lsdException w:name="Light List Accent 4" w:semiHidden="0" w:uiPriority="61" w:unhideWhenUsed="0"/>
+    <w:lsdException w:name="Light Grid Accent 4" w:semiHidden="0" w:uiPriority="62" w:unhideWhenUsed="0"/>
+    <w:lsdException w:name="Medium Shading 1 Accent 4" w:semiHidden="0" w:uiPriority="63" w:unhideWhenUsed="0"/>
+    <w:lsdException w:name="Medium Shading 2 Accent 4" w:semiHidden="0" w:uiPriority="64" w:unhideWhenUsed="0"/>
+    <w:lsdException w:name="Medium List 1 Accent 4" w:semiHidden="0" w:uiPriority="65" w:unhideWhenUsed="0"/>
+    <w:lsdException w:name="Medium List 2 Accent 4" w:semiHidden="0" w:uiPriority="66" w:unhideWhenUsed="0"/>
+    <w:lsdException w:name="Medium Grid 1 Accent 4" w:semiHidden="0" w:uiPriority="67" w:unhideWhenUsed="0"/>
+    <w:lsdException w:name="Medium Grid 2 Accent 4" w:semiHidden="0" w:uiPriority="68" w:unhideWhenUsed="0"/>
+    <w:lsdException w:name="Medium Grid 3 Accent 4" w:semiHidden="0" w:uiPriority="69" w:unhideWhenUsed="0"/>
+    <w:lsdException w:name="Dark List Accent 4" w:semiHidden="0" w:uiPriority="70" w:unhideWhenUsed="0"/>
+    <w:lsdException w:name="Colorful Shading Accent 4" w:semiHidden="0" w:uiPriority="71" w:unhideWhenUsed="0"/>
+    <w:lsdException w:name="Colorful List Accent 4" w:semiHidden="0" w:uiPriority="72" w:unhideWhenUsed="0"/>
+    <w:lsdException w:name="Colorful Grid Accent 4" w:semiHidden="0" w:uiPriority="73" w:unhideWhenUsed="0"/>
+    <w:lsdException w:name="Light Shading Accent 5" w:semiHidden="0" w:uiPriority="60" w:unhideWhenUsed="0"/>
+    <w:lsdException w:name="Light List Accent 5" w:semiHidden="0" w:uiPriority="61" w:unhideWhenUsed="0"/>
+    <w:lsdException w:name="Light Grid Accent 5" w:semiHidden="0" w:uiPriority="62" w:unhideWhenUsed="0"/>
+    <w:lsdException w:name="Medium Shading 1 Accent 5" w:semiHidden="0" w:uiPriority="63" w:unhideWhenUsed="0"/>
+    <w:lsdException w:name="Medium Shading 2 Accent 5" w:semiHidden="0" w:uiPriority="64" w:unhideWhenUsed="0"/>
+    <w:lsdException w:name="Medium List 1 Accent 5" w:semiHidden="0" w:uiPriority="65" w:unhideWhenUsed="0"/>
+    <w:lsdException w:name="Medium List 2 Accent 5" w:semiHidden="0" w:uiPriority="66" w:unhideWhenUsed="0"/>
+    <w:lsdException w:name="Medium Grid 1 Accent 5" w:semiHidden="0" w:uiPriority="67" w:unhideWhenUsed="0"/>
+    <w:lsdException w:name="Medium Grid 2 Accent 5" w:semiHidden="0" w:uiPriority="68" w:unhideWhenUsed="0"/>
+    <w:lsdException w:name="Medium Grid 3 Accent 5" w:semiHidden="0" w:uiPriority="69" w:unhideWhenUsed="0"/>
+    <w:lsdException w:name="Dark List Accent 5" w:semiHidden="0" w:uiPriority="70" w:unhideWhenUsed="0"/>
+    <w:lsdException w:name="Colorful Shading Accent 5" w:semiHidden="0" w:uiPriority="71" w:unhideWhenUsed="0"/>
+    <w:lsdException w:name="Colorful List Accent 5" w:semiHidden="0" w:uiPriority="72" w:unhideWhenUsed="0"/>
+    <w:lsdException w:name="Colorful Grid Accent 5" w:semiHidden="0" w:uiPriority="73" w:unhideWhenUsed="0"/>
+    <w:lsdException w:name="Light Shading Accent 6" w:semiHidden="0" w:uiPriority="60" w:unhideWhenUsed="0"/>
+    <w:lsdException w:name="Light List Accent 6" w:semiHidden="0" w:uiPriority="61" w:unhideWhenUsed="0"/>
+    <w:lsdException w:name="Light Grid Accent 6" w:semiHidden="0" w:uiPriority="62" w:unhideWhenUsed="0"/>
+    <w:lsdException w:name="Medium Shading 1 Accent 6" w:semiHidden="0" w:uiPriority="63" w:unhideWhenUsed="0"/>
+    <w:lsdException w:name="Medium Shading 2 Accent 6" w:semiHidden="0" w:uiPriority="64" w:unhideWhenUsed="0"/>
+    <w:lsdException w:name="Medium List 1 Accent 6" w:semiHidden="0" w:uiPriority="65" w:unhideWhenUsed="0"/>
+    <w:lsdException w:name="Medium List 2 Accent 6" w:semiHidden="0" w:uiPriority="66" w:unhideWhenUsed="0"/>
+    <w:lsdException w:name="Medium Grid 1 Accent 6" w:semiHidden="0" w:uiPriority="67" w:unhideWhenUsed="0"/>
+    <w:lsdException w:name="Medium Grid 2 Accent 6" w:semiHidden="0" w:uiPriority="68" w:unhideWhenUsed="0"/>
+    <w:lsdException w:name="Medium Grid 3 Accent 6" w:semiHidden="0" w:uiPriority="69" w:unhideWhenUsed="0"/>
+    <w:lsdException w:name="Dark List Accent 6" w:semiHidden="0" w:uiPriority="70" w:unhideWhenUsed="0"/>
+    <w:lsdException w:name="Colorful Shading Accent 6" w:semiHidden="0" w:uiPriority="71" w:unhideWhenUsed="0"/>
+    <w:lsdException w:name="Colorful List Accent 6" w:semiHidden="0" w:uiPriority="72" w:unhideWhenUsed="0"/>
+    <w:lsdException w:name="Colorful Grid Accent 6" w:semiHidden="0" w:uiPriority="73" w:unhideWhenUsed="0"/>
+    <w:lsdException w:name="Subtle Emphasis" w:semiHidden="0" w:uiPriority="19" w:unhideWhenUsed="0" w:qFormat="1"/>
+    <w:lsdException w:name="Intense Emphasis" w:semiHidden="0" w:uiPriority="21" w:unhideWhenUsed="0" w:qFormat="1"/>
+    <w:lsdException w:name="Subtle Reference" w:semiHidden="0" w:uiPriority="31" w:unhideWhenUsed="0" w:qFormat="1"/>
+    <w:lsdException w:name="Intense Reference" w:semiHidden="0" w:uiPriority="32" w:unhideWhenUsed="0" w:qFormat="1"/>
+    <w:lsdException w:name="Book Title" w:semiHidden="0" w:uiPriority="33" w:unhideWhenUsed="0" w:qFormat="1"/>
+    <w:lsdException w:name="Bibliography" w:uiPriority="37"/>
+    <w:lsdException w:name="TOC Heading" w:uiPriority="39" w:qFormat="1"/>
   </w:latentStyles>
   <w:style w:type="paragraph" w:default="1" w:styleId="Normal">
     <w:name w:val="Normal"/>
@@ -11586,6 +11287,7 @@
     <w:uiPriority w:val="99"/>
     <w:semiHidden/>
     <w:unhideWhenUsed/>
+    <w:qFormat/>
     <w:tblPr>
       <w:tblInd w:w="0" w:type="dxa"/>
       <w:tblCellMar>
@@ -11604,12 +11306,14 @@
   </w:style>
   <w:style w:type="character" w:customStyle="1" w:styleId="WW8Num1z0">
     <w:name w:val="WW8Num1z0"/>
+    <w:rsid w:val="0049067D"/>
     <w:rPr>
       <w:rFonts w:ascii="Symbol" w:hAnsi="Symbol"/>
     </w:rPr>
   </w:style>
   <w:style w:type="character" w:customStyle="1" w:styleId="WW8Num4z0">
     <w:name w:val="WW8Num4z0"/>
+    <w:rsid w:val="0049067D"/>
     <w:rPr>
       <w:rFonts w:ascii="Tahoma" w:hAnsi="Tahoma" w:cs="Tahoma"/>
       <w:sz w:val="20"/>
@@ -11618,42 +11322,49 @@
   </w:style>
   <w:style w:type="character" w:customStyle="1" w:styleId="WW8Num5z0">
     <w:name w:val="WW8Num5z0"/>
+    <w:rsid w:val="0049067D"/>
     <w:rPr>
       <w:rFonts w:ascii="Symbol" w:hAnsi="Symbol"/>
     </w:rPr>
   </w:style>
   <w:style w:type="character" w:customStyle="1" w:styleId="WW8Num5z1">
     <w:name w:val="WW8Num5z1"/>
+    <w:rsid w:val="0049067D"/>
     <w:rPr>
       <w:rFonts w:ascii="Courier New" w:hAnsi="Courier New" w:cs="Courier New"/>
     </w:rPr>
   </w:style>
   <w:style w:type="character" w:customStyle="1" w:styleId="WW8Num5z2">
     <w:name w:val="WW8Num5z2"/>
+    <w:rsid w:val="0049067D"/>
     <w:rPr>
       <w:rFonts w:ascii="Wingdings" w:hAnsi="Wingdings"/>
     </w:rPr>
   </w:style>
   <w:style w:type="character" w:customStyle="1" w:styleId="WW8Num6z0">
     <w:name w:val="WW8Num6z0"/>
+    <w:rsid w:val="0049067D"/>
     <w:rPr>
       <w:rFonts w:ascii="Symbol" w:hAnsi="Symbol"/>
     </w:rPr>
   </w:style>
   <w:style w:type="character" w:customStyle="1" w:styleId="WW8Num6z1">
     <w:name w:val="WW8Num6z1"/>
+    <w:rsid w:val="0049067D"/>
     <w:rPr>
       <w:rFonts w:ascii="Courier New" w:hAnsi="Courier New" w:cs="Courier New"/>
     </w:rPr>
   </w:style>
   <w:style w:type="character" w:customStyle="1" w:styleId="WW8Num6z2">
     <w:name w:val="WW8Num6z2"/>
+    <w:rsid w:val="0049067D"/>
     <w:rPr>
       <w:rFonts w:ascii="Wingdings" w:hAnsi="Wingdings"/>
     </w:rPr>
   </w:style>
   <w:style w:type="character" w:customStyle="1" w:styleId="WW8Num8z0">
     <w:name w:val="WW8Num8z0"/>
+    <w:rsid w:val="0049067D"/>
     <w:rPr>
       <w:rFonts w:ascii="Tahoma" w:hAnsi="Tahoma" w:cs="Tahoma"/>
       <w:sz w:val="20"/>
@@ -11662,30 +11373,35 @@
   </w:style>
   <w:style w:type="character" w:customStyle="1" w:styleId="WW8Num11z0">
     <w:name w:val="WW8Num11z0"/>
+    <w:rsid w:val="0049067D"/>
     <w:rPr>
       <w:lang w:val="en-IE"/>
     </w:rPr>
   </w:style>
   <w:style w:type="character" w:customStyle="1" w:styleId="WW8Num12z0">
     <w:name w:val="WW8Num12z0"/>
+    <w:rsid w:val="0049067D"/>
     <w:rPr>
       <w:rFonts w:ascii="Symbol" w:hAnsi="Symbol"/>
     </w:rPr>
   </w:style>
   <w:style w:type="character" w:customStyle="1" w:styleId="WW8Num12z1">
     <w:name w:val="WW8Num12z1"/>
+    <w:rsid w:val="0049067D"/>
     <w:rPr>
       <w:rFonts w:ascii="Courier New" w:hAnsi="Courier New" w:cs="Courier New"/>
     </w:rPr>
   </w:style>
   <w:style w:type="character" w:customStyle="1" w:styleId="WW8Num12z2">
     <w:name w:val="WW8Num12z2"/>
+    <w:rsid w:val="0049067D"/>
     <w:rPr>
       <w:rFonts w:ascii="Wingdings" w:hAnsi="Wingdings"/>
     </w:rPr>
   </w:style>
   <w:style w:type="character" w:customStyle="1" w:styleId="WW8Num13z0">
     <w:name w:val="WW8Num13z0"/>
+    <w:rsid w:val="0049067D"/>
     <w:rPr>
       <w:rFonts w:ascii="Tahoma" w:hAnsi="Tahoma" w:cs="Tahoma"/>
       <w:sz w:val="20"/>
@@ -11695,6 +11411,7 @@
   <w:style w:type="character" w:customStyle="1" w:styleId="NoSpacingChar">
     <w:name w:val="No Spacing Char"/>
     <w:basedOn w:val="DefaultParagraphFont"/>
+    <w:rsid w:val="0049067D"/>
     <w:rPr>
       <w:sz w:val="22"/>
       <w:szCs w:val="22"/>
@@ -11704,6 +11421,7 @@
   <w:style w:type="character" w:customStyle="1" w:styleId="CharChar2">
     <w:name w:val="Char Char2"/>
     <w:basedOn w:val="DefaultParagraphFont"/>
+    <w:rsid w:val="0049067D"/>
     <w:rPr>
       <w:rFonts w:ascii="Tahoma" w:hAnsi="Tahoma" w:cs="Mangal"/>
       <w:sz w:val="16"/>
@@ -11713,14 +11431,17 @@
   <w:style w:type="character" w:customStyle="1" w:styleId="CharChar1">
     <w:name w:val="Char Char1"/>
     <w:basedOn w:val="DefaultParagraphFont"/>
+    <w:rsid w:val="0049067D"/>
   </w:style>
   <w:style w:type="character" w:customStyle="1" w:styleId="CharChar">
     <w:name w:val="Char Char"/>
     <w:basedOn w:val="DefaultParagraphFont"/>
+    <w:rsid w:val="0049067D"/>
   </w:style>
   <w:style w:type="character" w:styleId="PlaceholderText">
     <w:name w:val="Placeholder Text"/>
     <w:basedOn w:val="DefaultParagraphFont"/>
+    <w:rsid w:val="0049067D"/>
     <w:rPr>
       <w:color w:val="808080"/>
     </w:rPr>
@@ -11728,6 +11449,7 @@
   <w:style w:type="character" w:customStyle="1" w:styleId="CharChar5">
     <w:name w:val="Char Char5"/>
     <w:basedOn w:val="DefaultParagraphFont"/>
+    <w:rsid w:val="0049067D"/>
     <w:rPr>
       <w:rFonts w:ascii="Cambria" w:eastAsia="MS Gothic" w:hAnsi="Cambria" w:cs="Mangal"/>
       <w:sz w:val="24"/>
@@ -11737,6 +11459,7 @@
   <w:style w:type="character" w:customStyle="1" w:styleId="CharChar4">
     <w:name w:val="Char Char4"/>
     <w:basedOn w:val="DefaultParagraphFont"/>
+    <w:rsid w:val="0049067D"/>
     <w:rPr>
       <w:rFonts w:ascii="Cambria" w:eastAsia="MS Gothic" w:hAnsi="Cambria" w:cs="Mangal"/>
     </w:rPr>
@@ -11744,6 +11467,7 @@
   <w:style w:type="character" w:customStyle="1" w:styleId="CharChar3">
     <w:name w:val="Char Char3"/>
     <w:basedOn w:val="DefaultParagraphFont"/>
+    <w:rsid w:val="0049067D"/>
     <w:rPr>
       <w:rFonts w:ascii="Cambria" w:eastAsia="MS Gothic" w:hAnsi="Cambria" w:cs="Times New Roman"/>
     </w:rPr>
@@ -11752,6 +11476,7 @@
     <w:name w:val="Hyperlink"/>
     <w:basedOn w:val="DefaultParagraphFont"/>
     <w:uiPriority w:val="99"/>
+    <w:rsid w:val="0049067D"/>
     <w:rPr>
       <w:color w:val="0000FF"/>
       <w:u w:val="single"/>
@@ -11760,6 +11485,7 @@
   <w:style w:type="character" w:styleId="CommentReference">
     <w:name w:val="annotation reference"/>
     <w:basedOn w:val="DefaultParagraphFont"/>
+    <w:rsid w:val="0049067D"/>
     <w:rPr>
       <w:sz w:val="16"/>
       <w:szCs w:val="16"/>
@@ -11768,11 +11494,13 @@
   <w:style w:type="character" w:styleId="PageNumber">
     <w:name w:val="page number"/>
     <w:basedOn w:val="DefaultParagraphFont"/>
+    <w:rsid w:val="0049067D"/>
   </w:style>
   <w:style w:type="paragraph" w:customStyle="1" w:styleId="Tiu">
     <w:name w:val="Tiêu đề"/>
     <w:basedOn w:val="Normal"/>
     <w:next w:val="BodyText"/>
+    <w:rsid w:val="0049067D"/>
     <w:pPr>
       <w:keepNext/>
       <w:spacing w:before="240"/>
@@ -11786,10 +11514,12 @@
   <w:style w:type="paragraph" w:styleId="BodyText">
     <w:name w:val="Body Text"/>
     <w:basedOn w:val="Normal"/>
+    <w:rsid w:val="0049067D"/>
   </w:style>
   <w:style w:type="paragraph" w:styleId="List">
     <w:name w:val="List"/>
     <w:basedOn w:val="BodyText"/>
+    <w:rsid w:val="0049067D"/>
     <w:rPr>
       <w:rFonts w:cs="Tahoma"/>
     </w:rPr>
@@ -11797,6 +11527,7 @@
   <w:style w:type="paragraph" w:customStyle="1" w:styleId="Ph">
     <w:name w:val="Phụ đề"/>
     <w:basedOn w:val="Normal"/>
+    <w:rsid w:val="0049067D"/>
     <w:pPr>
       <w:suppressLineNumbers/>
       <w:spacing w:before="120"/>
@@ -11812,6 +11543,7 @@
   <w:style w:type="paragraph" w:customStyle="1" w:styleId="Chmc">
     <w:name w:val="Chỉ mục"/>
     <w:basedOn w:val="Normal"/>
+    <w:rsid w:val="0049067D"/>
     <w:pPr>
       <w:suppressLineNumbers/>
     </w:pPr>
@@ -11822,6 +11554,7 @@
   <w:style w:type="paragraph" w:styleId="NoSpacing">
     <w:name w:val="No Spacing"/>
     <w:qFormat/>
+    <w:rsid w:val="0049067D"/>
     <w:pPr>
       <w:widowControl w:val="0"/>
       <w:suppressAutoHyphens/>
@@ -11836,6 +11569,7 @@
   <w:style w:type="paragraph" w:styleId="BalloonText">
     <w:name w:val="Balloon Text"/>
     <w:basedOn w:val="Normal"/>
+    <w:rsid w:val="0049067D"/>
     <w:pPr>
       <w:spacing w:after="0" w:line="240" w:lineRule="auto"/>
     </w:pPr>
@@ -11848,6 +11582,7 @@
   <w:style w:type="paragraph" w:styleId="Header">
     <w:name w:val="header"/>
     <w:basedOn w:val="Normal"/>
+    <w:rsid w:val="0049067D"/>
     <w:pPr>
       <w:spacing w:after="0" w:line="240" w:lineRule="auto"/>
     </w:pPr>
@@ -11855,6 +11590,7 @@
   <w:style w:type="paragraph" w:styleId="Footer">
     <w:name w:val="footer"/>
     <w:basedOn w:val="Normal"/>
+    <w:rsid w:val="0049067D"/>
     <w:pPr>
       <w:spacing w:after="0" w:line="240" w:lineRule="auto"/>
     </w:pPr>
@@ -11863,6 +11599,7 @@
     <w:name w:val="List Paragraph"/>
     <w:basedOn w:val="Normal"/>
     <w:qFormat/>
+    <w:rsid w:val="0049067D"/>
     <w:pPr>
       <w:ind w:left="840"/>
     </w:pPr>
@@ -11870,6 +11607,7 @@
   <w:style w:type="paragraph" w:customStyle="1" w:styleId="NormalH">
     <w:name w:val="NormalH"/>
     <w:basedOn w:val="Normal"/>
+    <w:rsid w:val="0049067D"/>
     <w:pPr>
       <w:pageBreakBefore/>
       <w:tabs>
@@ -11971,6 +11709,7 @@
     <w:basedOn w:val="Normal"/>
     <w:next w:val="Normal"/>
     <w:semiHidden/>
+    <w:rsid w:val="0049067D"/>
     <w:pPr>
       <w:spacing w:after="0"/>
       <w:ind w:left="660"/>
@@ -11985,6 +11724,7 @@
     <w:basedOn w:val="Normal"/>
     <w:next w:val="Normal"/>
     <w:semiHidden/>
+    <w:rsid w:val="0049067D"/>
     <w:pPr>
       <w:spacing w:after="0"/>
       <w:ind w:left="880"/>
@@ -11999,6 +11739,7 @@
     <w:basedOn w:val="Normal"/>
     <w:next w:val="Normal"/>
     <w:semiHidden/>
+    <w:rsid w:val="0049067D"/>
     <w:pPr>
       <w:spacing w:after="0"/>
       <w:ind w:left="1100"/>
@@ -12013,6 +11754,7 @@
     <w:basedOn w:val="Normal"/>
     <w:next w:val="Normal"/>
     <w:semiHidden/>
+    <w:rsid w:val="0049067D"/>
     <w:pPr>
       <w:spacing w:after="0"/>
       <w:ind w:left="1320"/>
@@ -12027,6 +11769,7 @@
     <w:basedOn w:val="Normal"/>
     <w:next w:val="Normal"/>
     <w:semiHidden/>
+    <w:rsid w:val="0049067D"/>
     <w:pPr>
       <w:spacing w:after="0"/>
       <w:ind w:left="1540"/>
@@ -12041,6 +11784,7 @@
     <w:basedOn w:val="Normal"/>
     <w:next w:val="Normal"/>
     <w:semiHidden/>
+    <w:rsid w:val="0049067D"/>
     <w:pPr>
       <w:spacing w:after="0"/>
       <w:ind w:left="1760"/>
@@ -12053,6 +11797,7 @@
   <w:style w:type="paragraph" w:styleId="DocumentMap">
     <w:name w:val="Document Map"/>
     <w:basedOn w:val="Normal"/>
+    <w:rsid w:val="0049067D"/>
     <w:pPr>
       <w:shd w:val="clear" w:color="auto" w:fill="000080"/>
     </w:pPr>
@@ -12063,6 +11808,7 @@
   <w:style w:type="paragraph" w:styleId="PlainText">
     <w:name w:val="Plain Text"/>
     <w:basedOn w:val="Normal"/>
+    <w:rsid w:val="0049067D"/>
     <w:pPr>
       <w:spacing w:after="0" w:line="240" w:lineRule="auto"/>
     </w:pPr>
@@ -12074,11 +11820,13 @@
   <w:style w:type="paragraph" w:styleId="CommentText">
     <w:name w:val="annotation text"/>
     <w:basedOn w:val="Normal"/>
+    <w:rsid w:val="0049067D"/>
   </w:style>
   <w:style w:type="paragraph" w:styleId="CommentSubject">
     <w:name w:val="annotation subject"/>
     <w:basedOn w:val="CommentText"/>
     <w:next w:val="CommentText"/>
+    <w:rsid w:val="0049067D"/>
     <w:rPr>
       <w:b/>
       <w:bCs/>
@@ -12101,10 +11849,12 @@
   <w:style w:type="paragraph" w:customStyle="1" w:styleId="Nidungkhung">
     <w:name w:val="Nội dung khung"/>
     <w:basedOn w:val="BodyText"/>
+    <w:rsid w:val="0049067D"/>
   </w:style>
   <w:style w:type="paragraph" w:customStyle="1" w:styleId="Nidungbng">
     <w:name w:val="Nội dung bảng"/>
     <w:basedOn w:val="Normal"/>
+    <w:rsid w:val="0049067D"/>
     <w:pPr>
       <w:suppressLineNumbers/>
     </w:pPr>
@@ -12112,6 +11862,7 @@
   <w:style w:type="paragraph" w:customStyle="1" w:styleId="Tiubng">
     <w:name w:val="Tiêu đề bảng"/>
     <w:basedOn w:val="Nidungbng"/>
+    <w:rsid w:val="0049067D"/>
     <w:pPr>
       <w:jc w:val="center"/>
     </w:pPr>
@@ -12165,6 +11916,7 @@
     </w:rPr>
     <w:tblPr>
       <w:tblStyleRowBandSize w:val="1"/>
+      <w:tblInd w:w="0" w:type="dxa"/>
       <w:tblBorders>
         <w:top w:val="single" w:sz="4" w:space="0" w:color="6F97C7"/>
         <w:left w:val="single" w:sz="4" w:space="0" w:color="6F97C7"/>
@@ -12174,7 +11926,9 @@
         <w:insideV w:val="single" w:sz="4" w:space="0" w:color="6F97C7"/>
       </w:tblBorders>
       <w:tblCellMar>
+        <w:top w:w="0" w:type="dxa"/>
         <w:left w:w="115" w:type="dxa"/>
+        <w:bottom w:w="0" w:type="dxa"/>
         <w:right w:w="115" w:type="dxa"/>
       </w:tblCellMar>
     </w:tblPr>
@@ -12317,7 +12071,7 @@
       <w:color w:val="951B13"/>
     </w:rPr>
   </w:style>
-  <w:style w:type="table" w:styleId="GridTable1Light-Accent2">
+  <w:style w:type="table" w:customStyle="1" w:styleId="GridTable1LightAccent2">
     <w:name w:val="Grid Table 1 Light Accent 2"/>
     <w:basedOn w:val="TableNormal"/>
     <w:uiPriority w:val="46"/>
@@ -12325,6 +12079,7 @@
     <w:tblPr>
       <w:tblStyleRowBandSize w:val="1"/>
       <w:tblStyleColBandSize w:val="1"/>
+      <w:tblInd w:w="0" w:type="dxa"/>
       <w:tblBorders>
         <w:top w:val="single" w:sz="4" w:space="0" w:color="E5B8B7" w:themeColor="accent2" w:themeTint="66"/>
         <w:left w:val="single" w:sz="4" w:space="0" w:color="E5B8B7" w:themeColor="accent2" w:themeTint="66"/>
@@ -12333,6 +12088,12 @@
         <w:insideH w:val="single" w:sz="4" w:space="0" w:color="E5B8B7" w:themeColor="accent2" w:themeTint="66"/>
         <w:insideV w:val="single" w:sz="4" w:space="0" w:color="E5B8B7" w:themeColor="accent2" w:themeTint="66"/>
       </w:tblBorders>
+      <w:tblCellMar>
+        <w:top w:w="0" w:type="dxa"/>
+        <w:left w:w="108" w:type="dxa"/>
+        <w:bottom w:w="0" w:type="dxa"/>
+        <w:right w:w="108" w:type="dxa"/>
+      </w:tblCellMar>
     </w:tblPr>
     <w:tblStylePr w:type="firstRow">
       <w:rPr>
@@ -12399,7 +12160,7 @@
       <w:iCs/>
     </w:rPr>
   </w:style>
-  <w:style w:type="table" w:styleId="GridTable1Light">
+  <w:style w:type="table" w:customStyle="1" w:styleId="GridTable1Light">
     <w:name w:val="Grid Table 1 Light"/>
     <w:basedOn w:val="TableNormal"/>
     <w:uiPriority w:val="46"/>
@@ -12407,6 +12168,7 @@
     <w:tblPr>
       <w:tblStyleRowBandSize w:val="1"/>
       <w:tblStyleColBandSize w:val="1"/>
+      <w:tblInd w:w="0" w:type="dxa"/>
       <w:tblBorders>
         <w:top w:val="single" w:sz="4" w:space="0" w:color="999999" w:themeColor="text1" w:themeTint="66"/>
         <w:left w:val="single" w:sz="4" w:space="0" w:color="999999" w:themeColor="text1" w:themeTint="66"/>
@@ -12415,6 +12177,12 @@
         <w:insideH w:val="single" w:sz="4" w:space="0" w:color="999999" w:themeColor="text1" w:themeTint="66"/>
         <w:insideV w:val="single" w:sz="4" w:space="0" w:color="999999" w:themeColor="text1" w:themeTint="66"/>
       </w:tblBorders>
+      <w:tblCellMar>
+        <w:top w:w="0" w:type="dxa"/>
+        <w:left w:w="108" w:type="dxa"/>
+        <w:bottom w:w="0" w:type="dxa"/>
+        <w:right w:w="108" w:type="dxa"/>
+      </w:tblCellMar>
     </w:tblPr>
     <w:tblStylePr w:type="firstRow">
       <w:rPr>
@@ -12463,7 +12231,7 @@
       <w:bCs/>
     </w:rPr>
   </w:style>
-  <w:style w:type="character" w:styleId="UnresolvedMention">
+  <w:style w:type="character" w:customStyle="1" w:styleId="UnresolvedMention">
     <w:name w:val="Unresolved Mention"/>
     <w:basedOn w:val="DefaultParagraphFont"/>
     <w:uiPriority w:val="99"/>
@@ -12480,6 +12248,7 @@
     <w:basedOn w:val="TableNormal"/>
     <w:rsid w:val="003E6FB7"/>
     <w:tblPr>
+      <w:tblInd w:w="0" w:type="dxa"/>
       <w:tblBorders>
         <w:top w:val="single" w:sz="4" w:space="0" w:color="auto"/>
         <w:left w:val="single" w:sz="4" w:space="0" w:color="auto"/>
@@ -12488,9 +12257,15 @@
         <w:insideH w:val="single" w:sz="4" w:space="0" w:color="auto"/>
         <w:insideV w:val="single" w:sz="4" w:space="0" w:color="auto"/>
       </w:tblBorders>
+      <w:tblCellMar>
+        <w:top w:w="0" w:type="dxa"/>
+        <w:left w:w="108" w:type="dxa"/>
+        <w:bottom w:w="0" w:type="dxa"/>
+        <w:right w:w="108" w:type="dxa"/>
+      </w:tblCellMar>
     </w:tblPr>
   </w:style>
-  <w:style w:type="table" w:styleId="GridTable4-Accent1">
+  <w:style w:type="table" w:customStyle="1" w:styleId="GridTable4Accent1">
     <w:name w:val="Grid Table 4 Accent 1"/>
     <w:basedOn w:val="TableNormal"/>
     <w:uiPriority w:val="49"/>
@@ -12498,6 +12273,7 @@
     <w:tblPr>
       <w:tblStyleRowBandSize w:val="1"/>
       <w:tblStyleColBandSize w:val="1"/>
+      <w:tblInd w:w="0" w:type="dxa"/>
       <w:tblBorders>
         <w:top w:val="single" w:sz="4" w:space="0" w:color="95B3D7" w:themeColor="accent1" w:themeTint="99"/>
         <w:left w:val="single" w:sz="4" w:space="0" w:color="95B3D7" w:themeColor="accent1" w:themeTint="99"/>
@@ -12506,6 +12282,12 @@
         <w:insideH w:val="single" w:sz="4" w:space="0" w:color="95B3D7" w:themeColor="accent1" w:themeTint="99"/>
         <w:insideV w:val="single" w:sz="4" w:space="0" w:color="95B3D7" w:themeColor="accent1" w:themeTint="99"/>
       </w:tblBorders>
+      <w:tblCellMar>
+        <w:top w:w="0" w:type="dxa"/>
+        <w:left w:w="108" w:type="dxa"/>
+        <w:bottom w:w="0" w:type="dxa"/>
+        <w:right w:w="108" w:type="dxa"/>
+      </w:tblCellMar>
     </w:tblPr>
     <w:tblStylePr w:type="firstRow">
       <w:rPr>

</xml_diff>

<commit_message>
Sua Nhan su du an lan 2
</commit_message>
<xml_diff>
--- a/docs/ProjectMgnt.docx
+++ b/docs/ProjectMgnt.docx
@@ -1,6 +1,6 @@
 
 <file path=word/document.xml><?xml version="1.0" encoding="utf-8"?>
-<w:document xmlns:ve="http://schemas.openxmlformats.org/markup-compatibility/2006" xmlns:o="urn:schemas-microsoft-com:office:office" xmlns:r="http://schemas.openxmlformats.org/officeDocument/2006/relationships" xmlns:m="http://schemas.openxmlformats.org/officeDocument/2006/math" xmlns:v="urn:schemas-microsoft-com:vml" xmlns:wp="http://schemas.openxmlformats.org/drawingml/2006/wordprocessingDrawing" xmlns:w10="urn:schemas-microsoft-com:office:word" xmlns:w="http://schemas.openxmlformats.org/wordprocessingml/2006/main" xmlns:wne="http://schemas.microsoft.com/office/word/2006/wordml">
+<w:document xmlns:wpc="http://schemas.microsoft.com/office/word/2010/wordprocessingCanvas" xmlns:cx="http://schemas.microsoft.com/office/drawing/2014/chartex" xmlns:cx1="http://schemas.microsoft.com/office/drawing/2015/9/8/chartex" xmlns:cx2="http://schemas.microsoft.com/office/drawing/2015/10/21/chartex" xmlns:cx3="http://schemas.microsoft.com/office/drawing/2016/5/9/chartex" xmlns:cx4="http://schemas.microsoft.com/office/drawing/2016/5/10/chartex" xmlns:cx5="http://schemas.microsoft.com/office/drawing/2016/5/11/chartex" xmlns:cx6="http://schemas.microsoft.com/office/drawing/2016/5/12/chartex" xmlns:cx7="http://schemas.microsoft.com/office/drawing/2016/5/13/chartex" xmlns:cx8="http://schemas.microsoft.com/office/drawing/2016/5/14/chartex" xmlns:mc="http://schemas.openxmlformats.org/markup-compatibility/2006" xmlns:aink="http://schemas.microsoft.com/office/drawing/2016/ink" xmlns:am3d="http://schemas.microsoft.com/office/drawing/2017/model3d" xmlns:o="urn:schemas-microsoft-com:office:office" xmlns:r="http://schemas.openxmlformats.org/officeDocument/2006/relationships" xmlns:m="http://schemas.openxmlformats.org/officeDocument/2006/math" xmlns:v="urn:schemas-microsoft-com:vml" xmlns:wp14="http://schemas.microsoft.com/office/word/2010/wordprocessingDrawing" xmlns:wp="http://schemas.openxmlformats.org/drawingml/2006/wordprocessingDrawing" xmlns:w10="urn:schemas-microsoft-com:office:word" xmlns:w="http://schemas.openxmlformats.org/wordprocessingml/2006/main" xmlns:w14="http://schemas.microsoft.com/office/word/2010/wordml" xmlns:w15="http://schemas.microsoft.com/office/word/2012/wordml" xmlns:w16cid="http://schemas.microsoft.com/office/word/2016/wordml/cid" xmlns:w16se="http://schemas.microsoft.com/office/word/2015/wordml/symex" xmlns:wpg="http://schemas.microsoft.com/office/word/2010/wordprocessingGroup" xmlns:wpi="http://schemas.microsoft.com/office/word/2010/wordprocessingInk" xmlns:wne="http://schemas.microsoft.com/office/word/2006/wordml" xmlns:wps="http://schemas.microsoft.com/office/word/2010/wordprocessingShape" mc:Ignorable="w14 w15 w16se w16cid wp14">
   <w:background w:color="FFFFFF"/>
   <w:body>
     <w:p>
@@ -23,7 +23,7 @@
           <w:sz w:val="32"/>
           <w:szCs w:val="32"/>
         </w:rPr>
-        <w:pict>
+        <w:pict w14:anchorId="5941AF44">
           <v:shapetype id="_x0000_t202" coordsize="21600,21600" o:spt="202" path="m,l,21600r21600,l21600,xe">
             <v:stroke joinstyle="miter"/>
             <v:path gradientshapeok="t" o:connecttype="rect"/>
@@ -127,18 +127,35 @@
           <w:szCs w:val="48"/>
         </w:rPr>
       </w:pPr>
-      <w:fldSimple w:instr=" TITLE   \* MERGEFORMAT ">
-        <w:r>
-          <w:rPr>
-            <w:rFonts w:cs="Arial"/>
-            <w:b/>
-            <w:color w:val="951B13"/>
-            <w:sz w:val="58"/>
-            <w:szCs w:val="48"/>
-          </w:rPr>
-          <w:t>Document Title</w:t>
-        </w:r>
-      </w:fldSimple>
+      <w:r>
+        <w:fldChar w:fldCharType="begin"/>
+      </w:r>
+      <w:r>
+        <w:instrText xml:space="preserve"> TITLE   \* MERGEFORMAT </w:instrText>
+      </w:r>
+      <w:r>
+        <w:fldChar w:fldCharType="separate"/>
+      </w:r>
+      <w:r>
+        <w:rPr>
+          <w:rFonts w:cs="Arial"/>
+          <w:b/>
+          <w:color w:val="951B13"/>
+          <w:sz w:val="58"/>
+          <w:szCs w:val="48"/>
+        </w:rPr>
+        <w:t>Document Title</w:t>
+      </w:r>
+      <w:r>
+        <w:rPr>
+          <w:rFonts w:cs="Arial"/>
+          <w:b/>
+          <w:color w:val="951B13"/>
+          <w:sz w:val="58"/>
+          <w:szCs w:val="48"/>
+        </w:rPr>
+        <w:fldChar w:fldCharType="end"/>
+      </w:r>
     </w:p>
     <w:p>
       <w:pPr>
@@ -152,16 +169,31 @@
           <w:lang w:val="vi-VN"/>
         </w:rPr>
       </w:pPr>
-      <w:fldSimple w:instr=" SUBJECT   \* MERGEFORMAT ">
-        <w:r>
-          <w:rPr>
-            <w:b/>
-            <w:i/>
-            <w:sz w:val="42"/>
-          </w:rPr>
-          <w:t>Document Subject</w:t>
-        </w:r>
-      </w:fldSimple>
+      <w:r>
+        <w:fldChar w:fldCharType="begin"/>
+      </w:r>
+      <w:r>
+        <w:instrText xml:space="preserve"> SUBJECT   \* MERGEFORMAT </w:instrText>
+      </w:r>
+      <w:r>
+        <w:fldChar w:fldCharType="separate"/>
+      </w:r>
+      <w:r>
+        <w:rPr>
+          <w:b/>
+          <w:i/>
+          <w:sz w:val="42"/>
+        </w:rPr>
+        <w:t>Document Subject</w:t>
+      </w:r>
+      <w:r>
+        <w:rPr>
+          <w:b/>
+          <w:i/>
+          <w:sz w:val="42"/>
+        </w:rPr>
+        <w:fldChar w:fldCharType="end"/>
+      </w:r>
     </w:p>
     <w:p>
       <w:r>
@@ -3280,7 +3312,7 @@
           <w:lang w:eastAsia="en-US" w:bidi="ar-SA"/>
         </w:rPr>
         <w:drawing>
-          <wp:inline distT="0" distB="0" distL="0" distR="0">
+          <wp:inline distT="0" distB="0" distL="0" distR="0" wp14:anchorId="47EDA87B" wp14:editId="03655C4A">
             <wp:extent cx="2880625" cy="908935"/>
             <wp:effectExtent l="0" t="0" r="0" b="5715"/>
             <wp:docPr id="1" name="Picture 1"/>
@@ -3581,7 +3613,7 @@
           <w:lang w:eastAsia="en-US" w:bidi="ar-SA"/>
         </w:rPr>
         <w:drawing>
-          <wp:inline distT="0" distB="0" distL="0" distR="0">
+          <wp:inline distT="0" distB="0" distL="0" distR="0" wp14:anchorId="6292420C" wp14:editId="1FFCA4EC">
             <wp:extent cx="761120" cy="490816"/>
             <wp:effectExtent l="0" t="0" r="1270" b="5080"/>
             <wp:docPr id="2" name="Picture 2"/>
@@ -3937,7 +3969,7 @@
           <w:lang w:eastAsia="en-US" w:bidi="ar-SA"/>
         </w:rPr>
         <w:drawing>
-          <wp:inline distT="0" distB="0" distL="0" distR="0">
+          <wp:inline distT="0" distB="0" distL="0" distR="0" wp14:anchorId="3A4FAE0D" wp14:editId="1DD50B08">
             <wp:extent cx="2790908" cy="1711100"/>
             <wp:effectExtent l="0" t="0" r="0" b="0"/>
             <wp:docPr id="4" name="Picture 4" descr="Image result for kanban"/>
@@ -3957,7 +3989,7 @@
                     <a:blip r:embed="rId12" cstate="print">
                       <a:extLst>
                         <a:ext uri="{28A0092B-C50C-407E-A947-70E740481C1C}">
-                          <a14:useLocalDpi xmlns:a14="http://schemas.microsoft.com/office/drawing/2010/main" xmlns:wps="http://schemas.microsoft.com/office/word/2010/wordprocessingShape" xmlns:wpi="http://schemas.microsoft.com/office/word/2010/wordprocessingInk" xmlns:wpg="http://schemas.microsoft.com/office/word/2010/wordprocessingGroup" xmlns:w16se="http://schemas.microsoft.com/office/word/2015/wordml/symex" xmlns:w16cid="http://schemas.microsoft.com/office/word/2016/wordml/cid" xmlns:w15="http://schemas.microsoft.com/office/word/2012/wordml" xmlns:w14="http://schemas.microsoft.com/office/word/2010/wordml" xmlns:w="http://schemas.openxmlformats.org/wordprocessingml/2006/main" xmlns:w10="urn:schemas-microsoft-com:office:word" xmlns:wp14="http://schemas.microsoft.com/office/word/2010/wordprocessingDrawing" xmlns:v="urn:schemas-microsoft-com:vml" xmlns:o="urn:schemas-microsoft-com:office:office" xmlns:am3d="http://schemas.microsoft.com/office/drawing/2017/model3d" xmlns:aink="http://schemas.microsoft.com/office/drawing/2016/ink" xmlns:mc="http://schemas.openxmlformats.org/markup-compatibility/2006" xmlns:cx8="http://schemas.microsoft.com/office/drawing/2016/5/14/chartex" xmlns:cx7="http://schemas.microsoft.com/office/drawing/2016/5/13/chartex" xmlns:cx6="http://schemas.microsoft.com/office/drawing/2016/5/12/chartex" xmlns:cx5="http://schemas.microsoft.com/office/drawing/2016/5/11/chartex" xmlns:cx4="http://schemas.microsoft.com/office/drawing/2016/5/10/chartex" xmlns:cx3="http://schemas.microsoft.com/office/drawing/2016/5/9/chartex" xmlns:cx2="http://schemas.microsoft.com/office/drawing/2015/10/21/chartex" xmlns:cx1="http://schemas.microsoft.com/office/drawing/2015/9/8/chartex" xmlns:cx="http://schemas.microsoft.com/office/drawing/2014/chartex" xmlns:wpc="http://schemas.microsoft.com/office/word/2010/wordprocessingCanvas" xmlns="" val="0"/>
+                          <a14:useLocalDpi xmlns:a14="http://schemas.microsoft.com/office/drawing/2010/main" val="0"/>
                         </a:ext>
                       </a:extLst>
                     </a:blip>
@@ -4111,8 +4143,8 @@
         <w:rPr>
           <w:noProof/>
         </w:rPr>
-        <w:pict>
-          <v:group id="Canvas 5" o:spid="_x0000_s1029" editas="canvas" style="width:210.35pt;height:92.05pt;mso-position-horizontal-relative:char;mso-position-vertical-relative:line" coordsize="26714,11684" o:gfxdata="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">
+        <w:pict w14:anchorId="6B7C9D94">
+          <v:group id="Canvas 5" o:spid="_x0000_s1029" editas="canvas" style="width:210.35pt;height:92.05pt;mso-position-horizontal-relative:char;mso-position-vertical-relative:line" coordsize="26714,11684">
             <v:shapetype id="_x0000_t75" coordsize="21600,21600" o:spt="75" o:preferrelative="t" path="m@4@5l@4@11@9@11@9@5xe" filled="f" stroked="f">
               <v:stroke joinstyle="miter"/>
               <v:formulas>
@@ -4137,7 +4169,6 @@
               <v:path o:connecttype="none"/>
             </v:shape>
             <v:oval id="Oval 6" o:spid="_x0000_s1028" style="position:absolute;left:11767;top:7315;width:2942;height:3021;visibility:visible;v-text-anchor:middle" o:gfxdata="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" fillcolor="white [3201]" strokecolor="black [3200]" strokeweight="2pt"/>
-            <w10:wrap type="none"/>
             <w10:anchorlock/>
           </v:group>
         </w:pict>
@@ -4145,9 +4176,9 @@
     </w:p>
     <w:tbl>
       <w:tblPr>
-        <w:tblStyle w:val="GridTable4Accent1"/>
+        <w:tblStyle w:val="GridTable4-Accent11"/>
         <w:tblW w:w="0" w:type="auto"/>
-        <w:tblLook w:val="04A0"/>
+        <w:tblLook w:val="04A0" w:firstRow="1" w:lastRow="0" w:firstColumn="1" w:lastColumn="0" w:noHBand="0" w:noVBand="1"/>
       </w:tblPr>
       <w:tblGrid>
         <w:gridCol w:w="494"/>
@@ -4156,11 +4187,11 @@
       </w:tblGrid>
       <w:tr>
         <w:trPr>
-          <w:cnfStyle w:val="100000000000"/>
+          <w:cnfStyle w:val="100000000000" w:firstRow="1" w:lastRow="0" w:firstColumn="0" w:lastColumn="0" w:oddVBand="0" w:evenVBand="0" w:oddHBand="0" w:evenHBand="0" w:firstRowFirstColumn="0" w:firstRowLastColumn="0" w:lastRowFirstColumn="0" w:lastRowLastColumn="0"/>
         </w:trPr>
         <w:tc>
           <w:tcPr>
-            <w:cnfStyle w:val="001000000000"/>
+            <w:cnfStyle w:val="001000000000" w:firstRow="0" w:lastRow="0" w:firstColumn="1" w:lastColumn="0" w:oddVBand="0" w:evenVBand="0" w:oddHBand="0" w:evenHBand="0" w:firstRowFirstColumn="0" w:firstRowLastColumn="0" w:lastRowFirstColumn="0" w:lastRowLastColumn="0"/>
             <w:tcW w:w="494" w:type="dxa"/>
           </w:tcPr>
           <w:p>
@@ -4175,7 +4206,7 @@
           </w:tcPr>
           <w:p>
             <w:pPr>
-              <w:cnfStyle w:val="100000000000"/>
+              <w:cnfStyle w:val="100000000000" w:firstRow="1" w:lastRow="0" w:firstColumn="0" w:lastColumn="0" w:oddVBand="0" w:evenVBand="0" w:oddHBand="0" w:evenHBand="0" w:firstRowFirstColumn="0" w:firstRowLastColumn="0" w:lastRowFirstColumn="0" w:lastRowLastColumn="0"/>
             </w:pPr>
             <w:r>
               <w:t>Hạng mục</w:t>
@@ -4188,7 +4219,7 @@
           </w:tcPr>
           <w:p>
             <w:pPr>
-              <w:cnfStyle w:val="100000000000"/>
+              <w:cnfStyle w:val="100000000000" w:firstRow="1" w:lastRow="0" w:firstColumn="0" w:lastColumn="0" w:oddVBand="0" w:evenVBand="0" w:oddHBand="0" w:evenHBand="0" w:firstRowFirstColumn="0" w:firstRowLastColumn="0" w:lastRowFirstColumn="0" w:lastRowLastColumn="0"/>
             </w:pPr>
             <w:r>
               <w:t>Mô tả</w:t>
@@ -4198,11 +4229,11 @@
       </w:tr>
       <w:tr>
         <w:trPr>
-          <w:cnfStyle w:val="000000100000"/>
+          <w:cnfStyle w:val="000000100000" w:firstRow="0" w:lastRow="0" w:firstColumn="0" w:lastColumn="0" w:oddVBand="0" w:evenVBand="0" w:oddHBand="1" w:evenHBand="0" w:firstRowFirstColumn="0" w:firstRowLastColumn="0" w:lastRowFirstColumn="0" w:lastRowLastColumn="0"/>
         </w:trPr>
         <w:tc>
           <w:tcPr>
-            <w:cnfStyle w:val="001000000000"/>
+            <w:cnfStyle w:val="001000000000" w:firstRow="0" w:lastRow="0" w:firstColumn="1" w:lastColumn="0" w:oddVBand="0" w:evenVBand="0" w:oddHBand="0" w:evenHBand="0" w:firstRowFirstColumn="0" w:firstRowLastColumn="0" w:lastRowFirstColumn="0" w:lastRowLastColumn="0"/>
             <w:tcW w:w="8359" w:type="dxa"/>
             <w:gridSpan w:val="3"/>
           </w:tcPr>
@@ -4216,7 +4247,7 @@
       <w:tr>
         <w:tc>
           <w:tcPr>
-            <w:cnfStyle w:val="001000000000"/>
+            <w:cnfStyle w:val="001000000000" w:firstRow="0" w:lastRow="0" w:firstColumn="1" w:lastColumn="0" w:oddVBand="0" w:evenVBand="0" w:oddHBand="0" w:evenHBand="0" w:firstRowFirstColumn="0" w:firstRowLastColumn="0" w:lastRowFirstColumn="0" w:lastRowLastColumn="0"/>
             <w:tcW w:w="494" w:type="dxa"/>
           </w:tcPr>
           <w:p>
@@ -4231,7 +4262,7 @@
           </w:tcPr>
           <w:p>
             <w:pPr>
-              <w:cnfStyle w:val="000000000000"/>
+              <w:cnfStyle w:val="000000000000" w:firstRow="0" w:lastRow="0" w:firstColumn="0" w:lastColumn="0" w:oddVBand="0" w:evenVBand="0" w:oddHBand="0" w:evenHBand="0" w:firstRowFirstColumn="0" w:firstRowLastColumn="0" w:lastRowFirstColumn="0" w:lastRowLastColumn="0"/>
             </w:pPr>
             <w:r>
               <w:t>Cấu trúc thư mục</w:t>
@@ -4244,18 +4275,18 @@
           </w:tcPr>
           <w:p>
             <w:pPr>
-              <w:cnfStyle w:val="000000000000"/>
+              <w:cnfStyle w:val="000000000000" w:firstRow="0" w:lastRow="0" w:firstColumn="0" w:lastColumn="0" w:oddVBand="0" w:evenVBand="0" w:oddHBand="0" w:evenHBand="0" w:firstRowFirstColumn="0" w:firstRowLastColumn="0" w:lastRowFirstColumn="0" w:lastRowLastColumn="0"/>
             </w:pPr>
           </w:p>
         </w:tc>
       </w:tr>
       <w:tr>
         <w:trPr>
-          <w:cnfStyle w:val="000000100000"/>
+          <w:cnfStyle w:val="000000100000" w:firstRow="0" w:lastRow="0" w:firstColumn="0" w:lastColumn="0" w:oddVBand="0" w:evenVBand="0" w:oddHBand="1" w:evenHBand="0" w:firstRowFirstColumn="0" w:firstRowLastColumn="0" w:lastRowFirstColumn="0" w:lastRowLastColumn="0"/>
         </w:trPr>
         <w:tc>
           <w:tcPr>
-            <w:cnfStyle w:val="001000000000"/>
+            <w:cnfStyle w:val="001000000000" w:firstRow="0" w:lastRow="0" w:firstColumn="1" w:lastColumn="0" w:oddVBand="0" w:evenVBand="0" w:oddHBand="0" w:evenHBand="0" w:firstRowFirstColumn="0" w:firstRowLastColumn="0" w:lastRowFirstColumn="0" w:lastRowLastColumn="0"/>
             <w:tcW w:w="494" w:type="dxa"/>
           </w:tcPr>
           <w:p>
@@ -4270,7 +4301,7 @@
           </w:tcPr>
           <w:p>
             <w:pPr>
-              <w:cnfStyle w:val="000000100000"/>
+              <w:cnfStyle w:val="000000100000" w:firstRow="0" w:lastRow="0" w:firstColumn="0" w:lastColumn="0" w:oddVBand="0" w:evenVBand="0" w:oddHBand="1" w:evenHBand="0" w:firstRowFirstColumn="0" w:firstRowLastColumn="0" w:lastRowFirstColumn="0" w:lastRowLastColumn="0"/>
             </w:pPr>
             <w:r>
               <w:t>Số commit</w:t>
@@ -4278,7 +4309,7 @@
           </w:p>
           <w:p>
             <w:pPr>
-              <w:cnfStyle w:val="000000100000"/>
+              <w:cnfStyle w:val="000000100000" w:firstRow="0" w:lastRow="0" w:firstColumn="0" w:lastColumn="0" w:oddVBand="0" w:evenVBand="0" w:oddHBand="1" w:evenHBand="0" w:firstRowFirstColumn="0" w:firstRowLastColumn="0" w:lastRowFirstColumn="0" w:lastRowLastColumn="0"/>
             </w:pPr>
             <w:r>
               <w:t>1</w:t>
@@ -4286,7 +4317,7 @@
           </w:p>
           <w:p>
             <w:pPr>
-              <w:cnfStyle w:val="000000100000"/>
+              <w:cnfStyle w:val="000000100000" w:firstRow="0" w:lastRow="0" w:firstColumn="0" w:lastColumn="0" w:oddVBand="0" w:evenVBand="0" w:oddHBand="1" w:evenHBand="0" w:firstRowFirstColumn="0" w:firstRowLastColumn="0" w:lastRowFirstColumn="0" w:lastRowLastColumn="0"/>
             </w:pPr>
             <w:r>
               <w:t>2</w:t>
@@ -4294,7 +4325,7 @@
           </w:p>
           <w:p>
             <w:pPr>
-              <w:cnfStyle w:val="000000100000"/>
+              <w:cnfStyle w:val="000000100000" w:firstRow="0" w:lastRow="0" w:firstColumn="0" w:lastColumn="0" w:oddVBand="0" w:evenVBand="0" w:oddHBand="1" w:evenHBand="0" w:firstRowFirstColumn="0" w:firstRowLastColumn="0" w:lastRowFirstColumn="0" w:lastRowLastColumn="0"/>
             </w:pPr>
             <w:r>
               <w:t>3</w:t>
@@ -4302,7 +4333,7 @@
           </w:p>
           <w:p>
             <w:pPr>
-              <w:cnfStyle w:val="000000100000"/>
+              <w:cnfStyle w:val="000000100000" w:firstRow="0" w:lastRow="0" w:firstColumn="0" w:lastColumn="0" w:oddVBand="0" w:evenVBand="0" w:oddHBand="1" w:evenHBand="0" w:firstRowFirstColumn="0" w:firstRowLastColumn="0" w:lastRowFirstColumn="0" w:lastRowLastColumn="0"/>
             </w:pPr>
             <w:r>
               <w:t>4</w:t>
@@ -4315,7 +4346,7 @@
           </w:tcPr>
           <w:p>
             <w:pPr>
-              <w:cnfStyle w:val="000000100000"/>
+              <w:cnfStyle w:val="000000100000" w:firstRow="0" w:lastRow="0" w:firstColumn="0" w:lastColumn="0" w:oddVBand="0" w:evenVBand="0" w:oddHBand="1" w:evenHBand="0" w:firstRowFirstColumn="0" w:firstRowLastColumn="0" w:lastRowFirstColumn="0" w:lastRowLastColumn="0"/>
             </w:pPr>
           </w:p>
         </w:tc>
@@ -4323,7 +4354,7 @@
       <w:tr>
         <w:tc>
           <w:tcPr>
-            <w:cnfStyle w:val="001000000000"/>
+            <w:cnfStyle w:val="001000000000" w:firstRow="0" w:lastRow="0" w:firstColumn="1" w:lastColumn="0" w:oddVBand="0" w:evenVBand="0" w:oddHBand="0" w:evenHBand="0" w:firstRowFirstColumn="0" w:firstRowLastColumn="0" w:lastRowFirstColumn="0" w:lastRowLastColumn="0"/>
             <w:tcW w:w="494" w:type="dxa"/>
           </w:tcPr>
           <w:p>
@@ -4338,7 +4369,7 @@
           </w:tcPr>
           <w:p>
             <w:pPr>
-              <w:cnfStyle w:val="000000000000"/>
+              <w:cnfStyle w:val="000000000000" w:firstRow="0" w:lastRow="0" w:firstColumn="0" w:lastColumn="0" w:oddVBand="0" w:evenVBand="0" w:oddHBand="0" w:evenHBand="0" w:firstRowFirstColumn="0" w:firstRowLastColumn="0" w:lastRowFirstColumn="0" w:lastRowLastColumn="0"/>
             </w:pPr>
             <w:r>
               <w:t>Thư mục Release</w:t>
@@ -4351,18 +4382,18 @@
           </w:tcPr>
           <w:p>
             <w:pPr>
-              <w:cnfStyle w:val="000000000000"/>
+              <w:cnfStyle w:val="000000000000" w:firstRow="0" w:lastRow="0" w:firstColumn="0" w:lastColumn="0" w:oddVBand="0" w:evenVBand="0" w:oddHBand="0" w:evenHBand="0" w:firstRowFirstColumn="0" w:firstRowLastColumn="0" w:lastRowFirstColumn="0" w:lastRowLastColumn="0"/>
             </w:pPr>
           </w:p>
         </w:tc>
       </w:tr>
       <w:tr>
         <w:trPr>
-          <w:cnfStyle w:val="000000100000"/>
+          <w:cnfStyle w:val="000000100000" w:firstRow="0" w:lastRow="0" w:firstColumn="0" w:lastColumn="0" w:oddVBand="0" w:evenVBand="0" w:oddHBand="1" w:evenHBand="0" w:firstRowFirstColumn="0" w:firstRowLastColumn="0" w:lastRowFirstColumn="0" w:lastRowLastColumn="0"/>
         </w:trPr>
         <w:tc>
           <w:tcPr>
-            <w:cnfStyle w:val="001000000000"/>
+            <w:cnfStyle w:val="001000000000" w:firstRow="0" w:lastRow="0" w:firstColumn="1" w:lastColumn="0" w:oddVBand="0" w:evenVBand="0" w:oddHBand="0" w:evenHBand="0" w:firstRowFirstColumn="0" w:firstRowLastColumn="0" w:lastRowFirstColumn="0" w:lastRowLastColumn="0"/>
             <w:tcW w:w="8359" w:type="dxa"/>
             <w:gridSpan w:val="3"/>
           </w:tcPr>
@@ -4376,7 +4407,7 @@
       <w:tr>
         <w:tc>
           <w:tcPr>
-            <w:cnfStyle w:val="001000000000"/>
+            <w:cnfStyle w:val="001000000000" w:firstRow="0" w:lastRow="0" w:firstColumn="1" w:lastColumn="0" w:oddVBand="0" w:evenVBand="0" w:oddHBand="0" w:evenHBand="0" w:firstRowFirstColumn="0" w:firstRowLastColumn="0" w:lastRowFirstColumn="0" w:lastRowLastColumn="0"/>
             <w:tcW w:w="494" w:type="dxa"/>
           </w:tcPr>
           <w:p>
@@ -4391,7 +4422,7 @@
           </w:tcPr>
           <w:p>
             <w:pPr>
-              <w:cnfStyle w:val="000000000000"/>
+              <w:cnfStyle w:val="000000000000" w:firstRow="0" w:lastRow="0" w:firstColumn="0" w:lastColumn="0" w:oddVBand="0" w:evenVBand="0" w:oddHBand="0" w:evenHBand="0" w:firstRowFirstColumn="0" w:firstRowLastColumn="0" w:lastRowFirstColumn="0" w:lastRowLastColumn="0"/>
             </w:pPr>
             <w:r>
               <w:t xml:space="preserve">Cấu trúc </w:t>
@@ -4407,18 +4438,18 @@
           </w:tcPr>
           <w:p>
             <w:pPr>
-              <w:cnfStyle w:val="000000000000"/>
+              <w:cnfStyle w:val="000000000000" w:firstRow="0" w:lastRow="0" w:firstColumn="0" w:lastColumn="0" w:oddVBand="0" w:evenVBand="0" w:oddHBand="0" w:evenHBand="0" w:firstRowFirstColumn="0" w:firstRowLastColumn="0" w:lastRowFirstColumn="0" w:lastRowLastColumn="0"/>
             </w:pPr>
           </w:p>
         </w:tc>
       </w:tr>
       <w:tr>
         <w:trPr>
-          <w:cnfStyle w:val="000000100000"/>
+          <w:cnfStyle w:val="000000100000" w:firstRow="0" w:lastRow="0" w:firstColumn="0" w:lastColumn="0" w:oddVBand="0" w:evenVBand="0" w:oddHBand="1" w:evenHBand="0" w:firstRowFirstColumn="0" w:firstRowLastColumn="0" w:lastRowFirstColumn="0" w:lastRowLastColumn="0"/>
         </w:trPr>
         <w:tc>
           <w:tcPr>
-            <w:cnfStyle w:val="001000000000"/>
+            <w:cnfStyle w:val="001000000000" w:firstRow="0" w:lastRow="0" w:firstColumn="1" w:lastColumn="0" w:oddVBand="0" w:evenVBand="0" w:oddHBand="0" w:evenHBand="0" w:firstRowFirstColumn="0" w:firstRowLastColumn="0" w:lastRowFirstColumn="0" w:lastRowLastColumn="0"/>
             <w:tcW w:w="494" w:type="dxa"/>
           </w:tcPr>
           <w:p>
@@ -4433,7 +4464,7 @@
           </w:tcPr>
           <w:p>
             <w:pPr>
-              <w:cnfStyle w:val="000000100000"/>
+              <w:cnfStyle w:val="000000100000" w:firstRow="0" w:lastRow="0" w:firstColumn="0" w:lastColumn="0" w:oddVBand="0" w:evenVBand="0" w:oddHBand="1" w:evenHBand="0" w:firstRowFirstColumn="0" w:firstRowLastColumn="0" w:lastRowFirstColumn="0" w:lastRowLastColumn="0"/>
             </w:pPr>
             <w:r>
               <w:t xml:space="preserve">Số Task, Due Date, Assign </w:t>
@@ -4441,7 +4472,7 @@
           </w:p>
           <w:p>
             <w:pPr>
-              <w:cnfStyle w:val="000000100000"/>
+              <w:cnfStyle w:val="000000100000" w:firstRow="0" w:lastRow="0" w:firstColumn="0" w:lastColumn="0" w:oddVBand="0" w:evenVBand="0" w:oddHBand="1" w:evenHBand="0" w:firstRowFirstColumn="0" w:firstRowLastColumn="0" w:lastRowFirstColumn="0" w:lastRowLastColumn="0"/>
             </w:pPr>
             <w:r>
               <w:t>1</w:t>
@@ -4449,7 +4480,7 @@
           </w:p>
           <w:p>
             <w:pPr>
-              <w:cnfStyle w:val="000000100000"/>
+              <w:cnfStyle w:val="000000100000" w:firstRow="0" w:lastRow="0" w:firstColumn="0" w:lastColumn="0" w:oddVBand="0" w:evenVBand="0" w:oddHBand="1" w:evenHBand="0" w:firstRowFirstColumn="0" w:firstRowLastColumn="0" w:lastRowFirstColumn="0" w:lastRowLastColumn="0"/>
             </w:pPr>
             <w:r>
               <w:t>2</w:t>
@@ -4457,7 +4488,7 @@
           </w:p>
           <w:p>
             <w:pPr>
-              <w:cnfStyle w:val="000000100000"/>
+              <w:cnfStyle w:val="000000100000" w:firstRow="0" w:lastRow="0" w:firstColumn="0" w:lastColumn="0" w:oddVBand="0" w:evenVBand="0" w:oddHBand="1" w:evenHBand="0" w:firstRowFirstColumn="0" w:firstRowLastColumn="0" w:lastRowFirstColumn="0" w:lastRowLastColumn="0"/>
             </w:pPr>
             <w:r>
               <w:t>3</w:t>
@@ -4465,7 +4496,7 @@
           </w:p>
           <w:p>
             <w:pPr>
-              <w:cnfStyle w:val="000000100000"/>
+              <w:cnfStyle w:val="000000100000" w:firstRow="0" w:lastRow="0" w:firstColumn="0" w:lastColumn="0" w:oddVBand="0" w:evenVBand="0" w:oddHBand="1" w:evenHBand="0" w:firstRowFirstColumn="0" w:firstRowLastColumn="0" w:lastRowFirstColumn="0" w:lastRowLastColumn="0"/>
             </w:pPr>
             <w:r>
               <w:t>4</w:t>
@@ -4478,7 +4509,7 @@
           </w:tcPr>
           <w:p>
             <w:pPr>
-              <w:cnfStyle w:val="000000100000"/>
+              <w:cnfStyle w:val="000000100000" w:firstRow="0" w:lastRow="0" w:firstColumn="0" w:lastColumn="0" w:oddVBand="0" w:evenVBand="0" w:oddHBand="1" w:evenHBand="0" w:firstRowFirstColumn="0" w:firstRowLastColumn="0" w:lastRowFirstColumn="0" w:lastRowLastColumn="0"/>
             </w:pPr>
           </w:p>
         </w:tc>
@@ -4486,7 +4517,7 @@
       <w:tr>
         <w:tc>
           <w:tcPr>
-            <w:cnfStyle w:val="001000000000"/>
+            <w:cnfStyle w:val="001000000000" w:firstRow="0" w:lastRow="0" w:firstColumn="1" w:lastColumn="0" w:oddVBand="0" w:evenVBand="0" w:oddHBand="0" w:evenHBand="0" w:firstRowFirstColumn="0" w:firstRowLastColumn="0" w:lastRowFirstColumn="0" w:lastRowLastColumn="0"/>
             <w:tcW w:w="8359" w:type="dxa"/>
             <w:gridSpan w:val="3"/>
           </w:tcPr>
@@ -4499,11 +4530,11 @@
       </w:tr>
       <w:tr>
         <w:trPr>
-          <w:cnfStyle w:val="000000100000"/>
+          <w:cnfStyle w:val="000000100000" w:firstRow="0" w:lastRow="0" w:firstColumn="0" w:lastColumn="0" w:oddVBand="0" w:evenVBand="0" w:oddHBand="1" w:evenHBand="0" w:firstRowFirstColumn="0" w:firstRowLastColumn="0" w:lastRowFirstColumn="0" w:lastRowLastColumn="0"/>
         </w:trPr>
         <w:tc>
           <w:tcPr>
-            <w:cnfStyle w:val="001000000000"/>
+            <w:cnfStyle w:val="001000000000" w:firstRow="0" w:lastRow="0" w:firstColumn="1" w:lastColumn="0" w:oddVBand="0" w:evenVBand="0" w:oddHBand="0" w:evenHBand="0" w:firstRowFirstColumn="0" w:firstRowLastColumn="0" w:lastRowFirstColumn="0" w:lastRowLastColumn="0"/>
             <w:tcW w:w="494" w:type="dxa"/>
           </w:tcPr>
           <w:p>
@@ -4518,7 +4549,7 @@
           </w:tcPr>
           <w:p>
             <w:pPr>
-              <w:cnfStyle w:val="000000100000"/>
+              <w:cnfStyle w:val="000000100000" w:firstRow="0" w:lastRow="0" w:firstColumn="0" w:lastColumn="0" w:oddVBand="0" w:evenVBand="0" w:oddHBand="1" w:evenHBand="0" w:firstRowFirstColumn="0" w:firstRowLastColumn="0" w:lastRowFirstColumn="0" w:lastRowLastColumn="0"/>
             </w:pPr>
             <w:r>
               <w:t>Logo</w:t>
@@ -4531,7 +4562,7 @@
           </w:tcPr>
           <w:p>
             <w:pPr>
-              <w:cnfStyle w:val="000000100000"/>
+              <w:cnfStyle w:val="000000100000" w:firstRow="0" w:lastRow="0" w:firstColumn="0" w:lastColumn="0" w:oddVBand="0" w:evenVBand="0" w:oddHBand="1" w:evenHBand="0" w:firstRowFirstColumn="0" w:firstRowLastColumn="0" w:lastRowFirstColumn="0" w:lastRowLastColumn="0"/>
             </w:pPr>
           </w:p>
         </w:tc>
@@ -4539,7 +4570,7 @@
       <w:tr>
         <w:tc>
           <w:tcPr>
-            <w:cnfStyle w:val="001000000000"/>
+            <w:cnfStyle w:val="001000000000" w:firstRow="0" w:lastRow="0" w:firstColumn="1" w:lastColumn="0" w:oddVBand="0" w:evenVBand="0" w:oddHBand="0" w:evenHBand="0" w:firstRowFirstColumn="0" w:firstRowLastColumn="0" w:lastRowFirstColumn="0" w:lastRowLastColumn="0"/>
             <w:tcW w:w="494" w:type="dxa"/>
           </w:tcPr>
           <w:p>
@@ -4554,7 +4585,7 @@
           </w:tcPr>
           <w:p>
             <w:pPr>
-              <w:cnfStyle w:val="000000000000"/>
+              <w:cnfStyle w:val="000000000000" w:firstRow="0" w:lastRow="0" w:firstColumn="0" w:lastColumn="0" w:oddVBand="0" w:evenVBand="0" w:oddHBand="0" w:evenHBand="0" w:firstRowFirstColumn="0" w:firstRowLastColumn="0" w:lastRowFirstColumn="0" w:lastRowLastColumn="0"/>
             </w:pPr>
             <w:r>
               <w:t>Bố cục, căn lề ngay ngắn</w:t>
@@ -4567,18 +4598,18 @@
           </w:tcPr>
           <w:p>
             <w:pPr>
-              <w:cnfStyle w:val="000000000000"/>
+              <w:cnfStyle w:val="000000000000" w:firstRow="0" w:lastRow="0" w:firstColumn="0" w:lastColumn="0" w:oddVBand="0" w:evenVBand="0" w:oddHBand="0" w:evenHBand="0" w:firstRowFirstColumn="0" w:firstRowLastColumn="0" w:lastRowFirstColumn="0" w:lastRowLastColumn="0"/>
             </w:pPr>
           </w:p>
         </w:tc>
       </w:tr>
       <w:tr>
         <w:trPr>
-          <w:cnfStyle w:val="000000100000"/>
+          <w:cnfStyle w:val="000000100000" w:firstRow="0" w:lastRow="0" w:firstColumn="0" w:lastColumn="0" w:oddVBand="0" w:evenVBand="0" w:oddHBand="1" w:evenHBand="0" w:firstRowFirstColumn="0" w:firstRowLastColumn="0" w:lastRowFirstColumn="0" w:lastRowLastColumn="0"/>
         </w:trPr>
         <w:tc>
           <w:tcPr>
-            <w:cnfStyle w:val="001000000000"/>
+            <w:cnfStyle w:val="001000000000" w:firstRow="0" w:lastRow="0" w:firstColumn="1" w:lastColumn="0" w:oddVBand="0" w:evenVBand="0" w:oddHBand="0" w:evenHBand="0" w:firstRowFirstColumn="0" w:firstRowLastColumn="0" w:lastRowFirstColumn="0" w:lastRowLastColumn="0"/>
             <w:tcW w:w="494" w:type="dxa"/>
           </w:tcPr>
           <w:p>
@@ -4593,12 +4624,12 @@
           </w:tcPr>
           <w:p>
             <w:pPr>
-              <w:cnfStyle w:val="000000100000"/>
+              <w:cnfStyle w:val="000000100000" w:firstRow="0" w:lastRow="0" w:firstColumn="0" w:lastColumn="0" w:oddVBand="0" w:evenVBand="0" w:oddHBand="1" w:evenHBand="0" w:firstRowFirstColumn="0" w:firstRowLastColumn="0" w:lastRowFirstColumn="0" w:lastRowLastColumn="0"/>
             </w:pPr>
           </w:p>
           <w:p>
             <w:pPr>
-              <w:cnfStyle w:val="000000100000"/>
+              <w:cnfStyle w:val="000000100000" w:firstRow="0" w:lastRow="0" w:firstColumn="0" w:lastColumn="0" w:oddVBand="0" w:evenVBand="0" w:oddHBand="1" w:evenHBand="0" w:firstRowFirstColumn="0" w:firstRowLastColumn="0" w:lastRowFirstColumn="0" w:lastRowLastColumn="0"/>
             </w:pPr>
           </w:p>
         </w:tc>
@@ -4608,7 +4639,7 @@
           </w:tcPr>
           <w:p>
             <w:pPr>
-              <w:cnfStyle w:val="000000100000"/>
+              <w:cnfStyle w:val="000000100000" w:firstRow="0" w:lastRow="0" w:firstColumn="0" w:lastColumn="0" w:oddVBand="0" w:evenVBand="0" w:oddHBand="1" w:evenHBand="0" w:firstRowFirstColumn="0" w:firstRowLastColumn="0" w:lastRowFirstColumn="0" w:lastRowLastColumn="0"/>
             </w:pPr>
           </w:p>
         </w:tc>
@@ -4616,7 +4647,7 @@
       <w:tr>
         <w:tc>
           <w:tcPr>
-            <w:cnfStyle w:val="001000000000"/>
+            <w:cnfStyle w:val="001000000000" w:firstRow="0" w:lastRow="0" w:firstColumn="1" w:lastColumn="0" w:oddVBand="0" w:evenVBand="0" w:oddHBand="0" w:evenHBand="0" w:firstRowFirstColumn="0" w:firstRowLastColumn="0" w:lastRowFirstColumn="0" w:lastRowLastColumn="0"/>
             <w:tcW w:w="494" w:type="dxa"/>
           </w:tcPr>
           <w:p>
@@ -4631,12 +4662,12 @@
           </w:tcPr>
           <w:p>
             <w:pPr>
-              <w:cnfStyle w:val="000000000000"/>
+              <w:cnfStyle w:val="000000000000" w:firstRow="0" w:lastRow="0" w:firstColumn="0" w:lastColumn="0" w:oddVBand="0" w:evenVBand="0" w:oddHBand="0" w:evenHBand="0" w:firstRowFirstColumn="0" w:firstRowLastColumn="0" w:lastRowFirstColumn="0" w:lastRowLastColumn="0"/>
             </w:pPr>
           </w:p>
           <w:p>
             <w:pPr>
-              <w:cnfStyle w:val="000000000000"/>
+              <w:cnfStyle w:val="000000000000" w:firstRow="0" w:lastRow="0" w:firstColumn="0" w:lastColumn="0" w:oddVBand="0" w:evenVBand="0" w:oddHBand="0" w:evenHBand="0" w:firstRowFirstColumn="0" w:firstRowLastColumn="0" w:lastRowFirstColumn="0" w:lastRowLastColumn="0"/>
             </w:pPr>
           </w:p>
         </w:tc>
@@ -4646,18 +4677,18 @@
           </w:tcPr>
           <w:p>
             <w:pPr>
-              <w:cnfStyle w:val="000000000000"/>
+              <w:cnfStyle w:val="000000000000" w:firstRow="0" w:lastRow="0" w:firstColumn="0" w:lastColumn="0" w:oddVBand="0" w:evenVBand="0" w:oddHBand="0" w:evenHBand="0" w:firstRowFirstColumn="0" w:firstRowLastColumn="0" w:lastRowFirstColumn="0" w:lastRowLastColumn="0"/>
             </w:pPr>
           </w:p>
         </w:tc>
       </w:tr>
       <w:tr>
         <w:trPr>
-          <w:cnfStyle w:val="000000100000"/>
+          <w:cnfStyle w:val="000000100000" w:firstRow="0" w:lastRow="0" w:firstColumn="0" w:lastColumn="0" w:oddVBand="0" w:evenVBand="0" w:oddHBand="1" w:evenHBand="0" w:firstRowFirstColumn="0" w:firstRowLastColumn="0" w:lastRowFirstColumn="0" w:lastRowLastColumn="0"/>
         </w:trPr>
         <w:tc>
           <w:tcPr>
-            <w:cnfStyle w:val="001000000000"/>
+            <w:cnfStyle w:val="001000000000" w:firstRow="0" w:lastRow="0" w:firstColumn="1" w:lastColumn="0" w:oddVBand="0" w:evenVBand="0" w:oddHBand="0" w:evenHBand="0" w:firstRowFirstColumn="0" w:firstRowLastColumn="0" w:lastRowFirstColumn="0" w:lastRowLastColumn="0"/>
             <w:tcW w:w="494" w:type="dxa"/>
           </w:tcPr>
           <w:p>
@@ -4672,12 +4703,12 @@
           </w:tcPr>
           <w:p>
             <w:pPr>
-              <w:cnfStyle w:val="000000100000"/>
+              <w:cnfStyle w:val="000000100000" w:firstRow="0" w:lastRow="0" w:firstColumn="0" w:lastColumn="0" w:oddVBand="0" w:evenVBand="0" w:oddHBand="1" w:evenHBand="0" w:firstRowFirstColumn="0" w:firstRowLastColumn="0" w:lastRowFirstColumn="0" w:lastRowLastColumn="0"/>
             </w:pPr>
           </w:p>
           <w:p>
             <w:pPr>
-              <w:cnfStyle w:val="000000100000"/>
+              <w:cnfStyle w:val="000000100000" w:firstRow="0" w:lastRow="0" w:firstColumn="0" w:lastColumn="0" w:oddVBand="0" w:evenVBand="0" w:oddHBand="1" w:evenHBand="0" w:firstRowFirstColumn="0" w:firstRowLastColumn="0" w:lastRowFirstColumn="0" w:lastRowLastColumn="0"/>
             </w:pPr>
           </w:p>
         </w:tc>
@@ -4687,7 +4718,7 @@
           </w:tcPr>
           <w:p>
             <w:pPr>
-              <w:cnfStyle w:val="000000100000"/>
+              <w:cnfStyle w:val="000000100000" w:firstRow="0" w:lastRow="0" w:firstColumn="0" w:lastColumn="0" w:oddVBand="0" w:evenVBand="0" w:oddHBand="1" w:evenHBand="0" w:firstRowFirstColumn="0" w:firstRowLastColumn="0" w:lastRowFirstColumn="0" w:lastRowLastColumn="0"/>
             </w:pPr>
           </w:p>
         </w:tc>
@@ -4695,7 +4726,7 @@
       <w:tr>
         <w:tc>
           <w:tcPr>
-            <w:cnfStyle w:val="001000000000"/>
+            <w:cnfStyle w:val="001000000000" w:firstRow="0" w:lastRow="0" w:firstColumn="1" w:lastColumn="0" w:oddVBand="0" w:evenVBand="0" w:oddHBand="0" w:evenHBand="0" w:firstRowFirstColumn="0" w:firstRowLastColumn="0" w:lastRowFirstColumn="0" w:lastRowLastColumn="0"/>
             <w:tcW w:w="494" w:type="dxa"/>
           </w:tcPr>
           <w:p>
@@ -4710,12 +4741,12 @@
           </w:tcPr>
           <w:p>
             <w:pPr>
-              <w:cnfStyle w:val="000000000000"/>
+              <w:cnfStyle w:val="000000000000" w:firstRow="0" w:lastRow="0" w:firstColumn="0" w:lastColumn="0" w:oddVBand="0" w:evenVBand="0" w:oddHBand="0" w:evenHBand="0" w:firstRowFirstColumn="0" w:firstRowLastColumn="0" w:lastRowFirstColumn="0" w:lastRowLastColumn="0"/>
             </w:pPr>
           </w:p>
           <w:p>
             <w:pPr>
-              <w:cnfStyle w:val="000000000000"/>
+              <w:cnfStyle w:val="000000000000" w:firstRow="0" w:lastRow="0" w:firstColumn="0" w:lastColumn="0" w:oddVBand="0" w:evenVBand="0" w:oddHBand="0" w:evenHBand="0" w:firstRowFirstColumn="0" w:firstRowLastColumn="0" w:lastRowFirstColumn="0" w:lastRowLastColumn="0"/>
             </w:pPr>
           </w:p>
         </w:tc>
@@ -4725,18 +4756,18 @@
           </w:tcPr>
           <w:p>
             <w:pPr>
-              <w:cnfStyle w:val="000000000000"/>
+              <w:cnfStyle w:val="000000000000" w:firstRow="0" w:lastRow="0" w:firstColumn="0" w:lastColumn="0" w:oddVBand="0" w:evenVBand="0" w:oddHBand="0" w:evenHBand="0" w:firstRowFirstColumn="0" w:firstRowLastColumn="0" w:lastRowFirstColumn="0" w:lastRowLastColumn="0"/>
             </w:pPr>
           </w:p>
         </w:tc>
       </w:tr>
       <w:tr>
         <w:trPr>
-          <w:cnfStyle w:val="000000100000"/>
+          <w:cnfStyle w:val="000000100000" w:firstRow="0" w:lastRow="0" w:firstColumn="0" w:lastColumn="0" w:oddVBand="0" w:evenVBand="0" w:oddHBand="1" w:evenHBand="0" w:firstRowFirstColumn="0" w:firstRowLastColumn="0" w:lastRowFirstColumn="0" w:lastRowLastColumn="0"/>
         </w:trPr>
         <w:tc>
           <w:tcPr>
-            <w:cnfStyle w:val="001000000000"/>
+            <w:cnfStyle w:val="001000000000" w:firstRow="0" w:lastRow="0" w:firstColumn="1" w:lastColumn="0" w:oddVBand="0" w:evenVBand="0" w:oddHBand="0" w:evenHBand="0" w:firstRowFirstColumn="0" w:firstRowLastColumn="0" w:lastRowFirstColumn="0" w:lastRowLastColumn="0"/>
             <w:tcW w:w="494" w:type="dxa"/>
           </w:tcPr>
           <w:p>
@@ -4751,12 +4782,12 @@
           </w:tcPr>
           <w:p>
             <w:pPr>
-              <w:cnfStyle w:val="000000100000"/>
+              <w:cnfStyle w:val="000000100000" w:firstRow="0" w:lastRow="0" w:firstColumn="0" w:lastColumn="0" w:oddVBand="0" w:evenVBand="0" w:oddHBand="1" w:evenHBand="0" w:firstRowFirstColumn="0" w:firstRowLastColumn="0" w:lastRowFirstColumn="0" w:lastRowLastColumn="0"/>
             </w:pPr>
           </w:p>
           <w:p>
             <w:pPr>
-              <w:cnfStyle w:val="000000100000"/>
+              <w:cnfStyle w:val="000000100000" w:firstRow="0" w:lastRow="0" w:firstColumn="0" w:lastColumn="0" w:oddVBand="0" w:evenVBand="0" w:oddHBand="1" w:evenHBand="0" w:firstRowFirstColumn="0" w:firstRowLastColumn="0" w:lastRowFirstColumn="0" w:lastRowLastColumn="0"/>
             </w:pPr>
           </w:p>
         </w:tc>
@@ -4766,7 +4797,7 @@
           </w:tcPr>
           <w:p>
             <w:pPr>
-              <w:cnfStyle w:val="000000100000"/>
+              <w:cnfStyle w:val="000000100000" w:firstRow="0" w:lastRow="0" w:firstColumn="0" w:lastColumn="0" w:oddVBand="0" w:evenVBand="0" w:oddHBand="1" w:evenHBand="0" w:firstRowFirstColumn="0" w:firstRowLastColumn="0" w:lastRowFirstColumn="0" w:lastRowLastColumn="0"/>
             </w:pPr>
           </w:p>
         </w:tc>
@@ -4789,10 +4820,10 @@
     </w:p>
     <w:tbl>
       <w:tblPr>
-        <w:tblStyle w:val="GridTable1LightAccent2"/>
+        <w:tblStyle w:val="GridTable1Light-Accent21"/>
         <w:tblW w:w="8730" w:type="dxa"/>
         <w:tblLayout w:type="fixed"/>
-        <w:tblLook w:val="00A0"/>
+        <w:tblLook w:val="00A0" w:firstRow="1" w:lastRow="0" w:firstColumn="1" w:lastColumn="0" w:noHBand="0" w:noVBand="0"/>
       </w:tblPr>
       <w:tblGrid>
         <w:gridCol w:w="1495"/>
@@ -4803,11 +4834,11 @@
       </w:tblGrid>
       <w:tr>
         <w:trPr>
-          <w:cnfStyle w:val="100000000000"/>
+          <w:cnfStyle w:val="100000000000" w:firstRow="1" w:lastRow="0" w:firstColumn="0" w:lastColumn="0" w:oddVBand="0" w:evenVBand="0" w:oddHBand="0" w:evenHBand="0" w:firstRowFirstColumn="0" w:firstRowLastColumn="0" w:lastRowFirstColumn="0" w:lastRowLastColumn="0"/>
         </w:trPr>
         <w:tc>
           <w:tcPr>
-            <w:cnfStyle w:val="001000000000"/>
+            <w:cnfStyle w:val="001000000000" w:firstRow="0" w:lastRow="0" w:firstColumn="1" w:lastColumn="0" w:oddVBand="0" w:evenVBand="0" w:oddHBand="0" w:evenHBand="0" w:firstRowFirstColumn="0" w:firstRowLastColumn="0" w:lastRowFirstColumn="0" w:lastRowLastColumn="0"/>
             <w:tcW w:w="1495" w:type="dxa"/>
           </w:tcPr>
           <w:p>
@@ -4822,7 +4853,7 @@
           </w:tcPr>
           <w:p>
             <w:pPr>
-              <w:cnfStyle w:val="100000000000"/>
+              <w:cnfStyle w:val="100000000000" w:firstRow="1" w:lastRow="0" w:firstColumn="0" w:lastColumn="0" w:oddVBand="0" w:evenVBand="0" w:oddHBand="0" w:evenHBand="0" w:firstRowFirstColumn="0" w:firstRowLastColumn="0" w:lastRowFirstColumn="0" w:lastRowLastColumn="0"/>
               <w:rPr>
                 <w:snapToGrid w:val="0"/>
               </w:rPr>
@@ -4841,7 +4872,7 @@
           </w:tcPr>
           <w:p>
             <w:pPr>
-              <w:cnfStyle w:val="100000000000"/>
+              <w:cnfStyle w:val="100000000000" w:firstRow="1" w:lastRow="0" w:firstColumn="0" w:lastColumn="0" w:oddVBand="0" w:evenVBand="0" w:oddHBand="0" w:evenHBand="0" w:firstRowFirstColumn="0" w:firstRowLastColumn="0" w:lastRowFirstColumn="0" w:lastRowLastColumn="0"/>
             </w:pPr>
             <w:r>
               <w:t>Phiên bản</w:t>
@@ -4854,7 +4885,7 @@
           </w:tcPr>
           <w:p>
             <w:pPr>
-              <w:cnfStyle w:val="100000000000"/>
+              <w:cnfStyle w:val="100000000000" w:firstRow="1" w:lastRow="0" w:firstColumn="0" w:lastColumn="0" w:oddVBand="0" w:evenVBand="0" w:oddHBand="0" w:evenHBand="0" w:firstRowFirstColumn="0" w:firstRowLastColumn="0" w:lastRowFirstColumn="0" w:lastRowLastColumn="0"/>
             </w:pPr>
             <w:r>
               <w:t>Người lập</w:t>
@@ -4867,7 +4898,7 @@
           </w:tcPr>
           <w:p>
             <w:pPr>
-              <w:cnfStyle w:val="100000000000"/>
+              <w:cnfStyle w:val="100000000000" w:firstRow="1" w:lastRow="0" w:firstColumn="0" w:lastColumn="0" w:oddVBand="0" w:evenVBand="0" w:oddHBand="0" w:evenHBand="0" w:firstRowFirstColumn="0" w:firstRowLastColumn="0" w:lastRowFirstColumn="0" w:lastRowLastColumn="0"/>
             </w:pPr>
             <w:r>
               <w:t>Người duyệt</w:t>
@@ -4881,7 +4912,7 @@
         </w:trPr>
         <w:tc>
           <w:tcPr>
-            <w:cnfStyle w:val="001000000000"/>
+            <w:cnfStyle w:val="001000000000" w:firstRow="0" w:lastRow="0" w:firstColumn="1" w:lastColumn="0" w:oddVBand="0" w:evenVBand="0" w:oddHBand="0" w:evenHBand="0" w:firstRowFirstColumn="0" w:firstRowLastColumn="0" w:lastRowFirstColumn="0" w:lastRowLastColumn="0"/>
             <w:tcW w:w="1495" w:type="dxa"/>
           </w:tcPr>
           <w:p>
@@ -4896,7 +4927,7 @@
           </w:tcPr>
           <w:p>
             <w:pPr>
-              <w:cnfStyle w:val="000000000000"/>
+              <w:cnfStyle w:val="000000000000" w:firstRow="0" w:lastRow="0" w:firstColumn="0" w:lastColumn="0" w:oddVBand="0" w:evenVBand="0" w:oddHBand="0" w:evenHBand="0" w:firstRowFirstColumn="0" w:firstRowLastColumn="0" w:lastRowFirstColumn="0" w:lastRowLastColumn="0"/>
             </w:pPr>
           </w:p>
         </w:tc>
@@ -4906,7 +4937,7 @@
           </w:tcPr>
           <w:p>
             <w:pPr>
-              <w:cnfStyle w:val="000000000000"/>
+              <w:cnfStyle w:val="000000000000" w:firstRow="0" w:lastRow="0" w:firstColumn="0" w:lastColumn="0" w:oddVBand="0" w:evenVBand="0" w:oddHBand="0" w:evenHBand="0" w:firstRowFirstColumn="0" w:firstRowLastColumn="0" w:lastRowFirstColumn="0" w:lastRowLastColumn="0"/>
             </w:pPr>
             <w:r>
               <w:t>0.4</w:t>
@@ -4919,7 +4950,7 @@
           </w:tcPr>
           <w:p>
             <w:pPr>
-              <w:cnfStyle w:val="000000000000"/>
+              <w:cnfStyle w:val="000000000000" w:firstRow="0" w:lastRow="0" w:firstColumn="0" w:lastColumn="0" w:oddVBand="0" w:evenVBand="0" w:oddHBand="0" w:evenHBand="0" w:firstRowFirstColumn="0" w:firstRowLastColumn="0" w:lastRowFirstColumn="0" w:lastRowLastColumn="0"/>
             </w:pPr>
           </w:p>
         </w:tc>
@@ -4929,7 +4960,7 @@
           </w:tcPr>
           <w:p>
             <w:pPr>
-              <w:cnfStyle w:val="000000000000"/>
+              <w:cnfStyle w:val="000000000000" w:firstRow="0" w:lastRow="0" w:firstColumn="0" w:lastColumn="0" w:oddVBand="0" w:evenVBand="0" w:oddHBand="0" w:evenHBand="0" w:firstRowFirstColumn="0" w:firstRowLastColumn="0" w:lastRowFirstColumn="0" w:lastRowLastColumn="0"/>
             </w:pPr>
           </w:p>
         </w:tc>
@@ -4940,7 +4971,7 @@
         </w:trPr>
         <w:tc>
           <w:tcPr>
-            <w:cnfStyle w:val="001000000000"/>
+            <w:cnfStyle w:val="001000000000" w:firstRow="0" w:lastRow="0" w:firstColumn="1" w:lastColumn="0" w:oddVBand="0" w:evenVBand="0" w:oddHBand="0" w:evenHBand="0" w:firstRowFirstColumn="0" w:firstRowLastColumn="0" w:lastRowFirstColumn="0" w:lastRowLastColumn="0"/>
             <w:tcW w:w="1495" w:type="dxa"/>
           </w:tcPr>
           <w:p>
@@ -4955,7 +4986,7 @@
           </w:tcPr>
           <w:p>
             <w:pPr>
-              <w:cnfStyle w:val="000000000000"/>
+              <w:cnfStyle w:val="000000000000" w:firstRow="0" w:lastRow="0" w:firstColumn="0" w:lastColumn="0" w:oddVBand="0" w:evenVBand="0" w:oddHBand="0" w:evenHBand="0" w:firstRowFirstColumn="0" w:firstRowLastColumn="0" w:lastRowFirstColumn="0" w:lastRowLastColumn="0"/>
             </w:pPr>
           </w:p>
         </w:tc>
@@ -4965,7 +4996,7 @@
           </w:tcPr>
           <w:p>
             <w:pPr>
-              <w:cnfStyle w:val="000000000000"/>
+              <w:cnfStyle w:val="000000000000" w:firstRow="0" w:lastRow="0" w:firstColumn="0" w:lastColumn="0" w:oddVBand="0" w:evenVBand="0" w:oddHBand="0" w:evenHBand="0" w:firstRowFirstColumn="0" w:firstRowLastColumn="0" w:lastRowFirstColumn="0" w:lastRowLastColumn="0"/>
             </w:pPr>
             <w:r>
               <w:t>0.6</w:t>
@@ -4978,7 +5009,7 @@
           </w:tcPr>
           <w:p>
             <w:pPr>
-              <w:cnfStyle w:val="000000000000"/>
+              <w:cnfStyle w:val="000000000000" w:firstRow="0" w:lastRow="0" w:firstColumn="0" w:lastColumn="0" w:oddVBand="0" w:evenVBand="0" w:oddHBand="0" w:evenHBand="0" w:firstRowFirstColumn="0" w:firstRowLastColumn="0" w:lastRowFirstColumn="0" w:lastRowLastColumn="0"/>
             </w:pPr>
           </w:p>
         </w:tc>
@@ -4988,7 +5019,7 @@
           </w:tcPr>
           <w:p>
             <w:pPr>
-              <w:cnfStyle w:val="000000000000"/>
+              <w:cnfStyle w:val="000000000000" w:firstRow="0" w:lastRow="0" w:firstColumn="0" w:lastColumn="0" w:oddVBand="0" w:evenVBand="0" w:oddHBand="0" w:evenHBand="0" w:firstRowFirstColumn="0" w:firstRowLastColumn="0" w:lastRowFirstColumn="0" w:lastRowLastColumn="0"/>
             </w:pPr>
           </w:p>
         </w:tc>
@@ -4999,7 +5030,7 @@
         </w:trPr>
         <w:tc>
           <w:tcPr>
-            <w:cnfStyle w:val="001000000000"/>
+            <w:cnfStyle w:val="001000000000" w:firstRow="0" w:lastRow="0" w:firstColumn="1" w:lastColumn="0" w:oddVBand="0" w:evenVBand="0" w:oddHBand="0" w:evenHBand="0" w:firstRowFirstColumn="0" w:firstRowLastColumn="0" w:lastRowFirstColumn="0" w:lastRowLastColumn="0"/>
             <w:tcW w:w="1495" w:type="dxa"/>
           </w:tcPr>
           <w:p>
@@ -5014,7 +5045,7 @@
           </w:tcPr>
           <w:p>
             <w:pPr>
-              <w:cnfStyle w:val="000000000000"/>
+              <w:cnfStyle w:val="000000000000" w:firstRow="0" w:lastRow="0" w:firstColumn="0" w:lastColumn="0" w:oddVBand="0" w:evenVBand="0" w:oddHBand="0" w:evenHBand="0" w:firstRowFirstColumn="0" w:firstRowLastColumn="0" w:lastRowFirstColumn="0" w:lastRowLastColumn="0"/>
             </w:pPr>
           </w:p>
         </w:tc>
@@ -5024,7 +5055,7 @@
           </w:tcPr>
           <w:p>
             <w:pPr>
-              <w:cnfStyle w:val="000000000000"/>
+              <w:cnfStyle w:val="000000000000" w:firstRow="0" w:lastRow="0" w:firstColumn="0" w:lastColumn="0" w:oddVBand="0" w:evenVBand="0" w:oddHBand="0" w:evenHBand="0" w:firstRowFirstColumn="0" w:firstRowLastColumn="0" w:lastRowFirstColumn="0" w:lastRowLastColumn="0"/>
             </w:pPr>
             <w:r>
               <w:t>0.9</w:t>
@@ -5037,7 +5068,7 @@
           </w:tcPr>
           <w:p>
             <w:pPr>
-              <w:cnfStyle w:val="000000000000"/>
+              <w:cnfStyle w:val="000000000000" w:firstRow="0" w:lastRow="0" w:firstColumn="0" w:lastColumn="0" w:oddVBand="0" w:evenVBand="0" w:oddHBand="0" w:evenHBand="0" w:firstRowFirstColumn="0" w:firstRowLastColumn="0" w:lastRowFirstColumn="0" w:lastRowLastColumn="0"/>
             </w:pPr>
           </w:p>
         </w:tc>
@@ -5047,7 +5078,7 @@
           </w:tcPr>
           <w:p>
             <w:pPr>
-              <w:cnfStyle w:val="000000000000"/>
+              <w:cnfStyle w:val="000000000000" w:firstRow="0" w:lastRow="0" w:firstColumn="0" w:lastColumn="0" w:oddVBand="0" w:evenVBand="0" w:oddHBand="0" w:evenHBand="0" w:firstRowFirstColumn="0" w:firstRowLastColumn="0" w:lastRowFirstColumn="0" w:lastRowLastColumn="0"/>
             </w:pPr>
           </w:p>
         </w:tc>
@@ -5058,7 +5089,7 @@
         </w:trPr>
         <w:tc>
           <w:tcPr>
-            <w:cnfStyle w:val="001000000000"/>
+            <w:cnfStyle w:val="001000000000" w:firstRow="0" w:lastRow="0" w:firstColumn="1" w:lastColumn="0" w:oddVBand="0" w:evenVBand="0" w:oddHBand="0" w:evenHBand="0" w:firstRowFirstColumn="0" w:firstRowLastColumn="0" w:lastRowFirstColumn="0" w:lastRowLastColumn="0"/>
             <w:tcW w:w="1495" w:type="dxa"/>
           </w:tcPr>
           <w:p/>
@@ -5069,7 +5100,7 @@
           </w:tcPr>
           <w:p>
             <w:pPr>
-              <w:cnfStyle w:val="000000000000"/>
+              <w:cnfStyle w:val="000000000000" w:firstRow="0" w:lastRow="0" w:firstColumn="0" w:lastColumn="0" w:oddVBand="0" w:evenVBand="0" w:oddHBand="0" w:evenHBand="0" w:firstRowFirstColumn="0" w:firstRowLastColumn="0" w:lastRowFirstColumn="0" w:lastRowLastColumn="0"/>
             </w:pPr>
           </w:p>
         </w:tc>
@@ -5079,7 +5110,7 @@
           </w:tcPr>
           <w:p>
             <w:pPr>
-              <w:cnfStyle w:val="000000000000"/>
+              <w:cnfStyle w:val="000000000000" w:firstRow="0" w:lastRow="0" w:firstColumn="0" w:lastColumn="0" w:oddVBand="0" w:evenVBand="0" w:oddHBand="0" w:evenHBand="0" w:firstRowFirstColumn="0" w:firstRowLastColumn="0" w:lastRowFirstColumn="0" w:lastRowLastColumn="0"/>
             </w:pPr>
           </w:p>
         </w:tc>
@@ -5089,7 +5120,7 @@
           </w:tcPr>
           <w:p>
             <w:pPr>
-              <w:cnfStyle w:val="000000000000"/>
+              <w:cnfStyle w:val="000000000000" w:firstRow="0" w:lastRow="0" w:firstColumn="0" w:lastColumn="0" w:oddVBand="0" w:evenVBand="0" w:oddHBand="0" w:evenHBand="0" w:firstRowFirstColumn="0" w:firstRowLastColumn="0" w:lastRowFirstColumn="0" w:lastRowLastColumn="0"/>
             </w:pPr>
           </w:p>
         </w:tc>
@@ -5099,7 +5130,7 @@
           </w:tcPr>
           <w:p>
             <w:pPr>
-              <w:cnfStyle w:val="000000000000"/>
+              <w:cnfStyle w:val="000000000000" w:firstRow="0" w:lastRow="0" w:firstColumn="0" w:lastColumn="0" w:oddVBand="0" w:evenVBand="0" w:oddHBand="0" w:evenHBand="0" w:firstRowFirstColumn="0" w:firstRowLastColumn="0" w:lastRowFirstColumn="0" w:lastRowLastColumn="0"/>
             </w:pPr>
           </w:p>
         </w:tc>
@@ -5110,7 +5141,7 @@
         </w:trPr>
         <w:tc>
           <w:tcPr>
-            <w:cnfStyle w:val="001000000000"/>
+            <w:cnfStyle w:val="001000000000" w:firstRow="0" w:lastRow="0" w:firstColumn="1" w:lastColumn="0" w:oddVBand="0" w:evenVBand="0" w:oddHBand="0" w:evenHBand="0" w:firstRowFirstColumn="0" w:firstRowLastColumn="0" w:lastRowFirstColumn="0" w:lastRowLastColumn="0"/>
             <w:tcW w:w="1495" w:type="dxa"/>
           </w:tcPr>
           <w:p/>
@@ -5121,7 +5152,7 @@
           </w:tcPr>
           <w:p>
             <w:pPr>
-              <w:cnfStyle w:val="000000000000"/>
+              <w:cnfStyle w:val="000000000000" w:firstRow="0" w:lastRow="0" w:firstColumn="0" w:lastColumn="0" w:oddVBand="0" w:evenVBand="0" w:oddHBand="0" w:evenHBand="0" w:firstRowFirstColumn="0" w:firstRowLastColumn="0" w:lastRowFirstColumn="0" w:lastRowLastColumn="0"/>
             </w:pPr>
           </w:p>
         </w:tc>
@@ -5131,7 +5162,7 @@
           </w:tcPr>
           <w:p>
             <w:pPr>
-              <w:cnfStyle w:val="000000000000"/>
+              <w:cnfStyle w:val="000000000000" w:firstRow="0" w:lastRow="0" w:firstColumn="0" w:lastColumn="0" w:oddVBand="0" w:evenVBand="0" w:oddHBand="0" w:evenHBand="0" w:firstRowFirstColumn="0" w:firstRowLastColumn="0" w:lastRowFirstColumn="0" w:lastRowLastColumn="0"/>
             </w:pPr>
           </w:p>
         </w:tc>
@@ -5141,7 +5172,7 @@
           </w:tcPr>
           <w:p>
             <w:pPr>
-              <w:cnfStyle w:val="000000000000"/>
+              <w:cnfStyle w:val="000000000000" w:firstRow="0" w:lastRow="0" w:firstColumn="0" w:lastColumn="0" w:oddVBand="0" w:evenVBand="0" w:oddHBand="0" w:evenHBand="0" w:firstRowFirstColumn="0" w:firstRowLastColumn="0" w:lastRowFirstColumn="0" w:lastRowLastColumn="0"/>
             </w:pPr>
           </w:p>
         </w:tc>
@@ -5151,7 +5182,7 @@
           </w:tcPr>
           <w:p>
             <w:pPr>
-              <w:cnfStyle w:val="000000000000"/>
+              <w:cnfStyle w:val="000000000000" w:firstRow="0" w:lastRow="0" w:firstColumn="0" w:lastColumn="0" w:oddVBand="0" w:evenVBand="0" w:oddHBand="0" w:evenHBand="0" w:firstRowFirstColumn="0" w:firstRowLastColumn="0" w:lastRowFirstColumn="0" w:lastRowLastColumn="0"/>
             </w:pPr>
           </w:p>
         </w:tc>
@@ -5162,7 +5193,7 @@
         </w:trPr>
         <w:tc>
           <w:tcPr>
-            <w:cnfStyle w:val="001000000000"/>
+            <w:cnfStyle w:val="001000000000" w:firstRow="0" w:lastRow="0" w:firstColumn="1" w:lastColumn="0" w:oddVBand="0" w:evenVBand="0" w:oddHBand="0" w:evenHBand="0" w:firstRowFirstColumn="0" w:firstRowLastColumn="0" w:lastRowFirstColumn="0" w:lastRowLastColumn="0"/>
             <w:tcW w:w="1495" w:type="dxa"/>
           </w:tcPr>
           <w:p/>
@@ -5173,7 +5204,7 @@
           </w:tcPr>
           <w:p>
             <w:pPr>
-              <w:cnfStyle w:val="000000000000"/>
+              <w:cnfStyle w:val="000000000000" w:firstRow="0" w:lastRow="0" w:firstColumn="0" w:lastColumn="0" w:oddVBand="0" w:evenVBand="0" w:oddHBand="0" w:evenHBand="0" w:firstRowFirstColumn="0" w:firstRowLastColumn="0" w:lastRowFirstColumn="0" w:lastRowLastColumn="0"/>
             </w:pPr>
           </w:p>
         </w:tc>
@@ -5183,7 +5214,7 @@
           </w:tcPr>
           <w:p>
             <w:pPr>
-              <w:cnfStyle w:val="000000000000"/>
+              <w:cnfStyle w:val="000000000000" w:firstRow="0" w:lastRow="0" w:firstColumn="0" w:lastColumn="0" w:oddVBand="0" w:evenVBand="0" w:oddHBand="0" w:evenHBand="0" w:firstRowFirstColumn="0" w:firstRowLastColumn="0" w:lastRowFirstColumn="0" w:lastRowLastColumn="0"/>
             </w:pPr>
           </w:p>
         </w:tc>
@@ -5193,7 +5224,7 @@
           </w:tcPr>
           <w:p>
             <w:pPr>
-              <w:cnfStyle w:val="000000000000"/>
+              <w:cnfStyle w:val="000000000000" w:firstRow="0" w:lastRow="0" w:firstColumn="0" w:lastColumn="0" w:oddVBand="0" w:evenVBand="0" w:oddHBand="0" w:evenHBand="0" w:firstRowFirstColumn="0" w:firstRowLastColumn="0" w:lastRowFirstColumn="0" w:lastRowLastColumn="0"/>
             </w:pPr>
           </w:p>
         </w:tc>
@@ -5203,7 +5234,7 @@
           </w:tcPr>
           <w:p>
             <w:pPr>
-              <w:cnfStyle w:val="000000000000"/>
+              <w:cnfStyle w:val="000000000000" w:firstRow="0" w:lastRow="0" w:firstColumn="0" w:lastColumn="0" w:oddVBand="0" w:evenVBand="0" w:oddHBand="0" w:evenHBand="0" w:firstRowFirstColumn="0" w:firstRowLastColumn="0" w:lastRowFirstColumn="0" w:lastRowLastColumn="0"/>
             </w:pPr>
           </w:p>
         </w:tc>
@@ -5214,7 +5245,7 @@
         </w:trPr>
         <w:tc>
           <w:tcPr>
-            <w:cnfStyle w:val="001000000000"/>
+            <w:cnfStyle w:val="001000000000" w:firstRow="0" w:lastRow="0" w:firstColumn="1" w:lastColumn="0" w:oddVBand="0" w:evenVBand="0" w:oddHBand="0" w:evenHBand="0" w:firstRowFirstColumn="0" w:firstRowLastColumn="0" w:lastRowFirstColumn="0" w:lastRowLastColumn="0"/>
             <w:tcW w:w="1495" w:type="dxa"/>
           </w:tcPr>
           <w:p/>
@@ -5225,7 +5256,7 @@
           </w:tcPr>
           <w:p>
             <w:pPr>
-              <w:cnfStyle w:val="000000000000"/>
+              <w:cnfStyle w:val="000000000000" w:firstRow="0" w:lastRow="0" w:firstColumn="0" w:lastColumn="0" w:oddVBand="0" w:evenVBand="0" w:oddHBand="0" w:evenHBand="0" w:firstRowFirstColumn="0" w:firstRowLastColumn="0" w:lastRowFirstColumn="0" w:lastRowLastColumn="0"/>
             </w:pPr>
           </w:p>
         </w:tc>
@@ -5235,7 +5266,7 @@
           </w:tcPr>
           <w:p>
             <w:pPr>
-              <w:cnfStyle w:val="000000000000"/>
+              <w:cnfStyle w:val="000000000000" w:firstRow="0" w:lastRow="0" w:firstColumn="0" w:lastColumn="0" w:oddVBand="0" w:evenVBand="0" w:oddHBand="0" w:evenHBand="0" w:firstRowFirstColumn="0" w:firstRowLastColumn="0" w:lastRowFirstColumn="0" w:lastRowLastColumn="0"/>
             </w:pPr>
           </w:p>
         </w:tc>
@@ -5245,7 +5276,7 @@
           </w:tcPr>
           <w:p>
             <w:pPr>
-              <w:cnfStyle w:val="000000000000"/>
+              <w:cnfStyle w:val="000000000000" w:firstRow="0" w:lastRow="0" w:firstColumn="0" w:lastColumn="0" w:oddVBand="0" w:evenVBand="0" w:oddHBand="0" w:evenHBand="0" w:firstRowFirstColumn="0" w:firstRowLastColumn="0" w:lastRowFirstColumn="0" w:lastRowLastColumn="0"/>
             </w:pPr>
           </w:p>
         </w:tc>
@@ -5255,7 +5286,7 @@
           </w:tcPr>
           <w:p>
             <w:pPr>
-              <w:cnfStyle w:val="000000000000"/>
+              <w:cnfStyle w:val="000000000000" w:firstRow="0" w:lastRow="0" w:firstColumn="0" w:lastColumn="0" w:oddVBand="0" w:evenVBand="0" w:oddHBand="0" w:evenHBand="0" w:firstRowFirstColumn="0" w:firstRowLastColumn="0" w:lastRowFirstColumn="0" w:lastRowLastColumn="0"/>
             </w:pPr>
           </w:p>
         </w:tc>
@@ -5266,7 +5297,7 @@
         </w:trPr>
         <w:tc>
           <w:tcPr>
-            <w:cnfStyle w:val="001000000000"/>
+            <w:cnfStyle w:val="001000000000" w:firstRow="0" w:lastRow="0" w:firstColumn="1" w:lastColumn="0" w:oddVBand="0" w:evenVBand="0" w:oddHBand="0" w:evenHBand="0" w:firstRowFirstColumn="0" w:firstRowLastColumn="0" w:lastRowFirstColumn="0" w:lastRowLastColumn="0"/>
             <w:tcW w:w="1495" w:type="dxa"/>
           </w:tcPr>
           <w:p/>
@@ -5277,7 +5308,7 @@
           </w:tcPr>
           <w:p>
             <w:pPr>
-              <w:cnfStyle w:val="000000000000"/>
+              <w:cnfStyle w:val="000000000000" w:firstRow="0" w:lastRow="0" w:firstColumn="0" w:lastColumn="0" w:oddVBand="0" w:evenVBand="0" w:oddHBand="0" w:evenHBand="0" w:firstRowFirstColumn="0" w:firstRowLastColumn="0" w:lastRowFirstColumn="0" w:lastRowLastColumn="0"/>
             </w:pPr>
           </w:p>
         </w:tc>
@@ -5287,7 +5318,7 @@
           </w:tcPr>
           <w:p>
             <w:pPr>
-              <w:cnfStyle w:val="000000000000"/>
+              <w:cnfStyle w:val="000000000000" w:firstRow="0" w:lastRow="0" w:firstColumn="0" w:lastColumn="0" w:oddVBand="0" w:evenVBand="0" w:oddHBand="0" w:evenHBand="0" w:firstRowFirstColumn="0" w:firstRowLastColumn="0" w:lastRowFirstColumn="0" w:lastRowLastColumn="0"/>
             </w:pPr>
           </w:p>
         </w:tc>
@@ -5297,7 +5328,7 @@
           </w:tcPr>
           <w:p>
             <w:pPr>
-              <w:cnfStyle w:val="000000000000"/>
+              <w:cnfStyle w:val="000000000000" w:firstRow="0" w:lastRow="0" w:firstColumn="0" w:lastColumn="0" w:oddVBand="0" w:evenVBand="0" w:oddHBand="0" w:evenHBand="0" w:firstRowFirstColumn="0" w:firstRowLastColumn="0" w:lastRowFirstColumn="0" w:lastRowLastColumn="0"/>
             </w:pPr>
           </w:p>
         </w:tc>
@@ -5307,7 +5338,7 @@
           </w:tcPr>
           <w:p>
             <w:pPr>
-              <w:cnfStyle w:val="000000000000"/>
+              <w:cnfStyle w:val="000000000000" w:firstRow="0" w:lastRow="0" w:firstColumn="0" w:lastColumn="0" w:oddVBand="0" w:evenVBand="0" w:oddHBand="0" w:evenHBand="0" w:firstRowFirstColumn="0" w:firstRowLastColumn="0" w:lastRowFirstColumn="0" w:lastRowLastColumn="0"/>
             </w:pPr>
           </w:p>
         </w:tc>
@@ -5318,7 +5349,7 @@
         </w:trPr>
         <w:tc>
           <w:tcPr>
-            <w:cnfStyle w:val="001000000000"/>
+            <w:cnfStyle w:val="001000000000" w:firstRow="0" w:lastRow="0" w:firstColumn="1" w:lastColumn="0" w:oddVBand="0" w:evenVBand="0" w:oddHBand="0" w:evenHBand="0" w:firstRowFirstColumn="0" w:firstRowLastColumn="0" w:lastRowFirstColumn="0" w:lastRowLastColumn="0"/>
             <w:tcW w:w="1495" w:type="dxa"/>
           </w:tcPr>
           <w:p/>
@@ -5329,7 +5360,7 @@
           </w:tcPr>
           <w:p>
             <w:pPr>
-              <w:cnfStyle w:val="000000000000"/>
+              <w:cnfStyle w:val="000000000000" w:firstRow="0" w:lastRow="0" w:firstColumn="0" w:lastColumn="0" w:oddVBand="0" w:evenVBand="0" w:oddHBand="0" w:evenHBand="0" w:firstRowFirstColumn="0" w:firstRowLastColumn="0" w:lastRowFirstColumn="0" w:lastRowLastColumn="0"/>
             </w:pPr>
           </w:p>
         </w:tc>
@@ -5339,7 +5370,7 @@
           </w:tcPr>
           <w:p>
             <w:pPr>
-              <w:cnfStyle w:val="000000000000"/>
+              <w:cnfStyle w:val="000000000000" w:firstRow="0" w:lastRow="0" w:firstColumn="0" w:lastColumn="0" w:oddVBand="0" w:evenVBand="0" w:oddHBand="0" w:evenHBand="0" w:firstRowFirstColumn="0" w:firstRowLastColumn="0" w:lastRowFirstColumn="0" w:lastRowLastColumn="0"/>
             </w:pPr>
           </w:p>
         </w:tc>
@@ -5349,7 +5380,7 @@
           </w:tcPr>
           <w:p>
             <w:pPr>
-              <w:cnfStyle w:val="000000000000"/>
+              <w:cnfStyle w:val="000000000000" w:firstRow="0" w:lastRow="0" w:firstColumn="0" w:lastColumn="0" w:oddVBand="0" w:evenVBand="0" w:oddHBand="0" w:evenHBand="0" w:firstRowFirstColumn="0" w:firstRowLastColumn="0" w:lastRowFirstColumn="0" w:lastRowLastColumn="0"/>
             </w:pPr>
           </w:p>
         </w:tc>
@@ -5359,7 +5390,7 @@
           </w:tcPr>
           <w:p>
             <w:pPr>
-              <w:cnfStyle w:val="000000000000"/>
+              <w:cnfStyle w:val="000000000000" w:firstRow="0" w:lastRow="0" w:firstColumn="0" w:lastColumn="0" w:oddVBand="0" w:evenVBand="0" w:oddHBand="0" w:evenHBand="0" w:firstRowFirstColumn="0" w:firstRowLastColumn="0" w:lastRowFirstColumn="0" w:lastRowLastColumn="0"/>
             </w:pPr>
           </w:p>
         </w:tc>
@@ -5367,7 +5398,7 @@
       <w:tr>
         <w:tc>
           <w:tcPr>
-            <w:cnfStyle w:val="001000000000"/>
+            <w:cnfStyle w:val="001000000000" w:firstRow="0" w:lastRow="0" w:firstColumn="1" w:lastColumn="0" w:oddVBand="0" w:evenVBand="0" w:oddHBand="0" w:evenHBand="0" w:firstRowFirstColumn="0" w:firstRowLastColumn="0" w:lastRowFirstColumn="0" w:lastRowLastColumn="0"/>
             <w:tcW w:w="1495" w:type="dxa"/>
           </w:tcPr>
           <w:p/>
@@ -5378,7 +5409,7 @@
           </w:tcPr>
           <w:p>
             <w:pPr>
-              <w:cnfStyle w:val="000000000000"/>
+              <w:cnfStyle w:val="000000000000" w:firstRow="0" w:lastRow="0" w:firstColumn="0" w:lastColumn="0" w:oddVBand="0" w:evenVBand="0" w:oddHBand="0" w:evenHBand="0" w:firstRowFirstColumn="0" w:firstRowLastColumn="0" w:lastRowFirstColumn="0" w:lastRowLastColumn="0"/>
             </w:pPr>
           </w:p>
         </w:tc>
@@ -5388,7 +5419,7 @@
           </w:tcPr>
           <w:p>
             <w:pPr>
-              <w:cnfStyle w:val="000000000000"/>
+              <w:cnfStyle w:val="000000000000" w:firstRow="0" w:lastRow="0" w:firstColumn="0" w:lastColumn="0" w:oddVBand="0" w:evenVBand="0" w:oddHBand="0" w:evenHBand="0" w:firstRowFirstColumn="0" w:firstRowLastColumn="0" w:lastRowFirstColumn="0" w:lastRowLastColumn="0"/>
             </w:pPr>
           </w:p>
         </w:tc>
@@ -5398,7 +5429,7 @@
           </w:tcPr>
           <w:p>
             <w:pPr>
-              <w:cnfStyle w:val="000000000000"/>
+              <w:cnfStyle w:val="000000000000" w:firstRow="0" w:lastRow="0" w:firstColumn="0" w:lastColumn="0" w:oddVBand="0" w:evenVBand="0" w:oddHBand="0" w:evenHBand="0" w:firstRowFirstColumn="0" w:firstRowLastColumn="0" w:lastRowFirstColumn="0" w:lastRowLastColumn="0"/>
             </w:pPr>
           </w:p>
         </w:tc>
@@ -5408,7 +5439,7 @@
           </w:tcPr>
           <w:p>
             <w:pPr>
-              <w:cnfStyle w:val="000000000000"/>
+              <w:cnfStyle w:val="000000000000" w:firstRow="0" w:lastRow="0" w:firstColumn="0" w:lastColumn="0" w:oddVBand="0" w:evenVBand="0" w:oddHBand="0" w:evenHBand="0" w:firstRowFirstColumn="0" w:firstRowLastColumn="0" w:lastRowFirstColumn="0" w:lastRowLastColumn="0"/>
             </w:pPr>
           </w:p>
         </w:tc>
@@ -5602,33 +5633,34 @@
           <w:i/>
           <w:iCs/>
         </w:rPr>
-        <w:t xml:space="preserve">Anh Ngô Lam Trung: </w:t>
-      </w:r>
-    </w:p>
-    <w:p>
-      <w:pPr>
-        <w:pStyle w:val="Heading2"/>
-      </w:pPr>
-      <w:bookmarkStart w:id="5" w:name="_Toc25660383"/>
-      <w:r>
-        <w:t>Thông tin liên hệ phía công ty</w:t>
-      </w:r>
-      <w:bookmarkEnd w:id="5"/>
-    </w:p>
-    <w:p>
-      <w:pPr>
+        <w:t xml:space="preserve">Anh </w:t>
+      </w:r>
+      <w:r>
         <w:rPr>
           <w:i/>
           <w:iCs/>
         </w:rPr>
-      </w:pPr>
+        <w:t>Nguyễn Đức Tiến</w:t>
+      </w:r>
+      <w:bookmarkStart w:id="5" w:name="_GoBack"/>
+      <w:bookmarkEnd w:id="5"/>
       <w:r>
         <w:rPr>
           <w:i/>
           <w:iCs/>
         </w:rPr>
-        <w:t>Lập trình viên:  Pham Lan</w:t>
-      </w:r>
+        <w:t xml:space="preserve">: </w:t>
+      </w:r>
+    </w:p>
+    <w:p>
+      <w:pPr>
+        <w:pStyle w:val="Heading2"/>
+      </w:pPr>
+      <w:bookmarkStart w:id="6" w:name="_Toc25660383"/>
+      <w:r>
+        <w:t>Thông tin liên hệ phía công ty</w:t>
+      </w:r>
+      <w:bookmarkEnd w:id="6"/>
     </w:p>
     <w:p>
       <w:pPr>
@@ -5642,18 +5674,8 @@
           <w:i/>
           <w:iCs/>
         </w:rPr>
-        <w:t xml:space="preserve">Phiên dịch: Ngọc, </w:t>
-      </w:r>
-    </w:p>
-    <w:p>
-      <w:pPr>
-        <w:pStyle w:val="Heading2"/>
-      </w:pPr>
-      <w:bookmarkStart w:id="6" w:name="_Toc25660384"/>
-      <w:r>
-        <w:t>Phân chia vai trò của thành viên dự án và khách hàng</w:t>
-      </w:r>
-      <w:bookmarkEnd w:id="6"/>
+        <w:t>Lập trình viên:  Pham Lan</w:t>
+      </w:r>
     </w:p>
     <w:p>
       <w:pPr>
@@ -5667,61 +5689,84 @@
           <w:i/>
           <w:iCs/>
         </w:rPr>
-        <w:t xml:space="preserve">Giám đốc: Hưng, tài chính, nhân sự, </w:t>
-      </w:r>
-      <w:r>
+        <w:t xml:space="preserve">Phiên dịch: Ngọc, </w:t>
+      </w:r>
+    </w:p>
+    <w:p>
+      <w:pPr>
+        <w:pStyle w:val="Heading2"/>
+      </w:pPr>
+      <w:bookmarkStart w:id="7" w:name="_Toc25660384"/>
+      <w:r>
+        <w:t>Phân chia vai trò của thành viên dự án và khách hàng</w:t>
+      </w:r>
+      <w:bookmarkEnd w:id="7"/>
+    </w:p>
+    <w:p>
+      <w:pPr>
         <w:rPr>
           <w:i/>
           <w:iCs/>
         </w:rPr>
-        <w:t>yêu càu cơ bản: đẹp, tròn, vàng</w:t>
-      </w:r>
-    </w:p>
-    <w:p>
-      <w:pPr>
+      </w:pPr>
+      <w:r>
         <w:rPr>
           <w:i/>
           <w:iCs/>
         </w:rPr>
-      </w:pPr>
+        <w:t xml:space="preserve">Giám đốc: Hưng, tài chính, nhân sự, </w:t>
+      </w:r>
       <w:r>
         <w:rPr>
           <w:i/>
           <w:iCs/>
         </w:rPr>
-        <w:t>Trung: IT, chi tiết, báo tiến đ</w:t>
-      </w:r>
-      <w:r>
+        <w:t>yêu càu cơ bản: đẹp, tròn, vàng</w:t>
+      </w:r>
+    </w:p>
+    <w:p>
+      <w:pPr>
         <w:rPr>
           <w:i/>
           <w:iCs/>
         </w:rPr>
-        <w:t>ộ</w:t>
-      </w:r>
-    </w:p>
-    <w:p>
-      <w:pPr>
+      </w:pPr>
+      <w:r>
         <w:rPr>
           <w:i/>
           <w:iCs/>
         </w:rPr>
-      </w:pPr>
+        <w:t>Trung: IT, chi tiết, báo tiến đ</w:t>
+      </w:r>
       <w:r>
         <w:rPr>
           <w:i/>
           <w:iCs/>
         </w:rPr>
-        <w:t xml:space="preserve">Phiên dịch: </w:t>
-      </w:r>
-      <w:r>
+        <w:t>ộ</w:t>
+      </w:r>
+    </w:p>
+    <w:p>
+      <w:pPr>
         <w:rPr>
           <w:i/>
           <w:iCs/>
         </w:rPr>
+      </w:pPr>
+      <w:r>
+        <w:rPr>
+          <w:i/>
+          <w:iCs/>
+        </w:rPr>
+        <w:t xml:space="preserve">Phiên dịch: </w:t>
+      </w:r>
+      <w:r>
+        <w:rPr>
+          <w:i/>
+          <w:iCs/>
+        </w:rPr>
         <w:t>Vũ Xuân Lượng</w:t>
       </w:r>
-      <w:bookmarkStart w:id="7" w:name="_GoBack"/>
-      <w:bookmarkEnd w:id="7"/>
     </w:p>
     <w:p/>
     <w:p/>
@@ -7043,8 +7088,8 @@
 </file>
 
 <file path=word/endnotes.xml><?xml version="1.0" encoding="utf-8"?>
-<w:endnotes xmlns:ve="http://schemas.openxmlformats.org/markup-compatibility/2006" xmlns:o="urn:schemas-microsoft-com:office:office" xmlns:r="http://schemas.openxmlformats.org/officeDocument/2006/relationships" xmlns:m="http://schemas.openxmlformats.org/officeDocument/2006/math" xmlns:v="urn:schemas-microsoft-com:vml" xmlns:wp="http://schemas.openxmlformats.org/drawingml/2006/wordprocessingDrawing" xmlns:w10="urn:schemas-microsoft-com:office:word" xmlns:w="http://schemas.openxmlformats.org/wordprocessingml/2006/main" xmlns:wne="http://schemas.microsoft.com/office/word/2006/wordml">
-  <w:endnote w:type="separator" w:id="0">
+<w:endnotes xmlns:wpc="http://schemas.microsoft.com/office/word/2010/wordprocessingCanvas" xmlns:cx="http://schemas.microsoft.com/office/drawing/2014/chartex" xmlns:cx1="http://schemas.microsoft.com/office/drawing/2015/9/8/chartex" xmlns:cx2="http://schemas.microsoft.com/office/drawing/2015/10/21/chartex" xmlns:cx3="http://schemas.microsoft.com/office/drawing/2016/5/9/chartex" xmlns:cx4="http://schemas.microsoft.com/office/drawing/2016/5/10/chartex" xmlns:cx5="http://schemas.microsoft.com/office/drawing/2016/5/11/chartex" xmlns:cx6="http://schemas.microsoft.com/office/drawing/2016/5/12/chartex" xmlns:cx7="http://schemas.microsoft.com/office/drawing/2016/5/13/chartex" xmlns:cx8="http://schemas.microsoft.com/office/drawing/2016/5/14/chartex" xmlns:mc="http://schemas.openxmlformats.org/markup-compatibility/2006" xmlns:aink="http://schemas.microsoft.com/office/drawing/2016/ink" xmlns:am3d="http://schemas.microsoft.com/office/drawing/2017/model3d" xmlns:o="urn:schemas-microsoft-com:office:office" xmlns:r="http://schemas.openxmlformats.org/officeDocument/2006/relationships" xmlns:m="http://schemas.openxmlformats.org/officeDocument/2006/math" xmlns:v="urn:schemas-microsoft-com:vml" xmlns:wp14="http://schemas.microsoft.com/office/word/2010/wordprocessingDrawing" xmlns:wp="http://schemas.openxmlformats.org/drawingml/2006/wordprocessingDrawing" xmlns:w10="urn:schemas-microsoft-com:office:word" xmlns:w="http://schemas.openxmlformats.org/wordprocessingml/2006/main" xmlns:w14="http://schemas.microsoft.com/office/word/2010/wordml" xmlns:w15="http://schemas.microsoft.com/office/word/2012/wordml" xmlns:w16cid="http://schemas.microsoft.com/office/word/2016/wordml/cid" xmlns:w16se="http://schemas.microsoft.com/office/word/2015/wordml/symex" xmlns:wpg="http://schemas.microsoft.com/office/word/2010/wordprocessingGroup" xmlns:wpi="http://schemas.microsoft.com/office/word/2010/wordprocessingInk" xmlns:wne="http://schemas.microsoft.com/office/word/2006/wordml" xmlns:wps="http://schemas.microsoft.com/office/word/2010/wordprocessingShape" mc:Ignorable="w14 w15 w16se w16cid wp14">
+  <w:endnote w:type="separator" w:id="-1">
     <w:p>
       <w:r>
         <w:separator/>
@@ -7052,7 +7097,7 @@
     </w:p>
     <w:p/>
   </w:endnote>
-  <w:endnote w:type="continuationSeparator" w:id="1">
+  <w:endnote w:type="continuationSeparator" w:id="0">
     <w:p>
       <w:r>
         <w:continuationSeparator/>
@@ -7064,7 +7109,7 @@
 </file>
 
 <file path=word/footer1.xml><?xml version="1.0" encoding="utf-8"?>
-<w:ftr xmlns:ve="http://schemas.openxmlformats.org/markup-compatibility/2006" xmlns:o="urn:schemas-microsoft-com:office:office" xmlns:r="http://schemas.openxmlformats.org/officeDocument/2006/relationships" xmlns:m="http://schemas.openxmlformats.org/officeDocument/2006/math" xmlns:v="urn:schemas-microsoft-com:vml" xmlns:wp="http://schemas.openxmlformats.org/drawingml/2006/wordprocessingDrawing" xmlns:w10="urn:schemas-microsoft-com:office:word" xmlns:w="http://schemas.openxmlformats.org/wordprocessingml/2006/main" xmlns:wne="http://schemas.microsoft.com/office/word/2006/wordml">
+<w:ftr xmlns:wpc="http://schemas.microsoft.com/office/word/2010/wordprocessingCanvas" xmlns:cx="http://schemas.microsoft.com/office/drawing/2014/chartex" xmlns:cx1="http://schemas.microsoft.com/office/drawing/2015/9/8/chartex" xmlns:cx2="http://schemas.microsoft.com/office/drawing/2015/10/21/chartex" xmlns:cx3="http://schemas.microsoft.com/office/drawing/2016/5/9/chartex" xmlns:cx4="http://schemas.microsoft.com/office/drawing/2016/5/10/chartex" xmlns:cx5="http://schemas.microsoft.com/office/drawing/2016/5/11/chartex" xmlns:cx6="http://schemas.microsoft.com/office/drawing/2016/5/12/chartex" xmlns:cx7="http://schemas.microsoft.com/office/drawing/2016/5/13/chartex" xmlns:cx8="http://schemas.microsoft.com/office/drawing/2016/5/14/chartex" xmlns:mc="http://schemas.openxmlformats.org/markup-compatibility/2006" xmlns:aink="http://schemas.microsoft.com/office/drawing/2016/ink" xmlns:am3d="http://schemas.microsoft.com/office/drawing/2017/model3d" xmlns:o="urn:schemas-microsoft-com:office:office" xmlns:r="http://schemas.openxmlformats.org/officeDocument/2006/relationships" xmlns:m="http://schemas.openxmlformats.org/officeDocument/2006/math" xmlns:v="urn:schemas-microsoft-com:vml" xmlns:wp14="http://schemas.microsoft.com/office/word/2010/wordprocessingDrawing" xmlns:wp="http://schemas.openxmlformats.org/drawingml/2006/wordprocessingDrawing" xmlns:w10="urn:schemas-microsoft-com:office:word" xmlns:w="http://schemas.openxmlformats.org/wordprocessingml/2006/main" xmlns:w14="http://schemas.microsoft.com/office/word/2010/wordml" xmlns:w15="http://schemas.microsoft.com/office/word/2012/wordml" xmlns:w16cid="http://schemas.microsoft.com/office/word/2016/wordml/cid" xmlns:w16se="http://schemas.microsoft.com/office/word/2015/wordml/symex" xmlns:wpg="http://schemas.microsoft.com/office/word/2010/wordprocessingGroup" xmlns:wpi="http://schemas.microsoft.com/office/word/2010/wordprocessingInk" xmlns:wne="http://schemas.microsoft.com/office/word/2006/wordml" xmlns:wps="http://schemas.microsoft.com/office/word/2010/wordprocessingShape" mc:Ignorable="w14 w15 w16se w16cid wp14">
   <w:p>
     <w:pPr>
       <w:pStyle w:val="Footer"/>
@@ -7142,7 +7187,7 @@
 </file>
 
 <file path=word/footer2.xml><?xml version="1.0" encoding="utf-8"?>
-<w:ftr xmlns:ve="http://schemas.openxmlformats.org/markup-compatibility/2006" xmlns:o="urn:schemas-microsoft-com:office:office" xmlns:r="http://schemas.openxmlformats.org/officeDocument/2006/relationships" xmlns:m="http://schemas.openxmlformats.org/officeDocument/2006/math" xmlns:v="urn:schemas-microsoft-com:vml" xmlns:wp="http://schemas.openxmlformats.org/drawingml/2006/wordprocessingDrawing" xmlns:w10="urn:schemas-microsoft-com:office:word" xmlns:w="http://schemas.openxmlformats.org/wordprocessingml/2006/main" xmlns:wne="http://schemas.microsoft.com/office/word/2006/wordml">
+<w:ftr xmlns:wpc="http://schemas.microsoft.com/office/word/2010/wordprocessingCanvas" xmlns:cx="http://schemas.microsoft.com/office/drawing/2014/chartex" xmlns:cx1="http://schemas.microsoft.com/office/drawing/2015/9/8/chartex" xmlns:cx2="http://schemas.microsoft.com/office/drawing/2015/10/21/chartex" xmlns:cx3="http://schemas.microsoft.com/office/drawing/2016/5/9/chartex" xmlns:cx4="http://schemas.microsoft.com/office/drawing/2016/5/10/chartex" xmlns:cx5="http://schemas.microsoft.com/office/drawing/2016/5/11/chartex" xmlns:cx6="http://schemas.microsoft.com/office/drawing/2016/5/12/chartex" xmlns:cx7="http://schemas.microsoft.com/office/drawing/2016/5/13/chartex" xmlns:cx8="http://schemas.microsoft.com/office/drawing/2016/5/14/chartex" xmlns:mc="http://schemas.openxmlformats.org/markup-compatibility/2006" xmlns:aink="http://schemas.microsoft.com/office/drawing/2016/ink" xmlns:am3d="http://schemas.microsoft.com/office/drawing/2017/model3d" xmlns:o="urn:schemas-microsoft-com:office:office" xmlns:r="http://schemas.openxmlformats.org/officeDocument/2006/relationships" xmlns:m="http://schemas.openxmlformats.org/officeDocument/2006/math" xmlns:v="urn:schemas-microsoft-com:vml" xmlns:wp14="http://schemas.microsoft.com/office/word/2010/wordprocessingDrawing" xmlns:wp="http://schemas.openxmlformats.org/drawingml/2006/wordprocessingDrawing" xmlns:w10="urn:schemas-microsoft-com:office:word" xmlns:w="http://schemas.openxmlformats.org/wordprocessingml/2006/main" xmlns:w14="http://schemas.microsoft.com/office/word/2010/wordml" xmlns:w15="http://schemas.microsoft.com/office/word/2012/wordml" xmlns:w16cid="http://schemas.microsoft.com/office/word/2016/wordml/cid" xmlns:w16se="http://schemas.microsoft.com/office/word/2015/wordml/symex" xmlns:wpg="http://schemas.microsoft.com/office/word/2010/wordprocessingGroup" xmlns:wpi="http://schemas.microsoft.com/office/word/2010/wordprocessingInk" xmlns:wne="http://schemas.microsoft.com/office/word/2006/wordml" xmlns:wps="http://schemas.microsoft.com/office/word/2010/wordprocessingShape" mc:Ignorable="w14 w15 w16se w16cid wp14">
   <w:p>
     <w:pPr>
       <w:pStyle w:val="Footer"/>
@@ -7317,14 +7362,14 @@
 </file>
 
 <file path=word/footer3.xml><?xml version="1.0" encoding="utf-8"?>
-<w:ftr xmlns:ve="http://schemas.openxmlformats.org/markup-compatibility/2006" xmlns:o="urn:schemas-microsoft-com:office:office" xmlns:r="http://schemas.openxmlformats.org/officeDocument/2006/relationships" xmlns:m="http://schemas.openxmlformats.org/officeDocument/2006/math" xmlns:v="urn:schemas-microsoft-com:vml" xmlns:wp="http://schemas.openxmlformats.org/drawingml/2006/wordprocessingDrawing" xmlns:w10="urn:schemas-microsoft-com:office:word" xmlns:w="http://schemas.openxmlformats.org/wordprocessingml/2006/main" xmlns:wne="http://schemas.microsoft.com/office/word/2006/wordml">
+<w:ftr xmlns:wpc="http://schemas.microsoft.com/office/word/2010/wordprocessingCanvas" xmlns:cx="http://schemas.microsoft.com/office/drawing/2014/chartex" xmlns:cx1="http://schemas.microsoft.com/office/drawing/2015/9/8/chartex" xmlns:cx2="http://schemas.microsoft.com/office/drawing/2015/10/21/chartex" xmlns:cx3="http://schemas.microsoft.com/office/drawing/2016/5/9/chartex" xmlns:cx4="http://schemas.microsoft.com/office/drawing/2016/5/10/chartex" xmlns:cx5="http://schemas.microsoft.com/office/drawing/2016/5/11/chartex" xmlns:cx6="http://schemas.microsoft.com/office/drawing/2016/5/12/chartex" xmlns:cx7="http://schemas.microsoft.com/office/drawing/2016/5/13/chartex" xmlns:cx8="http://schemas.microsoft.com/office/drawing/2016/5/14/chartex" xmlns:mc="http://schemas.openxmlformats.org/markup-compatibility/2006" xmlns:aink="http://schemas.microsoft.com/office/drawing/2016/ink" xmlns:am3d="http://schemas.microsoft.com/office/drawing/2017/model3d" xmlns:o="urn:schemas-microsoft-com:office:office" xmlns:r="http://schemas.openxmlformats.org/officeDocument/2006/relationships" xmlns:m="http://schemas.openxmlformats.org/officeDocument/2006/math" xmlns:v="urn:schemas-microsoft-com:vml" xmlns:wp14="http://schemas.microsoft.com/office/word/2010/wordprocessingDrawing" xmlns:wp="http://schemas.openxmlformats.org/drawingml/2006/wordprocessingDrawing" xmlns:w10="urn:schemas-microsoft-com:office:word" xmlns:w="http://schemas.openxmlformats.org/wordprocessingml/2006/main" xmlns:w14="http://schemas.microsoft.com/office/word/2010/wordml" xmlns:w15="http://schemas.microsoft.com/office/word/2012/wordml" xmlns:w16cid="http://schemas.microsoft.com/office/word/2016/wordml/cid" xmlns:w16se="http://schemas.microsoft.com/office/word/2015/wordml/symex" xmlns:wpg="http://schemas.microsoft.com/office/word/2010/wordprocessingGroup" xmlns:wpi="http://schemas.microsoft.com/office/word/2010/wordprocessingInk" xmlns:wne="http://schemas.microsoft.com/office/word/2006/wordml" xmlns:wps="http://schemas.microsoft.com/office/word/2010/wordprocessingShape" mc:Ignorable="w14 w15 w16se w16cid wp14">
   <w:p/>
   <w:p/>
 </w:ftr>
 </file>
 
 <file path=word/footer4.xml><?xml version="1.0" encoding="utf-8"?>
-<w:ftr xmlns:ve="http://schemas.openxmlformats.org/markup-compatibility/2006" xmlns:o="urn:schemas-microsoft-com:office:office" xmlns:r="http://schemas.openxmlformats.org/officeDocument/2006/relationships" xmlns:m="http://schemas.openxmlformats.org/officeDocument/2006/math" xmlns:v="urn:schemas-microsoft-com:vml" xmlns:wp="http://schemas.openxmlformats.org/drawingml/2006/wordprocessingDrawing" xmlns:w10="urn:schemas-microsoft-com:office:word" xmlns:w="http://schemas.openxmlformats.org/wordprocessingml/2006/main" xmlns:wne="http://schemas.microsoft.com/office/word/2006/wordml">
+<w:ftr xmlns:wpc="http://schemas.microsoft.com/office/word/2010/wordprocessingCanvas" xmlns:cx="http://schemas.microsoft.com/office/drawing/2014/chartex" xmlns:cx1="http://schemas.microsoft.com/office/drawing/2015/9/8/chartex" xmlns:cx2="http://schemas.microsoft.com/office/drawing/2015/10/21/chartex" xmlns:cx3="http://schemas.microsoft.com/office/drawing/2016/5/9/chartex" xmlns:cx4="http://schemas.microsoft.com/office/drawing/2016/5/10/chartex" xmlns:cx5="http://schemas.microsoft.com/office/drawing/2016/5/11/chartex" xmlns:cx6="http://schemas.microsoft.com/office/drawing/2016/5/12/chartex" xmlns:cx7="http://schemas.microsoft.com/office/drawing/2016/5/13/chartex" xmlns:cx8="http://schemas.microsoft.com/office/drawing/2016/5/14/chartex" xmlns:mc="http://schemas.openxmlformats.org/markup-compatibility/2006" xmlns:aink="http://schemas.microsoft.com/office/drawing/2016/ink" xmlns:am3d="http://schemas.microsoft.com/office/drawing/2017/model3d" xmlns:o="urn:schemas-microsoft-com:office:office" xmlns:r="http://schemas.openxmlformats.org/officeDocument/2006/relationships" xmlns:m="http://schemas.openxmlformats.org/officeDocument/2006/math" xmlns:v="urn:schemas-microsoft-com:vml" xmlns:wp14="http://schemas.microsoft.com/office/word/2010/wordprocessingDrawing" xmlns:wp="http://schemas.openxmlformats.org/drawingml/2006/wordprocessingDrawing" xmlns:w10="urn:schemas-microsoft-com:office:word" xmlns:w="http://schemas.openxmlformats.org/wordprocessingml/2006/main" xmlns:w14="http://schemas.microsoft.com/office/word/2010/wordml" xmlns:w15="http://schemas.microsoft.com/office/word/2012/wordml" xmlns:w16cid="http://schemas.microsoft.com/office/word/2016/wordml/cid" xmlns:w16se="http://schemas.microsoft.com/office/word/2015/wordml/symex" xmlns:wpg="http://schemas.microsoft.com/office/word/2010/wordprocessingGroup" xmlns:wpi="http://schemas.microsoft.com/office/word/2010/wordprocessingInk" xmlns:wne="http://schemas.microsoft.com/office/word/2006/wordml" xmlns:wps="http://schemas.microsoft.com/office/word/2010/wordprocessingShape" mc:Ignorable="w14 w15 w16se w16cid wp14">
   <w:p>
     <w:pPr>
       <w:pStyle w:val="Footer"/>
@@ -7451,14 +7496,14 @@
 </file>
 
 <file path=word/footer5.xml><?xml version="1.0" encoding="utf-8"?>
-<w:ftr xmlns:ve="http://schemas.openxmlformats.org/markup-compatibility/2006" xmlns:o="urn:schemas-microsoft-com:office:office" xmlns:r="http://schemas.openxmlformats.org/officeDocument/2006/relationships" xmlns:m="http://schemas.openxmlformats.org/officeDocument/2006/math" xmlns:v="urn:schemas-microsoft-com:vml" xmlns:wp="http://schemas.openxmlformats.org/drawingml/2006/wordprocessingDrawing" xmlns:w10="urn:schemas-microsoft-com:office:word" xmlns:w="http://schemas.openxmlformats.org/wordprocessingml/2006/main" xmlns:wne="http://schemas.microsoft.com/office/word/2006/wordml">
+<w:ftr xmlns:wpc="http://schemas.microsoft.com/office/word/2010/wordprocessingCanvas" xmlns:cx="http://schemas.microsoft.com/office/drawing/2014/chartex" xmlns:cx1="http://schemas.microsoft.com/office/drawing/2015/9/8/chartex" xmlns:cx2="http://schemas.microsoft.com/office/drawing/2015/10/21/chartex" xmlns:cx3="http://schemas.microsoft.com/office/drawing/2016/5/9/chartex" xmlns:cx4="http://schemas.microsoft.com/office/drawing/2016/5/10/chartex" xmlns:cx5="http://schemas.microsoft.com/office/drawing/2016/5/11/chartex" xmlns:cx6="http://schemas.microsoft.com/office/drawing/2016/5/12/chartex" xmlns:cx7="http://schemas.microsoft.com/office/drawing/2016/5/13/chartex" xmlns:cx8="http://schemas.microsoft.com/office/drawing/2016/5/14/chartex" xmlns:mc="http://schemas.openxmlformats.org/markup-compatibility/2006" xmlns:aink="http://schemas.microsoft.com/office/drawing/2016/ink" xmlns:am3d="http://schemas.microsoft.com/office/drawing/2017/model3d" xmlns:o="urn:schemas-microsoft-com:office:office" xmlns:r="http://schemas.openxmlformats.org/officeDocument/2006/relationships" xmlns:m="http://schemas.openxmlformats.org/officeDocument/2006/math" xmlns:v="urn:schemas-microsoft-com:vml" xmlns:wp14="http://schemas.microsoft.com/office/word/2010/wordprocessingDrawing" xmlns:wp="http://schemas.openxmlformats.org/drawingml/2006/wordprocessingDrawing" xmlns:w10="urn:schemas-microsoft-com:office:word" xmlns:w="http://schemas.openxmlformats.org/wordprocessingml/2006/main" xmlns:w14="http://schemas.microsoft.com/office/word/2010/wordml" xmlns:w15="http://schemas.microsoft.com/office/word/2012/wordml" xmlns:w16cid="http://schemas.microsoft.com/office/word/2016/wordml/cid" xmlns:w16se="http://schemas.microsoft.com/office/word/2015/wordml/symex" xmlns:wpg="http://schemas.microsoft.com/office/word/2010/wordprocessingGroup" xmlns:wpi="http://schemas.microsoft.com/office/word/2010/wordprocessingInk" xmlns:wne="http://schemas.microsoft.com/office/word/2006/wordml" xmlns:wps="http://schemas.microsoft.com/office/word/2010/wordprocessingShape" mc:Ignorable="w14 w15 w16se w16cid wp14">
   <w:p/>
 </w:ftr>
 </file>
 
 <file path=word/footnotes.xml><?xml version="1.0" encoding="utf-8"?>
-<w:footnotes xmlns:ve="http://schemas.openxmlformats.org/markup-compatibility/2006" xmlns:o="urn:schemas-microsoft-com:office:office" xmlns:r="http://schemas.openxmlformats.org/officeDocument/2006/relationships" xmlns:m="http://schemas.openxmlformats.org/officeDocument/2006/math" xmlns:v="urn:schemas-microsoft-com:vml" xmlns:wp="http://schemas.openxmlformats.org/drawingml/2006/wordprocessingDrawing" xmlns:w10="urn:schemas-microsoft-com:office:word" xmlns:w="http://schemas.openxmlformats.org/wordprocessingml/2006/main" xmlns:wne="http://schemas.microsoft.com/office/word/2006/wordml">
-  <w:footnote w:type="separator" w:id="0">
+<w:footnotes xmlns:wpc="http://schemas.microsoft.com/office/word/2010/wordprocessingCanvas" xmlns:cx="http://schemas.microsoft.com/office/drawing/2014/chartex" xmlns:cx1="http://schemas.microsoft.com/office/drawing/2015/9/8/chartex" xmlns:cx2="http://schemas.microsoft.com/office/drawing/2015/10/21/chartex" xmlns:cx3="http://schemas.microsoft.com/office/drawing/2016/5/9/chartex" xmlns:cx4="http://schemas.microsoft.com/office/drawing/2016/5/10/chartex" xmlns:cx5="http://schemas.microsoft.com/office/drawing/2016/5/11/chartex" xmlns:cx6="http://schemas.microsoft.com/office/drawing/2016/5/12/chartex" xmlns:cx7="http://schemas.microsoft.com/office/drawing/2016/5/13/chartex" xmlns:cx8="http://schemas.microsoft.com/office/drawing/2016/5/14/chartex" xmlns:mc="http://schemas.openxmlformats.org/markup-compatibility/2006" xmlns:aink="http://schemas.microsoft.com/office/drawing/2016/ink" xmlns:am3d="http://schemas.microsoft.com/office/drawing/2017/model3d" xmlns:o="urn:schemas-microsoft-com:office:office" xmlns:r="http://schemas.openxmlformats.org/officeDocument/2006/relationships" xmlns:m="http://schemas.openxmlformats.org/officeDocument/2006/math" xmlns:v="urn:schemas-microsoft-com:vml" xmlns:wp14="http://schemas.microsoft.com/office/word/2010/wordprocessingDrawing" xmlns:wp="http://schemas.openxmlformats.org/drawingml/2006/wordprocessingDrawing" xmlns:w10="urn:schemas-microsoft-com:office:word" xmlns:w="http://schemas.openxmlformats.org/wordprocessingml/2006/main" xmlns:w14="http://schemas.microsoft.com/office/word/2010/wordml" xmlns:w15="http://schemas.microsoft.com/office/word/2012/wordml" xmlns:w16cid="http://schemas.microsoft.com/office/word/2016/wordml/cid" xmlns:w16se="http://schemas.microsoft.com/office/word/2015/wordml/symex" xmlns:wpg="http://schemas.microsoft.com/office/word/2010/wordprocessingGroup" xmlns:wpi="http://schemas.microsoft.com/office/word/2010/wordprocessingInk" xmlns:wne="http://schemas.microsoft.com/office/word/2006/wordml" xmlns:wps="http://schemas.microsoft.com/office/word/2010/wordprocessingShape" mc:Ignorable="w14 w15 w16se w16cid wp14">
+  <w:footnote w:type="separator" w:id="-1">
     <w:p>
       <w:r>
         <w:separator/>
@@ -7466,7 +7511,7 @@
     </w:p>
     <w:p/>
   </w:footnote>
-  <w:footnote w:type="continuationSeparator" w:id="1">
+  <w:footnote w:type="continuationSeparator" w:id="0">
     <w:p>
       <w:r>
         <w:continuationSeparator/>
@@ -7478,7 +7523,7 @@
 </file>
 
 <file path=word/header1.xml><?xml version="1.0" encoding="utf-8"?>
-<w:hdr xmlns:ve="http://schemas.openxmlformats.org/markup-compatibility/2006" xmlns:o="urn:schemas-microsoft-com:office:office" xmlns:r="http://schemas.openxmlformats.org/officeDocument/2006/relationships" xmlns:m="http://schemas.openxmlformats.org/officeDocument/2006/math" xmlns:v="urn:schemas-microsoft-com:vml" xmlns:wp="http://schemas.openxmlformats.org/drawingml/2006/wordprocessingDrawing" xmlns:w10="urn:schemas-microsoft-com:office:word" xmlns:w="http://schemas.openxmlformats.org/wordprocessingml/2006/main" xmlns:wne="http://schemas.microsoft.com/office/word/2006/wordml">
+<w:hdr xmlns:wpc="http://schemas.microsoft.com/office/word/2010/wordprocessingCanvas" xmlns:cx="http://schemas.microsoft.com/office/drawing/2014/chartex" xmlns:cx1="http://schemas.microsoft.com/office/drawing/2015/9/8/chartex" xmlns:cx2="http://schemas.microsoft.com/office/drawing/2015/10/21/chartex" xmlns:cx3="http://schemas.microsoft.com/office/drawing/2016/5/9/chartex" xmlns:cx4="http://schemas.microsoft.com/office/drawing/2016/5/10/chartex" xmlns:cx5="http://schemas.microsoft.com/office/drawing/2016/5/11/chartex" xmlns:cx6="http://schemas.microsoft.com/office/drawing/2016/5/12/chartex" xmlns:cx7="http://schemas.microsoft.com/office/drawing/2016/5/13/chartex" xmlns:cx8="http://schemas.microsoft.com/office/drawing/2016/5/14/chartex" xmlns:mc="http://schemas.openxmlformats.org/markup-compatibility/2006" xmlns:aink="http://schemas.microsoft.com/office/drawing/2016/ink" xmlns:am3d="http://schemas.microsoft.com/office/drawing/2017/model3d" xmlns:o="urn:schemas-microsoft-com:office:office" xmlns:r="http://schemas.openxmlformats.org/officeDocument/2006/relationships" xmlns:m="http://schemas.openxmlformats.org/officeDocument/2006/math" xmlns:v="urn:schemas-microsoft-com:vml" xmlns:wp14="http://schemas.microsoft.com/office/word/2010/wordprocessingDrawing" xmlns:wp="http://schemas.openxmlformats.org/drawingml/2006/wordprocessingDrawing" xmlns:w10="urn:schemas-microsoft-com:office:word" xmlns:w="http://schemas.openxmlformats.org/wordprocessingml/2006/main" xmlns:w14="http://schemas.microsoft.com/office/word/2010/wordml" xmlns:w15="http://schemas.microsoft.com/office/word/2012/wordml" xmlns:w16cid="http://schemas.microsoft.com/office/word/2016/wordml/cid" xmlns:w16se="http://schemas.microsoft.com/office/word/2015/wordml/symex" xmlns:wpg="http://schemas.microsoft.com/office/word/2010/wordprocessingGroup" xmlns:wpi="http://schemas.microsoft.com/office/word/2010/wordprocessingInk" xmlns:wne="http://schemas.microsoft.com/office/word/2006/wordml" xmlns:wps="http://schemas.microsoft.com/office/word/2010/wordprocessingShape" mc:Ignorable="w14 w15 w16se w16cid wp14">
   <w:p>
     <w:pPr>
       <w:pStyle w:val="Header"/>
@@ -7510,13 +7555,13 @@
 </file>
 
 <file path=word/header2.xml><?xml version="1.0" encoding="utf-8"?>
-<w:hdr xmlns:ve="http://schemas.openxmlformats.org/markup-compatibility/2006" xmlns:o="urn:schemas-microsoft-com:office:office" xmlns:r="http://schemas.openxmlformats.org/officeDocument/2006/relationships" xmlns:m="http://schemas.openxmlformats.org/officeDocument/2006/math" xmlns:v="urn:schemas-microsoft-com:vml" xmlns:wp="http://schemas.openxmlformats.org/drawingml/2006/wordprocessingDrawing" xmlns:w10="urn:schemas-microsoft-com:office:word" xmlns:w="http://schemas.openxmlformats.org/wordprocessingml/2006/main" xmlns:wne="http://schemas.microsoft.com/office/word/2006/wordml">
+<w:hdr xmlns:wpc="http://schemas.microsoft.com/office/word/2010/wordprocessingCanvas" xmlns:cx="http://schemas.microsoft.com/office/drawing/2014/chartex" xmlns:cx1="http://schemas.microsoft.com/office/drawing/2015/9/8/chartex" xmlns:cx2="http://schemas.microsoft.com/office/drawing/2015/10/21/chartex" xmlns:cx3="http://schemas.microsoft.com/office/drawing/2016/5/9/chartex" xmlns:cx4="http://schemas.microsoft.com/office/drawing/2016/5/10/chartex" xmlns:cx5="http://schemas.microsoft.com/office/drawing/2016/5/11/chartex" xmlns:cx6="http://schemas.microsoft.com/office/drawing/2016/5/12/chartex" xmlns:cx7="http://schemas.microsoft.com/office/drawing/2016/5/13/chartex" xmlns:cx8="http://schemas.microsoft.com/office/drawing/2016/5/14/chartex" xmlns:mc="http://schemas.openxmlformats.org/markup-compatibility/2006" xmlns:aink="http://schemas.microsoft.com/office/drawing/2016/ink" xmlns:am3d="http://schemas.microsoft.com/office/drawing/2017/model3d" xmlns:o="urn:schemas-microsoft-com:office:office" xmlns:r="http://schemas.openxmlformats.org/officeDocument/2006/relationships" xmlns:m="http://schemas.openxmlformats.org/officeDocument/2006/math" xmlns:v="urn:schemas-microsoft-com:vml" xmlns:wp14="http://schemas.microsoft.com/office/word/2010/wordprocessingDrawing" xmlns:wp="http://schemas.openxmlformats.org/drawingml/2006/wordprocessingDrawing" xmlns:w10="urn:schemas-microsoft-com:office:word" xmlns:w="http://schemas.openxmlformats.org/wordprocessingml/2006/main" xmlns:w14="http://schemas.microsoft.com/office/word/2010/wordml" xmlns:w15="http://schemas.microsoft.com/office/word/2012/wordml" xmlns:w16cid="http://schemas.microsoft.com/office/word/2016/wordml/cid" xmlns:w16se="http://schemas.microsoft.com/office/word/2015/wordml/symex" xmlns:wpg="http://schemas.microsoft.com/office/word/2010/wordprocessingGroup" xmlns:wpi="http://schemas.microsoft.com/office/word/2010/wordprocessingInk" xmlns:wne="http://schemas.microsoft.com/office/word/2006/wordml" xmlns:wps="http://schemas.microsoft.com/office/word/2010/wordprocessingShape" mc:Ignorable="w14 w15 w16se w16cid wp14">
   <w:p/>
 </w:hdr>
 </file>
 
 <file path=word/header3.xml><?xml version="1.0" encoding="utf-8"?>
-<w:hdr xmlns:ve="http://schemas.openxmlformats.org/markup-compatibility/2006" xmlns:o="urn:schemas-microsoft-com:office:office" xmlns:r="http://schemas.openxmlformats.org/officeDocument/2006/relationships" xmlns:m="http://schemas.openxmlformats.org/officeDocument/2006/math" xmlns:v="urn:schemas-microsoft-com:vml" xmlns:wp="http://schemas.openxmlformats.org/drawingml/2006/wordprocessingDrawing" xmlns:w10="urn:schemas-microsoft-com:office:word" xmlns:w="http://schemas.openxmlformats.org/wordprocessingml/2006/main" xmlns:wne="http://schemas.microsoft.com/office/word/2006/wordml">
+<w:hdr xmlns:wpc="http://schemas.microsoft.com/office/word/2010/wordprocessingCanvas" xmlns:cx="http://schemas.microsoft.com/office/drawing/2014/chartex" xmlns:cx1="http://schemas.microsoft.com/office/drawing/2015/9/8/chartex" xmlns:cx2="http://schemas.microsoft.com/office/drawing/2015/10/21/chartex" xmlns:cx3="http://schemas.microsoft.com/office/drawing/2016/5/9/chartex" xmlns:cx4="http://schemas.microsoft.com/office/drawing/2016/5/10/chartex" xmlns:cx5="http://schemas.microsoft.com/office/drawing/2016/5/11/chartex" xmlns:cx6="http://schemas.microsoft.com/office/drawing/2016/5/12/chartex" xmlns:cx7="http://schemas.microsoft.com/office/drawing/2016/5/13/chartex" xmlns:cx8="http://schemas.microsoft.com/office/drawing/2016/5/14/chartex" xmlns:mc="http://schemas.openxmlformats.org/markup-compatibility/2006" xmlns:aink="http://schemas.microsoft.com/office/drawing/2016/ink" xmlns:am3d="http://schemas.microsoft.com/office/drawing/2017/model3d" xmlns:o="urn:schemas-microsoft-com:office:office" xmlns:r="http://schemas.openxmlformats.org/officeDocument/2006/relationships" xmlns:m="http://schemas.openxmlformats.org/officeDocument/2006/math" xmlns:v="urn:schemas-microsoft-com:vml" xmlns:wp14="http://schemas.microsoft.com/office/word/2010/wordprocessingDrawing" xmlns:wp="http://schemas.openxmlformats.org/drawingml/2006/wordprocessingDrawing" xmlns:w10="urn:schemas-microsoft-com:office:word" xmlns:w="http://schemas.openxmlformats.org/wordprocessingml/2006/main" xmlns:w14="http://schemas.microsoft.com/office/word/2010/wordml" xmlns:w15="http://schemas.microsoft.com/office/word/2012/wordml" xmlns:w16cid="http://schemas.microsoft.com/office/word/2016/wordml/cid" xmlns:w16se="http://schemas.microsoft.com/office/word/2015/wordml/symex" xmlns:wpg="http://schemas.microsoft.com/office/word/2010/wordprocessingGroup" xmlns:wpi="http://schemas.microsoft.com/office/word/2010/wordprocessingInk" xmlns:wne="http://schemas.microsoft.com/office/word/2006/wordml" xmlns:wps="http://schemas.microsoft.com/office/word/2010/wordprocessingShape" mc:Ignorable="w14 w15 w16se w16cid wp14">
   <w:p>
     <w:pPr>
       <w:pStyle w:val="Header"/>
@@ -7542,12 +7587,12 @@
         <w:sz w:val="32"/>
         <w:szCs w:val="32"/>
       </w:rPr>
-      <w:pict>
+      <w:pict w14:anchorId="3B507F16">
         <v:shapetype id="_x0000_t202" coordsize="21600,21600" o:spt="202" path="m,l,21600r21600,l21600,xe">
           <v:stroke joinstyle="miter"/>
           <v:path gradientshapeok="t" o:connecttype="rect"/>
         </v:shapetype>
-        <v:shape id="Text Box 14" o:spid="_x0000_s4097" type="#_x0000_t202" style="position:absolute;left:0;text-align:left;margin-left:-78.05pt;margin-top:-10.3pt;width:71.35pt;height:30.7pt;z-index:251659264;visibility:visible;mso-position-horizontal-relative:margin;mso-width-relative:margin;mso-height-relative:margin" o:gfxdata="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" fillcolor="white [3201]" strokeweight=".5pt">
+        <v:shape id="Text Box 14" o:spid="_x0000_s2049" type="#_x0000_t202" style="position:absolute;left:0;text-align:left;margin-left:-78.05pt;margin-top:-10.3pt;width:71.35pt;height:30.7pt;z-index:251659264;visibility:visible;mso-position-horizontal-relative:margin;mso-width-relative:margin;mso-height-relative:margin" o:gfxdata="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" fillcolor="white [3201]" strokeweight=".5pt">
           <v:textbox>
             <w:txbxContent>
               <w:p>
@@ -7583,58 +7628,103 @@
       </w:rPr>
       <w:t xml:space="preserve">Project </w:t>
     </w:r>
-    <w:fldSimple w:instr=" DOCPROPERTY  Project  \* MERGEFORMAT ">
-      <w:r>
-        <w:rPr>
-          <w:i/>
-          <w:color w:val="C00000"/>
-          <w:lang w:eastAsia="ar-SA" w:bidi="ar-SA"/>
-        </w:rPr>
-        <w:t>Name of Project</w:t>
-      </w:r>
-    </w:fldSimple>
+    <w:r>
+      <w:fldChar w:fldCharType="begin"/>
+    </w:r>
+    <w:r>
+      <w:instrText xml:space="preserve"> DOCPROPERTY  Project  \* MERGEFORMAT </w:instrText>
+    </w:r>
+    <w:r>
+      <w:fldChar w:fldCharType="separate"/>
+    </w:r>
     <w:r>
       <w:rPr>
         <w:i/>
         <w:color w:val="C00000"/>
         <w:lang w:eastAsia="ar-SA" w:bidi="ar-SA"/>
       </w:rPr>
+      <w:t>Name of Project</w:t>
+    </w:r>
+    <w:r>
+      <w:rPr>
+        <w:i/>
+        <w:color w:val="C00000"/>
+        <w:lang w:eastAsia="ar-SA" w:bidi="ar-SA"/>
+      </w:rPr>
+      <w:fldChar w:fldCharType="end"/>
+    </w:r>
+    <w:r>
+      <w:rPr>
+        <w:i/>
+        <w:color w:val="C00000"/>
+        <w:lang w:eastAsia="ar-SA" w:bidi="ar-SA"/>
+      </w:rPr>
       <w:tab/>
     </w:r>
-    <w:fldSimple w:instr=" TITLE   \* MERGEFORMAT ">
-      <w:r>
-        <w:rPr>
-          <w:i/>
-          <w:color w:val="C00000"/>
-          <w:lang w:eastAsia="ar-SA" w:bidi="ar-SA"/>
-        </w:rPr>
-        <w:t>Document Title</w:t>
-      </w:r>
-    </w:fldSimple>
-    <w:fldSimple w:instr=" SUBJECT   \* MERGEFORMAT ">
-      <w:r>
-        <w:rPr>
-          <w:i/>
-          <w:color w:val="C00000"/>
-          <w:lang w:eastAsia="ar-SA" w:bidi="ar-SA"/>
-        </w:rPr>
-        <w:t>Document Subject</w:t>
-      </w:r>
-    </w:fldSimple>
+    <w:r>
+      <w:fldChar w:fldCharType="begin"/>
+    </w:r>
+    <w:r>
+      <w:instrText xml:space="preserve"> TITLE   \* MERGEFORMAT </w:instrText>
+    </w:r>
+    <w:r>
+      <w:fldChar w:fldCharType="separate"/>
+    </w:r>
+    <w:r>
+      <w:rPr>
+        <w:i/>
+        <w:color w:val="C00000"/>
+        <w:lang w:eastAsia="ar-SA" w:bidi="ar-SA"/>
+      </w:rPr>
+      <w:t>Document Title</w:t>
+    </w:r>
+    <w:r>
+      <w:rPr>
+        <w:i/>
+        <w:color w:val="C00000"/>
+        <w:lang w:eastAsia="ar-SA" w:bidi="ar-SA"/>
+      </w:rPr>
+      <w:fldChar w:fldCharType="end"/>
+    </w:r>
+    <w:r>
+      <w:fldChar w:fldCharType="begin"/>
+    </w:r>
+    <w:r>
+      <w:instrText xml:space="preserve"> SUBJECT   \* MERGEFORMAT </w:instrText>
+    </w:r>
+    <w:r>
+      <w:fldChar w:fldCharType="separate"/>
+    </w:r>
+    <w:r>
+      <w:rPr>
+        <w:i/>
+        <w:color w:val="C00000"/>
+        <w:lang w:eastAsia="ar-SA" w:bidi="ar-SA"/>
+      </w:rPr>
+      <w:t>Document Subject</w:t>
+    </w:r>
+    <w:r>
+      <w:rPr>
+        <w:i/>
+        <w:color w:val="C00000"/>
+        <w:lang w:eastAsia="ar-SA" w:bidi="ar-SA"/>
+      </w:rPr>
+      <w:fldChar w:fldCharType="end"/>
+    </w:r>
   </w:p>
   <w:p/>
 </w:hdr>
 </file>
 
 <file path=word/header4.xml><?xml version="1.0" encoding="utf-8"?>
-<w:hdr xmlns:ve="http://schemas.openxmlformats.org/markup-compatibility/2006" xmlns:o="urn:schemas-microsoft-com:office:office" xmlns:r="http://schemas.openxmlformats.org/officeDocument/2006/relationships" xmlns:m="http://schemas.openxmlformats.org/officeDocument/2006/math" xmlns:v="urn:schemas-microsoft-com:vml" xmlns:wp="http://schemas.openxmlformats.org/drawingml/2006/wordprocessingDrawing" xmlns:w10="urn:schemas-microsoft-com:office:word" xmlns:w="http://schemas.openxmlformats.org/wordprocessingml/2006/main" xmlns:wne="http://schemas.microsoft.com/office/word/2006/wordml">
+<w:hdr xmlns:wpc="http://schemas.microsoft.com/office/word/2010/wordprocessingCanvas" xmlns:cx="http://schemas.microsoft.com/office/drawing/2014/chartex" xmlns:cx1="http://schemas.microsoft.com/office/drawing/2015/9/8/chartex" xmlns:cx2="http://schemas.microsoft.com/office/drawing/2015/10/21/chartex" xmlns:cx3="http://schemas.microsoft.com/office/drawing/2016/5/9/chartex" xmlns:cx4="http://schemas.microsoft.com/office/drawing/2016/5/10/chartex" xmlns:cx5="http://schemas.microsoft.com/office/drawing/2016/5/11/chartex" xmlns:cx6="http://schemas.microsoft.com/office/drawing/2016/5/12/chartex" xmlns:cx7="http://schemas.microsoft.com/office/drawing/2016/5/13/chartex" xmlns:cx8="http://schemas.microsoft.com/office/drawing/2016/5/14/chartex" xmlns:mc="http://schemas.openxmlformats.org/markup-compatibility/2006" xmlns:aink="http://schemas.microsoft.com/office/drawing/2016/ink" xmlns:am3d="http://schemas.microsoft.com/office/drawing/2017/model3d" xmlns:o="urn:schemas-microsoft-com:office:office" xmlns:r="http://schemas.openxmlformats.org/officeDocument/2006/relationships" xmlns:m="http://schemas.openxmlformats.org/officeDocument/2006/math" xmlns:v="urn:schemas-microsoft-com:vml" xmlns:wp14="http://schemas.microsoft.com/office/word/2010/wordprocessingDrawing" xmlns:wp="http://schemas.openxmlformats.org/drawingml/2006/wordprocessingDrawing" xmlns:w10="urn:schemas-microsoft-com:office:word" xmlns:w="http://schemas.openxmlformats.org/wordprocessingml/2006/main" xmlns:w14="http://schemas.microsoft.com/office/word/2010/wordml" xmlns:w15="http://schemas.microsoft.com/office/word/2012/wordml" xmlns:w16cid="http://schemas.microsoft.com/office/word/2016/wordml/cid" xmlns:w16se="http://schemas.microsoft.com/office/word/2015/wordml/symex" xmlns:wpg="http://schemas.microsoft.com/office/word/2010/wordprocessingGroup" xmlns:wpi="http://schemas.microsoft.com/office/word/2010/wordprocessingInk" xmlns:wne="http://schemas.microsoft.com/office/word/2006/wordml" xmlns:wps="http://schemas.microsoft.com/office/word/2010/wordprocessingShape" mc:Ignorable="w14 w15 w16se w16cid wp14">
   <w:p/>
 </w:hdr>
 </file>
 
 <file path=word/numbering.xml><?xml version="1.0" encoding="utf-8"?>
-<w:numbering xmlns:ve="http://schemas.openxmlformats.org/markup-compatibility/2006" xmlns:o="urn:schemas-microsoft-com:office:office" xmlns:r="http://schemas.openxmlformats.org/officeDocument/2006/relationships" xmlns:m="http://schemas.openxmlformats.org/officeDocument/2006/math" xmlns:v="urn:schemas-microsoft-com:vml" xmlns:wp="http://schemas.openxmlformats.org/drawingml/2006/wordprocessingDrawing" xmlns:w10="urn:schemas-microsoft-com:office:word" xmlns:w="http://schemas.openxmlformats.org/wordprocessingml/2006/main" xmlns:wne="http://schemas.microsoft.com/office/word/2006/wordml">
-  <w:abstractNum w:abstractNumId="0">
+<w:numbering xmlns:wpc="http://schemas.microsoft.com/office/word/2010/wordprocessingCanvas" xmlns:cx="http://schemas.microsoft.com/office/drawing/2014/chartex" xmlns:cx1="http://schemas.microsoft.com/office/drawing/2015/9/8/chartex" xmlns:cx2="http://schemas.microsoft.com/office/drawing/2015/10/21/chartex" xmlns:cx3="http://schemas.microsoft.com/office/drawing/2016/5/9/chartex" xmlns:cx4="http://schemas.microsoft.com/office/drawing/2016/5/10/chartex" xmlns:cx5="http://schemas.microsoft.com/office/drawing/2016/5/11/chartex" xmlns:cx6="http://schemas.microsoft.com/office/drawing/2016/5/12/chartex" xmlns:cx7="http://schemas.microsoft.com/office/drawing/2016/5/13/chartex" xmlns:cx8="http://schemas.microsoft.com/office/drawing/2016/5/14/chartex" xmlns:mc="http://schemas.openxmlformats.org/markup-compatibility/2006" xmlns:aink="http://schemas.microsoft.com/office/drawing/2016/ink" xmlns:am3d="http://schemas.microsoft.com/office/drawing/2017/model3d" xmlns:o="urn:schemas-microsoft-com:office:office" xmlns:r="http://schemas.openxmlformats.org/officeDocument/2006/relationships" xmlns:m="http://schemas.openxmlformats.org/officeDocument/2006/math" xmlns:v="urn:schemas-microsoft-com:vml" xmlns:wp14="http://schemas.microsoft.com/office/word/2010/wordprocessingDrawing" xmlns:wp="http://schemas.openxmlformats.org/drawingml/2006/wordprocessingDrawing" xmlns:w10="urn:schemas-microsoft-com:office:word" xmlns:w="http://schemas.openxmlformats.org/wordprocessingml/2006/main" xmlns:w14="http://schemas.microsoft.com/office/word/2010/wordml" xmlns:w15="http://schemas.microsoft.com/office/word/2012/wordml" xmlns:w16cid="http://schemas.microsoft.com/office/word/2016/wordml/cid" xmlns:w16se="http://schemas.microsoft.com/office/word/2015/wordml/symex" xmlns:wpg="http://schemas.microsoft.com/office/word/2010/wordprocessingGroup" xmlns:wpi="http://schemas.microsoft.com/office/word/2010/wordprocessingInk" xmlns:wne="http://schemas.microsoft.com/office/word/2006/wordml" xmlns:wps="http://schemas.microsoft.com/office/word/2010/wordprocessingShape" mc:Ignorable="w14 w15 w16se w16cid wp14">
+  <w:abstractNum w:abstractNumId="0" w15:restartNumberingAfterBreak="0">
     <w:nsid w:val="00000001"/>
     <w:multiLevelType w:val="multilevel"/>
     <w:tmpl w:val="AC12CE28"/>
@@ -7753,7 +7843,7 @@
       </w:pPr>
     </w:lvl>
   </w:abstractNum>
-  <w:abstractNum w:abstractNumId="1">
+  <w:abstractNum w:abstractNumId="1" w15:restartNumberingAfterBreak="0">
     <w:nsid w:val="00000002"/>
     <w:multiLevelType w:val="singleLevel"/>
     <w:tmpl w:val="00000002"/>
@@ -7774,7 +7864,7 @@
       </w:rPr>
     </w:lvl>
   </w:abstractNum>
-  <w:abstractNum w:abstractNumId="2">
+  <w:abstractNum w:abstractNumId="2" w15:restartNumberingAfterBreak="0">
     <w:nsid w:val="00000003"/>
     <w:multiLevelType w:val="multilevel"/>
     <w:tmpl w:val="00000003"/>
@@ -7888,7 +7978,7 @@
       </w:pPr>
     </w:lvl>
   </w:abstractNum>
-  <w:abstractNum w:abstractNumId="3">
+  <w:abstractNum w:abstractNumId="3" w15:restartNumberingAfterBreak="0">
     <w:nsid w:val="00000004"/>
     <w:multiLevelType w:val="singleLevel"/>
     <w:tmpl w:val="00000004"/>
@@ -7905,7 +7995,7 @@
       </w:pPr>
     </w:lvl>
   </w:abstractNum>
-  <w:abstractNum w:abstractNumId="4">
+  <w:abstractNum w:abstractNumId="4" w15:restartNumberingAfterBreak="0">
     <w:nsid w:val="00000005"/>
     <w:multiLevelType w:val="singleLevel"/>
     <w:tmpl w:val="00000005"/>
@@ -7928,7 +8018,7 @@
       </w:rPr>
     </w:lvl>
   </w:abstractNum>
-  <w:abstractNum w:abstractNumId="5">
+  <w:abstractNum w:abstractNumId="5" w15:restartNumberingAfterBreak="0">
     <w:nsid w:val="00000006"/>
     <w:multiLevelType w:val="singleLevel"/>
     <w:tmpl w:val="00000006"/>
@@ -7949,7 +8039,7 @@
       </w:rPr>
     </w:lvl>
   </w:abstractNum>
-  <w:abstractNum w:abstractNumId="6">
+  <w:abstractNum w:abstractNumId="6" w15:restartNumberingAfterBreak="0">
     <w:nsid w:val="00000007"/>
     <w:multiLevelType w:val="singleLevel"/>
     <w:tmpl w:val="00000007"/>
@@ -7967,7 +8057,7 @@
       </w:pPr>
     </w:lvl>
   </w:abstractNum>
-  <w:abstractNum w:abstractNumId="7">
+  <w:abstractNum w:abstractNumId="7" w15:restartNumberingAfterBreak="0">
     <w:nsid w:val="00000008"/>
     <w:multiLevelType w:val="singleLevel"/>
     <w:tmpl w:val="00000008"/>
@@ -7990,7 +8080,7 @@
       </w:rPr>
     </w:lvl>
   </w:abstractNum>
-  <w:abstractNum w:abstractNumId="8">
+  <w:abstractNum w:abstractNumId="8" w15:restartNumberingAfterBreak="0">
     <w:nsid w:val="00000009"/>
     <w:multiLevelType w:val="singleLevel"/>
     <w:tmpl w:val="00000009"/>
@@ -8008,7 +8098,7 @@
       </w:pPr>
     </w:lvl>
   </w:abstractNum>
-  <w:abstractNum w:abstractNumId="9">
+  <w:abstractNum w:abstractNumId="9" w15:restartNumberingAfterBreak="0">
     <w:nsid w:val="0000000A"/>
     <w:multiLevelType w:val="singleLevel"/>
     <w:tmpl w:val="0000000A"/>
@@ -8026,7 +8116,7 @@
       </w:pPr>
     </w:lvl>
   </w:abstractNum>
-  <w:abstractNum w:abstractNumId="10">
+  <w:abstractNum w:abstractNumId="10" w15:restartNumberingAfterBreak="0">
     <w:nsid w:val="0000000B"/>
     <w:multiLevelType w:val="singleLevel"/>
     <w:tmpl w:val="0000000B"/>
@@ -8047,7 +8137,7 @@
       </w:rPr>
     </w:lvl>
   </w:abstractNum>
-  <w:abstractNum w:abstractNumId="11">
+  <w:abstractNum w:abstractNumId="11" w15:restartNumberingAfterBreak="0">
     <w:nsid w:val="0000000C"/>
     <w:multiLevelType w:val="singleLevel"/>
     <w:tmpl w:val="0000000C"/>
@@ -8070,7 +8160,7 @@
       </w:rPr>
     </w:lvl>
   </w:abstractNum>
-  <w:abstractNum w:abstractNumId="12">
+  <w:abstractNum w:abstractNumId="12" w15:restartNumberingAfterBreak="0">
     <w:nsid w:val="0000000D"/>
     <w:multiLevelType w:val="singleLevel"/>
     <w:tmpl w:val="0000000D"/>
@@ -8088,7 +8178,7 @@
       </w:pPr>
     </w:lvl>
   </w:abstractNum>
-  <w:abstractNum w:abstractNumId="13">
+  <w:abstractNum w:abstractNumId="13" w15:restartNumberingAfterBreak="0">
     <w:nsid w:val="0000000E"/>
     <w:multiLevelType w:val="multilevel"/>
     <w:tmpl w:val="0000000E"/>
@@ -8202,7 +8292,7 @@
       </w:pPr>
     </w:lvl>
   </w:abstractNum>
-  <w:abstractNum w:abstractNumId="14">
+  <w:abstractNum w:abstractNumId="14" w15:restartNumberingAfterBreak="0">
     <w:nsid w:val="0000000F"/>
     <w:multiLevelType w:val="singleLevel"/>
     <w:tmpl w:val="0000000F"/>
@@ -8220,7 +8310,7 @@
       </w:pPr>
     </w:lvl>
   </w:abstractNum>
-  <w:abstractNum w:abstractNumId="15">
+  <w:abstractNum w:abstractNumId="15" w15:restartNumberingAfterBreak="0">
     <w:nsid w:val="00000010"/>
     <w:multiLevelType w:val="multilevel"/>
     <w:tmpl w:val="00000010"/>
@@ -8334,7 +8424,7 @@
       </w:pPr>
     </w:lvl>
   </w:abstractNum>
-  <w:abstractNum w:abstractNumId="16">
+  <w:abstractNum w:abstractNumId="16" w15:restartNumberingAfterBreak="0">
     <w:nsid w:val="00000011"/>
     <w:multiLevelType w:val="multilevel"/>
     <w:tmpl w:val="00000011"/>
@@ -8447,7 +8537,7 @@
       </w:pPr>
     </w:lvl>
   </w:abstractNum>
-  <w:abstractNum w:abstractNumId="17">
+  <w:abstractNum w:abstractNumId="17" w15:restartNumberingAfterBreak="0">
     <w:nsid w:val="00000012"/>
     <w:multiLevelType w:val="singleLevel"/>
     <w:tmpl w:val="00000012"/>
@@ -8465,7 +8555,7 @@
       </w:pPr>
     </w:lvl>
   </w:abstractNum>
-  <w:abstractNum w:abstractNumId="18">
+  <w:abstractNum w:abstractNumId="18" w15:restartNumberingAfterBreak="0">
     <w:nsid w:val="0AC548F3"/>
     <w:multiLevelType w:val="hybridMultilevel"/>
     <w:tmpl w:val="E95ADD7E"/>
@@ -8554,7 +8644,7 @@
       </w:pPr>
     </w:lvl>
   </w:abstractNum>
-  <w:abstractNum w:abstractNumId="19">
+  <w:abstractNum w:abstractNumId="19" w15:restartNumberingAfterBreak="0">
     <w:nsid w:val="0F1C5952"/>
     <w:multiLevelType w:val="hybridMultilevel"/>
     <w:tmpl w:val="C2D8673A"/>
@@ -8694,7 +8784,7 @@
       </w:rPr>
     </w:lvl>
   </w:abstractNum>
-  <w:abstractNum w:abstractNumId="20">
+  <w:abstractNum w:abstractNumId="20" w15:restartNumberingAfterBreak="0">
     <w:nsid w:val="10071F88"/>
     <w:multiLevelType w:val="hybridMultilevel"/>
     <w:tmpl w:val="09AED870"/>
@@ -8806,7 +8896,7 @@
       </w:rPr>
     </w:lvl>
   </w:abstractNum>
-  <w:abstractNum w:abstractNumId="21">
+  <w:abstractNum w:abstractNumId="21" w15:restartNumberingAfterBreak="0">
     <w:nsid w:val="17E86640"/>
     <w:multiLevelType w:val="hybridMultilevel"/>
     <w:tmpl w:val="E75E9EBC"/>
@@ -8947,7 +9037,7 @@
       </w:rPr>
     </w:lvl>
   </w:abstractNum>
-  <w:abstractNum w:abstractNumId="22">
+  <w:abstractNum w:abstractNumId="22" w15:restartNumberingAfterBreak="0">
     <w:nsid w:val="1904704E"/>
     <w:multiLevelType w:val="multilevel"/>
     <w:tmpl w:val="00000011"/>
@@ -9060,7 +9150,7 @@
       </w:pPr>
     </w:lvl>
   </w:abstractNum>
-  <w:abstractNum w:abstractNumId="23">
+  <w:abstractNum w:abstractNumId="23" w15:restartNumberingAfterBreak="0">
     <w:nsid w:val="1F391341"/>
     <w:multiLevelType w:val="hybridMultilevel"/>
     <w:tmpl w:val="28D01D6A"/>
@@ -9200,7 +9290,7 @@
       </w:rPr>
     </w:lvl>
   </w:abstractNum>
-  <w:abstractNum w:abstractNumId="24">
+  <w:abstractNum w:abstractNumId="24" w15:restartNumberingAfterBreak="0">
     <w:nsid w:val="1FCD39A1"/>
     <w:multiLevelType w:val="multilevel"/>
     <w:tmpl w:val="AC12CE28"/>
@@ -9316,7 +9406,7 @@
       </w:pPr>
     </w:lvl>
   </w:abstractNum>
-  <w:abstractNum w:abstractNumId="25">
+  <w:abstractNum w:abstractNumId="25" w15:restartNumberingAfterBreak="0">
     <w:nsid w:val="1FE2537C"/>
     <w:multiLevelType w:val="hybridMultilevel"/>
     <w:tmpl w:val="DC94D102"/>
@@ -9405,7 +9495,7 @@
       </w:pPr>
     </w:lvl>
   </w:abstractNum>
-  <w:abstractNum w:abstractNumId="26">
+  <w:abstractNum w:abstractNumId="26" w15:restartNumberingAfterBreak="0">
     <w:nsid w:val="22EB47C4"/>
     <w:multiLevelType w:val="hybridMultilevel"/>
     <w:tmpl w:val="58A2CCCA"/>
@@ -9494,7 +9584,7 @@
       </w:pPr>
     </w:lvl>
   </w:abstractNum>
-  <w:abstractNum w:abstractNumId="27">
+  <w:abstractNum w:abstractNumId="27" w15:restartNumberingAfterBreak="0">
     <w:nsid w:val="2A332316"/>
     <w:multiLevelType w:val="hybridMultilevel"/>
     <w:tmpl w:val="8D50A05A"/>
@@ -9606,7 +9696,7 @@
       </w:rPr>
     </w:lvl>
   </w:abstractNum>
-  <w:abstractNum w:abstractNumId="28">
+  <w:abstractNum w:abstractNumId="28" w15:restartNumberingAfterBreak="0">
     <w:nsid w:val="2D5B3E5E"/>
     <w:multiLevelType w:val="multilevel"/>
     <w:tmpl w:val="AC12CE28"/>
@@ -9722,7 +9812,7 @@
       </w:pPr>
     </w:lvl>
   </w:abstractNum>
-  <w:abstractNum w:abstractNumId="29">
+  <w:abstractNum w:abstractNumId="29" w15:restartNumberingAfterBreak="0">
     <w:nsid w:val="3A2B4E87"/>
     <w:multiLevelType w:val="multilevel"/>
     <w:tmpl w:val="AC12CE28"/>
@@ -9838,7 +9928,7 @@
       </w:pPr>
     </w:lvl>
   </w:abstractNum>
-  <w:abstractNum w:abstractNumId="30">
+  <w:abstractNum w:abstractNumId="30" w15:restartNumberingAfterBreak="0">
     <w:nsid w:val="434F6183"/>
     <w:multiLevelType w:val="hybridMultilevel"/>
     <w:tmpl w:val="77F43510"/>
@@ -9924,7 +10014,7 @@
       </w:pPr>
     </w:lvl>
   </w:abstractNum>
-  <w:abstractNum w:abstractNumId="31">
+  <w:abstractNum w:abstractNumId="31" w15:restartNumberingAfterBreak="0">
     <w:nsid w:val="48A10028"/>
     <w:multiLevelType w:val="hybridMultilevel"/>
     <w:tmpl w:val="58A2CCCA"/>
@@ -10013,7 +10103,7 @@
       </w:pPr>
     </w:lvl>
   </w:abstractNum>
-  <w:abstractNum w:abstractNumId="32">
+  <w:abstractNum w:abstractNumId="32" w15:restartNumberingAfterBreak="0">
     <w:nsid w:val="4EAF51D8"/>
     <w:multiLevelType w:val="hybridMultilevel"/>
     <w:tmpl w:val="58A2CCCA"/>
@@ -10102,7 +10192,7 @@
       </w:pPr>
     </w:lvl>
   </w:abstractNum>
-  <w:abstractNum w:abstractNumId="33">
+  <w:abstractNum w:abstractNumId="33" w15:restartNumberingAfterBreak="0">
     <w:nsid w:val="58B72105"/>
     <w:multiLevelType w:val="multilevel"/>
     <w:tmpl w:val="D960FB60"/>
@@ -10251,7 +10341,7 @@
       </w:rPr>
     </w:lvl>
   </w:abstractNum>
-  <w:abstractNum w:abstractNumId="34">
+  <w:abstractNum w:abstractNumId="34" w15:restartNumberingAfterBreak="0">
     <w:nsid w:val="67C1146D"/>
     <w:multiLevelType w:val="hybridMultilevel"/>
     <w:tmpl w:val="7DA8282E"/>
@@ -10391,7 +10481,7 @@
       </w:rPr>
     </w:lvl>
   </w:abstractNum>
-  <w:abstractNum w:abstractNumId="35">
+  <w:abstractNum w:abstractNumId="35" w15:restartNumberingAfterBreak="0">
     <w:nsid w:val="6E6566D4"/>
     <w:multiLevelType w:val="hybridMultilevel"/>
     <w:tmpl w:val="DC94D102"/>
@@ -10480,7 +10570,7 @@
       </w:pPr>
     </w:lvl>
   </w:abstractNum>
-  <w:abstractNum w:abstractNumId="36">
+  <w:abstractNum w:abstractNumId="36" w15:restartNumberingAfterBreak="0">
     <w:nsid w:val="7745669D"/>
     <w:multiLevelType w:val="hybridMultilevel"/>
     <w:tmpl w:val="7C84415A"/>
@@ -10569,7 +10659,7 @@
       </w:pPr>
     </w:lvl>
   </w:abstractNum>
-  <w:abstractNum w:abstractNumId="37">
+  <w:abstractNum w:abstractNumId="37" w15:restartNumberingAfterBreak="0">
     <w:nsid w:val="79405515"/>
     <w:multiLevelType w:val="hybridMultilevel"/>
     <w:tmpl w:val="B588D586"/>
@@ -10685,7 +10775,7 @@
       </w:pPr>
     </w:lvl>
   </w:abstractNum>
-  <w:abstractNum w:abstractNumId="38">
+  <w:abstractNum w:abstractNumId="38" w15:restartNumberingAfterBreak="0">
     <w:nsid w:val="795348F1"/>
     <w:multiLevelType w:val="multilevel"/>
     <w:tmpl w:val="00000011"/>
@@ -10798,7 +10888,7 @@
       </w:pPr>
     </w:lvl>
   </w:abstractNum>
-  <w:abstractNum w:abstractNumId="39">
+  <w:abstractNum w:abstractNumId="39" w15:restartNumberingAfterBreak="0">
     <w:nsid w:val="7EE024B2"/>
     <w:multiLevelType w:val="hybridMultilevel"/>
     <w:tmpl w:val="D3E817F8"/>
@@ -11035,7 +11125,7 @@
 </file>
 
 <file path=word/styles.xml><?xml version="1.0" encoding="utf-8"?>
-<w:styles xmlns:r="http://schemas.openxmlformats.org/officeDocument/2006/relationships" xmlns:w="http://schemas.openxmlformats.org/wordprocessingml/2006/main">
+<w:styles xmlns:mc="http://schemas.openxmlformats.org/markup-compatibility/2006" xmlns:r="http://schemas.openxmlformats.org/officeDocument/2006/relationships" xmlns:w="http://schemas.openxmlformats.org/wordprocessingml/2006/main" xmlns:w14="http://schemas.microsoft.com/office/word/2010/wordml" xmlns:w15="http://schemas.microsoft.com/office/word/2012/wordml" xmlns:w16cid="http://schemas.microsoft.com/office/word/2016/wordml/cid" xmlns:w16se="http://schemas.microsoft.com/office/word/2015/wordml/symex" mc:Ignorable="w14 w15 w16se w16cid">
   <w:docDefaults>
     <w:rPrDefault>
       <w:rPr>
@@ -11045,146 +11135,376 @@
     </w:rPrDefault>
     <w:pPrDefault/>
   </w:docDefaults>
-  <w:latentStyles w:defLockedState="0" w:defUIPriority="0" w:defSemiHidden="1" w:defUnhideWhenUsed="1" w:defQFormat="0" w:count="267">
-    <w:lsdException w:name="Normal" w:semiHidden="0" w:unhideWhenUsed="0" w:qFormat="1"/>
-    <w:lsdException w:name="heading 1" w:semiHidden="0" w:unhideWhenUsed="0" w:qFormat="1"/>
-    <w:lsdException w:name="heading 2" w:semiHidden="0" w:unhideWhenUsed="0" w:qFormat="1"/>
-    <w:lsdException w:name="heading 3" w:qFormat="1"/>
-    <w:lsdException w:name="heading 4" w:qFormat="1"/>
-    <w:lsdException w:name="heading 5" w:qFormat="1"/>
-    <w:lsdException w:name="heading 6" w:qFormat="1"/>
-    <w:lsdException w:name="heading 7" w:qFormat="1"/>
-    <w:lsdException w:name="heading 8" w:qFormat="1"/>
-    <w:lsdException w:name="heading 9" w:qFormat="1"/>
-    <w:lsdException w:name="toc 1" w:uiPriority="39"/>
-    <w:lsdException w:name="toc 2" w:uiPriority="39"/>
-    <w:lsdException w:name="toc 3" w:uiPriority="39"/>
-    <w:lsdException w:name="caption" w:qFormat="1"/>
-    <w:lsdException w:name="macro" w:semiHidden="0" w:unhideWhenUsed="0"/>
-    <w:lsdException w:name="List Bullet" w:semiHidden="0" w:unhideWhenUsed="0"/>
-    <w:lsdException w:name="List Number" w:semiHidden="0" w:unhideWhenUsed="0"/>
-    <w:lsdException w:name="Title" w:semiHidden="0" w:unhideWhenUsed="0" w:qFormat="1"/>
-    <w:lsdException w:name="List Continue 3" w:semiHidden="0" w:unhideWhenUsed="0"/>
-    <w:lsdException w:name="List Continue 4" w:semiHidden="0" w:unhideWhenUsed="0"/>
-    <w:lsdException w:name="List Continue 5" w:semiHidden="0" w:unhideWhenUsed="0"/>
-    <w:lsdException w:name="Message Header" w:semiHidden="0" w:unhideWhenUsed="0"/>
-    <w:lsdException w:name="Subtitle" w:semiHidden="0" w:unhideWhenUsed="0" w:qFormat="1"/>
-    <w:lsdException w:name="Hyperlink" w:uiPriority="99"/>
-    <w:lsdException w:name="Strong" w:semiHidden="0" w:unhideWhenUsed="0" w:qFormat="1"/>
-    <w:lsdException w:name="Emphasis" w:semiHidden="0" w:unhideWhenUsed="0" w:qFormat="1"/>
-    <w:lsdException w:name="Normal (Web)" w:uiPriority="99"/>
-    <w:lsdException w:name="Table Grid" w:semiHidden="0" w:unhideWhenUsed="0"/>
-    <w:lsdException w:name="Placeholder Text" w:uiPriority="99" w:unhideWhenUsed="0"/>
-    <w:lsdException w:name="No Spacing" w:semiHidden="0" w:uiPriority="1" w:unhideWhenUsed="0" w:qFormat="1"/>
-    <w:lsdException w:name="Light Shading" w:semiHidden="0" w:uiPriority="60" w:unhideWhenUsed="0"/>
-    <w:lsdException w:name="Light List" w:semiHidden="0" w:uiPriority="61" w:unhideWhenUsed="0"/>
-    <w:lsdException w:name="Light Grid" w:semiHidden="0" w:uiPriority="62" w:unhideWhenUsed="0"/>
-    <w:lsdException w:name="Medium Shading 1" w:semiHidden="0" w:uiPriority="63" w:unhideWhenUsed="0"/>
-    <w:lsdException w:name="Medium Shading 2" w:semiHidden="0" w:uiPriority="64" w:unhideWhenUsed="0"/>
-    <w:lsdException w:name="Medium List 1" w:semiHidden="0" w:uiPriority="65" w:unhideWhenUsed="0"/>
-    <w:lsdException w:name="Medium List 2" w:semiHidden="0" w:uiPriority="66" w:unhideWhenUsed="0"/>
-    <w:lsdException w:name="Medium Grid 1" w:semiHidden="0" w:uiPriority="67" w:unhideWhenUsed="0"/>
-    <w:lsdException w:name="Medium Grid 2" w:semiHidden="0" w:uiPriority="68" w:unhideWhenUsed="0"/>
-    <w:lsdException w:name="Medium Grid 3" w:semiHidden="0" w:uiPriority="69" w:unhideWhenUsed="0"/>
-    <w:lsdException w:name="Dark List" w:semiHidden="0" w:uiPriority="70" w:unhideWhenUsed="0"/>
-    <w:lsdException w:name="Colorful Shading" w:semiHidden="0" w:uiPriority="71" w:unhideWhenUsed="0"/>
-    <w:lsdException w:name="Colorful List" w:semiHidden="0" w:uiPriority="72" w:unhideWhenUsed="0"/>
-    <w:lsdException w:name="Colorful Grid" w:semiHidden="0" w:uiPriority="73" w:unhideWhenUsed="0"/>
-    <w:lsdException w:name="Light Shading Accent 1" w:semiHidden="0" w:uiPriority="60" w:unhideWhenUsed="0"/>
-    <w:lsdException w:name="Light List Accent 1" w:semiHidden="0" w:uiPriority="61" w:unhideWhenUsed="0"/>
-    <w:lsdException w:name="Light Grid Accent 1" w:semiHidden="0" w:uiPriority="62" w:unhideWhenUsed="0"/>
-    <w:lsdException w:name="Medium Shading 1 Accent 1" w:semiHidden="0" w:uiPriority="63" w:unhideWhenUsed="0"/>
-    <w:lsdException w:name="Medium Shading 2 Accent 1" w:semiHidden="0" w:uiPriority="64" w:unhideWhenUsed="0"/>
-    <w:lsdException w:name="Medium List 1 Accent 1" w:semiHidden="0" w:uiPriority="65" w:unhideWhenUsed="0"/>
-    <w:lsdException w:name="Revision" w:uiPriority="99" w:unhideWhenUsed="0"/>
-    <w:lsdException w:name="List Paragraph" w:semiHidden="0" w:uiPriority="34" w:unhideWhenUsed="0" w:qFormat="1"/>
-    <w:lsdException w:name="Quote" w:semiHidden="0" w:uiPriority="29" w:unhideWhenUsed="0" w:qFormat="1"/>
-    <w:lsdException w:name="Intense Quote" w:semiHidden="0" w:uiPriority="30" w:unhideWhenUsed="0" w:qFormat="1"/>
-    <w:lsdException w:name="Medium List 2 Accent 1" w:semiHidden="0" w:uiPriority="66" w:unhideWhenUsed="0"/>
-    <w:lsdException w:name="Medium Grid 1 Accent 1" w:semiHidden="0" w:uiPriority="67" w:unhideWhenUsed="0"/>
-    <w:lsdException w:name="Medium Grid 2 Accent 1" w:semiHidden="0" w:uiPriority="68" w:unhideWhenUsed="0"/>
-    <w:lsdException w:name="Medium Grid 3 Accent 1" w:semiHidden="0" w:uiPriority="69" w:unhideWhenUsed="0"/>
-    <w:lsdException w:name="Dark List Accent 1" w:semiHidden="0" w:uiPriority="70" w:unhideWhenUsed="0"/>
-    <w:lsdException w:name="Colorful Shading Accent 1" w:semiHidden="0" w:uiPriority="71" w:unhideWhenUsed="0"/>
-    <w:lsdException w:name="Colorful List Accent 1" w:semiHidden="0" w:uiPriority="72" w:unhideWhenUsed="0"/>
-    <w:lsdException w:name="Colorful Grid Accent 1" w:semiHidden="0" w:uiPriority="73" w:unhideWhenUsed="0"/>
-    <w:lsdException w:name="Light Shading Accent 2" w:semiHidden="0" w:uiPriority="60" w:unhideWhenUsed="0"/>
-    <w:lsdException w:name="Light List Accent 2" w:semiHidden="0" w:uiPriority="61" w:unhideWhenUsed="0"/>
-    <w:lsdException w:name="Light Grid Accent 2" w:semiHidden="0" w:uiPriority="62" w:unhideWhenUsed="0"/>
-    <w:lsdException w:name="Medium Shading 1 Accent 2" w:semiHidden="0" w:uiPriority="63" w:unhideWhenUsed="0"/>
-    <w:lsdException w:name="Medium Shading 2 Accent 2" w:semiHidden="0" w:uiPriority="64" w:unhideWhenUsed="0"/>
-    <w:lsdException w:name="Medium List 1 Accent 2" w:semiHidden="0" w:uiPriority="65" w:unhideWhenUsed="0"/>
-    <w:lsdException w:name="Medium List 2 Accent 2" w:semiHidden="0" w:uiPriority="66" w:unhideWhenUsed="0"/>
-    <w:lsdException w:name="Medium Grid 1 Accent 2" w:semiHidden="0" w:uiPriority="67" w:unhideWhenUsed="0"/>
-    <w:lsdException w:name="Medium Grid 2 Accent 2" w:semiHidden="0" w:uiPriority="68" w:unhideWhenUsed="0"/>
-    <w:lsdException w:name="Medium Grid 3 Accent 2" w:semiHidden="0" w:uiPriority="69" w:unhideWhenUsed="0"/>
-    <w:lsdException w:name="Dark List Accent 2" w:semiHidden="0" w:uiPriority="70" w:unhideWhenUsed="0"/>
-    <w:lsdException w:name="Colorful Shading Accent 2" w:semiHidden="0" w:uiPriority="71" w:unhideWhenUsed="0"/>
-    <w:lsdException w:name="Colorful List Accent 2" w:semiHidden="0" w:uiPriority="72" w:unhideWhenUsed="0"/>
-    <w:lsdException w:name="Colorful Grid Accent 2" w:semiHidden="0" w:uiPriority="73" w:unhideWhenUsed="0"/>
-    <w:lsdException w:name="Light Shading Accent 3" w:semiHidden="0" w:uiPriority="60" w:unhideWhenUsed="0"/>
-    <w:lsdException w:name="Light List Accent 3" w:semiHidden="0" w:uiPriority="61" w:unhideWhenUsed="0"/>
-    <w:lsdException w:name="Light Grid Accent 3" w:semiHidden="0" w:uiPriority="62" w:unhideWhenUsed="0"/>
-    <w:lsdException w:name="Medium Shading 1 Accent 3" w:semiHidden="0" w:uiPriority="63" w:unhideWhenUsed="0"/>
-    <w:lsdException w:name="Medium Shading 2 Accent 3" w:semiHidden="0" w:uiPriority="64" w:unhideWhenUsed="0"/>
-    <w:lsdException w:name="Medium List 1 Accent 3" w:semiHidden="0" w:uiPriority="65" w:unhideWhenUsed="0"/>
-    <w:lsdException w:name="Medium List 2 Accent 3" w:semiHidden="0" w:uiPriority="66" w:unhideWhenUsed="0"/>
-    <w:lsdException w:name="Medium Grid 1 Accent 3" w:semiHidden="0" w:uiPriority="67" w:unhideWhenUsed="0"/>
-    <w:lsdException w:name="Medium Grid 2 Accent 3" w:semiHidden="0" w:uiPriority="68" w:unhideWhenUsed="0"/>
-    <w:lsdException w:name="Medium Grid 3 Accent 3" w:semiHidden="0" w:uiPriority="69" w:unhideWhenUsed="0"/>
-    <w:lsdException w:name="Dark List Accent 3" w:semiHidden="0" w:uiPriority="70" w:unhideWhenUsed="0"/>
-    <w:lsdException w:name="Colorful Shading Accent 3" w:semiHidden="0" w:uiPriority="71" w:unhideWhenUsed="0"/>
-    <w:lsdException w:name="Colorful List Accent 3" w:semiHidden="0" w:uiPriority="72" w:unhideWhenUsed="0"/>
-    <w:lsdException w:name="Colorful Grid Accent 3" w:semiHidden="0" w:uiPriority="73" w:unhideWhenUsed="0"/>
-    <w:lsdException w:name="Light Shading Accent 4" w:semiHidden="0" w:uiPriority="60" w:unhideWhenUsed="0"/>
-    <w:lsdException w:name="Light List Accent 4" w:semiHidden="0" w:uiPriority="61" w:unhideWhenUsed="0"/>
-    <w:lsdException w:name="Light Grid Accent 4" w:semiHidden="0" w:uiPriority="62" w:unhideWhenUsed="0"/>
-    <w:lsdException w:name="Medium Shading 1 Accent 4" w:semiHidden="0" w:uiPriority="63" w:unhideWhenUsed="0"/>
-    <w:lsdException w:name="Medium Shading 2 Accent 4" w:semiHidden="0" w:uiPriority="64" w:unhideWhenUsed="0"/>
-    <w:lsdException w:name="Medium List 1 Accent 4" w:semiHidden="0" w:uiPriority="65" w:unhideWhenUsed="0"/>
-    <w:lsdException w:name="Medium List 2 Accent 4" w:semiHidden="0" w:uiPriority="66" w:unhideWhenUsed="0"/>
-    <w:lsdException w:name="Medium Grid 1 Accent 4" w:semiHidden="0" w:uiPriority="67" w:unhideWhenUsed="0"/>
-    <w:lsdException w:name="Medium Grid 2 Accent 4" w:semiHidden="0" w:uiPriority="68" w:unhideWhenUsed="0"/>
-    <w:lsdException w:name="Medium Grid 3 Accent 4" w:semiHidden="0" w:uiPriority="69" w:unhideWhenUsed="0"/>
-    <w:lsdException w:name="Dark List Accent 4" w:semiHidden="0" w:uiPriority="70" w:unhideWhenUsed="0"/>
-    <w:lsdException w:name="Colorful Shading Accent 4" w:semiHidden="0" w:uiPriority="71" w:unhideWhenUsed="0"/>
-    <w:lsdException w:name="Colorful List Accent 4" w:semiHidden="0" w:uiPriority="72" w:unhideWhenUsed="0"/>
-    <w:lsdException w:name="Colorful Grid Accent 4" w:semiHidden="0" w:uiPriority="73" w:unhideWhenUsed="0"/>
-    <w:lsdException w:name="Light Shading Accent 5" w:semiHidden="0" w:uiPriority="60" w:unhideWhenUsed="0"/>
-    <w:lsdException w:name="Light List Accent 5" w:semiHidden="0" w:uiPriority="61" w:unhideWhenUsed="0"/>
-    <w:lsdException w:name="Light Grid Accent 5" w:semiHidden="0" w:uiPriority="62" w:unhideWhenUsed="0"/>
-    <w:lsdException w:name="Medium Shading 1 Accent 5" w:semiHidden="0" w:uiPriority="63" w:unhideWhenUsed="0"/>
-    <w:lsdException w:name="Medium Shading 2 Accent 5" w:semiHidden="0" w:uiPriority="64" w:unhideWhenUsed="0"/>
-    <w:lsdException w:name="Medium List 1 Accent 5" w:semiHidden="0" w:uiPriority="65" w:unhideWhenUsed="0"/>
-    <w:lsdException w:name="Medium List 2 Accent 5" w:semiHidden="0" w:uiPriority="66" w:unhideWhenUsed="0"/>
-    <w:lsdException w:name="Medium Grid 1 Accent 5" w:semiHidden="0" w:uiPriority="67" w:unhideWhenUsed="0"/>
-    <w:lsdException w:name="Medium Grid 2 Accent 5" w:semiHidden="0" w:uiPriority="68" w:unhideWhenUsed="0"/>
-    <w:lsdException w:name="Medium Grid 3 Accent 5" w:semiHidden="0" w:uiPriority="69" w:unhideWhenUsed="0"/>
-    <w:lsdException w:name="Dark List Accent 5" w:semiHidden="0" w:uiPriority="70" w:unhideWhenUsed="0"/>
-    <w:lsdException w:name="Colorful Shading Accent 5" w:semiHidden="0" w:uiPriority="71" w:unhideWhenUsed="0"/>
-    <w:lsdException w:name="Colorful List Accent 5" w:semiHidden="0" w:uiPriority="72" w:unhideWhenUsed="0"/>
-    <w:lsdException w:name="Colorful Grid Accent 5" w:semiHidden="0" w:uiPriority="73" w:unhideWhenUsed="0"/>
-    <w:lsdException w:name="Light Shading Accent 6" w:semiHidden="0" w:uiPriority="60" w:unhideWhenUsed="0"/>
-    <w:lsdException w:name="Light List Accent 6" w:semiHidden="0" w:uiPriority="61" w:unhideWhenUsed="0"/>
-    <w:lsdException w:name="Light Grid Accent 6" w:semiHidden="0" w:uiPriority="62" w:unhideWhenUsed="0"/>
-    <w:lsdException w:name="Medium Shading 1 Accent 6" w:semiHidden="0" w:uiPriority="63" w:unhideWhenUsed="0"/>
-    <w:lsdException w:name="Medium Shading 2 Accent 6" w:semiHidden="0" w:uiPriority="64" w:unhideWhenUsed="0"/>
-    <w:lsdException w:name="Medium List 1 Accent 6" w:semiHidden="0" w:uiPriority="65" w:unhideWhenUsed="0"/>
-    <w:lsdException w:name="Medium List 2 Accent 6" w:semiHidden="0" w:uiPriority="66" w:unhideWhenUsed="0"/>
-    <w:lsdException w:name="Medium Grid 1 Accent 6" w:semiHidden="0" w:uiPriority="67" w:unhideWhenUsed="0"/>
-    <w:lsdException w:name="Medium Grid 2 Accent 6" w:semiHidden="0" w:uiPriority="68" w:unhideWhenUsed="0"/>
-    <w:lsdException w:name="Medium Grid 3 Accent 6" w:semiHidden="0" w:uiPriority="69" w:unhideWhenUsed="0"/>
-    <w:lsdException w:name="Dark List Accent 6" w:semiHidden="0" w:uiPriority="70" w:unhideWhenUsed="0"/>
-    <w:lsdException w:name="Colorful Shading Accent 6" w:semiHidden="0" w:uiPriority="71" w:unhideWhenUsed="0"/>
-    <w:lsdException w:name="Colorful List Accent 6" w:semiHidden="0" w:uiPriority="72" w:unhideWhenUsed="0"/>
-    <w:lsdException w:name="Colorful Grid Accent 6" w:semiHidden="0" w:uiPriority="73" w:unhideWhenUsed="0"/>
-    <w:lsdException w:name="Subtle Emphasis" w:semiHidden="0" w:uiPriority="19" w:unhideWhenUsed="0" w:qFormat="1"/>
-    <w:lsdException w:name="Intense Emphasis" w:semiHidden="0" w:uiPriority="21" w:unhideWhenUsed="0" w:qFormat="1"/>
-    <w:lsdException w:name="Subtle Reference" w:semiHidden="0" w:uiPriority="31" w:unhideWhenUsed="0" w:qFormat="1"/>
-    <w:lsdException w:name="Intense Reference" w:semiHidden="0" w:uiPriority="32" w:unhideWhenUsed="0" w:qFormat="1"/>
-    <w:lsdException w:name="Book Title" w:semiHidden="0" w:uiPriority="33" w:unhideWhenUsed="0" w:qFormat="1"/>
-    <w:lsdException w:name="Bibliography" w:uiPriority="37"/>
-    <w:lsdException w:name="TOC Heading" w:uiPriority="39" w:qFormat="1"/>
+  <w:latentStyles w:defLockedState="0" w:defUIPriority="0" w:defSemiHidden="0" w:defUnhideWhenUsed="0" w:defQFormat="0" w:count="376">
+    <w:lsdException w:name="Normal" w:qFormat="1"/>
+    <w:lsdException w:name="heading 1" w:qFormat="1"/>
+    <w:lsdException w:name="heading 2" w:qFormat="1"/>
+    <w:lsdException w:name="heading 3" w:semiHidden="1" w:unhideWhenUsed="1" w:qFormat="1"/>
+    <w:lsdException w:name="heading 4" w:semiHidden="1" w:unhideWhenUsed="1" w:qFormat="1"/>
+    <w:lsdException w:name="heading 5" w:semiHidden="1" w:unhideWhenUsed="1" w:qFormat="1"/>
+    <w:lsdException w:name="heading 6" w:semiHidden="1" w:unhideWhenUsed="1" w:qFormat="1"/>
+    <w:lsdException w:name="heading 7" w:semiHidden="1" w:unhideWhenUsed="1" w:qFormat="1"/>
+    <w:lsdException w:name="heading 8" w:semiHidden="1" w:unhideWhenUsed="1" w:qFormat="1"/>
+    <w:lsdException w:name="heading 9" w:semiHidden="1" w:unhideWhenUsed="1" w:qFormat="1"/>
+    <w:lsdException w:name="index 1" w:semiHidden="1" w:unhideWhenUsed="1"/>
+    <w:lsdException w:name="index 2" w:semiHidden="1" w:unhideWhenUsed="1"/>
+    <w:lsdException w:name="index 3" w:semiHidden="1" w:unhideWhenUsed="1"/>
+    <w:lsdException w:name="index 4" w:semiHidden="1" w:unhideWhenUsed="1"/>
+    <w:lsdException w:name="index 5" w:semiHidden="1" w:unhideWhenUsed="1"/>
+    <w:lsdException w:name="index 6" w:semiHidden="1" w:unhideWhenUsed="1"/>
+    <w:lsdException w:name="index 7" w:semiHidden="1" w:unhideWhenUsed="1"/>
+    <w:lsdException w:name="index 8" w:semiHidden="1" w:unhideWhenUsed="1"/>
+    <w:lsdException w:name="index 9" w:semiHidden="1" w:unhideWhenUsed="1"/>
+    <w:lsdException w:name="toc 1" w:semiHidden="1" w:uiPriority="39" w:unhideWhenUsed="1"/>
+    <w:lsdException w:name="toc 2" w:semiHidden="1" w:uiPriority="39" w:unhideWhenUsed="1"/>
+    <w:lsdException w:name="toc 3" w:semiHidden="1" w:uiPriority="39" w:unhideWhenUsed="1"/>
+    <w:lsdException w:name="toc 4" w:semiHidden="1" w:unhideWhenUsed="1"/>
+    <w:lsdException w:name="toc 5" w:semiHidden="1" w:unhideWhenUsed="1"/>
+    <w:lsdException w:name="toc 6" w:semiHidden="1" w:unhideWhenUsed="1"/>
+    <w:lsdException w:name="toc 7" w:semiHidden="1" w:unhideWhenUsed="1"/>
+    <w:lsdException w:name="toc 8" w:semiHidden="1" w:unhideWhenUsed="1"/>
+    <w:lsdException w:name="toc 9" w:semiHidden="1" w:unhideWhenUsed="1"/>
+    <w:lsdException w:name="Normal Indent" w:semiHidden="1" w:unhideWhenUsed="1"/>
+    <w:lsdException w:name="footnote text" w:semiHidden="1" w:unhideWhenUsed="1"/>
+    <w:lsdException w:name="annotation text" w:semiHidden="1" w:unhideWhenUsed="1"/>
+    <w:lsdException w:name="header" w:semiHidden="1" w:unhideWhenUsed="1"/>
+    <w:lsdException w:name="footer" w:semiHidden="1" w:unhideWhenUsed="1"/>
+    <w:lsdException w:name="index heading" w:semiHidden="1" w:unhideWhenUsed="1"/>
+    <w:lsdException w:name="caption" w:semiHidden="1" w:unhideWhenUsed="1" w:qFormat="1"/>
+    <w:lsdException w:name="table of figures" w:semiHidden="1" w:unhideWhenUsed="1"/>
+    <w:lsdException w:name="envelope address" w:semiHidden="1" w:unhideWhenUsed="1"/>
+    <w:lsdException w:name="envelope return" w:semiHidden="1" w:unhideWhenUsed="1"/>
+    <w:lsdException w:name="footnote reference" w:semiHidden="1" w:unhideWhenUsed="1"/>
+    <w:lsdException w:name="annotation reference" w:semiHidden="1" w:unhideWhenUsed="1"/>
+    <w:lsdException w:name="line number" w:semiHidden="1" w:unhideWhenUsed="1"/>
+    <w:lsdException w:name="page number" w:semiHidden="1" w:unhideWhenUsed="1"/>
+    <w:lsdException w:name="endnote reference" w:semiHidden="1" w:unhideWhenUsed="1"/>
+    <w:lsdException w:name="endnote text" w:semiHidden="1" w:unhideWhenUsed="1"/>
+    <w:lsdException w:name="table of authorities" w:semiHidden="1" w:unhideWhenUsed="1"/>
+    <w:lsdException w:name="toa heading" w:semiHidden="1" w:unhideWhenUsed="1"/>
+    <w:lsdException w:name="List" w:semiHidden="1" w:unhideWhenUsed="1"/>
+    <w:lsdException w:name="List 2" w:semiHidden="1" w:unhideWhenUsed="1"/>
+    <w:lsdException w:name="List 3" w:semiHidden="1" w:unhideWhenUsed="1"/>
+    <w:lsdException w:name="List 4" w:semiHidden="1" w:unhideWhenUsed="1"/>
+    <w:lsdException w:name="List 5" w:semiHidden="1" w:unhideWhenUsed="1"/>
+    <w:lsdException w:name="List Bullet 2" w:semiHidden="1" w:unhideWhenUsed="1"/>
+    <w:lsdException w:name="List Bullet 3" w:semiHidden="1" w:unhideWhenUsed="1"/>
+    <w:lsdException w:name="List Bullet 4" w:semiHidden="1" w:unhideWhenUsed="1"/>
+    <w:lsdException w:name="List Bullet 5" w:semiHidden="1" w:unhideWhenUsed="1"/>
+    <w:lsdException w:name="List Number 2" w:semiHidden="1" w:unhideWhenUsed="1"/>
+    <w:lsdException w:name="List Number 3" w:semiHidden="1" w:unhideWhenUsed="1"/>
+    <w:lsdException w:name="List Number 4" w:semiHidden="1" w:unhideWhenUsed="1"/>
+    <w:lsdException w:name="List Number 5" w:semiHidden="1" w:unhideWhenUsed="1"/>
+    <w:lsdException w:name="Title" w:qFormat="1"/>
+    <w:lsdException w:name="Closing" w:semiHidden="1" w:unhideWhenUsed="1"/>
+    <w:lsdException w:name="Signature" w:semiHidden="1" w:unhideWhenUsed="1"/>
+    <w:lsdException w:name="Default Paragraph Font" w:semiHidden="1" w:unhideWhenUsed="1"/>
+    <w:lsdException w:name="Body Text" w:semiHidden="1" w:unhideWhenUsed="1"/>
+    <w:lsdException w:name="Body Text Indent" w:semiHidden="1" w:unhideWhenUsed="1"/>
+    <w:lsdException w:name="List Continue" w:semiHidden="1" w:unhideWhenUsed="1"/>
+    <w:lsdException w:name="List Continue 2" w:semiHidden="1" w:unhideWhenUsed="1"/>
+    <w:lsdException w:name="Subtitle" w:qFormat="1"/>
+    <w:lsdException w:name="Salutation" w:semiHidden="1" w:unhideWhenUsed="1"/>
+    <w:lsdException w:name="Date" w:semiHidden="1" w:unhideWhenUsed="1"/>
+    <w:lsdException w:name="Body Text First Indent" w:semiHidden="1" w:unhideWhenUsed="1"/>
+    <w:lsdException w:name="Body Text First Indent 2" w:semiHidden="1" w:unhideWhenUsed="1"/>
+    <w:lsdException w:name="Note Heading" w:semiHidden="1" w:unhideWhenUsed="1"/>
+    <w:lsdException w:name="Body Text 2" w:semiHidden="1" w:unhideWhenUsed="1"/>
+    <w:lsdException w:name="Body Text 3" w:semiHidden="1" w:unhideWhenUsed="1"/>
+    <w:lsdException w:name="Body Text Indent 2" w:semiHidden="1" w:unhideWhenUsed="1"/>
+    <w:lsdException w:name="Body Text Indent 3" w:semiHidden="1" w:unhideWhenUsed="1"/>
+    <w:lsdException w:name="Block Text" w:semiHidden="1" w:unhideWhenUsed="1"/>
+    <w:lsdException w:name="Hyperlink" w:semiHidden="1" w:uiPriority="99" w:unhideWhenUsed="1"/>
+    <w:lsdException w:name="FollowedHyperlink" w:semiHidden="1" w:unhideWhenUsed="1"/>
+    <w:lsdException w:name="Strong" w:qFormat="1"/>
+    <w:lsdException w:name="Emphasis" w:qFormat="1"/>
+    <w:lsdException w:name="Document Map" w:semiHidden="1" w:unhideWhenUsed="1"/>
+    <w:lsdException w:name="Plain Text" w:semiHidden="1" w:unhideWhenUsed="1"/>
+    <w:lsdException w:name="E-mail Signature" w:semiHidden="1" w:unhideWhenUsed="1"/>
+    <w:lsdException w:name="HTML Top of Form" w:semiHidden="1" w:unhideWhenUsed="1"/>
+    <w:lsdException w:name="HTML Bottom of Form" w:semiHidden="1" w:unhideWhenUsed="1"/>
+    <w:lsdException w:name="Normal (Web)" w:semiHidden="1" w:uiPriority="99" w:unhideWhenUsed="1"/>
+    <w:lsdException w:name="HTML Acronym" w:semiHidden="1" w:unhideWhenUsed="1"/>
+    <w:lsdException w:name="HTML Address" w:semiHidden="1" w:unhideWhenUsed="1"/>
+    <w:lsdException w:name="HTML Cite" w:semiHidden="1" w:unhideWhenUsed="1"/>
+    <w:lsdException w:name="HTML Code" w:semiHidden="1" w:unhideWhenUsed="1"/>
+    <w:lsdException w:name="HTML Definition" w:semiHidden="1" w:unhideWhenUsed="1"/>
+    <w:lsdException w:name="HTML Keyboard" w:semiHidden="1" w:unhideWhenUsed="1"/>
+    <w:lsdException w:name="HTML Preformatted" w:semiHidden="1" w:unhideWhenUsed="1"/>
+    <w:lsdException w:name="HTML Sample" w:semiHidden="1" w:unhideWhenUsed="1"/>
+    <w:lsdException w:name="HTML Typewriter" w:semiHidden="1" w:unhideWhenUsed="1"/>
+    <w:lsdException w:name="HTML Variable" w:semiHidden="1" w:unhideWhenUsed="1"/>
+    <w:lsdException w:name="Normal Table" w:semiHidden="1" w:unhideWhenUsed="1"/>
+    <w:lsdException w:name="annotation subject" w:semiHidden="1" w:unhideWhenUsed="1"/>
+    <w:lsdException w:name="No List" w:semiHidden="1" w:unhideWhenUsed="1"/>
+    <w:lsdException w:name="Outline List 1" w:semiHidden="1" w:unhideWhenUsed="1"/>
+    <w:lsdException w:name="Outline List 2" w:semiHidden="1" w:unhideWhenUsed="1"/>
+    <w:lsdException w:name="Outline List 3" w:semiHidden="1" w:unhideWhenUsed="1"/>
+    <w:lsdException w:name="Table Simple 1" w:semiHidden="1" w:unhideWhenUsed="1"/>
+    <w:lsdException w:name="Table Simple 2" w:semiHidden="1" w:unhideWhenUsed="1"/>
+    <w:lsdException w:name="Table Simple 3" w:semiHidden="1" w:unhideWhenUsed="1"/>
+    <w:lsdException w:name="Table Classic 1" w:semiHidden="1" w:unhideWhenUsed="1"/>
+    <w:lsdException w:name="Table Classic 2" w:semiHidden="1" w:unhideWhenUsed="1"/>
+    <w:lsdException w:name="Table Classic 3" w:semiHidden="1" w:unhideWhenUsed="1"/>
+    <w:lsdException w:name="Table Classic 4" w:semiHidden="1" w:unhideWhenUsed="1"/>
+    <w:lsdException w:name="Table Colorful 1" w:semiHidden="1" w:unhideWhenUsed="1"/>
+    <w:lsdException w:name="Table Colorful 2" w:semiHidden="1" w:unhideWhenUsed="1"/>
+    <w:lsdException w:name="Table Colorful 3" w:semiHidden="1" w:unhideWhenUsed="1"/>
+    <w:lsdException w:name="Table Columns 1" w:semiHidden="1" w:unhideWhenUsed="1"/>
+    <w:lsdException w:name="Table Columns 2" w:semiHidden="1" w:unhideWhenUsed="1"/>
+    <w:lsdException w:name="Table Columns 3" w:semiHidden="1" w:unhideWhenUsed="1"/>
+    <w:lsdException w:name="Table Columns 4" w:semiHidden="1" w:unhideWhenUsed="1"/>
+    <w:lsdException w:name="Table Columns 5" w:semiHidden="1" w:unhideWhenUsed="1"/>
+    <w:lsdException w:name="Table Grid 1" w:semiHidden="1" w:unhideWhenUsed="1"/>
+    <w:lsdException w:name="Table Grid 2" w:semiHidden="1" w:unhideWhenUsed="1"/>
+    <w:lsdException w:name="Table Grid 3" w:semiHidden="1" w:unhideWhenUsed="1"/>
+    <w:lsdException w:name="Table Grid 4" w:semiHidden="1" w:unhideWhenUsed="1"/>
+    <w:lsdException w:name="Table Grid 5" w:semiHidden="1" w:unhideWhenUsed="1"/>
+    <w:lsdException w:name="Table Grid 6" w:semiHidden="1" w:unhideWhenUsed="1"/>
+    <w:lsdException w:name="Table Grid 7" w:semiHidden="1" w:unhideWhenUsed="1"/>
+    <w:lsdException w:name="Table Grid 8" w:semiHidden="1" w:unhideWhenUsed="1"/>
+    <w:lsdException w:name="Table List 1" w:semiHidden="1" w:unhideWhenUsed="1"/>
+    <w:lsdException w:name="Table List 2" w:semiHidden="1" w:unhideWhenUsed="1"/>
+    <w:lsdException w:name="Table List 3" w:semiHidden="1" w:unhideWhenUsed="1"/>
+    <w:lsdException w:name="Table List 4" w:semiHidden="1" w:unhideWhenUsed="1"/>
+    <w:lsdException w:name="Table List 5" w:semiHidden="1" w:unhideWhenUsed="1"/>
+    <w:lsdException w:name="Table List 6" w:semiHidden="1" w:unhideWhenUsed="1"/>
+    <w:lsdException w:name="Table List 7" w:semiHidden="1" w:unhideWhenUsed="1"/>
+    <w:lsdException w:name="Table List 8" w:semiHidden="1" w:unhideWhenUsed="1"/>
+    <w:lsdException w:name="Table 3D effects 1" w:semiHidden="1" w:unhideWhenUsed="1"/>
+    <w:lsdException w:name="Table 3D effects 2" w:semiHidden="1" w:unhideWhenUsed="1"/>
+    <w:lsdException w:name="Table 3D effects 3" w:semiHidden="1" w:unhideWhenUsed="1"/>
+    <w:lsdException w:name="Table Contemporary" w:semiHidden="1" w:unhideWhenUsed="1"/>
+    <w:lsdException w:name="Table Elegant" w:semiHidden="1" w:unhideWhenUsed="1"/>
+    <w:lsdException w:name="Table Professional" w:semiHidden="1" w:unhideWhenUsed="1"/>
+    <w:lsdException w:name="Table Subtle 1" w:semiHidden="1" w:unhideWhenUsed="1"/>
+    <w:lsdException w:name="Table Subtle 2" w:semiHidden="1" w:unhideWhenUsed="1"/>
+    <w:lsdException w:name="Table Web 1" w:semiHidden="1" w:unhideWhenUsed="1"/>
+    <w:lsdException w:name="Table Web 2" w:semiHidden="1" w:unhideWhenUsed="1"/>
+    <w:lsdException w:name="Table Web 3" w:semiHidden="1" w:unhideWhenUsed="1"/>
+    <w:lsdException w:name="Balloon Text" w:semiHidden="1" w:unhideWhenUsed="1"/>
+    <w:lsdException w:name="Table Grid" w:semiHidden="1" w:unhideWhenUsed="1"/>
+    <w:lsdException w:name="Table Theme" w:semiHidden="1" w:unhideWhenUsed="1"/>
+    <w:lsdException w:name="Placeholder Text" w:semiHidden="1" w:uiPriority="99"/>
+    <w:lsdException w:name="No Spacing" w:uiPriority="1" w:qFormat="1"/>
+    <w:lsdException w:name="Light Shading" w:uiPriority="60"/>
+    <w:lsdException w:name="Light List" w:uiPriority="61"/>
+    <w:lsdException w:name="Light Grid" w:uiPriority="62"/>
+    <w:lsdException w:name="Medium Shading 1" w:uiPriority="63"/>
+    <w:lsdException w:name="Medium Shading 2" w:uiPriority="64"/>
+    <w:lsdException w:name="Medium List 1" w:uiPriority="65"/>
+    <w:lsdException w:name="Medium List 2" w:uiPriority="66"/>
+    <w:lsdException w:name="Medium Grid 1" w:uiPriority="67"/>
+    <w:lsdException w:name="Medium Grid 2" w:uiPriority="68"/>
+    <w:lsdException w:name="Medium Grid 3" w:uiPriority="69"/>
+    <w:lsdException w:name="Dark List" w:uiPriority="70"/>
+    <w:lsdException w:name="Colorful Shading" w:uiPriority="71"/>
+    <w:lsdException w:name="Colorful List" w:uiPriority="72"/>
+    <w:lsdException w:name="Colorful Grid" w:uiPriority="73"/>
+    <w:lsdException w:name="Light Shading Accent 1" w:uiPriority="60"/>
+    <w:lsdException w:name="Light List Accent 1" w:uiPriority="61"/>
+    <w:lsdException w:name="Light Grid Accent 1" w:uiPriority="62"/>
+    <w:lsdException w:name="Medium Shading 1 Accent 1" w:uiPriority="63"/>
+    <w:lsdException w:name="Medium Shading 2 Accent 1" w:uiPriority="64"/>
+    <w:lsdException w:name="Medium List 1 Accent 1" w:uiPriority="65"/>
+    <w:lsdException w:name="Revision" w:semiHidden="1" w:uiPriority="99"/>
+    <w:lsdException w:name="List Paragraph" w:uiPriority="34" w:qFormat="1"/>
+    <w:lsdException w:name="Quote" w:uiPriority="29" w:qFormat="1"/>
+    <w:lsdException w:name="Intense Quote" w:uiPriority="30" w:qFormat="1"/>
+    <w:lsdException w:name="Medium List 2 Accent 1" w:uiPriority="66"/>
+    <w:lsdException w:name="Medium Grid 1 Accent 1" w:uiPriority="67"/>
+    <w:lsdException w:name="Medium Grid 2 Accent 1" w:uiPriority="68"/>
+    <w:lsdException w:name="Medium Grid 3 Accent 1" w:uiPriority="69"/>
+    <w:lsdException w:name="Dark List Accent 1" w:uiPriority="70"/>
+    <w:lsdException w:name="Colorful Shading Accent 1" w:uiPriority="71"/>
+    <w:lsdException w:name="Colorful List Accent 1" w:uiPriority="72"/>
+    <w:lsdException w:name="Colorful Grid Accent 1" w:uiPriority="73"/>
+    <w:lsdException w:name="Light Shading Accent 2" w:uiPriority="60"/>
+    <w:lsdException w:name="Light List Accent 2" w:uiPriority="61"/>
+    <w:lsdException w:name="Light Grid Accent 2" w:uiPriority="62"/>
+    <w:lsdException w:name="Medium Shading 1 Accent 2" w:uiPriority="63"/>
+    <w:lsdException w:name="Medium Shading 2 Accent 2" w:uiPriority="64"/>
+    <w:lsdException w:name="Medium List 1 Accent 2" w:uiPriority="65"/>
+    <w:lsdException w:name="Medium List 2 Accent 2" w:uiPriority="66"/>
+    <w:lsdException w:name="Medium Grid 1 Accent 2" w:uiPriority="67"/>
+    <w:lsdException w:name="Medium Grid 2 Accent 2" w:uiPriority="68"/>
+    <w:lsdException w:name="Medium Grid 3 Accent 2" w:uiPriority="69"/>
+    <w:lsdException w:name="Dark List Accent 2" w:uiPriority="70"/>
+    <w:lsdException w:name="Colorful Shading Accent 2" w:uiPriority="71"/>
+    <w:lsdException w:name="Colorful List Accent 2" w:uiPriority="72"/>
+    <w:lsdException w:name="Colorful Grid Accent 2" w:uiPriority="73"/>
+    <w:lsdException w:name="Light Shading Accent 3" w:uiPriority="60"/>
+    <w:lsdException w:name="Light List Accent 3" w:uiPriority="61"/>
+    <w:lsdException w:name="Light Grid Accent 3" w:uiPriority="62"/>
+    <w:lsdException w:name="Medium Shading 1 Accent 3" w:uiPriority="63"/>
+    <w:lsdException w:name="Medium Shading 2 Accent 3" w:uiPriority="64"/>
+    <w:lsdException w:name="Medium List 1 Accent 3" w:uiPriority="65"/>
+    <w:lsdException w:name="Medium List 2 Accent 3" w:uiPriority="66"/>
+    <w:lsdException w:name="Medium Grid 1 Accent 3" w:uiPriority="67"/>
+    <w:lsdException w:name="Medium Grid 2 Accent 3" w:uiPriority="68"/>
+    <w:lsdException w:name="Medium Grid 3 Accent 3" w:uiPriority="69"/>
+    <w:lsdException w:name="Dark List Accent 3" w:uiPriority="70"/>
+    <w:lsdException w:name="Colorful Shading Accent 3" w:uiPriority="71"/>
+    <w:lsdException w:name="Colorful List Accent 3" w:uiPriority="72"/>
+    <w:lsdException w:name="Colorful Grid Accent 3" w:uiPriority="73"/>
+    <w:lsdException w:name="Light Shading Accent 4" w:uiPriority="60"/>
+    <w:lsdException w:name="Light List Accent 4" w:uiPriority="61"/>
+    <w:lsdException w:name="Light Grid Accent 4" w:uiPriority="62"/>
+    <w:lsdException w:name="Medium Shading 1 Accent 4" w:uiPriority="63"/>
+    <w:lsdException w:name="Medium Shading 2 Accent 4" w:uiPriority="64"/>
+    <w:lsdException w:name="Medium List 1 Accent 4" w:uiPriority="65"/>
+    <w:lsdException w:name="Medium List 2 Accent 4" w:uiPriority="66"/>
+    <w:lsdException w:name="Medium Grid 1 Accent 4" w:uiPriority="67"/>
+    <w:lsdException w:name="Medium Grid 2 Accent 4" w:uiPriority="68"/>
+    <w:lsdException w:name="Medium Grid 3 Accent 4" w:uiPriority="69"/>
+    <w:lsdException w:name="Dark List Accent 4" w:uiPriority="70"/>
+    <w:lsdException w:name="Colorful Shading Accent 4" w:uiPriority="71"/>
+    <w:lsdException w:name="Colorful List Accent 4" w:uiPriority="72"/>
+    <w:lsdException w:name="Colorful Grid Accent 4" w:uiPriority="73"/>
+    <w:lsdException w:name="Light Shading Accent 5" w:uiPriority="60"/>
+    <w:lsdException w:name="Light List Accent 5" w:uiPriority="61"/>
+    <w:lsdException w:name="Light Grid Accent 5" w:uiPriority="62"/>
+    <w:lsdException w:name="Medium Shading 1 Accent 5" w:uiPriority="63"/>
+    <w:lsdException w:name="Medium Shading 2 Accent 5" w:uiPriority="64"/>
+    <w:lsdException w:name="Medium List 1 Accent 5" w:uiPriority="65"/>
+    <w:lsdException w:name="Medium List 2 Accent 5" w:uiPriority="66"/>
+    <w:lsdException w:name="Medium Grid 1 Accent 5" w:uiPriority="67"/>
+    <w:lsdException w:name="Medium Grid 2 Accent 5" w:uiPriority="68"/>
+    <w:lsdException w:name="Medium Grid 3 Accent 5" w:uiPriority="69"/>
+    <w:lsdException w:name="Dark List Accent 5" w:uiPriority="70"/>
+    <w:lsdException w:name="Colorful Shading Accent 5" w:uiPriority="71"/>
+    <w:lsdException w:name="Colorful List Accent 5" w:uiPriority="72"/>
+    <w:lsdException w:name="Colorful Grid Accent 5" w:uiPriority="73"/>
+    <w:lsdException w:name="Light Shading Accent 6" w:uiPriority="60"/>
+    <w:lsdException w:name="Light List Accent 6" w:uiPriority="61"/>
+    <w:lsdException w:name="Light Grid Accent 6" w:uiPriority="62"/>
+    <w:lsdException w:name="Medium Shading 1 Accent 6" w:uiPriority="63"/>
+    <w:lsdException w:name="Medium Shading 2 Accent 6" w:uiPriority="64"/>
+    <w:lsdException w:name="Medium List 1 Accent 6" w:uiPriority="65"/>
+    <w:lsdException w:name="Medium List 2 Accent 6" w:uiPriority="66"/>
+    <w:lsdException w:name="Medium Grid 1 Accent 6" w:uiPriority="67"/>
+    <w:lsdException w:name="Medium Grid 2 Accent 6" w:uiPriority="68"/>
+    <w:lsdException w:name="Medium Grid 3 Accent 6" w:uiPriority="69"/>
+    <w:lsdException w:name="Dark List Accent 6" w:uiPriority="70"/>
+    <w:lsdException w:name="Colorful Shading Accent 6" w:uiPriority="71"/>
+    <w:lsdException w:name="Colorful List Accent 6" w:uiPriority="72"/>
+    <w:lsdException w:name="Colorful Grid Accent 6" w:uiPriority="73"/>
+    <w:lsdException w:name="Subtle Emphasis" w:uiPriority="19" w:qFormat="1"/>
+    <w:lsdException w:name="Intense Emphasis" w:uiPriority="21" w:qFormat="1"/>
+    <w:lsdException w:name="Subtle Reference" w:uiPriority="31" w:qFormat="1"/>
+    <w:lsdException w:name="Intense Reference" w:uiPriority="32" w:qFormat="1"/>
+    <w:lsdException w:name="Book Title" w:uiPriority="33" w:qFormat="1"/>
+    <w:lsdException w:name="Bibliography" w:semiHidden="1" w:uiPriority="37" w:unhideWhenUsed="1"/>
+    <w:lsdException w:name="TOC Heading" w:semiHidden="1" w:uiPriority="39" w:unhideWhenUsed="1" w:qFormat="1"/>
+    <w:lsdException w:name="Plain Table 1" w:uiPriority="41"/>
+    <w:lsdException w:name="Plain Table 2" w:uiPriority="42"/>
+    <w:lsdException w:name="Plain Table 3" w:uiPriority="43"/>
+    <w:lsdException w:name="Plain Table 4" w:uiPriority="44"/>
+    <w:lsdException w:name="Plain Table 5" w:uiPriority="45"/>
+    <w:lsdException w:name="Grid Table Light" w:uiPriority="40"/>
+    <w:lsdException w:name="Grid Table 1 Light" w:uiPriority="46"/>
+    <w:lsdException w:name="Grid Table 2" w:uiPriority="47"/>
+    <w:lsdException w:name="Grid Table 3" w:uiPriority="48"/>
+    <w:lsdException w:name="Grid Table 4" w:uiPriority="49"/>
+    <w:lsdException w:name="Grid Table 5 Dark" w:uiPriority="50"/>
+    <w:lsdException w:name="Grid Table 6 Colorful" w:uiPriority="51"/>
+    <w:lsdException w:name="Grid Table 7 Colorful" w:uiPriority="52"/>
+    <w:lsdException w:name="Grid Table 1 Light Accent 1" w:uiPriority="46"/>
+    <w:lsdException w:name="Grid Table 2 Accent 1" w:uiPriority="47"/>
+    <w:lsdException w:name="Grid Table 3 Accent 1" w:uiPriority="48"/>
+    <w:lsdException w:name="Grid Table 4 Accent 1" w:uiPriority="49"/>
+    <w:lsdException w:name="Grid Table 5 Dark Accent 1" w:uiPriority="50"/>
+    <w:lsdException w:name="Grid Table 6 Colorful Accent 1" w:uiPriority="51"/>
+    <w:lsdException w:name="Grid Table 7 Colorful Accent 1" w:uiPriority="52"/>
+    <w:lsdException w:name="Grid Table 1 Light Accent 2" w:uiPriority="46"/>
+    <w:lsdException w:name="Grid Table 2 Accent 2" w:uiPriority="47"/>
+    <w:lsdException w:name="Grid Table 3 Accent 2" w:uiPriority="48"/>
+    <w:lsdException w:name="Grid Table 4 Accent 2" w:uiPriority="49"/>
+    <w:lsdException w:name="Grid Table 5 Dark Accent 2" w:uiPriority="50"/>
+    <w:lsdException w:name="Grid Table 6 Colorful Accent 2" w:uiPriority="51"/>
+    <w:lsdException w:name="Grid Table 7 Colorful Accent 2" w:uiPriority="52"/>
+    <w:lsdException w:name="Grid Table 1 Light Accent 3" w:uiPriority="46"/>
+    <w:lsdException w:name="Grid Table 2 Accent 3" w:uiPriority="47"/>
+    <w:lsdException w:name="Grid Table 3 Accent 3" w:uiPriority="48"/>
+    <w:lsdException w:name="Grid Table 4 Accent 3" w:uiPriority="49"/>
+    <w:lsdException w:name="Grid Table 5 Dark Accent 3" w:uiPriority="50"/>
+    <w:lsdException w:name="Grid Table 6 Colorful Accent 3" w:uiPriority="51"/>
+    <w:lsdException w:name="Grid Table 7 Colorful Accent 3" w:uiPriority="52"/>
+    <w:lsdException w:name="Grid Table 1 Light Accent 4" w:uiPriority="46"/>
+    <w:lsdException w:name="Grid Table 2 Accent 4" w:uiPriority="47"/>
+    <w:lsdException w:name="Grid Table 3 Accent 4" w:uiPriority="48"/>
+    <w:lsdException w:name="Grid Table 4 Accent 4" w:uiPriority="49"/>
+    <w:lsdException w:name="Grid Table 5 Dark Accent 4" w:uiPriority="50"/>
+    <w:lsdException w:name="Grid Table 6 Colorful Accent 4" w:uiPriority="51"/>
+    <w:lsdException w:name="Grid Table 7 Colorful Accent 4" w:uiPriority="52"/>
+    <w:lsdException w:name="Grid Table 1 Light Accent 5" w:uiPriority="46"/>
+    <w:lsdException w:name="Grid Table 2 Accent 5" w:uiPriority="47"/>
+    <w:lsdException w:name="Grid Table 3 Accent 5" w:uiPriority="48"/>
+    <w:lsdException w:name="Grid Table 4 Accent 5" w:uiPriority="49"/>
+    <w:lsdException w:name="Grid Table 5 Dark Accent 5" w:uiPriority="50"/>
+    <w:lsdException w:name="Grid Table 6 Colorful Accent 5" w:uiPriority="51"/>
+    <w:lsdException w:name="Grid Table 7 Colorful Accent 5" w:uiPriority="52"/>
+    <w:lsdException w:name="Grid Table 1 Light Accent 6" w:uiPriority="46"/>
+    <w:lsdException w:name="Grid Table 2 Accent 6" w:uiPriority="47"/>
+    <w:lsdException w:name="Grid Table 3 Accent 6" w:uiPriority="48"/>
+    <w:lsdException w:name="Grid Table 4 Accent 6" w:uiPriority="49"/>
+    <w:lsdException w:name="Grid Table 5 Dark Accent 6" w:uiPriority="50"/>
+    <w:lsdException w:name="Grid Table 6 Colorful Accent 6" w:uiPriority="51"/>
+    <w:lsdException w:name="Grid Table 7 Colorful Accent 6" w:uiPriority="52"/>
+    <w:lsdException w:name="List Table 1 Light" w:uiPriority="46"/>
+    <w:lsdException w:name="List Table 2" w:uiPriority="47"/>
+    <w:lsdException w:name="List Table 3" w:uiPriority="48"/>
+    <w:lsdException w:name="List Table 4" w:uiPriority="49"/>
+    <w:lsdException w:name="List Table 5 Dark" w:uiPriority="50"/>
+    <w:lsdException w:name="List Table 6 Colorful" w:uiPriority="51"/>
+    <w:lsdException w:name="List Table 7 Colorful" w:uiPriority="52"/>
+    <w:lsdException w:name="List Table 1 Light Accent 1" w:uiPriority="46"/>
+    <w:lsdException w:name="List Table 2 Accent 1" w:uiPriority="47"/>
+    <w:lsdException w:name="List Table 3 Accent 1" w:uiPriority="48"/>
+    <w:lsdException w:name="List Table 4 Accent 1" w:uiPriority="49"/>
+    <w:lsdException w:name="List Table 5 Dark Accent 1" w:uiPriority="50"/>
+    <w:lsdException w:name="List Table 6 Colorful Accent 1" w:uiPriority="51"/>
+    <w:lsdException w:name="List Table 7 Colorful Accent 1" w:uiPriority="52"/>
+    <w:lsdException w:name="List Table 1 Light Accent 2" w:uiPriority="46"/>
+    <w:lsdException w:name="List Table 2 Accent 2" w:uiPriority="47"/>
+    <w:lsdException w:name="List Table 3 Accent 2" w:uiPriority="48"/>
+    <w:lsdException w:name="List Table 4 Accent 2" w:uiPriority="49"/>
+    <w:lsdException w:name="List Table 5 Dark Accent 2" w:uiPriority="50"/>
+    <w:lsdException w:name="List Table 6 Colorful Accent 2" w:uiPriority="51"/>
+    <w:lsdException w:name="List Table 7 Colorful Accent 2" w:uiPriority="52"/>
+    <w:lsdException w:name="List Table 1 Light Accent 3" w:uiPriority="46"/>
+    <w:lsdException w:name="List Table 2 Accent 3" w:uiPriority="47"/>
+    <w:lsdException w:name="List Table 3 Accent 3" w:uiPriority="48"/>
+    <w:lsdException w:name="List Table 4 Accent 3" w:uiPriority="49"/>
+    <w:lsdException w:name="List Table 5 Dark Accent 3" w:uiPriority="50"/>
+    <w:lsdException w:name="List Table 6 Colorful Accent 3" w:uiPriority="51"/>
+    <w:lsdException w:name="List Table 7 Colorful Accent 3" w:uiPriority="52"/>
+    <w:lsdException w:name="List Table 1 Light Accent 4" w:uiPriority="46"/>
+    <w:lsdException w:name="List Table 2 Accent 4" w:uiPriority="47"/>
+    <w:lsdException w:name="List Table 3 Accent 4" w:uiPriority="48"/>
+    <w:lsdException w:name="List Table 4 Accent 4" w:uiPriority="49"/>
+    <w:lsdException w:name="List Table 5 Dark Accent 4" w:uiPriority="50"/>
+    <w:lsdException w:name="List Table 6 Colorful Accent 4" w:uiPriority="51"/>
+    <w:lsdException w:name="List Table 7 Colorful Accent 4" w:uiPriority="52"/>
+    <w:lsdException w:name="List Table 1 Light Accent 5" w:uiPriority="46"/>
+    <w:lsdException w:name="List Table 2 Accent 5" w:uiPriority="47"/>
+    <w:lsdException w:name="List Table 3 Accent 5" w:uiPriority="48"/>
+    <w:lsdException w:name="List Table 4 Accent 5" w:uiPriority="49"/>
+    <w:lsdException w:name="List Table 5 Dark Accent 5" w:uiPriority="50"/>
+    <w:lsdException w:name="List Table 6 Colorful Accent 5" w:uiPriority="51"/>
+    <w:lsdException w:name="List Table 7 Colorful Accent 5" w:uiPriority="52"/>
+    <w:lsdException w:name="List Table 1 Light Accent 6" w:uiPriority="46"/>
+    <w:lsdException w:name="List Table 2 Accent 6" w:uiPriority="47"/>
+    <w:lsdException w:name="List Table 3 Accent 6" w:uiPriority="48"/>
+    <w:lsdException w:name="List Table 4 Accent 6" w:uiPriority="49"/>
+    <w:lsdException w:name="List Table 5 Dark Accent 6" w:uiPriority="50"/>
+    <w:lsdException w:name="List Table 6 Colorful Accent 6" w:uiPriority="51"/>
+    <w:lsdException w:name="List Table 7 Colorful Accent 6" w:uiPriority="52"/>
+    <w:lsdException w:name="Mention" w:semiHidden="1" w:uiPriority="99" w:unhideWhenUsed="1"/>
+    <w:lsdException w:name="Smart Hyperlink" w:semiHidden="1" w:uiPriority="99" w:unhideWhenUsed="1"/>
+    <w:lsdException w:name="Hashtag" w:semiHidden="1" w:uiPriority="99" w:unhideWhenUsed="1"/>
+    <w:lsdException w:name="Unresolved Mention" w:semiHidden="1" w:uiPriority="99" w:unhideWhenUsed="1"/>
+    <w:lsdException w:name="Smart Link" w:semiHidden="1" w:uiPriority="99" w:unhideWhenUsed="1"/>
   </w:latentStyles>
   <w:style w:type="paragraph" w:default="1" w:styleId="Normal">
     <w:name w:val="Normal"/>
@@ -11287,7 +11607,6 @@
     <w:uiPriority w:val="99"/>
     <w:semiHidden/>
     <w:unhideWhenUsed/>
-    <w:qFormat/>
     <w:tblPr>
       <w:tblInd w:w="0" w:type="dxa"/>
       <w:tblCellMar>
@@ -11916,7 +12235,6 @@
     </w:rPr>
     <w:tblPr>
       <w:tblStyleRowBandSize w:val="1"/>
-      <w:tblInd w:w="0" w:type="dxa"/>
       <w:tblBorders>
         <w:top w:val="single" w:sz="4" w:space="0" w:color="6F97C7"/>
         <w:left w:val="single" w:sz="4" w:space="0" w:color="6F97C7"/>
@@ -11926,9 +12244,7 @@
         <w:insideV w:val="single" w:sz="4" w:space="0" w:color="6F97C7"/>
       </w:tblBorders>
       <w:tblCellMar>
-        <w:top w:w="0" w:type="dxa"/>
         <w:left w:w="115" w:type="dxa"/>
-        <w:bottom w:w="0" w:type="dxa"/>
         <w:right w:w="115" w:type="dxa"/>
       </w:tblCellMar>
     </w:tblPr>
@@ -12071,15 +12387,14 @@
       <w:color w:val="951B13"/>
     </w:rPr>
   </w:style>
-  <w:style w:type="table" w:customStyle="1" w:styleId="GridTable1LightAccent2">
-    <w:name w:val="Grid Table 1 Light Accent 2"/>
+  <w:style w:type="table" w:customStyle="1" w:styleId="GridTable1Light-Accent21">
+    <w:name w:val="Grid Table 1 Light - Accent 21"/>
     <w:basedOn w:val="TableNormal"/>
     <w:uiPriority w:val="46"/>
     <w:rsid w:val="009A4C41"/>
     <w:tblPr>
       <w:tblStyleRowBandSize w:val="1"/>
       <w:tblStyleColBandSize w:val="1"/>
-      <w:tblInd w:w="0" w:type="dxa"/>
       <w:tblBorders>
         <w:top w:val="single" w:sz="4" w:space="0" w:color="E5B8B7" w:themeColor="accent2" w:themeTint="66"/>
         <w:left w:val="single" w:sz="4" w:space="0" w:color="E5B8B7" w:themeColor="accent2" w:themeTint="66"/>
@@ -12088,12 +12403,6 @@
         <w:insideH w:val="single" w:sz="4" w:space="0" w:color="E5B8B7" w:themeColor="accent2" w:themeTint="66"/>
         <w:insideV w:val="single" w:sz="4" w:space="0" w:color="E5B8B7" w:themeColor="accent2" w:themeTint="66"/>
       </w:tblBorders>
-      <w:tblCellMar>
-        <w:top w:w="0" w:type="dxa"/>
-        <w:left w:w="108" w:type="dxa"/>
-        <w:bottom w:w="0" w:type="dxa"/>
-        <w:right w:w="108" w:type="dxa"/>
-      </w:tblCellMar>
     </w:tblPr>
     <w:tblStylePr w:type="firstRow">
       <w:rPr>
@@ -12160,15 +12469,14 @@
       <w:iCs/>
     </w:rPr>
   </w:style>
-  <w:style w:type="table" w:customStyle="1" w:styleId="GridTable1Light">
-    <w:name w:val="Grid Table 1 Light"/>
+  <w:style w:type="table" w:customStyle="1" w:styleId="GridTable1Light1">
+    <w:name w:val="Grid Table 1 Light1"/>
     <w:basedOn w:val="TableNormal"/>
     <w:uiPriority w:val="46"/>
     <w:rsid w:val="002817C3"/>
     <w:tblPr>
       <w:tblStyleRowBandSize w:val="1"/>
       <w:tblStyleColBandSize w:val="1"/>
-      <w:tblInd w:w="0" w:type="dxa"/>
       <w:tblBorders>
         <w:top w:val="single" w:sz="4" w:space="0" w:color="999999" w:themeColor="text1" w:themeTint="66"/>
         <w:left w:val="single" w:sz="4" w:space="0" w:color="999999" w:themeColor="text1" w:themeTint="66"/>
@@ -12177,12 +12485,6 @@
         <w:insideH w:val="single" w:sz="4" w:space="0" w:color="999999" w:themeColor="text1" w:themeTint="66"/>
         <w:insideV w:val="single" w:sz="4" w:space="0" w:color="999999" w:themeColor="text1" w:themeTint="66"/>
       </w:tblBorders>
-      <w:tblCellMar>
-        <w:top w:w="0" w:type="dxa"/>
-        <w:left w:w="108" w:type="dxa"/>
-        <w:bottom w:w="0" w:type="dxa"/>
-        <w:right w:w="108" w:type="dxa"/>
-      </w:tblCellMar>
     </w:tblPr>
     <w:tblStylePr w:type="firstRow">
       <w:rPr>
@@ -12231,8 +12533,8 @@
       <w:bCs/>
     </w:rPr>
   </w:style>
-  <w:style w:type="character" w:customStyle="1" w:styleId="UnresolvedMention">
-    <w:name w:val="Unresolved Mention"/>
+  <w:style w:type="character" w:customStyle="1" w:styleId="UnresolvedMention1">
+    <w:name w:val="Unresolved Mention1"/>
     <w:basedOn w:val="DefaultParagraphFont"/>
     <w:uiPriority w:val="99"/>
     <w:semiHidden/>
@@ -12248,7 +12550,6 @@
     <w:basedOn w:val="TableNormal"/>
     <w:rsid w:val="003E6FB7"/>
     <w:tblPr>
-      <w:tblInd w:w="0" w:type="dxa"/>
       <w:tblBorders>
         <w:top w:val="single" w:sz="4" w:space="0" w:color="auto"/>
         <w:left w:val="single" w:sz="4" w:space="0" w:color="auto"/>
@@ -12257,23 +12558,16 @@
         <w:insideH w:val="single" w:sz="4" w:space="0" w:color="auto"/>
         <w:insideV w:val="single" w:sz="4" w:space="0" w:color="auto"/>
       </w:tblBorders>
-      <w:tblCellMar>
-        <w:top w:w="0" w:type="dxa"/>
-        <w:left w:w="108" w:type="dxa"/>
-        <w:bottom w:w="0" w:type="dxa"/>
-        <w:right w:w="108" w:type="dxa"/>
-      </w:tblCellMar>
     </w:tblPr>
   </w:style>
-  <w:style w:type="table" w:customStyle="1" w:styleId="GridTable4Accent1">
-    <w:name w:val="Grid Table 4 Accent 1"/>
+  <w:style w:type="table" w:customStyle="1" w:styleId="GridTable4-Accent11">
+    <w:name w:val="Grid Table 4 - Accent 11"/>
     <w:basedOn w:val="TableNormal"/>
     <w:uiPriority w:val="49"/>
     <w:rsid w:val="003E6FB7"/>
     <w:tblPr>
       <w:tblStyleRowBandSize w:val="1"/>
       <w:tblStyleColBandSize w:val="1"/>
-      <w:tblInd w:w="0" w:type="dxa"/>
       <w:tblBorders>
         <w:top w:val="single" w:sz="4" w:space="0" w:color="95B3D7" w:themeColor="accent1" w:themeTint="99"/>
         <w:left w:val="single" w:sz="4" w:space="0" w:color="95B3D7" w:themeColor="accent1" w:themeTint="99"/>
@@ -12282,12 +12576,6 @@
         <w:insideH w:val="single" w:sz="4" w:space="0" w:color="95B3D7" w:themeColor="accent1" w:themeTint="99"/>
         <w:insideV w:val="single" w:sz="4" w:space="0" w:color="95B3D7" w:themeColor="accent1" w:themeTint="99"/>
       </w:tblBorders>
-      <w:tblCellMar>
-        <w:top w:w="0" w:type="dxa"/>
-        <w:left w:w="108" w:type="dxa"/>
-        <w:bottom w:w="0" w:type="dxa"/>
-        <w:right w:w="108" w:type="dxa"/>
-      </w:tblCellMar>
     </w:tblPr>
     <w:tblStylePr w:type="firstRow">
       <w:rPr>
@@ -12702,7 +12990,7 @@
 </file>
 
 <file path=customXml/itemProps1.xml><?xml version="1.0" encoding="utf-8"?>
-<ds:datastoreItem xmlns:ds="http://schemas.openxmlformats.org/officeDocument/2006/customXml" ds:itemID="{F1557390-8D33-4E48-B9A0-14E019D4B68A}">
+<ds:datastoreItem xmlns:ds="http://schemas.openxmlformats.org/officeDocument/2006/customXml" ds:itemID="{AB31B551-F89E-44A7-B164-71697B88A8AF}">
   <ds:schemaRefs>
     <ds:schemaRef ds:uri="http://schemas.openxmlformats.org/officeDocument/2006/bibliography"/>
   </ds:schemaRefs>

</xml_diff>

<commit_message>
Sua Nhan su du an lan 3
</commit_message>
<xml_diff>
--- a/docs/ProjectMgnt.docx
+++ b/docs/ProjectMgnt.docx
@@ -127,35 +127,18 @@
           <w:szCs w:val="48"/>
         </w:rPr>
       </w:pPr>
-      <w:r>
-        <w:fldChar w:fldCharType="begin"/>
-      </w:r>
-      <w:r>
-        <w:instrText xml:space="preserve"> TITLE   \* MERGEFORMAT </w:instrText>
-      </w:r>
-      <w:r>
-        <w:fldChar w:fldCharType="separate"/>
-      </w:r>
-      <w:r>
-        <w:rPr>
-          <w:rFonts w:cs="Arial"/>
-          <w:b/>
-          <w:color w:val="951B13"/>
-          <w:sz w:val="58"/>
-          <w:szCs w:val="48"/>
-        </w:rPr>
-        <w:t>Document Title</w:t>
-      </w:r>
-      <w:r>
-        <w:rPr>
-          <w:rFonts w:cs="Arial"/>
-          <w:b/>
-          <w:color w:val="951B13"/>
-          <w:sz w:val="58"/>
-          <w:szCs w:val="48"/>
-        </w:rPr>
-        <w:fldChar w:fldCharType="end"/>
-      </w:r>
+      <w:fldSimple w:instr=" TITLE   \* MERGEFORMAT ">
+        <w:r>
+          <w:rPr>
+            <w:rFonts w:cs="Arial"/>
+            <w:b/>
+            <w:color w:val="951B13"/>
+            <w:sz w:val="58"/>
+            <w:szCs w:val="48"/>
+          </w:rPr>
+          <w:t>Document Title</w:t>
+        </w:r>
+      </w:fldSimple>
     </w:p>
     <w:p>
       <w:pPr>
@@ -169,31 +152,16 @@
           <w:lang w:val="vi-VN"/>
         </w:rPr>
       </w:pPr>
-      <w:r>
-        <w:fldChar w:fldCharType="begin"/>
-      </w:r>
-      <w:r>
-        <w:instrText xml:space="preserve"> SUBJECT   \* MERGEFORMAT </w:instrText>
-      </w:r>
-      <w:r>
-        <w:fldChar w:fldCharType="separate"/>
-      </w:r>
-      <w:r>
-        <w:rPr>
-          <w:b/>
-          <w:i/>
-          <w:sz w:val="42"/>
-        </w:rPr>
-        <w:t>Document Subject</w:t>
-      </w:r>
-      <w:r>
-        <w:rPr>
-          <w:b/>
-          <w:i/>
-          <w:sz w:val="42"/>
-        </w:rPr>
-        <w:fldChar w:fldCharType="end"/>
-      </w:r>
+      <w:fldSimple w:instr=" SUBJECT   \* MERGEFORMAT ">
+        <w:r>
+          <w:rPr>
+            <w:b/>
+            <w:i/>
+            <w:sz w:val="42"/>
+          </w:rPr>
+          <w:t>Document Subject</w:t>
+        </w:r>
+      </w:fldSimple>
     </w:p>
     <w:p>
       <w:r>
@@ -5642,15 +5610,22 @@
         </w:rPr>
         <w:t>Nguyễn Đức Tiến</w:t>
       </w:r>
+      <w:r>
+        <w:rPr>
+          <w:i/>
+          <w:iCs/>
+        </w:rPr>
+        <w:t xml:space="preserve">: </w:t>
+      </w:r>
+      <w:r>
+        <w:rPr>
+          <w:i/>
+          <w:iCs/>
+        </w:rPr>
+        <w:t>Giảng viên bộ môn</w:t>
+      </w:r>
       <w:bookmarkStart w:id="5" w:name="_GoBack"/>
       <w:bookmarkEnd w:id="5"/>
-      <w:r>
-        <w:rPr>
-          <w:i/>
-          <w:iCs/>
-        </w:rPr>
-        <w:t xml:space="preserve">: </w:t>
-      </w:r>
     </w:p>
     <w:p>
       <w:pPr>
@@ -7628,89 +7603,44 @@
       </w:rPr>
       <w:t xml:space="preserve">Project </w:t>
     </w:r>
-    <w:r>
-      <w:fldChar w:fldCharType="begin"/>
-    </w:r>
-    <w:r>
-      <w:instrText xml:space="preserve"> DOCPROPERTY  Project  \* MERGEFORMAT </w:instrText>
-    </w:r>
-    <w:r>
-      <w:fldChar w:fldCharType="separate"/>
-    </w:r>
+    <w:fldSimple w:instr=" DOCPROPERTY  Project  \* MERGEFORMAT ">
+      <w:r>
+        <w:rPr>
+          <w:i/>
+          <w:color w:val="C00000"/>
+          <w:lang w:eastAsia="ar-SA" w:bidi="ar-SA"/>
+        </w:rPr>
+        <w:t>Name of Project</w:t>
+      </w:r>
+    </w:fldSimple>
     <w:r>
       <w:rPr>
         <w:i/>
         <w:color w:val="C00000"/>
         <w:lang w:eastAsia="ar-SA" w:bidi="ar-SA"/>
       </w:rPr>
-      <w:t>Name of Project</w:t>
-    </w:r>
-    <w:r>
-      <w:rPr>
-        <w:i/>
-        <w:color w:val="C00000"/>
-        <w:lang w:eastAsia="ar-SA" w:bidi="ar-SA"/>
-      </w:rPr>
-      <w:fldChar w:fldCharType="end"/>
-    </w:r>
-    <w:r>
-      <w:rPr>
-        <w:i/>
-        <w:color w:val="C00000"/>
-        <w:lang w:eastAsia="ar-SA" w:bidi="ar-SA"/>
-      </w:rPr>
       <w:tab/>
     </w:r>
-    <w:r>
-      <w:fldChar w:fldCharType="begin"/>
-    </w:r>
-    <w:r>
-      <w:instrText xml:space="preserve"> TITLE   \* MERGEFORMAT </w:instrText>
-    </w:r>
-    <w:r>
-      <w:fldChar w:fldCharType="separate"/>
-    </w:r>
-    <w:r>
-      <w:rPr>
-        <w:i/>
-        <w:color w:val="C00000"/>
-        <w:lang w:eastAsia="ar-SA" w:bidi="ar-SA"/>
-      </w:rPr>
-      <w:t>Document Title</w:t>
-    </w:r>
-    <w:r>
-      <w:rPr>
-        <w:i/>
-        <w:color w:val="C00000"/>
-        <w:lang w:eastAsia="ar-SA" w:bidi="ar-SA"/>
-      </w:rPr>
-      <w:fldChar w:fldCharType="end"/>
-    </w:r>
-    <w:r>
-      <w:fldChar w:fldCharType="begin"/>
-    </w:r>
-    <w:r>
-      <w:instrText xml:space="preserve"> SUBJECT   \* MERGEFORMAT </w:instrText>
-    </w:r>
-    <w:r>
-      <w:fldChar w:fldCharType="separate"/>
-    </w:r>
-    <w:r>
-      <w:rPr>
-        <w:i/>
-        <w:color w:val="C00000"/>
-        <w:lang w:eastAsia="ar-SA" w:bidi="ar-SA"/>
-      </w:rPr>
-      <w:t>Document Subject</w:t>
-    </w:r>
-    <w:r>
-      <w:rPr>
-        <w:i/>
-        <w:color w:val="C00000"/>
-        <w:lang w:eastAsia="ar-SA" w:bidi="ar-SA"/>
-      </w:rPr>
-      <w:fldChar w:fldCharType="end"/>
-    </w:r>
+    <w:fldSimple w:instr=" TITLE   \* MERGEFORMAT ">
+      <w:r>
+        <w:rPr>
+          <w:i/>
+          <w:color w:val="C00000"/>
+          <w:lang w:eastAsia="ar-SA" w:bidi="ar-SA"/>
+        </w:rPr>
+        <w:t>Document Title</w:t>
+      </w:r>
+    </w:fldSimple>
+    <w:fldSimple w:instr=" SUBJECT   \* MERGEFORMAT ">
+      <w:r>
+        <w:rPr>
+          <w:i/>
+          <w:color w:val="C00000"/>
+          <w:lang w:eastAsia="ar-SA" w:bidi="ar-SA"/>
+        </w:rPr>
+        <w:t>Document Subject</w:t>
+      </w:r>
+    </w:fldSimple>
   </w:p>
   <w:p/>
 </w:hdr>
@@ -11283,7 +11213,6 @@
     <w:lsdException w:name="Table Web 2" w:semiHidden="1" w:unhideWhenUsed="1"/>
     <w:lsdException w:name="Table Web 3" w:semiHidden="1" w:unhideWhenUsed="1"/>
     <w:lsdException w:name="Balloon Text" w:semiHidden="1" w:unhideWhenUsed="1"/>
-    <w:lsdException w:name="Table Grid" w:semiHidden="1" w:unhideWhenUsed="1"/>
     <w:lsdException w:name="Table Theme" w:semiHidden="1" w:unhideWhenUsed="1"/>
     <w:lsdException w:name="Placeholder Text" w:semiHidden="1" w:uiPriority="99"/>
     <w:lsdException w:name="No Spacing" w:uiPriority="1" w:qFormat="1"/>
@@ -12990,7 +12919,7 @@
 </file>
 
 <file path=customXml/itemProps1.xml><?xml version="1.0" encoding="utf-8"?>
-<ds:datastoreItem xmlns:ds="http://schemas.openxmlformats.org/officeDocument/2006/customXml" ds:itemID="{AB31B551-F89E-44A7-B164-71697B88A8AF}">
+<ds:datastoreItem xmlns:ds="http://schemas.openxmlformats.org/officeDocument/2006/customXml" ds:itemID="{2963CAB7-9A6E-4E44-96CB-0E62511F6C25}">
   <ds:schemaRefs>
     <ds:schemaRef ds:uri="http://schemas.openxmlformats.org/officeDocument/2006/bibliography"/>
   </ds:schemaRefs>

</xml_diff>

<commit_message>
Sua Nhan su du an lan 4
</commit_message>
<xml_diff>
--- a/docs/ProjectMgnt.docx
+++ b/docs/ProjectMgnt.docx
@@ -127,18 +127,35 @@
           <w:szCs w:val="48"/>
         </w:rPr>
       </w:pPr>
-      <w:fldSimple w:instr=" TITLE   \* MERGEFORMAT ">
-        <w:r>
-          <w:rPr>
-            <w:rFonts w:cs="Arial"/>
-            <w:b/>
-            <w:color w:val="951B13"/>
-            <w:sz w:val="58"/>
-            <w:szCs w:val="48"/>
-          </w:rPr>
-          <w:t>Document Title</w:t>
-        </w:r>
-      </w:fldSimple>
+      <w:r>
+        <w:fldChar w:fldCharType="begin"/>
+      </w:r>
+      <w:r>
+        <w:instrText xml:space="preserve"> TITLE   \* MERGEFORMAT </w:instrText>
+      </w:r>
+      <w:r>
+        <w:fldChar w:fldCharType="separate"/>
+      </w:r>
+      <w:r>
+        <w:rPr>
+          <w:rFonts w:cs="Arial"/>
+          <w:b/>
+          <w:color w:val="951B13"/>
+          <w:sz w:val="58"/>
+          <w:szCs w:val="48"/>
+        </w:rPr>
+        <w:t>Document Title</w:t>
+      </w:r>
+      <w:r>
+        <w:rPr>
+          <w:rFonts w:cs="Arial"/>
+          <w:b/>
+          <w:color w:val="951B13"/>
+          <w:sz w:val="58"/>
+          <w:szCs w:val="48"/>
+        </w:rPr>
+        <w:fldChar w:fldCharType="end"/>
+      </w:r>
     </w:p>
     <w:p>
       <w:pPr>
@@ -152,16 +169,31 @@
           <w:lang w:val="vi-VN"/>
         </w:rPr>
       </w:pPr>
-      <w:fldSimple w:instr=" SUBJECT   \* MERGEFORMAT ">
-        <w:r>
-          <w:rPr>
-            <w:b/>
-            <w:i/>
-            <w:sz w:val="42"/>
-          </w:rPr>
-          <w:t>Document Subject</w:t>
-        </w:r>
-      </w:fldSimple>
+      <w:r>
+        <w:fldChar w:fldCharType="begin"/>
+      </w:r>
+      <w:r>
+        <w:instrText xml:space="preserve"> SUBJECT   \* MERGEFORMAT </w:instrText>
+      </w:r>
+      <w:r>
+        <w:fldChar w:fldCharType="separate"/>
+      </w:r>
+      <w:r>
+        <w:rPr>
+          <w:b/>
+          <w:i/>
+          <w:sz w:val="42"/>
+        </w:rPr>
+        <w:t>Document Subject</w:t>
+      </w:r>
+      <w:r>
+        <w:rPr>
+          <w:b/>
+          <w:i/>
+          <w:sz w:val="42"/>
+        </w:rPr>
+        <w:fldChar w:fldCharType="end"/>
+      </w:r>
     </w:p>
     <w:p>
       <w:r>
@@ -5624,6 +5656,13 @@
         </w:rPr>
         <w:t>Giảng viên bộ môn</w:t>
       </w:r>
+      <w:r>
+        <w:rPr>
+          <w:i/>
+          <w:iCs/>
+        </w:rPr>
+        <w:t xml:space="preserve"> Quản trị dự án công nghệ thông tin</w:t>
+      </w:r>
       <w:bookmarkStart w:id="5" w:name="_GoBack"/>
       <w:bookmarkEnd w:id="5"/>
     </w:p>
@@ -7603,44 +7642,89 @@
       </w:rPr>
       <w:t xml:space="preserve">Project </w:t>
     </w:r>
-    <w:fldSimple w:instr=" DOCPROPERTY  Project  \* MERGEFORMAT ">
-      <w:r>
-        <w:rPr>
-          <w:i/>
-          <w:color w:val="C00000"/>
-          <w:lang w:eastAsia="ar-SA" w:bidi="ar-SA"/>
-        </w:rPr>
-        <w:t>Name of Project</w:t>
-      </w:r>
-    </w:fldSimple>
+    <w:r>
+      <w:fldChar w:fldCharType="begin"/>
+    </w:r>
+    <w:r>
+      <w:instrText xml:space="preserve"> DOCPROPERTY  Project  \* MERGEFORMAT </w:instrText>
+    </w:r>
+    <w:r>
+      <w:fldChar w:fldCharType="separate"/>
+    </w:r>
     <w:r>
       <w:rPr>
         <w:i/>
         <w:color w:val="C00000"/>
         <w:lang w:eastAsia="ar-SA" w:bidi="ar-SA"/>
       </w:rPr>
+      <w:t>Name of Project</w:t>
+    </w:r>
+    <w:r>
+      <w:rPr>
+        <w:i/>
+        <w:color w:val="C00000"/>
+        <w:lang w:eastAsia="ar-SA" w:bidi="ar-SA"/>
+      </w:rPr>
+      <w:fldChar w:fldCharType="end"/>
+    </w:r>
+    <w:r>
+      <w:rPr>
+        <w:i/>
+        <w:color w:val="C00000"/>
+        <w:lang w:eastAsia="ar-SA" w:bidi="ar-SA"/>
+      </w:rPr>
       <w:tab/>
     </w:r>
-    <w:fldSimple w:instr=" TITLE   \* MERGEFORMAT ">
-      <w:r>
-        <w:rPr>
-          <w:i/>
-          <w:color w:val="C00000"/>
-          <w:lang w:eastAsia="ar-SA" w:bidi="ar-SA"/>
-        </w:rPr>
-        <w:t>Document Title</w:t>
-      </w:r>
-    </w:fldSimple>
-    <w:fldSimple w:instr=" SUBJECT   \* MERGEFORMAT ">
-      <w:r>
-        <w:rPr>
-          <w:i/>
-          <w:color w:val="C00000"/>
-          <w:lang w:eastAsia="ar-SA" w:bidi="ar-SA"/>
-        </w:rPr>
-        <w:t>Document Subject</w:t>
-      </w:r>
-    </w:fldSimple>
+    <w:r>
+      <w:fldChar w:fldCharType="begin"/>
+    </w:r>
+    <w:r>
+      <w:instrText xml:space="preserve"> TITLE   \* MERGEFORMAT </w:instrText>
+    </w:r>
+    <w:r>
+      <w:fldChar w:fldCharType="separate"/>
+    </w:r>
+    <w:r>
+      <w:rPr>
+        <w:i/>
+        <w:color w:val="C00000"/>
+        <w:lang w:eastAsia="ar-SA" w:bidi="ar-SA"/>
+      </w:rPr>
+      <w:t>Document Title</w:t>
+    </w:r>
+    <w:r>
+      <w:rPr>
+        <w:i/>
+        <w:color w:val="C00000"/>
+        <w:lang w:eastAsia="ar-SA" w:bidi="ar-SA"/>
+      </w:rPr>
+      <w:fldChar w:fldCharType="end"/>
+    </w:r>
+    <w:r>
+      <w:fldChar w:fldCharType="begin"/>
+    </w:r>
+    <w:r>
+      <w:instrText xml:space="preserve"> SUBJECT   \* MERGEFORMAT </w:instrText>
+    </w:r>
+    <w:r>
+      <w:fldChar w:fldCharType="separate"/>
+    </w:r>
+    <w:r>
+      <w:rPr>
+        <w:i/>
+        <w:color w:val="C00000"/>
+        <w:lang w:eastAsia="ar-SA" w:bidi="ar-SA"/>
+      </w:rPr>
+      <w:t>Document Subject</w:t>
+    </w:r>
+    <w:r>
+      <w:rPr>
+        <w:i/>
+        <w:color w:val="C00000"/>
+        <w:lang w:eastAsia="ar-SA" w:bidi="ar-SA"/>
+      </w:rPr>
+      <w:fldChar w:fldCharType="end"/>
+    </w:r>
   </w:p>
   <w:p/>
 </w:hdr>
@@ -12919,7 +13003,7 @@
 </file>
 
 <file path=customXml/itemProps1.xml><?xml version="1.0" encoding="utf-8"?>
-<ds:datastoreItem xmlns:ds="http://schemas.openxmlformats.org/officeDocument/2006/customXml" ds:itemID="{2963CAB7-9A6E-4E44-96CB-0E62511F6C25}">
+<ds:datastoreItem xmlns:ds="http://schemas.openxmlformats.org/officeDocument/2006/customXml" ds:itemID="{2F22DBE5-55E6-4946-956F-BF00F67E7BDF}">
   <ds:schemaRefs>
     <ds:schemaRef ds:uri="http://schemas.openxmlformats.org/officeDocument/2006/bibliography"/>
   </ds:schemaRefs>

</xml_diff>

<commit_message>
Sua Nhan su du an lan 5
</commit_message>
<xml_diff>
--- a/docs/ProjectMgnt.docx
+++ b/docs/ProjectMgnt.docx
@@ -5663,18 +5663,16 @@
         </w:rPr>
         <w:t xml:space="preserve"> Quản trị dự án công nghệ thông tin</w:t>
       </w:r>
-      <w:bookmarkStart w:id="5" w:name="_GoBack"/>
+    </w:p>
+    <w:p>
+      <w:pPr>
+        <w:pStyle w:val="Heading2"/>
+      </w:pPr>
+      <w:bookmarkStart w:id="5" w:name="_Toc25660383"/>
+      <w:r>
+        <w:t>Thông tin liên hệ phía công ty</w:t>
+      </w:r>
       <w:bookmarkEnd w:id="5"/>
-    </w:p>
-    <w:p>
-      <w:pPr>
-        <w:pStyle w:val="Heading2"/>
-      </w:pPr>
-      <w:bookmarkStart w:id="6" w:name="_Toc25660383"/>
-      <w:r>
-        <w:t>Thông tin liên hệ phía công ty</w:t>
-      </w:r>
-      <w:bookmarkEnd w:id="6"/>
     </w:p>
     <w:p>
       <w:pPr>
@@ -5688,8 +5686,17 @@
           <w:i/>
           <w:iCs/>
         </w:rPr>
-        <w:t>Lập trình viên:  Pham Lan</w:t>
-      </w:r>
+        <w:t xml:space="preserve">Lập trình viên:  </w:t>
+      </w:r>
+      <w:r>
+        <w:rPr>
+          <w:i/>
+          <w:iCs/>
+        </w:rPr>
+        <w:t>Trần Nguyễn Trung Đô</w:t>
+      </w:r>
+      <w:bookmarkStart w:id="6" w:name="_GoBack"/>
+      <w:bookmarkEnd w:id="6"/>
     </w:p>
     <w:p>
       <w:pPr>
@@ -13003,7 +13010,7 @@
 </file>
 
 <file path=customXml/itemProps1.xml><?xml version="1.0" encoding="utf-8"?>
-<ds:datastoreItem xmlns:ds="http://schemas.openxmlformats.org/officeDocument/2006/customXml" ds:itemID="{2F22DBE5-55E6-4946-956F-BF00F67E7BDF}">
+<ds:datastoreItem xmlns:ds="http://schemas.openxmlformats.org/officeDocument/2006/customXml" ds:itemID="{7C88C602-7AE3-424F-B93E-0486B9CFA1C4}">
   <ds:schemaRefs>
     <ds:schemaRef ds:uri="http://schemas.openxmlformats.org/officeDocument/2006/bibliography"/>
   </ds:schemaRefs>

</xml_diff>

<commit_message>
Sua Nhan su du an lan 6
</commit_message>
<xml_diff>
--- a/docs/ProjectMgnt.docx
+++ b/docs/ProjectMgnt.docx
@@ -5695,22 +5695,36 @@
         </w:rPr>
         <w:t>Trần Nguyễn Trung Đô</w:t>
       </w:r>
+    </w:p>
+    <w:p>
+      <w:pPr>
+        <w:rPr>
+          <w:i/>
+          <w:iCs/>
+        </w:rPr>
+      </w:pPr>
+      <w:r>
+        <w:rPr>
+          <w:i/>
+          <w:iCs/>
+        </w:rPr>
+        <w:t xml:space="preserve">Phiên dịch: </w:t>
+      </w:r>
+      <w:r>
+        <w:rPr>
+          <w:i/>
+          <w:iCs/>
+        </w:rPr>
+        <w:t>Nguyễn Minh Hiếu</w:t>
+      </w:r>
       <w:bookmarkStart w:id="6" w:name="_GoBack"/>
       <w:bookmarkEnd w:id="6"/>
-    </w:p>
-    <w:p>
-      <w:pPr>
+      <w:r>
         <w:rPr>
           <w:i/>
           <w:iCs/>
         </w:rPr>
-      </w:pPr>
-      <w:r>
-        <w:rPr>
-          <w:i/>
-          <w:iCs/>
-        </w:rPr>
-        <w:t xml:space="preserve">Phiên dịch: Ngọc, </w:t>
+        <w:t xml:space="preserve">, </w:t>
       </w:r>
     </w:p>
     <w:p>
@@ -13010,7 +13024,7 @@
 </file>
 
 <file path=customXml/itemProps1.xml><?xml version="1.0" encoding="utf-8"?>
-<ds:datastoreItem xmlns:ds="http://schemas.openxmlformats.org/officeDocument/2006/customXml" ds:itemID="{7C88C602-7AE3-424F-B93E-0486B9CFA1C4}">
+<ds:datastoreItem xmlns:ds="http://schemas.openxmlformats.org/officeDocument/2006/customXml" ds:itemID="{A2A45186-BC48-47B3-BAE1-04A756936003}">
   <ds:schemaRefs>
     <ds:schemaRef ds:uri="http://schemas.openxmlformats.org/officeDocument/2006/bibliography"/>
   </ds:schemaRefs>

</xml_diff>

<commit_message>
Sua Nhan su du an lan 7
</commit_message>
<xml_diff>
--- a/docs/ProjectMgnt.docx
+++ b/docs/ProjectMgnt.docx
@@ -127,35 +127,18 @@
           <w:szCs w:val="48"/>
         </w:rPr>
       </w:pPr>
-      <w:r>
-        <w:fldChar w:fldCharType="begin"/>
-      </w:r>
-      <w:r>
-        <w:instrText xml:space="preserve"> TITLE   \* MERGEFORMAT </w:instrText>
-      </w:r>
-      <w:r>
-        <w:fldChar w:fldCharType="separate"/>
-      </w:r>
-      <w:r>
-        <w:rPr>
-          <w:rFonts w:cs="Arial"/>
-          <w:b/>
-          <w:color w:val="951B13"/>
-          <w:sz w:val="58"/>
-          <w:szCs w:val="48"/>
-        </w:rPr>
-        <w:t>Document Title</w:t>
-      </w:r>
-      <w:r>
-        <w:rPr>
-          <w:rFonts w:cs="Arial"/>
-          <w:b/>
-          <w:color w:val="951B13"/>
-          <w:sz w:val="58"/>
-          <w:szCs w:val="48"/>
-        </w:rPr>
-        <w:fldChar w:fldCharType="end"/>
-      </w:r>
+      <w:fldSimple w:instr=" TITLE   \* MERGEFORMAT ">
+        <w:r>
+          <w:rPr>
+            <w:rFonts w:cs="Arial"/>
+            <w:b/>
+            <w:color w:val="951B13"/>
+            <w:sz w:val="58"/>
+            <w:szCs w:val="48"/>
+          </w:rPr>
+          <w:t>Document Title</w:t>
+        </w:r>
+      </w:fldSimple>
     </w:p>
     <w:p>
       <w:pPr>
@@ -169,31 +152,16 @@
           <w:lang w:val="vi-VN"/>
         </w:rPr>
       </w:pPr>
-      <w:r>
-        <w:fldChar w:fldCharType="begin"/>
-      </w:r>
-      <w:r>
-        <w:instrText xml:space="preserve"> SUBJECT   \* MERGEFORMAT </w:instrText>
-      </w:r>
-      <w:r>
-        <w:fldChar w:fldCharType="separate"/>
-      </w:r>
-      <w:r>
-        <w:rPr>
-          <w:b/>
-          <w:i/>
-          <w:sz w:val="42"/>
-        </w:rPr>
-        <w:t>Document Subject</w:t>
-      </w:r>
-      <w:r>
-        <w:rPr>
-          <w:b/>
-          <w:i/>
-          <w:sz w:val="42"/>
-        </w:rPr>
-        <w:fldChar w:fldCharType="end"/>
-      </w:r>
+      <w:fldSimple w:instr=" SUBJECT   \* MERGEFORMAT ">
+        <w:r>
+          <w:rPr>
+            <w:b/>
+            <w:i/>
+            <w:sz w:val="42"/>
+          </w:rPr>
+          <w:t>Document Subject</w:t>
+        </w:r>
+      </w:fldSimple>
     </w:p>
     <w:p>
       <w:r>
@@ -5717,8 +5685,6 @@
         </w:rPr>
         <w:t>Nguyễn Minh Hiếu</w:t>
       </w:r>
-      <w:bookmarkStart w:id="6" w:name="_GoBack"/>
-      <w:bookmarkEnd w:id="6"/>
       <w:r>
         <w:rPr>
           <w:i/>
@@ -5731,11 +5697,11 @@
       <w:pPr>
         <w:pStyle w:val="Heading2"/>
       </w:pPr>
-      <w:bookmarkStart w:id="7" w:name="_Toc25660384"/>
+      <w:bookmarkStart w:id="6" w:name="_Toc25660384"/>
       <w:r>
         <w:t>Phân chia vai trò của thành viên dự án và khách hàng</w:t>
       </w:r>
-      <w:bookmarkEnd w:id="7"/>
+      <w:bookmarkEnd w:id="6"/>
     </w:p>
     <w:p>
       <w:pPr>
@@ -5749,7 +5715,23 @@
           <w:i/>
           <w:iCs/>
         </w:rPr>
-        <w:t xml:space="preserve">Giám đốc: Hưng, tài chính, nhân sự, </w:t>
+        <w:t xml:space="preserve">Giám đốc: </w:t>
+      </w:r>
+      <w:r>
+        <w:rPr>
+          <w:i/>
+          <w:iCs/>
+        </w:rPr>
+        <w:t>Ngọc Linh</w:t>
+      </w:r>
+      <w:bookmarkStart w:id="7" w:name="_GoBack"/>
+      <w:bookmarkEnd w:id="7"/>
+      <w:r>
+        <w:rPr>
+          <w:i/>
+          <w:iCs/>
+        </w:rPr>
+        <w:t xml:space="preserve">, tài chính, nhân sự, </w:t>
       </w:r>
       <w:r>
         <w:rPr>
@@ -7663,89 +7645,44 @@
       </w:rPr>
       <w:t xml:space="preserve">Project </w:t>
     </w:r>
-    <w:r>
-      <w:fldChar w:fldCharType="begin"/>
-    </w:r>
-    <w:r>
-      <w:instrText xml:space="preserve"> DOCPROPERTY  Project  \* MERGEFORMAT </w:instrText>
-    </w:r>
-    <w:r>
-      <w:fldChar w:fldCharType="separate"/>
-    </w:r>
+    <w:fldSimple w:instr=" DOCPROPERTY  Project  \* MERGEFORMAT ">
+      <w:r>
+        <w:rPr>
+          <w:i/>
+          <w:color w:val="C00000"/>
+          <w:lang w:eastAsia="ar-SA" w:bidi="ar-SA"/>
+        </w:rPr>
+        <w:t>Name of Project</w:t>
+      </w:r>
+    </w:fldSimple>
     <w:r>
       <w:rPr>
         <w:i/>
         <w:color w:val="C00000"/>
         <w:lang w:eastAsia="ar-SA" w:bidi="ar-SA"/>
       </w:rPr>
-      <w:t>Name of Project</w:t>
-    </w:r>
-    <w:r>
-      <w:rPr>
-        <w:i/>
-        <w:color w:val="C00000"/>
-        <w:lang w:eastAsia="ar-SA" w:bidi="ar-SA"/>
-      </w:rPr>
-      <w:fldChar w:fldCharType="end"/>
-    </w:r>
-    <w:r>
-      <w:rPr>
-        <w:i/>
-        <w:color w:val="C00000"/>
-        <w:lang w:eastAsia="ar-SA" w:bidi="ar-SA"/>
-      </w:rPr>
       <w:tab/>
     </w:r>
-    <w:r>
-      <w:fldChar w:fldCharType="begin"/>
-    </w:r>
-    <w:r>
-      <w:instrText xml:space="preserve"> TITLE   \* MERGEFORMAT </w:instrText>
-    </w:r>
-    <w:r>
-      <w:fldChar w:fldCharType="separate"/>
-    </w:r>
-    <w:r>
-      <w:rPr>
-        <w:i/>
-        <w:color w:val="C00000"/>
-        <w:lang w:eastAsia="ar-SA" w:bidi="ar-SA"/>
-      </w:rPr>
-      <w:t>Document Title</w:t>
-    </w:r>
-    <w:r>
-      <w:rPr>
-        <w:i/>
-        <w:color w:val="C00000"/>
-        <w:lang w:eastAsia="ar-SA" w:bidi="ar-SA"/>
-      </w:rPr>
-      <w:fldChar w:fldCharType="end"/>
-    </w:r>
-    <w:r>
-      <w:fldChar w:fldCharType="begin"/>
-    </w:r>
-    <w:r>
-      <w:instrText xml:space="preserve"> SUBJECT   \* MERGEFORMAT </w:instrText>
-    </w:r>
-    <w:r>
-      <w:fldChar w:fldCharType="separate"/>
-    </w:r>
-    <w:r>
-      <w:rPr>
-        <w:i/>
-        <w:color w:val="C00000"/>
-        <w:lang w:eastAsia="ar-SA" w:bidi="ar-SA"/>
-      </w:rPr>
-      <w:t>Document Subject</w:t>
-    </w:r>
-    <w:r>
-      <w:rPr>
-        <w:i/>
-        <w:color w:val="C00000"/>
-        <w:lang w:eastAsia="ar-SA" w:bidi="ar-SA"/>
-      </w:rPr>
-      <w:fldChar w:fldCharType="end"/>
-    </w:r>
+    <w:fldSimple w:instr=" TITLE   \* MERGEFORMAT ">
+      <w:r>
+        <w:rPr>
+          <w:i/>
+          <w:color w:val="C00000"/>
+          <w:lang w:eastAsia="ar-SA" w:bidi="ar-SA"/>
+        </w:rPr>
+        <w:t>Document Title</w:t>
+      </w:r>
+    </w:fldSimple>
+    <w:fldSimple w:instr=" SUBJECT   \* MERGEFORMAT ">
+      <w:r>
+        <w:rPr>
+          <w:i/>
+          <w:color w:val="C00000"/>
+          <w:lang w:eastAsia="ar-SA" w:bidi="ar-SA"/>
+        </w:rPr>
+        <w:t>Document Subject</w:t>
+      </w:r>
+    </w:fldSimple>
   </w:p>
   <w:p/>
 </w:hdr>
@@ -13024,7 +12961,7 @@
 </file>
 
 <file path=customXml/itemProps1.xml><?xml version="1.0" encoding="utf-8"?>
-<ds:datastoreItem xmlns:ds="http://schemas.openxmlformats.org/officeDocument/2006/customXml" ds:itemID="{A2A45186-BC48-47B3-BAE1-04A756936003}">
+<ds:datastoreItem xmlns:ds="http://schemas.openxmlformats.org/officeDocument/2006/customXml" ds:itemID="{EFABA615-D272-424D-A892-F50CE3E6D3B0}">
   <ds:schemaRefs>
     <ds:schemaRef ds:uri="http://schemas.openxmlformats.org/officeDocument/2006/bibliography"/>
   </ds:schemaRefs>

</xml_diff>

<commit_message>
edit phan yeu cau khach hang
</commit_message>
<xml_diff>
--- a/docs/ProjectMgnt.docx
+++ b/docs/ProjectMgnt.docx
@@ -1,6 +1,6 @@
 
 <file path=word/document.xml><?xml version="1.0" encoding="utf-8"?>
-<w:document xmlns:wpc="http://schemas.microsoft.com/office/word/2010/wordprocessingCanvas" xmlns:cx="http://schemas.microsoft.com/office/drawing/2014/chartex" xmlns:cx1="http://schemas.microsoft.com/office/drawing/2015/9/8/chartex" xmlns:cx2="http://schemas.microsoft.com/office/drawing/2015/10/21/chartex" xmlns:cx3="http://schemas.microsoft.com/office/drawing/2016/5/9/chartex" xmlns:cx4="http://schemas.microsoft.com/office/drawing/2016/5/10/chartex" xmlns:cx5="http://schemas.microsoft.com/office/drawing/2016/5/11/chartex" xmlns:cx6="http://schemas.microsoft.com/office/drawing/2016/5/12/chartex" xmlns:cx7="http://schemas.microsoft.com/office/drawing/2016/5/13/chartex" xmlns:cx8="http://schemas.microsoft.com/office/drawing/2016/5/14/chartex" xmlns:mc="http://schemas.openxmlformats.org/markup-compatibility/2006" xmlns:aink="http://schemas.microsoft.com/office/drawing/2016/ink" xmlns:am3d="http://schemas.microsoft.com/office/drawing/2017/model3d" xmlns:o="urn:schemas-microsoft-com:office:office" xmlns:r="http://schemas.openxmlformats.org/officeDocument/2006/relationships" xmlns:m="http://schemas.openxmlformats.org/officeDocument/2006/math" xmlns:v="urn:schemas-microsoft-com:vml" xmlns:wp14="http://schemas.microsoft.com/office/word/2010/wordprocessingDrawing" xmlns:wp="http://schemas.openxmlformats.org/drawingml/2006/wordprocessingDrawing" xmlns:w10="urn:schemas-microsoft-com:office:word" xmlns:w="http://schemas.openxmlformats.org/wordprocessingml/2006/main" xmlns:w14="http://schemas.microsoft.com/office/word/2010/wordml" xmlns:w15="http://schemas.microsoft.com/office/word/2012/wordml" xmlns:w16cid="http://schemas.microsoft.com/office/word/2016/wordml/cid" xmlns:w16se="http://schemas.microsoft.com/office/word/2015/wordml/symex" xmlns:wpg="http://schemas.microsoft.com/office/word/2010/wordprocessingGroup" xmlns:wpi="http://schemas.microsoft.com/office/word/2010/wordprocessingInk" xmlns:wne="http://schemas.microsoft.com/office/word/2006/wordml" xmlns:wps="http://schemas.microsoft.com/office/word/2010/wordprocessingShape" mc:Ignorable="w14 w15 w16se w16cid wp14">
+<w:document xmlns:ve="http://schemas.openxmlformats.org/markup-compatibility/2006" xmlns:o="urn:schemas-microsoft-com:office:office" xmlns:r="http://schemas.openxmlformats.org/officeDocument/2006/relationships" xmlns:m="http://schemas.openxmlformats.org/officeDocument/2006/math" xmlns:v="urn:schemas-microsoft-com:vml" xmlns:wp="http://schemas.openxmlformats.org/drawingml/2006/wordprocessingDrawing" xmlns:w10="urn:schemas-microsoft-com:office:word" xmlns:w="http://schemas.openxmlformats.org/wordprocessingml/2006/main" xmlns:wne="http://schemas.microsoft.com/office/word/2006/wordml">
   <w:background w:color="FFFFFF"/>
   <w:body>
     <w:p>
@@ -23,7 +23,7 @@
           <w:sz w:val="32"/>
           <w:szCs w:val="32"/>
         </w:rPr>
-        <w:pict w14:anchorId="5941AF44">
+        <w:pict>
           <v:shapetype id="_x0000_t202" coordsize="21600,21600" o:spt="202" path="m,l,21600r21600,l21600,xe">
             <v:stroke joinstyle="miter"/>
             <v:path gradientshapeok="t" o:connecttype="rect"/>
@@ -3280,7 +3280,7 @@
           <w:lang w:eastAsia="en-US" w:bidi="ar-SA"/>
         </w:rPr>
         <w:drawing>
-          <wp:inline distT="0" distB="0" distL="0" distR="0" wp14:anchorId="47EDA87B" wp14:editId="03655C4A">
+          <wp:inline distT="0" distB="0" distL="0" distR="0">
             <wp:extent cx="2880625" cy="908935"/>
             <wp:effectExtent l="0" t="0" r="0" b="5715"/>
             <wp:docPr id="1" name="Picture 1"/>
@@ -3581,7 +3581,7 @@
           <w:lang w:eastAsia="en-US" w:bidi="ar-SA"/>
         </w:rPr>
         <w:drawing>
-          <wp:inline distT="0" distB="0" distL="0" distR="0" wp14:anchorId="6292420C" wp14:editId="1FFCA4EC">
+          <wp:inline distT="0" distB="0" distL="0" distR="0">
             <wp:extent cx="761120" cy="490816"/>
             <wp:effectExtent l="0" t="0" r="1270" b="5080"/>
             <wp:docPr id="2" name="Picture 2"/>
@@ -3937,7 +3937,7 @@
           <w:lang w:eastAsia="en-US" w:bidi="ar-SA"/>
         </w:rPr>
         <w:drawing>
-          <wp:inline distT="0" distB="0" distL="0" distR="0" wp14:anchorId="3A4FAE0D" wp14:editId="1DD50B08">
+          <wp:inline distT="0" distB="0" distL="0" distR="0">
             <wp:extent cx="2790908" cy="1711100"/>
             <wp:effectExtent l="0" t="0" r="0" b="0"/>
             <wp:docPr id="4" name="Picture 4" descr="Image result for kanban"/>
@@ -3957,7 +3957,7 @@
                     <a:blip r:embed="rId12" cstate="print">
                       <a:extLst>
                         <a:ext uri="{28A0092B-C50C-407E-A947-70E740481C1C}">
-                          <a14:useLocalDpi xmlns:a14="http://schemas.microsoft.com/office/drawing/2010/main" val="0"/>
+                          <a14:useLocalDpi xmlns:a14="http://schemas.microsoft.com/office/drawing/2010/main" xmlns:wps="http://schemas.microsoft.com/office/word/2010/wordprocessingShape" xmlns:wpi="http://schemas.microsoft.com/office/word/2010/wordprocessingInk" xmlns:wpg="http://schemas.microsoft.com/office/word/2010/wordprocessingGroup" xmlns:w16se="http://schemas.microsoft.com/office/word/2015/wordml/symex" xmlns:w16cid="http://schemas.microsoft.com/office/word/2016/wordml/cid" xmlns:w15="http://schemas.microsoft.com/office/word/2012/wordml" xmlns:w14="http://schemas.microsoft.com/office/word/2010/wordml" xmlns:w="http://schemas.openxmlformats.org/wordprocessingml/2006/main" xmlns:w10="urn:schemas-microsoft-com:office:word" xmlns:wp14="http://schemas.microsoft.com/office/word/2010/wordprocessingDrawing" xmlns:v="urn:schemas-microsoft-com:vml" xmlns:o="urn:schemas-microsoft-com:office:office" xmlns:am3d="http://schemas.microsoft.com/office/drawing/2017/model3d" xmlns:aink="http://schemas.microsoft.com/office/drawing/2016/ink" xmlns:mc="http://schemas.openxmlformats.org/markup-compatibility/2006" xmlns:cx8="http://schemas.microsoft.com/office/drawing/2016/5/14/chartex" xmlns:cx7="http://schemas.microsoft.com/office/drawing/2016/5/13/chartex" xmlns:cx6="http://schemas.microsoft.com/office/drawing/2016/5/12/chartex" xmlns:cx5="http://schemas.microsoft.com/office/drawing/2016/5/11/chartex" xmlns:cx4="http://schemas.microsoft.com/office/drawing/2016/5/10/chartex" xmlns:cx3="http://schemas.microsoft.com/office/drawing/2016/5/9/chartex" xmlns:cx2="http://schemas.microsoft.com/office/drawing/2015/10/21/chartex" xmlns:cx1="http://schemas.microsoft.com/office/drawing/2015/9/8/chartex" xmlns:cx="http://schemas.microsoft.com/office/drawing/2014/chartex" xmlns:wpc="http://schemas.microsoft.com/office/word/2010/wordprocessingCanvas" xmlns="" val="0"/>
                         </a:ext>
                       </a:extLst>
                     </a:blip>
@@ -4111,7 +4111,7 @@
         <w:rPr>
           <w:noProof/>
         </w:rPr>
-        <w:pict w14:anchorId="6B7C9D94">
+        <w:pict>
           <v:group id="Canvas 5" o:spid="_x0000_s1029" editas="canvas" style="width:210.35pt;height:92.05pt;mso-position-horizontal-relative:char;mso-position-vertical-relative:line" coordsize="26714,11684">
             <v:shapetype id="_x0000_t75" coordsize="21600,21600" o:spt="75" o:preferrelative="t" path="m@4@5l@4@11@9@11@9@5xe" filled="f" stroked="f">
               <v:stroke joinstyle="miter"/>
@@ -4137,6 +4137,7 @@
               <v:path o:connecttype="none"/>
             </v:shape>
             <v:oval id="Oval 6" o:spid="_x0000_s1028" style="position:absolute;left:11767;top:7315;width:2942;height:3021;visibility:visible;v-text-anchor:middle" o:gfxdata="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" fillcolor="white [3201]" strokecolor="black [3200]" strokeweight="2pt"/>
+            <w10:wrap type="none"/>
             <w10:anchorlock/>
           </v:group>
         </w:pict>
@@ -4146,7 +4147,7 @@
       <w:tblPr>
         <w:tblStyle w:val="GridTable4-Accent11"/>
         <w:tblW w:w="0" w:type="auto"/>
-        <w:tblLook w:val="04A0" w:firstRow="1" w:lastRow="0" w:firstColumn="1" w:lastColumn="0" w:noHBand="0" w:noVBand="1"/>
+        <w:tblLook w:val="04A0"/>
       </w:tblPr>
       <w:tblGrid>
         <w:gridCol w:w="494"/>
@@ -4155,11 +4156,11 @@
       </w:tblGrid>
       <w:tr>
         <w:trPr>
-          <w:cnfStyle w:val="100000000000" w:firstRow="1" w:lastRow="0" w:firstColumn="0" w:lastColumn="0" w:oddVBand="0" w:evenVBand="0" w:oddHBand="0" w:evenHBand="0" w:firstRowFirstColumn="0" w:firstRowLastColumn="0" w:lastRowFirstColumn="0" w:lastRowLastColumn="0"/>
+          <w:cnfStyle w:val="100000000000"/>
         </w:trPr>
         <w:tc>
           <w:tcPr>
-            <w:cnfStyle w:val="001000000000" w:firstRow="0" w:lastRow="0" w:firstColumn="1" w:lastColumn="0" w:oddVBand="0" w:evenVBand="0" w:oddHBand="0" w:evenHBand="0" w:firstRowFirstColumn="0" w:firstRowLastColumn="0" w:lastRowFirstColumn="0" w:lastRowLastColumn="0"/>
+            <w:cnfStyle w:val="001000000000"/>
             <w:tcW w:w="494" w:type="dxa"/>
           </w:tcPr>
           <w:p>
@@ -4174,7 +4175,7 @@
           </w:tcPr>
           <w:p>
             <w:pPr>
-              <w:cnfStyle w:val="100000000000" w:firstRow="1" w:lastRow="0" w:firstColumn="0" w:lastColumn="0" w:oddVBand="0" w:evenVBand="0" w:oddHBand="0" w:evenHBand="0" w:firstRowFirstColumn="0" w:firstRowLastColumn="0" w:lastRowFirstColumn="0" w:lastRowLastColumn="0"/>
+              <w:cnfStyle w:val="100000000000"/>
             </w:pPr>
             <w:r>
               <w:t>Hạng mục</w:t>
@@ -4187,7 +4188,7 @@
           </w:tcPr>
           <w:p>
             <w:pPr>
-              <w:cnfStyle w:val="100000000000" w:firstRow="1" w:lastRow="0" w:firstColumn="0" w:lastColumn="0" w:oddVBand="0" w:evenVBand="0" w:oddHBand="0" w:evenHBand="0" w:firstRowFirstColumn="0" w:firstRowLastColumn="0" w:lastRowFirstColumn="0" w:lastRowLastColumn="0"/>
+              <w:cnfStyle w:val="100000000000"/>
             </w:pPr>
             <w:r>
               <w:t>Mô tả</w:t>
@@ -4197,11 +4198,11 @@
       </w:tr>
       <w:tr>
         <w:trPr>
-          <w:cnfStyle w:val="000000100000" w:firstRow="0" w:lastRow="0" w:firstColumn="0" w:lastColumn="0" w:oddVBand="0" w:evenVBand="0" w:oddHBand="1" w:evenHBand="0" w:firstRowFirstColumn="0" w:firstRowLastColumn="0" w:lastRowFirstColumn="0" w:lastRowLastColumn="0"/>
+          <w:cnfStyle w:val="000000100000"/>
         </w:trPr>
         <w:tc>
           <w:tcPr>
-            <w:cnfStyle w:val="001000000000" w:firstRow="0" w:lastRow="0" w:firstColumn="1" w:lastColumn="0" w:oddVBand="0" w:evenVBand="0" w:oddHBand="0" w:evenHBand="0" w:firstRowFirstColumn="0" w:firstRowLastColumn="0" w:lastRowFirstColumn="0" w:lastRowLastColumn="0"/>
+            <w:cnfStyle w:val="001000000000"/>
             <w:tcW w:w="8359" w:type="dxa"/>
             <w:gridSpan w:val="3"/>
           </w:tcPr>
@@ -4215,7 +4216,7 @@
       <w:tr>
         <w:tc>
           <w:tcPr>
-            <w:cnfStyle w:val="001000000000" w:firstRow="0" w:lastRow="0" w:firstColumn="1" w:lastColumn="0" w:oddVBand="0" w:evenVBand="0" w:oddHBand="0" w:evenHBand="0" w:firstRowFirstColumn="0" w:firstRowLastColumn="0" w:lastRowFirstColumn="0" w:lastRowLastColumn="0"/>
+            <w:cnfStyle w:val="001000000000"/>
             <w:tcW w:w="494" w:type="dxa"/>
           </w:tcPr>
           <w:p>
@@ -4230,7 +4231,7 @@
           </w:tcPr>
           <w:p>
             <w:pPr>
-              <w:cnfStyle w:val="000000000000" w:firstRow="0" w:lastRow="0" w:firstColumn="0" w:lastColumn="0" w:oddVBand="0" w:evenVBand="0" w:oddHBand="0" w:evenHBand="0" w:firstRowFirstColumn="0" w:firstRowLastColumn="0" w:lastRowFirstColumn="0" w:lastRowLastColumn="0"/>
+              <w:cnfStyle w:val="000000000000"/>
             </w:pPr>
             <w:r>
               <w:t>Cấu trúc thư mục</w:t>
@@ -4243,18 +4244,18 @@
           </w:tcPr>
           <w:p>
             <w:pPr>
-              <w:cnfStyle w:val="000000000000" w:firstRow="0" w:lastRow="0" w:firstColumn="0" w:lastColumn="0" w:oddVBand="0" w:evenVBand="0" w:oddHBand="0" w:evenHBand="0" w:firstRowFirstColumn="0" w:firstRowLastColumn="0" w:lastRowFirstColumn="0" w:lastRowLastColumn="0"/>
+              <w:cnfStyle w:val="000000000000"/>
             </w:pPr>
           </w:p>
         </w:tc>
       </w:tr>
       <w:tr>
         <w:trPr>
-          <w:cnfStyle w:val="000000100000" w:firstRow="0" w:lastRow="0" w:firstColumn="0" w:lastColumn="0" w:oddVBand="0" w:evenVBand="0" w:oddHBand="1" w:evenHBand="0" w:firstRowFirstColumn="0" w:firstRowLastColumn="0" w:lastRowFirstColumn="0" w:lastRowLastColumn="0"/>
+          <w:cnfStyle w:val="000000100000"/>
         </w:trPr>
         <w:tc>
           <w:tcPr>
-            <w:cnfStyle w:val="001000000000" w:firstRow="0" w:lastRow="0" w:firstColumn="1" w:lastColumn="0" w:oddVBand="0" w:evenVBand="0" w:oddHBand="0" w:evenHBand="0" w:firstRowFirstColumn="0" w:firstRowLastColumn="0" w:lastRowFirstColumn="0" w:lastRowLastColumn="0"/>
+            <w:cnfStyle w:val="001000000000"/>
             <w:tcW w:w="494" w:type="dxa"/>
           </w:tcPr>
           <w:p>
@@ -4269,7 +4270,7 @@
           </w:tcPr>
           <w:p>
             <w:pPr>
-              <w:cnfStyle w:val="000000100000" w:firstRow="0" w:lastRow="0" w:firstColumn="0" w:lastColumn="0" w:oddVBand="0" w:evenVBand="0" w:oddHBand="1" w:evenHBand="0" w:firstRowFirstColumn="0" w:firstRowLastColumn="0" w:lastRowFirstColumn="0" w:lastRowLastColumn="0"/>
+              <w:cnfStyle w:val="000000100000"/>
             </w:pPr>
             <w:r>
               <w:t>Số commit</w:t>
@@ -4277,7 +4278,7 @@
           </w:p>
           <w:p>
             <w:pPr>
-              <w:cnfStyle w:val="000000100000" w:firstRow="0" w:lastRow="0" w:firstColumn="0" w:lastColumn="0" w:oddVBand="0" w:evenVBand="0" w:oddHBand="1" w:evenHBand="0" w:firstRowFirstColumn="0" w:firstRowLastColumn="0" w:lastRowFirstColumn="0" w:lastRowLastColumn="0"/>
+              <w:cnfStyle w:val="000000100000"/>
             </w:pPr>
             <w:r>
               <w:t>1</w:t>
@@ -4285,7 +4286,7 @@
           </w:p>
           <w:p>
             <w:pPr>
-              <w:cnfStyle w:val="000000100000" w:firstRow="0" w:lastRow="0" w:firstColumn="0" w:lastColumn="0" w:oddVBand="0" w:evenVBand="0" w:oddHBand="1" w:evenHBand="0" w:firstRowFirstColumn="0" w:firstRowLastColumn="0" w:lastRowFirstColumn="0" w:lastRowLastColumn="0"/>
+              <w:cnfStyle w:val="000000100000"/>
             </w:pPr>
             <w:r>
               <w:t>2</w:t>
@@ -4293,7 +4294,7 @@
           </w:p>
           <w:p>
             <w:pPr>
-              <w:cnfStyle w:val="000000100000" w:firstRow="0" w:lastRow="0" w:firstColumn="0" w:lastColumn="0" w:oddVBand="0" w:evenVBand="0" w:oddHBand="1" w:evenHBand="0" w:firstRowFirstColumn="0" w:firstRowLastColumn="0" w:lastRowFirstColumn="0" w:lastRowLastColumn="0"/>
+              <w:cnfStyle w:val="000000100000"/>
             </w:pPr>
             <w:r>
               <w:t>3</w:t>
@@ -4301,7 +4302,7 @@
           </w:p>
           <w:p>
             <w:pPr>
-              <w:cnfStyle w:val="000000100000" w:firstRow="0" w:lastRow="0" w:firstColumn="0" w:lastColumn="0" w:oddVBand="0" w:evenVBand="0" w:oddHBand="1" w:evenHBand="0" w:firstRowFirstColumn="0" w:firstRowLastColumn="0" w:lastRowFirstColumn="0" w:lastRowLastColumn="0"/>
+              <w:cnfStyle w:val="000000100000"/>
             </w:pPr>
             <w:r>
               <w:t>4</w:t>
@@ -4314,7 +4315,7 @@
           </w:tcPr>
           <w:p>
             <w:pPr>
-              <w:cnfStyle w:val="000000100000" w:firstRow="0" w:lastRow="0" w:firstColumn="0" w:lastColumn="0" w:oddVBand="0" w:evenVBand="0" w:oddHBand="1" w:evenHBand="0" w:firstRowFirstColumn="0" w:firstRowLastColumn="0" w:lastRowFirstColumn="0" w:lastRowLastColumn="0"/>
+              <w:cnfStyle w:val="000000100000"/>
             </w:pPr>
           </w:p>
         </w:tc>
@@ -4322,7 +4323,7 @@
       <w:tr>
         <w:tc>
           <w:tcPr>
-            <w:cnfStyle w:val="001000000000" w:firstRow="0" w:lastRow="0" w:firstColumn="1" w:lastColumn="0" w:oddVBand="0" w:evenVBand="0" w:oddHBand="0" w:evenHBand="0" w:firstRowFirstColumn="0" w:firstRowLastColumn="0" w:lastRowFirstColumn="0" w:lastRowLastColumn="0"/>
+            <w:cnfStyle w:val="001000000000"/>
             <w:tcW w:w="494" w:type="dxa"/>
           </w:tcPr>
           <w:p>
@@ -4337,7 +4338,7 @@
           </w:tcPr>
           <w:p>
             <w:pPr>
-              <w:cnfStyle w:val="000000000000" w:firstRow="0" w:lastRow="0" w:firstColumn="0" w:lastColumn="0" w:oddVBand="0" w:evenVBand="0" w:oddHBand="0" w:evenHBand="0" w:firstRowFirstColumn="0" w:firstRowLastColumn="0" w:lastRowFirstColumn="0" w:lastRowLastColumn="0"/>
+              <w:cnfStyle w:val="000000000000"/>
             </w:pPr>
             <w:r>
               <w:t>Thư mục Release</w:t>
@@ -4350,18 +4351,18 @@
           </w:tcPr>
           <w:p>
             <w:pPr>
-              <w:cnfStyle w:val="000000000000" w:firstRow="0" w:lastRow="0" w:firstColumn="0" w:lastColumn="0" w:oddVBand="0" w:evenVBand="0" w:oddHBand="0" w:evenHBand="0" w:firstRowFirstColumn="0" w:firstRowLastColumn="0" w:lastRowFirstColumn="0" w:lastRowLastColumn="0"/>
+              <w:cnfStyle w:val="000000000000"/>
             </w:pPr>
           </w:p>
         </w:tc>
       </w:tr>
       <w:tr>
         <w:trPr>
-          <w:cnfStyle w:val="000000100000" w:firstRow="0" w:lastRow="0" w:firstColumn="0" w:lastColumn="0" w:oddVBand="0" w:evenVBand="0" w:oddHBand="1" w:evenHBand="0" w:firstRowFirstColumn="0" w:firstRowLastColumn="0" w:lastRowFirstColumn="0" w:lastRowLastColumn="0"/>
+          <w:cnfStyle w:val="000000100000"/>
         </w:trPr>
         <w:tc>
           <w:tcPr>
-            <w:cnfStyle w:val="001000000000" w:firstRow="0" w:lastRow="0" w:firstColumn="1" w:lastColumn="0" w:oddVBand="0" w:evenVBand="0" w:oddHBand="0" w:evenHBand="0" w:firstRowFirstColumn="0" w:firstRowLastColumn="0" w:lastRowFirstColumn="0" w:lastRowLastColumn="0"/>
+            <w:cnfStyle w:val="001000000000"/>
             <w:tcW w:w="8359" w:type="dxa"/>
             <w:gridSpan w:val="3"/>
           </w:tcPr>
@@ -4375,7 +4376,7 @@
       <w:tr>
         <w:tc>
           <w:tcPr>
-            <w:cnfStyle w:val="001000000000" w:firstRow="0" w:lastRow="0" w:firstColumn="1" w:lastColumn="0" w:oddVBand="0" w:evenVBand="0" w:oddHBand="0" w:evenHBand="0" w:firstRowFirstColumn="0" w:firstRowLastColumn="0" w:lastRowFirstColumn="0" w:lastRowLastColumn="0"/>
+            <w:cnfStyle w:val="001000000000"/>
             <w:tcW w:w="494" w:type="dxa"/>
           </w:tcPr>
           <w:p>
@@ -4390,7 +4391,7 @@
           </w:tcPr>
           <w:p>
             <w:pPr>
-              <w:cnfStyle w:val="000000000000" w:firstRow="0" w:lastRow="0" w:firstColumn="0" w:lastColumn="0" w:oddVBand="0" w:evenVBand="0" w:oddHBand="0" w:evenHBand="0" w:firstRowFirstColumn="0" w:firstRowLastColumn="0" w:lastRowFirstColumn="0" w:lastRowLastColumn="0"/>
+              <w:cnfStyle w:val="000000000000"/>
             </w:pPr>
             <w:r>
               <w:t xml:space="preserve">Cấu trúc </w:t>
@@ -4406,18 +4407,18 @@
           </w:tcPr>
           <w:p>
             <w:pPr>
-              <w:cnfStyle w:val="000000000000" w:firstRow="0" w:lastRow="0" w:firstColumn="0" w:lastColumn="0" w:oddVBand="0" w:evenVBand="0" w:oddHBand="0" w:evenHBand="0" w:firstRowFirstColumn="0" w:firstRowLastColumn="0" w:lastRowFirstColumn="0" w:lastRowLastColumn="0"/>
+              <w:cnfStyle w:val="000000000000"/>
             </w:pPr>
           </w:p>
         </w:tc>
       </w:tr>
       <w:tr>
         <w:trPr>
-          <w:cnfStyle w:val="000000100000" w:firstRow="0" w:lastRow="0" w:firstColumn="0" w:lastColumn="0" w:oddVBand="0" w:evenVBand="0" w:oddHBand="1" w:evenHBand="0" w:firstRowFirstColumn="0" w:firstRowLastColumn="0" w:lastRowFirstColumn="0" w:lastRowLastColumn="0"/>
+          <w:cnfStyle w:val="000000100000"/>
         </w:trPr>
         <w:tc>
           <w:tcPr>
-            <w:cnfStyle w:val="001000000000" w:firstRow="0" w:lastRow="0" w:firstColumn="1" w:lastColumn="0" w:oddVBand="0" w:evenVBand="0" w:oddHBand="0" w:evenHBand="0" w:firstRowFirstColumn="0" w:firstRowLastColumn="0" w:lastRowFirstColumn="0" w:lastRowLastColumn="0"/>
+            <w:cnfStyle w:val="001000000000"/>
             <w:tcW w:w="494" w:type="dxa"/>
           </w:tcPr>
           <w:p>
@@ -4432,7 +4433,7 @@
           </w:tcPr>
           <w:p>
             <w:pPr>
-              <w:cnfStyle w:val="000000100000" w:firstRow="0" w:lastRow="0" w:firstColumn="0" w:lastColumn="0" w:oddVBand="0" w:evenVBand="0" w:oddHBand="1" w:evenHBand="0" w:firstRowFirstColumn="0" w:firstRowLastColumn="0" w:lastRowFirstColumn="0" w:lastRowLastColumn="0"/>
+              <w:cnfStyle w:val="000000100000"/>
             </w:pPr>
             <w:r>
               <w:t xml:space="preserve">Số Task, Due Date, Assign </w:t>
@@ -4440,7 +4441,7 @@
           </w:p>
           <w:p>
             <w:pPr>
-              <w:cnfStyle w:val="000000100000" w:firstRow="0" w:lastRow="0" w:firstColumn="0" w:lastColumn="0" w:oddVBand="0" w:evenVBand="0" w:oddHBand="1" w:evenHBand="0" w:firstRowFirstColumn="0" w:firstRowLastColumn="0" w:lastRowFirstColumn="0" w:lastRowLastColumn="0"/>
+              <w:cnfStyle w:val="000000100000"/>
             </w:pPr>
             <w:r>
               <w:t>1</w:t>
@@ -4448,7 +4449,7 @@
           </w:p>
           <w:p>
             <w:pPr>
-              <w:cnfStyle w:val="000000100000" w:firstRow="0" w:lastRow="0" w:firstColumn="0" w:lastColumn="0" w:oddVBand="0" w:evenVBand="0" w:oddHBand="1" w:evenHBand="0" w:firstRowFirstColumn="0" w:firstRowLastColumn="0" w:lastRowFirstColumn="0" w:lastRowLastColumn="0"/>
+              <w:cnfStyle w:val="000000100000"/>
             </w:pPr>
             <w:r>
               <w:t>2</w:t>
@@ -4456,7 +4457,7 @@
           </w:p>
           <w:p>
             <w:pPr>
-              <w:cnfStyle w:val="000000100000" w:firstRow="0" w:lastRow="0" w:firstColumn="0" w:lastColumn="0" w:oddVBand="0" w:evenVBand="0" w:oddHBand="1" w:evenHBand="0" w:firstRowFirstColumn="0" w:firstRowLastColumn="0" w:lastRowFirstColumn="0" w:lastRowLastColumn="0"/>
+              <w:cnfStyle w:val="000000100000"/>
             </w:pPr>
             <w:r>
               <w:t>3</w:t>
@@ -4464,7 +4465,7 @@
           </w:p>
           <w:p>
             <w:pPr>
-              <w:cnfStyle w:val="000000100000" w:firstRow="0" w:lastRow="0" w:firstColumn="0" w:lastColumn="0" w:oddVBand="0" w:evenVBand="0" w:oddHBand="1" w:evenHBand="0" w:firstRowFirstColumn="0" w:firstRowLastColumn="0" w:lastRowFirstColumn="0" w:lastRowLastColumn="0"/>
+              <w:cnfStyle w:val="000000100000"/>
             </w:pPr>
             <w:r>
               <w:t>4</w:t>
@@ -4477,7 +4478,7 @@
           </w:tcPr>
           <w:p>
             <w:pPr>
-              <w:cnfStyle w:val="000000100000" w:firstRow="0" w:lastRow="0" w:firstColumn="0" w:lastColumn="0" w:oddVBand="0" w:evenVBand="0" w:oddHBand="1" w:evenHBand="0" w:firstRowFirstColumn="0" w:firstRowLastColumn="0" w:lastRowFirstColumn="0" w:lastRowLastColumn="0"/>
+              <w:cnfStyle w:val="000000100000"/>
             </w:pPr>
           </w:p>
         </w:tc>
@@ -4485,7 +4486,7 @@
       <w:tr>
         <w:tc>
           <w:tcPr>
-            <w:cnfStyle w:val="001000000000" w:firstRow="0" w:lastRow="0" w:firstColumn="1" w:lastColumn="0" w:oddVBand="0" w:evenVBand="0" w:oddHBand="0" w:evenHBand="0" w:firstRowFirstColumn="0" w:firstRowLastColumn="0" w:lastRowFirstColumn="0" w:lastRowLastColumn="0"/>
+            <w:cnfStyle w:val="001000000000"/>
             <w:tcW w:w="8359" w:type="dxa"/>
             <w:gridSpan w:val="3"/>
           </w:tcPr>
@@ -4498,11 +4499,11 @@
       </w:tr>
       <w:tr>
         <w:trPr>
-          <w:cnfStyle w:val="000000100000" w:firstRow="0" w:lastRow="0" w:firstColumn="0" w:lastColumn="0" w:oddVBand="0" w:evenVBand="0" w:oddHBand="1" w:evenHBand="0" w:firstRowFirstColumn="0" w:firstRowLastColumn="0" w:lastRowFirstColumn="0" w:lastRowLastColumn="0"/>
+          <w:cnfStyle w:val="000000100000"/>
         </w:trPr>
         <w:tc>
           <w:tcPr>
-            <w:cnfStyle w:val="001000000000" w:firstRow="0" w:lastRow="0" w:firstColumn="1" w:lastColumn="0" w:oddVBand="0" w:evenVBand="0" w:oddHBand="0" w:evenHBand="0" w:firstRowFirstColumn="0" w:firstRowLastColumn="0" w:lastRowFirstColumn="0" w:lastRowLastColumn="0"/>
+            <w:cnfStyle w:val="001000000000"/>
             <w:tcW w:w="494" w:type="dxa"/>
           </w:tcPr>
           <w:p>
@@ -4517,7 +4518,7 @@
           </w:tcPr>
           <w:p>
             <w:pPr>
-              <w:cnfStyle w:val="000000100000" w:firstRow="0" w:lastRow="0" w:firstColumn="0" w:lastColumn="0" w:oddVBand="0" w:evenVBand="0" w:oddHBand="1" w:evenHBand="0" w:firstRowFirstColumn="0" w:firstRowLastColumn="0" w:lastRowFirstColumn="0" w:lastRowLastColumn="0"/>
+              <w:cnfStyle w:val="000000100000"/>
             </w:pPr>
             <w:r>
               <w:t>Logo</w:t>
@@ -4530,7 +4531,7 @@
           </w:tcPr>
           <w:p>
             <w:pPr>
-              <w:cnfStyle w:val="000000100000" w:firstRow="0" w:lastRow="0" w:firstColumn="0" w:lastColumn="0" w:oddVBand="0" w:evenVBand="0" w:oddHBand="1" w:evenHBand="0" w:firstRowFirstColumn="0" w:firstRowLastColumn="0" w:lastRowFirstColumn="0" w:lastRowLastColumn="0"/>
+              <w:cnfStyle w:val="000000100000"/>
             </w:pPr>
           </w:p>
         </w:tc>
@@ -4538,7 +4539,7 @@
       <w:tr>
         <w:tc>
           <w:tcPr>
-            <w:cnfStyle w:val="001000000000" w:firstRow="0" w:lastRow="0" w:firstColumn="1" w:lastColumn="0" w:oddVBand="0" w:evenVBand="0" w:oddHBand="0" w:evenHBand="0" w:firstRowFirstColumn="0" w:firstRowLastColumn="0" w:lastRowFirstColumn="0" w:lastRowLastColumn="0"/>
+            <w:cnfStyle w:val="001000000000"/>
             <w:tcW w:w="494" w:type="dxa"/>
           </w:tcPr>
           <w:p>
@@ -4553,7 +4554,7 @@
           </w:tcPr>
           <w:p>
             <w:pPr>
-              <w:cnfStyle w:val="000000000000" w:firstRow="0" w:lastRow="0" w:firstColumn="0" w:lastColumn="0" w:oddVBand="0" w:evenVBand="0" w:oddHBand="0" w:evenHBand="0" w:firstRowFirstColumn="0" w:firstRowLastColumn="0" w:lastRowFirstColumn="0" w:lastRowLastColumn="0"/>
+              <w:cnfStyle w:val="000000000000"/>
             </w:pPr>
             <w:r>
               <w:t>Bố cục, căn lề ngay ngắn</w:t>
@@ -4566,18 +4567,18 @@
           </w:tcPr>
           <w:p>
             <w:pPr>
-              <w:cnfStyle w:val="000000000000" w:firstRow="0" w:lastRow="0" w:firstColumn="0" w:lastColumn="0" w:oddVBand="0" w:evenVBand="0" w:oddHBand="0" w:evenHBand="0" w:firstRowFirstColumn="0" w:firstRowLastColumn="0" w:lastRowFirstColumn="0" w:lastRowLastColumn="0"/>
+              <w:cnfStyle w:val="000000000000"/>
             </w:pPr>
           </w:p>
         </w:tc>
       </w:tr>
       <w:tr>
         <w:trPr>
-          <w:cnfStyle w:val="000000100000" w:firstRow="0" w:lastRow="0" w:firstColumn="0" w:lastColumn="0" w:oddVBand="0" w:evenVBand="0" w:oddHBand="1" w:evenHBand="0" w:firstRowFirstColumn="0" w:firstRowLastColumn="0" w:lastRowFirstColumn="0" w:lastRowLastColumn="0"/>
+          <w:cnfStyle w:val="000000100000"/>
         </w:trPr>
         <w:tc>
           <w:tcPr>
-            <w:cnfStyle w:val="001000000000" w:firstRow="0" w:lastRow="0" w:firstColumn="1" w:lastColumn="0" w:oddVBand="0" w:evenVBand="0" w:oddHBand="0" w:evenHBand="0" w:firstRowFirstColumn="0" w:firstRowLastColumn="0" w:lastRowFirstColumn="0" w:lastRowLastColumn="0"/>
+            <w:cnfStyle w:val="001000000000"/>
             <w:tcW w:w="494" w:type="dxa"/>
           </w:tcPr>
           <w:p>
@@ -4592,12 +4593,12 @@
           </w:tcPr>
           <w:p>
             <w:pPr>
-              <w:cnfStyle w:val="000000100000" w:firstRow="0" w:lastRow="0" w:firstColumn="0" w:lastColumn="0" w:oddVBand="0" w:evenVBand="0" w:oddHBand="1" w:evenHBand="0" w:firstRowFirstColumn="0" w:firstRowLastColumn="0" w:lastRowFirstColumn="0" w:lastRowLastColumn="0"/>
+              <w:cnfStyle w:val="000000100000"/>
             </w:pPr>
           </w:p>
           <w:p>
             <w:pPr>
-              <w:cnfStyle w:val="000000100000" w:firstRow="0" w:lastRow="0" w:firstColumn="0" w:lastColumn="0" w:oddVBand="0" w:evenVBand="0" w:oddHBand="1" w:evenHBand="0" w:firstRowFirstColumn="0" w:firstRowLastColumn="0" w:lastRowFirstColumn="0" w:lastRowLastColumn="0"/>
+              <w:cnfStyle w:val="000000100000"/>
             </w:pPr>
           </w:p>
         </w:tc>
@@ -4607,7 +4608,7 @@
           </w:tcPr>
           <w:p>
             <w:pPr>
-              <w:cnfStyle w:val="000000100000" w:firstRow="0" w:lastRow="0" w:firstColumn="0" w:lastColumn="0" w:oddVBand="0" w:evenVBand="0" w:oddHBand="1" w:evenHBand="0" w:firstRowFirstColumn="0" w:firstRowLastColumn="0" w:lastRowFirstColumn="0" w:lastRowLastColumn="0"/>
+              <w:cnfStyle w:val="000000100000"/>
             </w:pPr>
           </w:p>
         </w:tc>
@@ -4615,7 +4616,7 @@
       <w:tr>
         <w:tc>
           <w:tcPr>
-            <w:cnfStyle w:val="001000000000" w:firstRow="0" w:lastRow="0" w:firstColumn="1" w:lastColumn="0" w:oddVBand="0" w:evenVBand="0" w:oddHBand="0" w:evenHBand="0" w:firstRowFirstColumn="0" w:firstRowLastColumn="0" w:lastRowFirstColumn="0" w:lastRowLastColumn="0"/>
+            <w:cnfStyle w:val="001000000000"/>
             <w:tcW w:w="494" w:type="dxa"/>
           </w:tcPr>
           <w:p>
@@ -4630,12 +4631,12 @@
           </w:tcPr>
           <w:p>
             <w:pPr>
-              <w:cnfStyle w:val="000000000000" w:firstRow="0" w:lastRow="0" w:firstColumn="0" w:lastColumn="0" w:oddVBand="0" w:evenVBand="0" w:oddHBand="0" w:evenHBand="0" w:firstRowFirstColumn="0" w:firstRowLastColumn="0" w:lastRowFirstColumn="0" w:lastRowLastColumn="0"/>
+              <w:cnfStyle w:val="000000000000"/>
             </w:pPr>
           </w:p>
           <w:p>
             <w:pPr>
-              <w:cnfStyle w:val="000000000000" w:firstRow="0" w:lastRow="0" w:firstColumn="0" w:lastColumn="0" w:oddVBand="0" w:evenVBand="0" w:oddHBand="0" w:evenHBand="0" w:firstRowFirstColumn="0" w:firstRowLastColumn="0" w:lastRowFirstColumn="0" w:lastRowLastColumn="0"/>
+              <w:cnfStyle w:val="000000000000"/>
             </w:pPr>
           </w:p>
         </w:tc>
@@ -4645,18 +4646,18 @@
           </w:tcPr>
           <w:p>
             <w:pPr>
-              <w:cnfStyle w:val="000000000000" w:firstRow="0" w:lastRow="0" w:firstColumn="0" w:lastColumn="0" w:oddVBand="0" w:evenVBand="0" w:oddHBand="0" w:evenHBand="0" w:firstRowFirstColumn="0" w:firstRowLastColumn="0" w:lastRowFirstColumn="0" w:lastRowLastColumn="0"/>
+              <w:cnfStyle w:val="000000000000"/>
             </w:pPr>
           </w:p>
         </w:tc>
       </w:tr>
       <w:tr>
         <w:trPr>
-          <w:cnfStyle w:val="000000100000" w:firstRow="0" w:lastRow="0" w:firstColumn="0" w:lastColumn="0" w:oddVBand="0" w:evenVBand="0" w:oddHBand="1" w:evenHBand="0" w:firstRowFirstColumn="0" w:firstRowLastColumn="0" w:lastRowFirstColumn="0" w:lastRowLastColumn="0"/>
+          <w:cnfStyle w:val="000000100000"/>
         </w:trPr>
         <w:tc>
           <w:tcPr>
-            <w:cnfStyle w:val="001000000000" w:firstRow="0" w:lastRow="0" w:firstColumn="1" w:lastColumn="0" w:oddVBand="0" w:evenVBand="0" w:oddHBand="0" w:evenHBand="0" w:firstRowFirstColumn="0" w:firstRowLastColumn="0" w:lastRowFirstColumn="0" w:lastRowLastColumn="0"/>
+            <w:cnfStyle w:val="001000000000"/>
             <w:tcW w:w="494" w:type="dxa"/>
           </w:tcPr>
           <w:p>
@@ -4671,12 +4672,12 @@
           </w:tcPr>
           <w:p>
             <w:pPr>
-              <w:cnfStyle w:val="000000100000" w:firstRow="0" w:lastRow="0" w:firstColumn="0" w:lastColumn="0" w:oddVBand="0" w:evenVBand="0" w:oddHBand="1" w:evenHBand="0" w:firstRowFirstColumn="0" w:firstRowLastColumn="0" w:lastRowFirstColumn="0" w:lastRowLastColumn="0"/>
+              <w:cnfStyle w:val="000000100000"/>
             </w:pPr>
           </w:p>
           <w:p>
             <w:pPr>
-              <w:cnfStyle w:val="000000100000" w:firstRow="0" w:lastRow="0" w:firstColumn="0" w:lastColumn="0" w:oddVBand="0" w:evenVBand="0" w:oddHBand="1" w:evenHBand="0" w:firstRowFirstColumn="0" w:firstRowLastColumn="0" w:lastRowFirstColumn="0" w:lastRowLastColumn="0"/>
+              <w:cnfStyle w:val="000000100000"/>
             </w:pPr>
           </w:p>
         </w:tc>
@@ -4686,7 +4687,7 @@
           </w:tcPr>
           <w:p>
             <w:pPr>
-              <w:cnfStyle w:val="000000100000" w:firstRow="0" w:lastRow="0" w:firstColumn="0" w:lastColumn="0" w:oddVBand="0" w:evenVBand="0" w:oddHBand="1" w:evenHBand="0" w:firstRowFirstColumn="0" w:firstRowLastColumn="0" w:lastRowFirstColumn="0" w:lastRowLastColumn="0"/>
+              <w:cnfStyle w:val="000000100000"/>
             </w:pPr>
           </w:p>
         </w:tc>
@@ -4694,7 +4695,7 @@
       <w:tr>
         <w:tc>
           <w:tcPr>
-            <w:cnfStyle w:val="001000000000" w:firstRow="0" w:lastRow="0" w:firstColumn="1" w:lastColumn="0" w:oddVBand="0" w:evenVBand="0" w:oddHBand="0" w:evenHBand="0" w:firstRowFirstColumn="0" w:firstRowLastColumn="0" w:lastRowFirstColumn="0" w:lastRowLastColumn="0"/>
+            <w:cnfStyle w:val="001000000000"/>
             <w:tcW w:w="494" w:type="dxa"/>
           </w:tcPr>
           <w:p>
@@ -4709,12 +4710,12 @@
           </w:tcPr>
           <w:p>
             <w:pPr>
-              <w:cnfStyle w:val="000000000000" w:firstRow="0" w:lastRow="0" w:firstColumn="0" w:lastColumn="0" w:oddVBand="0" w:evenVBand="0" w:oddHBand="0" w:evenHBand="0" w:firstRowFirstColumn="0" w:firstRowLastColumn="0" w:lastRowFirstColumn="0" w:lastRowLastColumn="0"/>
+              <w:cnfStyle w:val="000000000000"/>
             </w:pPr>
           </w:p>
           <w:p>
             <w:pPr>
-              <w:cnfStyle w:val="000000000000" w:firstRow="0" w:lastRow="0" w:firstColumn="0" w:lastColumn="0" w:oddVBand="0" w:evenVBand="0" w:oddHBand="0" w:evenHBand="0" w:firstRowFirstColumn="0" w:firstRowLastColumn="0" w:lastRowFirstColumn="0" w:lastRowLastColumn="0"/>
+              <w:cnfStyle w:val="000000000000"/>
             </w:pPr>
           </w:p>
         </w:tc>
@@ -4724,18 +4725,18 @@
           </w:tcPr>
           <w:p>
             <w:pPr>
-              <w:cnfStyle w:val="000000000000" w:firstRow="0" w:lastRow="0" w:firstColumn="0" w:lastColumn="0" w:oddVBand="0" w:evenVBand="0" w:oddHBand="0" w:evenHBand="0" w:firstRowFirstColumn="0" w:firstRowLastColumn="0" w:lastRowFirstColumn="0" w:lastRowLastColumn="0"/>
+              <w:cnfStyle w:val="000000000000"/>
             </w:pPr>
           </w:p>
         </w:tc>
       </w:tr>
       <w:tr>
         <w:trPr>
-          <w:cnfStyle w:val="000000100000" w:firstRow="0" w:lastRow="0" w:firstColumn="0" w:lastColumn="0" w:oddVBand="0" w:evenVBand="0" w:oddHBand="1" w:evenHBand="0" w:firstRowFirstColumn="0" w:firstRowLastColumn="0" w:lastRowFirstColumn="0" w:lastRowLastColumn="0"/>
+          <w:cnfStyle w:val="000000100000"/>
         </w:trPr>
         <w:tc>
           <w:tcPr>
-            <w:cnfStyle w:val="001000000000" w:firstRow="0" w:lastRow="0" w:firstColumn="1" w:lastColumn="0" w:oddVBand="0" w:evenVBand="0" w:oddHBand="0" w:evenHBand="0" w:firstRowFirstColumn="0" w:firstRowLastColumn="0" w:lastRowFirstColumn="0" w:lastRowLastColumn="0"/>
+            <w:cnfStyle w:val="001000000000"/>
             <w:tcW w:w="494" w:type="dxa"/>
           </w:tcPr>
           <w:p>
@@ -4750,12 +4751,12 @@
           </w:tcPr>
           <w:p>
             <w:pPr>
-              <w:cnfStyle w:val="000000100000" w:firstRow="0" w:lastRow="0" w:firstColumn="0" w:lastColumn="0" w:oddVBand="0" w:evenVBand="0" w:oddHBand="1" w:evenHBand="0" w:firstRowFirstColumn="0" w:firstRowLastColumn="0" w:lastRowFirstColumn="0" w:lastRowLastColumn="0"/>
+              <w:cnfStyle w:val="000000100000"/>
             </w:pPr>
           </w:p>
           <w:p>
             <w:pPr>
-              <w:cnfStyle w:val="000000100000" w:firstRow="0" w:lastRow="0" w:firstColumn="0" w:lastColumn="0" w:oddVBand="0" w:evenVBand="0" w:oddHBand="1" w:evenHBand="0" w:firstRowFirstColumn="0" w:firstRowLastColumn="0" w:lastRowFirstColumn="0" w:lastRowLastColumn="0"/>
+              <w:cnfStyle w:val="000000100000"/>
             </w:pPr>
           </w:p>
         </w:tc>
@@ -4765,7 +4766,7 @@
           </w:tcPr>
           <w:p>
             <w:pPr>
-              <w:cnfStyle w:val="000000100000" w:firstRow="0" w:lastRow="0" w:firstColumn="0" w:lastColumn="0" w:oddVBand="0" w:evenVBand="0" w:oddHBand="1" w:evenHBand="0" w:firstRowFirstColumn="0" w:firstRowLastColumn="0" w:lastRowFirstColumn="0" w:lastRowLastColumn="0"/>
+              <w:cnfStyle w:val="000000100000"/>
             </w:pPr>
           </w:p>
         </w:tc>
@@ -4791,7 +4792,7 @@
         <w:tblStyle w:val="GridTable1Light-Accent21"/>
         <w:tblW w:w="8730" w:type="dxa"/>
         <w:tblLayout w:type="fixed"/>
-        <w:tblLook w:val="00A0" w:firstRow="1" w:lastRow="0" w:firstColumn="1" w:lastColumn="0" w:noHBand="0" w:noVBand="0"/>
+        <w:tblLook w:val="00A0"/>
       </w:tblPr>
       <w:tblGrid>
         <w:gridCol w:w="1495"/>
@@ -4802,11 +4803,11 @@
       </w:tblGrid>
       <w:tr>
         <w:trPr>
-          <w:cnfStyle w:val="100000000000" w:firstRow="1" w:lastRow="0" w:firstColumn="0" w:lastColumn="0" w:oddVBand="0" w:evenVBand="0" w:oddHBand="0" w:evenHBand="0" w:firstRowFirstColumn="0" w:firstRowLastColumn="0" w:lastRowFirstColumn="0" w:lastRowLastColumn="0"/>
+          <w:cnfStyle w:val="100000000000"/>
         </w:trPr>
         <w:tc>
           <w:tcPr>
-            <w:cnfStyle w:val="001000000000" w:firstRow="0" w:lastRow="0" w:firstColumn="1" w:lastColumn="0" w:oddVBand="0" w:evenVBand="0" w:oddHBand="0" w:evenHBand="0" w:firstRowFirstColumn="0" w:firstRowLastColumn="0" w:lastRowFirstColumn="0" w:lastRowLastColumn="0"/>
+            <w:cnfStyle w:val="001000000000"/>
             <w:tcW w:w="1495" w:type="dxa"/>
           </w:tcPr>
           <w:p>
@@ -4821,7 +4822,7 @@
           </w:tcPr>
           <w:p>
             <w:pPr>
-              <w:cnfStyle w:val="100000000000" w:firstRow="1" w:lastRow="0" w:firstColumn="0" w:lastColumn="0" w:oddVBand="0" w:evenVBand="0" w:oddHBand="0" w:evenHBand="0" w:firstRowFirstColumn="0" w:firstRowLastColumn="0" w:lastRowFirstColumn="0" w:lastRowLastColumn="0"/>
+              <w:cnfStyle w:val="100000000000"/>
               <w:rPr>
                 <w:snapToGrid w:val="0"/>
               </w:rPr>
@@ -4840,7 +4841,7 @@
           </w:tcPr>
           <w:p>
             <w:pPr>
-              <w:cnfStyle w:val="100000000000" w:firstRow="1" w:lastRow="0" w:firstColumn="0" w:lastColumn="0" w:oddVBand="0" w:evenVBand="0" w:oddHBand="0" w:evenHBand="0" w:firstRowFirstColumn="0" w:firstRowLastColumn="0" w:lastRowFirstColumn="0" w:lastRowLastColumn="0"/>
+              <w:cnfStyle w:val="100000000000"/>
             </w:pPr>
             <w:r>
               <w:t>Phiên bản</w:t>
@@ -4853,7 +4854,7 @@
           </w:tcPr>
           <w:p>
             <w:pPr>
-              <w:cnfStyle w:val="100000000000" w:firstRow="1" w:lastRow="0" w:firstColumn="0" w:lastColumn="0" w:oddVBand="0" w:evenVBand="0" w:oddHBand="0" w:evenHBand="0" w:firstRowFirstColumn="0" w:firstRowLastColumn="0" w:lastRowFirstColumn="0" w:lastRowLastColumn="0"/>
+              <w:cnfStyle w:val="100000000000"/>
             </w:pPr>
             <w:r>
               <w:t>Người lập</w:t>
@@ -4866,7 +4867,7 @@
           </w:tcPr>
           <w:p>
             <w:pPr>
-              <w:cnfStyle w:val="100000000000" w:firstRow="1" w:lastRow="0" w:firstColumn="0" w:lastColumn="0" w:oddVBand="0" w:evenVBand="0" w:oddHBand="0" w:evenHBand="0" w:firstRowFirstColumn="0" w:firstRowLastColumn="0" w:lastRowFirstColumn="0" w:lastRowLastColumn="0"/>
+              <w:cnfStyle w:val="100000000000"/>
             </w:pPr>
             <w:r>
               <w:t>Người duyệt</w:t>
@@ -4880,7 +4881,7 @@
         </w:trPr>
         <w:tc>
           <w:tcPr>
-            <w:cnfStyle w:val="001000000000" w:firstRow="0" w:lastRow="0" w:firstColumn="1" w:lastColumn="0" w:oddVBand="0" w:evenVBand="0" w:oddHBand="0" w:evenHBand="0" w:firstRowFirstColumn="0" w:firstRowLastColumn="0" w:lastRowFirstColumn="0" w:lastRowLastColumn="0"/>
+            <w:cnfStyle w:val="001000000000"/>
             <w:tcW w:w="1495" w:type="dxa"/>
           </w:tcPr>
           <w:p>
@@ -4895,7 +4896,7 @@
           </w:tcPr>
           <w:p>
             <w:pPr>
-              <w:cnfStyle w:val="000000000000" w:firstRow="0" w:lastRow="0" w:firstColumn="0" w:lastColumn="0" w:oddVBand="0" w:evenVBand="0" w:oddHBand="0" w:evenHBand="0" w:firstRowFirstColumn="0" w:firstRowLastColumn="0" w:lastRowFirstColumn="0" w:lastRowLastColumn="0"/>
+              <w:cnfStyle w:val="000000000000"/>
             </w:pPr>
           </w:p>
         </w:tc>
@@ -4905,7 +4906,7 @@
           </w:tcPr>
           <w:p>
             <w:pPr>
-              <w:cnfStyle w:val="000000000000" w:firstRow="0" w:lastRow="0" w:firstColumn="0" w:lastColumn="0" w:oddVBand="0" w:evenVBand="0" w:oddHBand="0" w:evenHBand="0" w:firstRowFirstColumn="0" w:firstRowLastColumn="0" w:lastRowFirstColumn="0" w:lastRowLastColumn="0"/>
+              <w:cnfStyle w:val="000000000000"/>
             </w:pPr>
             <w:r>
               <w:t>0.4</w:t>
@@ -4918,7 +4919,7 @@
           </w:tcPr>
           <w:p>
             <w:pPr>
-              <w:cnfStyle w:val="000000000000" w:firstRow="0" w:lastRow="0" w:firstColumn="0" w:lastColumn="0" w:oddVBand="0" w:evenVBand="0" w:oddHBand="0" w:evenHBand="0" w:firstRowFirstColumn="0" w:firstRowLastColumn="0" w:lastRowFirstColumn="0" w:lastRowLastColumn="0"/>
+              <w:cnfStyle w:val="000000000000"/>
             </w:pPr>
           </w:p>
         </w:tc>
@@ -4928,7 +4929,7 @@
           </w:tcPr>
           <w:p>
             <w:pPr>
-              <w:cnfStyle w:val="000000000000" w:firstRow="0" w:lastRow="0" w:firstColumn="0" w:lastColumn="0" w:oddVBand="0" w:evenVBand="0" w:oddHBand="0" w:evenHBand="0" w:firstRowFirstColumn="0" w:firstRowLastColumn="0" w:lastRowFirstColumn="0" w:lastRowLastColumn="0"/>
+              <w:cnfStyle w:val="000000000000"/>
             </w:pPr>
           </w:p>
         </w:tc>
@@ -4939,7 +4940,7 @@
         </w:trPr>
         <w:tc>
           <w:tcPr>
-            <w:cnfStyle w:val="001000000000" w:firstRow="0" w:lastRow="0" w:firstColumn="1" w:lastColumn="0" w:oddVBand="0" w:evenVBand="0" w:oddHBand="0" w:evenHBand="0" w:firstRowFirstColumn="0" w:firstRowLastColumn="0" w:lastRowFirstColumn="0" w:lastRowLastColumn="0"/>
+            <w:cnfStyle w:val="001000000000"/>
             <w:tcW w:w="1495" w:type="dxa"/>
           </w:tcPr>
           <w:p>
@@ -4954,7 +4955,7 @@
           </w:tcPr>
           <w:p>
             <w:pPr>
-              <w:cnfStyle w:val="000000000000" w:firstRow="0" w:lastRow="0" w:firstColumn="0" w:lastColumn="0" w:oddVBand="0" w:evenVBand="0" w:oddHBand="0" w:evenHBand="0" w:firstRowFirstColumn="0" w:firstRowLastColumn="0" w:lastRowFirstColumn="0" w:lastRowLastColumn="0"/>
+              <w:cnfStyle w:val="000000000000"/>
             </w:pPr>
           </w:p>
         </w:tc>
@@ -4964,7 +4965,7 @@
           </w:tcPr>
           <w:p>
             <w:pPr>
-              <w:cnfStyle w:val="000000000000" w:firstRow="0" w:lastRow="0" w:firstColumn="0" w:lastColumn="0" w:oddVBand="0" w:evenVBand="0" w:oddHBand="0" w:evenHBand="0" w:firstRowFirstColumn="0" w:firstRowLastColumn="0" w:lastRowFirstColumn="0" w:lastRowLastColumn="0"/>
+              <w:cnfStyle w:val="000000000000"/>
             </w:pPr>
             <w:r>
               <w:t>0.6</w:t>
@@ -4977,7 +4978,7 @@
           </w:tcPr>
           <w:p>
             <w:pPr>
-              <w:cnfStyle w:val="000000000000" w:firstRow="0" w:lastRow="0" w:firstColumn="0" w:lastColumn="0" w:oddVBand="0" w:evenVBand="0" w:oddHBand="0" w:evenHBand="0" w:firstRowFirstColumn="0" w:firstRowLastColumn="0" w:lastRowFirstColumn="0" w:lastRowLastColumn="0"/>
+              <w:cnfStyle w:val="000000000000"/>
             </w:pPr>
           </w:p>
         </w:tc>
@@ -4987,7 +4988,7 @@
           </w:tcPr>
           <w:p>
             <w:pPr>
-              <w:cnfStyle w:val="000000000000" w:firstRow="0" w:lastRow="0" w:firstColumn="0" w:lastColumn="0" w:oddVBand="0" w:evenVBand="0" w:oddHBand="0" w:evenHBand="0" w:firstRowFirstColumn="0" w:firstRowLastColumn="0" w:lastRowFirstColumn="0" w:lastRowLastColumn="0"/>
+              <w:cnfStyle w:val="000000000000"/>
             </w:pPr>
           </w:p>
         </w:tc>
@@ -4998,7 +4999,7 @@
         </w:trPr>
         <w:tc>
           <w:tcPr>
-            <w:cnfStyle w:val="001000000000" w:firstRow="0" w:lastRow="0" w:firstColumn="1" w:lastColumn="0" w:oddVBand="0" w:evenVBand="0" w:oddHBand="0" w:evenHBand="0" w:firstRowFirstColumn="0" w:firstRowLastColumn="0" w:lastRowFirstColumn="0" w:lastRowLastColumn="0"/>
+            <w:cnfStyle w:val="001000000000"/>
             <w:tcW w:w="1495" w:type="dxa"/>
           </w:tcPr>
           <w:p>
@@ -5013,7 +5014,7 @@
           </w:tcPr>
           <w:p>
             <w:pPr>
-              <w:cnfStyle w:val="000000000000" w:firstRow="0" w:lastRow="0" w:firstColumn="0" w:lastColumn="0" w:oddVBand="0" w:evenVBand="0" w:oddHBand="0" w:evenHBand="0" w:firstRowFirstColumn="0" w:firstRowLastColumn="0" w:lastRowFirstColumn="0" w:lastRowLastColumn="0"/>
+              <w:cnfStyle w:val="000000000000"/>
             </w:pPr>
           </w:p>
         </w:tc>
@@ -5023,7 +5024,7 @@
           </w:tcPr>
           <w:p>
             <w:pPr>
-              <w:cnfStyle w:val="000000000000" w:firstRow="0" w:lastRow="0" w:firstColumn="0" w:lastColumn="0" w:oddVBand="0" w:evenVBand="0" w:oddHBand="0" w:evenHBand="0" w:firstRowFirstColumn="0" w:firstRowLastColumn="0" w:lastRowFirstColumn="0" w:lastRowLastColumn="0"/>
+              <w:cnfStyle w:val="000000000000"/>
             </w:pPr>
             <w:r>
               <w:t>0.9</w:t>
@@ -5036,7 +5037,7 @@
           </w:tcPr>
           <w:p>
             <w:pPr>
-              <w:cnfStyle w:val="000000000000" w:firstRow="0" w:lastRow="0" w:firstColumn="0" w:lastColumn="0" w:oddVBand="0" w:evenVBand="0" w:oddHBand="0" w:evenHBand="0" w:firstRowFirstColumn="0" w:firstRowLastColumn="0" w:lastRowFirstColumn="0" w:lastRowLastColumn="0"/>
+              <w:cnfStyle w:val="000000000000"/>
             </w:pPr>
           </w:p>
         </w:tc>
@@ -5046,7 +5047,7 @@
           </w:tcPr>
           <w:p>
             <w:pPr>
-              <w:cnfStyle w:val="000000000000" w:firstRow="0" w:lastRow="0" w:firstColumn="0" w:lastColumn="0" w:oddVBand="0" w:evenVBand="0" w:oddHBand="0" w:evenHBand="0" w:firstRowFirstColumn="0" w:firstRowLastColumn="0" w:lastRowFirstColumn="0" w:lastRowLastColumn="0"/>
+              <w:cnfStyle w:val="000000000000"/>
             </w:pPr>
           </w:p>
         </w:tc>
@@ -5057,7 +5058,7 @@
         </w:trPr>
         <w:tc>
           <w:tcPr>
-            <w:cnfStyle w:val="001000000000" w:firstRow="0" w:lastRow="0" w:firstColumn="1" w:lastColumn="0" w:oddVBand="0" w:evenVBand="0" w:oddHBand="0" w:evenHBand="0" w:firstRowFirstColumn="0" w:firstRowLastColumn="0" w:lastRowFirstColumn="0" w:lastRowLastColumn="0"/>
+            <w:cnfStyle w:val="001000000000"/>
             <w:tcW w:w="1495" w:type="dxa"/>
           </w:tcPr>
           <w:p/>
@@ -5068,7 +5069,7 @@
           </w:tcPr>
           <w:p>
             <w:pPr>
-              <w:cnfStyle w:val="000000000000" w:firstRow="0" w:lastRow="0" w:firstColumn="0" w:lastColumn="0" w:oddVBand="0" w:evenVBand="0" w:oddHBand="0" w:evenHBand="0" w:firstRowFirstColumn="0" w:firstRowLastColumn="0" w:lastRowFirstColumn="0" w:lastRowLastColumn="0"/>
+              <w:cnfStyle w:val="000000000000"/>
             </w:pPr>
           </w:p>
         </w:tc>
@@ -5078,7 +5079,7 @@
           </w:tcPr>
           <w:p>
             <w:pPr>
-              <w:cnfStyle w:val="000000000000" w:firstRow="0" w:lastRow="0" w:firstColumn="0" w:lastColumn="0" w:oddVBand="0" w:evenVBand="0" w:oddHBand="0" w:evenHBand="0" w:firstRowFirstColumn="0" w:firstRowLastColumn="0" w:lastRowFirstColumn="0" w:lastRowLastColumn="0"/>
+              <w:cnfStyle w:val="000000000000"/>
             </w:pPr>
           </w:p>
         </w:tc>
@@ -5088,7 +5089,7 @@
           </w:tcPr>
           <w:p>
             <w:pPr>
-              <w:cnfStyle w:val="000000000000" w:firstRow="0" w:lastRow="0" w:firstColumn="0" w:lastColumn="0" w:oddVBand="0" w:evenVBand="0" w:oddHBand="0" w:evenHBand="0" w:firstRowFirstColumn="0" w:firstRowLastColumn="0" w:lastRowFirstColumn="0" w:lastRowLastColumn="0"/>
+              <w:cnfStyle w:val="000000000000"/>
             </w:pPr>
           </w:p>
         </w:tc>
@@ -5098,7 +5099,7 @@
           </w:tcPr>
           <w:p>
             <w:pPr>
-              <w:cnfStyle w:val="000000000000" w:firstRow="0" w:lastRow="0" w:firstColumn="0" w:lastColumn="0" w:oddVBand="0" w:evenVBand="0" w:oddHBand="0" w:evenHBand="0" w:firstRowFirstColumn="0" w:firstRowLastColumn="0" w:lastRowFirstColumn="0" w:lastRowLastColumn="0"/>
+              <w:cnfStyle w:val="000000000000"/>
             </w:pPr>
           </w:p>
         </w:tc>
@@ -5109,7 +5110,7 @@
         </w:trPr>
         <w:tc>
           <w:tcPr>
-            <w:cnfStyle w:val="001000000000" w:firstRow="0" w:lastRow="0" w:firstColumn="1" w:lastColumn="0" w:oddVBand="0" w:evenVBand="0" w:oddHBand="0" w:evenHBand="0" w:firstRowFirstColumn="0" w:firstRowLastColumn="0" w:lastRowFirstColumn="0" w:lastRowLastColumn="0"/>
+            <w:cnfStyle w:val="001000000000"/>
             <w:tcW w:w="1495" w:type="dxa"/>
           </w:tcPr>
           <w:p/>
@@ -5120,7 +5121,7 @@
           </w:tcPr>
           <w:p>
             <w:pPr>
-              <w:cnfStyle w:val="000000000000" w:firstRow="0" w:lastRow="0" w:firstColumn="0" w:lastColumn="0" w:oddVBand="0" w:evenVBand="0" w:oddHBand="0" w:evenHBand="0" w:firstRowFirstColumn="0" w:firstRowLastColumn="0" w:lastRowFirstColumn="0" w:lastRowLastColumn="0"/>
+              <w:cnfStyle w:val="000000000000"/>
             </w:pPr>
           </w:p>
         </w:tc>
@@ -5130,7 +5131,7 @@
           </w:tcPr>
           <w:p>
             <w:pPr>
-              <w:cnfStyle w:val="000000000000" w:firstRow="0" w:lastRow="0" w:firstColumn="0" w:lastColumn="0" w:oddVBand="0" w:evenVBand="0" w:oddHBand="0" w:evenHBand="0" w:firstRowFirstColumn="0" w:firstRowLastColumn="0" w:lastRowFirstColumn="0" w:lastRowLastColumn="0"/>
+              <w:cnfStyle w:val="000000000000"/>
             </w:pPr>
           </w:p>
         </w:tc>
@@ -5140,7 +5141,7 @@
           </w:tcPr>
           <w:p>
             <w:pPr>
-              <w:cnfStyle w:val="000000000000" w:firstRow="0" w:lastRow="0" w:firstColumn="0" w:lastColumn="0" w:oddVBand="0" w:evenVBand="0" w:oddHBand="0" w:evenHBand="0" w:firstRowFirstColumn="0" w:firstRowLastColumn="0" w:lastRowFirstColumn="0" w:lastRowLastColumn="0"/>
+              <w:cnfStyle w:val="000000000000"/>
             </w:pPr>
           </w:p>
         </w:tc>
@@ -5150,7 +5151,7 @@
           </w:tcPr>
           <w:p>
             <w:pPr>
-              <w:cnfStyle w:val="000000000000" w:firstRow="0" w:lastRow="0" w:firstColumn="0" w:lastColumn="0" w:oddVBand="0" w:evenVBand="0" w:oddHBand="0" w:evenHBand="0" w:firstRowFirstColumn="0" w:firstRowLastColumn="0" w:lastRowFirstColumn="0" w:lastRowLastColumn="0"/>
+              <w:cnfStyle w:val="000000000000"/>
             </w:pPr>
           </w:p>
         </w:tc>
@@ -5161,7 +5162,7 @@
         </w:trPr>
         <w:tc>
           <w:tcPr>
-            <w:cnfStyle w:val="001000000000" w:firstRow="0" w:lastRow="0" w:firstColumn="1" w:lastColumn="0" w:oddVBand="0" w:evenVBand="0" w:oddHBand="0" w:evenHBand="0" w:firstRowFirstColumn="0" w:firstRowLastColumn="0" w:lastRowFirstColumn="0" w:lastRowLastColumn="0"/>
+            <w:cnfStyle w:val="001000000000"/>
             <w:tcW w:w="1495" w:type="dxa"/>
           </w:tcPr>
           <w:p/>
@@ -5172,7 +5173,7 @@
           </w:tcPr>
           <w:p>
             <w:pPr>
-              <w:cnfStyle w:val="000000000000" w:firstRow="0" w:lastRow="0" w:firstColumn="0" w:lastColumn="0" w:oddVBand="0" w:evenVBand="0" w:oddHBand="0" w:evenHBand="0" w:firstRowFirstColumn="0" w:firstRowLastColumn="0" w:lastRowFirstColumn="0" w:lastRowLastColumn="0"/>
+              <w:cnfStyle w:val="000000000000"/>
             </w:pPr>
           </w:p>
         </w:tc>
@@ -5182,7 +5183,7 @@
           </w:tcPr>
           <w:p>
             <w:pPr>
-              <w:cnfStyle w:val="000000000000" w:firstRow="0" w:lastRow="0" w:firstColumn="0" w:lastColumn="0" w:oddVBand="0" w:evenVBand="0" w:oddHBand="0" w:evenHBand="0" w:firstRowFirstColumn="0" w:firstRowLastColumn="0" w:lastRowFirstColumn="0" w:lastRowLastColumn="0"/>
+              <w:cnfStyle w:val="000000000000"/>
             </w:pPr>
           </w:p>
         </w:tc>
@@ -5192,7 +5193,7 @@
           </w:tcPr>
           <w:p>
             <w:pPr>
-              <w:cnfStyle w:val="000000000000" w:firstRow="0" w:lastRow="0" w:firstColumn="0" w:lastColumn="0" w:oddVBand="0" w:evenVBand="0" w:oddHBand="0" w:evenHBand="0" w:firstRowFirstColumn="0" w:firstRowLastColumn="0" w:lastRowFirstColumn="0" w:lastRowLastColumn="0"/>
+              <w:cnfStyle w:val="000000000000"/>
             </w:pPr>
           </w:p>
         </w:tc>
@@ -5202,7 +5203,7 @@
           </w:tcPr>
           <w:p>
             <w:pPr>
-              <w:cnfStyle w:val="000000000000" w:firstRow="0" w:lastRow="0" w:firstColumn="0" w:lastColumn="0" w:oddVBand="0" w:evenVBand="0" w:oddHBand="0" w:evenHBand="0" w:firstRowFirstColumn="0" w:firstRowLastColumn="0" w:lastRowFirstColumn="0" w:lastRowLastColumn="0"/>
+              <w:cnfStyle w:val="000000000000"/>
             </w:pPr>
           </w:p>
         </w:tc>
@@ -5213,7 +5214,7 @@
         </w:trPr>
         <w:tc>
           <w:tcPr>
-            <w:cnfStyle w:val="001000000000" w:firstRow="0" w:lastRow="0" w:firstColumn="1" w:lastColumn="0" w:oddVBand="0" w:evenVBand="0" w:oddHBand="0" w:evenHBand="0" w:firstRowFirstColumn="0" w:firstRowLastColumn="0" w:lastRowFirstColumn="0" w:lastRowLastColumn="0"/>
+            <w:cnfStyle w:val="001000000000"/>
             <w:tcW w:w="1495" w:type="dxa"/>
           </w:tcPr>
           <w:p/>
@@ -5224,7 +5225,7 @@
           </w:tcPr>
           <w:p>
             <w:pPr>
-              <w:cnfStyle w:val="000000000000" w:firstRow="0" w:lastRow="0" w:firstColumn="0" w:lastColumn="0" w:oddVBand="0" w:evenVBand="0" w:oddHBand="0" w:evenHBand="0" w:firstRowFirstColumn="0" w:firstRowLastColumn="0" w:lastRowFirstColumn="0" w:lastRowLastColumn="0"/>
+              <w:cnfStyle w:val="000000000000"/>
             </w:pPr>
           </w:p>
         </w:tc>
@@ -5234,7 +5235,7 @@
           </w:tcPr>
           <w:p>
             <w:pPr>
-              <w:cnfStyle w:val="000000000000" w:firstRow="0" w:lastRow="0" w:firstColumn="0" w:lastColumn="0" w:oddVBand="0" w:evenVBand="0" w:oddHBand="0" w:evenHBand="0" w:firstRowFirstColumn="0" w:firstRowLastColumn="0" w:lastRowFirstColumn="0" w:lastRowLastColumn="0"/>
+              <w:cnfStyle w:val="000000000000"/>
             </w:pPr>
           </w:p>
         </w:tc>
@@ -5244,7 +5245,7 @@
           </w:tcPr>
           <w:p>
             <w:pPr>
-              <w:cnfStyle w:val="000000000000" w:firstRow="0" w:lastRow="0" w:firstColumn="0" w:lastColumn="0" w:oddVBand="0" w:evenVBand="0" w:oddHBand="0" w:evenHBand="0" w:firstRowFirstColumn="0" w:firstRowLastColumn="0" w:lastRowFirstColumn="0" w:lastRowLastColumn="0"/>
+              <w:cnfStyle w:val="000000000000"/>
             </w:pPr>
           </w:p>
         </w:tc>
@@ -5254,7 +5255,7 @@
           </w:tcPr>
           <w:p>
             <w:pPr>
-              <w:cnfStyle w:val="000000000000" w:firstRow="0" w:lastRow="0" w:firstColumn="0" w:lastColumn="0" w:oddVBand="0" w:evenVBand="0" w:oddHBand="0" w:evenHBand="0" w:firstRowFirstColumn="0" w:firstRowLastColumn="0" w:lastRowFirstColumn="0" w:lastRowLastColumn="0"/>
+              <w:cnfStyle w:val="000000000000"/>
             </w:pPr>
           </w:p>
         </w:tc>
@@ -5265,7 +5266,7 @@
         </w:trPr>
         <w:tc>
           <w:tcPr>
-            <w:cnfStyle w:val="001000000000" w:firstRow="0" w:lastRow="0" w:firstColumn="1" w:lastColumn="0" w:oddVBand="0" w:evenVBand="0" w:oddHBand="0" w:evenHBand="0" w:firstRowFirstColumn="0" w:firstRowLastColumn="0" w:lastRowFirstColumn="0" w:lastRowLastColumn="0"/>
+            <w:cnfStyle w:val="001000000000"/>
             <w:tcW w:w="1495" w:type="dxa"/>
           </w:tcPr>
           <w:p/>
@@ -5276,7 +5277,7 @@
           </w:tcPr>
           <w:p>
             <w:pPr>
-              <w:cnfStyle w:val="000000000000" w:firstRow="0" w:lastRow="0" w:firstColumn="0" w:lastColumn="0" w:oddVBand="0" w:evenVBand="0" w:oddHBand="0" w:evenHBand="0" w:firstRowFirstColumn="0" w:firstRowLastColumn="0" w:lastRowFirstColumn="0" w:lastRowLastColumn="0"/>
+              <w:cnfStyle w:val="000000000000"/>
             </w:pPr>
           </w:p>
         </w:tc>
@@ -5286,7 +5287,7 @@
           </w:tcPr>
           <w:p>
             <w:pPr>
-              <w:cnfStyle w:val="000000000000" w:firstRow="0" w:lastRow="0" w:firstColumn="0" w:lastColumn="0" w:oddVBand="0" w:evenVBand="0" w:oddHBand="0" w:evenHBand="0" w:firstRowFirstColumn="0" w:firstRowLastColumn="0" w:lastRowFirstColumn="0" w:lastRowLastColumn="0"/>
+              <w:cnfStyle w:val="000000000000"/>
             </w:pPr>
           </w:p>
         </w:tc>
@@ -5296,7 +5297,7 @@
           </w:tcPr>
           <w:p>
             <w:pPr>
-              <w:cnfStyle w:val="000000000000" w:firstRow="0" w:lastRow="0" w:firstColumn="0" w:lastColumn="0" w:oddVBand="0" w:evenVBand="0" w:oddHBand="0" w:evenHBand="0" w:firstRowFirstColumn="0" w:firstRowLastColumn="0" w:lastRowFirstColumn="0" w:lastRowLastColumn="0"/>
+              <w:cnfStyle w:val="000000000000"/>
             </w:pPr>
           </w:p>
         </w:tc>
@@ -5306,7 +5307,7 @@
           </w:tcPr>
           <w:p>
             <w:pPr>
-              <w:cnfStyle w:val="000000000000" w:firstRow="0" w:lastRow="0" w:firstColumn="0" w:lastColumn="0" w:oddVBand="0" w:evenVBand="0" w:oddHBand="0" w:evenHBand="0" w:firstRowFirstColumn="0" w:firstRowLastColumn="0" w:lastRowFirstColumn="0" w:lastRowLastColumn="0"/>
+              <w:cnfStyle w:val="000000000000"/>
             </w:pPr>
           </w:p>
         </w:tc>
@@ -5317,7 +5318,7 @@
         </w:trPr>
         <w:tc>
           <w:tcPr>
-            <w:cnfStyle w:val="001000000000" w:firstRow="0" w:lastRow="0" w:firstColumn="1" w:lastColumn="0" w:oddVBand="0" w:evenVBand="0" w:oddHBand="0" w:evenHBand="0" w:firstRowFirstColumn="0" w:firstRowLastColumn="0" w:lastRowFirstColumn="0" w:lastRowLastColumn="0"/>
+            <w:cnfStyle w:val="001000000000"/>
             <w:tcW w:w="1495" w:type="dxa"/>
           </w:tcPr>
           <w:p/>
@@ -5328,7 +5329,7 @@
           </w:tcPr>
           <w:p>
             <w:pPr>
-              <w:cnfStyle w:val="000000000000" w:firstRow="0" w:lastRow="0" w:firstColumn="0" w:lastColumn="0" w:oddVBand="0" w:evenVBand="0" w:oddHBand="0" w:evenHBand="0" w:firstRowFirstColumn="0" w:firstRowLastColumn="0" w:lastRowFirstColumn="0" w:lastRowLastColumn="0"/>
+              <w:cnfStyle w:val="000000000000"/>
             </w:pPr>
           </w:p>
         </w:tc>
@@ -5338,7 +5339,7 @@
           </w:tcPr>
           <w:p>
             <w:pPr>
-              <w:cnfStyle w:val="000000000000" w:firstRow="0" w:lastRow="0" w:firstColumn="0" w:lastColumn="0" w:oddVBand="0" w:evenVBand="0" w:oddHBand="0" w:evenHBand="0" w:firstRowFirstColumn="0" w:firstRowLastColumn="0" w:lastRowFirstColumn="0" w:lastRowLastColumn="0"/>
+              <w:cnfStyle w:val="000000000000"/>
             </w:pPr>
           </w:p>
         </w:tc>
@@ -5348,7 +5349,7 @@
           </w:tcPr>
           <w:p>
             <w:pPr>
-              <w:cnfStyle w:val="000000000000" w:firstRow="0" w:lastRow="0" w:firstColumn="0" w:lastColumn="0" w:oddVBand="0" w:evenVBand="0" w:oddHBand="0" w:evenHBand="0" w:firstRowFirstColumn="0" w:firstRowLastColumn="0" w:lastRowFirstColumn="0" w:lastRowLastColumn="0"/>
+              <w:cnfStyle w:val="000000000000"/>
             </w:pPr>
           </w:p>
         </w:tc>
@@ -5358,7 +5359,7 @@
           </w:tcPr>
           <w:p>
             <w:pPr>
-              <w:cnfStyle w:val="000000000000" w:firstRow="0" w:lastRow="0" w:firstColumn="0" w:lastColumn="0" w:oddVBand="0" w:evenVBand="0" w:oddHBand="0" w:evenHBand="0" w:firstRowFirstColumn="0" w:firstRowLastColumn="0" w:lastRowFirstColumn="0" w:lastRowLastColumn="0"/>
+              <w:cnfStyle w:val="000000000000"/>
             </w:pPr>
           </w:p>
         </w:tc>
@@ -5366,7 +5367,7 @@
       <w:tr>
         <w:tc>
           <w:tcPr>
-            <w:cnfStyle w:val="001000000000" w:firstRow="0" w:lastRow="0" w:firstColumn="1" w:lastColumn="0" w:oddVBand="0" w:evenVBand="0" w:oddHBand="0" w:evenHBand="0" w:firstRowFirstColumn="0" w:firstRowLastColumn="0" w:lastRowFirstColumn="0" w:lastRowLastColumn="0"/>
+            <w:cnfStyle w:val="001000000000"/>
             <w:tcW w:w="1495" w:type="dxa"/>
           </w:tcPr>
           <w:p/>
@@ -5377,7 +5378,7 @@
           </w:tcPr>
           <w:p>
             <w:pPr>
-              <w:cnfStyle w:val="000000000000" w:firstRow="0" w:lastRow="0" w:firstColumn="0" w:lastColumn="0" w:oddVBand="0" w:evenVBand="0" w:oddHBand="0" w:evenHBand="0" w:firstRowFirstColumn="0" w:firstRowLastColumn="0" w:lastRowFirstColumn="0" w:lastRowLastColumn="0"/>
+              <w:cnfStyle w:val="000000000000"/>
             </w:pPr>
           </w:p>
         </w:tc>
@@ -5387,7 +5388,7 @@
           </w:tcPr>
           <w:p>
             <w:pPr>
-              <w:cnfStyle w:val="000000000000" w:firstRow="0" w:lastRow="0" w:firstColumn="0" w:lastColumn="0" w:oddVBand="0" w:evenVBand="0" w:oddHBand="0" w:evenHBand="0" w:firstRowFirstColumn="0" w:firstRowLastColumn="0" w:lastRowFirstColumn="0" w:lastRowLastColumn="0"/>
+              <w:cnfStyle w:val="000000000000"/>
             </w:pPr>
           </w:p>
         </w:tc>
@@ -5397,7 +5398,7 @@
           </w:tcPr>
           <w:p>
             <w:pPr>
-              <w:cnfStyle w:val="000000000000" w:firstRow="0" w:lastRow="0" w:firstColumn="0" w:lastColumn="0" w:oddVBand="0" w:evenVBand="0" w:oddHBand="0" w:evenHBand="0" w:firstRowFirstColumn="0" w:firstRowLastColumn="0" w:lastRowFirstColumn="0" w:lastRowLastColumn="0"/>
+              <w:cnfStyle w:val="000000000000"/>
             </w:pPr>
           </w:p>
         </w:tc>
@@ -5407,7 +5408,7 @@
           </w:tcPr>
           <w:p>
             <w:pPr>
-              <w:cnfStyle w:val="000000000000" w:firstRow="0" w:lastRow="0" w:firstColumn="0" w:lastColumn="0" w:oddVBand="0" w:evenVBand="0" w:oddHBand="0" w:evenHBand="0" w:firstRowFirstColumn="0" w:firstRowLastColumn="0" w:lastRowFirstColumn="0" w:lastRowLastColumn="0"/>
+              <w:cnfStyle w:val="000000000000"/>
             </w:pPr>
           </w:p>
         </w:tc>
@@ -5810,18 +5811,25 @@
     </w:p>
     <w:p>
       <w:pPr>
-        <w:rPr>
-          <w:rFonts w:ascii="Arial" w:hAnsi="Arial" w:cs="Arial"/>
-          <w:sz w:val="29"/>
-          <w:szCs w:val="29"/>
+        <w:pStyle w:val="ListParagraph"/>
+        <w:numPr>
+          <w:ilvl w:val="0"/>
+          <w:numId w:val="41"/>
+        </w:numPr>
+        <w:rPr>
+          <w:rFonts w:cs="Tahoma"/>
+          <w:i/>
+          <w:sz w:val="22"/>
+          <w:szCs w:val="22"/>
           <w:shd w:val="clear" w:color="auto" w:fill="FAF9F8"/>
         </w:rPr>
       </w:pPr>
       <w:r>
         <w:rPr>
-          <w:rFonts w:ascii="Arial" w:hAnsi="Arial" w:cs="Arial"/>
-          <w:sz w:val="29"/>
-          <w:szCs w:val="29"/>
+          <w:rFonts w:cs="Tahoma"/>
+          <w:i/>
+          <w:sz w:val="22"/>
+          <w:szCs w:val="22"/>
           <w:shd w:val="clear" w:color="auto" w:fill="FAF9F8"/>
         </w:rPr>
         <w:t>Khách hàng có</w:t>
@@ -5830,17 +5838,19 @@
     <w:p>
       <w:pPr>
         <w:rPr>
-          <w:rFonts w:ascii="Arial" w:hAnsi="Arial" w:cs="Arial"/>
-          <w:sz w:val="29"/>
-          <w:szCs w:val="29"/>
+          <w:rFonts w:cs="Tahoma"/>
+          <w:i/>
+          <w:sz w:val="22"/>
+          <w:szCs w:val="22"/>
           <w:shd w:val="clear" w:color="auto" w:fill="FAF9F8"/>
         </w:rPr>
       </w:pPr>
       <w:r>
         <w:rPr>
-          <w:rFonts w:ascii="Arial" w:hAnsi="Arial" w:cs="Arial"/>
-          <w:sz w:val="29"/>
-          <w:szCs w:val="29"/>
+          <w:rFonts w:cs="Tahoma"/>
+          <w:i/>
+          <w:sz w:val="22"/>
+          <w:szCs w:val="22"/>
           <w:shd w:val="clear" w:color="auto" w:fill="FAF9F8"/>
         </w:rPr>
         <w:t>•Một hệ 3 máy chủ vật lý được ảo hóa, và chia thành 5 máy chủ ảo</w:t>
@@ -5849,167 +5859,565 @@
     <w:p>
       <w:pPr>
         <w:rPr>
-          <w:rFonts w:ascii="Arial" w:hAnsi="Arial" w:cs="Arial"/>
-          <w:sz w:val="29"/>
-          <w:szCs w:val="29"/>
+          <w:rFonts w:cs="Tahoma"/>
+          <w:i/>
+          <w:sz w:val="22"/>
+          <w:szCs w:val="22"/>
           <w:shd w:val="clear" w:color="auto" w:fill="FAF9F8"/>
         </w:rPr>
       </w:pPr>
       <w:r>
         <w:rPr>
-          <w:rFonts w:ascii="Arial" w:hAnsi="Arial" w:cs="Arial"/>
-          <w:sz w:val="29"/>
-          <w:szCs w:val="29"/>
+          <w:rFonts w:cs="Tahoma"/>
+          <w:i/>
+          <w:sz w:val="22"/>
+          <w:szCs w:val="22"/>
           <w:shd w:val="clear" w:color="auto" w:fill="FAF9F8"/>
         </w:rPr>
-        <w:t>•Máy chủ ảoAD-DC</w:t>
-      </w:r>
-    </w:p>
-    <w:p>
-      <w:pPr>
-        <w:rPr>
-          <w:rFonts w:ascii="Arial" w:hAnsi="Arial" w:cs="Arial"/>
-          <w:sz w:val="29"/>
-          <w:szCs w:val="29"/>
+        <w:t>•Máy chủ ảo</w:t>
+      </w:r>
+      <w:r>
+        <w:rPr>
+          <w:rFonts w:cs="Tahoma"/>
+          <w:i/>
+          <w:sz w:val="22"/>
+          <w:szCs w:val="22"/>
           <w:shd w:val="clear" w:color="auto" w:fill="FAF9F8"/>
         </w:rPr>
-      </w:pPr>
-      <w:r>
-        <w:rPr>
-          <w:rFonts w:ascii="Arial" w:hAnsi="Arial" w:cs="Arial"/>
-          <w:sz w:val="29"/>
-          <w:szCs w:val="29"/>
+        <w:t xml:space="preserve"> </w:t>
+      </w:r>
+      <w:r>
+        <w:rPr>
+          <w:rFonts w:cs="Tahoma"/>
+          <w:i/>
+          <w:sz w:val="22"/>
+          <w:szCs w:val="22"/>
           <w:shd w:val="clear" w:color="auto" w:fill="FAF9F8"/>
         </w:rPr>
-        <w:t>•Máy chủ ảoLưu trữ</w:t>
-      </w:r>
-    </w:p>
-    <w:p>
-      <w:pPr>
-        <w:rPr>
-          <w:rFonts w:ascii="Arial" w:hAnsi="Arial" w:cs="Arial"/>
-          <w:sz w:val="29"/>
-          <w:szCs w:val="29"/>
+        <w:t>AD-DC</w:t>
+      </w:r>
+    </w:p>
+    <w:p>
+      <w:pPr>
+        <w:rPr>
+          <w:rFonts w:cs="Tahoma"/>
+          <w:i/>
+          <w:sz w:val="22"/>
+          <w:szCs w:val="22"/>
           <w:shd w:val="clear" w:color="auto" w:fill="FAF9F8"/>
         </w:rPr>
       </w:pPr>
       <w:r>
         <w:rPr>
-          <w:rFonts w:ascii="Arial" w:hAnsi="Arial" w:cs="Arial"/>
-          <w:sz w:val="29"/>
-          <w:szCs w:val="29"/>
+          <w:rFonts w:cs="Tahoma"/>
+          <w:i/>
+          <w:sz w:val="22"/>
+          <w:szCs w:val="22"/>
           <w:shd w:val="clear" w:color="auto" w:fill="FAF9F8"/>
         </w:rPr>
-        <w:t>•Máy chủ ảoEmail</w:t>
-      </w:r>
-    </w:p>
-    <w:p>
-      <w:pPr>
-        <w:rPr>
-          <w:rFonts w:ascii="Arial" w:hAnsi="Arial" w:cs="Arial"/>
-          <w:sz w:val="29"/>
-          <w:szCs w:val="29"/>
+        <w:t>•Máy chủ ảo</w:t>
+      </w:r>
+      <w:r>
+        <w:rPr>
+          <w:rFonts w:cs="Tahoma"/>
+          <w:i/>
+          <w:sz w:val="22"/>
+          <w:szCs w:val="22"/>
           <w:shd w:val="clear" w:color="auto" w:fill="FAF9F8"/>
         </w:rPr>
-      </w:pPr>
-      <w:r>
-        <w:rPr>
-          <w:rFonts w:ascii="Arial" w:hAnsi="Arial" w:cs="Arial"/>
-          <w:sz w:val="29"/>
-          <w:szCs w:val="29"/>
+        <w:t xml:space="preserve"> </w:t>
+      </w:r>
+      <w:r>
+        <w:rPr>
+          <w:rFonts w:cs="Tahoma"/>
+          <w:i/>
+          <w:sz w:val="22"/>
+          <w:szCs w:val="22"/>
           <w:shd w:val="clear" w:color="auto" w:fill="FAF9F8"/>
         </w:rPr>
+        <w:t>Lưu trữ</w:t>
+      </w:r>
+    </w:p>
+    <w:p>
+      <w:pPr>
+        <w:rPr>
+          <w:rFonts w:cs="Tahoma"/>
+          <w:i/>
+          <w:sz w:val="22"/>
+          <w:szCs w:val="22"/>
+          <w:shd w:val="clear" w:color="auto" w:fill="FAF9F8"/>
+        </w:rPr>
+      </w:pPr>
+      <w:r>
+        <w:rPr>
+          <w:rFonts w:cs="Tahoma"/>
+          <w:i/>
+          <w:sz w:val="22"/>
+          <w:szCs w:val="22"/>
+          <w:shd w:val="clear" w:color="auto" w:fill="FAF9F8"/>
+        </w:rPr>
+        <w:t>•Máy chủ ảo</w:t>
+      </w:r>
+      <w:r>
+        <w:rPr>
+          <w:rFonts w:cs="Tahoma"/>
+          <w:i/>
+          <w:sz w:val="22"/>
+          <w:szCs w:val="22"/>
+          <w:shd w:val="clear" w:color="auto" w:fill="FAF9F8"/>
+        </w:rPr>
+        <w:t xml:space="preserve"> </w:t>
+      </w:r>
+      <w:r>
+        <w:rPr>
+          <w:rFonts w:cs="Tahoma"/>
+          <w:i/>
+          <w:sz w:val="22"/>
+          <w:szCs w:val="22"/>
+          <w:shd w:val="clear" w:color="auto" w:fill="FAF9F8"/>
+        </w:rPr>
+        <w:t>Email</w:t>
+      </w:r>
+    </w:p>
+    <w:p>
+      <w:pPr>
+        <w:rPr>
+          <w:rFonts w:cs="Tahoma"/>
+          <w:i/>
+          <w:sz w:val="22"/>
+          <w:szCs w:val="22"/>
+          <w:shd w:val="clear" w:color="auto" w:fill="FAF9F8"/>
+        </w:rPr>
+      </w:pPr>
+      <w:r>
+        <w:rPr>
+          <w:rFonts w:cs="Tahoma"/>
+          <w:i/>
+          <w:sz w:val="22"/>
+          <w:szCs w:val="22"/>
+          <w:shd w:val="clear" w:color="auto" w:fill="FAF9F8"/>
+        </w:rPr>
+        <w:t>•Máy chủ ảo</w:t>
+      </w:r>
+      <w:r>
+        <w:rPr>
+          <w:rFonts w:cs="Tahoma"/>
+          <w:i/>
+          <w:sz w:val="22"/>
+          <w:szCs w:val="22"/>
+          <w:shd w:val="clear" w:color="auto" w:fill="FAF9F8"/>
+        </w:rPr>
+        <w:t xml:space="preserve"> </w:t>
+      </w:r>
+      <w:r>
+        <w:rPr>
+          <w:rFonts w:cs="Tahoma"/>
+          <w:i/>
+          <w:sz w:val="22"/>
+          <w:szCs w:val="22"/>
+          <w:shd w:val="clear" w:color="auto" w:fill="FAF9F8"/>
+        </w:rPr>
+        <w:t>cho</w:t>
+      </w:r>
+      <w:r>
+        <w:rPr>
+          <w:rFonts w:cs="Tahoma"/>
+          <w:i/>
+          <w:sz w:val="22"/>
+          <w:szCs w:val="22"/>
+          <w:shd w:val="clear" w:color="auto" w:fill="FAF9F8"/>
+        </w:rPr>
+        <w:t xml:space="preserve"> </w:t>
+      </w:r>
+      <w:r>
+        <w:rPr>
+          <w:rFonts w:cs="Tahoma"/>
+          <w:i/>
+          <w:sz w:val="22"/>
+          <w:szCs w:val="22"/>
+          <w:shd w:val="clear" w:color="auto" w:fill="FAF9F8"/>
+        </w:rPr>
+        <w:t>các</w:t>
+      </w:r>
+      <w:r>
+        <w:rPr>
+          <w:rFonts w:cs="Tahoma"/>
+          <w:i/>
+          <w:sz w:val="22"/>
+          <w:szCs w:val="22"/>
+          <w:shd w:val="clear" w:color="auto" w:fill="FAF9F8"/>
+        </w:rPr>
+        <w:t xml:space="preserve"> </w:t>
+      </w:r>
+      <w:r>
+        <w:rPr>
+          <w:rFonts w:cs="Tahoma"/>
+          <w:i/>
+          <w:sz w:val="22"/>
+          <w:szCs w:val="22"/>
+          <w:shd w:val="clear" w:color="auto" w:fill="FAF9F8"/>
+        </w:rPr>
+        <w:t>dịch</w:t>
+      </w:r>
+      <w:r>
+        <w:rPr>
+          <w:rFonts w:cs="Tahoma"/>
+          <w:i/>
+          <w:sz w:val="22"/>
+          <w:szCs w:val="22"/>
+          <w:shd w:val="clear" w:color="auto" w:fill="FAF9F8"/>
+        </w:rPr>
+        <w:t xml:space="preserve"> </w:t>
+      </w:r>
+      <w:r>
+        <w:rPr>
+          <w:rFonts w:cs="Tahoma"/>
+          <w:i/>
+          <w:sz w:val="22"/>
+          <w:szCs w:val="22"/>
+          <w:shd w:val="clear" w:color="auto" w:fill="FAF9F8"/>
+        </w:rPr>
+        <w:t>vụ</w:t>
+      </w:r>
+      <w:r>
+        <w:rPr>
+          <w:rFonts w:cs="Tahoma"/>
+          <w:i/>
+          <w:sz w:val="22"/>
+          <w:szCs w:val="22"/>
+          <w:shd w:val="clear" w:color="auto" w:fill="FAF9F8"/>
+        </w:rPr>
+        <w:t xml:space="preserve"> </w:t>
+      </w:r>
+      <w:r>
+        <w:rPr>
+          <w:rFonts w:cs="Tahoma"/>
+          <w:i/>
+          <w:sz w:val="22"/>
+          <w:szCs w:val="22"/>
+          <w:shd w:val="clear" w:color="auto" w:fill="FAF9F8"/>
+        </w:rPr>
+        <w:t>gia</w:t>
+      </w:r>
+      <w:r>
+        <w:rPr>
+          <w:rFonts w:cs="Tahoma"/>
+          <w:i/>
+          <w:sz w:val="22"/>
+          <w:szCs w:val="22"/>
+          <w:shd w:val="clear" w:color="auto" w:fill="FAF9F8"/>
+        </w:rPr>
+        <w:t xml:space="preserve"> </w:t>
+      </w:r>
+      <w:r>
+        <w:rPr>
+          <w:rFonts w:cs="Tahoma"/>
+          <w:i/>
+          <w:sz w:val="22"/>
+          <w:szCs w:val="22"/>
+          <w:shd w:val="clear" w:color="auto" w:fill="FAF9F8"/>
+        </w:rPr>
+        <w:t>tăng</w:t>
+      </w:r>
+      <w:r>
+        <w:rPr>
+          <w:rFonts w:cs="Tahoma"/>
+          <w:i/>
+          <w:sz w:val="22"/>
+          <w:szCs w:val="22"/>
+          <w:shd w:val="clear" w:color="auto" w:fill="FAF9F8"/>
+        </w:rPr>
+        <w:t xml:space="preserve"> </w:t>
+      </w:r>
+      <w:r>
+        <w:rPr>
+          <w:rFonts w:cs="Tahoma"/>
+          <w:i/>
+          <w:sz w:val="22"/>
+          <w:szCs w:val="22"/>
+          <w:shd w:val="clear" w:color="auto" w:fill="FAF9F8"/>
+        </w:rPr>
+        <w:t>nội</w:t>
+      </w:r>
+      <w:r>
+        <w:rPr>
+          <w:rFonts w:cs="Tahoma"/>
+          <w:i/>
+          <w:sz w:val="22"/>
+          <w:szCs w:val="22"/>
+          <w:shd w:val="clear" w:color="auto" w:fill="FAF9F8"/>
+        </w:rPr>
+        <w:t xml:space="preserve"> </w:t>
+      </w:r>
+      <w:r>
+        <w:rPr>
+          <w:rFonts w:cs="Tahoma"/>
+          <w:i/>
+          <w:sz w:val="22"/>
+          <w:szCs w:val="22"/>
+          <w:shd w:val="clear" w:color="auto" w:fill="FAF9F8"/>
+        </w:rPr>
+        <w:t>bộ</w:t>
+      </w:r>
+    </w:p>
+    <w:p>
+      <w:pPr>
+        <w:rPr>
+          <w:rFonts w:cs="Tahoma"/>
+          <w:i/>
+          <w:sz w:val="22"/>
+          <w:szCs w:val="22"/>
+          <w:shd w:val="clear" w:color="auto" w:fill="FAF9F8"/>
+        </w:rPr>
+      </w:pPr>
+      <w:r>
+        <w:rPr>
+          <w:rFonts w:cs="Tahoma"/>
+          <w:i/>
+          <w:sz w:val="22"/>
+          <w:szCs w:val="22"/>
+          <w:shd w:val="clear" w:color="auto" w:fill="FAF9F8"/>
+        </w:rPr>
+        <w:t>•Máy chủ ảo</w:t>
+      </w:r>
+      <w:r>
+        <w:rPr>
+          <w:rFonts w:cs="Tahoma"/>
+          <w:i/>
+          <w:sz w:val="22"/>
+          <w:szCs w:val="22"/>
+          <w:shd w:val="clear" w:color="auto" w:fill="FAF9F8"/>
+        </w:rPr>
+        <w:t xml:space="preserve"> </w:t>
+      </w:r>
+      <w:r>
+        <w:rPr>
+          <w:rFonts w:cs="Tahoma"/>
+          <w:i/>
+          <w:sz w:val="22"/>
+          <w:szCs w:val="22"/>
+          <w:shd w:val="clear" w:color="auto" w:fill="FAF9F8"/>
+        </w:rPr>
+        <w:t>kiểm soát</w:t>
+      </w:r>
+      <w:r>
+        <w:rPr>
+          <w:rFonts w:cs="Tahoma"/>
+          <w:i/>
+          <w:sz w:val="22"/>
+          <w:szCs w:val="22"/>
+          <w:shd w:val="clear" w:color="auto" w:fill="FAF9F8"/>
+        </w:rPr>
+        <w:t xml:space="preserve"> </w:t>
+      </w:r>
+      <w:r>
+        <w:rPr>
+          <w:rFonts w:cs="Tahoma"/>
+          <w:i/>
+          <w:sz w:val="22"/>
+          <w:szCs w:val="22"/>
+          <w:shd w:val="clear" w:color="auto" w:fill="FAF9F8"/>
+        </w:rPr>
+        <w:t>hệ</w:t>
+      </w:r>
+      <w:r>
+        <w:rPr>
+          <w:rFonts w:cs="Tahoma"/>
+          <w:i/>
+          <w:sz w:val="22"/>
+          <w:szCs w:val="22"/>
+          <w:shd w:val="clear" w:color="auto" w:fill="FAF9F8"/>
+        </w:rPr>
+        <w:t xml:space="preserve"> </w:t>
+      </w:r>
+      <w:r>
+        <w:rPr>
+          <w:rFonts w:cs="Tahoma"/>
+          <w:i/>
+          <w:sz w:val="22"/>
+          <w:szCs w:val="22"/>
+          <w:shd w:val="clear" w:color="auto" w:fill="FAF9F8"/>
+        </w:rPr>
+        <w:t>nhúng</w:t>
+      </w:r>
+      <w:r>
+        <w:rPr>
+          <w:rFonts w:cs="Tahoma"/>
+          <w:i/>
+          <w:sz w:val="22"/>
+          <w:szCs w:val="22"/>
+          <w:shd w:val="clear" w:color="auto" w:fill="FAF9F8"/>
+        </w:rPr>
+        <w:t xml:space="preserve"> </w:t>
+      </w:r>
+      <w:r>
+        <w:rPr>
+          <w:rFonts w:cs="Tahoma"/>
+          <w:i/>
+          <w:sz w:val="22"/>
+          <w:szCs w:val="22"/>
+          <w:shd w:val="clear" w:color="auto" w:fill="FAF9F8"/>
+        </w:rPr>
+        <w:t>tập</w:t>
+      </w:r>
+      <w:r>
+        <w:rPr>
+          <w:rFonts w:cs="Tahoma"/>
+          <w:i/>
+          <w:sz w:val="22"/>
+          <w:szCs w:val="22"/>
+          <w:shd w:val="clear" w:color="auto" w:fill="FAF9F8"/>
+        </w:rPr>
+        <w:t xml:space="preserve"> </w:t>
+      </w:r>
+      <w:r>
+        <w:rPr>
+          <w:rFonts w:cs="Tahoma"/>
+          <w:i/>
+          <w:sz w:val="22"/>
+          <w:szCs w:val="22"/>
+          <w:shd w:val="clear" w:color="auto" w:fill="FAF9F8"/>
+        </w:rPr>
+        <w:t>trung</w:t>
+      </w:r>
+    </w:p>
+    <w:p>
+      <w:pPr>
+        <w:rPr>
+          <w:rFonts w:cs="Tahoma"/>
+          <w:i/>
+          <w:sz w:val="22"/>
+          <w:szCs w:val="22"/>
+          <w:shd w:val="clear" w:color="auto" w:fill="FAF9F8"/>
+        </w:rPr>
+      </w:pPr>
+      <w:r>
+        <w:rPr>
+          <w:rFonts w:cs="Tahoma"/>
+          <w:i/>
+          <w:sz w:val="22"/>
+          <w:szCs w:val="22"/>
+          <w:shd w:val="clear" w:color="auto" w:fill="FAF9F8"/>
+        </w:rPr>
         <w:lastRenderedPageBreak/>
-        <w:t>•Máy chủ ảochocácdịchvụgiatăngnộibộ</w:t>
-      </w:r>
-    </w:p>
-    <w:p>
-      <w:pPr>
-        <w:rPr>
-          <w:rFonts w:ascii="Arial" w:hAnsi="Arial" w:cs="Arial"/>
-          <w:sz w:val="29"/>
-          <w:szCs w:val="29"/>
+        <w:t>•2 đường</w:t>
+      </w:r>
+      <w:r>
+        <w:rPr>
+          <w:rFonts w:cs="Tahoma"/>
+          <w:i/>
+          <w:sz w:val="22"/>
+          <w:szCs w:val="22"/>
           <w:shd w:val="clear" w:color="auto" w:fill="FAF9F8"/>
         </w:rPr>
-      </w:pPr>
-      <w:r>
-        <w:rPr>
-          <w:rFonts w:ascii="Arial" w:hAnsi="Arial" w:cs="Arial"/>
-          <w:sz w:val="29"/>
-          <w:szCs w:val="29"/>
+        <w:t xml:space="preserve"> </w:t>
+      </w:r>
+      <w:r>
+        <w:rPr>
+          <w:rFonts w:cs="Tahoma"/>
+          <w:i/>
+          <w:sz w:val="22"/>
+          <w:szCs w:val="22"/>
           <w:shd w:val="clear" w:color="auto" w:fill="FAF9F8"/>
         </w:rPr>
-        <w:t>•Máy chủ ảokiểm soáthệnhúngtậptrung</w:t>
-      </w:r>
-    </w:p>
-    <w:p>
-      <w:pPr>
-        <w:rPr>
-          <w:rFonts w:ascii="Arial" w:hAnsi="Arial" w:cs="Arial"/>
-          <w:sz w:val="29"/>
-          <w:szCs w:val="29"/>
+        <w:t>internet song hành</w:t>
+      </w:r>
+      <w:r>
+        <w:rPr>
+          <w:rFonts w:cs="Tahoma"/>
+          <w:i/>
+          <w:sz w:val="22"/>
+          <w:szCs w:val="22"/>
           <w:shd w:val="clear" w:color="auto" w:fill="FAF9F8"/>
         </w:rPr>
-      </w:pPr>
-      <w:r>
-        <w:rPr>
-          <w:rFonts w:ascii="Arial" w:hAnsi="Arial" w:cs="Arial"/>
-          <w:sz w:val="29"/>
-          <w:szCs w:val="29"/>
+        <w:t xml:space="preserve">-&gt;cân </w:t>
+      </w:r>
+      <w:r>
+        <w:rPr>
+          <w:rFonts w:cs="Tahoma"/>
+          <w:i/>
+          <w:sz w:val="22"/>
+          <w:szCs w:val="22"/>
           <w:shd w:val="clear" w:color="auto" w:fill="FAF9F8"/>
         </w:rPr>
-        <w:t>•2 đườnginternet song hành</w:t>
-      </w:r>
-      <w:r>
-        <w:rPr>
-          <w:rFonts w:ascii="Arial" w:hAnsi="Arial" w:cs="Arial"/>
-          <w:sz w:val="29"/>
-          <w:szCs w:val="29"/>
+        <w:t>bằng tải+ tường</w:t>
+      </w:r>
+      <w:r>
+        <w:rPr>
+          <w:rFonts w:cs="Tahoma"/>
+          <w:i/>
+          <w:sz w:val="22"/>
+          <w:szCs w:val="22"/>
           <w:shd w:val="clear" w:color="auto" w:fill="FAF9F8"/>
         </w:rPr>
-        <w:t xml:space="preserve">-&gt;cân </w:t>
-      </w:r>
-      <w:r>
-        <w:rPr>
-          <w:rFonts w:ascii="Arial" w:hAnsi="Arial" w:cs="Arial"/>
-          <w:sz w:val="29"/>
-          <w:szCs w:val="29"/>
+        <w:t xml:space="preserve"> </w:t>
+      </w:r>
+      <w:r>
+        <w:rPr>
+          <w:rFonts w:cs="Tahoma"/>
+          <w:i/>
+          <w:sz w:val="22"/>
+          <w:szCs w:val="22"/>
           <w:shd w:val="clear" w:color="auto" w:fill="FAF9F8"/>
         </w:rPr>
-        <w:t>bằng tải+ tườnglửa</w:t>
-      </w:r>
-      <w:r>
-        <w:rPr>
-          <w:rFonts w:ascii="Arial" w:hAnsi="Arial" w:cs="Arial"/>
-          <w:sz w:val="29"/>
-          <w:szCs w:val="29"/>
+        <w:t>lửa</w:t>
+      </w:r>
+      <w:r>
+        <w:rPr>
+          <w:rFonts w:cs="Tahoma"/>
+          <w:i/>
+          <w:sz w:val="22"/>
+          <w:szCs w:val="22"/>
           <w:shd w:val="clear" w:color="auto" w:fill="FAF9F8"/>
         </w:rPr>
         <w:t>-&gt;</w:t>
       </w:r>
       <w:r>
         <w:rPr>
-          <w:rFonts w:ascii="Arial" w:hAnsi="Arial" w:cs="Arial"/>
-          <w:sz w:val="29"/>
-          <w:szCs w:val="29"/>
+          <w:rFonts w:cs="Tahoma"/>
+          <w:i/>
+          <w:sz w:val="22"/>
+          <w:szCs w:val="22"/>
           <w:shd w:val="clear" w:color="auto" w:fill="FAF9F8"/>
         </w:rPr>
-        <w:t xml:space="preserve">1x switch mạnglayer 3 </w:t>
-      </w:r>
-      <w:r>
-        <w:rPr>
-          <w:rFonts w:ascii="Arial" w:hAnsi="Arial" w:cs="Arial"/>
-          <w:sz w:val="29"/>
-          <w:szCs w:val="29"/>
+        <w:t>1x switch mạng</w:t>
+      </w:r>
+      <w:r>
+        <w:rPr>
+          <w:rFonts w:cs="Tahoma"/>
+          <w:i/>
+          <w:sz w:val="22"/>
+          <w:szCs w:val="22"/>
           <w:shd w:val="clear" w:color="auto" w:fill="FAF9F8"/>
         </w:rPr>
+        <w:t xml:space="preserve"> </w:t>
+      </w:r>
+      <w:r>
+        <w:rPr>
+          <w:rFonts w:cs="Tahoma"/>
+          <w:i/>
+          <w:sz w:val="22"/>
+          <w:szCs w:val="22"/>
+          <w:shd w:val="clear" w:color="auto" w:fill="FAF9F8"/>
+        </w:rPr>
+        <w:t xml:space="preserve">layer 3 </w:t>
+      </w:r>
+      <w:r>
+        <w:rPr>
+          <w:rFonts w:cs="Tahoma"/>
+          <w:i/>
+          <w:sz w:val="22"/>
+          <w:szCs w:val="22"/>
+          <w:shd w:val="clear" w:color="auto" w:fill="FAF9F8"/>
+        </w:rPr>
         <w:t>-&gt;</w:t>
       </w:r>
       <w:r>
         <w:rPr>
-          <w:rFonts w:ascii="Arial" w:hAnsi="Arial" w:cs="Arial"/>
-          <w:sz w:val="29"/>
-          <w:szCs w:val="29"/>
+          <w:rFonts w:cs="Tahoma"/>
+          <w:i/>
+          <w:sz w:val="22"/>
+          <w:szCs w:val="22"/>
           <w:shd w:val="clear" w:color="auto" w:fill="FAF9F8"/>
         </w:rPr>
         <w:t>4x switch layer 2 + 3x Access Point</w:t>
@@ -6017,79 +6425,311 @@
     </w:p>
     <w:p>
       <w:pPr>
-        <w:rPr>
-          <w:rFonts w:ascii="Arial" w:hAnsi="Arial" w:cs="Arial"/>
-          <w:sz w:val="29"/>
-          <w:szCs w:val="29"/>
+        <w:pStyle w:val="ListParagraph"/>
+        <w:numPr>
+          <w:ilvl w:val="0"/>
+          <w:numId w:val="41"/>
+        </w:numPr>
+        <w:rPr>
+          <w:rFonts w:cs="Tahoma"/>
+          <w:i/>
+          <w:sz w:val="22"/>
+          <w:szCs w:val="22"/>
           <w:shd w:val="clear" w:color="auto" w:fill="FAF9F8"/>
         </w:rPr>
       </w:pPr>
       <w:r>
         <w:rPr>
-          <w:rFonts w:ascii="Arial" w:hAnsi="Arial" w:cs="Arial"/>
-          <w:sz w:val="29"/>
-          <w:szCs w:val="29"/>
+          <w:rFonts w:cs="Tahoma"/>
+          <w:i/>
+          <w:sz w:val="22"/>
+          <w:szCs w:val="22"/>
           <w:shd w:val="clear" w:color="auto" w:fill="FAF9F8"/>
         </w:rPr>
-        <w:t>-Yêu cầu của khách:</w:t>
-      </w:r>
-    </w:p>
-    <w:p>
-      <w:pPr>
-        <w:rPr>
-          <w:rFonts w:ascii="Arial" w:hAnsi="Arial" w:cs="Arial"/>
-          <w:sz w:val="29"/>
-          <w:szCs w:val="29"/>
+        <w:t>Yêu cầu của khách:</w:t>
+      </w:r>
+    </w:p>
+    <w:p>
+      <w:pPr>
+        <w:pStyle w:val="ListParagraph"/>
+        <w:numPr>
+          <w:ilvl w:val="0"/>
+          <w:numId w:val="42"/>
+        </w:numPr>
+        <w:rPr>
+          <w:rFonts w:cs="Tahoma"/>
+          <w:i/>
+          <w:sz w:val="22"/>
+          <w:szCs w:val="22"/>
           <w:shd w:val="clear" w:color="auto" w:fill="FAF9F8"/>
         </w:rPr>
       </w:pPr>
       <w:r>
         <w:rPr>
-          <w:rFonts w:ascii="Arial" w:hAnsi="Arial" w:cs="Arial"/>
-          <w:sz w:val="29"/>
-          <w:szCs w:val="29"/>
+          <w:rFonts w:cs="Tahoma"/>
+          <w:i/>
+          <w:sz w:val="22"/>
+          <w:szCs w:val="22"/>
           <w:shd w:val="clear" w:color="auto" w:fill="FAF9F8"/>
         </w:rPr>
-        <w:t xml:space="preserve">+ Tạo một trang web </w:t>
-      </w:r>
-    </w:p>
-    <w:p>
-      <w:pPr>
-        <w:rPr>
-          <w:rFonts w:ascii="Arial" w:hAnsi="Arial" w:cs="Arial"/>
-          <w:sz w:val="29"/>
-          <w:szCs w:val="29"/>
+        <w:t xml:space="preserve">Xây dựng </w:t>
+      </w:r>
+      <w:r>
+        <w:rPr>
+          <w:rFonts w:cs="Tahoma"/>
+          <w:i/>
+          <w:sz w:val="22"/>
+          <w:szCs w:val="22"/>
           <w:shd w:val="clear" w:color="auto" w:fill="FAF9F8"/>
         </w:rPr>
-      </w:pPr>
-      <w:r>
-        <w:rPr>
-          <w:rFonts w:ascii="Arial" w:hAnsi="Arial" w:cs="Arial"/>
-          <w:sz w:val="29"/>
-          <w:szCs w:val="29"/>
+        <w:t xml:space="preserve">trang web </w:t>
+      </w:r>
+      <w:r>
+        <w:rPr>
+          <w:rFonts w:cs="Tahoma"/>
+          <w:i/>
+          <w:sz w:val="22"/>
+          <w:szCs w:val="22"/>
           <w:shd w:val="clear" w:color="auto" w:fill="FAF9F8"/>
         </w:rPr>
-        <w:t>+ Tạo hệ thống máy chủ</w:t>
-      </w:r>
-    </w:p>
-    <w:p>
-      <w:pPr>
-        <w:rPr>
-          <w:rFonts w:ascii="Arial" w:hAnsi="Arial" w:cs="Arial"/>
-          <w:sz w:val="29"/>
-          <w:szCs w:val="29"/>
+        <w:t>gồm các chức năng:</w:t>
+      </w:r>
+    </w:p>
+    <w:p>
+      <w:pPr>
+        <w:rPr>
+          <w:rFonts w:cs="Tahoma"/>
+          <w:i/>
+          <w:sz w:val="22"/>
+          <w:szCs w:val="22"/>
           <w:shd w:val="clear" w:color="auto" w:fill="FAF9F8"/>
         </w:rPr>
       </w:pPr>
       <w:r>
         <w:rPr>
-          <w:rFonts w:ascii="Arial" w:hAnsi="Arial" w:cs="Arial"/>
-          <w:sz w:val="29"/>
-          <w:szCs w:val="29"/>
+          <w:rFonts w:cs="Tahoma"/>
+          <w:i/>
+          <w:sz w:val="22"/>
+          <w:szCs w:val="22"/>
           <w:shd w:val="clear" w:color="auto" w:fill="FAF9F8"/>
         </w:rPr>
+        <w:t>+Tạo tài khoản người dùng</w:t>
+      </w:r>
+    </w:p>
+    <w:p>
+      <w:pPr>
+        <w:rPr>
+          <w:rFonts w:cs="Tahoma"/>
+          <w:i/>
+          <w:sz w:val="22"/>
+          <w:szCs w:val="22"/>
+          <w:shd w:val="clear" w:color="auto" w:fill="FAF9F8"/>
+        </w:rPr>
+      </w:pPr>
+      <w:r>
+        <w:rPr>
+          <w:rFonts w:cs="Tahoma"/>
+          <w:i/>
+          <w:sz w:val="22"/>
+          <w:szCs w:val="22"/>
+          <w:shd w:val="clear" w:color="auto" w:fill="FAF9F8"/>
+        </w:rPr>
+        <w:t>+ Đặt mua vé máy bay</w:t>
+      </w:r>
+    </w:p>
+    <w:p>
+      <w:pPr>
+        <w:rPr>
+          <w:rFonts w:cs="Tahoma"/>
+          <w:i/>
+          <w:sz w:val="22"/>
+          <w:szCs w:val="22"/>
+          <w:shd w:val="clear" w:color="auto" w:fill="FAF9F8"/>
+        </w:rPr>
+      </w:pPr>
+      <w:r>
+        <w:rPr>
+          <w:rFonts w:cs="Tahoma"/>
+          <w:i/>
+          <w:sz w:val="22"/>
+          <w:szCs w:val="22"/>
+          <w:shd w:val="clear" w:color="auto" w:fill="FAF9F8"/>
+        </w:rPr>
+        <w:t>+Tìm kiếm đặt phòng khách sạn</w:t>
+      </w:r>
+    </w:p>
+    <w:p>
+      <w:pPr>
+        <w:rPr>
+          <w:rFonts w:cs="Tahoma"/>
+          <w:i/>
+          <w:sz w:val="22"/>
+          <w:szCs w:val="22"/>
+          <w:shd w:val="clear" w:color="auto" w:fill="FAF9F8"/>
+        </w:rPr>
+      </w:pPr>
+      <w:r>
+        <w:rPr>
+          <w:rFonts w:cs="Tahoma"/>
+          <w:i/>
+          <w:sz w:val="22"/>
+          <w:szCs w:val="22"/>
+          <w:shd w:val="clear" w:color="auto" w:fill="FAF9F8"/>
+        </w:rPr>
+        <w:t>+ Combo tiết kiệm</w:t>
+      </w:r>
+    </w:p>
+    <w:p>
+      <w:pPr>
+        <w:rPr>
+          <w:rFonts w:cs="Tahoma"/>
+          <w:i/>
+          <w:sz w:val="22"/>
+          <w:szCs w:val="22"/>
+          <w:shd w:val="clear" w:color="auto" w:fill="FAF9F8"/>
+        </w:rPr>
+      </w:pPr>
+      <w:r>
+        <w:rPr>
+          <w:rFonts w:cs="Tahoma"/>
+          <w:i/>
+          <w:sz w:val="22"/>
+          <w:szCs w:val="22"/>
+          <w:shd w:val="clear" w:color="auto" w:fill="FAF9F8"/>
+        </w:rPr>
+        <w:t>+ Đưa đón sân bay</w:t>
+      </w:r>
+    </w:p>
+    <w:p>
+      <w:pPr>
+        <w:rPr>
+          <w:rFonts w:cs="Tahoma"/>
+          <w:i/>
+          <w:sz w:val="22"/>
+          <w:szCs w:val="22"/>
+          <w:shd w:val="clear" w:color="auto" w:fill="FAF9F8"/>
+        </w:rPr>
+      </w:pPr>
+      <w:r>
+        <w:rPr>
+          <w:rFonts w:cs="Tahoma"/>
+          <w:i/>
+          <w:sz w:val="22"/>
+          <w:szCs w:val="22"/>
+          <w:shd w:val="clear" w:color="auto" w:fill="FAF9F8"/>
+        </w:rPr>
+        <w:t>+ Xperience</w:t>
+      </w:r>
+    </w:p>
+    <w:p>
+      <w:pPr>
+        <w:rPr>
+          <w:rFonts w:cs="Tahoma"/>
+          <w:i/>
+          <w:sz w:val="22"/>
+          <w:szCs w:val="22"/>
+          <w:shd w:val="clear" w:color="auto" w:fill="FAF9F8"/>
+        </w:rPr>
+      </w:pPr>
+      <w:r>
+        <w:rPr>
+          <w:rFonts w:cs="Tahoma"/>
+          <w:i/>
+          <w:sz w:val="22"/>
+          <w:szCs w:val="22"/>
+          <w:shd w:val="clear" w:color="auto" w:fill="FAF9F8"/>
+        </w:rPr>
+        <w:t>+ JR Pass</w:t>
+      </w:r>
+    </w:p>
+    <w:p>
+      <w:pPr>
+        <w:rPr>
+          <w:rFonts w:cs="Tahoma"/>
+          <w:i/>
+          <w:sz w:val="22"/>
+          <w:szCs w:val="22"/>
+          <w:shd w:val="clear" w:color="auto" w:fill="FAF9F8"/>
+        </w:rPr>
+      </w:pPr>
+      <w:r>
+        <w:rPr>
+          <w:rFonts w:cs="Tahoma"/>
+          <w:i/>
+          <w:sz w:val="22"/>
+          <w:szCs w:val="22"/>
+          <w:shd w:val="clear" w:color="auto" w:fill="FAF9F8"/>
+        </w:rPr>
         <w:t xml:space="preserve">+ </w:t>
       </w:r>
+      <w:r>
+        <w:rPr>
+          <w:rFonts w:cs="Tahoma"/>
+          <w:i/>
+          <w:sz w:val="22"/>
+          <w:szCs w:val="22"/>
+          <w:shd w:val="clear" w:color="auto" w:fill="FAF9F8"/>
+        </w:rPr>
+        <w:t>Hộp thư hỗ trợ</w:t>
+      </w:r>
+    </w:p>
+    <w:p>
+      <w:pPr>
+        <w:rPr>
+          <w:rFonts w:cs="Tahoma"/>
+          <w:i/>
+          <w:sz w:val="22"/>
+          <w:szCs w:val="22"/>
+          <w:shd w:val="clear" w:color="auto" w:fill="FAF9F8"/>
+        </w:rPr>
+      </w:pPr>
+      <w:r>
+        <w:rPr>
+          <w:rFonts w:cs="Tahoma"/>
+          <w:i/>
+          <w:sz w:val="22"/>
+          <w:szCs w:val="22"/>
+          <w:shd w:val="clear" w:color="auto" w:fill="FAF9F8"/>
+        </w:rPr>
+        <w:t>+Thanh toán online( nội tệ , ngoại tệ)</w:t>
+      </w:r>
+    </w:p>
+    <w:p>
+      <w:pPr>
+        <w:pStyle w:val="ListParagraph"/>
+        <w:numPr>
+          <w:ilvl w:val="0"/>
+          <w:numId w:val="42"/>
+        </w:numPr>
+        <w:rPr>
+          <w:rFonts w:cs="Tahoma"/>
+          <w:i/>
+          <w:sz w:val="22"/>
+          <w:szCs w:val="22"/>
+          <w:shd w:val="clear" w:color="auto" w:fill="FAF9F8"/>
+        </w:rPr>
+      </w:pPr>
+      <w:r>
+        <w:rPr>
+          <w:rFonts w:cs="Tahoma"/>
+          <w:i/>
+          <w:sz w:val="22"/>
+          <w:szCs w:val="22"/>
+          <w:shd w:val="clear" w:color="auto" w:fill="FAF9F8"/>
+        </w:rPr>
+        <w:t>Tạo hệ thống máy chủ</w:t>
+      </w:r>
+    </w:p>
+    <w:p>
+      <w:pPr>
+        <w:rPr>
+          <w:rFonts w:cs="Tahoma"/>
+          <w:i/>
+          <w:sz w:val="22"/>
+          <w:szCs w:val="22"/>
+          <w:shd w:val="clear" w:color="auto" w:fill="FAF9F8"/>
+        </w:rPr>
+      </w:pPr>
     </w:p>
     <w:p>
       <w:pPr>
@@ -6345,6 +6985,7 @@
       </w:pPr>
       <w:bookmarkStart w:id="18" w:name="_Toc25660395"/>
       <w:r>
+        <w:lastRenderedPageBreak/>
         <w:t>Ước lượng rủi ro</w:t>
       </w:r>
       <w:bookmarkEnd w:id="18"/>
@@ -6408,7 +7049,6 @@
         <w:rPr>
           <w:i/>
         </w:rPr>
-        <w:lastRenderedPageBreak/>
         <w:t>Chi phí kính doanh, quảng cáo, tiếp thị</w:t>
       </w:r>
     </w:p>
@@ -6780,6 +7420,7 @@
         </w:numPr>
       </w:pPr>
       <w:r>
+        <w:lastRenderedPageBreak/>
         <w:t>Khách hàng yêu cầu: “</w:t>
       </w:r>
       <w:r>
@@ -7105,8 +7746,8 @@
 </file>
 
 <file path=word/endnotes.xml><?xml version="1.0" encoding="utf-8"?>
-<w:endnotes xmlns:wpc="http://schemas.microsoft.com/office/word/2010/wordprocessingCanvas" xmlns:cx="http://schemas.microsoft.com/office/drawing/2014/chartex" xmlns:cx1="http://schemas.microsoft.com/office/drawing/2015/9/8/chartex" xmlns:cx2="http://schemas.microsoft.com/office/drawing/2015/10/21/chartex" xmlns:cx3="http://schemas.microsoft.com/office/drawing/2016/5/9/chartex" xmlns:cx4="http://schemas.microsoft.com/office/drawing/2016/5/10/chartex" xmlns:cx5="http://schemas.microsoft.com/office/drawing/2016/5/11/chartex" xmlns:cx6="http://schemas.microsoft.com/office/drawing/2016/5/12/chartex" xmlns:cx7="http://schemas.microsoft.com/office/drawing/2016/5/13/chartex" xmlns:cx8="http://schemas.microsoft.com/office/drawing/2016/5/14/chartex" xmlns:mc="http://schemas.openxmlformats.org/markup-compatibility/2006" xmlns:aink="http://schemas.microsoft.com/office/drawing/2016/ink" xmlns:am3d="http://schemas.microsoft.com/office/drawing/2017/model3d" xmlns:o="urn:schemas-microsoft-com:office:office" xmlns:r="http://schemas.openxmlformats.org/officeDocument/2006/relationships" xmlns:m="http://schemas.openxmlformats.org/officeDocument/2006/math" xmlns:v="urn:schemas-microsoft-com:vml" xmlns:wp14="http://schemas.microsoft.com/office/word/2010/wordprocessingDrawing" xmlns:wp="http://schemas.openxmlformats.org/drawingml/2006/wordprocessingDrawing" xmlns:w10="urn:schemas-microsoft-com:office:word" xmlns:w="http://schemas.openxmlformats.org/wordprocessingml/2006/main" xmlns:w14="http://schemas.microsoft.com/office/word/2010/wordml" xmlns:w15="http://schemas.microsoft.com/office/word/2012/wordml" xmlns:w16cid="http://schemas.microsoft.com/office/word/2016/wordml/cid" xmlns:w16se="http://schemas.microsoft.com/office/word/2015/wordml/symex" xmlns:wpg="http://schemas.microsoft.com/office/word/2010/wordprocessingGroup" xmlns:wpi="http://schemas.microsoft.com/office/word/2010/wordprocessingInk" xmlns:wne="http://schemas.microsoft.com/office/word/2006/wordml" xmlns:wps="http://schemas.microsoft.com/office/word/2010/wordprocessingShape" mc:Ignorable="w14 w15 w16se w16cid wp14">
-  <w:endnote w:type="separator" w:id="-1">
+<w:endnotes xmlns:ve="http://schemas.openxmlformats.org/markup-compatibility/2006" xmlns:o="urn:schemas-microsoft-com:office:office" xmlns:r="http://schemas.openxmlformats.org/officeDocument/2006/relationships" xmlns:m="http://schemas.openxmlformats.org/officeDocument/2006/math" xmlns:v="urn:schemas-microsoft-com:vml" xmlns:wp="http://schemas.openxmlformats.org/drawingml/2006/wordprocessingDrawing" xmlns:w10="urn:schemas-microsoft-com:office:word" xmlns:w="http://schemas.openxmlformats.org/wordprocessingml/2006/main" xmlns:wne="http://schemas.microsoft.com/office/word/2006/wordml">
+  <w:endnote w:type="separator" w:id="0">
     <w:p>
       <w:r>
         <w:separator/>
@@ -7114,7 +7755,7 @@
     </w:p>
     <w:p/>
   </w:endnote>
-  <w:endnote w:type="continuationSeparator" w:id="0">
+  <w:endnote w:type="continuationSeparator" w:id="1">
     <w:p>
       <w:r>
         <w:continuationSeparator/>
@@ -7126,7 +7767,7 @@
 </file>
 
 <file path=word/footer1.xml><?xml version="1.0" encoding="utf-8"?>
-<w:ftr xmlns:wpc="http://schemas.microsoft.com/office/word/2010/wordprocessingCanvas" xmlns:cx="http://schemas.microsoft.com/office/drawing/2014/chartex" xmlns:cx1="http://schemas.microsoft.com/office/drawing/2015/9/8/chartex" xmlns:cx2="http://schemas.microsoft.com/office/drawing/2015/10/21/chartex" xmlns:cx3="http://schemas.microsoft.com/office/drawing/2016/5/9/chartex" xmlns:cx4="http://schemas.microsoft.com/office/drawing/2016/5/10/chartex" xmlns:cx5="http://schemas.microsoft.com/office/drawing/2016/5/11/chartex" xmlns:cx6="http://schemas.microsoft.com/office/drawing/2016/5/12/chartex" xmlns:cx7="http://schemas.microsoft.com/office/drawing/2016/5/13/chartex" xmlns:cx8="http://schemas.microsoft.com/office/drawing/2016/5/14/chartex" xmlns:mc="http://schemas.openxmlformats.org/markup-compatibility/2006" xmlns:aink="http://schemas.microsoft.com/office/drawing/2016/ink" xmlns:am3d="http://schemas.microsoft.com/office/drawing/2017/model3d" xmlns:o="urn:schemas-microsoft-com:office:office" xmlns:r="http://schemas.openxmlformats.org/officeDocument/2006/relationships" xmlns:m="http://schemas.openxmlformats.org/officeDocument/2006/math" xmlns:v="urn:schemas-microsoft-com:vml" xmlns:wp14="http://schemas.microsoft.com/office/word/2010/wordprocessingDrawing" xmlns:wp="http://schemas.openxmlformats.org/drawingml/2006/wordprocessingDrawing" xmlns:w10="urn:schemas-microsoft-com:office:word" xmlns:w="http://schemas.openxmlformats.org/wordprocessingml/2006/main" xmlns:w14="http://schemas.microsoft.com/office/word/2010/wordml" xmlns:w15="http://schemas.microsoft.com/office/word/2012/wordml" xmlns:w16cid="http://schemas.microsoft.com/office/word/2016/wordml/cid" xmlns:w16se="http://schemas.microsoft.com/office/word/2015/wordml/symex" xmlns:wpg="http://schemas.microsoft.com/office/word/2010/wordprocessingGroup" xmlns:wpi="http://schemas.microsoft.com/office/word/2010/wordprocessingInk" xmlns:wne="http://schemas.microsoft.com/office/word/2006/wordml" xmlns:wps="http://schemas.microsoft.com/office/word/2010/wordprocessingShape" mc:Ignorable="w14 w15 w16se w16cid wp14">
+<w:ftr xmlns:ve="http://schemas.openxmlformats.org/markup-compatibility/2006" xmlns:o="urn:schemas-microsoft-com:office:office" xmlns:r="http://schemas.openxmlformats.org/officeDocument/2006/relationships" xmlns:m="http://schemas.openxmlformats.org/officeDocument/2006/math" xmlns:v="urn:schemas-microsoft-com:vml" xmlns:wp="http://schemas.openxmlformats.org/drawingml/2006/wordprocessingDrawing" xmlns:w10="urn:schemas-microsoft-com:office:word" xmlns:w="http://schemas.openxmlformats.org/wordprocessingml/2006/main" xmlns:wne="http://schemas.microsoft.com/office/word/2006/wordml">
   <w:p>
     <w:pPr>
       <w:pStyle w:val="Footer"/>
@@ -7204,7 +7845,7 @@
 </file>
 
 <file path=word/footer2.xml><?xml version="1.0" encoding="utf-8"?>
-<w:ftr xmlns:wpc="http://schemas.microsoft.com/office/word/2010/wordprocessingCanvas" xmlns:cx="http://schemas.microsoft.com/office/drawing/2014/chartex" xmlns:cx1="http://schemas.microsoft.com/office/drawing/2015/9/8/chartex" xmlns:cx2="http://schemas.microsoft.com/office/drawing/2015/10/21/chartex" xmlns:cx3="http://schemas.microsoft.com/office/drawing/2016/5/9/chartex" xmlns:cx4="http://schemas.microsoft.com/office/drawing/2016/5/10/chartex" xmlns:cx5="http://schemas.microsoft.com/office/drawing/2016/5/11/chartex" xmlns:cx6="http://schemas.microsoft.com/office/drawing/2016/5/12/chartex" xmlns:cx7="http://schemas.microsoft.com/office/drawing/2016/5/13/chartex" xmlns:cx8="http://schemas.microsoft.com/office/drawing/2016/5/14/chartex" xmlns:mc="http://schemas.openxmlformats.org/markup-compatibility/2006" xmlns:aink="http://schemas.microsoft.com/office/drawing/2016/ink" xmlns:am3d="http://schemas.microsoft.com/office/drawing/2017/model3d" xmlns:o="urn:schemas-microsoft-com:office:office" xmlns:r="http://schemas.openxmlformats.org/officeDocument/2006/relationships" xmlns:m="http://schemas.openxmlformats.org/officeDocument/2006/math" xmlns:v="urn:schemas-microsoft-com:vml" xmlns:wp14="http://schemas.microsoft.com/office/word/2010/wordprocessingDrawing" xmlns:wp="http://schemas.openxmlformats.org/drawingml/2006/wordprocessingDrawing" xmlns:w10="urn:schemas-microsoft-com:office:word" xmlns:w="http://schemas.openxmlformats.org/wordprocessingml/2006/main" xmlns:w14="http://schemas.microsoft.com/office/word/2010/wordml" xmlns:w15="http://schemas.microsoft.com/office/word/2012/wordml" xmlns:w16cid="http://schemas.microsoft.com/office/word/2016/wordml/cid" xmlns:w16se="http://schemas.microsoft.com/office/word/2015/wordml/symex" xmlns:wpg="http://schemas.microsoft.com/office/word/2010/wordprocessingGroup" xmlns:wpi="http://schemas.microsoft.com/office/word/2010/wordprocessingInk" xmlns:wne="http://schemas.microsoft.com/office/word/2006/wordml" xmlns:wps="http://schemas.microsoft.com/office/word/2010/wordprocessingShape" mc:Ignorable="w14 w15 w16se w16cid wp14">
+<w:ftr xmlns:ve="http://schemas.openxmlformats.org/markup-compatibility/2006" xmlns:o="urn:schemas-microsoft-com:office:office" xmlns:r="http://schemas.openxmlformats.org/officeDocument/2006/relationships" xmlns:m="http://schemas.openxmlformats.org/officeDocument/2006/math" xmlns:v="urn:schemas-microsoft-com:vml" xmlns:wp="http://schemas.openxmlformats.org/drawingml/2006/wordprocessingDrawing" xmlns:w10="urn:schemas-microsoft-com:office:word" xmlns:w="http://schemas.openxmlformats.org/wordprocessingml/2006/main" xmlns:wne="http://schemas.microsoft.com/office/word/2006/wordml">
   <w:p>
     <w:pPr>
       <w:pStyle w:val="Footer"/>
@@ -7379,14 +8020,14 @@
 </file>
 
 <file path=word/footer3.xml><?xml version="1.0" encoding="utf-8"?>
-<w:ftr xmlns:wpc="http://schemas.microsoft.com/office/word/2010/wordprocessingCanvas" xmlns:cx="http://schemas.microsoft.com/office/drawing/2014/chartex" xmlns:cx1="http://schemas.microsoft.com/office/drawing/2015/9/8/chartex" xmlns:cx2="http://schemas.microsoft.com/office/drawing/2015/10/21/chartex" xmlns:cx3="http://schemas.microsoft.com/office/drawing/2016/5/9/chartex" xmlns:cx4="http://schemas.microsoft.com/office/drawing/2016/5/10/chartex" xmlns:cx5="http://schemas.microsoft.com/office/drawing/2016/5/11/chartex" xmlns:cx6="http://schemas.microsoft.com/office/drawing/2016/5/12/chartex" xmlns:cx7="http://schemas.microsoft.com/office/drawing/2016/5/13/chartex" xmlns:cx8="http://schemas.microsoft.com/office/drawing/2016/5/14/chartex" xmlns:mc="http://schemas.openxmlformats.org/markup-compatibility/2006" xmlns:aink="http://schemas.microsoft.com/office/drawing/2016/ink" xmlns:am3d="http://schemas.microsoft.com/office/drawing/2017/model3d" xmlns:o="urn:schemas-microsoft-com:office:office" xmlns:r="http://schemas.openxmlformats.org/officeDocument/2006/relationships" xmlns:m="http://schemas.openxmlformats.org/officeDocument/2006/math" xmlns:v="urn:schemas-microsoft-com:vml" xmlns:wp14="http://schemas.microsoft.com/office/word/2010/wordprocessingDrawing" xmlns:wp="http://schemas.openxmlformats.org/drawingml/2006/wordprocessingDrawing" xmlns:w10="urn:schemas-microsoft-com:office:word" xmlns:w="http://schemas.openxmlformats.org/wordprocessingml/2006/main" xmlns:w14="http://schemas.microsoft.com/office/word/2010/wordml" xmlns:w15="http://schemas.microsoft.com/office/word/2012/wordml" xmlns:w16cid="http://schemas.microsoft.com/office/word/2016/wordml/cid" xmlns:w16se="http://schemas.microsoft.com/office/word/2015/wordml/symex" xmlns:wpg="http://schemas.microsoft.com/office/word/2010/wordprocessingGroup" xmlns:wpi="http://schemas.microsoft.com/office/word/2010/wordprocessingInk" xmlns:wne="http://schemas.microsoft.com/office/word/2006/wordml" xmlns:wps="http://schemas.microsoft.com/office/word/2010/wordprocessingShape" mc:Ignorable="w14 w15 w16se w16cid wp14">
+<w:ftr xmlns:ve="http://schemas.openxmlformats.org/markup-compatibility/2006" xmlns:o="urn:schemas-microsoft-com:office:office" xmlns:r="http://schemas.openxmlformats.org/officeDocument/2006/relationships" xmlns:m="http://schemas.openxmlformats.org/officeDocument/2006/math" xmlns:v="urn:schemas-microsoft-com:vml" xmlns:wp="http://schemas.openxmlformats.org/drawingml/2006/wordprocessingDrawing" xmlns:w10="urn:schemas-microsoft-com:office:word" xmlns:w="http://schemas.openxmlformats.org/wordprocessingml/2006/main" xmlns:wne="http://schemas.microsoft.com/office/word/2006/wordml">
   <w:p/>
   <w:p/>
 </w:ftr>
 </file>
 
 <file path=word/footer4.xml><?xml version="1.0" encoding="utf-8"?>
-<w:ftr xmlns:wpc="http://schemas.microsoft.com/office/word/2010/wordprocessingCanvas" xmlns:cx="http://schemas.microsoft.com/office/drawing/2014/chartex" xmlns:cx1="http://schemas.microsoft.com/office/drawing/2015/9/8/chartex" xmlns:cx2="http://schemas.microsoft.com/office/drawing/2015/10/21/chartex" xmlns:cx3="http://schemas.microsoft.com/office/drawing/2016/5/9/chartex" xmlns:cx4="http://schemas.microsoft.com/office/drawing/2016/5/10/chartex" xmlns:cx5="http://schemas.microsoft.com/office/drawing/2016/5/11/chartex" xmlns:cx6="http://schemas.microsoft.com/office/drawing/2016/5/12/chartex" xmlns:cx7="http://schemas.microsoft.com/office/drawing/2016/5/13/chartex" xmlns:cx8="http://schemas.microsoft.com/office/drawing/2016/5/14/chartex" xmlns:mc="http://schemas.openxmlformats.org/markup-compatibility/2006" xmlns:aink="http://schemas.microsoft.com/office/drawing/2016/ink" xmlns:am3d="http://schemas.microsoft.com/office/drawing/2017/model3d" xmlns:o="urn:schemas-microsoft-com:office:office" xmlns:r="http://schemas.openxmlformats.org/officeDocument/2006/relationships" xmlns:m="http://schemas.openxmlformats.org/officeDocument/2006/math" xmlns:v="urn:schemas-microsoft-com:vml" xmlns:wp14="http://schemas.microsoft.com/office/word/2010/wordprocessingDrawing" xmlns:wp="http://schemas.openxmlformats.org/drawingml/2006/wordprocessingDrawing" xmlns:w10="urn:schemas-microsoft-com:office:word" xmlns:w="http://schemas.openxmlformats.org/wordprocessingml/2006/main" xmlns:w14="http://schemas.microsoft.com/office/word/2010/wordml" xmlns:w15="http://schemas.microsoft.com/office/word/2012/wordml" xmlns:w16cid="http://schemas.microsoft.com/office/word/2016/wordml/cid" xmlns:w16se="http://schemas.microsoft.com/office/word/2015/wordml/symex" xmlns:wpg="http://schemas.microsoft.com/office/word/2010/wordprocessingGroup" xmlns:wpi="http://schemas.microsoft.com/office/word/2010/wordprocessingInk" xmlns:wne="http://schemas.microsoft.com/office/word/2006/wordml" xmlns:wps="http://schemas.microsoft.com/office/word/2010/wordprocessingShape" mc:Ignorable="w14 w15 w16se w16cid wp14">
+<w:ftr xmlns:ve="http://schemas.openxmlformats.org/markup-compatibility/2006" xmlns:o="urn:schemas-microsoft-com:office:office" xmlns:r="http://schemas.openxmlformats.org/officeDocument/2006/relationships" xmlns:m="http://schemas.openxmlformats.org/officeDocument/2006/math" xmlns:v="urn:schemas-microsoft-com:vml" xmlns:wp="http://schemas.openxmlformats.org/drawingml/2006/wordprocessingDrawing" xmlns:w10="urn:schemas-microsoft-com:office:word" xmlns:w="http://schemas.openxmlformats.org/wordprocessingml/2006/main" xmlns:wne="http://schemas.microsoft.com/office/word/2006/wordml">
   <w:p>
     <w:pPr>
       <w:pStyle w:val="Footer"/>
@@ -7498,7 +8139,7 @@
         <w:color w:val="C00000"/>
         <w:lang w:eastAsia="ar-SA" w:bidi="ar-SA"/>
       </w:rPr>
-      <w:t>11</w:t>
+      <w:t>12</w:t>
     </w:r>
     <w:r>
       <w:rPr>
@@ -7513,14 +8154,14 @@
 </file>
 
 <file path=word/footer5.xml><?xml version="1.0" encoding="utf-8"?>
-<w:ftr xmlns:wpc="http://schemas.microsoft.com/office/word/2010/wordprocessingCanvas" xmlns:cx="http://schemas.microsoft.com/office/drawing/2014/chartex" xmlns:cx1="http://schemas.microsoft.com/office/drawing/2015/9/8/chartex" xmlns:cx2="http://schemas.microsoft.com/office/drawing/2015/10/21/chartex" xmlns:cx3="http://schemas.microsoft.com/office/drawing/2016/5/9/chartex" xmlns:cx4="http://schemas.microsoft.com/office/drawing/2016/5/10/chartex" xmlns:cx5="http://schemas.microsoft.com/office/drawing/2016/5/11/chartex" xmlns:cx6="http://schemas.microsoft.com/office/drawing/2016/5/12/chartex" xmlns:cx7="http://schemas.microsoft.com/office/drawing/2016/5/13/chartex" xmlns:cx8="http://schemas.microsoft.com/office/drawing/2016/5/14/chartex" xmlns:mc="http://schemas.openxmlformats.org/markup-compatibility/2006" xmlns:aink="http://schemas.microsoft.com/office/drawing/2016/ink" xmlns:am3d="http://schemas.microsoft.com/office/drawing/2017/model3d" xmlns:o="urn:schemas-microsoft-com:office:office" xmlns:r="http://schemas.openxmlformats.org/officeDocument/2006/relationships" xmlns:m="http://schemas.openxmlformats.org/officeDocument/2006/math" xmlns:v="urn:schemas-microsoft-com:vml" xmlns:wp14="http://schemas.microsoft.com/office/word/2010/wordprocessingDrawing" xmlns:wp="http://schemas.openxmlformats.org/drawingml/2006/wordprocessingDrawing" xmlns:w10="urn:schemas-microsoft-com:office:word" xmlns:w="http://schemas.openxmlformats.org/wordprocessingml/2006/main" xmlns:w14="http://schemas.microsoft.com/office/word/2010/wordml" xmlns:w15="http://schemas.microsoft.com/office/word/2012/wordml" xmlns:w16cid="http://schemas.microsoft.com/office/word/2016/wordml/cid" xmlns:w16se="http://schemas.microsoft.com/office/word/2015/wordml/symex" xmlns:wpg="http://schemas.microsoft.com/office/word/2010/wordprocessingGroup" xmlns:wpi="http://schemas.microsoft.com/office/word/2010/wordprocessingInk" xmlns:wne="http://schemas.microsoft.com/office/word/2006/wordml" xmlns:wps="http://schemas.microsoft.com/office/word/2010/wordprocessingShape" mc:Ignorable="w14 w15 w16se w16cid wp14">
+<w:ftr xmlns:ve="http://schemas.openxmlformats.org/markup-compatibility/2006" xmlns:o="urn:schemas-microsoft-com:office:office" xmlns:r="http://schemas.openxmlformats.org/officeDocument/2006/relationships" xmlns:m="http://schemas.openxmlformats.org/officeDocument/2006/math" xmlns:v="urn:schemas-microsoft-com:vml" xmlns:wp="http://schemas.openxmlformats.org/drawingml/2006/wordprocessingDrawing" xmlns:w10="urn:schemas-microsoft-com:office:word" xmlns:w="http://schemas.openxmlformats.org/wordprocessingml/2006/main" xmlns:wne="http://schemas.microsoft.com/office/word/2006/wordml">
   <w:p/>
 </w:ftr>
 </file>
 
 <file path=word/footnotes.xml><?xml version="1.0" encoding="utf-8"?>
-<w:footnotes xmlns:wpc="http://schemas.microsoft.com/office/word/2010/wordprocessingCanvas" xmlns:cx="http://schemas.microsoft.com/office/drawing/2014/chartex" xmlns:cx1="http://schemas.microsoft.com/office/drawing/2015/9/8/chartex" xmlns:cx2="http://schemas.microsoft.com/office/drawing/2015/10/21/chartex" xmlns:cx3="http://schemas.microsoft.com/office/drawing/2016/5/9/chartex" xmlns:cx4="http://schemas.microsoft.com/office/drawing/2016/5/10/chartex" xmlns:cx5="http://schemas.microsoft.com/office/drawing/2016/5/11/chartex" xmlns:cx6="http://schemas.microsoft.com/office/drawing/2016/5/12/chartex" xmlns:cx7="http://schemas.microsoft.com/office/drawing/2016/5/13/chartex" xmlns:cx8="http://schemas.microsoft.com/office/drawing/2016/5/14/chartex" xmlns:mc="http://schemas.openxmlformats.org/markup-compatibility/2006" xmlns:aink="http://schemas.microsoft.com/office/drawing/2016/ink" xmlns:am3d="http://schemas.microsoft.com/office/drawing/2017/model3d" xmlns:o="urn:schemas-microsoft-com:office:office" xmlns:r="http://schemas.openxmlformats.org/officeDocument/2006/relationships" xmlns:m="http://schemas.openxmlformats.org/officeDocument/2006/math" xmlns:v="urn:schemas-microsoft-com:vml" xmlns:wp14="http://schemas.microsoft.com/office/word/2010/wordprocessingDrawing" xmlns:wp="http://schemas.openxmlformats.org/drawingml/2006/wordprocessingDrawing" xmlns:w10="urn:schemas-microsoft-com:office:word" xmlns:w="http://schemas.openxmlformats.org/wordprocessingml/2006/main" xmlns:w14="http://schemas.microsoft.com/office/word/2010/wordml" xmlns:w15="http://schemas.microsoft.com/office/word/2012/wordml" xmlns:w16cid="http://schemas.microsoft.com/office/word/2016/wordml/cid" xmlns:w16se="http://schemas.microsoft.com/office/word/2015/wordml/symex" xmlns:wpg="http://schemas.microsoft.com/office/word/2010/wordprocessingGroup" xmlns:wpi="http://schemas.microsoft.com/office/word/2010/wordprocessingInk" xmlns:wne="http://schemas.microsoft.com/office/word/2006/wordml" xmlns:wps="http://schemas.microsoft.com/office/word/2010/wordprocessingShape" mc:Ignorable="w14 w15 w16se w16cid wp14">
-  <w:footnote w:type="separator" w:id="-1">
+<w:footnotes xmlns:ve="http://schemas.openxmlformats.org/markup-compatibility/2006" xmlns:o="urn:schemas-microsoft-com:office:office" xmlns:r="http://schemas.openxmlformats.org/officeDocument/2006/relationships" xmlns:m="http://schemas.openxmlformats.org/officeDocument/2006/math" xmlns:v="urn:schemas-microsoft-com:vml" xmlns:wp="http://schemas.openxmlformats.org/drawingml/2006/wordprocessingDrawing" xmlns:w10="urn:schemas-microsoft-com:office:word" xmlns:w="http://schemas.openxmlformats.org/wordprocessingml/2006/main" xmlns:wne="http://schemas.microsoft.com/office/word/2006/wordml">
+  <w:footnote w:type="separator" w:id="0">
     <w:p>
       <w:r>
         <w:separator/>
@@ -7528,7 +8169,7 @@
     </w:p>
     <w:p/>
   </w:footnote>
-  <w:footnote w:type="continuationSeparator" w:id="0">
+  <w:footnote w:type="continuationSeparator" w:id="1">
     <w:p>
       <w:r>
         <w:continuationSeparator/>
@@ -7540,7 +8181,7 @@
 </file>
 
 <file path=word/header1.xml><?xml version="1.0" encoding="utf-8"?>
-<w:hdr xmlns:wpc="http://schemas.microsoft.com/office/word/2010/wordprocessingCanvas" xmlns:cx="http://schemas.microsoft.com/office/drawing/2014/chartex" xmlns:cx1="http://schemas.microsoft.com/office/drawing/2015/9/8/chartex" xmlns:cx2="http://schemas.microsoft.com/office/drawing/2015/10/21/chartex" xmlns:cx3="http://schemas.microsoft.com/office/drawing/2016/5/9/chartex" xmlns:cx4="http://schemas.microsoft.com/office/drawing/2016/5/10/chartex" xmlns:cx5="http://schemas.microsoft.com/office/drawing/2016/5/11/chartex" xmlns:cx6="http://schemas.microsoft.com/office/drawing/2016/5/12/chartex" xmlns:cx7="http://schemas.microsoft.com/office/drawing/2016/5/13/chartex" xmlns:cx8="http://schemas.microsoft.com/office/drawing/2016/5/14/chartex" xmlns:mc="http://schemas.openxmlformats.org/markup-compatibility/2006" xmlns:aink="http://schemas.microsoft.com/office/drawing/2016/ink" xmlns:am3d="http://schemas.microsoft.com/office/drawing/2017/model3d" xmlns:o="urn:schemas-microsoft-com:office:office" xmlns:r="http://schemas.openxmlformats.org/officeDocument/2006/relationships" xmlns:m="http://schemas.openxmlformats.org/officeDocument/2006/math" xmlns:v="urn:schemas-microsoft-com:vml" xmlns:wp14="http://schemas.microsoft.com/office/word/2010/wordprocessingDrawing" xmlns:wp="http://schemas.openxmlformats.org/drawingml/2006/wordprocessingDrawing" xmlns:w10="urn:schemas-microsoft-com:office:word" xmlns:w="http://schemas.openxmlformats.org/wordprocessingml/2006/main" xmlns:w14="http://schemas.microsoft.com/office/word/2010/wordml" xmlns:w15="http://schemas.microsoft.com/office/word/2012/wordml" xmlns:w16cid="http://schemas.microsoft.com/office/word/2016/wordml/cid" xmlns:w16se="http://schemas.microsoft.com/office/word/2015/wordml/symex" xmlns:wpg="http://schemas.microsoft.com/office/word/2010/wordprocessingGroup" xmlns:wpi="http://schemas.microsoft.com/office/word/2010/wordprocessingInk" xmlns:wne="http://schemas.microsoft.com/office/word/2006/wordml" xmlns:wps="http://schemas.microsoft.com/office/word/2010/wordprocessingShape" mc:Ignorable="w14 w15 w16se w16cid wp14">
+<w:hdr xmlns:ve="http://schemas.openxmlformats.org/markup-compatibility/2006" xmlns:o="urn:schemas-microsoft-com:office:office" xmlns:r="http://schemas.openxmlformats.org/officeDocument/2006/relationships" xmlns:m="http://schemas.openxmlformats.org/officeDocument/2006/math" xmlns:v="urn:schemas-microsoft-com:vml" xmlns:wp="http://schemas.openxmlformats.org/drawingml/2006/wordprocessingDrawing" xmlns:w10="urn:schemas-microsoft-com:office:word" xmlns:w="http://schemas.openxmlformats.org/wordprocessingml/2006/main" xmlns:wne="http://schemas.microsoft.com/office/word/2006/wordml">
   <w:p>
     <w:pPr>
       <w:pStyle w:val="Header"/>
@@ -7572,13 +8213,13 @@
 </file>
 
 <file path=word/header2.xml><?xml version="1.0" encoding="utf-8"?>
-<w:hdr xmlns:wpc="http://schemas.microsoft.com/office/word/2010/wordprocessingCanvas" xmlns:cx="http://schemas.microsoft.com/office/drawing/2014/chartex" xmlns:cx1="http://schemas.microsoft.com/office/drawing/2015/9/8/chartex" xmlns:cx2="http://schemas.microsoft.com/office/drawing/2015/10/21/chartex" xmlns:cx3="http://schemas.microsoft.com/office/drawing/2016/5/9/chartex" xmlns:cx4="http://schemas.microsoft.com/office/drawing/2016/5/10/chartex" xmlns:cx5="http://schemas.microsoft.com/office/drawing/2016/5/11/chartex" xmlns:cx6="http://schemas.microsoft.com/office/drawing/2016/5/12/chartex" xmlns:cx7="http://schemas.microsoft.com/office/drawing/2016/5/13/chartex" xmlns:cx8="http://schemas.microsoft.com/office/drawing/2016/5/14/chartex" xmlns:mc="http://schemas.openxmlformats.org/markup-compatibility/2006" xmlns:aink="http://schemas.microsoft.com/office/drawing/2016/ink" xmlns:am3d="http://schemas.microsoft.com/office/drawing/2017/model3d" xmlns:o="urn:schemas-microsoft-com:office:office" xmlns:r="http://schemas.openxmlformats.org/officeDocument/2006/relationships" xmlns:m="http://schemas.openxmlformats.org/officeDocument/2006/math" xmlns:v="urn:schemas-microsoft-com:vml" xmlns:wp14="http://schemas.microsoft.com/office/word/2010/wordprocessingDrawing" xmlns:wp="http://schemas.openxmlformats.org/drawingml/2006/wordprocessingDrawing" xmlns:w10="urn:schemas-microsoft-com:office:word" xmlns:w="http://schemas.openxmlformats.org/wordprocessingml/2006/main" xmlns:w14="http://schemas.microsoft.com/office/word/2010/wordml" xmlns:w15="http://schemas.microsoft.com/office/word/2012/wordml" xmlns:w16cid="http://schemas.microsoft.com/office/word/2016/wordml/cid" xmlns:w16se="http://schemas.microsoft.com/office/word/2015/wordml/symex" xmlns:wpg="http://schemas.microsoft.com/office/word/2010/wordprocessingGroup" xmlns:wpi="http://schemas.microsoft.com/office/word/2010/wordprocessingInk" xmlns:wne="http://schemas.microsoft.com/office/word/2006/wordml" xmlns:wps="http://schemas.microsoft.com/office/word/2010/wordprocessingShape" mc:Ignorable="w14 w15 w16se w16cid wp14">
+<w:hdr xmlns:ve="http://schemas.openxmlformats.org/markup-compatibility/2006" xmlns:o="urn:schemas-microsoft-com:office:office" xmlns:r="http://schemas.openxmlformats.org/officeDocument/2006/relationships" xmlns:m="http://schemas.openxmlformats.org/officeDocument/2006/math" xmlns:v="urn:schemas-microsoft-com:vml" xmlns:wp="http://schemas.openxmlformats.org/drawingml/2006/wordprocessingDrawing" xmlns:w10="urn:schemas-microsoft-com:office:word" xmlns:w="http://schemas.openxmlformats.org/wordprocessingml/2006/main" xmlns:wne="http://schemas.microsoft.com/office/word/2006/wordml">
   <w:p/>
 </w:hdr>
 </file>
 
 <file path=word/header3.xml><?xml version="1.0" encoding="utf-8"?>
-<w:hdr xmlns:wpc="http://schemas.microsoft.com/office/word/2010/wordprocessingCanvas" xmlns:cx="http://schemas.microsoft.com/office/drawing/2014/chartex" xmlns:cx1="http://schemas.microsoft.com/office/drawing/2015/9/8/chartex" xmlns:cx2="http://schemas.microsoft.com/office/drawing/2015/10/21/chartex" xmlns:cx3="http://schemas.microsoft.com/office/drawing/2016/5/9/chartex" xmlns:cx4="http://schemas.microsoft.com/office/drawing/2016/5/10/chartex" xmlns:cx5="http://schemas.microsoft.com/office/drawing/2016/5/11/chartex" xmlns:cx6="http://schemas.microsoft.com/office/drawing/2016/5/12/chartex" xmlns:cx7="http://schemas.microsoft.com/office/drawing/2016/5/13/chartex" xmlns:cx8="http://schemas.microsoft.com/office/drawing/2016/5/14/chartex" xmlns:mc="http://schemas.openxmlformats.org/markup-compatibility/2006" xmlns:aink="http://schemas.microsoft.com/office/drawing/2016/ink" xmlns:am3d="http://schemas.microsoft.com/office/drawing/2017/model3d" xmlns:o="urn:schemas-microsoft-com:office:office" xmlns:r="http://schemas.openxmlformats.org/officeDocument/2006/relationships" xmlns:m="http://schemas.openxmlformats.org/officeDocument/2006/math" xmlns:v="urn:schemas-microsoft-com:vml" xmlns:wp14="http://schemas.microsoft.com/office/word/2010/wordprocessingDrawing" xmlns:wp="http://schemas.openxmlformats.org/drawingml/2006/wordprocessingDrawing" xmlns:w10="urn:schemas-microsoft-com:office:word" xmlns:w="http://schemas.openxmlformats.org/wordprocessingml/2006/main" xmlns:w14="http://schemas.microsoft.com/office/word/2010/wordml" xmlns:w15="http://schemas.microsoft.com/office/word/2012/wordml" xmlns:w16cid="http://schemas.microsoft.com/office/word/2016/wordml/cid" xmlns:w16se="http://schemas.microsoft.com/office/word/2015/wordml/symex" xmlns:wpg="http://schemas.microsoft.com/office/word/2010/wordprocessingGroup" xmlns:wpi="http://schemas.microsoft.com/office/word/2010/wordprocessingInk" xmlns:wne="http://schemas.microsoft.com/office/word/2006/wordml" xmlns:wps="http://schemas.microsoft.com/office/word/2010/wordprocessingShape" mc:Ignorable="w14 w15 w16se w16cid wp14">
+<w:hdr xmlns:ve="http://schemas.openxmlformats.org/markup-compatibility/2006" xmlns:o="urn:schemas-microsoft-com:office:office" xmlns:r="http://schemas.openxmlformats.org/officeDocument/2006/relationships" xmlns:m="http://schemas.openxmlformats.org/officeDocument/2006/math" xmlns:v="urn:schemas-microsoft-com:vml" xmlns:wp="http://schemas.openxmlformats.org/drawingml/2006/wordprocessingDrawing" xmlns:w10="urn:schemas-microsoft-com:office:word" xmlns:w="http://schemas.openxmlformats.org/wordprocessingml/2006/main" xmlns:wne="http://schemas.microsoft.com/office/word/2006/wordml">
   <w:p>
     <w:pPr>
       <w:pStyle w:val="Header"/>
@@ -7604,7 +8245,7 @@
         <w:sz w:val="32"/>
         <w:szCs w:val="32"/>
       </w:rPr>
-      <w:pict w14:anchorId="3B507F16">
+      <w:pict>
         <v:shapetype id="_x0000_t202" coordsize="21600,21600" o:spt="202" path="m,l,21600r21600,l21600,xe">
           <v:stroke joinstyle="miter"/>
           <v:path gradientshapeok="t" o:connecttype="rect"/>
@@ -7689,14 +8330,14 @@
 </file>
 
 <file path=word/header4.xml><?xml version="1.0" encoding="utf-8"?>
-<w:hdr xmlns:wpc="http://schemas.microsoft.com/office/word/2010/wordprocessingCanvas" xmlns:cx="http://schemas.microsoft.com/office/drawing/2014/chartex" xmlns:cx1="http://schemas.microsoft.com/office/drawing/2015/9/8/chartex" xmlns:cx2="http://schemas.microsoft.com/office/drawing/2015/10/21/chartex" xmlns:cx3="http://schemas.microsoft.com/office/drawing/2016/5/9/chartex" xmlns:cx4="http://schemas.microsoft.com/office/drawing/2016/5/10/chartex" xmlns:cx5="http://schemas.microsoft.com/office/drawing/2016/5/11/chartex" xmlns:cx6="http://schemas.microsoft.com/office/drawing/2016/5/12/chartex" xmlns:cx7="http://schemas.microsoft.com/office/drawing/2016/5/13/chartex" xmlns:cx8="http://schemas.microsoft.com/office/drawing/2016/5/14/chartex" xmlns:mc="http://schemas.openxmlformats.org/markup-compatibility/2006" xmlns:aink="http://schemas.microsoft.com/office/drawing/2016/ink" xmlns:am3d="http://schemas.microsoft.com/office/drawing/2017/model3d" xmlns:o="urn:schemas-microsoft-com:office:office" xmlns:r="http://schemas.openxmlformats.org/officeDocument/2006/relationships" xmlns:m="http://schemas.openxmlformats.org/officeDocument/2006/math" xmlns:v="urn:schemas-microsoft-com:vml" xmlns:wp14="http://schemas.microsoft.com/office/word/2010/wordprocessingDrawing" xmlns:wp="http://schemas.openxmlformats.org/drawingml/2006/wordprocessingDrawing" xmlns:w10="urn:schemas-microsoft-com:office:word" xmlns:w="http://schemas.openxmlformats.org/wordprocessingml/2006/main" xmlns:w14="http://schemas.microsoft.com/office/word/2010/wordml" xmlns:w15="http://schemas.microsoft.com/office/word/2012/wordml" xmlns:w16cid="http://schemas.microsoft.com/office/word/2016/wordml/cid" xmlns:w16se="http://schemas.microsoft.com/office/word/2015/wordml/symex" xmlns:wpg="http://schemas.microsoft.com/office/word/2010/wordprocessingGroup" xmlns:wpi="http://schemas.microsoft.com/office/word/2010/wordprocessingInk" xmlns:wne="http://schemas.microsoft.com/office/word/2006/wordml" xmlns:wps="http://schemas.microsoft.com/office/word/2010/wordprocessingShape" mc:Ignorable="w14 w15 w16se w16cid wp14">
+<w:hdr xmlns:ve="http://schemas.openxmlformats.org/markup-compatibility/2006" xmlns:o="urn:schemas-microsoft-com:office:office" xmlns:r="http://schemas.openxmlformats.org/officeDocument/2006/relationships" xmlns:m="http://schemas.openxmlformats.org/officeDocument/2006/math" xmlns:v="urn:schemas-microsoft-com:vml" xmlns:wp="http://schemas.openxmlformats.org/drawingml/2006/wordprocessingDrawing" xmlns:w10="urn:schemas-microsoft-com:office:word" xmlns:w="http://schemas.openxmlformats.org/wordprocessingml/2006/main" xmlns:wne="http://schemas.microsoft.com/office/word/2006/wordml">
   <w:p/>
 </w:hdr>
 </file>
 
 <file path=word/numbering.xml><?xml version="1.0" encoding="utf-8"?>
-<w:numbering xmlns:wpc="http://schemas.microsoft.com/office/word/2010/wordprocessingCanvas" xmlns:cx="http://schemas.microsoft.com/office/drawing/2014/chartex" xmlns:cx1="http://schemas.microsoft.com/office/drawing/2015/9/8/chartex" xmlns:cx2="http://schemas.microsoft.com/office/drawing/2015/10/21/chartex" xmlns:cx3="http://schemas.microsoft.com/office/drawing/2016/5/9/chartex" xmlns:cx4="http://schemas.microsoft.com/office/drawing/2016/5/10/chartex" xmlns:cx5="http://schemas.microsoft.com/office/drawing/2016/5/11/chartex" xmlns:cx6="http://schemas.microsoft.com/office/drawing/2016/5/12/chartex" xmlns:cx7="http://schemas.microsoft.com/office/drawing/2016/5/13/chartex" xmlns:cx8="http://schemas.microsoft.com/office/drawing/2016/5/14/chartex" xmlns:mc="http://schemas.openxmlformats.org/markup-compatibility/2006" xmlns:aink="http://schemas.microsoft.com/office/drawing/2016/ink" xmlns:am3d="http://schemas.microsoft.com/office/drawing/2017/model3d" xmlns:o="urn:schemas-microsoft-com:office:office" xmlns:r="http://schemas.openxmlformats.org/officeDocument/2006/relationships" xmlns:m="http://schemas.openxmlformats.org/officeDocument/2006/math" xmlns:v="urn:schemas-microsoft-com:vml" xmlns:wp14="http://schemas.microsoft.com/office/word/2010/wordprocessingDrawing" xmlns:wp="http://schemas.openxmlformats.org/drawingml/2006/wordprocessingDrawing" xmlns:w10="urn:schemas-microsoft-com:office:word" xmlns:w="http://schemas.openxmlformats.org/wordprocessingml/2006/main" xmlns:w14="http://schemas.microsoft.com/office/word/2010/wordml" xmlns:w15="http://schemas.microsoft.com/office/word/2012/wordml" xmlns:w16cid="http://schemas.microsoft.com/office/word/2016/wordml/cid" xmlns:w16se="http://schemas.microsoft.com/office/word/2015/wordml/symex" xmlns:wpg="http://schemas.microsoft.com/office/word/2010/wordprocessingGroup" xmlns:wpi="http://schemas.microsoft.com/office/word/2010/wordprocessingInk" xmlns:wne="http://schemas.microsoft.com/office/word/2006/wordml" xmlns:wps="http://schemas.microsoft.com/office/word/2010/wordprocessingShape" mc:Ignorable="w14 w15 w16se w16cid wp14">
-  <w:abstractNum w:abstractNumId="0" w15:restartNumberingAfterBreak="0">
+<w:numbering xmlns:ve="http://schemas.openxmlformats.org/markup-compatibility/2006" xmlns:o="urn:schemas-microsoft-com:office:office" xmlns:r="http://schemas.openxmlformats.org/officeDocument/2006/relationships" xmlns:m="http://schemas.openxmlformats.org/officeDocument/2006/math" xmlns:v="urn:schemas-microsoft-com:vml" xmlns:wp="http://schemas.openxmlformats.org/drawingml/2006/wordprocessingDrawing" xmlns:w10="urn:schemas-microsoft-com:office:word" xmlns:w="http://schemas.openxmlformats.org/wordprocessingml/2006/main" xmlns:wne="http://schemas.microsoft.com/office/word/2006/wordml">
+  <w:abstractNum w:abstractNumId="0">
     <w:nsid w:val="00000001"/>
     <w:multiLevelType w:val="multilevel"/>
     <w:tmpl w:val="AC12CE28"/>
@@ -7815,7 +8456,7 @@
       </w:pPr>
     </w:lvl>
   </w:abstractNum>
-  <w:abstractNum w:abstractNumId="1" w15:restartNumberingAfterBreak="0">
+  <w:abstractNum w:abstractNumId="1">
     <w:nsid w:val="00000002"/>
     <w:multiLevelType w:val="singleLevel"/>
     <w:tmpl w:val="00000002"/>
@@ -7836,7 +8477,7 @@
       </w:rPr>
     </w:lvl>
   </w:abstractNum>
-  <w:abstractNum w:abstractNumId="2" w15:restartNumberingAfterBreak="0">
+  <w:abstractNum w:abstractNumId="2">
     <w:nsid w:val="00000003"/>
     <w:multiLevelType w:val="multilevel"/>
     <w:tmpl w:val="00000003"/>
@@ -7950,7 +8591,7 @@
       </w:pPr>
     </w:lvl>
   </w:abstractNum>
-  <w:abstractNum w:abstractNumId="3" w15:restartNumberingAfterBreak="0">
+  <w:abstractNum w:abstractNumId="3">
     <w:nsid w:val="00000004"/>
     <w:multiLevelType w:val="singleLevel"/>
     <w:tmpl w:val="00000004"/>
@@ -7967,7 +8608,7 @@
       </w:pPr>
     </w:lvl>
   </w:abstractNum>
-  <w:abstractNum w:abstractNumId="4" w15:restartNumberingAfterBreak="0">
+  <w:abstractNum w:abstractNumId="4">
     <w:nsid w:val="00000005"/>
     <w:multiLevelType w:val="singleLevel"/>
     <w:tmpl w:val="00000005"/>
@@ -7990,7 +8631,7 @@
       </w:rPr>
     </w:lvl>
   </w:abstractNum>
-  <w:abstractNum w:abstractNumId="5" w15:restartNumberingAfterBreak="0">
+  <w:abstractNum w:abstractNumId="5">
     <w:nsid w:val="00000006"/>
     <w:multiLevelType w:val="singleLevel"/>
     <w:tmpl w:val="00000006"/>
@@ -8011,7 +8652,7 @@
       </w:rPr>
     </w:lvl>
   </w:abstractNum>
-  <w:abstractNum w:abstractNumId="6" w15:restartNumberingAfterBreak="0">
+  <w:abstractNum w:abstractNumId="6">
     <w:nsid w:val="00000007"/>
     <w:multiLevelType w:val="singleLevel"/>
     <w:tmpl w:val="00000007"/>
@@ -8029,7 +8670,7 @@
       </w:pPr>
     </w:lvl>
   </w:abstractNum>
-  <w:abstractNum w:abstractNumId="7" w15:restartNumberingAfterBreak="0">
+  <w:abstractNum w:abstractNumId="7">
     <w:nsid w:val="00000008"/>
     <w:multiLevelType w:val="singleLevel"/>
     <w:tmpl w:val="00000008"/>
@@ -8052,7 +8693,7 @@
       </w:rPr>
     </w:lvl>
   </w:abstractNum>
-  <w:abstractNum w:abstractNumId="8" w15:restartNumberingAfterBreak="0">
+  <w:abstractNum w:abstractNumId="8">
     <w:nsid w:val="00000009"/>
     <w:multiLevelType w:val="singleLevel"/>
     <w:tmpl w:val="00000009"/>
@@ -8070,7 +8711,7 @@
       </w:pPr>
     </w:lvl>
   </w:abstractNum>
-  <w:abstractNum w:abstractNumId="9" w15:restartNumberingAfterBreak="0">
+  <w:abstractNum w:abstractNumId="9">
     <w:nsid w:val="0000000A"/>
     <w:multiLevelType w:val="singleLevel"/>
     <w:tmpl w:val="0000000A"/>
@@ -8088,7 +8729,7 @@
       </w:pPr>
     </w:lvl>
   </w:abstractNum>
-  <w:abstractNum w:abstractNumId="10" w15:restartNumberingAfterBreak="0">
+  <w:abstractNum w:abstractNumId="10">
     <w:nsid w:val="0000000B"/>
     <w:multiLevelType w:val="singleLevel"/>
     <w:tmpl w:val="0000000B"/>
@@ -8109,7 +8750,7 @@
       </w:rPr>
     </w:lvl>
   </w:abstractNum>
-  <w:abstractNum w:abstractNumId="11" w15:restartNumberingAfterBreak="0">
+  <w:abstractNum w:abstractNumId="11">
     <w:nsid w:val="0000000C"/>
     <w:multiLevelType w:val="singleLevel"/>
     <w:tmpl w:val="0000000C"/>
@@ -8132,7 +8773,7 @@
       </w:rPr>
     </w:lvl>
   </w:abstractNum>
-  <w:abstractNum w:abstractNumId="12" w15:restartNumberingAfterBreak="0">
+  <w:abstractNum w:abstractNumId="12">
     <w:nsid w:val="0000000D"/>
     <w:multiLevelType w:val="singleLevel"/>
     <w:tmpl w:val="0000000D"/>
@@ -8150,7 +8791,7 @@
       </w:pPr>
     </w:lvl>
   </w:abstractNum>
-  <w:abstractNum w:abstractNumId="13" w15:restartNumberingAfterBreak="0">
+  <w:abstractNum w:abstractNumId="13">
     <w:nsid w:val="0000000E"/>
     <w:multiLevelType w:val="multilevel"/>
     <w:tmpl w:val="0000000E"/>
@@ -8264,7 +8905,7 @@
       </w:pPr>
     </w:lvl>
   </w:abstractNum>
-  <w:abstractNum w:abstractNumId="14" w15:restartNumberingAfterBreak="0">
+  <w:abstractNum w:abstractNumId="14">
     <w:nsid w:val="0000000F"/>
     <w:multiLevelType w:val="singleLevel"/>
     <w:tmpl w:val="0000000F"/>
@@ -8282,7 +8923,7 @@
       </w:pPr>
     </w:lvl>
   </w:abstractNum>
-  <w:abstractNum w:abstractNumId="15" w15:restartNumberingAfterBreak="0">
+  <w:abstractNum w:abstractNumId="15">
     <w:nsid w:val="00000010"/>
     <w:multiLevelType w:val="multilevel"/>
     <w:tmpl w:val="00000010"/>
@@ -8396,7 +9037,7 @@
       </w:pPr>
     </w:lvl>
   </w:abstractNum>
-  <w:abstractNum w:abstractNumId="16" w15:restartNumberingAfterBreak="0">
+  <w:abstractNum w:abstractNumId="16">
     <w:nsid w:val="00000011"/>
     <w:multiLevelType w:val="multilevel"/>
     <w:tmpl w:val="00000011"/>
@@ -8509,7 +9150,7 @@
       </w:pPr>
     </w:lvl>
   </w:abstractNum>
-  <w:abstractNum w:abstractNumId="17" w15:restartNumberingAfterBreak="0">
+  <w:abstractNum w:abstractNumId="17">
     <w:nsid w:val="00000012"/>
     <w:multiLevelType w:val="singleLevel"/>
     <w:tmpl w:val="00000012"/>
@@ -8527,7 +9168,119 @@
       </w:pPr>
     </w:lvl>
   </w:abstractNum>
-  <w:abstractNum w:abstractNumId="18" w15:restartNumberingAfterBreak="0">
+  <w:abstractNum w:abstractNumId="18">
+    <w:nsid w:val="09315192"/>
+    <w:multiLevelType w:val="hybridMultilevel"/>
+    <w:tmpl w:val="24AC230E"/>
+    <w:lvl w:ilvl="0" w:tplc="12DCDA16">
+      <w:numFmt w:val="bullet"/>
+      <w:lvlText w:val="-"/>
+      <w:lvlJc w:val="left"/>
+      <w:pPr>
+        <w:ind w:left="720" w:hanging="360"/>
+      </w:pPr>
+      <w:rPr>
+        <w:rFonts w:ascii="Tahoma" w:eastAsia="MS Mincho" w:hAnsi="Tahoma" w:cs="Tahoma" w:hint="default"/>
+      </w:rPr>
+    </w:lvl>
+    <w:lvl w:ilvl="1" w:tplc="04090003" w:tentative="1">
+      <w:start w:val="1"/>
+      <w:numFmt w:val="bullet"/>
+      <w:lvlText w:val="o"/>
+      <w:lvlJc w:val="left"/>
+      <w:pPr>
+        <w:ind w:left="1440" w:hanging="360"/>
+      </w:pPr>
+      <w:rPr>
+        <w:rFonts w:ascii="Courier New" w:hAnsi="Courier New" w:cs="Courier New" w:hint="default"/>
+      </w:rPr>
+    </w:lvl>
+    <w:lvl w:ilvl="2" w:tplc="04090005" w:tentative="1">
+      <w:start w:val="1"/>
+      <w:numFmt w:val="bullet"/>
+      <w:lvlText w:val=""/>
+      <w:lvlJc w:val="left"/>
+      <w:pPr>
+        <w:ind w:left="2160" w:hanging="360"/>
+      </w:pPr>
+      <w:rPr>
+        <w:rFonts w:ascii="Wingdings" w:hAnsi="Wingdings" w:hint="default"/>
+      </w:rPr>
+    </w:lvl>
+    <w:lvl w:ilvl="3" w:tplc="04090001" w:tentative="1">
+      <w:start w:val="1"/>
+      <w:numFmt w:val="bullet"/>
+      <w:lvlText w:val=""/>
+      <w:lvlJc w:val="left"/>
+      <w:pPr>
+        <w:ind w:left="2880" w:hanging="360"/>
+      </w:pPr>
+      <w:rPr>
+        <w:rFonts w:ascii="Symbol" w:hAnsi="Symbol" w:hint="default"/>
+      </w:rPr>
+    </w:lvl>
+    <w:lvl w:ilvl="4" w:tplc="04090003" w:tentative="1">
+      <w:start w:val="1"/>
+      <w:numFmt w:val="bullet"/>
+      <w:lvlText w:val="o"/>
+      <w:lvlJc w:val="left"/>
+      <w:pPr>
+        <w:ind w:left="3600" w:hanging="360"/>
+      </w:pPr>
+      <w:rPr>
+        <w:rFonts w:ascii="Courier New" w:hAnsi="Courier New" w:cs="Courier New" w:hint="default"/>
+      </w:rPr>
+    </w:lvl>
+    <w:lvl w:ilvl="5" w:tplc="04090005" w:tentative="1">
+      <w:start w:val="1"/>
+      <w:numFmt w:val="bullet"/>
+      <w:lvlText w:val=""/>
+      <w:lvlJc w:val="left"/>
+      <w:pPr>
+        <w:ind w:left="4320" w:hanging="360"/>
+      </w:pPr>
+      <w:rPr>
+        <w:rFonts w:ascii="Wingdings" w:hAnsi="Wingdings" w:hint="default"/>
+      </w:rPr>
+    </w:lvl>
+    <w:lvl w:ilvl="6" w:tplc="04090001" w:tentative="1">
+      <w:start w:val="1"/>
+      <w:numFmt w:val="bullet"/>
+      <w:lvlText w:val=""/>
+      <w:lvlJc w:val="left"/>
+      <w:pPr>
+        <w:ind w:left="5040" w:hanging="360"/>
+      </w:pPr>
+      <w:rPr>
+        <w:rFonts w:ascii="Symbol" w:hAnsi="Symbol" w:hint="default"/>
+      </w:rPr>
+    </w:lvl>
+    <w:lvl w:ilvl="7" w:tplc="04090003" w:tentative="1">
+      <w:start w:val="1"/>
+      <w:numFmt w:val="bullet"/>
+      <w:lvlText w:val="o"/>
+      <w:lvlJc w:val="left"/>
+      <w:pPr>
+        <w:ind w:left="5760" w:hanging="360"/>
+      </w:pPr>
+      <w:rPr>
+        <w:rFonts w:ascii="Courier New" w:hAnsi="Courier New" w:cs="Courier New" w:hint="default"/>
+      </w:rPr>
+    </w:lvl>
+    <w:lvl w:ilvl="8" w:tplc="04090005" w:tentative="1">
+      <w:start w:val="1"/>
+      <w:numFmt w:val="bullet"/>
+      <w:lvlText w:val=""/>
+      <w:lvlJc w:val="left"/>
+      <w:pPr>
+        <w:ind w:left="6480" w:hanging="360"/>
+      </w:pPr>
+      <w:rPr>
+        <w:rFonts w:ascii="Wingdings" w:hAnsi="Wingdings" w:hint="default"/>
+      </w:rPr>
+    </w:lvl>
+  </w:abstractNum>
+  <w:abstractNum w:abstractNumId="19">
     <w:nsid w:val="0AC548F3"/>
     <w:multiLevelType w:val="hybridMultilevel"/>
     <w:tmpl w:val="E95ADD7E"/>
@@ -8616,7 +9369,7 @@
       </w:pPr>
     </w:lvl>
   </w:abstractNum>
-  <w:abstractNum w:abstractNumId="19" w15:restartNumberingAfterBreak="0">
+  <w:abstractNum w:abstractNumId="20">
     <w:nsid w:val="0F1C5952"/>
     <w:multiLevelType w:val="hybridMultilevel"/>
     <w:tmpl w:val="C2D8673A"/>
@@ -8756,7 +9509,7 @@
       </w:rPr>
     </w:lvl>
   </w:abstractNum>
-  <w:abstractNum w:abstractNumId="20" w15:restartNumberingAfterBreak="0">
+  <w:abstractNum w:abstractNumId="21">
     <w:nsid w:val="10071F88"/>
     <w:multiLevelType w:val="hybridMultilevel"/>
     <w:tmpl w:val="09AED870"/>
@@ -8868,7 +9621,7 @@
       </w:rPr>
     </w:lvl>
   </w:abstractNum>
-  <w:abstractNum w:abstractNumId="21" w15:restartNumberingAfterBreak="0">
+  <w:abstractNum w:abstractNumId="22">
     <w:nsid w:val="17E86640"/>
     <w:multiLevelType w:val="hybridMultilevel"/>
     <w:tmpl w:val="E75E9EBC"/>
@@ -9009,7 +9762,7 @@
       </w:rPr>
     </w:lvl>
   </w:abstractNum>
-  <w:abstractNum w:abstractNumId="22" w15:restartNumberingAfterBreak="0">
+  <w:abstractNum w:abstractNumId="23">
     <w:nsid w:val="1904704E"/>
     <w:multiLevelType w:val="multilevel"/>
     <w:tmpl w:val="00000011"/>
@@ -9122,7 +9875,7 @@
       </w:pPr>
     </w:lvl>
   </w:abstractNum>
-  <w:abstractNum w:abstractNumId="23" w15:restartNumberingAfterBreak="0">
+  <w:abstractNum w:abstractNumId="24">
     <w:nsid w:val="1F391341"/>
     <w:multiLevelType w:val="hybridMultilevel"/>
     <w:tmpl w:val="28D01D6A"/>
@@ -9262,7 +10015,7 @@
       </w:rPr>
     </w:lvl>
   </w:abstractNum>
-  <w:abstractNum w:abstractNumId="24" w15:restartNumberingAfterBreak="0">
+  <w:abstractNum w:abstractNumId="25">
     <w:nsid w:val="1FCD39A1"/>
     <w:multiLevelType w:val="multilevel"/>
     <w:tmpl w:val="AC12CE28"/>
@@ -9378,7 +10131,7 @@
       </w:pPr>
     </w:lvl>
   </w:abstractNum>
-  <w:abstractNum w:abstractNumId="25" w15:restartNumberingAfterBreak="0">
+  <w:abstractNum w:abstractNumId="26">
     <w:nsid w:val="1FE2537C"/>
     <w:multiLevelType w:val="hybridMultilevel"/>
     <w:tmpl w:val="DC94D102"/>
@@ -9467,7 +10220,7 @@
       </w:pPr>
     </w:lvl>
   </w:abstractNum>
-  <w:abstractNum w:abstractNumId="26" w15:restartNumberingAfterBreak="0">
+  <w:abstractNum w:abstractNumId="27">
     <w:nsid w:val="22EB47C4"/>
     <w:multiLevelType w:val="hybridMultilevel"/>
     <w:tmpl w:val="58A2CCCA"/>
@@ -9556,7 +10309,7 @@
       </w:pPr>
     </w:lvl>
   </w:abstractNum>
-  <w:abstractNum w:abstractNumId="27" w15:restartNumberingAfterBreak="0">
+  <w:abstractNum w:abstractNumId="28">
     <w:nsid w:val="2A332316"/>
     <w:multiLevelType w:val="hybridMultilevel"/>
     <w:tmpl w:val="8D50A05A"/>
@@ -9668,7 +10421,7 @@
       </w:rPr>
     </w:lvl>
   </w:abstractNum>
-  <w:abstractNum w:abstractNumId="28" w15:restartNumberingAfterBreak="0">
+  <w:abstractNum w:abstractNumId="29">
     <w:nsid w:val="2D5B3E5E"/>
     <w:multiLevelType w:val="multilevel"/>
     <w:tmpl w:val="AC12CE28"/>
@@ -9784,7 +10537,7 @@
       </w:pPr>
     </w:lvl>
   </w:abstractNum>
-  <w:abstractNum w:abstractNumId="29" w15:restartNumberingAfterBreak="0">
+  <w:abstractNum w:abstractNumId="30">
     <w:nsid w:val="3A2B4E87"/>
     <w:multiLevelType w:val="multilevel"/>
     <w:tmpl w:val="AC12CE28"/>
@@ -9900,7 +10653,7 @@
       </w:pPr>
     </w:lvl>
   </w:abstractNum>
-  <w:abstractNum w:abstractNumId="30" w15:restartNumberingAfterBreak="0">
+  <w:abstractNum w:abstractNumId="31">
     <w:nsid w:val="434F6183"/>
     <w:multiLevelType w:val="hybridMultilevel"/>
     <w:tmpl w:val="77F43510"/>
@@ -9986,7 +10739,7 @@
       </w:pPr>
     </w:lvl>
   </w:abstractNum>
-  <w:abstractNum w:abstractNumId="31" w15:restartNumberingAfterBreak="0">
+  <w:abstractNum w:abstractNumId="32">
     <w:nsid w:val="48A10028"/>
     <w:multiLevelType w:val="hybridMultilevel"/>
     <w:tmpl w:val="58A2CCCA"/>
@@ -10075,7 +10828,7 @@
       </w:pPr>
     </w:lvl>
   </w:abstractNum>
-  <w:abstractNum w:abstractNumId="32" w15:restartNumberingAfterBreak="0">
+  <w:abstractNum w:abstractNumId="33">
     <w:nsid w:val="4EAF51D8"/>
     <w:multiLevelType w:val="hybridMultilevel"/>
     <w:tmpl w:val="58A2CCCA"/>
@@ -10164,7 +10917,96 @@
       </w:pPr>
     </w:lvl>
   </w:abstractNum>
-  <w:abstractNum w:abstractNumId="33" w15:restartNumberingAfterBreak="0">
+  <w:abstractNum w:abstractNumId="34">
+    <w:nsid w:val="516C5B0B"/>
+    <w:multiLevelType w:val="hybridMultilevel"/>
+    <w:tmpl w:val="964C898C"/>
+    <w:lvl w:ilvl="0" w:tplc="04090019">
+      <w:start w:val="1"/>
+      <w:numFmt w:val="lowerLetter"/>
+      <w:lvlText w:val="%1."/>
+      <w:lvlJc w:val="left"/>
+      <w:pPr>
+        <w:ind w:left="720" w:hanging="360"/>
+      </w:pPr>
+      <w:rPr>
+        <w:rFonts w:hint="default"/>
+      </w:rPr>
+    </w:lvl>
+    <w:lvl w:ilvl="1" w:tplc="04090019" w:tentative="1">
+      <w:start w:val="1"/>
+      <w:numFmt w:val="lowerLetter"/>
+      <w:lvlText w:val="%2."/>
+      <w:lvlJc w:val="left"/>
+      <w:pPr>
+        <w:ind w:left="1440" w:hanging="360"/>
+      </w:pPr>
+    </w:lvl>
+    <w:lvl w:ilvl="2" w:tplc="0409001B" w:tentative="1">
+      <w:start w:val="1"/>
+      <w:numFmt w:val="lowerRoman"/>
+      <w:lvlText w:val="%3."/>
+      <w:lvlJc w:val="right"/>
+      <w:pPr>
+        <w:ind w:left="2160" w:hanging="180"/>
+      </w:pPr>
+    </w:lvl>
+    <w:lvl w:ilvl="3" w:tplc="0409000F" w:tentative="1">
+      <w:start w:val="1"/>
+      <w:numFmt w:val="decimal"/>
+      <w:lvlText w:val="%4."/>
+      <w:lvlJc w:val="left"/>
+      <w:pPr>
+        <w:ind w:left="2880" w:hanging="360"/>
+      </w:pPr>
+    </w:lvl>
+    <w:lvl w:ilvl="4" w:tplc="04090019" w:tentative="1">
+      <w:start w:val="1"/>
+      <w:numFmt w:val="lowerLetter"/>
+      <w:lvlText w:val="%5."/>
+      <w:lvlJc w:val="left"/>
+      <w:pPr>
+        <w:ind w:left="3600" w:hanging="360"/>
+      </w:pPr>
+    </w:lvl>
+    <w:lvl w:ilvl="5" w:tplc="0409001B" w:tentative="1">
+      <w:start w:val="1"/>
+      <w:numFmt w:val="lowerRoman"/>
+      <w:lvlText w:val="%6."/>
+      <w:lvlJc w:val="right"/>
+      <w:pPr>
+        <w:ind w:left="4320" w:hanging="180"/>
+      </w:pPr>
+    </w:lvl>
+    <w:lvl w:ilvl="6" w:tplc="0409000F" w:tentative="1">
+      <w:start w:val="1"/>
+      <w:numFmt w:val="decimal"/>
+      <w:lvlText w:val="%7."/>
+      <w:lvlJc w:val="left"/>
+      <w:pPr>
+        <w:ind w:left="5040" w:hanging="360"/>
+      </w:pPr>
+    </w:lvl>
+    <w:lvl w:ilvl="7" w:tplc="04090019" w:tentative="1">
+      <w:start w:val="1"/>
+      <w:numFmt w:val="lowerLetter"/>
+      <w:lvlText w:val="%8."/>
+      <w:lvlJc w:val="left"/>
+      <w:pPr>
+        <w:ind w:left="5760" w:hanging="360"/>
+      </w:pPr>
+    </w:lvl>
+    <w:lvl w:ilvl="8" w:tplc="0409001B" w:tentative="1">
+      <w:start w:val="1"/>
+      <w:numFmt w:val="lowerRoman"/>
+      <w:lvlText w:val="%9."/>
+      <w:lvlJc w:val="right"/>
+      <w:pPr>
+        <w:ind w:left="6480" w:hanging="180"/>
+      </w:pPr>
+    </w:lvl>
+  </w:abstractNum>
+  <w:abstractNum w:abstractNumId="35">
     <w:nsid w:val="58B72105"/>
     <w:multiLevelType w:val="multilevel"/>
     <w:tmpl w:val="D960FB60"/>
@@ -10313,7 +11155,7 @@
       </w:rPr>
     </w:lvl>
   </w:abstractNum>
-  <w:abstractNum w:abstractNumId="34" w15:restartNumberingAfterBreak="0">
+  <w:abstractNum w:abstractNumId="36">
     <w:nsid w:val="67C1146D"/>
     <w:multiLevelType w:val="hybridMultilevel"/>
     <w:tmpl w:val="7DA8282E"/>
@@ -10453,7 +11295,7 @@
       </w:rPr>
     </w:lvl>
   </w:abstractNum>
-  <w:abstractNum w:abstractNumId="35" w15:restartNumberingAfterBreak="0">
+  <w:abstractNum w:abstractNumId="37">
     <w:nsid w:val="6E6566D4"/>
     <w:multiLevelType w:val="hybridMultilevel"/>
     <w:tmpl w:val="DC94D102"/>
@@ -10542,7 +11384,7 @@
       </w:pPr>
     </w:lvl>
   </w:abstractNum>
-  <w:abstractNum w:abstractNumId="36" w15:restartNumberingAfterBreak="0">
+  <w:abstractNum w:abstractNumId="38">
     <w:nsid w:val="7745669D"/>
     <w:multiLevelType w:val="hybridMultilevel"/>
     <w:tmpl w:val="7C84415A"/>
@@ -10631,7 +11473,7 @@
       </w:pPr>
     </w:lvl>
   </w:abstractNum>
-  <w:abstractNum w:abstractNumId="37" w15:restartNumberingAfterBreak="0">
+  <w:abstractNum w:abstractNumId="39">
     <w:nsid w:val="79405515"/>
     <w:multiLevelType w:val="hybridMultilevel"/>
     <w:tmpl w:val="B588D586"/>
@@ -10747,7 +11589,7 @@
       </w:pPr>
     </w:lvl>
   </w:abstractNum>
-  <w:abstractNum w:abstractNumId="38" w15:restartNumberingAfterBreak="0">
+  <w:abstractNum w:abstractNumId="40">
     <w:nsid w:val="795348F1"/>
     <w:multiLevelType w:val="multilevel"/>
     <w:tmpl w:val="00000011"/>
@@ -10860,7 +11702,7 @@
       </w:pPr>
     </w:lvl>
   </w:abstractNum>
-  <w:abstractNum w:abstractNumId="39" w15:restartNumberingAfterBreak="0">
+  <w:abstractNum w:abstractNumId="41">
     <w:nsid w:val="7EE024B2"/>
     <w:multiLevelType w:val="hybridMultilevel"/>
     <w:tmpl w:val="D3E817F8"/>
@@ -11028,76 +11870,82 @@
     <w:abstractNumId w:val="17"/>
   </w:num>
   <w:num w:numId="19">
+    <w:abstractNumId w:val="23"/>
+  </w:num>
+  <w:num w:numId="20">
+    <w:abstractNumId w:val="40"/>
+  </w:num>
+  <w:num w:numId="21">
+    <w:abstractNumId w:val="39"/>
+  </w:num>
+  <w:num w:numId="22">
     <w:abstractNumId w:val="22"/>
   </w:num>
-  <w:num w:numId="20">
+  <w:num w:numId="23">
+    <w:abstractNumId w:val="20"/>
+  </w:num>
+  <w:num w:numId="24">
+    <w:abstractNumId w:val="24"/>
+  </w:num>
+  <w:num w:numId="25">
+    <w:abstractNumId w:val="29"/>
+  </w:num>
+  <w:num w:numId="26">
+    <w:abstractNumId w:val="25"/>
+  </w:num>
+  <w:num w:numId="27">
+    <w:abstractNumId w:val="36"/>
+  </w:num>
+  <w:num w:numId="28">
+    <w:abstractNumId w:val="30"/>
+  </w:num>
+  <w:num w:numId="29">
+    <w:abstractNumId w:val="21"/>
+  </w:num>
+  <w:num w:numId="30">
+    <w:abstractNumId w:val="19"/>
+  </w:num>
+  <w:num w:numId="31">
+    <w:abstractNumId w:val="35"/>
+  </w:num>
+  <w:num w:numId="32">
+    <w:abstractNumId w:val="28"/>
+  </w:num>
+  <w:num w:numId="33">
+    <w:abstractNumId w:val="31"/>
+  </w:num>
+  <w:num w:numId="34">
+    <w:abstractNumId w:val="27"/>
+  </w:num>
+  <w:num w:numId="35">
+    <w:abstractNumId w:val="33"/>
+  </w:num>
+  <w:num w:numId="36">
+    <w:abstractNumId w:val="32"/>
+  </w:num>
+  <w:num w:numId="37">
+    <w:abstractNumId w:val="37"/>
+  </w:num>
+  <w:num w:numId="38">
+    <w:abstractNumId w:val="26"/>
+  </w:num>
+  <w:num w:numId="39">
     <w:abstractNumId w:val="38"/>
   </w:num>
-  <w:num w:numId="21">
-    <w:abstractNumId w:val="37"/>
+  <w:num w:numId="40">
+    <w:abstractNumId w:val="41"/>
   </w:num>
-  <w:num w:numId="22">
-    <w:abstractNumId w:val="21"/>
-  </w:num>
-  <w:num w:numId="23">
-    <w:abstractNumId w:val="19"/>
-  </w:num>
-  <w:num w:numId="24">
-    <w:abstractNumId w:val="23"/>
-  </w:num>
-  <w:num w:numId="25">
-    <w:abstractNumId w:val="28"/>
-  </w:num>
-  <w:num w:numId="26">
-    <w:abstractNumId w:val="24"/>
-  </w:num>
-  <w:num w:numId="27">
-    <w:abstractNumId w:val="34"/>
-  </w:num>
-  <w:num w:numId="28">
-    <w:abstractNumId w:val="29"/>
-  </w:num>
-  <w:num w:numId="29">
-    <w:abstractNumId w:val="20"/>
-  </w:num>
-  <w:num w:numId="30">
+  <w:num w:numId="41">
     <w:abstractNumId w:val="18"/>
   </w:num>
-  <w:num w:numId="31">
-    <w:abstractNumId w:val="33"/>
-  </w:num>
-  <w:num w:numId="32">
-    <w:abstractNumId w:val="27"/>
-  </w:num>
-  <w:num w:numId="33">
-    <w:abstractNumId w:val="30"/>
-  </w:num>
-  <w:num w:numId="34">
-    <w:abstractNumId w:val="26"/>
-  </w:num>
-  <w:num w:numId="35">
-    <w:abstractNumId w:val="32"/>
-  </w:num>
-  <w:num w:numId="36">
-    <w:abstractNumId w:val="31"/>
-  </w:num>
-  <w:num w:numId="37">
-    <w:abstractNumId w:val="35"/>
-  </w:num>
-  <w:num w:numId="38">
-    <w:abstractNumId w:val="25"/>
-  </w:num>
-  <w:num w:numId="39">
-    <w:abstractNumId w:val="36"/>
-  </w:num>
-  <w:num w:numId="40">
-    <w:abstractNumId w:val="39"/>
+  <w:num w:numId="42">
+    <w:abstractNumId w:val="34"/>
   </w:num>
 </w:numbering>
 </file>
 
 <file path=word/styles.xml><?xml version="1.0" encoding="utf-8"?>
-<w:styles xmlns:mc="http://schemas.openxmlformats.org/markup-compatibility/2006" xmlns:r="http://schemas.openxmlformats.org/officeDocument/2006/relationships" xmlns:w="http://schemas.openxmlformats.org/wordprocessingml/2006/main" xmlns:w14="http://schemas.microsoft.com/office/word/2010/wordml" xmlns:w15="http://schemas.microsoft.com/office/word/2012/wordml" xmlns:w16cid="http://schemas.microsoft.com/office/word/2016/wordml/cid" xmlns:w16se="http://schemas.microsoft.com/office/word/2015/wordml/symex" mc:Ignorable="w14 w15 w16se w16cid">
+<w:styles xmlns:r="http://schemas.openxmlformats.org/officeDocument/2006/relationships" xmlns:w="http://schemas.openxmlformats.org/wordprocessingml/2006/main">
   <w:docDefaults>
     <w:rPrDefault>
       <w:rPr>
@@ -11107,375 +11955,146 @@
     </w:rPrDefault>
     <w:pPrDefault/>
   </w:docDefaults>
-  <w:latentStyles w:defLockedState="0" w:defUIPriority="0" w:defSemiHidden="0" w:defUnhideWhenUsed="0" w:defQFormat="0" w:count="376">
-    <w:lsdException w:name="Normal" w:qFormat="1"/>
-    <w:lsdException w:name="heading 1" w:qFormat="1"/>
-    <w:lsdException w:name="heading 2" w:qFormat="1"/>
-    <w:lsdException w:name="heading 3" w:semiHidden="1" w:unhideWhenUsed="1" w:qFormat="1"/>
-    <w:lsdException w:name="heading 4" w:semiHidden="1" w:unhideWhenUsed="1" w:qFormat="1"/>
-    <w:lsdException w:name="heading 5" w:semiHidden="1" w:unhideWhenUsed="1" w:qFormat="1"/>
-    <w:lsdException w:name="heading 6" w:semiHidden="1" w:unhideWhenUsed="1" w:qFormat="1"/>
-    <w:lsdException w:name="heading 7" w:semiHidden="1" w:unhideWhenUsed="1" w:qFormat="1"/>
-    <w:lsdException w:name="heading 8" w:semiHidden="1" w:unhideWhenUsed="1" w:qFormat="1"/>
-    <w:lsdException w:name="heading 9" w:semiHidden="1" w:unhideWhenUsed="1" w:qFormat="1"/>
-    <w:lsdException w:name="index 1" w:semiHidden="1" w:unhideWhenUsed="1"/>
-    <w:lsdException w:name="index 2" w:semiHidden="1" w:unhideWhenUsed="1"/>
-    <w:lsdException w:name="index 3" w:semiHidden="1" w:unhideWhenUsed="1"/>
-    <w:lsdException w:name="index 4" w:semiHidden="1" w:unhideWhenUsed="1"/>
-    <w:lsdException w:name="index 5" w:semiHidden="1" w:unhideWhenUsed="1"/>
-    <w:lsdException w:name="index 6" w:semiHidden="1" w:unhideWhenUsed="1"/>
-    <w:lsdException w:name="index 7" w:semiHidden="1" w:unhideWhenUsed="1"/>
-    <w:lsdException w:name="index 8" w:semiHidden="1" w:unhideWhenUsed="1"/>
-    <w:lsdException w:name="index 9" w:semiHidden="1" w:unhideWhenUsed="1"/>
-    <w:lsdException w:name="toc 1" w:semiHidden="1" w:uiPriority="39" w:unhideWhenUsed="1"/>
-    <w:lsdException w:name="toc 2" w:semiHidden="1" w:uiPriority="39" w:unhideWhenUsed="1"/>
-    <w:lsdException w:name="toc 3" w:semiHidden="1" w:uiPriority="39" w:unhideWhenUsed="1"/>
-    <w:lsdException w:name="toc 4" w:semiHidden="1" w:unhideWhenUsed="1"/>
-    <w:lsdException w:name="toc 5" w:semiHidden="1" w:unhideWhenUsed="1"/>
-    <w:lsdException w:name="toc 6" w:semiHidden="1" w:unhideWhenUsed="1"/>
-    <w:lsdException w:name="toc 7" w:semiHidden="1" w:unhideWhenUsed="1"/>
-    <w:lsdException w:name="toc 8" w:semiHidden="1" w:unhideWhenUsed="1"/>
-    <w:lsdException w:name="toc 9" w:semiHidden="1" w:unhideWhenUsed="1"/>
-    <w:lsdException w:name="Normal Indent" w:semiHidden="1" w:unhideWhenUsed="1"/>
-    <w:lsdException w:name="footnote text" w:semiHidden="1" w:unhideWhenUsed="1"/>
-    <w:lsdException w:name="annotation text" w:semiHidden="1" w:unhideWhenUsed="1"/>
-    <w:lsdException w:name="header" w:semiHidden="1" w:unhideWhenUsed="1"/>
-    <w:lsdException w:name="footer" w:semiHidden="1" w:unhideWhenUsed="1"/>
-    <w:lsdException w:name="index heading" w:semiHidden="1" w:unhideWhenUsed="1"/>
-    <w:lsdException w:name="caption" w:semiHidden="1" w:unhideWhenUsed="1" w:qFormat="1"/>
-    <w:lsdException w:name="table of figures" w:semiHidden="1" w:unhideWhenUsed="1"/>
-    <w:lsdException w:name="envelope address" w:semiHidden="1" w:unhideWhenUsed="1"/>
-    <w:lsdException w:name="envelope return" w:semiHidden="1" w:unhideWhenUsed="1"/>
-    <w:lsdException w:name="footnote reference" w:semiHidden="1" w:unhideWhenUsed="1"/>
-    <w:lsdException w:name="annotation reference" w:semiHidden="1" w:unhideWhenUsed="1"/>
-    <w:lsdException w:name="line number" w:semiHidden="1" w:unhideWhenUsed="1"/>
-    <w:lsdException w:name="page number" w:semiHidden="1" w:unhideWhenUsed="1"/>
-    <w:lsdException w:name="endnote reference" w:semiHidden="1" w:unhideWhenUsed="1"/>
-    <w:lsdException w:name="endnote text" w:semiHidden="1" w:unhideWhenUsed="1"/>
-    <w:lsdException w:name="table of authorities" w:semiHidden="1" w:unhideWhenUsed="1"/>
-    <w:lsdException w:name="toa heading" w:semiHidden="1" w:unhideWhenUsed="1"/>
-    <w:lsdException w:name="List" w:semiHidden="1" w:unhideWhenUsed="1"/>
-    <w:lsdException w:name="List 2" w:semiHidden="1" w:unhideWhenUsed="1"/>
-    <w:lsdException w:name="List 3" w:semiHidden="1" w:unhideWhenUsed="1"/>
-    <w:lsdException w:name="List 4" w:semiHidden="1" w:unhideWhenUsed="1"/>
-    <w:lsdException w:name="List 5" w:semiHidden="1" w:unhideWhenUsed="1"/>
-    <w:lsdException w:name="List Bullet 2" w:semiHidden="1" w:unhideWhenUsed="1"/>
-    <w:lsdException w:name="List Bullet 3" w:semiHidden="1" w:unhideWhenUsed="1"/>
-    <w:lsdException w:name="List Bullet 4" w:semiHidden="1" w:unhideWhenUsed="1"/>
-    <w:lsdException w:name="List Bullet 5" w:semiHidden="1" w:unhideWhenUsed="1"/>
-    <w:lsdException w:name="List Number 2" w:semiHidden="1" w:unhideWhenUsed="1"/>
-    <w:lsdException w:name="List Number 3" w:semiHidden="1" w:unhideWhenUsed="1"/>
-    <w:lsdException w:name="List Number 4" w:semiHidden="1" w:unhideWhenUsed="1"/>
-    <w:lsdException w:name="List Number 5" w:semiHidden="1" w:unhideWhenUsed="1"/>
-    <w:lsdException w:name="Title" w:qFormat="1"/>
-    <w:lsdException w:name="Closing" w:semiHidden="1" w:unhideWhenUsed="1"/>
-    <w:lsdException w:name="Signature" w:semiHidden="1" w:unhideWhenUsed="1"/>
-    <w:lsdException w:name="Default Paragraph Font" w:semiHidden="1" w:unhideWhenUsed="1"/>
-    <w:lsdException w:name="Body Text" w:semiHidden="1" w:unhideWhenUsed="1"/>
-    <w:lsdException w:name="Body Text Indent" w:semiHidden="1" w:unhideWhenUsed="1"/>
-    <w:lsdException w:name="List Continue" w:semiHidden="1" w:unhideWhenUsed="1"/>
-    <w:lsdException w:name="List Continue 2" w:semiHidden="1" w:unhideWhenUsed="1"/>
-    <w:lsdException w:name="Subtitle" w:qFormat="1"/>
-    <w:lsdException w:name="Salutation" w:semiHidden="1" w:unhideWhenUsed="1"/>
-    <w:lsdException w:name="Date" w:semiHidden="1" w:unhideWhenUsed="1"/>
-    <w:lsdException w:name="Body Text First Indent" w:semiHidden="1" w:unhideWhenUsed="1"/>
-    <w:lsdException w:name="Body Text First Indent 2" w:semiHidden="1" w:unhideWhenUsed="1"/>
-    <w:lsdException w:name="Note Heading" w:semiHidden="1" w:unhideWhenUsed="1"/>
-    <w:lsdException w:name="Body Text 2" w:semiHidden="1" w:unhideWhenUsed="1"/>
-    <w:lsdException w:name="Body Text 3" w:semiHidden="1" w:unhideWhenUsed="1"/>
-    <w:lsdException w:name="Body Text Indent 2" w:semiHidden="1" w:unhideWhenUsed="1"/>
-    <w:lsdException w:name="Body Text Indent 3" w:semiHidden="1" w:unhideWhenUsed="1"/>
-    <w:lsdException w:name="Block Text" w:semiHidden="1" w:unhideWhenUsed="1"/>
-    <w:lsdException w:name="Hyperlink" w:semiHidden="1" w:uiPriority="99" w:unhideWhenUsed="1"/>
-    <w:lsdException w:name="FollowedHyperlink" w:semiHidden="1" w:unhideWhenUsed="1"/>
-    <w:lsdException w:name="Strong" w:qFormat="1"/>
-    <w:lsdException w:name="Emphasis" w:qFormat="1"/>
-    <w:lsdException w:name="Document Map" w:semiHidden="1" w:unhideWhenUsed="1"/>
-    <w:lsdException w:name="Plain Text" w:semiHidden="1" w:unhideWhenUsed="1"/>
-    <w:lsdException w:name="E-mail Signature" w:semiHidden="1" w:unhideWhenUsed="1"/>
-    <w:lsdException w:name="HTML Top of Form" w:semiHidden="1" w:unhideWhenUsed="1"/>
-    <w:lsdException w:name="HTML Bottom of Form" w:semiHidden="1" w:unhideWhenUsed="1"/>
-    <w:lsdException w:name="Normal (Web)" w:semiHidden="1" w:uiPriority="99" w:unhideWhenUsed="1"/>
-    <w:lsdException w:name="HTML Acronym" w:semiHidden="1" w:unhideWhenUsed="1"/>
-    <w:lsdException w:name="HTML Address" w:semiHidden="1" w:unhideWhenUsed="1"/>
-    <w:lsdException w:name="HTML Cite" w:semiHidden="1" w:unhideWhenUsed="1"/>
-    <w:lsdException w:name="HTML Code" w:semiHidden="1" w:unhideWhenUsed="1"/>
-    <w:lsdException w:name="HTML Definition" w:semiHidden="1" w:unhideWhenUsed="1"/>
-    <w:lsdException w:name="HTML Keyboard" w:semiHidden="1" w:unhideWhenUsed="1"/>
-    <w:lsdException w:name="HTML Preformatted" w:semiHidden="1" w:unhideWhenUsed="1"/>
-    <w:lsdException w:name="HTML Sample" w:semiHidden="1" w:unhideWhenUsed="1"/>
-    <w:lsdException w:name="HTML Typewriter" w:semiHidden="1" w:unhideWhenUsed="1"/>
-    <w:lsdException w:name="HTML Variable" w:semiHidden="1" w:unhideWhenUsed="1"/>
-    <w:lsdException w:name="Normal Table" w:semiHidden="1" w:unhideWhenUsed="1"/>
-    <w:lsdException w:name="annotation subject" w:semiHidden="1" w:unhideWhenUsed="1"/>
-    <w:lsdException w:name="No List" w:semiHidden="1" w:unhideWhenUsed="1"/>
-    <w:lsdException w:name="Outline List 1" w:semiHidden="1" w:unhideWhenUsed="1"/>
-    <w:lsdException w:name="Outline List 2" w:semiHidden="1" w:unhideWhenUsed="1"/>
-    <w:lsdException w:name="Outline List 3" w:semiHidden="1" w:unhideWhenUsed="1"/>
-    <w:lsdException w:name="Table Simple 1" w:semiHidden="1" w:unhideWhenUsed="1"/>
-    <w:lsdException w:name="Table Simple 2" w:semiHidden="1" w:unhideWhenUsed="1"/>
-    <w:lsdException w:name="Table Simple 3" w:semiHidden="1" w:unhideWhenUsed="1"/>
-    <w:lsdException w:name="Table Classic 1" w:semiHidden="1" w:unhideWhenUsed="1"/>
-    <w:lsdException w:name="Table Classic 2" w:semiHidden="1" w:unhideWhenUsed="1"/>
-    <w:lsdException w:name="Table Classic 3" w:semiHidden="1" w:unhideWhenUsed="1"/>
-    <w:lsdException w:name="Table Classic 4" w:semiHidden="1" w:unhideWhenUsed="1"/>
-    <w:lsdException w:name="Table Colorful 1" w:semiHidden="1" w:unhideWhenUsed="1"/>
-    <w:lsdException w:name="Table Colorful 2" w:semiHidden="1" w:unhideWhenUsed="1"/>
-    <w:lsdException w:name="Table Colorful 3" w:semiHidden="1" w:unhideWhenUsed="1"/>
-    <w:lsdException w:name="Table Columns 1" w:semiHidden="1" w:unhideWhenUsed="1"/>
-    <w:lsdException w:name="Table Columns 2" w:semiHidden="1" w:unhideWhenUsed="1"/>
-    <w:lsdException w:name="Table Columns 3" w:semiHidden="1" w:unhideWhenUsed="1"/>
-    <w:lsdException w:name="Table Columns 4" w:semiHidden="1" w:unhideWhenUsed="1"/>
-    <w:lsdException w:name="Table Columns 5" w:semiHidden="1" w:unhideWhenUsed="1"/>
-    <w:lsdException w:name="Table Grid 1" w:semiHidden="1" w:unhideWhenUsed="1"/>
-    <w:lsdException w:name="Table Grid 2" w:semiHidden="1" w:unhideWhenUsed="1"/>
-    <w:lsdException w:name="Table Grid 3" w:semiHidden="1" w:unhideWhenUsed="1"/>
-    <w:lsdException w:name="Table Grid 4" w:semiHidden="1" w:unhideWhenUsed="1"/>
-    <w:lsdException w:name="Table Grid 5" w:semiHidden="1" w:unhideWhenUsed="1"/>
-    <w:lsdException w:name="Table Grid 6" w:semiHidden="1" w:unhideWhenUsed="1"/>
-    <w:lsdException w:name="Table Grid 7" w:semiHidden="1" w:unhideWhenUsed="1"/>
-    <w:lsdException w:name="Table Grid 8" w:semiHidden="1" w:unhideWhenUsed="1"/>
-    <w:lsdException w:name="Table List 1" w:semiHidden="1" w:unhideWhenUsed="1"/>
-    <w:lsdException w:name="Table List 2" w:semiHidden="1" w:unhideWhenUsed="1"/>
-    <w:lsdException w:name="Table List 3" w:semiHidden="1" w:unhideWhenUsed="1"/>
-    <w:lsdException w:name="Table List 4" w:semiHidden="1" w:unhideWhenUsed="1"/>
-    <w:lsdException w:name="Table List 5" w:semiHidden="1" w:unhideWhenUsed="1"/>
-    <w:lsdException w:name="Table List 6" w:semiHidden="1" w:unhideWhenUsed="1"/>
-    <w:lsdException w:name="Table List 7" w:semiHidden="1" w:unhideWhenUsed="1"/>
-    <w:lsdException w:name="Table List 8" w:semiHidden="1" w:unhideWhenUsed="1"/>
-    <w:lsdException w:name="Table 3D effects 1" w:semiHidden="1" w:unhideWhenUsed="1"/>
-    <w:lsdException w:name="Table 3D effects 2" w:semiHidden="1" w:unhideWhenUsed="1"/>
-    <w:lsdException w:name="Table 3D effects 3" w:semiHidden="1" w:unhideWhenUsed="1"/>
-    <w:lsdException w:name="Table Contemporary" w:semiHidden="1" w:unhideWhenUsed="1"/>
-    <w:lsdException w:name="Table Elegant" w:semiHidden="1" w:unhideWhenUsed="1"/>
-    <w:lsdException w:name="Table Professional" w:semiHidden="1" w:unhideWhenUsed="1"/>
-    <w:lsdException w:name="Table Subtle 1" w:semiHidden="1" w:unhideWhenUsed="1"/>
-    <w:lsdException w:name="Table Subtle 2" w:semiHidden="1" w:unhideWhenUsed="1"/>
-    <w:lsdException w:name="Table Web 1" w:semiHidden="1" w:unhideWhenUsed="1"/>
-    <w:lsdException w:name="Table Web 2" w:semiHidden="1" w:unhideWhenUsed="1"/>
-    <w:lsdException w:name="Table Web 3" w:semiHidden="1" w:unhideWhenUsed="1"/>
-    <w:lsdException w:name="Balloon Text" w:semiHidden="1" w:unhideWhenUsed="1"/>
-    <w:lsdException w:name="Table Theme" w:semiHidden="1" w:unhideWhenUsed="1"/>
-    <w:lsdException w:name="Placeholder Text" w:semiHidden="1" w:uiPriority="99"/>
-    <w:lsdException w:name="No Spacing" w:uiPriority="1" w:qFormat="1"/>
-    <w:lsdException w:name="Light Shading" w:uiPriority="60"/>
-    <w:lsdException w:name="Light List" w:uiPriority="61"/>
-    <w:lsdException w:name="Light Grid" w:uiPriority="62"/>
-    <w:lsdException w:name="Medium Shading 1" w:uiPriority="63"/>
-    <w:lsdException w:name="Medium Shading 2" w:uiPriority="64"/>
-    <w:lsdException w:name="Medium List 1" w:uiPriority="65"/>
-    <w:lsdException w:name="Medium List 2" w:uiPriority="66"/>
-    <w:lsdException w:name="Medium Grid 1" w:uiPriority="67"/>
-    <w:lsdException w:name="Medium Grid 2" w:uiPriority="68"/>
-    <w:lsdException w:name="Medium Grid 3" w:uiPriority="69"/>
-    <w:lsdException w:name="Dark List" w:uiPriority="70"/>
-    <w:lsdException w:name="Colorful Shading" w:uiPriority="71"/>
-    <w:lsdException w:name="Colorful List" w:uiPriority="72"/>
-    <w:lsdException w:name="Colorful Grid" w:uiPriority="73"/>
-    <w:lsdException w:name="Light Shading Accent 1" w:uiPriority="60"/>
-    <w:lsdException w:name="Light List Accent 1" w:uiPriority="61"/>
-    <w:lsdException w:name="Light Grid Accent 1" w:uiPriority="62"/>
-    <w:lsdException w:name="Medium Shading 1 Accent 1" w:uiPriority="63"/>
-    <w:lsdException w:name="Medium Shading 2 Accent 1" w:uiPriority="64"/>
-    <w:lsdException w:name="Medium List 1 Accent 1" w:uiPriority="65"/>
-    <w:lsdException w:name="Revision" w:semiHidden="1" w:uiPriority="99"/>
-    <w:lsdException w:name="List Paragraph" w:uiPriority="34" w:qFormat="1"/>
-    <w:lsdException w:name="Quote" w:uiPriority="29" w:qFormat="1"/>
-    <w:lsdException w:name="Intense Quote" w:uiPriority="30" w:qFormat="1"/>
-    <w:lsdException w:name="Medium List 2 Accent 1" w:uiPriority="66"/>
-    <w:lsdException w:name="Medium Grid 1 Accent 1" w:uiPriority="67"/>
-    <w:lsdException w:name="Medium Grid 2 Accent 1" w:uiPriority="68"/>
-    <w:lsdException w:name="Medium Grid 3 Accent 1" w:uiPriority="69"/>
-    <w:lsdException w:name="Dark List Accent 1" w:uiPriority="70"/>
-    <w:lsdException w:name="Colorful Shading Accent 1" w:uiPriority="71"/>
-    <w:lsdException w:name="Colorful List Accent 1" w:uiPriority="72"/>
-    <w:lsdException w:name="Colorful Grid Accent 1" w:uiPriority="73"/>
-    <w:lsdException w:name="Light Shading Accent 2" w:uiPriority="60"/>
-    <w:lsdException w:name="Light List Accent 2" w:uiPriority="61"/>
-    <w:lsdException w:name="Light Grid Accent 2" w:uiPriority="62"/>
-    <w:lsdException w:name="Medium Shading 1 Accent 2" w:uiPriority="63"/>
-    <w:lsdException w:name="Medium Shading 2 Accent 2" w:uiPriority="64"/>
-    <w:lsdException w:name="Medium List 1 Accent 2" w:uiPriority="65"/>
-    <w:lsdException w:name="Medium List 2 Accent 2" w:uiPriority="66"/>
-    <w:lsdException w:name="Medium Grid 1 Accent 2" w:uiPriority="67"/>
-    <w:lsdException w:name="Medium Grid 2 Accent 2" w:uiPriority="68"/>
-    <w:lsdException w:name="Medium Grid 3 Accent 2" w:uiPriority="69"/>
-    <w:lsdException w:name="Dark List Accent 2" w:uiPriority="70"/>
-    <w:lsdException w:name="Colorful Shading Accent 2" w:uiPriority="71"/>
-    <w:lsdException w:name="Colorful List Accent 2" w:uiPriority="72"/>
-    <w:lsdException w:name="Colorful Grid Accent 2" w:uiPriority="73"/>
-    <w:lsdException w:name="Light Shading Accent 3" w:uiPriority="60"/>
-    <w:lsdException w:name="Light List Accent 3" w:uiPriority="61"/>
-    <w:lsdException w:name="Light Grid Accent 3" w:uiPriority="62"/>
-    <w:lsdException w:name="Medium Shading 1 Accent 3" w:uiPriority="63"/>
-    <w:lsdException w:name="Medium Shading 2 Accent 3" w:uiPriority="64"/>
-    <w:lsdException w:name="Medium List 1 Accent 3" w:uiPriority="65"/>
-    <w:lsdException w:name="Medium List 2 Accent 3" w:uiPriority="66"/>
-    <w:lsdException w:name="Medium Grid 1 Accent 3" w:uiPriority="67"/>
-    <w:lsdException w:name="Medium Grid 2 Accent 3" w:uiPriority="68"/>
-    <w:lsdException w:name="Medium Grid 3 Accent 3" w:uiPriority="69"/>
-    <w:lsdException w:name="Dark List Accent 3" w:uiPriority="70"/>
-    <w:lsdException w:name="Colorful Shading Accent 3" w:uiPriority="71"/>
-    <w:lsdException w:name="Colorful List Accent 3" w:uiPriority="72"/>
-    <w:lsdException w:name="Colorful Grid Accent 3" w:uiPriority="73"/>
-    <w:lsdException w:name="Light Shading Accent 4" w:uiPriority="60"/>
-    <w:lsdException w:name="Light List Accent 4" w:uiPriority="61"/>
-    <w:lsdException w:name="Light Grid Accent 4" w:uiPriority="62"/>
-    <w:lsdException w:name="Medium Shading 1 Accent 4" w:uiPriority="63"/>
-    <w:lsdException w:name="Medium Shading 2 Accent 4" w:uiPriority="64"/>
-    <w:lsdException w:name="Medium List 1 Accent 4" w:uiPriority="65"/>
-    <w:lsdException w:name="Medium List 2 Accent 4" w:uiPriority="66"/>
-    <w:lsdException w:name="Medium Grid 1 Accent 4" w:uiPriority="67"/>
-    <w:lsdException w:name="Medium Grid 2 Accent 4" w:uiPriority="68"/>
-    <w:lsdException w:name="Medium Grid 3 Accent 4" w:uiPriority="69"/>
-    <w:lsdException w:name="Dark List Accent 4" w:uiPriority="70"/>
-    <w:lsdException w:name="Colorful Shading Accent 4" w:uiPriority="71"/>
-    <w:lsdException w:name="Colorful List Accent 4" w:uiPriority="72"/>
-    <w:lsdException w:name="Colorful Grid Accent 4" w:uiPriority="73"/>
-    <w:lsdException w:name="Light Shading Accent 5" w:uiPriority="60"/>
-    <w:lsdException w:name="Light List Accent 5" w:uiPriority="61"/>
-    <w:lsdException w:name="Light Grid Accent 5" w:uiPriority="62"/>
-    <w:lsdException w:name="Medium Shading 1 Accent 5" w:uiPriority="63"/>
-    <w:lsdException w:name="Medium Shading 2 Accent 5" w:uiPriority="64"/>
-    <w:lsdException w:name="Medium List 1 Accent 5" w:uiPriority="65"/>
-    <w:lsdException w:name="Medium List 2 Accent 5" w:uiPriority="66"/>
-    <w:lsdException w:name="Medium Grid 1 Accent 5" w:uiPriority="67"/>
-    <w:lsdException w:name="Medium Grid 2 Accent 5" w:uiPriority="68"/>
-    <w:lsdException w:name="Medium Grid 3 Accent 5" w:uiPriority="69"/>
-    <w:lsdException w:name="Dark List Accent 5" w:uiPriority="70"/>
-    <w:lsdException w:name="Colorful Shading Accent 5" w:uiPriority="71"/>
-    <w:lsdException w:name="Colorful List Accent 5" w:uiPriority="72"/>
-    <w:lsdException w:name="Colorful Grid Accent 5" w:uiPriority="73"/>
-    <w:lsdException w:name="Light Shading Accent 6" w:uiPriority="60"/>
-    <w:lsdException w:name="Light List Accent 6" w:uiPriority="61"/>
-    <w:lsdException w:name="Light Grid Accent 6" w:uiPriority="62"/>
-    <w:lsdException w:name="Medium Shading 1 Accent 6" w:uiPriority="63"/>
-    <w:lsdException w:name="Medium Shading 2 Accent 6" w:uiPriority="64"/>
-    <w:lsdException w:name="Medium List 1 Accent 6" w:uiPriority="65"/>
-    <w:lsdException w:name="Medium List 2 Accent 6" w:uiPriority="66"/>
-    <w:lsdException w:name="Medium Grid 1 Accent 6" w:uiPriority="67"/>
-    <w:lsdException w:name="Medium Grid 2 Accent 6" w:uiPriority="68"/>
-    <w:lsdException w:name="Medium Grid 3 Accent 6" w:uiPriority="69"/>
-    <w:lsdException w:name="Dark List Accent 6" w:uiPriority="70"/>
-    <w:lsdException w:name="Colorful Shading Accent 6" w:uiPriority="71"/>
-    <w:lsdException w:name="Colorful List Accent 6" w:uiPriority="72"/>
-    <w:lsdException w:name="Colorful Grid Accent 6" w:uiPriority="73"/>
-    <w:lsdException w:name="Subtle Emphasis" w:uiPriority="19" w:qFormat="1"/>
-    <w:lsdException w:name="Intense Emphasis" w:uiPriority="21" w:qFormat="1"/>
-    <w:lsdException w:name="Subtle Reference" w:uiPriority="31" w:qFormat="1"/>
-    <w:lsdException w:name="Intense Reference" w:uiPriority="32" w:qFormat="1"/>
-    <w:lsdException w:name="Book Title" w:uiPriority="33" w:qFormat="1"/>
-    <w:lsdException w:name="Bibliography" w:semiHidden="1" w:uiPriority="37" w:unhideWhenUsed="1"/>
-    <w:lsdException w:name="TOC Heading" w:semiHidden="1" w:uiPriority="39" w:unhideWhenUsed="1" w:qFormat="1"/>
-    <w:lsdException w:name="Plain Table 1" w:uiPriority="41"/>
-    <w:lsdException w:name="Plain Table 2" w:uiPriority="42"/>
-    <w:lsdException w:name="Plain Table 3" w:uiPriority="43"/>
-    <w:lsdException w:name="Plain Table 4" w:uiPriority="44"/>
-    <w:lsdException w:name="Plain Table 5" w:uiPriority="45"/>
-    <w:lsdException w:name="Grid Table Light" w:uiPriority="40"/>
-    <w:lsdException w:name="Grid Table 1 Light" w:uiPriority="46"/>
-    <w:lsdException w:name="Grid Table 2" w:uiPriority="47"/>
-    <w:lsdException w:name="Grid Table 3" w:uiPriority="48"/>
-    <w:lsdException w:name="Grid Table 4" w:uiPriority="49"/>
-    <w:lsdException w:name="Grid Table 5 Dark" w:uiPriority="50"/>
-    <w:lsdException w:name="Grid Table 6 Colorful" w:uiPriority="51"/>
-    <w:lsdException w:name="Grid Table 7 Colorful" w:uiPriority="52"/>
-    <w:lsdException w:name="Grid Table 1 Light Accent 1" w:uiPriority="46"/>
-    <w:lsdException w:name="Grid Table 2 Accent 1" w:uiPriority="47"/>
-    <w:lsdException w:name="Grid Table 3 Accent 1" w:uiPriority="48"/>
-    <w:lsdException w:name="Grid Table 4 Accent 1" w:uiPriority="49"/>
-    <w:lsdException w:name="Grid Table 5 Dark Accent 1" w:uiPriority="50"/>
-    <w:lsdException w:name="Grid Table 6 Colorful Accent 1" w:uiPriority="51"/>
-    <w:lsdException w:name="Grid Table 7 Colorful Accent 1" w:uiPriority="52"/>
-    <w:lsdException w:name="Grid Table 1 Light Accent 2" w:uiPriority="46"/>
-    <w:lsdException w:name="Grid Table 2 Accent 2" w:uiPriority="47"/>
-    <w:lsdException w:name="Grid Table 3 Accent 2" w:uiPriority="48"/>
-    <w:lsdException w:name="Grid Table 4 Accent 2" w:uiPriority="49"/>
-    <w:lsdException w:name="Grid Table 5 Dark Accent 2" w:uiPriority="50"/>
-    <w:lsdException w:name="Grid Table 6 Colorful Accent 2" w:uiPriority="51"/>
-    <w:lsdException w:name="Grid Table 7 Colorful Accent 2" w:uiPriority="52"/>
-    <w:lsdException w:name="Grid Table 1 Light Accent 3" w:uiPriority="46"/>
-    <w:lsdException w:name="Grid Table 2 Accent 3" w:uiPriority="47"/>
-    <w:lsdException w:name="Grid Table 3 Accent 3" w:uiPriority="48"/>
-    <w:lsdException w:name="Grid Table 4 Accent 3" w:uiPriority="49"/>
-    <w:lsdException w:name="Grid Table 5 Dark Accent 3" w:uiPriority="50"/>
-    <w:lsdException w:name="Grid Table 6 Colorful Accent 3" w:uiPriority="51"/>
-    <w:lsdException w:name="Grid Table 7 Colorful Accent 3" w:uiPriority="52"/>
-    <w:lsdException w:name="Grid Table 1 Light Accent 4" w:uiPriority="46"/>
-    <w:lsdException w:name="Grid Table 2 Accent 4" w:uiPriority="47"/>
-    <w:lsdException w:name="Grid Table 3 Accent 4" w:uiPriority="48"/>
-    <w:lsdException w:name="Grid Table 4 Accent 4" w:uiPriority="49"/>
-    <w:lsdException w:name="Grid Table 5 Dark Accent 4" w:uiPriority="50"/>
-    <w:lsdException w:name="Grid Table 6 Colorful Accent 4" w:uiPriority="51"/>
-    <w:lsdException w:name="Grid Table 7 Colorful Accent 4" w:uiPriority="52"/>
-    <w:lsdException w:name="Grid Table 1 Light Accent 5" w:uiPriority="46"/>
-    <w:lsdException w:name="Grid Table 2 Accent 5" w:uiPriority="47"/>
-    <w:lsdException w:name="Grid Table 3 Accent 5" w:uiPriority="48"/>
-    <w:lsdException w:name="Grid Table 4 Accent 5" w:uiPriority="49"/>
-    <w:lsdException w:name="Grid Table 5 Dark Accent 5" w:uiPriority="50"/>
-    <w:lsdException w:name="Grid Table 6 Colorful Accent 5" w:uiPriority="51"/>
-    <w:lsdException w:name="Grid Table 7 Colorful Accent 5" w:uiPriority="52"/>
-    <w:lsdException w:name="Grid Table 1 Light Accent 6" w:uiPriority="46"/>
-    <w:lsdException w:name="Grid Table 2 Accent 6" w:uiPriority="47"/>
-    <w:lsdException w:name="Grid Table 3 Accent 6" w:uiPriority="48"/>
-    <w:lsdException w:name="Grid Table 4 Accent 6" w:uiPriority="49"/>
-    <w:lsdException w:name="Grid Table 5 Dark Accent 6" w:uiPriority="50"/>
-    <w:lsdException w:name="Grid Table 6 Colorful Accent 6" w:uiPriority="51"/>
-    <w:lsdException w:name="Grid Table 7 Colorful Accent 6" w:uiPriority="52"/>
-    <w:lsdException w:name="List Table 1 Light" w:uiPriority="46"/>
-    <w:lsdException w:name="List Table 2" w:uiPriority="47"/>
-    <w:lsdException w:name="List Table 3" w:uiPriority="48"/>
-    <w:lsdException w:name="List Table 4" w:uiPriority="49"/>
-    <w:lsdException w:name="List Table 5 Dark" w:uiPriority="50"/>
-    <w:lsdException w:name="List Table 6 Colorful" w:uiPriority="51"/>
-    <w:lsdException w:name="List Table 7 Colorful" w:uiPriority="52"/>
-    <w:lsdException w:name="List Table 1 Light Accent 1" w:uiPriority="46"/>
-    <w:lsdException w:name="List Table 2 Accent 1" w:uiPriority="47"/>
-    <w:lsdException w:name="List Table 3 Accent 1" w:uiPriority="48"/>
-    <w:lsdException w:name="List Table 4 Accent 1" w:uiPriority="49"/>
-    <w:lsdException w:name="List Table 5 Dark Accent 1" w:uiPriority="50"/>
-    <w:lsdException w:name="List Table 6 Colorful Accent 1" w:uiPriority="51"/>
-    <w:lsdException w:name="List Table 7 Colorful Accent 1" w:uiPriority="52"/>
-    <w:lsdException w:name="List Table 1 Light Accent 2" w:uiPriority="46"/>
-    <w:lsdException w:name="List Table 2 Accent 2" w:uiPriority="47"/>
-    <w:lsdException w:name="List Table 3 Accent 2" w:uiPriority="48"/>
-    <w:lsdException w:name="List Table 4 Accent 2" w:uiPriority="49"/>
-    <w:lsdException w:name="List Table 5 Dark Accent 2" w:uiPriority="50"/>
-    <w:lsdException w:name="List Table 6 Colorful Accent 2" w:uiPriority="51"/>
-    <w:lsdException w:name="List Table 7 Colorful Accent 2" w:uiPriority="52"/>
-    <w:lsdException w:name="List Table 1 Light Accent 3" w:uiPriority="46"/>
-    <w:lsdException w:name="List Table 2 Accent 3" w:uiPriority="47"/>
-    <w:lsdException w:name="List Table 3 Accent 3" w:uiPriority="48"/>
-    <w:lsdException w:name="List Table 4 Accent 3" w:uiPriority="49"/>
-    <w:lsdException w:name="List Table 5 Dark Accent 3" w:uiPriority="50"/>
-    <w:lsdException w:name="List Table 6 Colorful Accent 3" w:uiPriority="51"/>
-    <w:lsdException w:name="List Table 7 Colorful Accent 3" w:uiPriority="52"/>
-    <w:lsdException w:name="List Table 1 Light Accent 4" w:uiPriority="46"/>
-    <w:lsdException w:name="List Table 2 Accent 4" w:uiPriority="47"/>
-    <w:lsdException w:name="List Table 3 Accent 4" w:uiPriority="48"/>
-    <w:lsdException w:name="List Table 4 Accent 4" w:uiPriority="49"/>
-    <w:lsdException w:name="List Table 5 Dark Accent 4" w:uiPriority="50"/>
-    <w:lsdException w:name="List Table 6 Colorful Accent 4" w:uiPriority="51"/>
-    <w:lsdException w:name="List Table 7 Colorful Accent 4" w:uiPriority="52"/>
-    <w:lsdException w:name="List Table 1 Light Accent 5" w:uiPriority="46"/>
-    <w:lsdException w:name="List Table 2 Accent 5" w:uiPriority="47"/>
-    <w:lsdException w:name="List Table 3 Accent 5" w:uiPriority="48"/>
-    <w:lsdException w:name="List Table 4 Accent 5" w:uiPriority="49"/>
-    <w:lsdException w:name="List Table 5 Dark Accent 5" w:uiPriority="50"/>
-    <w:lsdException w:name="List Table 6 Colorful Accent 5" w:uiPriority="51"/>
-    <w:lsdException w:name="List Table 7 Colorful Accent 5" w:uiPriority="52"/>
-    <w:lsdException w:name="List Table 1 Light Accent 6" w:uiPriority="46"/>
-    <w:lsdException w:name="List Table 2 Accent 6" w:uiPriority="47"/>
-    <w:lsdException w:name="List Table 3 Accent 6" w:uiPriority="48"/>
-    <w:lsdException w:name="List Table 4 Accent 6" w:uiPriority="49"/>
-    <w:lsdException w:name="List Table 5 Dark Accent 6" w:uiPriority="50"/>
-    <w:lsdException w:name="List Table 6 Colorful Accent 6" w:uiPriority="51"/>
-    <w:lsdException w:name="List Table 7 Colorful Accent 6" w:uiPriority="52"/>
-    <w:lsdException w:name="Mention" w:semiHidden="1" w:uiPriority="99" w:unhideWhenUsed="1"/>
-    <w:lsdException w:name="Smart Hyperlink" w:semiHidden="1" w:uiPriority="99" w:unhideWhenUsed="1"/>
-    <w:lsdException w:name="Hashtag" w:semiHidden="1" w:uiPriority="99" w:unhideWhenUsed="1"/>
-    <w:lsdException w:name="Unresolved Mention" w:semiHidden="1" w:uiPriority="99" w:unhideWhenUsed="1"/>
-    <w:lsdException w:name="Smart Link" w:semiHidden="1" w:uiPriority="99" w:unhideWhenUsed="1"/>
+  <w:latentStyles w:defLockedState="0" w:defUIPriority="0" w:defSemiHidden="1" w:defUnhideWhenUsed="1" w:defQFormat="0" w:count="267">
+    <w:lsdException w:name="Normal" w:semiHidden="0" w:unhideWhenUsed="0" w:qFormat="1"/>
+    <w:lsdException w:name="heading 1" w:semiHidden="0" w:unhideWhenUsed="0" w:qFormat="1"/>
+    <w:lsdException w:name="heading 2" w:semiHidden="0" w:unhideWhenUsed="0" w:qFormat="1"/>
+    <w:lsdException w:name="heading 3" w:qFormat="1"/>
+    <w:lsdException w:name="heading 4" w:qFormat="1"/>
+    <w:lsdException w:name="heading 5" w:qFormat="1"/>
+    <w:lsdException w:name="heading 6" w:qFormat="1"/>
+    <w:lsdException w:name="heading 7" w:qFormat="1"/>
+    <w:lsdException w:name="heading 8" w:qFormat="1"/>
+    <w:lsdException w:name="heading 9" w:qFormat="1"/>
+    <w:lsdException w:name="toc 1" w:uiPriority="39"/>
+    <w:lsdException w:name="toc 2" w:uiPriority="39"/>
+    <w:lsdException w:name="toc 3" w:uiPriority="39"/>
+    <w:lsdException w:name="caption" w:qFormat="1"/>
+    <w:lsdException w:name="macro" w:semiHidden="0" w:unhideWhenUsed="0"/>
+    <w:lsdException w:name="List Bullet" w:semiHidden="0" w:unhideWhenUsed="0"/>
+    <w:lsdException w:name="List Number" w:semiHidden="0" w:unhideWhenUsed="0"/>
+    <w:lsdException w:name="Title" w:semiHidden="0" w:unhideWhenUsed="0" w:qFormat="1"/>
+    <w:lsdException w:name="List Continue 3" w:semiHidden="0" w:unhideWhenUsed="0"/>
+    <w:lsdException w:name="List Continue 4" w:semiHidden="0" w:unhideWhenUsed="0"/>
+    <w:lsdException w:name="List Continue 5" w:semiHidden="0" w:unhideWhenUsed="0"/>
+    <w:lsdException w:name="Message Header" w:semiHidden="0" w:unhideWhenUsed="0"/>
+    <w:lsdException w:name="Subtitle" w:semiHidden="0" w:unhideWhenUsed="0" w:qFormat="1"/>
+    <w:lsdException w:name="Hyperlink" w:uiPriority="99"/>
+    <w:lsdException w:name="Strong" w:semiHidden="0" w:unhideWhenUsed="0" w:qFormat="1"/>
+    <w:lsdException w:name="Emphasis" w:semiHidden="0" w:unhideWhenUsed="0" w:qFormat="1"/>
+    <w:lsdException w:name="Normal (Web)" w:uiPriority="99"/>
+    <w:lsdException w:name="Table Grid" w:semiHidden="0" w:unhideWhenUsed="0"/>
+    <w:lsdException w:name="Placeholder Text" w:uiPriority="99" w:unhideWhenUsed="0"/>
+    <w:lsdException w:name="No Spacing" w:semiHidden="0" w:uiPriority="1" w:unhideWhenUsed="0" w:qFormat="1"/>
+    <w:lsdException w:name="Light Shading" w:semiHidden="0" w:uiPriority="60" w:unhideWhenUsed="0"/>
+    <w:lsdException w:name="Light List" w:semiHidden="0" w:uiPriority="61" w:unhideWhenUsed="0"/>
+    <w:lsdException w:name="Light Grid" w:semiHidden="0" w:uiPriority="62" w:unhideWhenUsed="0"/>
+    <w:lsdException w:name="Medium Shading 1" w:semiHidden="0" w:uiPriority="63" w:unhideWhenUsed="0"/>
+    <w:lsdException w:name="Medium Shading 2" w:semiHidden="0" w:uiPriority="64" w:unhideWhenUsed="0"/>
+    <w:lsdException w:name="Medium List 1" w:semiHidden="0" w:uiPriority="65" w:unhideWhenUsed="0"/>
+    <w:lsdException w:name="Medium List 2" w:semiHidden="0" w:uiPriority="66" w:unhideWhenUsed="0"/>
+    <w:lsdException w:name="Medium Grid 1" w:semiHidden="0" w:uiPriority="67" w:unhideWhenUsed="0"/>
+    <w:lsdException w:name="Medium Grid 2" w:semiHidden="0" w:uiPriority="68" w:unhideWhenUsed="0"/>
+    <w:lsdException w:name="Medium Grid 3" w:semiHidden="0" w:uiPriority="69" w:unhideWhenUsed="0"/>
+    <w:lsdException w:name="Dark List" w:semiHidden="0" w:uiPriority="70" w:unhideWhenUsed="0"/>
+    <w:lsdException w:name="Colorful Shading" w:semiHidden="0" w:uiPriority="71" w:unhideWhenUsed="0"/>
+    <w:lsdException w:name="Colorful List" w:semiHidden="0" w:uiPriority="72" w:unhideWhenUsed="0"/>
+    <w:lsdException w:name="Colorful Grid" w:semiHidden="0" w:uiPriority="73" w:unhideWhenUsed="0"/>
+    <w:lsdException w:name="Light Shading Accent 1" w:semiHidden="0" w:uiPriority="60" w:unhideWhenUsed="0"/>
+    <w:lsdException w:name="Light List Accent 1" w:semiHidden="0" w:uiPriority="61" w:unhideWhenUsed="0"/>
+    <w:lsdException w:name="Light Grid Accent 1" w:semiHidden="0" w:uiPriority="62" w:unhideWhenUsed="0"/>
+    <w:lsdException w:name="Medium Shading 1 Accent 1" w:semiHidden="0" w:uiPriority="63" w:unhideWhenUsed="0"/>
+    <w:lsdException w:name="Medium Shading 2 Accent 1" w:semiHidden="0" w:uiPriority="64" w:unhideWhenUsed="0"/>
+    <w:lsdException w:name="Medium List 1 Accent 1" w:semiHidden="0" w:uiPriority="65" w:unhideWhenUsed="0"/>
+    <w:lsdException w:name="Revision" w:uiPriority="99" w:unhideWhenUsed="0"/>
+    <w:lsdException w:name="List Paragraph" w:semiHidden="0" w:uiPriority="34" w:unhideWhenUsed="0" w:qFormat="1"/>
+    <w:lsdException w:name="Quote" w:semiHidden="0" w:uiPriority="29" w:unhideWhenUsed="0" w:qFormat="1"/>
+    <w:lsdException w:name="Intense Quote" w:semiHidden="0" w:uiPriority="30" w:unhideWhenUsed="0" w:qFormat="1"/>
+    <w:lsdException w:name="Medium List 2 Accent 1" w:semiHidden="0" w:uiPriority="66" w:unhideWhenUsed="0"/>
+    <w:lsdException w:name="Medium Grid 1 Accent 1" w:semiHidden="0" w:uiPriority="67" w:unhideWhenUsed="0"/>
+    <w:lsdException w:name="Medium Grid 2 Accent 1" w:semiHidden="0" w:uiPriority="68" w:unhideWhenUsed="0"/>
+    <w:lsdException w:name="Medium Grid 3 Accent 1" w:semiHidden="0" w:uiPriority="69" w:unhideWhenUsed="0"/>
+    <w:lsdException w:name="Dark List Accent 1" w:semiHidden="0" w:uiPriority="70" w:unhideWhenUsed="0"/>
+    <w:lsdException w:name="Colorful Shading Accent 1" w:semiHidden="0" w:uiPriority="71" w:unhideWhenUsed="0"/>
+    <w:lsdException w:name="Colorful List Accent 1" w:semiHidden="0" w:uiPriority="72" w:unhideWhenUsed="0"/>
+    <w:lsdException w:name="Colorful Grid Accent 1" w:semiHidden="0" w:uiPriority="73" w:unhideWhenUsed="0"/>
+    <w:lsdException w:name="Light Shading Accent 2" w:semiHidden="0" w:uiPriority="60" w:unhideWhenUsed="0"/>
+    <w:lsdException w:name="Light List Accent 2" w:semiHidden="0" w:uiPriority="61" w:unhideWhenUsed="0"/>
+    <w:lsdException w:name="Light Grid Accent 2" w:semiHidden="0" w:uiPriority="62" w:unhideWhenUsed="0"/>
+    <w:lsdException w:name="Medium Shading 1 Accent 2" w:semiHidden="0" w:uiPriority="63" w:unhideWhenUsed="0"/>
+    <w:lsdException w:name="Medium Shading 2 Accent 2" w:semiHidden="0" w:uiPriority="64" w:unhideWhenUsed="0"/>
+    <w:lsdException w:name="Medium List 1 Accent 2" w:semiHidden="0" w:uiPriority="65" w:unhideWhenUsed="0"/>
+    <w:lsdException w:name="Medium List 2 Accent 2" w:semiHidden="0" w:uiPriority="66" w:unhideWhenUsed="0"/>
+    <w:lsdException w:name="Medium Grid 1 Accent 2" w:semiHidden="0" w:uiPriority="67" w:unhideWhenUsed="0"/>
+    <w:lsdException w:name="Medium Grid 2 Accent 2" w:semiHidden="0" w:uiPriority="68" w:unhideWhenUsed="0"/>
+    <w:lsdException w:name="Medium Grid 3 Accent 2" w:semiHidden="0" w:uiPriority="69" w:unhideWhenUsed="0"/>
+    <w:lsdException w:name="Dark List Accent 2" w:semiHidden="0" w:uiPriority="70" w:unhideWhenUsed="0"/>
+    <w:lsdException w:name="Colorful Shading Accent 2" w:semiHidden="0" w:uiPriority="71" w:unhideWhenUsed="0"/>
+    <w:lsdException w:name="Colorful List Accent 2" w:semiHidden="0" w:uiPriority="72" w:unhideWhenUsed="0"/>
+    <w:lsdException w:name="Colorful Grid Accent 2" w:semiHidden="0" w:uiPriority="73" w:unhideWhenUsed="0"/>
+    <w:lsdException w:name="Light Shading Accent 3" w:semiHidden="0" w:uiPriority="60" w:unhideWhenUsed="0"/>
+    <w:lsdException w:name="Light List Accent 3" w:semiHidden="0" w:uiPriority="61" w:unhideWhenUsed="0"/>
+    <w:lsdException w:name="Light Grid Accent 3" w:semiHidden="0" w:uiPriority="62" w:unhideWhenUsed="0"/>
+    <w:lsdException w:name="Medium Shading 1 Accent 3" w:semiHidden="0" w:uiPriority="63" w:unhideWhenUsed="0"/>
+    <w:lsdException w:name="Medium Shading 2 Accent 3" w:semiHidden="0" w:uiPriority="64" w:unhideWhenUsed="0"/>
+    <w:lsdException w:name="Medium List 1 Accent 3" w:semiHidden="0" w:uiPriority="65" w:unhideWhenUsed="0"/>
+    <w:lsdException w:name="Medium List 2 Accent 3" w:semiHidden="0" w:uiPriority="66" w:unhideWhenUsed="0"/>
+    <w:lsdException w:name="Medium Grid 1 Accent 3" w:semiHidden="0" w:uiPriority="67" w:unhideWhenUsed="0"/>
+    <w:lsdException w:name="Medium Grid 2 Accent 3" w:semiHidden="0" w:uiPriority="68" w:unhideWhenUsed="0"/>
+    <w:lsdException w:name="Medium Grid 3 Accent 3" w:semiHidden="0" w:uiPriority="69" w:unhideWhenUsed="0"/>
+    <w:lsdException w:name="Dark List Accent 3" w:semiHidden="0" w:uiPriority="70" w:unhideWhenUsed="0"/>
+    <w:lsdException w:name="Colorful Shading Accent 3" w:semiHidden="0" w:uiPriority="71" w:unhideWhenUsed="0"/>
+    <w:lsdException w:name="Colorful List Accent 3" w:semiHidden="0" w:uiPriority="72" w:unhideWhenUsed="0"/>
+    <w:lsdException w:name="Colorful Grid Accent 3" w:semiHidden="0" w:uiPriority="73" w:unhideWhenUsed="0"/>
+    <w:lsdException w:name="Light Shading Accent 4" w:semiHidden="0" w:uiPriority="60" w:unhideWhenUsed="0"/>
+    <w:lsdException w:name="Light List Accent 4" w:semiHidden="0" w:uiPriority="61" w:unhideWhenUsed="0"/>
+    <w:lsdException w:name="Light Grid Accent 4" w:semiHidden="0" w:uiPriority="62" w:unhideWhenUsed="0"/>
+    <w:lsdException w:name="Medium Shading 1 Accent 4" w:semiHidden="0" w:uiPriority="63" w:unhideWhenUsed="0"/>
+    <w:lsdException w:name="Medium Shading 2 Accent 4" w:semiHidden="0" w:uiPriority="64" w:unhideWhenUsed="0"/>
+    <w:lsdException w:name="Medium List 1 Accent 4" w:semiHidden="0" w:uiPriority="65" w:unhideWhenUsed="0"/>
+    <w:lsdException w:name="Medium List 2 Accent 4" w:semiHidden="0" w:uiPriority="66" w:unhideWhenUsed="0"/>
+    <w:lsdException w:name="Medium Grid 1 Accent 4" w:semiHidden="0" w:uiPriority="67" w:unhideWhenUsed="0"/>
+    <w:lsdException w:name="Medium Grid 2 Accent 4" w:semiHidden="0" w:uiPriority="68" w:unhideWhenUsed="0"/>
+    <w:lsdException w:name="Medium Grid 3 Accent 4" w:semiHidden="0" w:uiPriority="69" w:unhideWhenUsed="0"/>
+    <w:lsdException w:name="Dark List Accent 4" w:semiHidden="0" w:uiPriority="70" w:unhideWhenUsed="0"/>
+    <w:lsdException w:name="Colorful Shading Accent 4" w:semiHidden="0" w:uiPriority="71" w:unhideWhenUsed="0"/>
+    <w:lsdException w:name="Colorful List Accent 4" w:semiHidden="0" w:uiPriority="72" w:unhideWhenUsed="0"/>
+    <w:lsdException w:name="Colorful Grid Accent 4" w:semiHidden="0" w:uiPriority="73" w:unhideWhenUsed="0"/>
+    <w:lsdException w:name="Light Shading Accent 5" w:semiHidden="0" w:uiPriority="60" w:unhideWhenUsed="0"/>
+    <w:lsdException w:name="Light List Accent 5" w:semiHidden="0" w:uiPriority="61" w:unhideWhenUsed="0"/>
+    <w:lsdException w:name="Light Grid Accent 5" w:semiHidden="0" w:uiPriority="62" w:unhideWhenUsed="0"/>
+    <w:lsdException w:name="Medium Shading 1 Accent 5" w:semiHidden="0" w:uiPriority="63" w:unhideWhenUsed="0"/>
+    <w:lsdException w:name="Medium Shading 2 Accent 5" w:semiHidden="0" w:uiPriority="64" w:unhideWhenUsed="0"/>
+    <w:lsdException w:name="Medium List 1 Accent 5" w:semiHidden="0" w:uiPriority="65" w:unhideWhenUsed="0"/>
+    <w:lsdException w:name="Medium List 2 Accent 5" w:semiHidden="0" w:uiPriority="66" w:unhideWhenUsed="0"/>
+    <w:lsdException w:name="Medium Grid 1 Accent 5" w:semiHidden="0" w:uiPriority="67" w:unhideWhenUsed="0"/>
+    <w:lsdException w:name="Medium Grid 2 Accent 5" w:semiHidden="0" w:uiPriority="68" w:unhideWhenUsed="0"/>
+    <w:lsdException w:name="Medium Grid 3 Accent 5" w:semiHidden="0" w:uiPriority="69" w:unhideWhenUsed="0"/>
+    <w:lsdException w:name="Dark List Accent 5" w:semiHidden="0" w:uiPriority="70" w:unhideWhenUsed="0"/>
+    <w:lsdException w:name="Colorful Shading Accent 5" w:semiHidden="0" w:uiPriority="71" w:unhideWhenUsed="0"/>
+    <w:lsdException w:name="Colorful List Accent 5" w:semiHidden="0" w:uiPriority="72" w:unhideWhenUsed="0"/>
+    <w:lsdException w:name="Colorful Grid Accent 5" w:semiHidden="0" w:uiPriority="73" w:unhideWhenUsed="0"/>
+    <w:lsdException w:name="Light Shading Accent 6" w:semiHidden="0" w:uiPriority="60" w:unhideWhenUsed="0"/>
+    <w:lsdException w:name="Light List Accent 6" w:semiHidden="0" w:uiPriority="61" w:unhideWhenUsed="0"/>
+    <w:lsdException w:name="Light Grid Accent 6" w:semiHidden="0" w:uiPriority="62" w:unhideWhenUsed="0"/>
+    <w:lsdException w:name="Medium Shading 1 Accent 6" w:semiHidden="0" w:uiPriority="63" w:unhideWhenUsed="0"/>
+    <w:lsdException w:name="Medium Shading 2 Accent 6" w:semiHidden="0" w:uiPriority="64" w:unhideWhenUsed="0"/>
+    <w:lsdException w:name="Medium List 1 Accent 6" w:semiHidden="0" w:uiPriority="65" w:unhideWhenUsed="0"/>
+    <w:lsdException w:name="Medium List 2 Accent 6" w:semiHidden="0" w:uiPriority="66" w:unhideWhenUsed="0"/>
+    <w:lsdException w:name="Medium Grid 1 Accent 6" w:semiHidden="0" w:uiPriority="67" w:unhideWhenUsed="0"/>
+    <w:lsdException w:name="Medium Grid 2 Accent 6" w:semiHidden="0" w:uiPriority="68" w:unhideWhenUsed="0"/>
+    <w:lsdException w:name="Medium Grid 3 Accent 6" w:semiHidden="0" w:uiPriority="69" w:unhideWhenUsed="0"/>
+    <w:lsdException w:name="Dark List Accent 6" w:semiHidden="0" w:uiPriority="70" w:unhideWhenUsed="0"/>
+    <w:lsdException w:name="Colorful Shading Accent 6" w:semiHidden="0" w:uiPriority="71" w:unhideWhenUsed="0"/>
+    <w:lsdException w:name="Colorful List Accent 6" w:semiHidden="0" w:uiPriority="72" w:unhideWhenUsed="0"/>
+    <w:lsdException w:name="Colorful Grid Accent 6" w:semiHidden="0" w:uiPriority="73" w:unhideWhenUsed="0"/>
+    <w:lsdException w:name="Subtle Emphasis" w:semiHidden="0" w:uiPriority="19" w:unhideWhenUsed="0" w:qFormat="1"/>
+    <w:lsdException w:name="Intense Emphasis" w:semiHidden="0" w:uiPriority="21" w:unhideWhenUsed="0" w:qFormat="1"/>
+    <w:lsdException w:name="Subtle Reference" w:semiHidden="0" w:uiPriority="31" w:unhideWhenUsed="0" w:qFormat="1"/>
+    <w:lsdException w:name="Intense Reference" w:semiHidden="0" w:uiPriority="32" w:unhideWhenUsed="0" w:qFormat="1"/>
+    <w:lsdException w:name="Book Title" w:semiHidden="0" w:uiPriority="33" w:unhideWhenUsed="0" w:qFormat="1"/>
+    <w:lsdException w:name="Bibliography" w:uiPriority="37"/>
+    <w:lsdException w:name="TOC Heading" w:uiPriority="39" w:qFormat="1"/>
   </w:latentStyles>
   <w:style w:type="paragraph" w:default="1" w:styleId="Normal">
     <w:name w:val="Normal"/>
@@ -11578,6 +12197,7 @@
     <w:uiPriority w:val="99"/>
     <w:semiHidden/>
     <w:unhideWhenUsed/>
+    <w:qFormat/>
     <w:tblPr>
       <w:tblInd w:w="0" w:type="dxa"/>
       <w:tblCellMar>
@@ -12206,6 +12826,7 @@
     </w:rPr>
     <w:tblPr>
       <w:tblStyleRowBandSize w:val="1"/>
+      <w:tblInd w:w="0" w:type="dxa"/>
       <w:tblBorders>
         <w:top w:val="single" w:sz="4" w:space="0" w:color="6F97C7"/>
         <w:left w:val="single" w:sz="4" w:space="0" w:color="6F97C7"/>
@@ -12215,7 +12836,9 @@
         <w:insideV w:val="single" w:sz="4" w:space="0" w:color="6F97C7"/>
       </w:tblBorders>
       <w:tblCellMar>
+        <w:top w:w="0" w:type="dxa"/>
         <w:left w:w="115" w:type="dxa"/>
+        <w:bottom w:w="0" w:type="dxa"/>
         <w:right w:w="115" w:type="dxa"/>
       </w:tblCellMar>
     </w:tblPr>
@@ -12366,6 +12989,7 @@
     <w:tblPr>
       <w:tblStyleRowBandSize w:val="1"/>
       <w:tblStyleColBandSize w:val="1"/>
+      <w:tblInd w:w="0" w:type="dxa"/>
       <w:tblBorders>
         <w:top w:val="single" w:sz="4" w:space="0" w:color="E5B8B7" w:themeColor="accent2" w:themeTint="66"/>
         <w:left w:val="single" w:sz="4" w:space="0" w:color="E5B8B7" w:themeColor="accent2" w:themeTint="66"/>
@@ -12374,6 +12998,12 @@
         <w:insideH w:val="single" w:sz="4" w:space="0" w:color="E5B8B7" w:themeColor="accent2" w:themeTint="66"/>
         <w:insideV w:val="single" w:sz="4" w:space="0" w:color="E5B8B7" w:themeColor="accent2" w:themeTint="66"/>
       </w:tblBorders>
+      <w:tblCellMar>
+        <w:top w:w="0" w:type="dxa"/>
+        <w:left w:w="108" w:type="dxa"/>
+        <w:bottom w:w="0" w:type="dxa"/>
+        <w:right w:w="108" w:type="dxa"/>
+      </w:tblCellMar>
     </w:tblPr>
     <w:tblStylePr w:type="firstRow">
       <w:rPr>
@@ -12448,6 +13078,7 @@
     <w:tblPr>
       <w:tblStyleRowBandSize w:val="1"/>
       <w:tblStyleColBandSize w:val="1"/>
+      <w:tblInd w:w="0" w:type="dxa"/>
       <w:tblBorders>
         <w:top w:val="single" w:sz="4" w:space="0" w:color="999999" w:themeColor="text1" w:themeTint="66"/>
         <w:left w:val="single" w:sz="4" w:space="0" w:color="999999" w:themeColor="text1" w:themeTint="66"/>
@@ -12456,6 +13087,12 @@
         <w:insideH w:val="single" w:sz="4" w:space="0" w:color="999999" w:themeColor="text1" w:themeTint="66"/>
         <w:insideV w:val="single" w:sz="4" w:space="0" w:color="999999" w:themeColor="text1" w:themeTint="66"/>
       </w:tblBorders>
+      <w:tblCellMar>
+        <w:top w:w="0" w:type="dxa"/>
+        <w:left w:w="108" w:type="dxa"/>
+        <w:bottom w:w="0" w:type="dxa"/>
+        <w:right w:w="108" w:type="dxa"/>
+      </w:tblCellMar>
     </w:tblPr>
     <w:tblStylePr w:type="firstRow">
       <w:rPr>
@@ -12521,6 +13158,7 @@
     <w:basedOn w:val="TableNormal"/>
     <w:rsid w:val="003E6FB7"/>
     <w:tblPr>
+      <w:tblInd w:w="0" w:type="dxa"/>
       <w:tblBorders>
         <w:top w:val="single" w:sz="4" w:space="0" w:color="auto"/>
         <w:left w:val="single" w:sz="4" w:space="0" w:color="auto"/>
@@ -12529,6 +13167,12 @@
         <w:insideH w:val="single" w:sz="4" w:space="0" w:color="auto"/>
         <w:insideV w:val="single" w:sz="4" w:space="0" w:color="auto"/>
       </w:tblBorders>
+      <w:tblCellMar>
+        <w:top w:w="0" w:type="dxa"/>
+        <w:left w:w="108" w:type="dxa"/>
+        <w:bottom w:w="0" w:type="dxa"/>
+        <w:right w:w="108" w:type="dxa"/>
+      </w:tblCellMar>
     </w:tblPr>
   </w:style>
   <w:style w:type="table" w:customStyle="1" w:styleId="GridTable4-Accent11">
@@ -12539,6 +13183,7 @@
     <w:tblPr>
       <w:tblStyleRowBandSize w:val="1"/>
       <w:tblStyleColBandSize w:val="1"/>
+      <w:tblInd w:w="0" w:type="dxa"/>
       <w:tblBorders>
         <w:top w:val="single" w:sz="4" w:space="0" w:color="95B3D7" w:themeColor="accent1" w:themeTint="99"/>
         <w:left w:val="single" w:sz="4" w:space="0" w:color="95B3D7" w:themeColor="accent1" w:themeTint="99"/>
@@ -12547,6 +13192,12 @@
         <w:insideH w:val="single" w:sz="4" w:space="0" w:color="95B3D7" w:themeColor="accent1" w:themeTint="99"/>
         <w:insideV w:val="single" w:sz="4" w:space="0" w:color="95B3D7" w:themeColor="accent1" w:themeTint="99"/>
       </w:tblBorders>
+      <w:tblCellMar>
+        <w:top w:w="0" w:type="dxa"/>
+        <w:left w:w="108" w:type="dxa"/>
+        <w:bottom w:w="0" w:type="dxa"/>
+        <w:right w:w="108" w:type="dxa"/>
+      </w:tblCellMar>
     </w:tblPr>
     <w:tblStylePr w:type="firstRow">
       <w:rPr>

</xml_diff>

<commit_message>
finish phan yeu cau khach hang
</commit_message>
<xml_diff>
--- a/docs/ProjectMgnt.docx
+++ b/docs/ProjectMgnt.docx
@@ -3957,7 +3957,7 @@
                     <a:blip r:embed="rId12" cstate="print">
                       <a:extLst>
                         <a:ext uri="{28A0092B-C50C-407E-A947-70E740481C1C}">
-                          <a14:useLocalDpi xmlns:a14="http://schemas.microsoft.com/office/drawing/2010/main" xmlns:wps="http://schemas.microsoft.com/office/word/2010/wordprocessingShape" xmlns:wpi="http://schemas.microsoft.com/office/word/2010/wordprocessingInk" xmlns:wpg="http://schemas.microsoft.com/office/word/2010/wordprocessingGroup" xmlns:w16se="http://schemas.microsoft.com/office/word/2015/wordml/symex" xmlns:w16cid="http://schemas.microsoft.com/office/word/2016/wordml/cid" xmlns:w15="http://schemas.microsoft.com/office/word/2012/wordml" xmlns:w14="http://schemas.microsoft.com/office/word/2010/wordml" xmlns:w="http://schemas.openxmlformats.org/wordprocessingml/2006/main" xmlns:w10="urn:schemas-microsoft-com:office:word" xmlns:wp14="http://schemas.microsoft.com/office/word/2010/wordprocessingDrawing" xmlns:v="urn:schemas-microsoft-com:vml" xmlns:o="urn:schemas-microsoft-com:office:office" xmlns:am3d="http://schemas.microsoft.com/office/drawing/2017/model3d" xmlns:aink="http://schemas.microsoft.com/office/drawing/2016/ink" xmlns:mc="http://schemas.openxmlformats.org/markup-compatibility/2006" xmlns:cx8="http://schemas.microsoft.com/office/drawing/2016/5/14/chartex" xmlns:cx7="http://schemas.microsoft.com/office/drawing/2016/5/13/chartex" xmlns:cx6="http://schemas.microsoft.com/office/drawing/2016/5/12/chartex" xmlns:cx5="http://schemas.microsoft.com/office/drawing/2016/5/11/chartex" xmlns:cx4="http://schemas.microsoft.com/office/drawing/2016/5/10/chartex" xmlns:cx3="http://schemas.microsoft.com/office/drawing/2016/5/9/chartex" xmlns:cx2="http://schemas.microsoft.com/office/drawing/2015/10/21/chartex" xmlns:cx1="http://schemas.microsoft.com/office/drawing/2015/9/8/chartex" xmlns:cx="http://schemas.microsoft.com/office/drawing/2014/chartex" xmlns:wpc="http://schemas.microsoft.com/office/word/2010/wordprocessingCanvas" xmlns="" val="0"/>
+                          <a14:useLocalDpi xmlns="" xmlns:wpc="http://schemas.microsoft.com/office/word/2010/wordprocessingCanvas" xmlns:cx="http://schemas.microsoft.com/office/drawing/2014/chartex" xmlns:cx1="http://schemas.microsoft.com/office/drawing/2015/9/8/chartex" xmlns:cx2="http://schemas.microsoft.com/office/drawing/2015/10/21/chartex" xmlns:cx3="http://schemas.microsoft.com/office/drawing/2016/5/9/chartex" xmlns:cx4="http://schemas.microsoft.com/office/drawing/2016/5/10/chartex" xmlns:cx5="http://schemas.microsoft.com/office/drawing/2016/5/11/chartex" xmlns:cx6="http://schemas.microsoft.com/office/drawing/2016/5/12/chartex" xmlns:cx7="http://schemas.microsoft.com/office/drawing/2016/5/13/chartex" xmlns:cx8="http://schemas.microsoft.com/office/drawing/2016/5/14/chartex" xmlns:mc="http://schemas.openxmlformats.org/markup-compatibility/2006" xmlns:aink="http://schemas.microsoft.com/office/drawing/2016/ink" xmlns:am3d="http://schemas.microsoft.com/office/drawing/2017/model3d" xmlns:o="urn:schemas-microsoft-com:office:office" xmlns:v="urn:schemas-microsoft-com:vml" xmlns:wp14="http://schemas.microsoft.com/office/word/2010/wordprocessingDrawing" xmlns:w10="urn:schemas-microsoft-com:office:word" xmlns:w="http://schemas.openxmlformats.org/wordprocessingml/2006/main" xmlns:w14="http://schemas.microsoft.com/office/word/2010/wordml" xmlns:w15="http://schemas.microsoft.com/office/word/2012/wordml" xmlns:w16cid="http://schemas.microsoft.com/office/word/2016/wordml/cid" xmlns:w16se="http://schemas.microsoft.com/office/word/2015/wordml/symex" xmlns:wpg="http://schemas.microsoft.com/office/word/2010/wordprocessingGroup" xmlns:wpi="http://schemas.microsoft.com/office/word/2010/wordprocessingInk" xmlns:wps="http://schemas.microsoft.com/office/word/2010/wordprocessingShape" xmlns:a14="http://schemas.microsoft.com/office/drawing/2010/main" val="0"/>
                         </a:ext>
                       </a:extLst>
                     </a:blip>
@@ -6696,6 +6696,27 @@
     </w:p>
     <w:p>
       <w:pPr>
+        <w:rPr>
+          <w:rFonts w:cs="Tahoma"/>
+          <w:i/>
+          <w:sz w:val="22"/>
+          <w:szCs w:val="22"/>
+          <w:shd w:val="clear" w:color="auto" w:fill="FAF9F8"/>
+        </w:rPr>
+      </w:pPr>
+      <w:r>
+        <w:rPr>
+          <w:rFonts w:cs="Tahoma"/>
+          <w:i/>
+          <w:sz w:val="22"/>
+          <w:szCs w:val="22"/>
+          <w:shd w:val="clear" w:color="auto" w:fill="FAF9F8"/>
+        </w:rPr>
+        <w:t xml:space="preserve">+ Thông tin, hướng dẫn </w:t>
+      </w:r>
+    </w:p>
+    <w:p>
+      <w:pPr>
         <w:pStyle w:val="ListParagraph"/>
         <w:numPr>
           <w:ilvl w:val="0"/>
@@ -6717,11 +6738,9 @@
           <w:szCs w:val="22"/>
           <w:shd w:val="clear" w:color="auto" w:fill="FAF9F8"/>
         </w:rPr>
-        <w:t>Tạo hệ thống máy chủ</w:t>
-      </w:r>
-    </w:p>
-    <w:p>
-      <w:pPr>
+        <w:t>Xây dựng</w:t>
+      </w:r>
+      <w:r>
         <w:rPr>
           <w:rFonts w:cs="Tahoma"/>
           <w:i/>
@@ -6729,6 +6748,183 @@
           <w:szCs w:val="22"/>
           <w:shd w:val="clear" w:color="auto" w:fill="FAF9F8"/>
         </w:rPr>
+        <w:t xml:space="preserve"> hệ thống máy chủ</w:t>
+      </w:r>
+      <w:r>
+        <w:rPr>
+          <w:rFonts w:cs="Tahoma"/>
+          <w:i/>
+          <w:sz w:val="22"/>
+          <w:szCs w:val="22"/>
+          <w:shd w:val="clear" w:color="auto" w:fill="FAF9F8"/>
+        </w:rPr>
+        <w:t>:</w:t>
+      </w:r>
+    </w:p>
+    <w:p>
+      <w:pPr>
+        <w:rPr>
+          <w:rFonts w:cs="Tahoma"/>
+          <w:i/>
+          <w:sz w:val="22"/>
+          <w:szCs w:val="22"/>
+          <w:shd w:val="clear" w:color="auto" w:fill="FAF9F8"/>
+        </w:rPr>
+      </w:pPr>
+      <w:r>
+        <w:rPr>
+          <w:rFonts w:cs="Tahoma"/>
+          <w:i/>
+          <w:sz w:val="22"/>
+          <w:szCs w:val="22"/>
+          <w:shd w:val="clear" w:color="auto" w:fill="FAF9F8"/>
+        </w:rPr>
+        <w:t>+Quản lý tài khoản người dùng</w:t>
+      </w:r>
+    </w:p>
+    <w:p>
+      <w:pPr>
+        <w:rPr>
+          <w:rFonts w:cs="Tahoma"/>
+          <w:i/>
+          <w:sz w:val="22"/>
+          <w:szCs w:val="22"/>
+          <w:shd w:val="clear" w:color="auto" w:fill="FAF9F8"/>
+        </w:rPr>
+      </w:pPr>
+      <w:r>
+        <w:rPr>
+          <w:rFonts w:cs="Tahoma"/>
+          <w:i/>
+          <w:sz w:val="22"/>
+          <w:szCs w:val="22"/>
+          <w:shd w:val="clear" w:color="auto" w:fill="FAF9F8"/>
+        </w:rPr>
+        <w:t>+Giải đáp hộp thoại hỗ trợ</w:t>
+      </w:r>
+    </w:p>
+    <w:p>
+      <w:pPr>
+        <w:rPr>
+          <w:rFonts w:cs="Tahoma"/>
+          <w:i/>
+          <w:sz w:val="22"/>
+          <w:szCs w:val="22"/>
+          <w:shd w:val="clear" w:color="auto" w:fill="FAF9F8"/>
+        </w:rPr>
+      </w:pPr>
+      <w:r>
+        <w:rPr>
+          <w:rFonts w:cs="Tahoma"/>
+          <w:i/>
+          <w:sz w:val="22"/>
+          <w:szCs w:val="22"/>
+          <w:shd w:val="clear" w:color="auto" w:fill="FAF9F8"/>
+        </w:rPr>
+        <w:t xml:space="preserve">+ </w:t>
+      </w:r>
+      <w:r>
+        <w:rPr>
+          <w:rFonts w:cs="Tahoma"/>
+          <w:i/>
+          <w:sz w:val="22"/>
+          <w:szCs w:val="22"/>
+          <w:shd w:val="clear" w:color="auto" w:fill="FAF9F8"/>
+        </w:rPr>
+        <w:t>Quản lí g</w:t>
+      </w:r>
+      <w:r>
+        <w:rPr>
+          <w:rFonts w:cs="Tahoma"/>
+          <w:i/>
+          <w:sz w:val="22"/>
+          <w:szCs w:val="22"/>
+          <w:shd w:val="clear" w:color="auto" w:fill="FAF9F8"/>
+        </w:rPr>
+        <w:t>iao dịch ,xác nhận hoạt động mua bán vé</w:t>
+      </w:r>
+    </w:p>
+    <w:p>
+      <w:pPr>
+        <w:rPr>
+          <w:rFonts w:cs="Tahoma"/>
+          <w:i/>
+          <w:sz w:val="22"/>
+          <w:szCs w:val="22"/>
+          <w:shd w:val="clear" w:color="auto" w:fill="FAF9F8"/>
+        </w:rPr>
+      </w:pPr>
+      <w:r>
+        <w:rPr>
+          <w:rFonts w:cs="Tahoma"/>
+          <w:i/>
+          <w:sz w:val="22"/>
+          <w:szCs w:val="22"/>
+          <w:shd w:val="clear" w:color="auto" w:fill="FAF9F8"/>
+        </w:rPr>
+        <w:t>+Tìm kiếm khách sạn</w:t>
+      </w:r>
+      <w:r>
+        <w:rPr>
+          <w:rFonts w:cs="Tahoma"/>
+          <w:i/>
+          <w:sz w:val="22"/>
+          <w:szCs w:val="22"/>
+          <w:shd w:val="clear" w:color="auto" w:fill="FAF9F8"/>
+        </w:rPr>
+        <w:t>, nhà ở</w:t>
+      </w:r>
+      <w:r>
+        <w:rPr>
+          <w:rFonts w:cs="Tahoma"/>
+          <w:i/>
+          <w:sz w:val="22"/>
+          <w:szCs w:val="22"/>
+          <w:shd w:val="clear" w:color="auto" w:fill="FAF9F8"/>
+        </w:rPr>
+        <w:t>, phương tiện đưa đón</w:t>
+      </w:r>
+    </w:p>
+    <w:p>
+      <w:pPr>
+        <w:rPr>
+          <w:rFonts w:cs="Tahoma"/>
+          <w:i/>
+          <w:sz w:val="22"/>
+          <w:szCs w:val="22"/>
+          <w:shd w:val="clear" w:color="auto" w:fill="FAF9F8"/>
+        </w:rPr>
+      </w:pPr>
+      <w:r>
+        <w:rPr>
+          <w:rFonts w:cs="Tahoma"/>
+          <w:i/>
+          <w:sz w:val="22"/>
+          <w:szCs w:val="22"/>
+          <w:shd w:val="clear" w:color="auto" w:fill="FAF9F8"/>
+        </w:rPr>
+        <w:t>+</w:t>
+      </w:r>
+      <w:r>
+        <w:rPr>
+          <w:rFonts w:cs="Tahoma"/>
+          <w:i/>
+          <w:sz w:val="22"/>
+          <w:szCs w:val="22"/>
+          <w:shd w:val="clear" w:color="auto" w:fill="FAF9F8"/>
+        </w:rPr>
+        <w:t>Đăng tải cập nhật thông tin</w:t>
+      </w:r>
+    </w:p>
+    <w:p>
+      <w:pPr>
+        <w:rPr>
+          <w:rFonts w:cs="Tahoma"/>
+          <w:i/>
+          <w:sz w:val="22"/>
+          <w:szCs w:val="22"/>
+          <w:shd w:val="clear" w:color="auto" w:fill="FAF9F8"/>
+        </w:rPr>
       </w:pPr>
     </w:p>
     <w:p>
@@ -6871,6 +7067,7 @@
       </w:pPr>
       <w:bookmarkStart w:id="16" w:name="_Toc25660393"/>
       <w:r>
+        <w:lastRenderedPageBreak/>
         <w:t>Work Breakdown Structure</w:t>
       </w:r>
       <w:bookmarkEnd w:id="16"/>
@@ -6985,7 +7182,6 @@
       </w:pPr>
       <w:bookmarkStart w:id="18" w:name="_Toc25660395"/>
       <w:r>
-        <w:lastRenderedPageBreak/>
         <w:t>Ước lượng rủi ro</w:t>
       </w:r>
       <w:bookmarkEnd w:id="18"/>
@@ -7321,6 +7517,7 @@
         <w:ind w:left="720"/>
       </w:pPr>
       <w:r>
+        <w:lastRenderedPageBreak/>
         <w:tab/>
       </w:r>
     </w:p>
@@ -7420,7 +7617,6 @@
         </w:numPr>
       </w:pPr>
       <w:r>
-        <w:lastRenderedPageBreak/>
         <w:t>Khách hàng yêu cầu: “</w:t>
       </w:r>
       <w:r>

</xml_diff>

<commit_message>
edit phan mo hinh hoat dong hien thoi-nghiep vu
</commit_message>
<xml_diff>
--- a/docs/ProjectMgnt.docx
+++ b/docs/ProjectMgnt.docx
@@ -3957,7 +3957,7 @@
                     <a:blip r:embed="rId12" cstate="print">
                       <a:extLst>
                         <a:ext uri="{28A0092B-C50C-407E-A947-70E740481C1C}">
-                          <a14:useLocalDpi xmlns="" xmlns:wpc="http://schemas.microsoft.com/office/word/2010/wordprocessingCanvas" xmlns:cx="http://schemas.microsoft.com/office/drawing/2014/chartex" xmlns:cx1="http://schemas.microsoft.com/office/drawing/2015/9/8/chartex" xmlns:cx2="http://schemas.microsoft.com/office/drawing/2015/10/21/chartex" xmlns:cx3="http://schemas.microsoft.com/office/drawing/2016/5/9/chartex" xmlns:cx4="http://schemas.microsoft.com/office/drawing/2016/5/10/chartex" xmlns:cx5="http://schemas.microsoft.com/office/drawing/2016/5/11/chartex" xmlns:cx6="http://schemas.microsoft.com/office/drawing/2016/5/12/chartex" xmlns:cx7="http://schemas.microsoft.com/office/drawing/2016/5/13/chartex" xmlns:cx8="http://schemas.microsoft.com/office/drawing/2016/5/14/chartex" xmlns:mc="http://schemas.openxmlformats.org/markup-compatibility/2006" xmlns:aink="http://schemas.microsoft.com/office/drawing/2016/ink" xmlns:am3d="http://schemas.microsoft.com/office/drawing/2017/model3d" xmlns:o="urn:schemas-microsoft-com:office:office" xmlns:v="urn:schemas-microsoft-com:vml" xmlns:wp14="http://schemas.microsoft.com/office/word/2010/wordprocessingDrawing" xmlns:w10="urn:schemas-microsoft-com:office:word" xmlns:w="http://schemas.openxmlformats.org/wordprocessingml/2006/main" xmlns:w14="http://schemas.microsoft.com/office/word/2010/wordml" xmlns:w15="http://schemas.microsoft.com/office/word/2012/wordml" xmlns:w16cid="http://schemas.microsoft.com/office/word/2016/wordml/cid" xmlns:w16se="http://schemas.microsoft.com/office/word/2015/wordml/symex" xmlns:wpg="http://schemas.microsoft.com/office/word/2010/wordprocessingGroup" xmlns:wpi="http://schemas.microsoft.com/office/word/2010/wordprocessingInk" xmlns:wps="http://schemas.microsoft.com/office/word/2010/wordprocessingShape" xmlns:a14="http://schemas.microsoft.com/office/drawing/2010/main" val="0"/>
+                          <a14:useLocalDpi xmlns:a14="http://schemas.microsoft.com/office/drawing/2010/main" xmlns:wps="http://schemas.microsoft.com/office/word/2010/wordprocessingShape" xmlns:wpi="http://schemas.microsoft.com/office/word/2010/wordprocessingInk" xmlns:wpg="http://schemas.microsoft.com/office/word/2010/wordprocessingGroup" xmlns:w16se="http://schemas.microsoft.com/office/word/2015/wordml/symex" xmlns:w16cid="http://schemas.microsoft.com/office/word/2016/wordml/cid" xmlns:w15="http://schemas.microsoft.com/office/word/2012/wordml" xmlns:w14="http://schemas.microsoft.com/office/word/2010/wordml" xmlns:w="http://schemas.openxmlformats.org/wordprocessingml/2006/main" xmlns:w10="urn:schemas-microsoft-com:office:word" xmlns:wp14="http://schemas.microsoft.com/office/word/2010/wordprocessingDrawing" xmlns:v="urn:schemas-microsoft-com:vml" xmlns:o="urn:schemas-microsoft-com:office:office" xmlns:am3d="http://schemas.microsoft.com/office/drawing/2017/model3d" xmlns:aink="http://schemas.microsoft.com/office/drawing/2016/ink" xmlns:mc="http://schemas.openxmlformats.org/markup-compatibility/2006" xmlns:cx8="http://schemas.microsoft.com/office/drawing/2016/5/14/chartex" xmlns:cx7="http://schemas.microsoft.com/office/drawing/2016/5/13/chartex" xmlns:cx6="http://schemas.microsoft.com/office/drawing/2016/5/12/chartex" xmlns:cx5="http://schemas.microsoft.com/office/drawing/2016/5/11/chartex" xmlns:cx4="http://schemas.microsoft.com/office/drawing/2016/5/10/chartex" xmlns:cx3="http://schemas.microsoft.com/office/drawing/2016/5/9/chartex" xmlns:cx2="http://schemas.microsoft.com/office/drawing/2015/10/21/chartex" xmlns:cx1="http://schemas.microsoft.com/office/drawing/2015/9/8/chartex" xmlns:cx="http://schemas.microsoft.com/office/drawing/2014/chartex" xmlns:wpc="http://schemas.microsoft.com/office/word/2010/wordprocessingCanvas" xmlns="" val="0"/>
                         </a:ext>
                       </a:extLst>
                     </a:blip>
@@ -5819,8 +5819,6 @@
         <w:rPr>
           <w:rFonts w:cs="Tahoma"/>
           <w:i/>
-          <w:sz w:val="22"/>
-          <w:szCs w:val="22"/>
           <w:shd w:val="clear" w:color="auto" w:fill="FAF9F8"/>
         </w:rPr>
       </w:pPr>
@@ -5828,8 +5826,6 @@
         <w:rPr>
           <w:rFonts w:cs="Tahoma"/>
           <w:i/>
-          <w:sz w:val="22"/>
-          <w:szCs w:val="22"/>
           <w:shd w:val="clear" w:color="auto" w:fill="FAF9F8"/>
         </w:rPr>
         <w:t>Khách hàng có</w:t>
@@ -5840,8 +5836,6 @@
         <w:rPr>
           <w:rFonts w:cs="Tahoma"/>
           <w:i/>
-          <w:sz w:val="22"/>
-          <w:szCs w:val="22"/>
           <w:shd w:val="clear" w:color="auto" w:fill="FAF9F8"/>
         </w:rPr>
       </w:pPr>
@@ -5849,8 +5843,6 @@
         <w:rPr>
           <w:rFonts w:cs="Tahoma"/>
           <w:i/>
-          <w:sz w:val="22"/>
-          <w:szCs w:val="22"/>
           <w:shd w:val="clear" w:color="auto" w:fill="FAF9F8"/>
         </w:rPr>
         <w:t>•Một hệ 3 máy chủ vật lý được ảo hóa, và chia thành 5 máy chủ ảo</w:t>
@@ -5861,8 +5853,6 @@
         <w:rPr>
           <w:rFonts w:cs="Tahoma"/>
           <w:i/>
-          <w:sz w:val="22"/>
-          <w:szCs w:val="22"/>
           <w:shd w:val="clear" w:color="auto" w:fill="FAF9F8"/>
         </w:rPr>
       </w:pPr>
@@ -5870,8 +5860,6 @@
         <w:rPr>
           <w:rFonts w:cs="Tahoma"/>
           <w:i/>
-          <w:sz w:val="22"/>
-          <w:szCs w:val="22"/>
           <w:shd w:val="clear" w:color="auto" w:fill="FAF9F8"/>
         </w:rPr>
         <w:t>•Máy chủ ảo</w:t>
@@ -5880,8 +5868,6 @@
         <w:rPr>
           <w:rFonts w:cs="Tahoma"/>
           <w:i/>
-          <w:sz w:val="22"/>
-          <w:szCs w:val="22"/>
           <w:shd w:val="clear" w:color="auto" w:fill="FAF9F8"/>
         </w:rPr>
         <w:t xml:space="preserve"> </w:t>
@@ -5890,8 +5876,6 @@
         <w:rPr>
           <w:rFonts w:cs="Tahoma"/>
           <w:i/>
-          <w:sz w:val="22"/>
-          <w:szCs w:val="22"/>
           <w:shd w:val="clear" w:color="auto" w:fill="FAF9F8"/>
         </w:rPr>
         <w:t>AD-DC</w:t>
@@ -5902,8 +5886,6 @@
         <w:rPr>
           <w:rFonts w:cs="Tahoma"/>
           <w:i/>
-          <w:sz w:val="22"/>
-          <w:szCs w:val="22"/>
           <w:shd w:val="clear" w:color="auto" w:fill="FAF9F8"/>
         </w:rPr>
       </w:pPr>
@@ -5911,8 +5893,6 @@
         <w:rPr>
           <w:rFonts w:cs="Tahoma"/>
           <w:i/>
-          <w:sz w:val="22"/>
-          <w:szCs w:val="22"/>
           <w:shd w:val="clear" w:color="auto" w:fill="FAF9F8"/>
         </w:rPr>
         <w:t>•Máy chủ ảo</w:t>
@@ -5921,8 +5901,6 @@
         <w:rPr>
           <w:rFonts w:cs="Tahoma"/>
           <w:i/>
-          <w:sz w:val="22"/>
-          <w:szCs w:val="22"/>
           <w:shd w:val="clear" w:color="auto" w:fill="FAF9F8"/>
         </w:rPr>
         <w:t xml:space="preserve"> </w:t>
@@ -5931,8 +5909,6 @@
         <w:rPr>
           <w:rFonts w:cs="Tahoma"/>
           <w:i/>
-          <w:sz w:val="22"/>
-          <w:szCs w:val="22"/>
           <w:shd w:val="clear" w:color="auto" w:fill="FAF9F8"/>
         </w:rPr>
         <w:t>Lưu trữ</w:t>
@@ -5943,8 +5919,6 @@
         <w:rPr>
           <w:rFonts w:cs="Tahoma"/>
           <w:i/>
-          <w:sz w:val="22"/>
-          <w:szCs w:val="22"/>
           <w:shd w:val="clear" w:color="auto" w:fill="FAF9F8"/>
         </w:rPr>
       </w:pPr>
@@ -5952,8 +5926,6 @@
         <w:rPr>
           <w:rFonts w:cs="Tahoma"/>
           <w:i/>
-          <w:sz w:val="22"/>
-          <w:szCs w:val="22"/>
           <w:shd w:val="clear" w:color="auto" w:fill="FAF9F8"/>
         </w:rPr>
         <w:t>•Máy chủ ảo</w:t>
@@ -5962,8 +5934,6 @@
         <w:rPr>
           <w:rFonts w:cs="Tahoma"/>
           <w:i/>
-          <w:sz w:val="22"/>
-          <w:szCs w:val="22"/>
           <w:shd w:val="clear" w:color="auto" w:fill="FAF9F8"/>
         </w:rPr>
         <w:t xml:space="preserve"> </w:t>
@@ -5972,8 +5942,6 @@
         <w:rPr>
           <w:rFonts w:cs="Tahoma"/>
           <w:i/>
-          <w:sz w:val="22"/>
-          <w:szCs w:val="22"/>
           <w:shd w:val="clear" w:color="auto" w:fill="FAF9F8"/>
         </w:rPr>
         <w:t>Email</w:t>
@@ -5984,8 +5952,6 @@
         <w:rPr>
           <w:rFonts w:cs="Tahoma"/>
           <w:i/>
-          <w:sz w:val="22"/>
-          <w:szCs w:val="22"/>
           <w:shd w:val="clear" w:color="auto" w:fill="FAF9F8"/>
         </w:rPr>
       </w:pPr>
@@ -5993,8 +5959,6 @@
         <w:rPr>
           <w:rFonts w:cs="Tahoma"/>
           <w:i/>
-          <w:sz w:val="22"/>
-          <w:szCs w:val="22"/>
           <w:shd w:val="clear" w:color="auto" w:fill="FAF9F8"/>
         </w:rPr>
         <w:t>•Máy chủ ảo</w:t>
@@ -6003,8 +5967,6 @@
         <w:rPr>
           <w:rFonts w:cs="Tahoma"/>
           <w:i/>
-          <w:sz w:val="22"/>
-          <w:szCs w:val="22"/>
           <w:shd w:val="clear" w:color="auto" w:fill="FAF9F8"/>
         </w:rPr>
         <w:t xml:space="preserve"> </w:t>
@@ -6013,8 +5975,6 @@
         <w:rPr>
           <w:rFonts w:cs="Tahoma"/>
           <w:i/>
-          <w:sz w:val="22"/>
-          <w:szCs w:val="22"/>
           <w:shd w:val="clear" w:color="auto" w:fill="FAF9F8"/>
         </w:rPr>
         <w:t>cho</w:t>
@@ -6023,8 +5983,6 @@
         <w:rPr>
           <w:rFonts w:cs="Tahoma"/>
           <w:i/>
-          <w:sz w:val="22"/>
-          <w:szCs w:val="22"/>
           <w:shd w:val="clear" w:color="auto" w:fill="FAF9F8"/>
         </w:rPr>
         <w:t xml:space="preserve"> </w:t>
@@ -6033,8 +5991,6 @@
         <w:rPr>
           <w:rFonts w:cs="Tahoma"/>
           <w:i/>
-          <w:sz w:val="22"/>
-          <w:szCs w:val="22"/>
           <w:shd w:val="clear" w:color="auto" w:fill="FAF9F8"/>
         </w:rPr>
         <w:t>các</w:t>
@@ -6043,8 +5999,6 @@
         <w:rPr>
           <w:rFonts w:cs="Tahoma"/>
           <w:i/>
-          <w:sz w:val="22"/>
-          <w:szCs w:val="22"/>
           <w:shd w:val="clear" w:color="auto" w:fill="FAF9F8"/>
         </w:rPr>
         <w:t xml:space="preserve"> </w:t>
@@ -6053,8 +6007,6 @@
         <w:rPr>
           <w:rFonts w:cs="Tahoma"/>
           <w:i/>
-          <w:sz w:val="22"/>
-          <w:szCs w:val="22"/>
           <w:shd w:val="clear" w:color="auto" w:fill="FAF9F8"/>
         </w:rPr>
         <w:t>dịch</w:t>
@@ -6063,8 +6015,6 @@
         <w:rPr>
           <w:rFonts w:cs="Tahoma"/>
           <w:i/>
-          <w:sz w:val="22"/>
-          <w:szCs w:val="22"/>
           <w:shd w:val="clear" w:color="auto" w:fill="FAF9F8"/>
         </w:rPr>
         <w:t xml:space="preserve"> </w:t>
@@ -6073,8 +6023,6 @@
         <w:rPr>
           <w:rFonts w:cs="Tahoma"/>
           <w:i/>
-          <w:sz w:val="22"/>
-          <w:szCs w:val="22"/>
           <w:shd w:val="clear" w:color="auto" w:fill="FAF9F8"/>
         </w:rPr>
         <w:t>vụ</w:t>
@@ -6083,8 +6031,6 @@
         <w:rPr>
           <w:rFonts w:cs="Tahoma"/>
           <w:i/>
-          <w:sz w:val="22"/>
-          <w:szCs w:val="22"/>
           <w:shd w:val="clear" w:color="auto" w:fill="FAF9F8"/>
         </w:rPr>
         <w:t xml:space="preserve"> </w:t>
@@ -6093,8 +6039,6 @@
         <w:rPr>
           <w:rFonts w:cs="Tahoma"/>
           <w:i/>
-          <w:sz w:val="22"/>
-          <w:szCs w:val="22"/>
           <w:shd w:val="clear" w:color="auto" w:fill="FAF9F8"/>
         </w:rPr>
         <w:t>gia</w:t>
@@ -6103,8 +6047,6 @@
         <w:rPr>
           <w:rFonts w:cs="Tahoma"/>
           <w:i/>
-          <w:sz w:val="22"/>
-          <w:szCs w:val="22"/>
           <w:shd w:val="clear" w:color="auto" w:fill="FAF9F8"/>
         </w:rPr>
         <w:t xml:space="preserve"> </w:t>
@@ -6113,8 +6055,6 @@
         <w:rPr>
           <w:rFonts w:cs="Tahoma"/>
           <w:i/>
-          <w:sz w:val="22"/>
-          <w:szCs w:val="22"/>
           <w:shd w:val="clear" w:color="auto" w:fill="FAF9F8"/>
         </w:rPr>
         <w:t>tăng</w:t>
@@ -6123,8 +6063,6 @@
         <w:rPr>
           <w:rFonts w:cs="Tahoma"/>
           <w:i/>
-          <w:sz w:val="22"/>
-          <w:szCs w:val="22"/>
           <w:shd w:val="clear" w:color="auto" w:fill="FAF9F8"/>
         </w:rPr>
         <w:t xml:space="preserve"> </w:t>
@@ -6133,8 +6071,6 @@
         <w:rPr>
           <w:rFonts w:cs="Tahoma"/>
           <w:i/>
-          <w:sz w:val="22"/>
-          <w:szCs w:val="22"/>
           <w:shd w:val="clear" w:color="auto" w:fill="FAF9F8"/>
         </w:rPr>
         <w:t>nội</w:t>
@@ -6143,8 +6079,6 @@
         <w:rPr>
           <w:rFonts w:cs="Tahoma"/>
           <w:i/>
-          <w:sz w:val="22"/>
-          <w:szCs w:val="22"/>
           <w:shd w:val="clear" w:color="auto" w:fill="FAF9F8"/>
         </w:rPr>
         <w:t xml:space="preserve"> </w:t>
@@ -6153,8 +6087,6 @@
         <w:rPr>
           <w:rFonts w:cs="Tahoma"/>
           <w:i/>
-          <w:sz w:val="22"/>
-          <w:szCs w:val="22"/>
           <w:shd w:val="clear" w:color="auto" w:fill="FAF9F8"/>
         </w:rPr>
         <w:t>bộ</w:t>
@@ -6165,8 +6097,6 @@
         <w:rPr>
           <w:rFonts w:cs="Tahoma"/>
           <w:i/>
-          <w:sz w:val="22"/>
-          <w:szCs w:val="22"/>
           <w:shd w:val="clear" w:color="auto" w:fill="FAF9F8"/>
         </w:rPr>
       </w:pPr>
@@ -6174,8 +6104,6 @@
         <w:rPr>
           <w:rFonts w:cs="Tahoma"/>
           <w:i/>
-          <w:sz w:val="22"/>
-          <w:szCs w:val="22"/>
           <w:shd w:val="clear" w:color="auto" w:fill="FAF9F8"/>
         </w:rPr>
         <w:t>•Máy chủ ảo</w:t>
@@ -6184,8 +6112,6 @@
         <w:rPr>
           <w:rFonts w:cs="Tahoma"/>
           <w:i/>
-          <w:sz w:val="22"/>
-          <w:szCs w:val="22"/>
           <w:shd w:val="clear" w:color="auto" w:fill="FAF9F8"/>
         </w:rPr>
         <w:t xml:space="preserve"> </w:t>
@@ -6194,8 +6120,6 @@
         <w:rPr>
           <w:rFonts w:cs="Tahoma"/>
           <w:i/>
-          <w:sz w:val="22"/>
-          <w:szCs w:val="22"/>
           <w:shd w:val="clear" w:color="auto" w:fill="FAF9F8"/>
         </w:rPr>
         <w:t>kiểm soát</w:t>
@@ -6204,8 +6128,6 @@
         <w:rPr>
           <w:rFonts w:cs="Tahoma"/>
           <w:i/>
-          <w:sz w:val="22"/>
-          <w:szCs w:val="22"/>
           <w:shd w:val="clear" w:color="auto" w:fill="FAF9F8"/>
         </w:rPr>
         <w:t xml:space="preserve"> </w:t>
@@ -6214,8 +6136,6 @@
         <w:rPr>
           <w:rFonts w:cs="Tahoma"/>
           <w:i/>
-          <w:sz w:val="22"/>
-          <w:szCs w:val="22"/>
           <w:shd w:val="clear" w:color="auto" w:fill="FAF9F8"/>
         </w:rPr>
         <w:t>hệ</w:t>
@@ -6224,8 +6144,6 @@
         <w:rPr>
           <w:rFonts w:cs="Tahoma"/>
           <w:i/>
-          <w:sz w:val="22"/>
-          <w:szCs w:val="22"/>
           <w:shd w:val="clear" w:color="auto" w:fill="FAF9F8"/>
         </w:rPr>
         <w:t xml:space="preserve"> </w:t>
@@ -6234,8 +6152,6 @@
         <w:rPr>
           <w:rFonts w:cs="Tahoma"/>
           <w:i/>
-          <w:sz w:val="22"/>
-          <w:szCs w:val="22"/>
           <w:shd w:val="clear" w:color="auto" w:fill="FAF9F8"/>
         </w:rPr>
         <w:t>nhúng</w:t>
@@ -6244,8 +6160,6 @@
         <w:rPr>
           <w:rFonts w:cs="Tahoma"/>
           <w:i/>
-          <w:sz w:val="22"/>
-          <w:szCs w:val="22"/>
           <w:shd w:val="clear" w:color="auto" w:fill="FAF9F8"/>
         </w:rPr>
         <w:t xml:space="preserve"> </w:t>
@@ -6254,8 +6168,6 @@
         <w:rPr>
           <w:rFonts w:cs="Tahoma"/>
           <w:i/>
-          <w:sz w:val="22"/>
-          <w:szCs w:val="22"/>
           <w:shd w:val="clear" w:color="auto" w:fill="FAF9F8"/>
         </w:rPr>
         <w:t>tập</w:t>
@@ -6264,8 +6176,6 @@
         <w:rPr>
           <w:rFonts w:cs="Tahoma"/>
           <w:i/>
-          <w:sz w:val="22"/>
-          <w:szCs w:val="22"/>
           <w:shd w:val="clear" w:color="auto" w:fill="FAF9F8"/>
         </w:rPr>
         <w:t xml:space="preserve"> </w:t>
@@ -6274,8 +6184,6 @@
         <w:rPr>
           <w:rFonts w:cs="Tahoma"/>
           <w:i/>
-          <w:sz w:val="22"/>
-          <w:szCs w:val="22"/>
           <w:shd w:val="clear" w:color="auto" w:fill="FAF9F8"/>
         </w:rPr>
         <w:t>trung</w:t>
@@ -6286,8 +6194,6 @@
         <w:rPr>
           <w:rFonts w:cs="Tahoma"/>
           <w:i/>
-          <w:sz w:val="22"/>
-          <w:szCs w:val="22"/>
           <w:shd w:val="clear" w:color="auto" w:fill="FAF9F8"/>
         </w:rPr>
       </w:pPr>
@@ -6295,8 +6201,6 @@
         <w:rPr>
           <w:rFonts w:cs="Tahoma"/>
           <w:i/>
-          <w:sz w:val="22"/>
-          <w:szCs w:val="22"/>
           <w:shd w:val="clear" w:color="auto" w:fill="FAF9F8"/>
         </w:rPr>
         <w:lastRenderedPageBreak/>
@@ -6306,8 +6210,6 @@
         <w:rPr>
           <w:rFonts w:cs="Tahoma"/>
           <w:i/>
-          <w:sz w:val="22"/>
-          <w:szCs w:val="22"/>
           <w:shd w:val="clear" w:color="auto" w:fill="FAF9F8"/>
         </w:rPr>
         <w:t xml:space="preserve"> </w:t>
@@ -6316,8 +6218,6 @@
         <w:rPr>
           <w:rFonts w:cs="Tahoma"/>
           <w:i/>
-          <w:sz w:val="22"/>
-          <w:szCs w:val="22"/>
           <w:shd w:val="clear" w:color="auto" w:fill="FAF9F8"/>
         </w:rPr>
         <w:t>internet song hành</w:t>
@@ -6326,8 +6226,6 @@
         <w:rPr>
           <w:rFonts w:cs="Tahoma"/>
           <w:i/>
-          <w:sz w:val="22"/>
-          <w:szCs w:val="22"/>
           <w:shd w:val="clear" w:color="auto" w:fill="FAF9F8"/>
         </w:rPr>
         <w:t xml:space="preserve">-&gt;cân </w:t>
@@ -6336,8 +6234,6 @@
         <w:rPr>
           <w:rFonts w:cs="Tahoma"/>
           <w:i/>
-          <w:sz w:val="22"/>
-          <w:szCs w:val="22"/>
           <w:shd w:val="clear" w:color="auto" w:fill="FAF9F8"/>
         </w:rPr>
         <w:t>bằng tải+ tường</w:t>
@@ -6346,8 +6242,6 @@
         <w:rPr>
           <w:rFonts w:cs="Tahoma"/>
           <w:i/>
-          <w:sz w:val="22"/>
-          <w:szCs w:val="22"/>
           <w:shd w:val="clear" w:color="auto" w:fill="FAF9F8"/>
         </w:rPr>
         <w:t xml:space="preserve"> </w:t>
@@ -6356,8 +6250,6 @@
         <w:rPr>
           <w:rFonts w:cs="Tahoma"/>
           <w:i/>
-          <w:sz w:val="22"/>
-          <w:szCs w:val="22"/>
           <w:shd w:val="clear" w:color="auto" w:fill="FAF9F8"/>
         </w:rPr>
         <w:t>lửa</w:t>
@@ -6366,8 +6258,6 @@
         <w:rPr>
           <w:rFonts w:cs="Tahoma"/>
           <w:i/>
-          <w:sz w:val="22"/>
-          <w:szCs w:val="22"/>
           <w:shd w:val="clear" w:color="auto" w:fill="FAF9F8"/>
         </w:rPr>
         <w:t>-&gt;</w:t>
@@ -6376,8 +6266,6 @@
         <w:rPr>
           <w:rFonts w:cs="Tahoma"/>
           <w:i/>
-          <w:sz w:val="22"/>
-          <w:szCs w:val="22"/>
           <w:shd w:val="clear" w:color="auto" w:fill="FAF9F8"/>
         </w:rPr>
         <w:t>1x switch mạng</w:t>
@@ -6386,8 +6274,6 @@
         <w:rPr>
           <w:rFonts w:cs="Tahoma"/>
           <w:i/>
-          <w:sz w:val="22"/>
-          <w:szCs w:val="22"/>
           <w:shd w:val="clear" w:color="auto" w:fill="FAF9F8"/>
         </w:rPr>
         <w:t xml:space="preserve"> </w:t>
@@ -6396,8 +6282,6 @@
         <w:rPr>
           <w:rFonts w:cs="Tahoma"/>
           <w:i/>
-          <w:sz w:val="22"/>
-          <w:szCs w:val="22"/>
           <w:shd w:val="clear" w:color="auto" w:fill="FAF9F8"/>
         </w:rPr>
         <w:t xml:space="preserve">layer 3 </w:t>
@@ -6406,8 +6290,6 @@
         <w:rPr>
           <w:rFonts w:cs="Tahoma"/>
           <w:i/>
-          <w:sz w:val="22"/>
-          <w:szCs w:val="22"/>
           <w:shd w:val="clear" w:color="auto" w:fill="FAF9F8"/>
         </w:rPr>
         <w:t>-&gt;</w:t>
@@ -6416,8 +6298,6 @@
         <w:rPr>
           <w:rFonts w:cs="Tahoma"/>
           <w:i/>
-          <w:sz w:val="22"/>
-          <w:szCs w:val="22"/>
           <w:shd w:val="clear" w:color="auto" w:fill="FAF9F8"/>
         </w:rPr>
         <w:t>4x switch layer 2 + 3x Access Point</w:t>
@@ -6433,8 +6313,6 @@
         <w:rPr>
           <w:rFonts w:cs="Tahoma"/>
           <w:i/>
-          <w:sz w:val="22"/>
-          <w:szCs w:val="22"/>
           <w:shd w:val="clear" w:color="auto" w:fill="FAF9F8"/>
         </w:rPr>
       </w:pPr>
@@ -6442,8 +6320,6 @@
         <w:rPr>
           <w:rFonts w:cs="Tahoma"/>
           <w:i/>
-          <w:sz w:val="22"/>
-          <w:szCs w:val="22"/>
           <w:shd w:val="clear" w:color="auto" w:fill="FAF9F8"/>
         </w:rPr>
         <w:t>Yêu cầu của khách:</w:t>
@@ -6459,8 +6335,6 @@
         <w:rPr>
           <w:rFonts w:cs="Tahoma"/>
           <w:i/>
-          <w:sz w:val="22"/>
-          <w:szCs w:val="22"/>
           <w:shd w:val="clear" w:color="auto" w:fill="FAF9F8"/>
         </w:rPr>
       </w:pPr>
@@ -6468,8 +6342,6 @@
         <w:rPr>
           <w:rFonts w:cs="Tahoma"/>
           <w:i/>
-          <w:sz w:val="22"/>
-          <w:szCs w:val="22"/>
           <w:shd w:val="clear" w:color="auto" w:fill="FAF9F8"/>
         </w:rPr>
         <w:t xml:space="preserve">Xây dựng </w:t>
@@ -6478,8 +6350,6 @@
         <w:rPr>
           <w:rFonts w:cs="Tahoma"/>
           <w:i/>
-          <w:sz w:val="22"/>
-          <w:szCs w:val="22"/>
           <w:shd w:val="clear" w:color="auto" w:fill="FAF9F8"/>
         </w:rPr>
         <w:t xml:space="preserve">trang web </w:t>
@@ -6488,8 +6358,6 @@
         <w:rPr>
           <w:rFonts w:cs="Tahoma"/>
           <w:i/>
-          <w:sz w:val="22"/>
-          <w:szCs w:val="22"/>
           <w:shd w:val="clear" w:color="auto" w:fill="FAF9F8"/>
         </w:rPr>
         <w:t>gồm các chức năng:</w:t>
@@ -6500,8 +6368,6 @@
         <w:rPr>
           <w:rFonts w:cs="Tahoma"/>
           <w:i/>
-          <w:sz w:val="22"/>
-          <w:szCs w:val="22"/>
           <w:shd w:val="clear" w:color="auto" w:fill="FAF9F8"/>
         </w:rPr>
       </w:pPr>
@@ -6509,8 +6375,6 @@
         <w:rPr>
           <w:rFonts w:cs="Tahoma"/>
           <w:i/>
-          <w:sz w:val="22"/>
-          <w:szCs w:val="22"/>
           <w:shd w:val="clear" w:color="auto" w:fill="FAF9F8"/>
         </w:rPr>
         <w:t>+Tạo tài khoản người dùng</w:t>
@@ -6521,8 +6385,6 @@
         <w:rPr>
           <w:rFonts w:cs="Tahoma"/>
           <w:i/>
-          <w:sz w:val="22"/>
-          <w:szCs w:val="22"/>
           <w:shd w:val="clear" w:color="auto" w:fill="FAF9F8"/>
         </w:rPr>
       </w:pPr>
@@ -6530,8 +6392,6 @@
         <w:rPr>
           <w:rFonts w:cs="Tahoma"/>
           <w:i/>
-          <w:sz w:val="22"/>
-          <w:szCs w:val="22"/>
           <w:shd w:val="clear" w:color="auto" w:fill="FAF9F8"/>
         </w:rPr>
         <w:t>+ Đặt mua vé máy bay</w:t>
@@ -6542,8 +6402,6 @@
         <w:rPr>
           <w:rFonts w:cs="Tahoma"/>
           <w:i/>
-          <w:sz w:val="22"/>
-          <w:szCs w:val="22"/>
           <w:shd w:val="clear" w:color="auto" w:fill="FAF9F8"/>
         </w:rPr>
       </w:pPr>
@@ -6551,8 +6409,6 @@
         <w:rPr>
           <w:rFonts w:cs="Tahoma"/>
           <w:i/>
-          <w:sz w:val="22"/>
-          <w:szCs w:val="22"/>
           <w:shd w:val="clear" w:color="auto" w:fill="FAF9F8"/>
         </w:rPr>
         <w:t>+Tìm kiếm đặt phòng khách sạn</w:t>
@@ -6563,8 +6419,6 @@
         <w:rPr>
           <w:rFonts w:cs="Tahoma"/>
           <w:i/>
-          <w:sz w:val="22"/>
-          <w:szCs w:val="22"/>
           <w:shd w:val="clear" w:color="auto" w:fill="FAF9F8"/>
         </w:rPr>
       </w:pPr>
@@ -6572,8 +6426,6 @@
         <w:rPr>
           <w:rFonts w:cs="Tahoma"/>
           <w:i/>
-          <w:sz w:val="22"/>
-          <w:szCs w:val="22"/>
           <w:shd w:val="clear" w:color="auto" w:fill="FAF9F8"/>
         </w:rPr>
         <w:t>+ Combo tiết kiệm</w:t>
@@ -6584,8 +6436,6 @@
         <w:rPr>
           <w:rFonts w:cs="Tahoma"/>
           <w:i/>
-          <w:sz w:val="22"/>
-          <w:szCs w:val="22"/>
           <w:shd w:val="clear" w:color="auto" w:fill="FAF9F8"/>
         </w:rPr>
       </w:pPr>
@@ -6593,8 +6443,6 @@
         <w:rPr>
           <w:rFonts w:cs="Tahoma"/>
           <w:i/>
-          <w:sz w:val="22"/>
-          <w:szCs w:val="22"/>
           <w:shd w:val="clear" w:color="auto" w:fill="FAF9F8"/>
         </w:rPr>
         <w:t>+ Đưa đón sân bay</w:t>
@@ -6605,8 +6453,6 @@
         <w:rPr>
           <w:rFonts w:cs="Tahoma"/>
           <w:i/>
-          <w:sz w:val="22"/>
-          <w:szCs w:val="22"/>
           <w:shd w:val="clear" w:color="auto" w:fill="FAF9F8"/>
         </w:rPr>
       </w:pPr>
@@ -6614,8 +6460,6 @@
         <w:rPr>
           <w:rFonts w:cs="Tahoma"/>
           <w:i/>
-          <w:sz w:val="22"/>
-          <w:szCs w:val="22"/>
           <w:shd w:val="clear" w:color="auto" w:fill="FAF9F8"/>
         </w:rPr>
         <w:t>+ Xperience</w:t>
@@ -6626,8 +6470,6 @@
         <w:rPr>
           <w:rFonts w:cs="Tahoma"/>
           <w:i/>
-          <w:sz w:val="22"/>
-          <w:szCs w:val="22"/>
           <w:shd w:val="clear" w:color="auto" w:fill="FAF9F8"/>
         </w:rPr>
       </w:pPr>
@@ -6635,8 +6477,6 @@
         <w:rPr>
           <w:rFonts w:cs="Tahoma"/>
           <w:i/>
-          <w:sz w:val="22"/>
-          <w:szCs w:val="22"/>
           <w:shd w:val="clear" w:color="auto" w:fill="FAF9F8"/>
         </w:rPr>
         <w:t>+ JR Pass</w:t>
@@ -6647,8 +6487,6 @@
         <w:rPr>
           <w:rFonts w:cs="Tahoma"/>
           <w:i/>
-          <w:sz w:val="22"/>
-          <w:szCs w:val="22"/>
           <w:shd w:val="clear" w:color="auto" w:fill="FAF9F8"/>
         </w:rPr>
       </w:pPr>
@@ -6656,8 +6494,6 @@
         <w:rPr>
           <w:rFonts w:cs="Tahoma"/>
           <w:i/>
-          <w:sz w:val="22"/>
-          <w:szCs w:val="22"/>
           <w:shd w:val="clear" w:color="auto" w:fill="FAF9F8"/>
         </w:rPr>
         <w:t xml:space="preserve">+ </w:t>
@@ -6666,8 +6502,6 @@
         <w:rPr>
           <w:rFonts w:cs="Tahoma"/>
           <w:i/>
-          <w:sz w:val="22"/>
-          <w:szCs w:val="22"/>
           <w:shd w:val="clear" w:color="auto" w:fill="FAF9F8"/>
         </w:rPr>
         <w:t>Hộp thư hỗ trợ</w:t>
@@ -6678,8 +6512,6 @@
         <w:rPr>
           <w:rFonts w:cs="Tahoma"/>
           <w:i/>
-          <w:sz w:val="22"/>
-          <w:szCs w:val="22"/>
           <w:shd w:val="clear" w:color="auto" w:fill="FAF9F8"/>
         </w:rPr>
       </w:pPr>
@@ -6687,8 +6519,6 @@
         <w:rPr>
           <w:rFonts w:cs="Tahoma"/>
           <w:i/>
-          <w:sz w:val="22"/>
-          <w:szCs w:val="22"/>
           <w:shd w:val="clear" w:color="auto" w:fill="FAF9F8"/>
         </w:rPr>
         <w:t>+Thanh toán online( nội tệ , ngoại tệ)</w:t>
@@ -6699,8 +6529,6 @@
         <w:rPr>
           <w:rFonts w:cs="Tahoma"/>
           <w:i/>
-          <w:sz w:val="22"/>
-          <w:szCs w:val="22"/>
           <w:shd w:val="clear" w:color="auto" w:fill="FAF9F8"/>
         </w:rPr>
       </w:pPr>
@@ -6708,11 +6536,26 @@
         <w:rPr>
           <w:rFonts w:cs="Tahoma"/>
           <w:i/>
-          <w:sz w:val="22"/>
-          <w:szCs w:val="22"/>
           <w:shd w:val="clear" w:color="auto" w:fill="FAF9F8"/>
         </w:rPr>
         <w:t xml:space="preserve">+ Thông tin, hướng dẫn </w:t>
+      </w:r>
+    </w:p>
+    <w:p>
+      <w:pPr>
+        <w:rPr>
+          <w:rFonts w:cs="Tahoma"/>
+          <w:i/>
+          <w:shd w:val="clear" w:color="auto" w:fill="FAF9F8"/>
+        </w:rPr>
+      </w:pPr>
+      <w:r>
+        <w:rPr>
+          <w:rFonts w:cs="Tahoma"/>
+          <w:i/>
+          <w:shd w:val="clear" w:color="auto" w:fill="FAF9F8"/>
+        </w:rPr>
+        <w:t xml:space="preserve">+Tìm kiếm địa điểm du lịch </w:t>
       </w:r>
     </w:p>
     <w:p>
@@ -6725,629 +6568,848 @@
         <w:rPr>
           <w:rFonts w:cs="Tahoma"/>
           <w:i/>
+          <w:shd w:val="clear" w:color="auto" w:fill="FAF9F8"/>
+        </w:rPr>
+      </w:pPr>
+      <w:r>
+        <w:rPr>
+          <w:rFonts w:cs="Tahoma"/>
+          <w:i/>
+          <w:shd w:val="clear" w:color="auto" w:fill="FAF9F8"/>
+        </w:rPr>
+        <w:t>Xây dựng</w:t>
+      </w:r>
+      <w:r>
+        <w:rPr>
+          <w:rFonts w:cs="Tahoma"/>
+          <w:i/>
+          <w:shd w:val="clear" w:color="auto" w:fill="FAF9F8"/>
+        </w:rPr>
+        <w:t xml:space="preserve"> hệ thống máy chủ</w:t>
+      </w:r>
+      <w:r>
+        <w:rPr>
+          <w:rFonts w:cs="Tahoma"/>
+          <w:i/>
+          <w:shd w:val="clear" w:color="auto" w:fill="FAF9F8"/>
+        </w:rPr>
+        <w:t>:</w:t>
+      </w:r>
+    </w:p>
+    <w:p>
+      <w:pPr>
+        <w:rPr>
+          <w:rFonts w:cs="Tahoma"/>
+          <w:i/>
+          <w:shd w:val="clear" w:color="auto" w:fill="FAF9F8"/>
+        </w:rPr>
+      </w:pPr>
+      <w:r>
+        <w:rPr>
+          <w:rFonts w:cs="Tahoma"/>
+          <w:i/>
+          <w:shd w:val="clear" w:color="auto" w:fill="FAF9F8"/>
+        </w:rPr>
+        <w:t>+Quản lý tài khoản người dùng</w:t>
+      </w:r>
+    </w:p>
+    <w:p>
+      <w:pPr>
+        <w:rPr>
+          <w:rFonts w:cs="Tahoma"/>
+          <w:i/>
+          <w:shd w:val="clear" w:color="auto" w:fill="FAF9F8"/>
+        </w:rPr>
+      </w:pPr>
+      <w:r>
+        <w:rPr>
+          <w:rFonts w:cs="Tahoma"/>
+          <w:i/>
+          <w:shd w:val="clear" w:color="auto" w:fill="FAF9F8"/>
+        </w:rPr>
+        <w:t>+Giải đáp hộp thoại hỗ trợ</w:t>
+      </w:r>
+    </w:p>
+    <w:p>
+      <w:pPr>
+        <w:rPr>
+          <w:rFonts w:cs="Tahoma"/>
+          <w:i/>
+          <w:shd w:val="clear" w:color="auto" w:fill="FAF9F8"/>
+        </w:rPr>
+      </w:pPr>
+      <w:r>
+        <w:rPr>
+          <w:rFonts w:cs="Tahoma"/>
+          <w:i/>
+          <w:shd w:val="clear" w:color="auto" w:fill="FAF9F8"/>
+        </w:rPr>
+        <w:t xml:space="preserve">+ </w:t>
+      </w:r>
+      <w:r>
+        <w:rPr>
+          <w:rFonts w:cs="Tahoma"/>
+          <w:i/>
+          <w:shd w:val="clear" w:color="auto" w:fill="FAF9F8"/>
+        </w:rPr>
+        <w:t>Quản lí g</w:t>
+      </w:r>
+      <w:r>
+        <w:rPr>
+          <w:rFonts w:cs="Tahoma"/>
+          <w:i/>
+          <w:shd w:val="clear" w:color="auto" w:fill="FAF9F8"/>
+        </w:rPr>
+        <w:t>iao dịch ,xác nhận hoạt động mua bán vé</w:t>
+      </w:r>
+    </w:p>
+    <w:p>
+      <w:pPr>
+        <w:rPr>
+          <w:rFonts w:cs="Tahoma"/>
+          <w:i/>
+          <w:shd w:val="clear" w:color="auto" w:fill="FAF9F8"/>
+        </w:rPr>
+      </w:pPr>
+      <w:r>
+        <w:rPr>
+          <w:rFonts w:cs="Tahoma"/>
+          <w:i/>
+          <w:shd w:val="clear" w:color="auto" w:fill="FAF9F8"/>
+        </w:rPr>
+        <w:t>+Tìm kiếm khách sạn</w:t>
+      </w:r>
+      <w:r>
+        <w:rPr>
+          <w:rFonts w:cs="Tahoma"/>
+          <w:i/>
+          <w:shd w:val="clear" w:color="auto" w:fill="FAF9F8"/>
+        </w:rPr>
+        <w:t>, nhà ở</w:t>
+      </w:r>
+      <w:r>
+        <w:rPr>
+          <w:rFonts w:cs="Tahoma"/>
+          <w:i/>
+          <w:shd w:val="clear" w:color="auto" w:fill="FAF9F8"/>
+        </w:rPr>
+        <w:t>, phương tiện đưa đón</w:t>
+      </w:r>
+    </w:p>
+    <w:p>
+      <w:pPr>
+        <w:rPr>
+          <w:rFonts w:cs="Tahoma"/>
+          <w:i/>
+          <w:shd w:val="clear" w:color="auto" w:fill="FAF9F8"/>
+        </w:rPr>
+      </w:pPr>
+      <w:r>
+        <w:rPr>
+          <w:rFonts w:cs="Tahoma"/>
+          <w:i/>
+          <w:shd w:val="clear" w:color="auto" w:fill="FAF9F8"/>
+        </w:rPr>
+        <w:t>+</w:t>
+      </w:r>
+      <w:r>
+        <w:rPr>
+          <w:rFonts w:cs="Tahoma"/>
+          <w:i/>
+          <w:shd w:val="clear" w:color="auto" w:fill="FAF9F8"/>
+        </w:rPr>
+        <w:t>Đăng tải cập nhật thông tin</w:t>
+      </w:r>
+    </w:p>
+    <w:p>
+      <w:pPr>
+        <w:rPr>
+          <w:rFonts w:cs="Tahoma"/>
+          <w:i/>
           <w:sz w:val="22"/>
           <w:szCs w:val="22"/>
           <w:shd w:val="clear" w:color="auto" w:fill="FAF9F8"/>
         </w:rPr>
       </w:pPr>
-      <w:r>
-        <w:rPr>
-          <w:rFonts w:cs="Tahoma"/>
-          <w:i/>
-          <w:sz w:val="22"/>
-          <w:szCs w:val="22"/>
-          <w:shd w:val="clear" w:color="auto" w:fill="FAF9F8"/>
-        </w:rPr>
-        <w:t>Xây dựng</w:t>
-      </w:r>
-      <w:r>
-        <w:rPr>
-          <w:rFonts w:cs="Tahoma"/>
-          <w:i/>
-          <w:sz w:val="22"/>
-          <w:szCs w:val="22"/>
-          <w:shd w:val="clear" w:color="auto" w:fill="FAF9F8"/>
-        </w:rPr>
-        <w:t xml:space="preserve"> hệ thống máy chủ</w:t>
-      </w:r>
-      <w:r>
-        <w:rPr>
-          <w:rFonts w:cs="Tahoma"/>
-          <w:i/>
-          <w:sz w:val="22"/>
-          <w:szCs w:val="22"/>
-          <w:shd w:val="clear" w:color="auto" w:fill="FAF9F8"/>
+    </w:p>
+    <w:p>
+      <w:pPr>
+        <w:pStyle w:val="Heading2"/>
+      </w:pPr>
+      <w:bookmarkStart w:id="10" w:name="_Toc25660387"/>
+      <w:r>
+        <w:t xml:space="preserve">Mô hình </w:t>
+      </w:r>
+      <w:r>
+        <w:t>hoạt động</w:t>
+      </w:r>
+      <w:r>
+        <w:t xml:space="preserve"> hiện thời</w:t>
+      </w:r>
+      <w:r>
+        <w:t xml:space="preserve"> – nghiệp vụ</w:t>
+      </w:r>
+      <w:bookmarkEnd w:id="10"/>
+    </w:p>
+    <w:p>
+      <w:pPr>
+        <w:pStyle w:val="ListParagraph"/>
+        <w:numPr>
+          <w:ilvl w:val="0"/>
+          <w:numId w:val="41"/>
+        </w:numPr>
+        <w:rPr>
+          <w:i/>
+        </w:rPr>
+      </w:pPr>
+      <w:r>
+        <w:rPr>
+          <w:i/>
+        </w:rPr>
+        <w:t>Hoạt động mua bán vé máy bay</w:t>
+      </w:r>
+      <w:r>
+        <w:rPr>
+          <w:i/>
         </w:rPr>
         <w:t>:</w:t>
       </w:r>
     </w:p>
     <w:p>
       <w:pPr>
-        <w:rPr>
-          <w:rFonts w:cs="Tahoma"/>
-          <w:i/>
-          <w:sz w:val="22"/>
-          <w:szCs w:val="22"/>
-          <w:shd w:val="clear" w:color="auto" w:fill="FAF9F8"/>
-        </w:rPr>
-      </w:pPr>
-      <w:r>
-        <w:rPr>
-          <w:rFonts w:cs="Tahoma"/>
-          <w:i/>
-          <w:sz w:val="22"/>
-          <w:szCs w:val="22"/>
-          <w:shd w:val="clear" w:color="auto" w:fill="FAF9F8"/>
-        </w:rPr>
-        <w:t>+Quản lý tài khoản người dùng</w:t>
-      </w:r>
-    </w:p>
-    <w:p>
-      <w:pPr>
-        <w:rPr>
-          <w:rFonts w:cs="Tahoma"/>
-          <w:i/>
-          <w:sz w:val="22"/>
-          <w:szCs w:val="22"/>
-          <w:shd w:val="clear" w:color="auto" w:fill="FAF9F8"/>
-        </w:rPr>
-      </w:pPr>
-      <w:r>
-        <w:rPr>
-          <w:rFonts w:cs="Tahoma"/>
-          <w:i/>
-          <w:sz w:val="22"/>
-          <w:szCs w:val="22"/>
-          <w:shd w:val="clear" w:color="auto" w:fill="FAF9F8"/>
-        </w:rPr>
-        <w:t>+Giải đáp hộp thoại hỗ trợ</w:t>
-      </w:r>
-    </w:p>
-    <w:p>
-      <w:pPr>
-        <w:rPr>
-          <w:rFonts w:cs="Tahoma"/>
-          <w:i/>
-          <w:sz w:val="22"/>
-          <w:szCs w:val="22"/>
-          <w:shd w:val="clear" w:color="auto" w:fill="FAF9F8"/>
-        </w:rPr>
-      </w:pPr>
-      <w:r>
-        <w:rPr>
-          <w:rFonts w:cs="Tahoma"/>
-          <w:i/>
-          <w:sz w:val="22"/>
-          <w:szCs w:val="22"/>
-          <w:shd w:val="clear" w:color="auto" w:fill="FAF9F8"/>
-        </w:rPr>
-        <w:t xml:space="preserve">+ </w:t>
-      </w:r>
-      <w:r>
-        <w:rPr>
-          <w:rFonts w:cs="Tahoma"/>
-          <w:i/>
-          <w:sz w:val="22"/>
-          <w:szCs w:val="22"/>
-          <w:shd w:val="clear" w:color="auto" w:fill="FAF9F8"/>
-        </w:rPr>
-        <w:t>Quản lí g</w:t>
-      </w:r>
-      <w:r>
-        <w:rPr>
-          <w:rFonts w:cs="Tahoma"/>
-          <w:i/>
-          <w:sz w:val="22"/>
-          <w:szCs w:val="22"/>
-          <w:shd w:val="clear" w:color="auto" w:fill="FAF9F8"/>
-        </w:rPr>
-        <w:t>iao dịch ,xác nhận hoạt động mua bán vé</w:t>
-      </w:r>
-    </w:p>
-    <w:p>
-      <w:pPr>
-        <w:rPr>
-          <w:rFonts w:cs="Tahoma"/>
-          <w:i/>
-          <w:sz w:val="22"/>
-          <w:szCs w:val="22"/>
-          <w:shd w:val="clear" w:color="auto" w:fill="FAF9F8"/>
-        </w:rPr>
-      </w:pPr>
-      <w:r>
-        <w:rPr>
-          <w:rFonts w:cs="Tahoma"/>
-          <w:i/>
-          <w:sz w:val="22"/>
-          <w:szCs w:val="22"/>
-          <w:shd w:val="clear" w:color="auto" w:fill="FAF9F8"/>
-        </w:rPr>
-        <w:t>+Tìm kiếm khách sạn</w:t>
-      </w:r>
-      <w:r>
-        <w:rPr>
-          <w:rFonts w:cs="Tahoma"/>
-          <w:i/>
-          <w:sz w:val="22"/>
-          <w:szCs w:val="22"/>
-          <w:shd w:val="clear" w:color="auto" w:fill="FAF9F8"/>
-        </w:rPr>
-        <w:t>, nhà ở</w:t>
-      </w:r>
-      <w:r>
-        <w:rPr>
-          <w:rFonts w:cs="Tahoma"/>
-          <w:i/>
-          <w:sz w:val="22"/>
-          <w:szCs w:val="22"/>
-          <w:shd w:val="clear" w:color="auto" w:fill="FAF9F8"/>
-        </w:rPr>
-        <w:t>, phương tiện đưa đón</w:t>
-      </w:r>
-    </w:p>
-    <w:p>
-      <w:pPr>
-        <w:rPr>
-          <w:rFonts w:cs="Tahoma"/>
-          <w:i/>
-          <w:sz w:val="22"/>
-          <w:szCs w:val="22"/>
-          <w:shd w:val="clear" w:color="auto" w:fill="FAF9F8"/>
-        </w:rPr>
-      </w:pPr>
-      <w:r>
-        <w:rPr>
-          <w:rFonts w:cs="Tahoma"/>
-          <w:i/>
-          <w:sz w:val="22"/>
-          <w:szCs w:val="22"/>
-          <w:shd w:val="clear" w:color="auto" w:fill="FAF9F8"/>
+        <w:pStyle w:val="ListParagraph"/>
+        <w:ind w:left="720"/>
+        <w:rPr>
+          <w:i/>
+        </w:rPr>
+      </w:pPr>
+      <w:r>
+        <w:rPr>
+          <w:i/>
+        </w:rPr>
+        <w:t>+ mua vé trực tiếp tại quầy bán vé</w:t>
+      </w:r>
+    </w:p>
+    <w:p>
+      <w:pPr>
+        <w:pStyle w:val="ListParagraph"/>
+        <w:ind w:left="720"/>
+        <w:rPr>
+          <w:i/>
+        </w:rPr>
+      </w:pPr>
+      <w:r>
+        <w:rPr>
+          <w:i/>
+        </w:rPr>
+        <w:t>+gọi điện trực tiếp đến hãng đặt vé</w:t>
+      </w:r>
+    </w:p>
+    <w:p>
+      <w:pPr>
+        <w:pStyle w:val="ListParagraph"/>
+        <w:ind w:left="720"/>
+        <w:rPr>
+          <w:i/>
+        </w:rPr>
+      </w:pPr>
+      <w:r>
+        <w:rPr>
+          <w:i/>
+        </w:rPr>
+        <w:t>+mua vé chui</w:t>
+      </w:r>
+    </w:p>
+    <w:p>
+      <w:pPr>
+        <w:pStyle w:val="ListParagraph"/>
+        <w:numPr>
+          <w:ilvl w:val="0"/>
+          <w:numId w:val="41"/>
+        </w:numPr>
+        <w:rPr>
+          <w:i/>
+        </w:rPr>
+      </w:pPr>
+      <w:r>
+        <w:rPr>
+          <w:i/>
+        </w:rPr>
+        <w:t>Đặt phòng khách sạn:</w:t>
+      </w:r>
+    </w:p>
+    <w:p>
+      <w:pPr>
+        <w:pStyle w:val="ListParagraph"/>
+        <w:ind w:left="720"/>
+        <w:rPr>
+          <w:i/>
+        </w:rPr>
+      </w:pPr>
+      <w:r>
+        <w:rPr>
+          <w:i/>
         </w:rPr>
         <w:t>+</w:t>
       </w:r>
       <w:r>
         <w:rPr>
-          <w:rFonts w:cs="Tahoma"/>
-          <w:i/>
-          <w:sz w:val="22"/>
-          <w:szCs w:val="22"/>
-          <w:shd w:val="clear" w:color="auto" w:fill="FAF9F8"/>
-        </w:rPr>
-        <w:t>Đăng tải cập nhật thông tin</w:t>
-      </w:r>
-    </w:p>
-    <w:p>
-      <w:pPr>
-        <w:rPr>
-          <w:rFonts w:cs="Tahoma"/>
-          <w:i/>
-          <w:sz w:val="22"/>
-          <w:szCs w:val="22"/>
-          <w:shd w:val="clear" w:color="auto" w:fill="FAF9F8"/>
-        </w:rPr>
-      </w:pPr>
+          <w:i/>
+        </w:rPr>
+        <w:t>Đến tận nơi tìm kiếm đặt phòng</w:t>
+      </w:r>
+    </w:p>
+    <w:p>
+      <w:pPr>
+        <w:pStyle w:val="ListParagraph"/>
+        <w:ind w:left="720"/>
+        <w:rPr>
+          <w:i/>
+        </w:rPr>
+      </w:pPr>
+      <w:r>
+        <w:rPr>
+          <w:i/>
+        </w:rPr>
+        <w:t>+Tìm kiếm trên mạng nhưng không có tương quan về giá cả</w:t>
+      </w:r>
+    </w:p>
+    <w:p>
+      <w:pPr>
+        <w:pStyle w:val="ListParagraph"/>
+        <w:ind w:left="720"/>
+        <w:rPr>
+          <w:i/>
+        </w:rPr>
+      </w:pPr>
+      <w:r>
+        <w:rPr>
+          <w:i/>
+        </w:rPr>
+        <w:t>+Đôi khi không có nơi để ở…</w:t>
+      </w:r>
+      <w:r>
+        <w:rPr>
+          <w:i/>
+        </w:rPr>
+        <w:t>^^</w:t>
+      </w:r>
+    </w:p>
+    <w:p>
+      <w:pPr>
+        <w:pStyle w:val="ListParagraph"/>
+        <w:numPr>
+          <w:ilvl w:val="0"/>
+          <w:numId w:val="41"/>
+        </w:numPr>
+        <w:rPr>
+          <w:i/>
+        </w:rPr>
+      </w:pPr>
+      <w:r>
+        <w:rPr>
+          <w:i/>
+        </w:rPr>
+        <w:t>Tìm kiếm địa điểm du lịch:</w:t>
+      </w:r>
+    </w:p>
+    <w:p>
+      <w:pPr>
+        <w:pStyle w:val="ListParagraph"/>
+        <w:ind w:left="720"/>
+        <w:rPr>
+          <w:i/>
+        </w:rPr>
+      </w:pPr>
+      <w:r>
+        <w:rPr>
+          <w:i/>
+        </w:rPr>
+        <w:t>+ lên google search</w:t>
+      </w:r>
+      <w:r>
+        <w:rPr>
+          <w:i/>
+        </w:rPr>
+        <w:t xml:space="preserve"> nhưng khó tìm kiếm được những review đánh giá của mọi người</w:t>
+      </w:r>
+    </w:p>
+    <w:p>
+      <w:pPr>
+        <w:pStyle w:val="ListParagraph"/>
+        <w:numPr>
+          <w:ilvl w:val="0"/>
+          <w:numId w:val="41"/>
+        </w:numPr>
+        <w:rPr>
+          <w:i/>
+        </w:rPr>
+      </w:pPr>
+      <w:r>
+        <w:rPr>
+          <w:i/>
+        </w:rPr>
+        <w:t>Dịch vụ đưa đón:</w:t>
+      </w:r>
+    </w:p>
+    <w:p>
+      <w:pPr>
+        <w:pStyle w:val="ListParagraph"/>
+        <w:ind w:left="720"/>
+        <w:rPr>
+          <w:i/>
+        </w:rPr>
+      </w:pPr>
+      <w:r>
+        <w:rPr>
+          <w:i/>
+        </w:rPr>
+        <w:t>+</w:t>
+      </w:r>
+      <w:r>
+        <w:rPr>
+          <w:i/>
+        </w:rPr>
+        <w:t xml:space="preserve"> Tự di chuyển</w:t>
+      </w:r>
+    </w:p>
+    <w:p>
+      <w:pPr>
+        <w:pStyle w:val="ListParagraph"/>
+        <w:ind w:left="720"/>
+        <w:rPr>
+          <w:i/>
+        </w:rPr>
+      </w:pPr>
+      <w:r>
+        <w:rPr>
+          <w:i/>
+        </w:rPr>
+        <w:t>+ Gọi thuê xe, thuê taxi công nghệ</w:t>
+      </w:r>
+    </w:p>
+    <w:p>
+      <w:pPr>
+        <w:rPr>
+          <w:i/>
+        </w:rPr>
+      </w:pPr>
+      <w:r>
+        <w:rPr>
+          <w:i/>
+        </w:rPr>
+        <w:lastRenderedPageBreak/>
+        <w:t xml:space="preserve">=&gt;Hoạt động rời rạc, không </w:t>
+      </w:r>
+      <w:r>
+        <w:rPr>
+          <w:i/>
+        </w:rPr>
+        <w:t>có bên thứ ba đứng ra đảm bảo về rủi ro</w:t>
+      </w:r>
     </w:p>
     <w:p>
       <w:pPr>
         <w:pStyle w:val="Heading2"/>
       </w:pPr>
-      <w:bookmarkStart w:id="10" w:name="_Toc25660387"/>
-      <w:r>
-        <w:t xml:space="preserve">Mô hình </w:t>
-      </w:r>
-      <w:r>
-        <w:t>hoạt động</w:t>
-      </w:r>
-      <w:r>
-        <w:t xml:space="preserve"> hiện thời</w:t>
-      </w:r>
-      <w:r>
-        <w:t xml:space="preserve"> – nghiệp vụ</w:t>
-      </w:r>
-      <w:bookmarkEnd w:id="10"/>
+      <w:bookmarkStart w:id="11" w:name="_Toc25660388"/>
+      <w:r>
+        <w:t>Mô hình hoạt động dự kiến sau khi áp dụng sản phẩm mới</w:t>
+      </w:r>
+      <w:bookmarkEnd w:id="11"/>
     </w:p>
     <w:p>
       <w:pPr>
         <w:pStyle w:val="Heading2"/>
       </w:pPr>
-      <w:bookmarkStart w:id="11" w:name="_Toc25660388"/>
-      <w:r>
-        <w:t>Mô hình hoạt động dự kiến sau khi áp dụng sản phẩm mới</w:t>
-      </w:r>
-      <w:bookmarkEnd w:id="11"/>
+      <w:bookmarkStart w:id="12" w:name="_Toc25660389"/>
+      <w:r>
+        <w:t>Phạm vi</w:t>
+      </w:r>
+      <w:r>
+        <w:t xml:space="preserve"> dự án</w:t>
+      </w:r>
+      <w:bookmarkEnd w:id="12"/>
+    </w:p>
+    <w:p>
+      <w:pPr>
+        <w:pStyle w:val="Heading1"/>
+      </w:pPr>
+      <w:bookmarkStart w:id="13" w:name="_Toc25660390"/>
+      <w:r>
+        <w:t>Giao tiếp/Trao đổi thông tin</w:t>
+      </w:r>
+      <w:bookmarkEnd w:id="13"/>
+    </w:p>
+    <w:p>
+      <w:pPr>
+        <w:rPr>
+          <w:i/>
+          <w:iCs/>
+        </w:rPr>
+      </w:pPr>
+      <w:r>
+        <w:rPr>
+          <w:i/>
+          <w:iCs/>
+        </w:rPr>
+        <w:t>Các qui định về h</w:t>
+      </w:r>
+      <w:r>
+        <w:rPr>
+          <w:i/>
+          <w:iCs/>
+        </w:rPr>
+        <w:t>ọp hành nội bộ</w:t>
+      </w:r>
+    </w:p>
+    <w:p>
+      <w:pPr>
+        <w:rPr>
+          <w:i/>
+          <w:iCs/>
+        </w:rPr>
+      </w:pPr>
+      <w:r>
+        <w:rPr>
+          <w:i/>
+          <w:iCs/>
+        </w:rPr>
+        <w:t>Các qui định về h</w:t>
+      </w:r>
+      <w:r>
+        <w:rPr>
+          <w:i/>
+          <w:iCs/>
+        </w:rPr>
+        <w:t>ọp hành với khách hàng</w:t>
+      </w:r>
+    </w:p>
+    <w:p>
+      <w:pPr>
+        <w:pStyle w:val="Heading1"/>
+      </w:pPr>
+      <w:bookmarkStart w:id="14" w:name="_Toc25660391"/>
+      <w:r>
+        <w:t>Ước lượng</w:t>
+      </w:r>
+      <w:r>
+        <w:t xml:space="preserve"> chung</w:t>
+      </w:r>
+      <w:bookmarkEnd w:id="14"/>
     </w:p>
     <w:p>
       <w:pPr>
         <w:pStyle w:val="Heading2"/>
       </w:pPr>
-      <w:bookmarkStart w:id="12" w:name="_Toc25660389"/>
-      <w:r>
-        <w:t>Phạm vi</w:t>
-      </w:r>
-      <w:r>
-        <w:t xml:space="preserve"> dự án</w:t>
-      </w:r>
-      <w:bookmarkEnd w:id="12"/>
-    </w:p>
+      <w:bookmarkStart w:id="15" w:name="_Toc25660392"/>
+      <w:r>
+        <w:t>Ước lượng tính năng</w:t>
+      </w:r>
+      <w:bookmarkEnd w:id="15"/>
+    </w:p>
+    <w:p>
+      <w:pPr>
+        <w:rPr>
+          <w:i/>
+          <w:iCs/>
+        </w:rPr>
+      </w:pPr>
+      <w:r>
+        <w:rPr>
+          <w:i/>
+          <w:iCs/>
+        </w:rPr>
+        <w:t>Nêu khoảng 5 tính năng</w:t>
+      </w:r>
+    </w:p>
+    <w:p>
+      <w:pPr>
+        <w:pStyle w:val="Heading2"/>
+      </w:pPr>
+      <w:bookmarkStart w:id="16" w:name="_Toc25660393"/>
+      <w:r>
+        <w:t>Work Breakdown Structure</w:t>
+      </w:r>
+      <w:bookmarkEnd w:id="16"/>
+    </w:p>
+    <w:p>
+      <w:pPr>
+        <w:rPr>
+          <w:i/>
+          <w:iCs/>
+        </w:rPr>
+      </w:pPr>
+      <w:r>
+        <w:rPr>
+          <w:i/>
+          <w:iCs/>
+        </w:rPr>
+        <w:t>Vẽ WBS cho khoảng 5 tính năng nói trên</w:t>
+      </w:r>
+    </w:p>
+    <w:p>
+      <w:pPr>
+        <w:rPr>
+          <w:i/>
+          <w:iCs/>
+        </w:rPr>
+      </w:pPr>
+      <w:r>
+        <w:rPr>
+          <w:i/>
+          <w:iCs/>
+        </w:rPr>
+        <w:t>Phải quan tâm tới deadline mà kh</w:t>
+      </w:r>
+      <w:r>
+        <w:rPr>
+          <w:i/>
+          <w:iCs/>
+        </w:rPr>
+        <w:t>ách hàng yêu cầu, và chỉ nên sử dụng tầm 90% thời gian</w:t>
+      </w:r>
+      <w:r>
+        <w:rPr>
+          <w:i/>
+          <w:iCs/>
+        </w:rPr>
+        <w:t>.</w:t>
+      </w:r>
+      <w:r>
+        <w:rPr>
+          <w:i/>
+          <w:iCs/>
+        </w:rPr>
+        <w:t xml:space="preserve"> 10% còn lại là buffer.</w:t>
+      </w:r>
+    </w:p>
+    <w:p>
+      <w:pPr>
+        <w:pStyle w:val="Heading2"/>
+      </w:pPr>
+      <w:bookmarkStart w:id="17" w:name="_Toc25660394"/>
+      <w:r>
+        <w:t>Ước lượng thời gian</w:t>
+      </w:r>
+      <w:bookmarkEnd w:id="17"/>
+    </w:p>
+    <w:p>
+      <w:pPr>
+        <w:rPr>
+          <w:i/>
+          <w:iCs/>
+        </w:rPr>
+      </w:pPr>
+      <w:r>
+        <w:rPr>
+          <w:i/>
+          <w:iCs/>
+        </w:rPr>
+        <w:t>Từ WBS</w:t>
+      </w:r>
+      <w:r>
+        <w:rPr>
+          <w:i/>
+          <w:iCs/>
+        </w:rPr>
+        <w:t xml:space="preserve"> x</w:t>
+      </w:r>
+      <w:r>
+        <w:rPr>
+          <w:i/>
+          <w:iCs/>
+        </w:rPr>
+        <w:t>ác định đường găng và c</w:t>
+      </w:r>
+      <w:r>
+        <w:rPr>
+          <w:i/>
+          <w:iCs/>
+        </w:rPr>
+        <w:t>ho biết thời gian cần thiết để làm dự án</w:t>
+      </w:r>
+      <w:r>
+        <w:rPr>
+          <w:i/>
+          <w:iCs/>
+        </w:rPr>
+        <w:t>.</w:t>
+      </w:r>
+    </w:p>
+    <w:p>
+      <w:pPr>
+        <w:pStyle w:val="Heading2"/>
+      </w:pPr>
+      <w:bookmarkStart w:id="18" w:name="_Toc25660395"/>
+      <w:r>
+        <w:t>Ước lượng rủi ro</w:t>
+      </w:r>
+      <w:bookmarkEnd w:id="18"/>
+    </w:p>
+    <w:p/>
     <w:p>
       <w:pPr>
         <w:pStyle w:val="Heading1"/>
       </w:pPr>
-      <w:bookmarkStart w:id="13" w:name="_Toc25660390"/>
-      <w:r>
-        <w:t>Giao tiếp/Trao đổi thông tin</w:t>
-      </w:r>
-      <w:bookmarkEnd w:id="13"/>
-    </w:p>
-    <w:p>
-      <w:pPr>
-        <w:rPr>
-          <w:i/>
-          <w:iCs/>
-        </w:rPr>
-      </w:pPr>
-      <w:r>
-        <w:rPr>
-          <w:i/>
-          <w:iCs/>
-        </w:rPr>
-        <w:t>Các qui định về h</w:t>
-      </w:r>
-      <w:r>
-        <w:rPr>
-          <w:i/>
-          <w:iCs/>
-        </w:rPr>
-        <w:t>ọp hành nội bộ</w:t>
-      </w:r>
-    </w:p>
-    <w:p>
-      <w:pPr>
-        <w:rPr>
-          <w:i/>
-          <w:iCs/>
-        </w:rPr>
-      </w:pPr>
-      <w:r>
-        <w:rPr>
-          <w:i/>
-          <w:iCs/>
-        </w:rPr>
-        <w:t>Các qui định về h</w:t>
-      </w:r>
-      <w:r>
-        <w:rPr>
-          <w:i/>
-          <w:iCs/>
-        </w:rPr>
-        <w:t>ọp hành với khách hàng</w:t>
+      <w:bookmarkStart w:id="19" w:name="_Toc25660396"/>
+      <w:r>
+        <w:t>Ước lượng giá thành</w:t>
+      </w:r>
+      <w:bookmarkEnd w:id="19"/>
+    </w:p>
+    <w:p>
+      <w:pPr>
+        <w:rPr>
+          <w:i/>
+        </w:rPr>
+      </w:pPr>
+      <w:r>
+        <w:rPr>
+          <w:i/>
+        </w:rPr>
+        <w:t xml:space="preserve">Chi phí </w:t>
+      </w:r>
+      <w:r>
+        <w:rPr>
+          <w:i/>
+        </w:rPr>
+        <w:t>phát triển  +  Chi phí kiểm thử</w:t>
+      </w:r>
+    </w:p>
+    <w:p>
+      <w:pPr>
+        <w:rPr>
+          <w:i/>
+        </w:rPr>
+      </w:pPr>
+      <w:r>
+        <w:rPr>
+          <w:i/>
+        </w:rPr>
+        <w:t>Chi phí vận hành</w:t>
+      </w:r>
+      <w:r>
+        <w:rPr>
+          <w:i/>
+        </w:rPr>
+        <w:t>, quản lý, hành chính</w:t>
+      </w:r>
+    </w:p>
+    <w:p>
+      <w:pPr>
+        <w:rPr>
+          <w:i/>
+        </w:rPr>
+      </w:pPr>
+      <w:r>
+        <w:rPr>
+          <w:i/>
+        </w:rPr>
+        <w:t>Chi phí kính doanh, quảng cáo, tiếp thị</w:t>
       </w:r>
     </w:p>
     <w:p>
       <w:pPr>
         <w:pStyle w:val="Heading1"/>
       </w:pPr>
-      <w:bookmarkStart w:id="14" w:name="_Toc25660391"/>
-      <w:r>
-        <w:t>Ước lượng</w:t>
-      </w:r>
-      <w:r>
-        <w:t xml:space="preserve"> chung</w:t>
-      </w:r>
-      <w:bookmarkEnd w:id="14"/>
-    </w:p>
-    <w:p>
-      <w:pPr>
-        <w:pStyle w:val="Heading2"/>
-      </w:pPr>
-      <w:bookmarkStart w:id="15" w:name="_Toc25660392"/>
-      <w:r>
-        <w:t>Ước lượng tính năng</w:t>
-      </w:r>
-      <w:bookmarkEnd w:id="15"/>
-    </w:p>
-    <w:p>
-      <w:pPr>
-        <w:rPr>
-          <w:i/>
-          <w:iCs/>
-        </w:rPr>
-      </w:pPr>
-      <w:r>
-        <w:rPr>
-          <w:i/>
-          <w:iCs/>
-        </w:rPr>
-        <w:t>Nêu khoảng 5 tính năng</w:t>
-      </w:r>
-    </w:p>
-    <w:p>
-      <w:pPr>
-        <w:pStyle w:val="Heading2"/>
-      </w:pPr>
-      <w:bookmarkStart w:id="16" w:name="_Toc25660393"/>
+      <w:bookmarkStart w:id="20" w:name="_Toc25660397"/>
+      <w:r>
+        <w:t>Ước lượng chất lượng</w:t>
+      </w:r>
+      <w:bookmarkEnd w:id="20"/>
+    </w:p>
+    <w:p>
+      <w:pPr>
+        <w:rPr>
+          <w:i/>
+        </w:rPr>
+      </w:pPr>
+      <w:r>
+        <w:rPr>
+          <w:i/>
+        </w:rPr>
+        <w:t>Ước lượng số dòng code</w:t>
+      </w:r>
+    </w:p>
+    <w:p>
+      <w:pPr>
+        <w:rPr>
+          <w:i/>
+        </w:rPr>
+      </w:pPr>
+      <w:r>
+        <w:rPr>
+          <w:i/>
+        </w:rPr>
+        <w:t xml:space="preserve">Ước lượng số testcase </w:t>
+      </w:r>
+    </w:p>
+    <w:p>
+      <w:pPr>
+        <w:rPr>
+          <w:i/>
+          <w:lang w:val="fr-FR"/>
+        </w:rPr>
+      </w:pPr>
+      <w:r>
+        <w:rPr>
+          <w:i/>
+          <w:lang w:val="fr-FR"/>
+        </w:rPr>
+        <w:t>Qui định số dòng comme</w:t>
+      </w:r>
+      <w:r>
+        <w:rPr>
+          <w:i/>
+          <w:lang w:val="fr-FR"/>
+        </w:rPr>
+        <w:t>nt trên mỗi K</w:t>
+      </w:r>
+      <w:r>
+        <w:rPr>
+          <w:i/>
+          <w:lang w:val="fr-FR"/>
+        </w:rPr>
+        <w:t>l</w:t>
+      </w:r>
+      <w:r>
+        <w:rPr>
+          <w:i/>
+          <w:lang w:val="fr-FR"/>
+        </w:rPr>
+        <w:t>oc</w:t>
+      </w:r>
+    </w:p>
+    <w:p>
+      <w:pPr>
+        <w:rPr>
+          <w:i/>
+          <w:lang w:val="fr-FR"/>
+        </w:rPr>
+      </w:pPr>
+      <w:r>
+        <w:rPr>
+          <w:i/>
+          <w:lang w:val="fr-FR"/>
+        </w:rPr>
+        <w:t>Qui định về số unit test, au</w:t>
+      </w:r>
+      <w:r>
+        <w:rPr>
+          <w:i/>
+          <w:lang w:val="fr-FR"/>
+        </w:rPr>
+        <w:t>tomation test</w:t>
+      </w:r>
+    </w:p>
+    <w:p>
+      <w:pPr>
+        <w:pStyle w:val="Heading1"/>
+      </w:pPr>
+      <w:bookmarkStart w:id="21" w:name="_Toc25660398"/>
       <w:r>
         <w:lastRenderedPageBreak/>
-        <w:t>Work Breakdown Structure</w:t>
-      </w:r>
-      <w:bookmarkEnd w:id="16"/>
-    </w:p>
-    <w:p>
-      <w:pPr>
-        <w:rPr>
-          <w:i/>
-          <w:iCs/>
-        </w:rPr>
-      </w:pPr>
-      <w:r>
-        <w:rPr>
-          <w:i/>
-          <w:iCs/>
-        </w:rPr>
-        <w:t>Vẽ WBS cho khoảng 5 tính năng nói trên</w:t>
-      </w:r>
-    </w:p>
-    <w:p>
-      <w:pPr>
-        <w:rPr>
-          <w:i/>
-          <w:iCs/>
-        </w:rPr>
-      </w:pPr>
-      <w:r>
-        <w:rPr>
-          <w:i/>
-          <w:iCs/>
-        </w:rPr>
-        <w:t>Phải quan tâm tới deadline mà kh</w:t>
-      </w:r>
-      <w:r>
-        <w:rPr>
-          <w:i/>
-          <w:iCs/>
-        </w:rPr>
-        <w:t>ách hàng yêu cầu, và chỉ nên sử dụng tầm 90% thời gian</w:t>
-      </w:r>
-      <w:r>
-        <w:rPr>
-          <w:i/>
-          <w:iCs/>
-        </w:rPr>
-        <w:t>.</w:t>
-      </w:r>
-      <w:r>
-        <w:rPr>
-          <w:i/>
-          <w:iCs/>
-        </w:rPr>
-        <w:t xml:space="preserve"> 10% còn lại là buffer.</w:t>
-      </w:r>
-    </w:p>
-    <w:p>
-      <w:pPr>
-        <w:pStyle w:val="Heading2"/>
-      </w:pPr>
-      <w:bookmarkStart w:id="17" w:name="_Toc25660394"/>
-      <w:r>
-        <w:t>Ước lượng thời gian</w:t>
-      </w:r>
-      <w:bookmarkEnd w:id="17"/>
-    </w:p>
-    <w:p>
-      <w:pPr>
-        <w:rPr>
-          <w:i/>
-          <w:iCs/>
-        </w:rPr>
-      </w:pPr>
-      <w:r>
-        <w:rPr>
-          <w:i/>
-          <w:iCs/>
-        </w:rPr>
-        <w:t>Từ WBS</w:t>
-      </w:r>
-      <w:r>
-        <w:rPr>
-          <w:i/>
-          <w:iCs/>
-        </w:rPr>
-        <w:t xml:space="preserve"> x</w:t>
-      </w:r>
-      <w:r>
-        <w:rPr>
-          <w:i/>
-          <w:iCs/>
-        </w:rPr>
-        <w:t>ác định đường găng và c</w:t>
-      </w:r>
-      <w:r>
-        <w:rPr>
-          <w:i/>
-          <w:iCs/>
-        </w:rPr>
-        <w:t>ho biết thời gian cần thiết để làm dự án</w:t>
-      </w:r>
-      <w:r>
-        <w:rPr>
-          <w:i/>
-          <w:iCs/>
-        </w:rPr>
-        <w:t>.</w:t>
-      </w:r>
-    </w:p>
-    <w:p>
-      <w:pPr>
-        <w:pStyle w:val="Heading2"/>
-      </w:pPr>
-      <w:bookmarkStart w:id="18" w:name="_Toc25660395"/>
-      <w:r>
-        <w:t>Ước lượng rủi ro</w:t>
-      </w:r>
-      <w:bookmarkEnd w:id="18"/>
-    </w:p>
-    <w:p/>
-    <w:p>
-      <w:pPr>
-        <w:pStyle w:val="Heading1"/>
-      </w:pPr>
-      <w:bookmarkStart w:id="19" w:name="_Toc25660396"/>
-      <w:r>
-        <w:t>Ước lượng giá thành</w:t>
-      </w:r>
-      <w:bookmarkEnd w:id="19"/>
-    </w:p>
-    <w:p>
-      <w:pPr>
-        <w:rPr>
-          <w:i/>
-        </w:rPr>
-      </w:pPr>
-      <w:r>
-        <w:rPr>
-          <w:i/>
-        </w:rPr>
-        <w:t xml:space="preserve">Chi phí </w:t>
-      </w:r>
-      <w:r>
-        <w:rPr>
-          <w:i/>
-        </w:rPr>
-        <w:t>phát triển  +  Chi phí kiểm thử</w:t>
-      </w:r>
-    </w:p>
-    <w:p>
-      <w:pPr>
-        <w:rPr>
-          <w:i/>
-        </w:rPr>
-      </w:pPr>
-      <w:r>
-        <w:rPr>
-          <w:i/>
-        </w:rPr>
-        <w:t>Chi phí vận hành</w:t>
-      </w:r>
-      <w:r>
-        <w:rPr>
-          <w:i/>
-        </w:rPr>
-        <w:t>, quản lý, hành chính</w:t>
-      </w:r>
-    </w:p>
-    <w:p>
-      <w:pPr>
-        <w:rPr>
-          <w:i/>
-        </w:rPr>
-      </w:pPr>
-      <w:r>
-        <w:rPr>
-          <w:i/>
-        </w:rPr>
-        <w:t>Chi phí kính doanh, quảng cáo, tiếp thị</w:t>
-      </w:r>
-    </w:p>
-    <w:p>
-      <w:pPr>
-        <w:pStyle w:val="Heading1"/>
-      </w:pPr>
-      <w:bookmarkStart w:id="20" w:name="_Toc25660397"/>
-      <w:r>
-        <w:t>Ước lượng chất lượng</w:t>
-      </w:r>
-      <w:bookmarkEnd w:id="20"/>
-    </w:p>
-    <w:p>
-      <w:pPr>
-        <w:rPr>
-          <w:i/>
-        </w:rPr>
-      </w:pPr>
-      <w:r>
-        <w:rPr>
-          <w:i/>
-        </w:rPr>
-        <w:t>Ước lượng số dòng code</w:t>
-      </w:r>
-    </w:p>
-    <w:p>
-      <w:pPr>
-        <w:rPr>
-          <w:i/>
-        </w:rPr>
-      </w:pPr>
-      <w:r>
-        <w:rPr>
-          <w:i/>
-        </w:rPr>
-        <w:t xml:space="preserve">Ước lượng số testcase </w:t>
-      </w:r>
-    </w:p>
-    <w:p>
-      <w:pPr>
-        <w:rPr>
-          <w:i/>
-          <w:lang w:val="fr-FR"/>
-        </w:rPr>
-      </w:pPr>
-      <w:r>
-        <w:rPr>
-          <w:i/>
-          <w:lang w:val="fr-FR"/>
-        </w:rPr>
-        <w:t>Qui định số dòng comme</w:t>
-      </w:r>
-      <w:r>
-        <w:rPr>
-          <w:i/>
-          <w:lang w:val="fr-FR"/>
-        </w:rPr>
-        <w:t>nt trên mỗi K</w:t>
-      </w:r>
-      <w:r>
-        <w:rPr>
-          <w:i/>
-          <w:lang w:val="fr-FR"/>
-        </w:rPr>
-        <w:t>l</w:t>
-      </w:r>
-      <w:r>
-        <w:rPr>
-          <w:i/>
-          <w:lang w:val="fr-FR"/>
-        </w:rPr>
-        <w:t>oc</w:t>
-      </w:r>
-    </w:p>
-    <w:p>
-      <w:pPr>
-        <w:rPr>
-          <w:i/>
-          <w:lang w:val="fr-FR"/>
-        </w:rPr>
-      </w:pPr>
-      <w:r>
-        <w:rPr>
-          <w:i/>
-          <w:lang w:val="fr-FR"/>
-        </w:rPr>
-        <w:t>Qui định về số unit test, au</w:t>
-      </w:r>
-      <w:r>
-        <w:rPr>
-          <w:i/>
-          <w:lang w:val="fr-FR"/>
-        </w:rPr>
-        <w:t>tomation test</w:t>
-      </w:r>
-    </w:p>
-    <w:p>
-      <w:pPr>
-        <w:pStyle w:val="Heading1"/>
-      </w:pPr>
-      <w:bookmarkStart w:id="21" w:name="_Toc25660398"/>
-      <w:r>
         <w:t>Phân tích thiết kế</w:t>
       </w:r>
       <w:bookmarkEnd w:id="21"/>
@@ -7517,7 +7579,6 @@
         <w:ind w:left="720"/>
       </w:pPr>
       <w:r>
-        <w:lastRenderedPageBreak/>
         <w:tab/>
       </w:r>
     </w:p>
@@ -7764,6 +7825,7 @@
         </w:numPr>
       </w:pPr>
       <w:r>
+        <w:lastRenderedPageBreak/>
         <w:t>Phân bố commit của dự án (sáng chiều đêm…)</w:t>
       </w:r>
     </w:p>
@@ -10734,6 +10796,95 @@
     </w:lvl>
   </w:abstractNum>
   <w:abstractNum w:abstractNumId="30">
+    <w:nsid w:val="37C82025"/>
+    <w:multiLevelType w:val="hybridMultilevel"/>
+    <w:tmpl w:val="DD188810"/>
+    <w:lvl w:ilvl="0" w:tplc="04090019">
+      <w:start w:val="1"/>
+      <w:numFmt w:val="lowerLetter"/>
+      <w:lvlText w:val="%1."/>
+      <w:lvlJc w:val="left"/>
+      <w:pPr>
+        <w:ind w:left="720" w:hanging="360"/>
+      </w:pPr>
+      <w:rPr>
+        <w:rFonts w:hint="default"/>
+      </w:rPr>
+    </w:lvl>
+    <w:lvl w:ilvl="1" w:tplc="04090019" w:tentative="1">
+      <w:start w:val="1"/>
+      <w:numFmt w:val="lowerLetter"/>
+      <w:lvlText w:val="%2."/>
+      <w:lvlJc w:val="left"/>
+      <w:pPr>
+        <w:ind w:left="1440" w:hanging="360"/>
+      </w:pPr>
+    </w:lvl>
+    <w:lvl w:ilvl="2" w:tplc="0409001B" w:tentative="1">
+      <w:start w:val="1"/>
+      <w:numFmt w:val="lowerRoman"/>
+      <w:lvlText w:val="%3."/>
+      <w:lvlJc w:val="right"/>
+      <w:pPr>
+        <w:ind w:left="2160" w:hanging="180"/>
+      </w:pPr>
+    </w:lvl>
+    <w:lvl w:ilvl="3" w:tplc="0409000F" w:tentative="1">
+      <w:start w:val="1"/>
+      <w:numFmt w:val="decimal"/>
+      <w:lvlText w:val="%4."/>
+      <w:lvlJc w:val="left"/>
+      <w:pPr>
+        <w:ind w:left="2880" w:hanging="360"/>
+      </w:pPr>
+    </w:lvl>
+    <w:lvl w:ilvl="4" w:tplc="04090019" w:tentative="1">
+      <w:start w:val="1"/>
+      <w:numFmt w:val="lowerLetter"/>
+      <w:lvlText w:val="%5."/>
+      <w:lvlJc w:val="left"/>
+      <w:pPr>
+        <w:ind w:left="3600" w:hanging="360"/>
+      </w:pPr>
+    </w:lvl>
+    <w:lvl w:ilvl="5" w:tplc="0409001B" w:tentative="1">
+      <w:start w:val="1"/>
+      <w:numFmt w:val="lowerRoman"/>
+      <w:lvlText w:val="%6."/>
+      <w:lvlJc w:val="right"/>
+      <w:pPr>
+        <w:ind w:left="4320" w:hanging="180"/>
+      </w:pPr>
+    </w:lvl>
+    <w:lvl w:ilvl="6" w:tplc="0409000F" w:tentative="1">
+      <w:start w:val="1"/>
+      <w:numFmt w:val="decimal"/>
+      <w:lvlText w:val="%7."/>
+      <w:lvlJc w:val="left"/>
+      <w:pPr>
+        <w:ind w:left="5040" w:hanging="360"/>
+      </w:pPr>
+    </w:lvl>
+    <w:lvl w:ilvl="7" w:tplc="04090019" w:tentative="1">
+      <w:start w:val="1"/>
+      <w:numFmt w:val="lowerLetter"/>
+      <w:lvlText w:val="%8."/>
+      <w:lvlJc w:val="left"/>
+      <w:pPr>
+        <w:ind w:left="5760" w:hanging="360"/>
+      </w:pPr>
+    </w:lvl>
+    <w:lvl w:ilvl="8" w:tplc="0409001B" w:tentative="1">
+      <w:start w:val="1"/>
+      <w:numFmt w:val="lowerRoman"/>
+      <w:lvlText w:val="%9."/>
+      <w:lvlJc w:val="right"/>
+      <w:pPr>
+        <w:ind w:left="6480" w:hanging="180"/>
+      </w:pPr>
+    </w:lvl>
+  </w:abstractNum>
+  <w:abstractNum w:abstractNumId="31">
     <w:nsid w:val="3A2B4E87"/>
     <w:multiLevelType w:val="multilevel"/>
     <w:tmpl w:val="AC12CE28"/>
@@ -10849,7 +11000,7 @@
       </w:pPr>
     </w:lvl>
   </w:abstractNum>
-  <w:abstractNum w:abstractNumId="31">
+  <w:abstractNum w:abstractNumId="32">
     <w:nsid w:val="434F6183"/>
     <w:multiLevelType w:val="hybridMultilevel"/>
     <w:tmpl w:val="77F43510"/>
@@ -10935,7 +11086,7 @@
       </w:pPr>
     </w:lvl>
   </w:abstractNum>
-  <w:abstractNum w:abstractNumId="32">
+  <w:abstractNum w:abstractNumId="33">
     <w:nsid w:val="48A10028"/>
     <w:multiLevelType w:val="hybridMultilevel"/>
     <w:tmpl w:val="58A2CCCA"/>
@@ -11024,7 +11175,7 @@
       </w:pPr>
     </w:lvl>
   </w:abstractNum>
-  <w:abstractNum w:abstractNumId="33">
+  <w:abstractNum w:abstractNumId="34">
     <w:nsid w:val="4EAF51D8"/>
     <w:multiLevelType w:val="hybridMultilevel"/>
     <w:tmpl w:val="58A2CCCA"/>
@@ -11113,7 +11264,7 @@
       </w:pPr>
     </w:lvl>
   </w:abstractNum>
-  <w:abstractNum w:abstractNumId="34">
+  <w:abstractNum w:abstractNumId="35">
     <w:nsid w:val="516C5B0B"/>
     <w:multiLevelType w:val="hybridMultilevel"/>
     <w:tmpl w:val="964C898C"/>
@@ -11202,7 +11353,7 @@
       </w:pPr>
     </w:lvl>
   </w:abstractNum>
-  <w:abstractNum w:abstractNumId="35">
+  <w:abstractNum w:abstractNumId="36">
     <w:nsid w:val="58B72105"/>
     <w:multiLevelType w:val="multilevel"/>
     <w:tmpl w:val="D960FB60"/>
@@ -11351,7 +11502,7 @@
       </w:rPr>
     </w:lvl>
   </w:abstractNum>
-  <w:abstractNum w:abstractNumId="36">
+  <w:abstractNum w:abstractNumId="37">
     <w:nsid w:val="67C1146D"/>
     <w:multiLevelType w:val="hybridMultilevel"/>
     <w:tmpl w:val="7DA8282E"/>
@@ -11491,7 +11642,7 @@
       </w:rPr>
     </w:lvl>
   </w:abstractNum>
-  <w:abstractNum w:abstractNumId="37">
+  <w:abstractNum w:abstractNumId="38">
     <w:nsid w:val="6E6566D4"/>
     <w:multiLevelType w:val="hybridMultilevel"/>
     <w:tmpl w:val="DC94D102"/>
@@ -11580,7 +11731,7 @@
       </w:pPr>
     </w:lvl>
   </w:abstractNum>
-  <w:abstractNum w:abstractNumId="38">
+  <w:abstractNum w:abstractNumId="39">
     <w:nsid w:val="7745669D"/>
     <w:multiLevelType w:val="hybridMultilevel"/>
     <w:tmpl w:val="7C84415A"/>
@@ -11669,7 +11820,7 @@
       </w:pPr>
     </w:lvl>
   </w:abstractNum>
-  <w:abstractNum w:abstractNumId="39">
+  <w:abstractNum w:abstractNumId="40">
     <w:nsid w:val="79405515"/>
     <w:multiLevelType w:val="hybridMultilevel"/>
     <w:tmpl w:val="B588D586"/>
@@ -11785,7 +11936,7 @@
       </w:pPr>
     </w:lvl>
   </w:abstractNum>
-  <w:abstractNum w:abstractNumId="40">
+  <w:abstractNum w:abstractNumId="41">
     <w:nsid w:val="795348F1"/>
     <w:multiLevelType w:val="multilevel"/>
     <w:tmpl w:val="00000011"/>
@@ -11898,7 +12049,7 @@
       </w:pPr>
     </w:lvl>
   </w:abstractNum>
-  <w:abstractNum w:abstractNumId="41">
+  <w:abstractNum w:abstractNumId="42">
     <w:nsid w:val="7EE024B2"/>
     <w:multiLevelType w:val="hybridMultilevel"/>
     <w:tmpl w:val="D3E817F8"/>
@@ -12069,10 +12220,10 @@
     <w:abstractNumId w:val="23"/>
   </w:num>
   <w:num w:numId="20">
-    <w:abstractNumId w:val="40"/>
+    <w:abstractNumId w:val="41"/>
   </w:num>
   <w:num w:numId="21">
-    <w:abstractNumId w:val="39"/>
+    <w:abstractNumId w:val="40"/>
   </w:num>
   <w:num w:numId="22">
     <w:abstractNumId w:val="22"/>
@@ -12090,10 +12241,10 @@
     <w:abstractNumId w:val="25"/>
   </w:num>
   <w:num w:numId="27">
-    <w:abstractNumId w:val="36"/>
+    <w:abstractNumId w:val="37"/>
   </w:num>
   <w:num w:numId="28">
-    <w:abstractNumId w:val="30"/>
+    <w:abstractNumId w:val="31"/>
   </w:num>
   <w:num w:numId="29">
     <w:abstractNumId w:val="21"/>
@@ -12102,40 +12253,43 @@
     <w:abstractNumId w:val="19"/>
   </w:num>
   <w:num w:numId="31">
-    <w:abstractNumId w:val="35"/>
+    <w:abstractNumId w:val="36"/>
   </w:num>
   <w:num w:numId="32">
     <w:abstractNumId w:val="28"/>
   </w:num>
   <w:num w:numId="33">
-    <w:abstractNumId w:val="31"/>
+    <w:abstractNumId w:val="32"/>
   </w:num>
   <w:num w:numId="34">
     <w:abstractNumId w:val="27"/>
   </w:num>
   <w:num w:numId="35">
+    <w:abstractNumId w:val="34"/>
+  </w:num>
+  <w:num w:numId="36">
     <w:abstractNumId w:val="33"/>
   </w:num>
-  <w:num w:numId="36">
-    <w:abstractNumId w:val="32"/>
-  </w:num>
   <w:num w:numId="37">
-    <w:abstractNumId w:val="37"/>
+    <w:abstractNumId w:val="38"/>
   </w:num>
   <w:num w:numId="38">
     <w:abstractNumId w:val="26"/>
   </w:num>
   <w:num w:numId="39">
-    <w:abstractNumId w:val="38"/>
+    <w:abstractNumId w:val="39"/>
   </w:num>
   <w:num w:numId="40">
-    <w:abstractNumId w:val="41"/>
+    <w:abstractNumId w:val="42"/>
   </w:num>
   <w:num w:numId="41">
     <w:abstractNumId w:val="18"/>
   </w:num>
   <w:num w:numId="42">
-    <w:abstractNumId w:val="34"/>
+    <w:abstractNumId w:val="35"/>
+  </w:num>
+  <w:num w:numId="43">
+    <w:abstractNumId w:val="30"/>
   </w:num>
 </w:numbering>
 </file>

</xml_diff>

<commit_message>
demo phan mo hinh hoat dong du kien sau khi ap dung mo hinh moi
</commit_message>
<xml_diff>
--- a/docs/ProjectMgnt.docx
+++ b/docs/ProjectMgnt.docx
@@ -3957,7 +3957,7 @@
                     <a:blip r:embed="rId12" cstate="print">
                       <a:extLst>
                         <a:ext uri="{28A0092B-C50C-407E-A947-70E740481C1C}">
-                          <a14:useLocalDpi xmlns:a14="http://schemas.microsoft.com/office/drawing/2010/main" xmlns:wps="http://schemas.microsoft.com/office/word/2010/wordprocessingShape" xmlns:wpi="http://schemas.microsoft.com/office/word/2010/wordprocessingInk" xmlns:wpg="http://schemas.microsoft.com/office/word/2010/wordprocessingGroup" xmlns:w16se="http://schemas.microsoft.com/office/word/2015/wordml/symex" xmlns:w16cid="http://schemas.microsoft.com/office/word/2016/wordml/cid" xmlns:w15="http://schemas.microsoft.com/office/word/2012/wordml" xmlns:w14="http://schemas.microsoft.com/office/word/2010/wordml" xmlns:w="http://schemas.openxmlformats.org/wordprocessingml/2006/main" xmlns:w10="urn:schemas-microsoft-com:office:word" xmlns:wp14="http://schemas.microsoft.com/office/word/2010/wordprocessingDrawing" xmlns:v="urn:schemas-microsoft-com:vml" xmlns:o="urn:schemas-microsoft-com:office:office" xmlns:am3d="http://schemas.microsoft.com/office/drawing/2017/model3d" xmlns:aink="http://schemas.microsoft.com/office/drawing/2016/ink" xmlns:mc="http://schemas.openxmlformats.org/markup-compatibility/2006" xmlns:cx8="http://schemas.microsoft.com/office/drawing/2016/5/14/chartex" xmlns:cx7="http://schemas.microsoft.com/office/drawing/2016/5/13/chartex" xmlns:cx6="http://schemas.microsoft.com/office/drawing/2016/5/12/chartex" xmlns:cx5="http://schemas.microsoft.com/office/drawing/2016/5/11/chartex" xmlns:cx4="http://schemas.microsoft.com/office/drawing/2016/5/10/chartex" xmlns:cx3="http://schemas.microsoft.com/office/drawing/2016/5/9/chartex" xmlns:cx2="http://schemas.microsoft.com/office/drawing/2015/10/21/chartex" xmlns:cx1="http://schemas.microsoft.com/office/drawing/2015/9/8/chartex" xmlns:cx="http://schemas.microsoft.com/office/drawing/2014/chartex" xmlns:wpc="http://schemas.microsoft.com/office/word/2010/wordprocessingCanvas" xmlns="" val="0"/>
+                          <a14:useLocalDpi xmlns="" xmlns:wpc="http://schemas.microsoft.com/office/word/2010/wordprocessingCanvas" xmlns:cx="http://schemas.microsoft.com/office/drawing/2014/chartex" xmlns:cx1="http://schemas.microsoft.com/office/drawing/2015/9/8/chartex" xmlns:cx2="http://schemas.microsoft.com/office/drawing/2015/10/21/chartex" xmlns:cx3="http://schemas.microsoft.com/office/drawing/2016/5/9/chartex" xmlns:cx4="http://schemas.microsoft.com/office/drawing/2016/5/10/chartex" xmlns:cx5="http://schemas.microsoft.com/office/drawing/2016/5/11/chartex" xmlns:cx6="http://schemas.microsoft.com/office/drawing/2016/5/12/chartex" xmlns:cx7="http://schemas.microsoft.com/office/drawing/2016/5/13/chartex" xmlns:cx8="http://schemas.microsoft.com/office/drawing/2016/5/14/chartex" xmlns:mc="http://schemas.openxmlformats.org/markup-compatibility/2006" xmlns:aink="http://schemas.microsoft.com/office/drawing/2016/ink" xmlns:am3d="http://schemas.microsoft.com/office/drawing/2017/model3d" xmlns:o="urn:schemas-microsoft-com:office:office" xmlns:v="urn:schemas-microsoft-com:vml" xmlns:wp14="http://schemas.microsoft.com/office/word/2010/wordprocessingDrawing" xmlns:w10="urn:schemas-microsoft-com:office:word" xmlns:w="http://schemas.openxmlformats.org/wordprocessingml/2006/main" xmlns:w14="http://schemas.microsoft.com/office/word/2010/wordml" xmlns:w15="http://schemas.microsoft.com/office/word/2012/wordml" xmlns:w16cid="http://schemas.microsoft.com/office/word/2016/wordml/cid" xmlns:w16se="http://schemas.microsoft.com/office/word/2015/wordml/symex" xmlns:wpg="http://schemas.microsoft.com/office/word/2010/wordprocessingGroup" xmlns:wpi="http://schemas.microsoft.com/office/word/2010/wordprocessingInk" xmlns:wps="http://schemas.microsoft.com/office/word/2010/wordprocessingShape" xmlns:a14="http://schemas.microsoft.com/office/drawing/2010/main" val="0"/>
                         </a:ext>
                       </a:extLst>
                     </a:blip>
@@ -7020,6 +7020,87 @@
     </w:p>
     <w:p>
       <w:pPr>
+        <w:pStyle w:val="ListParagraph"/>
+        <w:numPr>
+          <w:ilvl w:val="0"/>
+          <w:numId w:val="41"/>
+        </w:numPr>
+      </w:pPr>
+      <w:r>
+        <w:rPr>
+          <w:i/>
+        </w:rPr>
+        <w:t>Tất cả các hoạt động trên đều được thực hiện online</w:t>
+      </w:r>
+    </w:p>
+    <w:p>
+      <w:pPr>
+        <w:pStyle w:val="ListParagraph"/>
+        <w:numPr>
+          <w:ilvl w:val="0"/>
+          <w:numId w:val="41"/>
+        </w:numPr>
+      </w:pPr>
+      <w:r>
+        <w:rPr>
+          <w:i/>
+        </w:rPr>
+        <w:t>Có thể thực hiện liên tục các hoạt động</w:t>
+      </w:r>
+      <w:r>
+        <w:rPr>
+          <w:i/>
+        </w:rPr>
+        <w:t xml:space="preserve"> trên cùng một ứng dụng một cách tiện lợi</w:t>
+      </w:r>
+    </w:p>
+    <w:p>
+      <w:pPr>
+        <w:pStyle w:val="ListParagraph"/>
+        <w:numPr>
+          <w:ilvl w:val="0"/>
+          <w:numId w:val="41"/>
+        </w:numPr>
+      </w:pPr>
+      <w:r>
+        <w:rPr>
+          <w:i/>
+        </w:rPr>
+        <w:t>Đặt các combo trọn gói  giúp giảm chi phí</w:t>
+      </w:r>
+    </w:p>
+    <w:p>
+      <w:pPr>
+        <w:pStyle w:val="ListParagraph"/>
+        <w:numPr>
+          <w:ilvl w:val="0"/>
+          <w:numId w:val="41"/>
+        </w:numPr>
+      </w:pPr>
+      <w:r>
+        <w:rPr>
+          <w:i/>
+        </w:rPr>
+        <w:t>Có bên thứ ba đứng ra bảo lãnh, đảm bảo an toàn rủi ro</w:t>
+      </w:r>
+    </w:p>
+    <w:p>
+      <w:pPr>
+        <w:pStyle w:val="ListParagraph"/>
+        <w:numPr>
+          <w:ilvl w:val="0"/>
+          <w:numId w:val="41"/>
+        </w:numPr>
+      </w:pPr>
+      <w:r>
+        <w:rPr>
+          <w:i/>
+        </w:rPr>
+        <w:t>Thanh toán online tiện lợi , nhận nhiều ưu đãi…</w:t>
+      </w:r>
+    </w:p>
+    <w:p>
+      <w:pPr>
         <w:pStyle w:val="Heading2"/>
       </w:pPr>
       <w:bookmarkStart w:id="12" w:name="_Toc25660389"/>
@@ -7031,6 +7112,7 @@
       </w:r>
       <w:bookmarkEnd w:id="12"/>
     </w:p>
+    <w:p/>
     <w:p>
       <w:pPr>
         <w:pStyle w:val="Heading1"/>
@@ -7342,6 +7424,7 @@
         <w:rPr>
           <w:i/>
         </w:rPr>
+        <w:lastRenderedPageBreak/>
         <w:t xml:space="preserve">Ước lượng số testcase </w:t>
       </w:r>
     </w:p>
@@ -7409,7 +7492,6 @@
       </w:pPr>
       <w:bookmarkStart w:id="21" w:name="_Toc25660398"/>
       <w:r>
-        <w:lastRenderedPageBreak/>
         <w:t>Phân tích thiết kế</w:t>
       </w:r>
       <w:bookmarkEnd w:id="21"/>
@@ -7777,6 +7859,7 @@
       </w:pPr>
       <w:bookmarkStart w:id="29" w:name="_Toc25660406"/>
       <w:r>
+        <w:lastRenderedPageBreak/>
         <w:t>Quản lý mã nguồn</w:t>
       </w:r>
       <w:bookmarkEnd w:id="29"/>
@@ -7825,7 +7908,6 @@
         </w:numPr>
       </w:pPr>
       <w:r>
-        <w:lastRenderedPageBreak/>
         <w:t>Phân bố commit của dự án (sáng chiều đêm…)</w:t>
       </w:r>
     </w:p>
@@ -8348,7 +8430,7 @@
         <w:color w:val="C00000"/>
         <w:lang w:eastAsia="ar-SA" w:bidi="ar-SA"/>
       </w:rPr>
-      <w:t>9</w:t>
+      <w:t>11</w:t>
     </w:r>
     <w:r>
       <w:rPr>

</xml_diff>

<commit_message>
complete phan 3 khao sat du an
</commit_message>
<xml_diff>
--- a/docs/ProjectMgnt.docx
+++ b/docs/ProjectMgnt.docx
@@ -7112,291 +7112,333 @@
       </w:r>
       <w:bookmarkEnd w:id="12"/>
     </w:p>
+    <w:p>
+      <w:pPr>
+        <w:pStyle w:val="ListParagraph"/>
+        <w:numPr>
+          <w:ilvl w:val="0"/>
+          <w:numId w:val="41"/>
+        </w:numPr>
+      </w:pPr>
+      <w:r>
+        <w:rPr>
+          <w:i/>
+        </w:rPr>
+        <w:t>Phạm vi trong nước và quốc tế</w:t>
+      </w:r>
+      <w:r>
+        <w:rPr>
+          <w:i/>
+        </w:rPr>
+        <w:t xml:space="preserve"> chủ yếu là các nước khu vự Đông Nam Á</w:t>
+      </w:r>
+    </w:p>
+    <w:p>
+      <w:pPr>
+        <w:pStyle w:val="ListParagraph"/>
+        <w:numPr>
+          <w:ilvl w:val="0"/>
+          <w:numId w:val="41"/>
+        </w:numPr>
+      </w:pPr>
+      <w:r>
+        <w:rPr>
+          <w:i/>
+        </w:rPr>
+        <w:t>Tập chung khai thác du lịch trong nước</w:t>
+      </w:r>
+      <w:r>
+        <w:rPr>
+          <w:i/>
+        </w:rPr>
+        <w:t xml:space="preserve"> </w:t>
+      </w:r>
+    </w:p>
+    <w:p>
+      <w:pPr>
+        <w:pStyle w:val="Heading1"/>
+      </w:pPr>
+      <w:bookmarkStart w:id="13" w:name="_Toc25660390"/>
+      <w:r>
+        <w:t>Giao tiếp/Trao đổi thông tin</w:t>
+      </w:r>
+      <w:bookmarkEnd w:id="13"/>
+    </w:p>
+    <w:p>
+      <w:pPr>
+        <w:rPr>
+          <w:i/>
+          <w:iCs/>
+        </w:rPr>
+      </w:pPr>
+      <w:r>
+        <w:rPr>
+          <w:i/>
+          <w:iCs/>
+        </w:rPr>
+        <w:t>Các qui định về h</w:t>
+      </w:r>
+      <w:r>
+        <w:rPr>
+          <w:i/>
+          <w:iCs/>
+        </w:rPr>
+        <w:t>ọp hành nội bộ</w:t>
+      </w:r>
+    </w:p>
+    <w:p>
+      <w:pPr>
+        <w:rPr>
+          <w:i/>
+          <w:iCs/>
+        </w:rPr>
+      </w:pPr>
+      <w:r>
+        <w:rPr>
+          <w:i/>
+          <w:iCs/>
+        </w:rPr>
+        <w:t>Các qui định về h</w:t>
+      </w:r>
+      <w:r>
+        <w:rPr>
+          <w:i/>
+          <w:iCs/>
+        </w:rPr>
+        <w:t>ọp hành với khách hàng</w:t>
+      </w:r>
+    </w:p>
+    <w:p>
+      <w:pPr>
+        <w:pStyle w:val="Heading1"/>
+      </w:pPr>
+      <w:bookmarkStart w:id="14" w:name="_Toc25660391"/>
+      <w:r>
+        <w:t>Ước lượng</w:t>
+      </w:r>
+      <w:r>
+        <w:t xml:space="preserve"> chung</w:t>
+      </w:r>
+      <w:bookmarkEnd w:id="14"/>
+    </w:p>
+    <w:p>
+      <w:pPr>
+        <w:pStyle w:val="Heading2"/>
+      </w:pPr>
+      <w:bookmarkStart w:id="15" w:name="_Toc25660392"/>
+      <w:r>
+        <w:t>Ước lượng tính năng</w:t>
+      </w:r>
+      <w:bookmarkEnd w:id="15"/>
+    </w:p>
+    <w:p>
+      <w:pPr>
+        <w:rPr>
+          <w:i/>
+          <w:iCs/>
+        </w:rPr>
+      </w:pPr>
+      <w:r>
+        <w:rPr>
+          <w:i/>
+          <w:iCs/>
+        </w:rPr>
+        <w:t>Nêu khoảng 5 tính năng</w:t>
+      </w:r>
+    </w:p>
+    <w:p>
+      <w:pPr>
+        <w:pStyle w:val="Heading2"/>
+      </w:pPr>
+      <w:bookmarkStart w:id="16" w:name="_Toc25660393"/>
+      <w:r>
+        <w:t>Work Breakdown Structure</w:t>
+      </w:r>
+      <w:bookmarkEnd w:id="16"/>
+    </w:p>
+    <w:p>
+      <w:pPr>
+        <w:rPr>
+          <w:i/>
+          <w:iCs/>
+        </w:rPr>
+      </w:pPr>
+      <w:r>
+        <w:rPr>
+          <w:i/>
+          <w:iCs/>
+        </w:rPr>
+        <w:t>Vẽ WBS cho khoảng 5 tính năng nói trên</w:t>
+      </w:r>
+    </w:p>
+    <w:p>
+      <w:pPr>
+        <w:rPr>
+          <w:i/>
+          <w:iCs/>
+        </w:rPr>
+      </w:pPr>
+      <w:r>
+        <w:rPr>
+          <w:i/>
+          <w:iCs/>
+        </w:rPr>
+        <w:t>Phải quan tâm tới deadline mà kh</w:t>
+      </w:r>
+      <w:r>
+        <w:rPr>
+          <w:i/>
+          <w:iCs/>
+        </w:rPr>
+        <w:t>ách hàng yêu cầu, và chỉ nên sử dụng tầm 90% thời gian</w:t>
+      </w:r>
+      <w:r>
+        <w:rPr>
+          <w:i/>
+          <w:iCs/>
+        </w:rPr>
+        <w:t>.</w:t>
+      </w:r>
+      <w:r>
+        <w:rPr>
+          <w:i/>
+          <w:iCs/>
+        </w:rPr>
+        <w:t xml:space="preserve"> 10% còn lại là buffer.</w:t>
+      </w:r>
+    </w:p>
+    <w:p>
+      <w:pPr>
+        <w:pStyle w:val="Heading2"/>
+      </w:pPr>
+      <w:bookmarkStart w:id="17" w:name="_Toc25660394"/>
+      <w:r>
+        <w:t>Ước lượng thời gian</w:t>
+      </w:r>
+      <w:bookmarkEnd w:id="17"/>
+    </w:p>
+    <w:p>
+      <w:pPr>
+        <w:rPr>
+          <w:i/>
+          <w:iCs/>
+        </w:rPr>
+      </w:pPr>
+      <w:r>
+        <w:rPr>
+          <w:i/>
+          <w:iCs/>
+        </w:rPr>
+        <w:t>Từ WBS</w:t>
+      </w:r>
+      <w:r>
+        <w:rPr>
+          <w:i/>
+          <w:iCs/>
+        </w:rPr>
+        <w:t xml:space="preserve"> x</w:t>
+      </w:r>
+      <w:r>
+        <w:rPr>
+          <w:i/>
+          <w:iCs/>
+        </w:rPr>
+        <w:t>ác định đường găng và c</w:t>
+      </w:r>
+      <w:r>
+        <w:rPr>
+          <w:i/>
+          <w:iCs/>
+        </w:rPr>
+        <w:t>ho biết thời gian cần thiết để làm dự án</w:t>
+      </w:r>
+      <w:r>
+        <w:rPr>
+          <w:i/>
+          <w:iCs/>
+        </w:rPr>
+        <w:t>.</w:t>
+      </w:r>
+    </w:p>
+    <w:p>
+      <w:pPr>
+        <w:pStyle w:val="Heading2"/>
+      </w:pPr>
+      <w:bookmarkStart w:id="18" w:name="_Toc25660395"/>
+      <w:r>
+        <w:t>Ước lượng rủi ro</w:t>
+      </w:r>
+      <w:bookmarkEnd w:id="18"/>
+    </w:p>
     <w:p/>
     <w:p>
       <w:pPr>
         <w:pStyle w:val="Heading1"/>
       </w:pPr>
-      <w:bookmarkStart w:id="13" w:name="_Toc25660390"/>
-      <w:r>
-        <w:t>Giao tiếp/Trao đổi thông tin</w:t>
-      </w:r>
-      <w:bookmarkEnd w:id="13"/>
-    </w:p>
-    <w:p>
-      <w:pPr>
-        <w:rPr>
-          <w:i/>
-          <w:iCs/>
-        </w:rPr>
-      </w:pPr>
-      <w:r>
-        <w:rPr>
-          <w:i/>
-          <w:iCs/>
-        </w:rPr>
-        <w:t>Các qui định về h</w:t>
-      </w:r>
-      <w:r>
-        <w:rPr>
-          <w:i/>
-          <w:iCs/>
-        </w:rPr>
-        <w:t>ọp hành nội bộ</w:t>
-      </w:r>
-    </w:p>
-    <w:p>
-      <w:pPr>
-        <w:rPr>
-          <w:i/>
-          <w:iCs/>
-        </w:rPr>
-      </w:pPr>
-      <w:r>
-        <w:rPr>
-          <w:i/>
-          <w:iCs/>
-        </w:rPr>
-        <w:t>Các qui định về h</w:t>
-      </w:r>
-      <w:r>
-        <w:rPr>
-          <w:i/>
-          <w:iCs/>
-        </w:rPr>
-        <w:t>ọp hành với khách hàng</w:t>
+      <w:bookmarkStart w:id="19" w:name="_Toc25660396"/>
+      <w:r>
+        <w:t>Ước lượng giá thành</w:t>
+      </w:r>
+      <w:bookmarkEnd w:id="19"/>
+    </w:p>
+    <w:p>
+      <w:pPr>
+        <w:rPr>
+          <w:i/>
+        </w:rPr>
+      </w:pPr>
+      <w:r>
+        <w:rPr>
+          <w:i/>
+        </w:rPr>
+        <w:t xml:space="preserve">Chi phí </w:t>
+      </w:r>
+      <w:r>
+        <w:rPr>
+          <w:i/>
+        </w:rPr>
+        <w:t>phát triển  +  Chi phí kiểm thử</w:t>
+      </w:r>
+    </w:p>
+    <w:p>
+      <w:pPr>
+        <w:rPr>
+          <w:i/>
+        </w:rPr>
+      </w:pPr>
+      <w:r>
+        <w:rPr>
+          <w:i/>
+        </w:rPr>
+        <w:t>Chi phí vận hành</w:t>
+      </w:r>
+      <w:r>
+        <w:rPr>
+          <w:i/>
+        </w:rPr>
+        <w:t>, quản lý, hành chính</w:t>
+      </w:r>
+    </w:p>
+    <w:p>
+      <w:pPr>
+        <w:rPr>
+          <w:i/>
+        </w:rPr>
+      </w:pPr>
+      <w:r>
+        <w:rPr>
+          <w:i/>
+        </w:rPr>
+        <w:t>Chi phí kính doanh, quảng cáo, tiếp thị</w:t>
       </w:r>
     </w:p>
     <w:p>
       <w:pPr>
         <w:pStyle w:val="Heading1"/>
       </w:pPr>
-      <w:bookmarkStart w:id="14" w:name="_Toc25660391"/>
-      <w:r>
-        <w:t>Ước lượng</w:t>
-      </w:r>
-      <w:r>
-        <w:t xml:space="preserve"> chung</w:t>
-      </w:r>
-      <w:bookmarkEnd w:id="14"/>
-    </w:p>
-    <w:p>
-      <w:pPr>
-        <w:pStyle w:val="Heading2"/>
-      </w:pPr>
-      <w:bookmarkStart w:id="15" w:name="_Toc25660392"/>
-      <w:r>
-        <w:t>Ước lượng tính năng</w:t>
-      </w:r>
-      <w:bookmarkEnd w:id="15"/>
-    </w:p>
-    <w:p>
-      <w:pPr>
-        <w:rPr>
-          <w:i/>
-          <w:iCs/>
-        </w:rPr>
-      </w:pPr>
-      <w:r>
-        <w:rPr>
-          <w:i/>
-          <w:iCs/>
-        </w:rPr>
-        <w:t>Nêu khoảng 5 tính năng</w:t>
-      </w:r>
-    </w:p>
-    <w:p>
-      <w:pPr>
-        <w:pStyle w:val="Heading2"/>
-      </w:pPr>
-      <w:bookmarkStart w:id="16" w:name="_Toc25660393"/>
-      <w:r>
-        <w:t>Work Breakdown Structure</w:t>
-      </w:r>
-      <w:bookmarkEnd w:id="16"/>
-    </w:p>
-    <w:p>
-      <w:pPr>
-        <w:rPr>
-          <w:i/>
-          <w:iCs/>
-        </w:rPr>
-      </w:pPr>
-      <w:r>
-        <w:rPr>
-          <w:i/>
-          <w:iCs/>
-        </w:rPr>
-        <w:t>Vẽ WBS cho khoảng 5 tính năng nói trên</w:t>
-      </w:r>
-    </w:p>
-    <w:p>
-      <w:pPr>
-        <w:rPr>
-          <w:i/>
-          <w:iCs/>
-        </w:rPr>
-      </w:pPr>
-      <w:r>
-        <w:rPr>
-          <w:i/>
-          <w:iCs/>
-        </w:rPr>
-        <w:t>Phải quan tâm tới deadline mà kh</w:t>
-      </w:r>
-      <w:r>
-        <w:rPr>
-          <w:i/>
-          <w:iCs/>
-        </w:rPr>
-        <w:t>ách hàng yêu cầu, và chỉ nên sử dụng tầm 90% thời gian</w:t>
-      </w:r>
-      <w:r>
-        <w:rPr>
-          <w:i/>
-          <w:iCs/>
-        </w:rPr>
-        <w:t>.</w:t>
-      </w:r>
-      <w:r>
-        <w:rPr>
-          <w:i/>
-          <w:iCs/>
-        </w:rPr>
-        <w:t xml:space="preserve"> 10% còn lại là buffer.</w:t>
-      </w:r>
-    </w:p>
-    <w:p>
-      <w:pPr>
-        <w:pStyle w:val="Heading2"/>
-      </w:pPr>
-      <w:bookmarkStart w:id="17" w:name="_Toc25660394"/>
-      <w:r>
-        <w:t>Ước lượng thời gian</w:t>
-      </w:r>
-      <w:bookmarkEnd w:id="17"/>
-    </w:p>
-    <w:p>
-      <w:pPr>
-        <w:rPr>
-          <w:i/>
-          <w:iCs/>
-        </w:rPr>
-      </w:pPr>
-      <w:r>
-        <w:rPr>
-          <w:i/>
-          <w:iCs/>
-        </w:rPr>
-        <w:t>Từ WBS</w:t>
-      </w:r>
-      <w:r>
-        <w:rPr>
-          <w:i/>
-          <w:iCs/>
-        </w:rPr>
-        <w:t xml:space="preserve"> x</w:t>
-      </w:r>
-      <w:r>
-        <w:rPr>
-          <w:i/>
-          <w:iCs/>
-        </w:rPr>
-        <w:t>ác định đường găng và c</w:t>
-      </w:r>
-      <w:r>
-        <w:rPr>
-          <w:i/>
-          <w:iCs/>
-        </w:rPr>
-        <w:t>ho biết thời gian cần thiết để làm dự án</w:t>
-      </w:r>
-      <w:r>
-        <w:rPr>
-          <w:i/>
-          <w:iCs/>
-        </w:rPr>
-        <w:t>.</w:t>
-      </w:r>
-    </w:p>
-    <w:p>
-      <w:pPr>
-        <w:pStyle w:val="Heading2"/>
-      </w:pPr>
-      <w:bookmarkStart w:id="18" w:name="_Toc25660395"/>
-      <w:r>
-        <w:t>Ước lượng rủi ro</w:t>
-      </w:r>
-      <w:bookmarkEnd w:id="18"/>
-    </w:p>
-    <w:p/>
-    <w:p>
-      <w:pPr>
-        <w:pStyle w:val="Heading1"/>
-      </w:pPr>
-      <w:bookmarkStart w:id="19" w:name="_Toc25660396"/>
-      <w:r>
-        <w:t>Ước lượng giá thành</w:t>
-      </w:r>
-      <w:bookmarkEnd w:id="19"/>
-    </w:p>
-    <w:p>
-      <w:pPr>
-        <w:rPr>
-          <w:i/>
-        </w:rPr>
-      </w:pPr>
-      <w:r>
-        <w:rPr>
-          <w:i/>
-        </w:rPr>
-        <w:t xml:space="preserve">Chi phí </w:t>
-      </w:r>
-      <w:r>
-        <w:rPr>
-          <w:i/>
-        </w:rPr>
-        <w:t>phát triển  +  Chi phí kiểm thử</w:t>
-      </w:r>
-    </w:p>
-    <w:p>
-      <w:pPr>
-        <w:rPr>
-          <w:i/>
-        </w:rPr>
-      </w:pPr>
-      <w:r>
-        <w:rPr>
-          <w:i/>
-        </w:rPr>
-        <w:t>Chi phí vận hành</w:t>
-      </w:r>
-      <w:r>
-        <w:rPr>
-          <w:i/>
-        </w:rPr>
-        <w:t>, quản lý, hành chính</w:t>
-      </w:r>
-    </w:p>
-    <w:p>
-      <w:pPr>
-        <w:rPr>
-          <w:i/>
-        </w:rPr>
-      </w:pPr>
-      <w:r>
-        <w:rPr>
-          <w:i/>
-        </w:rPr>
-        <w:t>Chi phí kính doanh, quảng cáo, tiếp thị</w:t>
-      </w:r>
-    </w:p>
-    <w:p>
-      <w:pPr>
-        <w:pStyle w:val="Heading1"/>
-      </w:pPr>
       <w:bookmarkStart w:id="20" w:name="_Toc25660397"/>
       <w:r>
+        <w:lastRenderedPageBreak/>
         <w:t>Ước lượng chất lượng</w:t>
       </w:r>
       <w:bookmarkEnd w:id="20"/>
@@ -7424,7 +7466,6 @@
         <w:rPr>
           <w:i/>
         </w:rPr>
-        <w:lastRenderedPageBreak/>
         <w:t xml:space="preserve">Ước lượng số testcase </w:t>
       </w:r>
     </w:p>
@@ -7844,6 +7885,7 @@
       </w:pPr>
       <w:bookmarkStart w:id="28" w:name="_Toc25660405"/>
       <w:r>
+        <w:lastRenderedPageBreak/>
         <w:t>Đóng dự án</w:t>
       </w:r>
       <w:bookmarkEnd w:id="28"/>
@@ -7859,7 +7901,6 @@
       </w:pPr>
       <w:bookmarkStart w:id="29" w:name="_Toc25660406"/>
       <w:r>
-        <w:lastRenderedPageBreak/>
         <w:t>Quản lý mã nguồn</w:t>
       </w:r>
       <w:bookmarkEnd w:id="29"/>
@@ -8430,7 +8471,7 @@
         <w:color w:val="C00000"/>
         <w:lang w:eastAsia="ar-SA" w:bidi="ar-SA"/>
       </w:rPr>
-      <w:t>11</w:t>
+      <w:t>10</w:t>
     </w:r>
     <w:r>
       <w:rPr>

</xml_diff>

<commit_message>
quy dinh hop lan 1
</commit_message>
<xml_diff>
--- a/docs/ProjectMgnt.docx
+++ b/docs/ProjectMgnt.docx
@@ -11922,7 +11922,23 @@
           <w:i/>
           <w:iCs/>
         </w:rPr>
-        <w:t xml:space="preserve"> Trung </w:t>
+        <w:t xml:space="preserve"> </w:t>
+      </w:r>
+      <w:proofErr w:type="spellStart"/>
+      <w:r>
+        <w:rPr>
+          <w:i/>
+          <w:iCs/>
+        </w:rPr>
+        <w:t>Trung</w:t>
+      </w:r>
+      <w:proofErr w:type="spellEnd"/>
+      <w:r>
+        <w:rPr>
+          <w:i/>
+          <w:iCs/>
+        </w:rPr>
+        <w:t xml:space="preserve"> </w:t>
       </w:r>
       <w:proofErr w:type="spellStart"/>
       <w:r>
@@ -12330,12 +12346,21 @@
           <w:iCs/>
         </w:rPr>
       </w:pPr>
-      <w:r>
-        <w:rPr>
-          <w:i/>
-          <w:iCs/>
-        </w:rPr>
-        <w:t xml:space="preserve">Trung: IT, chi </w:t>
+      <w:proofErr w:type="spellStart"/>
+      <w:r>
+        <w:rPr>
+          <w:i/>
+          <w:iCs/>
+        </w:rPr>
+        <w:t>Trung</w:t>
+      </w:r>
+      <w:proofErr w:type="spellEnd"/>
+      <w:r>
+        <w:rPr>
+          <w:i/>
+          <w:iCs/>
+        </w:rPr>
+        <w:t xml:space="preserve">: IT, chi </w:t>
       </w:r>
       <w:proofErr w:type="spellStart"/>
       <w:r>
@@ -18672,6 +18697,103 @@
           <w:iCs/>
         </w:rPr>
         <w:t>bộ</w:t>
+      </w:r>
+      <w:proofErr w:type="spellEnd"/>
+    </w:p>
+    <w:p>
+      <w:pPr>
+        <w:rPr>
+          <w:i/>
+          <w:iCs/>
+        </w:rPr>
+      </w:pPr>
+      <w:proofErr w:type="spellStart"/>
+      <w:r>
+        <w:rPr>
+          <w:i/>
+          <w:iCs/>
+        </w:rPr>
+        <w:t>Họp</w:t>
+      </w:r>
+      <w:proofErr w:type="spellEnd"/>
+      <w:r>
+        <w:rPr>
+          <w:i/>
+          <w:iCs/>
+        </w:rPr>
+        <w:t xml:space="preserve"> </w:t>
+      </w:r>
+      <w:proofErr w:type="spellStart"/>
+      <w:r>
+        <w:rPr>
+          <w:i/>
+          <w:iCs/>
+        </w:rPr>
+        <w:t>vào</w:t>
+      </w:r>
+      <w:proofErr w:type="spellEnd"/>
+      <w:r>
+        <w:rPr>
+          <w:i/>
+          <w:iCs/>
+        </w:rPr>
+        <w:t xml:space="preserve"> </w:t>
+      </w:r>
+      <w:proofErr w:type="spellStart"/>
+      <w:r>
+        <w:rPr>
+          <w:i/>
+          <w:iCs/>
+        </w:rPr>
+        <w:t>sáng</w:t>
+      </w:r>
+      <w:proofErr w:type="spellEnd"/>
+      <w:r>
+        <w:rPr>
+          <w:i/>
+          <w:iCs/>
+        </w:rPr>
+        <w:t xml:space="preserve"> </w:t>
+      </w:r>
+      <w:proofErr w:type="spellStart"/>
+      <w:r>
+        <w:rPr>
+          <w:i/>
+          <w:iCs/>
+        </w:rPr>
+        <w:t>thứ</w:t>
+      </w:r>
+      <w:proofErr w:type="spellEnd"/>
+      <w:r>
+        <w:rPr>
+          <w:i/>
+          <w:iCs/>
+        </w:rPr>
+        <w:t xml:space="preserve"> 2 </w:t>
+      </w:r>
+      <w:proofErr w:type="spellStart"/>
+      <w:r>
+        <w:rPr>
+          <w:i/>
+          <w:iCs/>
+        </w:rPr>
+        <w:t>hàng</w:t>
+      </w:r>
+      <w:proofErr w:type="spellEnd"/>
+      <w:r>
+        <w:rPr>
+          <w:i/>
+          <w:iCs/>
+        </w:rPr>
+        <w:t xml:space="preserve"> </w:t>
+      </w:r>
+      <w:proofErr w:type="spellStart"/>
+      <w:r>
+        <w:rPr>
+          <w:i/>
+          <w:iCs/>
+        </w:rPr>
+        <w:t>tuần</w:t>
       </w:r>
       <w:bookmarkStart w:id="13" w:name="_GoBack"/>
       <w:bookmarkEnd w:id="13"/>
@@ -29129,7 +29251,7 @@
 </file>
 
 <file path=customXml/itemProps1.xml><?xml version="1.0" encoding="utf-8"?>
-<ds:datastoreItem xmlns:ds="http://schemas.openxmlformats.org/officeDocument/2006/customXml" ds:itemID="{8B983CC6-43C4-4AC7-81BE-1C5B808E2C4A}">
+<ds:datastoreItem xmlns:ds="http://schemas.openxmlformats.org/officeDocument/2006/customXml" ds:itemID="{4147F348-5A63-4AC3-99EC-B2266A6BD252}">
   <ds:schemaRefs>
     <ds:schemaRef ds:uri="http://schemas.openxmlformats.org/officeDocument/2006/bibliography"/>
   </ds:schemaRefs>

</xml_diff>